<commit_message>
Add quick facts and organisation background to RFP
Important points about the RFP and background information about the organisation was added.
</commit_message>
<xml_diff>
--- a/Perth4_PROG6001_02.docx
+++ b/Perth4_PROG6001_02.docx
@@ -34,7 +34,7 @@
                 <w:noProof/>
               </w:rPr>
               <w:drawing>
-                <wp:inline distT="0" distB="0" distL="0" distR="0" wp14:anchorId="1312E7BC" wp14:editId="695171EA">
+                <wp:inline distT="0" distB="0" distL="0" distR="0" wp14:anchorId="1312E7BC" wp14:editId="7AB432E9">
                   <wp:extent cx="2616200" cy="850900"/>
                   <wp:effectExtent l="0" t="0" r="0" b="0"/>
                   <wp:docPr id="1" name="Picture 1" descr="Text&#10;&#10;Description automatically generated"/>
@@ -1299,7 +1299,7 @@
             </w:rPr>
             <w:fldChar w:fldCharType="separate"/>
           </w:r>
-          <w:hyperlink w:anchor="_Toc151797642" w:history="1">
+          <w:hyperlink w:anchor="_Toc151817779" w:history="1">
             <w:r>
               <w:rPr>
                 <w:rStyle w:val="Hyperlink"/>
@@ -1326,7 +1326,7 @@
                 <w:noProof/>
                 <w:webHidden/>
               </w:rPr>
-              <w:instrText xml:space="preserve"> PAGEREF _Toc151797642 \h </w:instrText>
+              <w:instrText xml:space="preserve"> PAGEREF _Toc151817779 \h </w:instrText>
             </w:r>
             <w:r>
               <w:rPr>
@@ -1375,7 +1375,7 @@
               <w14:ligatures w14:val="standardContextual"/>
             </w:rPr>
           </w:pPr>
-          <w:hyperlink w:anchor="_Toc151797643" w:history="1">
+          <w:hyperlink w:anchor="_Toc151817780" w:history="1">
             <w:r>
               <w:rPr>
                 <w:rStyle w:val="Hyperlink"/>
@@ -1401,14 +1401,82 @@
                 <w:rStyle w:val="Hyperlink"/>
                 <w:noProof/>
               </w:rPr>
-              <w:t xml:space="preserve">Project </w:t>
-            </w:r>
+              <w:t>Project Brief</w:t>
+            </w:r>
+            <w:r>
+              <w:rPr>
+                <w:noProof/>
+                <w:webHidden/>
+              </w:rPr>
+              <w:tab/>
+            </w:r>
+            <w:r>
+              <w:rPr>
+                <w:noProof/>
+                <w:webHidden/>
+              </w:rPr>
+              <w:fldChar w:fldCharType="begin"/>
+            </w:r>
+            <w:r>
+              <w:rPr>
+                <w:noProof/>
+                <w:webHidden/>
+              </w:rPr>
+              <w:instrText xml:space="preserve"> PAGEREF _Toc151817780 \h </w:instrText>
+            </w:r>
+            <w:r>
+              <w:rPr>
+                <w:noProof/>
+                <w:webHidden/>
+              </w:rPr>
+            </w:r>
+            <w:r>
+              <w:rPr>
+                <w:noProof/>
+                <w:webHidden/>
+              </w:rPr>
+              <w:fldChar w:fldCharType="separate"/>
+            </w:r>
+            <w:r>
+              <w:rPr>
+                <w:noProof/>
+                <w:webHidden/>
+              </w:rPr>
+              <w:t>2</w:t>
+            </w:r>
+            <w:r>
+              <w:rPr>
+                <w:noProof/>
+                <w:webHidden/>
+              </w:rPr>
+              <w:fldChar w:fldCharType="end"/>
+            </w:r>
+          </w:hyperlink>
+        </w:p>
+        <w:p>
+          <w:pPr>
+            <w:pStyle w:val="TOC1"/>
+            <w:tabs>
+              <w:tab w:val="right" w:leader="dot" w:pos="9016"/>
+            </w:tabs>
+            <w:rPr>
+              <w:rFonts w:eastAsiaTheme="minorEastAsia" w:cs="Arial Unicode MS"/>
+              <w:b w:val="0"/>
+              <w:bCs w:val="0"/>
+              <w:i w:val="0"/>
+              <w:iCs w:val="0"/>
+              <w:noProof/>
+              <w:kern w:val="2"/>
+              <w14:ligatures w14:val="standardContextual"/>
+            </w:rPr>
+          </w:pPr>
+          <w:hyperlink w:anchor="_Toc151817781" w:history="1">
             <w:r>
               <w:rPr>
                 <w:rStyle w:val="Hyperlink"/>
                 <w:noProof/>
               </w:rPr>
-              <w:t>Brief</w:t>
+              <w:t>Chapter 2 – Request for Proposal (RFP)</w:t>
             </w:r>
             <w:r>
               <w:rPr>
@@ -1429,7 +1497,7 @@
                 <w:noProof/>
                 <w:webHidden/>
               </w:rPr>
-              <w:instrText xml:space="preserve"> PAGEREF _Toc151797643 \h </w:instrText>
+              <w:instrText xml:space="preserve"> PAGEREF _Toc151817781 \h </w:instrText>
             </w:r>
             <w:r>
               <w:rPr>
@@ -1449,7 +1517,103 @@
                 <w:noProof/>
                 <w:webHidden/>
               </w:rPr>
-              <w:t>2</w:t>
+              <w:t>4</w:t>
+            </w:r>
+            <w:r>
+              <w:rPr>
+                <w:noProof/>
+                <w:webHidden/>
+              </w:rPr>
+              <w:fldChar w:fldCharType="end"/>
+            </w:r>
+          </w:hyperlink>
+        </w:p>
+        <w:p>
+          <w:pPr>
+            <w:pStyle w:val="TOC2"/>
+            <w:tabs>
+              <w:tab w:val="left" w:pos="720"/>
+              <w:tab w:val="right" w:leader="dot" w:pos="9016"/>
+            </w:tabs>
+            <w:rPr>
+              <w:rFonts w:eastAsiaTheme="minorEastAsia" w:cs="Arial Unicode MS"/>
+              <w:b w:val="0"/>
+              <w:bCs w:val="0"/>
+              <w:noProof/>
+              <w:kern w:val="2"/>
+              <w:sz w:val="24"/>
+              <w:szCs w:val="24"/>
+              <w14:ligatures w14:val="standardContextual"/>
+            </w:rPr>
+          </w:pPr>
+          <w:hyperlink w:anchor="_Toc151817782" w:history="1">
+            <w:r>
+              <w:rPr>
+                <w:rStyle w:val="Hyperlink"/>
+                <w:noProof/>
+              </w:rPr>
+              <w:t>1.</w:t>
+            </w:r>
+            <w:r>
+              <w:rPr>
+                <w:rFonts w:eastAsiaTheme="minorEastAsia" w:cs="Arial Unicode MS"/>
+                <w:b w:val="0"/>
+                <w:bCs w:val="0"/>
+                <w:noProof/>
+                <w:kern w:val="2"/>
+                <w:sz w:val="24"/>
+                <w:szCs w:val="24"/>
+                <w14:ligatures w14:val="standardContextual"/>
+              </w:rPr>
+              <w:tab/>
+            </w:r>
+            <w:r>
+              <w:rPr>
+                <w:rStyle w:val="Hyperlink"/>
+                <w:noProof/>
+              </w:rPr>
+              <w:t>Request for Proposal (RFP): Integrated Business System for Aussie Business Buzz (ABB)</w:t>
+            </w:r>
+            <w:r>
+              <w:rPr>
+                <w:noProof/>
+                <w:webHidden/>
+              </w:rPr>
+              <w:tab/>
+            </w:r>
+            <w:r>
+              <w:rPr>
+                <w:noProof/>
+                <w:webHidden/>
+              </w:rPr>
+              <w:fldChar w:fldCharType="begin"/>
+            </w:r>
+            <w:r>
+              <w:rPr>
+                <w:noProof/>
+                <w:webHidden/>
+              </w:rPr>
+              <w:instrText xml:space="preserve"> PAGEREF _Toc151817782 \h </w:instrText>
+            </w:r>
+            <w:r>
+              <w:rPr>
+                <w:noProof/>
+                <w:webHidden/>
+              </w:rPr>
+            </w:r>
+            <w:r>
+              <w:rPr>
+                <w:noProof/>
+                <w:webHidden/>
+              </w:rPr>
+              <w:fldChar w:fldCharType="separate"/>
+            </w:r>
+            <w:r>
+              <w:rPr>
+                <w:noProof/>
+                <w:webHidden/>
+              </w:rPr>
+              <w:t>5</w:t>
             </w:r>
             <w:r>
               <w:rPr>
@@ -1619,7 +1783,7 @@
           <w:szCs w:val="48"/>
         </w:rPr>
       </w:pPr>
-      <w:bookmarkStart w:id="0" w:name="_Toc151797642"/>
+      <w:bookmarkStart w:id="0" w:name="_Toc151817779"/>
       <w:r>
         <w:rPr>
           <w:b/>
@@ -1786,7 +1950,7 @@
           <w:szCs w:val="32"/>
         </w:rPr>
       </w:pPr>
-      <w:bookmarkStart w:id="1" w:name="_Toc151797643"/>
+      <w:bookmarkStart w:id="1" w:name="_Toc151817780"/>
       <w:r>
         <w:rPr>
           <w:b/>
@@ -1797,7 +1961,6 @@
         <w:lastRenderedPageBreak/>
         <w:t xml:space="preserve">Project </w:t>
       </w:r>
-      <w:bookmarkEnd w:id="1"/>
       <w:r>
         <w:rPr>
           <w:b/>
@@ -1807,6 +1970,7 @@
         </w:rPr>
         <w:t>Brief</w:t>
       </w:r>
+      <w:bookmarkEnd w:id="1"/>
       <w:r>
         <w:rPr>
           <w:b/>
@@ -2875,6 +3039,974 @@
         </w:rPr>
       </w:pPr>
     </w:p>
+    <w:p>
+      <w:pPr>
+        <w:rPr>
+          <w:rFonts w:asciiTheme="minorHAnsi" w:hAnsiTheme="minorHAnsi" w:cstheme="minorHAnsi"/>
+        </w:rPr>
+      </w:pPr>
+    </w:p>
+    <w:p>
+      <w:pPr>
+        <w:rPr>
+          <w:rFonts w:asciiTheme="minorHAnsi" w:hAnsiTheme="minorHAnsi" w:cstheme="minorHAnsi"/>
+        </w:rPr>
+      </w:pPr>
+    </w:p>
+    <w:p>
+      <w:pPr>
+        <w:rPr>
+          <w:rFonts w:asciiTheme="minorHAnsi" w:hAnsiTheme="minorHAnsi" w:cstheme="minorHAnsi"/>
+        </w:rPr>
+      </w:pPr>
+    </w:p>
+    <w:p>
+      <w:pPr>
+        <w:rPr>
+          <w:rFonts w:asciiTheme="minorHAnsi" w:hAnsiTheme="minorHAnsi" w:cstheme="minorHAnsi"/>
+        </w:rPr>
+      </w:pPr>
+    </w:p>
+    <w:p>
+      <w:pPr>
+        <w:rPr>
+          <w:rFonts w:asciiTheme="minorHAnsi" w:hAnsiTheme="minorHAnsi" w:cstheme="minorHAnsi"/>
+        </w:rPr>
+      </w:pPr>
+    </w:p>
+    <w:p>
+      <w:pPr>
+        <w:rPr>
+          <w:rFonts w:asciiTheme="minorHAnsi" w:hAnsiTheme="minorHAnsi" w:cstheme="minorHAnsi"/>
+        </w:rPr>
+      </w:pPr>
+    </w:p>
+    <w:p>
+      <w:pPr>
+        <w:rPr>
+          <w:rFonts w:asciiTheme="minorHAnsi" w:hAnsiTheme="minorHAnsi" w:cstheme="minorHAnsi"/>
+        </w:rPr>
+      </w:pPr>
+    </w:p>
+    <w:p>
+      <w:pPr>
+        <w:rPr>
+          <w:rFonts w:asciiTheme="minorHAnsi" w:hAnsiTheme="minorHAnsi" w:cstheme="minorHAnsi"/>
+        </w:rPr>
+      </w:pPr>
+    </w:p>
+    <w:p>
+      <w:pPr>
+        <w:rPr>
+          <w:rFonts w:asciiTheme="minorHAnsi" w:hAnsiTheme="minorHAnsi" w:cstheme="minorHAnsi"/>
+        </w:rPr>
+      </w:pPr>
+    </w:p>
+    <w:p>
+      <w:pPr>
+        <w:rPr>
+          <w:rFonts w:asciiTheme="minorHAnsi" w:hAnsiTheme="minorHAnsi" w:cstheme="minorHAnsi"/>
+        </w:rPr>
+      </w:pPr>
+    </w:p>
+    <w:p>
+      <w:pPr>
+        <w:rPr>
+          <w:rFonts w:asciiTheme="minorHAnsi" w:hAnsiTheme="minorHAnsi" w:cstheme="minorHAnsi"/>
+        </w:rPr>
+      </w:pPr>
+    </w:p>
+    <w:p>
+      <w:pPr>
+        <w:rPr>
+          <w:rFonts w:asciiTheme="minorHAnsi" w:hAnsiTheme="minorHAnsi" w:cstheme="minorHAnsi"/>
+        </w:rPr>
+      </w:pPr>
+    </w:p>
+    <w:p>
+      <w:pPr>
+        <w:rPr>
+          <w:rFonts w:asciiTheme="minorHAnsi" w:hAnsiTheme="minorHAnsi" w:cstheme="minorHAnsi"/>
+        </w:rPr>
+      </w:pPr>
+    </w:p>
+    <w:p>
+      <w:pPr>
+        <w:rPr>
+          <w:rFonts w:asciiTheme="minorHAnsi" w:hAnsiTheme="minorHAnsi" w:cstheme="minorHAnsi"/>
+        </w:rPr>
+      </w:pPr>
+    </w:p>
+    <w:p>
+      <w:pPr>
+        <w:rPr>
+          <w:rFonts w:asciiTheme="minorHAnsi" w:hAnsiTheme="minorHAnsi" w:cstheme="minorHAnsi"/>
+        </w:rPr>
+      </w:pPr>
+    </w:p>
+    <w:p>
+      <w:pPr>
+        <w:rPr>
+          <w:rFonts w:asciiTheme="minorHAnsi" w:hAnsiTheme="minorHAnsi" w:cstheme="minorHAnsi"/>
+        </w:rPr>
+      </w:pPr>
+    </w:p>
+    <w:p>
+      <w:pPr>
+        <w:rPr>
+          <w:rFonts w:asciiTheme="minorHAnsi" w:hAnsiTheme="minorHAnsi" w:cstheme="minorHAnsi"/>
+        </w:rPr>
+      </w:pPr>
+    </w:p>
+    <w:p>
+      <w:pPr>
+        <w:tabs>
+          <w:tab w:val="left" w:pos="1747"/>
+        </w:tabs>
+        <w:rPr>
+          <w:rFonts w:asciiTheme="minorHAnsi" w:hAnsiTheme="minorHAnsi" w:cstheme="minorHAnsi"/>
+        </w:rPr>
+      </w:pPr>
+      <w:r>
+        <w:rPr>
+          <w:rFonts w:asciiTheme="minorHAnsi" w:hAnsiTheme="minorHAnsi" w:cstheme="minorHAnsi"/>
+        </w:rPr>
+        <w:tab/>
+      </w:r>
+    </w:p>
+    <w:p>
+      <w:pPr>
+        <w:rPr>
+          <w:rFonts w:asciiTheme="minorHAnsi" w:hAnsiTheme="minorHAnsi" w:cstheme="minorHAnsi"/>
+        </w:rPr>
+      </w:pPr>
+      <w:r>
+        <w:rPr>
+          <w:rFonts w:asciiTheme="minorHAnsi" w:hAnsiTheme="minorHAnsi" w:cstheme="minorHAnsi"/>
+        </w:rPr>
+        <w:br w:type="page"/>
+      </w:r>
+    </w:p>
+    <w:p>
+      <w:pPr>
+        <w:tabs>
+          <w:tab w:val="left" w:pos="1747"/>
+        </w:tabs>
+        <w:rPr>
+          <w:rFonts w:asciiTheme="minorHAnsi" w:hAnsiTheme="minorHAnsi" w:cstheme="minorHAnsi"/>
+        </w:rPr>
+      </w:pPr>
+    </w:p>
+    <w:p>
+      <w:pPr>
+        <w:tabs>
+          <w:tab w:val="left" w:pos="1747"/>
+        </w:tabs>
+        <w:rPr>
+          <w:rFonts w:asciiTheme="minorHAnsi" w:hAnsiTheme="minorHAnsi" w:cstheme="minorHAnsi"/>
+        </w:rPr>
+      </w:pPr>
+    </w:p>
+    <w:p>
+      <w:pPr>
+        <w:tabs>
+          <w:tab w:val="left" w:pos="1747"/>
+        </w:tabs>
+        <w:rPr>
+          <w:rFonts w:asciiTheme="minorHAnsi" w:hAnsiTheme="minorHAnsi" w:cstheme="minorHAnsi"/>
+        </w:rPr>
+      </w:pPr>
+    </w:p>
+    <w:p>
+      <w:pPr>
+        <w:tabs>
+          <w:tab w:val="left" w:pos="1747"/>
+        </w:tabs>
+        <w:rPr>
+          <w:rFonts w:asciiTheme="minorHAnsi" w:hAnsiTheme="minorHAnsi" w:cstheme="minorHAnsi"/>
+        </w:rPr>
+      </w:pPr>
+    </w:p>
+    <w:p>
+      <w:pPr>
+        <w:tabs>
+          <w:tab w:val="left" w:pos="1747"/>
+        </w:tabs>
+        <w:rPr>
+          <w:rFonts w:asciiTheme="minorHAnsi" w:hAnsiTheme="minorHAnsi" w:cstheme="minorHAnsi"/>
+        </w:rPr>
+      </w:pPr>
+    </w:p>
+    <w:p>
+      <w:pPr>
+        <w:tabs>
+          <w:tab w:val="left" w:pos="1747"/>
+        </w:tabs>
+        <w:rPr>
+          <w:rFonts w:asciiTheme="minorHAnsi" w:hAnsiTheme="minorHAnsi" w:cstheme="minorHAnsi"/>
+        </w:rPr>
+      </w:pPr>
+    </w:p>
+    <w:p>
+      <w:pPr>
+        <w:tabs>
+          <w:tab w:val="left" w:pos="1747"/>
+        </w:tabs>
+        <w:rPr>
+          <w:rFonts w:asciiTheme="minorHAnsi" w:hAnsiTheme="minorHAnsi" w:cstheme="minorHAnsi"/>
+        </w:rPr>
+      </w:pPr>
+    </w:p>
+    <w:p>
+      <w:pPr>
+        <w:tabs>
+          <w:tab w:val="left" w:pos="1747"/>
+        </w:tabs>
+        <w:rPr>
+          <w:rFonts w:asciiTheme="minorHAnsi" w:hAnsiTheme="minorHAnsi" w:cstheme="minorHAnsi"/>
+        </w:rPr>
+      </w:pPr>
+    </w:p>
+    <w:p>
+      <w:pPr>
+        <w:tabs>
+          <w:tab w:val="left" w:pos="1747"/>
+        </w:tabs>
+        <w:rPr>
+          <w:rFonts w:asciiTheme="minorHAnsi" w:hAnsiTheme="minorHAnsi" w:cstheme="minorHAnsi"/>
+        </w:rPr>
+      </w:pPr>
+    </w:p>
+    <w:p>
+      <w:pPr>
+        <w:tabs>
+          <w:tab w:val="left" w:pos="1747"/>
+        </w:tabs>
+        <w:rPr>
+          <w:rFonts w:asciiTheme="minorHAnsi" w:hAnsiTheme="minorHAnsi" w:cstheme="minorHAnsi"/>
+        </w:rPr>
+      </w:pPr>
+    </w:p>
+    <w:p>
+      <w:pPr>
+        <w:tabs>
+          <w:tab w:val="left" w:pos="1747"/>
+        </w:tabs>
+        <w:rPr>
+          <w:rFonts w:asciiTheme="minorHAnsi" w:hAnsiTheme="minorHAnsi" w:cstheme="minorHAnsi"/>
+        </w:rPr>
+      </w:pPr>
+    </w:p>
+    <w:p>
+      <w:pPr>
+        <w:tabs>
+          <w:tab w:val="left" w:pos="1747"/>
+        </w:tabs>
+        <w:rPr>
+          <w:rFonts w:asciiTheme="minorHAnsi" w:hAnsiTheme="minorHAnsi" w:cstheme="minorHAnsi"/>
+        </w:rPr>
+      </w:pPr>
+    </w:p>
+    <w:p>
+      <w:pPr>
+        <w:tabs>
+          <w:tab w:val="left" w:pos="1747"/>
+        </w:tabs>
+        <w:rPr>
+          <w:rFonts w:asciiTheme="minorHAnsi" w:hAnsiTheme="minorHAnsi" w:cstheme="minorHAnsi"/>
+        </w:rPr>
+      </w:pPr>
+    </w:p>
+    <w:p>
+      <w:pPr>
+        <w:tabs>
+          <w:tab w:val="left" w:pos="1747"/>
+        </w:tabs>
+        <w:rPr>
+          <w:rFonts w:asciiTheme="minorHAnsi" w:hAnsiTheme="minorHAnsi" w:cstheme="minorHAnsi"/>
+        </w:rPr>
+      </w:pPr>
+    </w:p>
+    <w:p>
+      <w:pPr>
+        <w:tabs>
+          <w:tab w:val="left" w:pos="1747"/>
+        </w:tabs>
+        <w:rPr>
+          <w:rFonts w:asciiTheme="minorHAnsi" w:hAnsiTheme="minorHAnsi" w:cstheme="minorHAnsi"/>
+        </w:rPr>
+      </w:pPr>
+    </w:p>
+    <w:p>
+      <w:pPr>
+        <w:tabs>
+          <w:tab w:val="left" w:pos="1747"/>
+        </w:tabs>
+        <w:rPr>
+          <w:rFonts w:asciiTheme="minorHAnsi" w:hAnsiTheme="minorHAnsi" w:cstheme="minorHAnsi"/>
+        </w:rPr>
+      </w:pPr>
+    </w:p>
+    <w:p>
+      <w:pPr>
+        <w:tabs>
+          <w:tab w:val="left" w:pos="1747"/>
+        </w:tabs>
+        <w:rPr>
+          <w:rFonts w:asciiTheme="minorHAnsi" w:hAnsiTheme="minorHAnsi" w:cstheme="minorHAnsi"/>
+        </w:rPr>
+      </w:pPr>
+    </w:p>
+    <w:p>
+      <w:pPr>
+        <w:tabs>
+          <w:tab w:val="left" w:pos="1747"/>
+        </w:tabs>
+        <w:rPr>
+          <w:rFonts w:asciiTheme="minorHAnsi" w:hAnsiTheme="minorHAnsi" w:cstheme="minorHAnsi"/>
+        </w:rPr>
+      </w:pPr>
+    </w:p>
+    <w:p>
+      <w:pPr>
+        <w:tabs>
+          <w:tab w:val="left" w:pos="1747"/>
+        </w:tabs>
+        <w:rPr>
+          <w:rFonts w:asciiTheme="minorHAnsi" w:hAnsiTheme="minorHAnsi" w:cstheme="minorHAnsi"/>
+        </w:rPr>
+      </w:pPr>
+    </w:p>
+    <w:p>
+      <w:pPr>
+        <w:tabs>
+          <w:tab w:val="left" w:pos="1747"/>
+        </w:tabs>
+        <w:rPr>
+          <w:rFonts w:asciiTheme="minorHAnsi" w:hAnsiTheme="minorHAnsi" w:cstheme="minorHAnsi"/>
+        </w:rPr>
+      </w:pPr>
+    </w:p>
+    <w:p>
+      <w:pPr>
+        <w:pStyle w:val="Heading1"/>
+        <w:jc w:val="center"/>
+        <w:rPr>
+          <w:b/>
+          <w:bCs/>
+          <w:sz w:val="48"/>
+          <w:szCs w:val="48"/>
+        </w:rPr>
+      </w:pPr>
+      <w:bookmarkStart w:id="2" w:name="_Toc151817781"/>
+      <w:r>
+        <w:rPr>
+          <w:b/>
+          <w:bCs/>
+          <w:sz w:val="48"/>
+          <w:szCs w:val="48"/>
+        </w:rPr>
+        <w:t>Chapter 2 – Request for Proposal</w:t>
+      </w:r>
+      <w:r>
+        <w:rPr>
+          <w:b/>
+          <w:bCs/>
+          <w:sz w:val="48"/>
+          <w:szCs w:val="48"/>
+        </w:rPr>
+        <w:t xml:space="preserve"> (RFP)</w:t>
+      </w:r>
+      <w:bookmarkEnd w:id="2"/>
+    </w:p>
+    <w:p>
+      <w:pPr>
+        <w:rPr>
+          <w:rFonts w:eastAsiaTheme="majorEastAsia"/>
+        </w:rPr>
+      </w:pPr>
+    </w:p>
+    <w:p>
+      <w:pPr>
+        <w:rPr>
+          <w:rFonts w:eastAsiaTheme="majorEastAsia"/>
+        </w:rPr>
+      </w:pPr>
+    </w:p>
+    <w:p>
+      <w:pPr>
+        <w:rPr>
+          <w:rFonts w:eastAsiaTheme="majorEastAsia"/>
+        </w:rPr>
+      </w:pPr>
+    </w:p>
+    <w:p>
+      <w:pPr>
+        <w:rPr>
+          <w:rFonts w:eastAsiaTheme="majorEastAsia"/>
+        </w:rPr>
+      </w:pPr>
+    </w:p>
+    <w:p>
+      <w:pPr>
+        <w:rPr>
+          <w:rFonts w:eastAsiaTheme="majorEastAsia"/>
+        </w:rPr>
+      </w:pPr>
+    </w:p>
+    <w:p>
+      <w:pPr>
+        <w:rPr>
+          <w:rFonts w:eastAsiaTheme="majorEastAsia"/>
+        </w:rPr>
+      </w:pPr>
+    </w:p>
+    <w:p>
+      <w:pPr>
+        <w:rPr>
+          <w:rFonts w:eastAsiaTheme="majorEastAsia"/>
+        </w:rPr>
+      </w:pPr>
+    </w:p>
+    <w:p>
+      <w:pPr>
+        <w:rPr>
+          <w:rFonts w:eastAsiaTheme="majorEastAsia"/>
+        </w:rPr>
+      </w:pPr>
+    </w:p>
+    <w:p>
+      <w:pPr>
+        <w:rPr>
+          <w:rFonts w:eastAsiaTheme="majorEastAsia"/>
+        </w:rPr>
+      </w:pPr>
+    </w:p>
+    <w:p>
+      <w:pPr>
+        <w:rPr>
+          <w:rFonts w:eastAsiaTheme="majorEastAsia"/>
+        </w:rPr>
+      </w:pPr>
+    </w:p>
+    <w:p>
+      <w:pPr>
+        <w:rPr>
+          <w:rFonts w:eastAsiaTheme="majorEastAsia"/>
+        </w:rPr>
+      </w:pPr>
+    </w:p>
+    <w:p>
+      <w:pPr>
+        <w:rPr>
+          <w:rFonts w:eastAsiaTheme="majorEastAsia"/>
+        </w:rPr>
+      </w:pPr>
+    </w:p>
+    <w:p>
+      <w:pPr>
+        <w:rPr>
+          <w:rFonts w:eastAsiaTheme="majorEastAsia"/>
+        </w:rPr>
+      </w:pPr>
+    </w:p>
+    <w:p>
+      <w:pPr>
+        <w:rPr>
+          <w:rFonts w:eastAsiaTheme="majorEastAsia"/>
+        </w:rPr>
+      </w:pPr>
+    </w:p>
+    <w:p>
+      <w:pPr>
+        <w:rPr>
+          <w:rFonts w:eastAsiaTheme="majorEastAsia"/>
+        </w:rPr>
+      </w:pPr>
+    </w:p>
+    <w:p>
+      <w:pPr>
+        <w:rPr>
+          <w:rFonts w:eastAsiaTheme="majorEastAsia"/>
+        </w:rPr>
+      </w:pPr>
+    </w:p>
+    <w:p>
+      <w:pPr>
+        <w:rPr>
+          <w:rFonts w:eastAsiaTheme="majorEastAsia"/>
+        </w:rPr>
+      </w:pPr>
+    </w:p>
+    <w:p>
+      <w:pPr>
+        <w:rPr>
+          <w:rFonts w:asciiTheme="majorHAnsi" w:eastAsiaTheme="majorEastAsia" w:hAnsiTheme="majorHAnsi" w:cstheme="majorBidi"/>
+          <w:b/>
+          <w:bCs/>
+          <w:color w:val="2F5496" w:themeColor="accent1" w:themeShade="BF"/>
+          <w:sz w:val="48"/>
+          <w:szCs w:val="48"/>
+        </w:rPr>
+      </w:pPr>
+    </w:p>
+    <w:p>
+      <w:pPr>
+        <w:tabs>
+          <w:tab w:val="left" w:pos="1617"/>
+        </w:tabs>
+      </w:pPr>
+      <w:r>
+        <w:tab/>
+      </w:r>
+    </w:p>
+    <w:p>
+      <w:pPr>
+        <w:tabs>
+          <w:tab w:val="left" w:pos="1617"/>
+        </w:tabs>
+      </w:pPr>
+    </w:p>
+    <w:p>
+      <w:pPr>
+        <w:tabs>
+          <w:tab w:val="left" w:pos="1617"/>
+        </w:tabs>
+      </w:pPr>
+    </w:p>
+    <w:p>
+      <w:pPr>
+        <w:tabs>
+          <w:tab w:val="left" w:pos="1617"/>
+        </w:tabs>
+      </w:pPr>
+    </w:p>
+    <w:p>
+      <w:pPr>
+        <w:tabs>
+          <w:tab w:val="left" w:pos="1617"/>
+        </w:tabs>
+      </w:pPr>
+    </w:p>
+    <w:p>
+      <w:pPr>
+        <w:tabs>
+          <w:tab w:val="left" w:pos="1617"/>
+        </w:tabs>
+      </w:pPr>
+    </w:p>
+    <w:p>
+      <w:pPr>
+        <w:pStyle w:val="Heading2"/>
+        <w:numPr>
+          <w:ilvl w:val="0"/>
+          <w:numId w:val="34"/>
+        </w:numPr>
+        <w:rPr>
+          <w:b/>
+          <w:bCs/>
+          <w:sz w:val="32"/>
+          <w:szCs w:val="32"/>
+        </w:rPr>
+      </w:pPr>
+      <w:bookmarkStart w:id="3" w:name="_Toc151817782"/>
+      <w:r>
+        <w:rPr>
+          <w:b/>
+          <w:bCs/>
+          <w:sz w:val="32"/>
+          <w:szCs w:val="32"/>
+        </w:rPr>
+        <w:lastRenderedPageBreak/>
+        <w:t>Request for Proposal (</w:t>
+      </w:r>
+      <w:r>
+        <w:rPr>
+          <w:b/>
+          <w:bCs/>
+          <w:sz w:val="32"/>
+          <w:szCs w:val="32"/>
+        </w:rPr>
+        <w:t>RFP</w:t>
+      </w:r>
+      <w:r>
+        <w:rPr>
+          <w:b/>
+          <w:bCs/>
+          <w:sz w:val="32"/>
+          <w:szCs w:val="32"/>
+        </w:rPr>
+        <w:t>)</w:t>
+      </w:r>
+      <w:r>
+        <w:rPr>
+          <w:b/>
+          <w:bCs/>
+          <w:sz w:val="32"/>
+          <w:szCs w:val="32"/>
+        </w:rPr>
+        <w:t>: Integrated Business System for Aussie Business Buzz (ABB)</w:t>
+      </w:r>
+      <w:bookmarkEnd w:id="3"/>
+    </w:p>
+    <w:p>
+      <w:pPr>
+        <w:pStyle w:val="NoSpacing"/>
+      </w:pPr>
+    </w:p>
+    <w:p/>
+    <w:tbl>
+      <w:tblPr>
+        <w:tblStyle w:val="TableGrid"/>
+        <w:tblW w:w="0" w:type="auto"/>
+        <w:tblLook w:val="04A0" w:firstRow="1" w:lastRow="0" w:firstColumn="1" w:lastColumn="0" w:noHBand="0" w:noVBand="1"/>
+      </w:tblPr>
+      <w:tblGrid>
+        <w:gridCol w:w="2405"/>
+        <w:gridCol w:w="6611"/>
+      </w:tblGrid>
+      <w:tr>
+        <w:trPr>
+          <w:trHeight w:val="1524"/>
+        </w:trPr>
+        <w:tc>
+          <w:tcPr>
+            <w:tcW w:w="2405" w:type="dxa"/>
+            <w:shd w:val="clear" w:color="auto" w:fill="DBDBDB" w:themeFill="accent3" w:themeFillTint="66"/>
+          </w:tcPr>
+          <w:p>
+            <w:pPr>
+              <w:rPr>
+                <w:rFonts w:asciiTheme="minorHAnsi" w:hAnsiTheme="minorHAnsi" w:cstheme="minorHAnsi"/>
+                <w:b/>
+                <w:bCs/>
+              </w:rPr>
+            </w:pPr>
+            <w:r>
+              <w:rPr>
+                <w:rFonts w:asciiTheme="minorHAnsi" w:hAnsiTheme="minorHAnsi" w:cstheme="minorHAnsi"/>
+                <w:b/>
+                <w:bCs/>
+              </w:rPr>
+              <w:t>Quick facts</w:t>
+            </w:r>
+          </w:p>
+        </w:tc>
+        <w:tc>
+          <w:tcPr>
+            <w:tcW w:w="6611" w:type="dxa"/>
+          </w:tcPr>
+          <w:p>
+            <w:pPr>
+              <w:spacing w:line="360" w:lineRule="auto"/>
+              <w:rPr>
+                <w:rFonts w:asciiTheme="minorHAnsi" w:hAnsiTheme="minorHAnsi" w:cstheme="minorHAnsi"/>
+              </w:rPr>
+            </w:pPr>
+            <w:r>
+              <w:rPr>
+                <w:rFonts w:asciiTheme="minorHAnsi" w:hAnsiTheme="minorHAnsi" w:cstheme="minorHAnsi"/>
+              </w:rPr>
+              <w:t xml:space="preserve">Please, </w:t>
+            </w:r>
+            <w:r>
+              <w:rPr>
+                <w:rFonts w:asciiTheme="minorHAnsi" w:hAnsiTheme="minorHAnsi" w:cstheme="minorHAnsi"/>
+              </w:rPr>
+              <w:t>take note of the below information.</w:t>
+            </w:r>
+          </w:p>
+          <w:p>
+            <w:pPr>
+              <w:pStyle w:val="ListParagraph"/>
+              <w:numPr>
+                <w:ilvl w:val="0"/>
+                <w:numId w:val="35"/>
+              </w:numPr>
+              <w:spacing w:line="360" w:lineRule="auto"/>
+              <w:rPr>
+                <w:rFonts w:asciiTheme="minorHAnsi" w:hAnsiTheme="minorHAnsi" w:cstheme="minorHAnsi"/>
+              </w:rPr>
+            </w:pPr>
+            <w:r>
+              <w:rPr>
+                <w:rFonts w:asciiTheme="minorHAnsi" w:hAnsiTheme="minorHAnsi" w:cstheme="minorHAnsi"/>
+                <w:b/>
+                <w:bCs/>
+              </w:rPr>
+              <w:t>Project type</w:t>
+            </w:r>
+            <w:r>
+              <w:rPr>
+                <w:rFonts w:asciiTheme="minorHAnsi" w:hAnsiTheme="minorHAnsi" w:cstheme="minorHAnsi"/>
+              </w:rPr>
+              <w:t>: Customer Relationship Management (CRM)</w:t>
+            </w:r>
+          </w:p>
+          <w:p>
+            <w:pPr>
+              <w:pStyle w:val="ListParagraph"/>
+              <w:numPr>
+                <w:ilvl w:val="0"/>
+                <w:numId w:val="35"/>
+              </w:numPr>
+              <w:spacing w:line="360" w:lineRule="auto"/>
+              <w:rPr>
+                <w:rFonts w:asciiTheme="minorHAnsi" w:hAnsiTheme="minorHAnsi" w:cstheme="minorHAnsi"/>
+              </w:rPr>
+            </w:pPr>
+            <w:r>
+              <w:rPr>
+                <w:rFonts w:asciiTheme="minorHAnsi" w:hAnsiTheme="minorHAnsi" w:cstheme="minorHAnsi"/>
+                <w:b/>
+                <w:bCs/>
+              </w:rPr>
+              <w:t>Level of confidentiality</w:t>
+            </w:r>
+            <w:r>
+              <w:rPr>
+                <w:rFonts w:asciiTheme="minorHAnsi" w:hAnsiTheme="minorHAnsi" w:cstheme="minorHAnsi"/>
+              </w:rPr>
+              <w:t xml:space="preserve">: </w:t>
+            </w:r>
+            <w:r>
+              <w:rPr>
+                <w:rFonts w:asciiTheme="minorHAnsi" w:hAnsiTheme="minorHAnsi" w:cstheme="minorHAnsi"/>
+              </w:rPr>
+              <w:t>confidential</w:t>
+            </w:r>
+          </w:p>
+          <w:p>
+            <w:pPr>
+              <w:pStyle w:val="ListParagraph"/>
+              <w:numPr>
+                <w:ilvl w:val="0"/>
+                <w:numId w:val="35"/>
+              </w:numPr>
+              <w:spacing w:line="360" w:lineRule="auto"/>
+              <w:rPr>
+                <w:rFonts w:asciiTheme="minorHAnsi" w:hAnsiTheme="minorHAnsi" w:cstheme="minorHAnsi"/>
+              </w:rPr>
+            </w:pPr>
+            <w:r>
+              <w:rPr>
+                <w:rFonts w:asciiTheme="minorHAnsi" w:hAnsiTheme="minorHAnsi" w:cstheme="minorHAnsi"/>
+                <w:b/>
+                <w:bCs/>
+              </w:rPr>
+              <w:t>Response deadline</w:t>
+            </w:r>
+            <w:r>
+              <w:rPr>
+                <w:rFonts w:asciiTheme="minorHAnsi" w:hAnsiTheme="minorHAnsi" w:cstheme="minorHAnsi"/>
+              </w:rPr>
+              <w:t>: 1-Dec-2023 5.00 pm (</w:t>
+            </w:r>
+            <w:r>
+              <w:rPr>
+                <w:rFonts w:asciiTheme="minorHAnsi" w:hAnsiTheme="minorHAnsi" w:cstheme="minorHAnsi"/>
+              </w:rPr>
+              <w:t>AWST</w:t>
+            </w:r>
+            <w:r>
+              <w:rPr>
+                <w:rFonts w:asciiTheme="minorHAnsi" w:hAnsiTheme="minorHAnsi" w:cstheme="minorHAnsi"/>
+              </w:rPr>
+              <w:t>)</w:t>
+            </w:r>
+          </w:p>
+        </w:tc>
+      </w:tr>
+      <w:tr>
+        <w:tc>
+          <w:tcPr>
+            <w:tcW w:w="2405" w:type="dxa"/>
+            <w:shd w:val="clear" w:color="auto" w:fill="DBDBDB" w:themeFill="accent3" w:themeFillTint="66"/>
+          </w:tcPr>
+          <w:p>
+            <w:pPr>
+              <w:rPr>
+                <w:rFonts w:asciiTheme="minorHAnsi" w:hAnsiTheme="minorHAnsi" w:cstheme="minorHAnsi"/>
+                <w:color w:val="000000" w:themeColor="text1"/>
+              </w:rPr>
+            </w:pPr>
+            <w:r>
+              <w:rPr>
+                <w:rFonts w:asciiTheme="minorHAnsi" w:hAnsiTheme="minorHAnsi" w:cstheme="minorHAnsi"/>
+                <w:b/>
+                <w:bCs/>
+              </w:rPr>
+              <w:t>Organisation background</w:t>
+            </w:r>
+          </w:p>
+        </w:tc>
+        <w:tc>
+          <w:tcPr>
+            <w:tcW w:w="6611" w:type="dxa"/>
+          </w:tcPr>
+          <w:p>
+            <w:pPr>
+              <w:spacing w:line="360" w:lineRule="auto"/>
+              <w:jc w:val="both"/>
+              <w:rPr>
+                <w:rFonts w:asciiTheme="minorHAnsi" w:hAnsiTheme="minorHAnsi" w:cstheme="minorHAnsi"/>
+              </w:rPr>
+            </w:pPr>
+            <w:r>
+              <w:rPr>
+                <w:rFonts w:asciiTheme="minorHAnsi" w:hAnsiTheme="minorHAnsi" w:cstheme="minorHAnsi"/>
+              </w:rPr>
+              <w:t>Aussie Business Buzz (ABB) was established in 2002</w:t>
+            </w:r>
+            <w:r>
+              <w:rPr>
+                <w:rFonts w:asciiTheme="minorHAnsi" w:hAnsiTheme="minorHAnsi" w:cstheme="minorHAnsi"/>
+              </w:rPr>
+              <w:t xml:space="preserve"> in Perth, Western Australia. </w:t>
+            </w:r>
+            <w:r>
+              <w:rPr>
+                <w:rFonts w:asciiTheme="minorHAnsi" w:hAnsiTheme="minorHAnsi" w:cstheme="minorHAnsi"/>
+              </w:rPr>
+              <w:t xml:space="preserve">We are pioneers in technology products for more than two decades now. The company sells a variety of technology products including, PCs, laptops, phones, routers, etc. In addition to product sales, ABB offers device repairs and mobile device accessories. </w:t>
+            </w:r>
+            <w:r>
+              <w:rPr>
+                <w:rFonts w:asciiTheme="minorHAnsi" w:hAnsiTheme="minorHAnsi" w:cstheme="minorHAnsi"/>
+              </w:rPr>
+              <w:t xml:space="preserve">At present, we have 4 branch </w:t>
+            </w:r>
+            <w:r>
+              <w:rPr>
+                <w:rFonts w:asciiTheme="minorHAnsi" w:hAnsiTheme="minorHAnsi" w:cstheme="minorHAnsi"/>
+              </w:rPr>
+              <w:t>shops,</w:t>
+            </w:r>
+            <w:r>
+              <w:rPr>
+                <w:rFonts w:asciiTheme="minorHAnsi" w:hAnsiTheme="minorHAnsi" w:cstheme="minorHAnsi"/>
+              </w:rPr>
+              <w:t xml:space="preserve"> and we are planning to expand our business to many other locations in the near future. </w:t>
+            </w:r>
+          </w:p>
+        </w:tc>
+      </w:tr>
+      <w:tr>
+        <w:tc>
+          <w:tcPr>
+            <w:tcW w:w="2405" w:type="dxa"/>
+            <w:shd w:val="clear" w:color="auto" w:fill="DBDBDB" w:themeFill="accent3" w:themeFillTint="66"/>
+          </w:tcPr>
+          <w:p>
+            <w:pPr>
+              <w:rPr>
+                <w:rFonts w:asciiTheme="minorHAnsi" w:hAnsiTheme="minorHAnsi" w:cstheme="minorHAnsi"/>
+                <w:color w:val="000000" w:themeColor="text1"/>
+              </w:rPr>
+            </w:pPr>
+          </w:p>
+        </w:tc>
+        <w:tc>
+          <w:tcPr>
+            <w:tcW w:w="6611" w:type="dxa"/>
+          </w:tcPr>
+          <w:p>
+            <w:pPr>
+              <w:rPr>
+                <w:rFonts w:asciiTheme="minorHAnsi" w:hAnsiTheme="minorHAnsi" w:cstheme="minorHAnsi"/>
+              </w:rPr>
+            </w:pPr>
+          </w:p>
+        </w:tc>
+      </w:tr>
+      <w:tr>
+        <w:tc>
+          <w:tcPr>
+            <w:tcW w:w="2405" w:type="dxa"/>
+            <w:shd w:val="clear" w:color="auto" w:fill="DBDBDB" w:themeFill="accent3" w:themeFillTint="66"/>
+          </w:tcPr>
+          <w:p>
+            <w:pPr>
+              <w:rPr>
+                <w:rFonts w:asciiTheme="minorHAnsi" w:hAnsiTheme="minorHAnsi" w:cstheme="minorHAnsi"/>
+                <w:color w:val="000000" w:themeColor="text1"/>
+              </w:rPr>
+            </w:pPr>
+          </w:p>
+        </w:tc>
+        <w:tc>
+          <w:tcPr>
+            <w:tcW w:w="6611" w:type="dxa"/>
+          </w:tcPr>
+          <w:p>
+            <w:pPr>
+              <w:rPr>
+                <w:rFonts w:asciiTheme="minorHAnsi" w:hAnsiTheme="minorHAnsi" w:cstheme="minorHAnsi"/>
+              </w:rPr>
+            </w:pPr>
+          </w:p>
+        </w:tc>
+      </w:tr>
+      <w:tr>
+        <w:tc>
+          <w:tcPr>
+            <w:tcW w:w="2405" w:type="dxa"/>
+            <w:shd w:val="clear" w:color="auto" w:fill="DBDBDB" w:themeFill="accent3" w:themeFillTint="66"/>
+          </w:tcPr>
+          <w:p>
+            <w:pPr>
+              <w:rPr>
+                <w:rFonts w:asciiTheme="minorHAnsi" w:hAnsiTheme="minorHAnsi" w:cstheme="minorHAnsi"/>
+                <w:color w:val="000000" w:themeColor="text1"/>
+              </w:rPr>
+            </w:pPr>
+          </w:p>
+        </w:tc>
+        <w:tc>
+          <w:tcPr>
+            <w:tcW w:w="6611" w:type="dxa"/>
+          </w:tcPr>
+          <w:p>
+            <w:pPr>
+              <w:rPr>
+                <w:rFonts w:asciiTheme="minorHAnsi" w:hAnsiTheme="minorHAnsi" w:cstheme="minorHAnsi"/>
+              </w:rPr>
+            </w:pPr>
+          </w:p>
+        </w:tc>
+      </w:tr>
+      <w:tr>
+        <w:tc>
+          <w:tcPr>
+            <w:tcW w:w="2405" w:type="dxa"/>
+            <w:shd w:val="clear" w:color="auto" w:fill="DBDBDB" w:themeFill="accent3" w:themeFillTint="66"/>
+          </w:tcPr>
+          <w:p>
+            <w:pPr>
+              <w:rPr>
+                <w:rFonts w:asciiTheme="minorHAnsi" w:hAnsiTheme="minorHAnsi" w:cstheme="minorHAnsi"/>
+                <w:color w:val="000000" w:themeColor="text1"/>
+              </w:rPr>
+            </w:pPr>
+          </w:p>
+        </w:tc>
+        <w:tc>
+          <w:tcPr>
+            <w:tcW w:w="6611" w:type="dxa"/>
+          </w:tcPr>
+          <w:p>
+            <w:pPr>
+              <w:rPr>
+                <w:rFonts w:asciiTheme="minorHAnsi" w:hAnsiTheme="minorHAnsi" w:cstheme="minorHAnsi"/>
+              </w:rPr>
+            </w:pPr>
+          </w:p>
+        </w:tc>
+      </w:tr>
+    </w:tbl>
+    <w:p/>
+    <w:p/>
+    <w:p/>
     <w:sectPr>
       <w:footerReference w:type="default" r:id="rId15"/>
       <w:footerReference w:type="first" r:id="rId16"/>
@@ -3699,6 +4831,119 @@
     </w:lvl>
   </w:abstractNum>
   <w:abstractNum w:abstractNumId="4" w15:restartNumberingAfterBreak="0">
+    <w:nsid w:val="15A3559C"/>
+    <w:multiLevelType w:val="hybridMultilevel"/>
+    <w:tmpl w:val="228804B0"/>
+    <w:lvl w:ilvl="0" w:tplc="08090001">
+      <w:start w:val="1"/>
+      <w:numFmt w:val="bullet"/>
+      <w:lvlText w:val=""/>
+      <w:lvlJc w:val="left"/>
+      <w:pPr>
+        <w:ind w:left="720" w:hanging="360"/>
+      </w:pPr>
+      <w:rPr>
+        <w:rFonts w:ascii="Symbol" w:hAnsi="Symbol" w:hint="default"/>
+      </w:rPr>
+    </w:lvl>
+    <w:lvl w:ilvl="1" w:tplc="08090003" w:tentative="1">
+      <w:start w:val="1"/>
+      <w:numFmt w:val="bullet"/>
+      <w:lvlText w:val="o"/>
+      <w:lvlJc w:val="left"/>
+      <w:pPr>
+        <w:ind w:left="1440" w:hanging="360"/>
+      </w:pPr>
+      <w:rPr>
+        <w:rFonts w:ascii="Courier New" w:hAnsi="Courier New" w:cs="Courier New" w:hint="default"/>
+      </w:rPr>
+    </w:lvl>
+    <w:lvl w:ilvl="2" w:tplc="08090005" w:tentative="1">
+      <w:start w:val="1"/>
+      <w:numFmt w:val="bullet"/>
+      <w:lvlText w:val=""/>
+      <w:lvlJc w:val="left"/>
+      <w:pPr>
+        <w:ind w:left="2160" w:hanging="360"/>
+      </w:pPr>
+      <w:rPr>
+        <w:rFonts w:ascii="Wingdings" w:hAnsi="Wingdings" w:hint="default"/>
+      </w:rPr>
+    </w:lvl>
+    <w:lvl w:ilvl="3" w:tplc="08090001" w:tentative="1">
+      <w:start w:val="1"/>
+      <w:numFmt w:val="bullet"/>
+      <w:lvlText w:val=""/>
+      <w:lvlJc w:val="left"/>
+      <w:pPr>
+        <w:ind w:left="2880" w:hanging="360"/>
+      </w:pPr>
+      <w:rPr>
+        <w:rFonts w:ascii="Symbol" w:hAnsi="Symbol" w:hint="default"/>
+      </w:rPr>
+    </w:lvl>
+    <w:lvl w:ilvl="4" w:tplc="08090003" w:tentative="1">
+      <w:start w:val="1"/>
+      <w:numFmt w:val="bullet"/>
+      <w:lvlText w:val="o"/>
+      <w:lvlJc w:val="left"/>
+      <w:pPr>
+        <w:ind w:left="3600" w:hanging="360"/>
+      </w:pPr>
+      <w:rPr>
+        <w:rFonts w:ascii="Courier New" w:hAnsi="Courier New" w:cs="Courier New" w:hint="default"/>
+      </w:rPr>
+    </w:lvl>
+    <w:lvl w:ilvl="5" w:tplc="08090005" w:tentative="1">
+      <w:start w:val="1"/>
+      <w:numFmt w:val="bullet"/>
+      <w:lvlText w:val=""/>
+      <w:lvlJc w:val="left"/>
+      <w:pPr>
+        <w:ind w:left="4320" w:hanging="360"/>
+      </w:pPr>
+      <w:rPr>
+        <w:rFonts w:ascii="Wingdings" w:hAnsi="Wingdings" w:hint="default"/>
+      </w:rPr>
+    </w:lvl>
+    <w:lvl w:ilvl="6" w:tplc="08090001" w:tentative="1">
+      <w:start w:val="1"/>
+      <w:numFmt w:val="bullet"/>
+      <w:lvlText w:val=""/>
+      <w:lvlJc w:val="left"/>
+      <w:pPr>
+        <w:ind w:left="5040" w:hanging="360"/>
+      </w:pPr>
+      <w:rPr>
+        <w:rFonts w:ascii="Symbol" w:hAnsi="Symbol" w:hint="default"/>
+      </w:rPr>
+    </w:lvl>
+    <w:lvl w:ilvl="7" w:tplc="08090003" w:tentative="1">
+      <w:start w:val="1"/>
+      <w:numFmt w:val="bullet"/>
+      <w:lvlText w:val="o"/>
+      <w:lvlJc w:val="left"/>
+      <w:pPr>
+        <w:ind w:left="5760" w:hanging="360"/>
+      </w:pPr>
+      <w:rPr>
+        <w:rFonts w:ascii="Courier New" w:hAnsi="Courier New" w:cs="Courier New" w:hint="default"/>
+      </w:rPr>
+    </w:lvl>
+    <w:lvl w:ilvl="8" w:tplc="08090005" w:tentative="1">
+      <w:start w:val="1"/>
+      <w:numFmt w:val="bullet"/>
+      <w:lvlText w:val=""/>
+      <w:lvlJc w:val="left"/>
+      <w:pPr>
+        <w:ind w:left="6480" w:hanging="360"/>
+      </w:pPr>
+      <w:rPr>
+        <w:rFonts w:ascii="Wingdings" w:hAnsi="Wingdings" w:hint="default"/>
+      </w:rPr>
+    </w:lvl>
+  </w:abstractNum>
+  <w:abstractNum w:abstractNumId="5" w15:restartNumberingAfterBreak="0">
     <w:nsid w:val="16EA3A3A"/>
     <w:multiLevelType w:val="hybridMultilevel"/>
     <w:tmpl w:val="E38C2B12"/>
@@ -3811,7 +5056,7 @@
       </w:rPr>
     </w:lvl>
   </w:abstractNum>
-  <w:abstractNum w:abstractNumId="5" w15:restartNumberingAfterBreak="0">
+  <w:abstractNum w:abstractNumId="6" w15:restartNumberingAfterBreak="0">
     <w:nsid w:val="1C15085C"/>
     <w:multiLevelType w:val="hybridMultilevel"/>
     <w:tmpl w:val="A4ACEC58"/>
@@ -3924,7 +5169,7 @@
       </w:rPr>
     </w:lvl>
   </w:abstractNum>
-  <w:abstractNum w:abstractNumId="6" w15:restartNumberingAfterBreak="0">
+  <w:abstractNum w:abstractNumId="7" w15:restartNumberingAfterBreak="0">
     <w:nsid w:val="23344640"/>
     <w:multiLevelType w:val="hybridMultilevel"/>
     <w:tmpl w:val="9E661CF4"/>
@@ -4037,7 +5282,93 @@
       </w:rPr>
     </w:lvl>
   </w:abstractNum>
-  <w:abstractNum w:abstractNumId="7" w15:restartNumberingAfterBreak="0">
+  <w:abstractNum w:abstractNumId="8" w15:restartNumberingAfterBreak="0">
+    <w:nsid w:val="26A00F50"/>
+    <w:multiLevelType w:val="multilevel"/>
+    <w:tmpl w:val="0809001F"/>
+    <w:lvl w:ilvl="0">
+      <w:start w:val="1"/>
+      <w:numFmt w:val="decimal"/>
+      <w:lvlText w:val="%1."/>
+      <w:lvlJc w:val="left"/>
+      <w:pPr>
+        <w:ind w:left="360" w:hanging="360"/>
+      </w:pPr>
+    </w:lvl>
+    <w:lvl w:ilvl="1">
+      <w:start w:val="1"/>
+      <w:numFmt w:val="decimal"/>
+      <w:lvlText w:val="%1.%2."/>
+      <w:lvlJc w:val="left"/>
+      <w:pPr>
+        <w:ind w:left="792" w:hanging="432"/>
+      </w:pPr>
+    </w:lvl>
+    <w:lvl w:ilvl="2">
+      <w:start w:val="1"/>
+      <w:numFmt w:val="decimal"/>
+      <w:lvlText w:val="%1.%2.%3."/>
+      <w:lvlJc w:val="left"/>
+      <w:pPr>
+        <w:ind w:left="1224" w:hanging="504"/>
+      </w:pPr>
+    </w:lvl>
+    <w:lvl w:ilvl="3">
+      <w:start w:val="1"/>
+      <w:numFmt w:val="decimal"/>
+      <w:lvlText w:val="%1.%2.%3.%4."/>
+      <w:lvlJc w:val="left"/>
+      <w:pPr>
+        <w:ind w:left="1728" w:hanging="648"/>
+      </w:pPr>
+    </w:lvl>
+    <w:lvl w:ilvl="4">
+      <w:start w:val="1"/>
+      <w:numFmt w:val="decimal"/>
+      <w:lvlText w:val="%1.%2.%3.%4.%5."/>
+      <w:lvlJc w:val="left"/>
+      <w:pPr>
+        <w:ind w:left="2232" w:hanging="792"/>
+      </w:pPr>
+    </w:lvl>
+    <w:lvl w:ilvl="5">
+      <w:start w:val="1"/>
+      <w:numFmt w:val="decimal"/>
+      <w:lvlText w:val="%1.%2.%3.%4.%5.%6."/>
+      <w:lvlJc w:val="left"/>
+      <w:pPr>
+        <w:ind w:left="2736" w:hanging="936"/>
+      </w:pPr>
+    </w:lvl>
+    <w:lvl w:ilvl="6">
+      <w:start w:val="1"/>
+      <w:numFmt w:val="decimal"/>
+      <w:lvlText w:val="%1.%2.%3.%4.%5.%6.%7."/>
+      <w:lvlJc w:val="left"/>
+      <w:pPr>
+        <w:ind w:left="3240" w:hanging="1080"/>
+      </w:pPr>
+    </w:lvl>
+    <w:lvl w:ilvl="7">
+      <w:start w:val="1"/>
+      <w:numFmt w:val="decimal"/>
+      <w:lvlText w:val="%1.%2.%3.%4.%5.%6.%7.%8."/>
+      <w:lvlJc w:val="left"/>
+      <w:pPr>
+        <w:ind w:left="3744" w:hanging="1224"/>
+      </w:pPr>
+    </w:lvl>
+    <w:lvl w:ilvl="8">
+      <w:start w:val="1"/>
+      <w:numFmt w:val="decimal"/>
+      <w:lvlText w:val="%1.%2.%3.%4.%5.%6.%7.%8.%9."/>
+      <w:lvlJc w:val="left"/>
+      <w:pPr>
+        <w:ind w:left="4320" w:hanging="1440"/>
+      </w:pPr>
+    </w:lvl>
+  </w:abstractNum>
+  <w:abstractNum w:abstractNumId="9" w15:restartNumberingAfterBreak="0">
     <w:nsid w:val="28DE7A3F"/>
     <w:multiLevelType w:val="hybridMultilevel"/>
     <w:tmpl w:val="238E8B5A"/>
@@ -4150,7 +5481,7 @@
       </w:rPr>
     </w:lvl>
   </w:abstractNum>
-  <w:abstractNum w:abstractNumId="8" w15:restartNumberingAfterBreak="0">
+  <w:abstractNum w:abstractNumId="10" w15:restartNumberingAfterBreak="0">
     <w:nsid w:val="295024D6"/>
     <w:multiLevelType w:val="hybridMultilevel"/>
     <w:tmpl w:val="E16A4D56"/>
@@ -4263,7 +5594,7 @@
       </w:rPr>
     </w:lvl>
   </w:abstractNum>
-  <w:abstractNum w:abstractNumId="9" w15:restartNumberingAfterBreak="0">
+  <w:abstractNum w:abstractNumId="11" w15:restartNumberingAfterBreak="0">
     <w:nsid w:val="2D722B81"/>
     <w:multiLevelType w:val="hybridMultilevel"/>
     <w:tmpl w:val="7604EB5E"/>
@@ -4376,7 +5707,7 @@
       </w:rPr>
     </w:lvl>
   </w:abstractNum>
-  <w:abstractNum w:abstractNumId="10" w15:restartNumberingAfterBreak="0">
+  <w:abstractNum w:abstractNumId="12" w15:restartNumberingAfterBreak="0">
     <w:nsid w:val="2FFC071E"/>
     <w:multiLevelType w:val="hybridMultilevel"/>
     <w:tmpl w:val="89843042"/>
@@ -4489,7 +5820,7 @@
       </w:rPr>
     </w:lvl>
   </w:abstractNum>
-  <w:abstractNum w:abstractNumId="11" w15:restartNumberingAfterBreak="0">
+  <w:abstractNum w:abstractNumId="13" w15:restartNumberingAfterBreak="0">
     <w:nsid w:val="37515E45"/>
     <w:multiLevelType w:val="hybridMultilevel"/>
     <w:tmpl w:val="95B0FE6E"/>
@@ -4602,7 +5933,7 @@
       </w:rPr>
     </w:lvl>
   </w:abstractNum>
-  <w:abstractNum w:abstractNumId="12" w15:restartNumberingAfterBreak="0">
+  <w:abstractNum w:abstractNumId="14" w15:restartNumberingAfterBreak="0">
     <w:nsid w:val="3AF807CA"/>
     <w:multiLevelType w:val="hybridMultilevel"/>
     <w:tmpl w:val="D48C7698"/>
@@ -4715,7 +6046,7 @@
       </w:rPr>
     </w:lvl>
   </w:abstractNum>
-  <w:abstractNum w:abstractNumId="13" w15:restartNumberingAfterBreak="0">
+  <w:abstractNum w:abstractNumId="15" w15:restartNumberingAfterBreak="0">
     <w:nsid w:val="3B817D79"/>
     <w:multiLevelType w:val="hybridMultilevel"/>
     <w:tmpl w:val="DC1EF062"/>
@@ -4828,7 +6159,7 @@
       </w:rPr>
     </w:lvl>
   </w:abstractNum>
-  <w:abstractNum w:abstractNumId="14" w15:restartNumberingAfterBreak="0">
+  <w:abstractNum w:abstractNumId="16" w15:restartNumberingAfterBreak="0">
     <w:nsid w:val="437D6615"/>
     <w:multiLevelType w:val="hybridMultilevel"/>
     <w:tmpl w:val="EC74DCE6"/>
@@ -4941,7 +6272,7 @@
       </w:rPr>
     </w:lvl>
   </w:abstractNum>
-  <w:abstractNum w:abstractNumId="15" w15:restartNumberingAfterBreak="0">
+  <w:abstractNum w:abstractNumId="17" w15:restartNumberingAfterBreak="0">
     <w:nsid w:val="45A624AC"/>
     <w:multiLevelType w:val="hybridMultilevel"/>
     <w:tmpl w:val="12B64B48"/>
@@ -5054,7 +6385,7 @@
       </w:rPr>
     </w:lvl>
   </w:abstractNum>
-  <w:abstractNum w:abstractNumId="16" w15:restartNumberingAfterBreak="0">
+  <w:abstractNum w:abstractNumId="18" w15:restartNumberingAfterBreak="0">
     <w:nsid w:val="465744AA"/>
     <w:multiLevelType w:val="hybridMultilevel"/>
     <w:tmpl w:val="FE2452AE"/>
@@ -5167,7 +6498,7 @@
       </w:rPr>
     </w:lvl>
   </w:abstractNum>
-  <w:abstractNum w:abstractNumId="17" w15:restartNumberingAfterBreak="0">
+  <w:abstractNum w:abstractNumId="19" w15:restartNumberingAfterBreak="0">
     <w:nsid w:val="47496E40"/>
     <w:multiLevelType w:val="multilevel"/>
     <w:tmpl w:val="DE54BACE"/>
@@ -5316,7 +6647,7 @@
       </w:rPr>
     </w:lvl>
   </w:abstractNum>
-  <w:abstractNum w:abstractNumId="18" w15:restartNumberingAfterBreak="0">
+  <w:abstractNum w:abstractNumId="20" w15:restartNumberingAfterBreak="0">
     <w:nsid w:val="4767744F"/>
     <w:multiLevelType w:val="hybridMultilevel"/>
     <w:tmpl w:val="BC90627A"/>
@@ -5429,7 +6760,7 @@
       </w:rPr>
     </w:lvl>
   </w:abstractNum>
-  <w:abstractNum w:abstractNumId="19" w15:restartNumberingAfterBreak="0">
+  <w:abstractNum w:abstractNumId="21" w15:restartNumberingAfterBreak="0">
     <w:nsid w:val="494A6953"/>
     <w:multiLevelType w:val="hybridMultilevel"/>
     <w:tmpl w:val="EBD607A2"/>
@@ -5542,7 +6873,7 @@
       </w:rPr>
     </w:lvl>
   </w:abstractNum>
-  <w:abstractNum w:abstractNumId="20" w15:restartNumberingAfterBreak="0">
+  <w:abstractNum w:abstractNumId="22" w15:restartNumberingAfterBreak="0">
     <w:nsid w:val="4A851423"/>
     <w:multiLevelType w:val="hybridMultilevel"/>
     <w:tmpl w:val="848C8EFE"/>
@@ -5655,7 +6986,7 @@
       </w:rPr>
     </w:lvl>
   </w:abstractNum>
-  <w:abstractNum w:abstractNumId="21" w15:restartNumberingAfterBreak="0">
+  <w:abstractNum w:abstractNumId="23" w15:restartNumberingAfterBreak="0">
     <w:nsid w:val="4C703444"/>
     <w:multiLevelType w:val="hybridMultilevel"/>
     <w:tmpl w:val="C3343110"/>
@@ -5768,7 +7099,7 @@
       </w:rPr>
     </w:lvl>
   </w:abstractNum>
-  <w:abstractNum w:abstractNumId="22" w15:restartNumberingAfterBreak="0">
+  <w:abstractNum w:abstractNumId="24" w15:restartNumberingAfterBreak="0">
     <w:nsid w:val="5ADC6AEE"/>
     <w:multiLevelType w:val="hybridMultilevel"/>
     <w:tmpl w:val="DA9A0574"/>
@@ -5881,7 +7212,7 @@
       </w:rPr>
     </w:lvl>
   </w:abstractNum>
-  <w:abstractNum w:abstractNumId="23" w15:restartNumberingAfterBreak="0">
+  <w:abstractNum w:abstractNumId="25" w15:restartNumberingAfterBreak="0">
     <w:nsid w:val="5F3B138A"/>
     <w:multiLevelType w:val="multilevel"/>
     <w:tmpl w:val="A2984F62"/>
@@ -6030,7 +7361,7 @@
       </w:rPr>
     </w:lvl>
   </w:abstractNum>
-  <w:abstractNum w:abstractNumId="24" w15:restartNumberingAfterBreak="0">
+  <w:abstractNum w:abstractNumId="26" w15:restartNumberingAfterBreak="0">
     <w:nsid w:val="603470D4"/>
     <w:multiLevelType w:val="hybridMultilevel"/>
     <w:tmpl w:val="673CE6AE"/>
@@ -6143,7 +7474,7 @@
       </w:rPr>
     </w:lvl>
   </w:abstractNum>
-  <w:abstractNum w:abstractNumId="25" w15:restartNumberingAfterBreak="0">
+  <w:abstractNum w:abstractNumId="27" w15:restartNumberingAfterBreak="0">
     <w:nsid w:val="687B12BE"/>
     <w:multiLevelType w:val="hybridMultilevel"/>
     <w:tmpl w:val="725E0348"/>
@@ -6256,7 +7587,7 @@
       </w:rPr>
     </w:lvl>
   </w:abstractNum>
-  <w:abstractNum w:abstractNumId="26" w15:restartNumberingAfterBreak="0">
+  <w:abstractNum w:abstractNumId="28" w15:restartNumberingAfterBreak="0">
     <w:nsid w:val="689B4186"/>
     <w:multiLevelType w:val="hybridMultilevel"/>
     <w:tmpl w:val="0CF2FC64"/>
@@ -6369,7 +7700,7 @@
       </w:rPr>
     </w:lvl>
   </w:abstractNum>
-  <w:abstractNum w:abstractNumId="27" w15:restartNumberingAfterBreak="0">
+  <w:abstractNum w:abstractNumId="29" w15:restartNumberingAfterBreak="0">
     <w:nsid w:val="68E14324"/>
     <w:multiLevelType w:val="hybridMultilevel"/>
     <w:tmpl w:val="DB0840D0"/>
@@ -6482,7 +7813,7 @@
       </w:rPr>
     </w:lvl>
   </w:abstractNum>
-  <w:abstractNum w:abstractNumId="28" w15:restartNumberingAfterBreak="0">
+  <w:abstractNum w:abstractNumId="30" w15:restartNumberingAfterBreak="0">
     <w:nsid w:val="71A632D7"/>
     <w:multiLevelType w:val="hybridMultilevel"/>
     <w:tmpl w:val="615212E0"/>
@@ -6595,7 +7926,7 @@
       </w:rPr>
     </w:lvl>
   </w:abstractNum>
-  <w:abstractNum w:abstractNumId="29" w15:restartNumberingAfterBreak="0">
+  <w:abstractNum w:abstractNumId="31" w15:restartNumberingAfterBreak="0">
     <w:nsid w:val="76986D19"/>
     <w:multiLevelType w:val="multilevel"/>
     <w:tmpl w:val="0809001F"/>
@@ -6681,7 +8012,7 @@
       </w:pPr>
     </w:lvl>
   </w:abstractNum>
-  <w:abstractNum w:abstractNumId="30" w15:restartNumberingAfterBreak="0">
+  <w:abstractNum w:abstractNumId="32" w15:restartNumberingAfterBreak="0">
     <w:nsid w:val="76DF2789"/>
     <w:multiLevelType w:val="hybridMultilevel"/>
     <w:tmpl w:val="E65E2262"/>
@@ -6794,7 +8125,7 @@
       </w:rPr>
     </w:lvl>
   </w:abstractNum>
-  <w:abstractNum w:abstractNumId="31" w15:restartNumberingAfterBreak="0">
+  <w:abstractNum w:abstractNumId="33" w15:restartNumberingAfterBreak="0">
     <w:nsid w:val="77C761BF"/>
     <w:multiLevelType w:val="hybridMultilevel"/>
     <w:tmpl w:val="48CC43C2"/>
@@ -6907,7 +8238,7 @@
       </w:rPr>
     </w:lvl>
   </w:abstractNum>
-  <w:abstractNum w:abstractNumId="32" w15:restartNumberingAfterBreak="0">
+  <w:abstractNum w:abstractNumId="34" w15:restartNumberingAfterBreak="0">
     <w:nsid w:val="78AC411E"/>
     <w:multiLevelType w:val="hybridMultilevel"/>
     <w:tmpl w:val="D938C2A8"/>
@@ -7021,103 +8352,109 @@
     </w:lvl>
   </w:abstractNum>
   <w:num w:numId="1" w16cid:durableId="881938408">
-    <w:abstractNumId w:val="19"/>
+    <w:abstractNumId w:val="21"/>
   </w:num>
   <w:num w:numId="2" w16cid:durableId="234900566">
-    <w:abstractNumId w:val="16"/>
+    <w:abstractNumId w:val="18"/>
   </w:num>
   <w:num w:numId="3" w16cid:durableId="494414890">
-    <w:abstractNumId w:val="28"/>
+    <w:abstractNumId w:val="30"/>
   </w:num>
   <w:num w:numId="4" w16cid:durableId="2045252079">
-    <w:abstractNumId w:val="6"/>
+    <w:abstractNumId w:val="7"/>
   </w:num>
   <w:num w:numId="5" w16cid:durableId="1081103876">
-    <w:abstractNumId w:val="10"/>
+    <w:abstractNumId w:val="12"/>
   </w:num>
   <w:num w:numId="6" w16cid:durableId="458762831">
-    <w:abstractNumId w:val="20"/>
+    <w:abstractNumId w:val="22"/>
   </w:num>
   <w:num w:numId="7" w16cid:durableId="513154031">
-    <w:abstractNumId w:val="21"/>
+    <w:abstractNumId w:val="23"/>
   </w:num>
   <w:num w:numId="8" w16cid:durableId="74977296">
-    <w:abstractNumId w:val="32"/>
+    <w:abstractNumId w:val="34"/>
   </w:num>
   <w:num w:numId="9" w16cid:durableId="1289161491">
     <w:abstractNumId w:val="0"/>
   </w:num>
   <w:num w:numId="10" w16cid:durableId="402262187">
-    <w:abstractNumId w:val="14"/>
+    <w:abstractNumId w:val="16"/>
   </w:num>
   <w:num w:numId="11" w16cid:durableId="1387072902">
-    <w:abstractNumId w:val="30"/>
+    <w:abstractNumId w:val="32"/>
   </w:num>
   <w:num w:numId="12" w16cid:durableId="1200049974">
-    <w:abstractNumId w:val="4"/>
+    <w:abstractNumId w:val="5"/>
   </w:num>
   <w:num w:numId="13" w16cid:durableId="767698930">
-    <w:abstractNumId w:val="12"/>
+    <w:abstractNumId w:val="14"/>
   </w:num>
   <w:num w:numId="14" w16cid:durableId="1692148250">
     <w:abstractNumId w:val="1"/>
   </w:num>
   <w:num w:numId="15" w16cid:durableId="1334335525">
-    <w:abstractNumId w:val="15"/>
+    <w:abstractNumId w:val="17"/>
   </w:num>
   <w:num w:numId="16" w16cid:durableId="130828438">
-    <w:abstractNumId w:val="24"/>
+    <w:abstractNumId w:val="26"/>
   </w:num>
   <w:num w:numId="17" w16cid:durableId="1466583804">
-    <w:abstractNumId w:val="27"/>
+    <w:abstractNumId w:val="29"/>
   </w:num>
   <w:num w:numId="18" w16cid:durableId="560293331">
-    <w:abstractNumId w:val="7"/>
+    <w:abstractNumId w:val="9"/>
   </w:num>
   <w:num w:numId="19" w16cid:durableId="1778216134">
-    <w:abstractNumId w:val="11"/>
+    <w:abstractNumId w:val="13"/>
   </w:num>
   <w:num w:numId="20" w16cid:durableId="1462070663">
     <w:abstractNumId w:val="2"/>
   </w:num>
   <w:num w:numId="21" w16cid:durableId="797724576">
+    <w:abstractNumId w:val="27"/>
+  </w:num>
+  <w:num w:numId="22" w16cid:durableId="474222493">
+    <w:abstractNumId w:val="11"/>
+  </w:num>
+  <w:num w:numId="23" w16cid:durableId="1430933473">
+    <w:abstractNumId w:val="10"/>
+  </w:num>
+  <w:num w:numId="24" w16cid:durableId="485248556">
+    <w:abstractNumId w:val="15"/>
+  </w:num>
+  <w:num w:numId="25" w16cid:durableId="2115897627">
+    <w:abstractNumId w:val="31"/>
+  </w:num>
+  <w:num w:numId="26" w16cid:durableId="579019843">
+    <w:abstractNumId w:val="28"/>
+  </w:num>
+  <w:num w:numId="27" w16cid:durableId="1883059798">
+    <w:abstractNumId w:val="20"/>
+  </w:num>
+  <w:num w:numId="28" w16cid:durableId="1936740417">
+    <w:abstractNumId w:val="19"/>
+  </w:num>
+  <w:num w:numId="29" w16cid:durableId="839196813">
+    <w:abstractNumId w:val="33"/>
+  </w:num>
+  <w:num w:numId="30" w16cid:durableId="1618565842">
     <w:abstractNumId w:val="25"/>
   </w:num>
-  <w:num w:numId="22" w16cid:durableId="474222493">
-    <w:abstractNumId w:val="9"/>
-  </w:num>
-  <w:num w:numId="23" w16cid:durableId="1430933473">
-    <w:abstractNumId w:val="8"/>
-  </w:num>
-  <w:num w:numId="24" w16cid:durableId="485248556">
-    <w:abstractNumId w:val="13"/>
-  </w:num>
-  <w:num w:numId="25" w16cid:durableId="2115897627">
-    <w:abstractNumId w:val="29"/>
-  </w:num>
-  <w:num w:numId="26" w16cid:durableId="579019843">
-    <w:abstractNumId w:val="26"/>
-  </w:num>
-  <w:num w:numId="27" w16cid:durableId="1883059798">
-    <w:abstractNumId w:val="18"/>
-  </w:num>
-  <w:num w:numId="28" w16cid:durableId="1936740417">
-    <w:abstractNumId w:val="17"/>
-  </w:num>
-  <w:num w:numId="29" w16cid:durableId="839196813">
-    <w:abstractNumId w:val="31"/>
-  </w:num>
-  <w:num w:numId="30" w16cid:durableId="1618565842">
-    <w:abstractNumId w:val="23"/>
-  </w:num>
   <w:num w:numId="31" w16cid:durableId="1614239476">
-    <w:abstractNumId w:val="5"/>
+    <w:abstractNumId w:val="6"/>
   </w:num>
   <w:num w:numId="32" w16cid:durableId="432475286">
     <w:abstractNumId w:val="3"/>
   </w:num>
   <w:num w:numId="33" w16cid:durableId="425080040">
-    <w:abstractNumId w:val="22"/>
+    <w:abstractNumId w:val="24"/>
+  </w:num>
+  <w:num w:numId="34" w16cid:durableId="643697977">
+    <w:abstractNumId w:val="8"/>
+  </w:num>
+  <w:num w:numId="35" w16cid:durableId="1606184103">
+    <w:abstractNumId w:val="4"/>
   </w:num>
   <w:numIdMacAtCleanup w:val="27"/>
 </w:numbering>

</xml_diff>

<commit_message>
Add agile mindset overview
Add the agile mindset overview section to the software development methods, process and techniques chapter.
</commit_message>
<xml_diff>
--- a/Perth4_PROG6001_02.docx
+++ b/Perth4_PROG6001_02.docx
@@ -1,6 +1,6 @@
 
 <file path=word/document.xml><?xml version="1.0" encoding="utf-8"?>
-<w:document xmlns:wpc="http://schemas.microsoft.com/office/word/2010/wordprocessingCanvas" xmlns:cx="http://schemas.microsoft.com/office/drawing/2014/chartex" xmlns:cx1="http://schemas.microsoft.com/office/drawing/2015/9/8/chartex" xmlns:cx2="http://schemas.microsoft.com/office/drawing/2015/10/21/chartex" xmlns:cx3="http://schemas.microsoft.com/office/drawing/2016/5/9/chartex" xmlns:cx4="http://schemas.microsoft.com/office/drawing/2016/5/10/chartex" xmlns:cx5="http://schemas.microsoft.com/office/drawing/2016/5/11/chartex" xmlns:cx6="http://schemas.microsoft.com/office/drawing/2016/5/12/chartex" xmlns:cx7="http://schemas.microsoft.com/office/drawing/2016/5/13/chartex" xmlns:cx8="http://schemas.microsoft.com/office/drawing/2016/5/14/chartex" xmlns:mc="http://schemas.openxmlformats.org/markup-compatibility/2006" xmlns:aink="http://schemas.microsoft.com/office/drawing/2016/ink" xmlns:am3d="http://schemas.microsoft.com/office/drawing/2017/model3d" xmlns:o="urn:schemas-microsoft-com:office:office" xmlns:oel="http://schemas.microsoft.com/office/2019/extlst" xmlns:r="http://schemas.openxmlformats.org/officeDocument/2006/relationships" xmlns:m="http://schemas.openxmlformats.org/officeDocument/2006/math" xmlns:v="urn:schemas-microsoft-com:vml" xmlns:wp14="http://schemas.microsoft.com/office/word/2010/wordprocessingDrawing" xmlns:wp="http://schemas.openxmlformats.org/drawingml/2006/wordprocessingDrawing" xmlns:w10="urn:schemas-microsoft-com:office:word" xmlns:w="http://schemas.openxmlformats.org/wordprocessingml/2006/main" xmlns:w14="http://schemas.microsoft.com/office/word/2010/wordml" xmlns:w15="http://schemas.microsoft.com/office/word/2012/wordml" xmlns:w16cex="http://schemas.microsoft.com/office/word/2018/wordml/cex" xmlns:w16cid="http://schemas.microsoft.com/office/word/2016/wordml/cid" xmlns:w16="http://schemas.microsoft.com/office/word/2018/wordml" xmlns:w16sdtdh="http://schemas.microsoft.com/office/word/2020/wordml/sdtdatahash" xmlns:w16se="http://schemas.microsoft.com/office/word/2015/wordml/symex" xmlns:wpg="http://schemas.microsoft.com/office/word/2010/wordprocessingGroup" xmlns:wpi="http://schemas.microsoft.com/office/word/2010/wordprocessingInk" xmlns:wne="http://schemas.microsoft.com/office/word/2006/wordml" xmlns:wps="http://schemas.microsoft.com/office/word/2010/wordprocessingShape" mc:Ignorable="w14 w15 w16se w16cid w16 w16cex w16sdtdh wp14">
+<w:document xmlns:wpc="http://schemas.microsoft.com/office/word/2010/wordprocessingCanvas" xmlns:cx="http://schemas.microsoft.com/office/drawing/2014/chartex" xmlns:cx1="http://schemas.microsoft.com/office/drawing/2015/9/8/chartex" xmlns:cx2="http://schemas.microsoft.com/office/drawing/2015/10/21/chartex" xmlns:cx3="http://schemas.microsoft.com/office/drawing/2016/5/9/chartex" xmlns:cx4="http://schemas.microsoft.com/office/drawing/2016/5/10/chartex" xmlns:cx5="http://schemas.microsoft.com/office/drawing/2016/5/11/chartex" xmlns:cx6="http://schemas.microsoft.com/office/drawing/2016/5/12/chartex" xmlns:cx7="http://schemas.microsoft.com/office/drawing/2016/5/13/chartex" xmlns:cx8="http://schemas.microsoft.com/office/drawing/2016/5/14/chartex" xmlns:mc="http://schemas.openxmlformats.org/markup-compatibility/2006" xmlns:aink="http://schemas.microsoft.com/office/drawing/2016/ink" xmlns:am3d="http://schemas.microsoft.com/office/drawing/2017/model3d" xmlns:o="urn:schemas-microsoft-com:office:office" xmlns:r="http://schemas.openxmlformats.org/officeDocument/2006/relationships" xmlns:m="http://schemas.openxmlformats.org/officeDocument/2006/math" xmlns:v="urn:schemas-microsoft-com:vml" xmlns:wp14="http://schemas.microsoft.com/office/word/2010/wordprocessingDrawing" xmlns:wp="http://schemas.openxmlformats.org/drawingml/2006/wordprocessingDrawing" xmlns:w10="urn:schemas-microsoft-com:office:word" xmlns:w="http://schemas.openxmlformats.org/wordprocessingml/2006/main" xmlns:w14="http://schemas.microsoft.com/office/word/2010/wordml" xmlns:w15="http://schemas.microsoft.com/office/word/2012/wordml" xmlns:w16cid="http://schemas.microsoft.com/office/word/2016/wordml/cid" xmlns:w16se="http://schemas.microsoft.com/office/word/2015/wordml/symex" xmlns:wpg="http://schemas.microsoft.com/office/word/2010/wordprocessingGroup" xmlns:wpi="http://schemas.microsoft.com/office/word/2010/wordprocessingInk" xmlns:wne="http://schemas.microsoft.com/office/word/2006/wordml" xmlns:wps="http://schemas.microsoft.com/office/word/2010/wordprocessingShape" mc:Ignorable="w14 w15 w16se w16cid wp14">
   <w:body>
     <w:tbl>
       <w:tblPr>
@@ -27,6 +27,8 @@
                 <w:b/>
               </w:rPr>
             </w:pPr>
+            <w:bookmarkStart w:id="0" w:name="_GoBack"/>
+            <w:bookmarkEnd w:id="0"/>
             <w:r>
               <w:rPr>
                 <w:rFonts w:asciiTheme="minorHAnsi" w:hAnsiTheme="minorHAnsi" w:cstheme="minorHAnsi"/>
@@ -1619,7 +1621,7 @@
           <w:szCs w:val="48"/>
         </w:rPr>
       </w:pPr>
-      <w:bookmarkStart w:id="0" w:name="_Toc151797642"/>
+      <w:bookmarkStart w:id="1" w:name="_Toc151797642"/>
       <w:r>
         <w:rPr>
           <w:b/>
@@ -1638,7 +1640,7 @@
         </w:rPr>
         <w:t>Collaborative Project Using Git</w:t>
       </w:r>
-      <w:bookmarkEnd w:id="0"/>
+      <w:bookmarkEnd w:id="1"/>
     </w:p>
     <w:p>
       <w:pPr>
@@ -1786,7 +1788,7 @@
           <w:szCs w:val="32"/>
         </w:rPr>
       </w:pPr>
-      <w:bookmarkStart w:id="1" w:name="_Toc151797643"/>
+      <w:bookmarkStart w:id="2" w:name="_Toc151797643"/>
       <w:r>
         <w:rPr>
           <w:b/>
@@ -1797,7 +1799,7 @@
         <w:lastRenderedPageBreak/>
         <w:t xml:space="preserve">Project </w:t>
       </w:r>
-      <w:bookmarkEnd w:id="1"/>
+      <w:bookmarkEnd w:id="2"/>
       <w:r>
         <w:rPr>
           <w:b/>
@@ -2047,7 +2049,7 @@
                 <v:stroke joinstyle="miter"/>
                 <v:path gradientshapeok="t" o:connecttype="rect"/>
               </v:shapetype>
-              <v:shape id="Text Box 1" o:spid="_x0000_s1026" type="#_x0000_t202" style="position:absolute;left:0;text-align:left;margin-left:0;margin-top:219.85pt;width:479.2pt;height:.05pt;z-index:251660288;visibility:visible;mso-wrap-style:square;mso-wrap-distance-left:9pt;mso-wrap-distance-top:0;mso-wrap-distance-right:9pt;mso-wrap-distance-bottom:0;mso-position-horizontal:absolute;mso-position-horizontal-relative:text;mso-position-vertical:absolute;mso-position-vertical-relative:text;v-text-anchor:top" o:gfxdata="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" stroked="f">
+              <v:shape id="Text Box 1" o:spid="_x0000_s1026" type="#_x0000_t202" style="position:absolute;left:0;text-align:left;margin-left:0;margin-top:219.85pt;width:479.2pt;height:.05pt;z-index:251660288;visibility:visible;mso-wrap-style:square;mso-wrap-distance-left:9pt;mso-wrap-distance-top:0;mso-wrap-distance-right:9pt;mso-wrap-distance-bottom:0;mso-position-horizontal:absolute;mso-position-horizontal-relative:text;mso-position-vertical:absolute;mso-position-vertical-relative:text;v-text-anchor:top" o:gfxdata="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" stroked="f">
                 <v:textbox style="mso-fit-shape-to-text:t" inset="0,0,0,0">
                   <w:txbxContent>
                     <w:p>
@@ -2624,7 +2626,7 @@
           </mc:Choice>
           <mc:Fallback>
             <w:pict>
-              <v:shape w14:anchorId="4A29976A" id="_x0000_s1027" type="#_x0000_t202" style="position:absolute;margin-left:0;margin-top:297.7pt;width:451.3pt;height:.05pt;z-index:251663360;visibility:visible;mso-wrap-style:square;mso-wrap-distance-left:9pt;mso-wrap-distance-top:0;mso-wrap-distance-right:9pt;mso-wrap-distance-bottom:0;mso-position-horizontal:absolute;mso-position-horizontal-relative:text;mso-position-vertical:absolute;mso-position-vertical-relative:text;v-text-anchor:top" o:gfxdata="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" stroked="f">
+              <v:shape w14:anchorId="4A29976A" id="_x0000_s1027" type="#_x0000_t202" style="position:absolute;margin-left:0;margin-top:297.7pt;width:451.3pt;height:.05pt;z-index:251663360;visibility:visible;mso-wrap-style:square;mso-wrap-distance-left:9pt;mso-wrap-distance-top:0;mso-wrap-distance-right:9pt;mso-wrap-distance-bottom:0;mso-position-horizontal:absolute;mso-position-horizontal-relative:text;mso-position-vertical:absolute;mso-position-vertical-relative:text;v-text-anchor:top" o:gfxdata="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" stroked="f">
                 <v:textbox style="mso-fit-shape-to-text:t" inset="0,0,0,0">
                   <w:txbxContent>
                     <w:p>
@@ -2837,7 +2839,6 @@
         </w:rPr>
         <w:t xml:space="preserve"> and </w:t>
       </w:r>
-      <w:proofErr w:type="spellStart"/>
       <w:r>
         <w:rPr>
           <w:rFonts w:asciiTheme="minorHAnsi" w:hAnsiTheme="minorHAnsi" w:cstheme="minorHAnsi"/>
@@ -2846,7 +2847,6 @@
         </w:rPr>
         <w:t>Udulitha</w:t>
       </w:r>
-      <w:proofErr w:type="spellEnd"/>
       <w:r>
         <w:rPr>
           <w:rFonts w:asciiTheme="minorHAnsi" w:hAnsiTheme="minorHAnsi" w:cstheme="minorHAnsi"/>
@@ -2875,9 +2875,1336 @@
         </w:rPr>
       </w:pPr>
     </w:p>
+    <w:p>
+      <w:pPr>
+        <w:spacing w:line="360" w:lineRule="auto"/>
+        <w:jc w:val="both"/>
+        <w:rPr>
+          <w:rFonts w:asciiTheme="minorHAnsi" w:hAnsiTheme="minorHAnsi" w:cstheme="minorHAnsi"/>
+        </w:rPr>
+      </w:pPr>
+    </w:p>
+    <w:p>
+      <w:pPr>
+        <w:spacing w:line="360" w:lineRule="auto"/>
+        <w:jc w:val="both"/>
+        <w:rPr>
+          <w:rFonts w:asciiTheme="minorHAnsi" w:hAnsiTheme="minorHAnsi" w:cstheme="minorHAnsi"/>
+        </w:rPr>
+      </w:pPr>
+    </w:p>
+    <w:p>
+      <w:pPr>
+        <w:spacing w:line="360" w:lineRule="auto"/>
+        <w:jc w:val="both"/>
+        <w:rPr>
+          <w:rFonts w:asciiTheme="minorHAnsi" w:hAnsiTheme="minorHAnsi" w:cstheme="minorHAnsi"/>
+        </w:rPr>
+      </w:pPr>
+    </w:p>
+    <w:p>
+      <w:pPr>
+        <w:spacing w:line="360" w:lineRule="auto"/>
+        <w:jc w:val="both"/>
+        <w:rPr>
+          <w:rFonts w:asciiTheme="minorHAnsi" w:hAnsiTheme="minorHAnsi" w:cstheme="minorHAnsi"/>
+        </w:rPr>
+      </w:pPr>
+    </w:p>
+    <w:p>
+      <w:pPr>
+        <w:spacing w:line="360" w:lineRule="auto"/>
+        <w:jc w:val="both"/>
+        <w:rPr>
+          <w:rFonts w:asciiTheme="minorHAnsi" w:hAnsiTheme="minorHAnsi" w:cstheme="minorHAnsi"/>
+        </w:rPr>
+      </w:pPr>
+    </w:p>
+    <w:p>
+      <w:pPr>
+        <w:spacing w:line="360" w:lineRule="auto"/>
+        <w:jc w:val="both"/>
+        <w:rPr>
+          <w:rFonts w:asciiTheme="minorHAnsi" w:hAnsiTheme="minorHAnsi" w:cstheme="minorHAnsi"/>
+        </w:rPr>
+      </w:pPr>
+    </w:p>
+    <w:p>
+      <w:pPr>
+        <w:spacing w:line="360" w:lineRule="auto"/>
+        <w:jc w:val="both"/>
+        <w:rPr>
+          <w:rFonts w:asciiTheme="minorHAnsi" w:hAnsiTheme="minorHAnsi" w:cstheme="minorHAnsi"/>
+        </w:rPr>
+      </w:pPr>
+    </w:p>
+    <w:p>
+      <w:pPr>
+        <w:spacing w:line="360" w:lineRule="auto"/>
+        <w:jc w:val="both"/>
+        <w:rPr>
+          <w:rFonts w:asciiTheme="minorHAnsi" w:hAnsiTheme="minorHAnsi" w:cstheme="minorHAnsi"/>
+        </w:rPr>
+      </w:pPr>
+    </w:p>
+    <w:p>
+      <w:pPr>
+        <w:spacing w:line="360" w:lineRule="auto"/>
+        <w:jc w:val="both"/>
+        <w:rPr>
+          <w:rFonts w:asciiTheme="minorHAnsi" w:hAnsiTheme="minorHAnsi" w:cstheme="minorHAnsi"/>
+        </w:rPr>
+      </w:pPr>
+    </w:p>
+    <w:p>
+      <w:pPr>
+        <w:spacing w:line="360" w:lineRule="auto"/>
+        <w:jc w:val="both"/>
+        <w:rPr>
+          <w:rFonts w:asciiTheme="minorHAnsi" w:hAnsiTheme="minorHAnsi" w:cstheme="minorHAnsi"/>
+        </w:rPr>
+      </w:pPr>
+    </w:p>
+    <w:p>
+      <w:pPr>
+        <w:spacing w:line="360" w:lineRule="auto"/>
+        <w:jc w:val="both"/>
+        <w:rPr>
+          <w:rFonts w:asciiTheme="minorHAnsi" w:hAnsiTheme="minorHAnsi" w:cstheme="minorHAnsi"/>
+        </w:rPr>
+      </w:pPr>
+    </w:p>
+    <w:p>
+      <w:pPr>
+        <w:spacing w:line="360" w:lineRule="auto"/>
+        <w:jc w:val="both"/>
+        <w:rPr>
+          <w:rFonts w:asciiTheme="minorHAnsi" w:hAnsiTheme="minorHAnsi" w:cstheme="minorHAnsi"/>
+        </w:rPr>
+      </w:pPr>
+    </w:p>
+    <w:p>
+      <w:pPr>
+        <w:spacing w:line="360" w:lineRule="auto"/>
+        <w:jc w:val="both"/>
+        <w:rPr>
+          <w:rFonts w:asciiTheme="minorHAnsi" w:hAnsiTheme="minorHAnsi" w:cstheme="minorHAnsi"/>
+        </w:rPr>
+      </w:pPr>
+    </w:p>
+    <w:p>
+      <w:pPr>
+        <w:spacing w:line="360" w:lineRule="auto"/>
+        <w:jc w:val="both"/>
+        <w:rPr>
+          <w:rFonts w:asciiTheme="minorHAnsi" w:hAnsiTheme="minorHAnsi" w:cstheme="minorHAnsi"/>
+        </w:rPr>
+      </w:pPr>
+    </w:p>
+    <w:p>
+      <w:pPr>
+        <w:spacing w:line="360" w:lineRule="auto"/>
+        <w:jc w:val="both"/>
+        <w:rPr>
+          <w:rFonts w:asciiTheme="minorHAnsi" w:hAnsiTheme="minorHAnsi" w:cstheme="minorHAnsi"/>
+        </w:rPr>
+      </w:pPr>
+    </w:p>
+    <w:p>
+      <w:pPr>
+        <w:spacing w:line="360" w:lineRule="auto"/>
+        <w:jc w:val="both"/>
+        <w:rPr>
+          <w:rFonts w:asciiTheme="minorHAnsi" w:hAnsiTheme="minorHAnsi" w:cstheme="minorHAnsi"/>
+        </w:rPr>
+      </w:pPr>
+    </w:p>
+    <w:p>
+      <w:pPr>
+        <w:spacing w:line="360" w:lineRule="auto"/>
+        <w:jc w:val="both"/>
+        <w:rPr>
+          <w:rFonts w:asciiTheme="minorHAnsi" w:hAnsiTheme="minorHAnsi" w:cstheme="minorHAnsi"/>
+        </w:rPr>
+      </w:pPr>
+    </w:p>
+    <w:p>
+      <w:pPr>
+        <w:spacing w:line="360" w:lineRule="auto"/>
+        <w:jc w:val="both"/>
+        <w:rPr>
+          <w:rFonts w:asciiTheme="minorHAnsi" w:hAnsiTheme="minorHAnsi" w:cstheme="minorHAnsi"/>
+        </w:rPr>
+      </w:pPr>
+    </w:p>
+    <w:p>
+      <w:pPr>
+        <w:spacing w:line="360" w:lineRule="auto"/>
+        <w:jc w:val="both"/>
+        <w:rPr>
+          <w:rFonts w:asciiTheme="minorHAnsi" w:hAnsiTheme="minorHAnsi" w:cstheme="minorHAnsi"/>
+        </w:rPr>
+      </w:pPr>
+    </w:p>
+    <w:p>
+      <w:pPr>
+        <w:spacing w:line="360" w:lineRule="auto"/>
+        <w:jc w:val="both"/>
+        <w:rPr>
+          <w:rFonts w:asciiTheme="minorHAnsi" w:hAnsiTheme="minorHAnsi" w:cstheme="minorHAnsi"/>
+        </w:rPr>
+      </w:pPr>
+    </w:p>
+    <w:p>
+      <w:pPr>
+        <w:pStyle w:val="Heading1"/>
+        <w:jc w:val="center"/>
+        <w:rPr>
+          <w:b/>
+          <w:bCs/>
+          <w:sz w:val="48"/>
+          <w:szCs w:val="48"/>
+        </w:rPr>
+      </w:pPr>
+      <w:r>
+        <w:rPr>
+          <w:b/>
+          <w:bCs/>
+          <w:sz w:val="48"/>
+          <w:szCs w:val="48"/>
+        </w:rPr>
+        <w:t xml:space="preserve">Chapter </w:t>
+      </w:r>
+      <w:r>
+        <w:rPr>
+          <w:b/>
+          <w:bCs/>
+          <w:sz w:val="48"/>
+          <w:szCs w:val="48"/>
+        </w:rPr>
+        <w:t>2</w:t>
+      </w:r>
+      <w:r>
+        <w:rPr>
+          <w:b/>
+          <w:bCs/>
+          <w:sz w:val="48"/>
+          <w:szCs w:val="48"/>
+        </w:rPr>
+        <w:t xml:space="preserve"> -</w:t>
+      </w:r>
+      <w:r>
+        <w:t xml:space="preserve"> </w:t>
+      </w:r>
+      <w:r>
+        <w:rPr>
+          <w:b/>
+          <w:bCs/>
+          <w:sz w:val="48"/>
+          <w:szCs w:val="48"/>
+        </w:rPr>
+        <w:t>Software Development Methods, Processes, and</w:t>
+      </w:r>
+    </w:p>
+    <w:p>
+      <w:pPr>
+        <w:pStyle w:val="Heading1"/>
+        <w:jc w:val="center"/>
+        <w:rPr>
+          <w:b/>
+          <w:bCs/>
+          <w:sz w:val="48"/>
+          <w:szCs w:val="48"/>
+        </w:rPr>
+      </w:pPr>
+      <w:r>
+        <w:rPr>
+          <w:b/>
+          <w:bCs/>
+          <w:sz w:val="48"/>
+          <w:szCs w:val="48"/>
+        </w:rPr>
+        <w:t>Techniques</w:t>
+      </w:r>
+    </w:p>
+    <w:p/>
+    <w:p/>
+    <w:p/>
+    <w:p/>
+    <w:p/>
+    <w:p/>
+    <w:p/>
+    <w:p/>
+    <w:p/>
+    <w:p/>
+    <w:p/>
+    <w:p/>
+    <w:p/>
+    <w:p/>
+    <w:p/>
+    <w:p/>
+    <w:p/>
+    <w:p/>
+    <w:p/>
+    <w:p/>
+    <w:p/>
+    <w:p/>
+    <w:p/>
+    <w:p/>
+    <w:p/>
+    <w:p/>
+    <w:p/>
+    <w:p/>
+    <w:p/>
+    <w:p/>
+    <w:p/>
+    <w:p>
+      <w:pPr>
+        <w:pStyle w:val="Heading2"/>
+        <w:rPr>
+          <w:b/>
+          <w:sz w:val="32"/>
+          <w:szCs w:val="32"/>
+        </w:rPr>
+      </w:pPr>
+      <w:r>
+        <w:rPr>
+          <w:b/>
+          <w:sz w:val="32"/>
+          <w:szCs w:val="32"/>
+        </w:rPr>
+        <w:t xml:space="preserve">2.1 </w:t>
+      </w:r>
+      <w:r>
+        <w:rPr>
+          <w:b/>
+          <w:sz w:val="32"/>
+          <w:szCs w:val="32"/>
+        </w:rPr>
+        <w:t>Agile Mindset</w:t>
+      </w:r>
+      <w:r>
+        <w:rPr>
+          <w:b/>
+          <w:sz w:val="32"/>
+          <w:szCs w:val="32"/>
+        </w:rPr>
+        <w:br/>
+      </w:r>
+    </w:p>
+    <w:p>
+      <w:pPr>
+        <w:jc w:val="both"/>
+        <w:rPr>
+          <w:rFonts w:ascii="Calibri" w:hAnsi="Calibri" w:cs="Calibri"/>
+          <w:b/>
+        </w:rPr>
+      </w:pPr>
+      <w:r>
+        <w:rPr>
+          <w:rFonts w:ascii="Calibri" w:hAnsi="Calibri" w:cs="Calibri"/>
+          <w:b/>
+        </w:rPr>
+        <w:t>Overview of Agile Mindset in Software Development</w:t>
+      </w:r>
+    </w:p>
+    <w:p>
+      <w:pPr>
+        <w:jc w:val="both"/>
+        <w:rPr>
+          <w:rFonts w:ascii="Calibri" w:hAnsi="Calibri" w:cs="Calibri"/>
+        </w:rPr>
+      </w:pPr>
+    </w:p>
+    <w:p>
+      <w:pPr>
+        <w:jc w:val="both"/>
+        <w:rPr>
+          <w:rFonts w:ascii="Calibri" w:hAnsi="Calibri" w:cs="Calibri"/>
+        </w:rPr>
+      </w:pPr>
+      <w:r>
+        <w:rPr>
+          <w:rFonts w:ascii="Calibri" w:hAnsi="Calibri" w:cs="Calibri"/>
+        </w:rPr>
+        <w:t>A</w:t>
+      </w:r>
+      <w:r>
+        <w:rPr>
+          <w:rFonts w:ascii="Calibri" w:hAnsi="Calibri" w:cs="Calibri"/>
+        </w:rPr>
+        <w:t xml:space="preserve">gile software development transcends mere frameworks and practices, evolving into a comprehensive mindset that emphasizes collaboration, adaptability, and continuous improvement. Unlike traditional methodologies, such as Waterfall, Agile is not confined to a specific set of rules; rather, it is an umbrella term encompassing various frameworks and practices aligned with the values and principles articulated in the Manifesto for Agile Software Development. </w:t>
+      </w:r>
+      <w:hyperlink r:id="rId15" w:history="1">
+        <w:r>
+          <w:rPr>
+            <w:rStyle w:val="Hyperlink"/>
+            <w:rFonts w:ascii="Calibri" w:hAnsi="Calibri" w:cs="Calibri"/>
+          </w:rPr>
+          <w:t>https://www.atlassian.com/agile</w:t>
+        </w:r>
+      </w:hyperlink>
+    </w:p>
+    <w:p>
+      <w:pPr>
+        <w:jc w:val="both"/>
+        <w:rPr>
+          <w:rFonts w:ascii="Calibri" w:hAnsi="Calibri" w:cs="Calibri"/>
+        </w:rPr>
+      </w:pPr>
+    </w:p>
+    <w:p>
+      <w:pPr>
+        <w:rPr>
+          <w:b/>
+        </w:rPr>
+      </w:pPr>
+    </w:p>
+    <w:p>
+      <w:pPr>
+        <w:jc w:val="both"/>
+        <w:rPr>
+          <w:rFonts w:ascii="Calibri" w:hAnsi="Calibri" w:cs="Calibri"/>
+          <w:b/>
+        </w:rPr>
+      </w:pPr>
+      <w:r>
+        <w:rPr>
+          <w:rFonts w:ascii="Calibri" w:hAnsi="Calibri" w:cs="Calibri"/>
+          <w:b/>
+        </w:rPr>
+        <w:t>Agile Values and Principles:</w:t>
+      </w:r>
+    </w:p>
+    <w:p>
+      <w:pPr>
+        <w:jc w:val="both"/>
+        <w:rPr>
+          <w:rFonts w:ascii="Calibri" w:hAnsi="Calibri" w:cs="Calibri"/>
+          <w:b/>
+        </w:rPr>
+      </w:pPr>
+    </w:p>
+    <w:p>
+      <w:pPr>
+        <w:jc w:val="both"/>
+        <w:rPr>
+          <w:rFonts w:ascii="Calibri" w:hAnsi="Calibri" w:cs="Calibri"/>
+        </w:rPr>
+      </w:pPr>
+      <w:r>
+        <w:rPr>
+          <w:rFonts w:ascii="Calibri" w:hAnsi="Calibri" w:cs="Calibri"/>
+        </w:rPr>
+        <w:t xml:space="preserve">The foundation of Agile is laid out in the Manifesto for Agile Software Development and its accompanying 12 Principles. These values and principles guide how teams approach software development, change, and uncertainty. </w:t>
+      </w:r>
+      <w:hyperlink r:id="rId16" w:history="1">
+        <w:r>
+          <w:rPr>
+            <w:rStyle w:val="Hyperlink"/>
+            <w:rFonts w:ascii="Calibri" w:hAnsi="Calibri" w:cs="Calibri"/>
+          </w:rPr>
+          <w:t>https://www.atlassian.com/agile/manifesto</w:t>
+        </w:r>
+      </w:hyperlink>
+    </w:p>
+    <w:p>
+      <w:pPr>
+        <w:jc w:val="both"/>
+        <w:rPr>
+          <w:rFonts w:ascii="Calibri" w:hAnsi="Calibri" w:cs="Calibri"/>
+        </w:rPr>
+      </w:pPr>
+    </w:p>
+    <w:p>
+      <w:pPr>
+        <w:keepNext/>
+        <w:jc w:val="center"/>
+      </w:pPr>
+      <w:r>
+        <w:rPr>
+          <w:noProof/>
+        </w:rPr>
+        <w:drawing>
+          <wp:inline distT="0" distB="0" distL="0" distR="0" wp14:anchorId="2BCB3437" wp14:editId="4CA2F265">
+            <wp:extent cx="4238625" cy="3107877"/>
+            <wp:effectExtent l="0" t="0" r="0" b="0"/>
+            <wp:docPr id="3" name="Picture 3"/>
+            <wp:cNvGraphicFramePr>
+              <a:graphicFrameLocks xmlns:a="http://schemas.openxmlformats.org/drawingml/2006/main" noChangeAspect="1"/>
+            </wp:cNvGraphicFramePr>
+            <a:graphic xmlns:a="http://schemas.openxmlformats.org/drawingml/2006/main">
+              <a:graphicData uri="http://schemas.openxmlformats.org/drawingml/2006/picture">
+                <pic:pic xmlns:pic="http://schemas.openxmlformats.org/drawingml/2006/picture">
+                  <pic:nvPicPr>
+                    <pic:cNvPr id="0" name="Picture 2"/>
+                    <pic:cNvPicPr>
+                      <a:picLocks noChangeAspect="1" noChangeArrowheads="1"/>
+                    </pic:cNvPicPr>
+                  </pic:nvPicPr>
+                  <pic:blipFill>
+                    <a:blip r:embed="rId17">
+                      <a:extLst>
+                        <a:ext uri="{28A0092B-C50C-407E-A947-70E740481C1C}">
+                          <a14:useLocalDpi xmlns:a14="http://schemas.microsoft.com/office/drawing/2010/main" val="0"/>
+                        </a:ext>
+                      </a:extLst>
+                    </a:blip>
+                    <a:srcRect/>
+                    <a:stretch>
+                      <a:fillRect/>
+                    </a:stretch>
+                  </pic:blipFill>
+                  <pic:spPr bwMode="auto">
+                    <a:xfrm>
+                      <a:off x="0" y="0"/>
+                      <a:ext cx="4267645" cy="3129155"/>
+                    </a:xfrm>
+                    <a:prstGeom prst="rect">
+                      <a:avLst/>
+                    </a:prstGeom>
+                    <a:noFill/>
+                  </pic:spPr>
+                </pic:pic>
+              </a:graphicData>
+            </a:graphic>
+          </wp:inline>
+        </w:drawing>
+      </w:r>
+    </w:p>
+    <w:p>
+      <w:pPr>
+        <w:pStyle w:val="Caption"/>
+      </w:pPr>
+      <w:r>
+        <w:tab/>
+      </w:r>
+      <w:r>
+        <w:tab/>
+        <w:t xml:space="preserve">Figure </w:t>
+      </w:r>
+      <w:fldSimple w:instr=" SEQ Figure \* ARABIC ">
+        <w:r>
+          <w:rPr>
+            <w:noProof/>
+          </w:rPr>
+          <w:t>3</w:t>
+        </w:r>
+      </w:fldSimple>
+      <w:r>
+        <w:t>: Agile Manifesto (</w:t>
+      </w:r>
+      <w:hyperlink r:id="rId18" w:history="1">
+        <w:r>
+          <w:rPr>
+            <w:rStyle w:val="Hyperlink"/>
+          </w:rPr>
+          <w:t>https://www.atlassian.com/agile/manifesto</w:t>
+        </w:r>
+      </w:hyperlink>
+      <w:r>
+        <w:t>)</w:t>
+      </w:r>
+    </w:p>
+    <w:p/>
+    <w:p/>
+    <w:p>
+      <w:pPr>
+        <w:jc w:val="both"/>
+        <w:rPr>
+          <w:rFonts w:ascii="Calibri" w:hAnsi="Calibri" w:cs="Calibri"/>
+          <w:b/>
+        </w:rPr>
+      </w:pPr>
+      <w:r>
+        <w:rPr>
+          <w:rFonts w:ascii="Calibri" w:hAnsi="Calibri" w:cs="Calibri"/>
+          <w:b/>
+        </w:rPr>
+        <w:t>People-Centric Approach:</w:t>
+      </w:r>
+    </w:p>
+    <w:p>
+      <w:pPr>
+        <w:jc w:val="both"/>
+        <w:rPr>
+          <w:rFonts w:ascii="Calibri" w:hAnsi="Calibri" w:cs="Calibri"/>
+          <w:b/>
+        </w:rPr>
+      </w:pPr>
+    </w:p>
+    <w:p>
+      <w:pPr>
+        <w:jc w:val="both"/>
+        <w:rPr>
+          <w:rFonts w:ascii="Calibri" w:hAnsi="Calibri" w:cs="Calibri"/>
+        </w:rPr>
+      </w:pPr>
+      <w:r>
+        <w:rPr>
+          <w:rFonts w:ascii="Calibri" w:hAnsi="Calibri" w:cs="Calibri"/>
+        </w:rPr>
+        <w:t>Agile is special because it really cares about the people who work together to create something. It believes in finding solutions by having teams that organize themselves and have different skills working together. It's not just about making a product; it's about how the team works and cooperates on the way to making something great.</w:t>
+      </w:r>
+    </w:p>
+    <w:p>
+      <w:pPr>
+        <w:jc w:val="both"/>
+        <w:rPr>
+          <w:rFonts w:ascii="Calibri" w:hAnsi="Calibri" w:cs="Calibri"/>
+        </w:rPr>
+      </w:pPr>
+    </w:p>
+    <w:p>
+      <w:pPr>
+        <w:jc w:val="both"/>
+        <w:rPr>
+          <w:rFonts w:ascii="Calibri" w:hAnsi="Calibri" w:cs="Calibri"/>
+          <w:b/>
+        </w:rPr>
+      </w:pPr>
+      <w:r>
+        <w:rPr>
+          <w:rFonts w:ascii="Calibri" w:hAnsi="Calibri" w:cs="Calibri"/>
+          <w:b/>
+        </w:rPr>
+        <w:lastRenderedPageBreak/>
+        <w:t>Agile as a Mindset:</w:t>
+      </w:r>
+      <w:r>
+        <w:rPr>
+          <w:rFonts w:ascii="Calibri" w:hAnsi="Calibri" w:cs="Calibri"/>
+          <w:b/>
+        </w:rPr>
+        <w:t xml:space="preserve"> </w:t>
+      </w:r>
+      <w:hyperlink r:id="rId19" w:history="1">
+        <w:r>
+          <w:rPr>
+            <w:rStyle w:val="Hyperlink"/>
+            <w:rFonts w:ascii="Calibri" w:hAnsi="Calibri" w:cs="Calibri"/>
+            <w:b/>
+          </w:rPr>
+          <w:t>https://www.agilealliance.org/agile101/</w:t>
+        </w:r>
+      </w:hyperlink>
+    </w:p>
+    <w:p>
+      <w:pPr>
+        <w:jc w:val="both"/>
+        <w:rPr>
+          <w:rFonts w:ascii="Calibri" w:hAnsi="Calibri" w:cs="Calibri"/>
+          <w:b/>
+        </w:rPr>
+      </w:pPr>
+    </w:p>
+    <w:p>
+      <w:pPr>
+        <w:jc w:val="both"/>
+        <w:rPr>
+          <w:rFonts w:ascii="Calibri" w:hAnsi="Calibri" w:cs="Calibri"/>
+          <w:b/>
+        </w:rPr>
+      </w:pPr>
+    </w:p>
+    <w:p>
+      <w:pPr>
+        <w:jc w:val="both"/>
+        <w:rPr>
+          <w:rFonts w:ascii="Calibri" w:hAnsi="Calibri" w:cs="Calibri"/>
+        </w:rPr>
+      </w:pPr>
+      <w:r>
+        <w:rPr>
+          <w:rFonts w:ascii="Calibri" w:hAnsi="Calibri" w:cs="Calibri"/>
+        </w:rPr>
+        <w:t>Agile is not just a set of practices; it's a mindset informed by values and principles. When faced with uncertainty, Agile encourages trying something, obtaining feedback, and adjusting accordingly. The Agile mindset guides the choice of frameworks, practices, and techniques, emphasizing the importance of context in decision-making.</w:t>
+      </w:r>
+    </w:p>
+    <w:p>
+      <w:pPr>
+        <w:jc w:val="both"/>
+        <w:rPr>
+          <w:rFonts w:ascii="Calibri" w:hAnsi="Calibri" w:cs="Calibri"/>
+        </w:rPr>
+      </w:pPr>
+    </w:p>
+    <w:p>
+      <w:pPr>
+        <w:jc w:val="both"/>
+        <w:rPr>
+          <w:rFonts w:ascii="Calibri" w:hAnsi="Calibri" w:cs="Calibri"/>
+        </w:rPr>
+      </w:pPr>
+    </w:p>
+    <w:p>
+      <w:pPr>
+        <w:keepNext/>
+      </w:pPr>
+      <w:r>
+        <w:rPr>
+          <w:noProof/>
+          <w14:ligatures w14:val="standardContextual"/>
+        </w:rPr>
+        <w:drawing>
+          <wp:inline distT="0" distB="0" distL="0" distR="0" wp14:anchorId="18F38E24" wp14:editId="47D0EFF8">
+            <wp:extent cx="5731510" cy="5060315"/>
+            <wp:effectExtent l="0" t="0" r="2540" b="6985"/>
+            <wp:docPr id="2" name="Picture 2"/>
+            <wp:cNvGraphicFramePr>
+              <a:graphicFrameLocks xmlns:a="http://schemas.openxmlformats.org/drawingml/2006/main" noChangeAspect="1"/>
+            </wp:cNvGraphicFramePr>
+            <a:graphic xmlns:a="http://schemas.openxmlformats.org/drawingml/2006/main">
+              <a:graphicData uri="http://schemas.openxmlformats.org/drawingml/2006/picture">
+                <pic:pic xmlns:pic="http://schemas.openxmlformats.org/drawingml/2006/picture">
+                  <pic:nvPicPr>
+                    <pic:cNvPr id="2" name="1.png"/>
+                    <pic:cNvPicPr/>
+                  </pic:nvPicPr>
+                  <pic:blipFill>
+                    <a:blip r:embed="rId20" cstate="print">
+                      <a:extLst>
+                        <a:ext uri="{28A0092B-C50C-407E-A947-70E740481C1C}">
+                          <a14:useLocalDpi xmlns:a14="http://schemas.microsoft.com/office/drawing/2010/main" val="0"/>
+                        </a:ext>
+                      </a:extLst>
+                    </a:blip>
+                    <a:stretch>
+                      <a:fillRect/>
+                    </a:stretch>
+                  </pic:blipFill>
+                  <pic:spPr>
+                    <a:xfrm>
+                      <a:off x="0" y="0"/>
+                      <a:ext cx="5731510" cy="5060315"/>
+                    </a:xfrm>
+                    <a:prstGeom prst="rect">
+                      <a:avLst/>
+                    </a:prstGeom>
+                  </pic:spPr>
+                </pic:pic>
+              </a:graphicData>
+            </a:graphic>
+          </wp:inline>
+        </w:drawing>
+      </w:r>
+    </w:p>
+    <w:p>
+      <w:pPr>
+        <w:pStyle w:val="Caption"/>
+      </w:pPr>
+      <w:r>
+        <w:t xml:space="preserve">           Figure </w:t>
+      </w:r>
+      <w:fldSimple w:instr=" SEQ Figure \* ARABIC ">
+        <w:r>
+          <w:rPr>
+            <w:noProof/>
+          </w:rPr>
+          <w:t>4</w:t>
+        </w:r>
+      </w:fldSimple>
+      <w:r>
+        <w:t>: Agile mindset (</w:t>
+      </w:r>
+      <w:r>
+        <w:t>https://mylifenotesweb.wordpress.com/2019/04/18/breaking-an-agile-mindset-down/</w:t>
+      </w:r>
+      <w:r>
+        <w:t>)</w:t>
+      </w:r>
+    </w:p>
+    <w:p/>
+    <w:p/>
+    <w:p/>
+    <w:p>
+      <w:pPr>
+        <w:jc w:val="both"/>
+        <w:rPr>
+          <w:rFonts w:ascii="Calibri" w:hAnsi="Calibri" w:cs="Calibri"/>
+          <w:b/>
+        </w:rPr>
+      </w:pPr>
+      <w:r>
+        <w:rPr>
+          <w:rFonts w:ascii="Calibri" w:hAnsi="Calibri" w:cs="Calibri"/>
+          <w:b/>
+        </w:rPr>
+        <w:t xml:space="preserve">The Agile Mindset in </w:t>
+      </w:r>
+      <w:r>
+        <w:rPr>
+          <w:rFonts w:ascii="Calibri" w:hAnsi="Calibri" w:cs="Calibri"/>
+          <w:b/>
+        </w:rPr>
+        <w:t>Practice</w:t>
+      </w:r>
+      <w:r>
+        <w:rPr>
+          <w:rFonts w:ascii="Calibri" w:hAnsi="Calibri" w:cs="Calibri"/>
+          <w:b/>
+        </w:rPr>
+        <w:t>:</w:t>
+      </w:r>
+      <w:r>
+        <w:rPr>
+          <w:rFonts w:ascii="Calibri" w:hAnsi="Calibri" w:cs="Calibri"/>
+          <w:b/>
+        </w:rPr>
+        <w:t xml:space="preserve"> </w:t>
+      </w:r>
+      <w:hyperlink r:id="rId21" w:history="1">
+        <w:r>
+          <w:rPr>
+            <w:rStyle w:val="Hyperlink"/>
+            <w:rFonts w:ascii="Calibri" w:hAnsi="Calibri" w:cs="Calibri"/>
+            <w:b/>
+          </w:rPr>
+          <w:t>https://www.atlassian.com/agile/advantage/agile-mindset</w:t>
+        </w:r>
+      </w:hyperlink>
+    </w:p>
+    <w:p>
+      <w:pPr>
+        <w:jc w:val="both"/>
+        <w:rPr>
+          <w:rFonts w:ascii="Calibri" w:hAnsi="Calibri" w:cs="Calibri"/>
+          <w:b/>
+        </w:rPr>
+      </w:pPr>
+    </w:p>
+    <w:p>
+      <w:pPr>
+        <w:jc w:val="both"/>
+        <w:rPr>
+          <w:rFonts w:ascii="Calibri" w:hAnsi="Calibri" w:cs="Calibri"/>
+        </w:rPr>
+      </w:pPr>
+      <w:r>
+        <w:rPr>
+          <w:rFonts w:ascii="Calibri" w:hAnsi="Calibri" w:cs="Calibri"/>
+        </w:rPr>
+        <w:t>The agile mindset isn't something you pick up once and you're done. It's more like a continuous way of thinking</w:t>
+      </w:r>
+      <w:r>
+        <w:rPr>
+          <w:rFonts w:ascii="Calibri" w:hAnsi="Calibri" w:cs="Calibri"/>
+        </w:rPr>
+        <w:t xml:space="preserve">. It involves understanding, collaborating, learning, and staying flexible to achieve high-performing results. </w:t>
+      </w:r>
+      <w:r>
+        <w:rPr>
+          <w:rFonts w:ascii="Calibri" w:hAnsi="Calibri" w:cs="Calibri"/>
+        </w:rPr>
+        <w:t>When teams really get why they're doing things the agile way, the way they do things falls into place and suits what the team needs.</w:t>
+      </w:r>
+    </w:p>
+    <w:p>
+      <w:pPr>
+        <w:jc w:val="both"/>
+        <w:rPr>
+          <w:rFonts w:ascii="Calibri" w:hAnsi="Calibri" w:cs="Calibri"/>
+          <w:b/>
+          <w:u w:val="single"/>
+        </w:rPr>
+      </w:pPr>
+      <w:r>
+        <w:rPr>
+          <w:rFonts w:ascii="Calibri" w:hAnsi="Calibri" w:cs="Calibri"/>
+          <w:b/>
+        </w:rPr>
+        <w:lastRenderedPageBreak/>
+        <w:t>Four Pillars of the Agile Mindset:</w:t>
+      </w:r>
+      <w:r>
+        <w:rPr>
+          <w:rFonts w:ascii="Calibri" w:hAnsi="Calibri" w:cs="Calibri"/>
+          <w:b/>
+        </w:rPr>
+        <w:t xml:space="preserve"> </w:t>
+      </w:r>
+      <w:hyperlink r:id="rId22" w:history="1">
+        <w:r>
+          <w:rPr>
+            <w:rStyle w:val="Hyperlink"/>
+            <w:rFonts w:ascii="Calibri" w:hAnsi="Calibri" w:cs="Calibri"/>
+            <w:b/>
+          </w:rPr>
+          <w:t>https://www.atlassian.com/agile/advantage/agile-mindset</w:t>
+        </w:r>
+      </w:hyperlink>
+    </w:p>
+    <w:p>
+      <w:pPr>
+        <w:jc w:val="both"/>
+        <w:rPr>
+          <w:rFonts w:ascii="Calibri" w:hAnsi="Calibri" w:cs="Calibri"/>
+          <w:b/>
+          <w:u w:val="single"/>
+        </w:rPr>
+      </w:pPr>
+    </w:p>
+    <w:p>
+      <w:pPr>
+        <w:jc w:val="both"/>
+        <w:rPr>
+          <w:rFonts w:ascii="Calibri" w:hAnsi="Calibri" w:cs="Calibri"/>
+        </w:rPr>
+      </w:pPr>
+    </w:p>
+    <w:p>
+      <w:pPr>
+        <w:jc w:val="both"/>
+        <w:rPr>
+          <w:rFonts w:ascii="Calibri" w:hAnsi="Calibri" w:cs="Calibri"/>
+        </w:rPr>
+      </w:pPr>
+      <w:r>
+        <w:rPr>
+          <w:rFonts w:ascii="Calibri" w:hAnsi="Calibri" w:cs="Calibri"/>
+        </w:rPr>
+        <w:t>Respect for All Team Members:</w:t>
+      </w:r>
+    </w:p>
+    <w:p>
+      <w:pPr>
+        <w:jc w:val="both"/>
+        <w:rPr>
+          <w:rFonts w:ascii="Calibri" w:hAnsi="Calibri" w:cs="Calibri"/>
+        </w:rPr>
+      </w:pPr>
+    </w:p>
+    <w:p>
+      <w:pPr>
+        <w:pStyle w:val="ListParagraph"/>
+        <w:numPr>
+          <w:ilvl w:val="0"/>
+          <w:numId w:val="37"/>
+        </w:numPr>
+        <w:jc w:val="both"/>
+        <w:rPr>
+          <w:rFonts w:ascii="Calibri" w:hAnsi="Calibri" w:cs="Calibri"/>
+        </w:rPr>
+      </w:pPr>
+      <w:r>
+        <w:rPr>
+          <w:rFonts w:ascii="Calibri" w:hAnsi="Calibri" w:cs="Calibri"/>
+        </w:rPr>
+        <w:t>Emphasizes the essential role of every team member.</w:t>
+      </w:r>
+    </w:p>
+    <w:p>
+      <w:pPr>
+        <w:pStyle w:val="ListParagraph"/>
+        <w:numPr>
+          <w:ilvl w:val="0"/>
+          <w:numId w:val="37"/>
+        </w:numPr>
+        <w:jc w:val="both"/>
+        <w:rPr>
+          <w:rFonts w:ascii="Calibri" w:hAnsi="Calibri" w:cs="Calibri"/>
+        </w:rPr>
+      </w:pPr>
+      <w:r>
+        <w:rPr>
+          <w:rFonts w:ascii="Calibri" w:hAnsi="Calibri" w:cs="Calibri"/>
+        </w:rPr>
+        <w:t>Fosters a culture of respect and psychological safety.</w:t>
+      </w:r>
+    </w:p>
+    <w:p>
+      <w:pPr>
+        <w:pStyle w:val="ListParagraph"/>
+        <w:numPr>
+          <w:ilvl w:val="0"/>
+          <w:numId w:val="37"/>
+        </w:numPr>
+        <w:jc w:val="both"/>
+        <w:rPr>
+          <w:rFonts w:ascii="Calibri" w:hAnsi="Calibri" w:cs="Calibri"/>
+        </w:rPr>
+      </w:pPr>
+      <w:r>
+        <w:rPr>
+          <w:rFonts w:ascii="Calibri" w:hAnsi="Calibri" w:cs="Calibri"/>
+        </w:rPr>
+        <w:t>Encourages open collaboration and contribution.</w:t>
+      </w:r>
+    </w:p>
+    <w:p>
+      <w:pPr>
+        <w:jc w:val="both"/>
+        <w:rPr>
+          <w:rFonts w:ascii="Calibri" w:hAnsi="Calibri" w:cs="Calibri"/>
+        </w:rPr>
+      </w:pPr>
+    </w:p>
+    <w:p>
+      <w:pPr>
+        <w:jc w:val="both"/>
+        <w:rPr>
+          <w:rFonts w:ascii="Calibri" w:hAnsi="Calibri" w:cs="Calibri"/>
+        </w:rPr>
+      </w:pPr>
+      <w:r>
+        <w:rPr>
+          <w:rFonts w:ascii="Calibri" w:hAnsi="Calibri" w:cs="Calibri"/>
+        </w:rPr>
+        <w:t>Optimized and Sustainable Flow:</w:t>
+      </w:r>
+    </w:p>
+    <w:p>
+      <w:pPr>
+        <w:jc w:val="both"/>
+        <w:rPr>
+          <w:rFonts w:ascii="Calibri" w:hAnsi="Calibri" w:cs="Calibri"/>
+        </w:rPr>
+      </w:pPr>
+    </w:p>
+    <w:p>
+      <w:pPr>
+        <w:pStyle w:val="ListParagraph"/>
+        <w:numPr>
+          <w:ilvl w:val="0"/>
+          <w:numId w:val="34"/>
+        </w:numPr>
+        <w:jc w:val="both"/>
+        <w:rPr>
+          <w:rFonts w:ascii="Calibri" w:hAnsi="Calibri" w:cs="Calibri"/>
+        </w:rPr>
+      </w:pPr>
+      <w:r>
+        <w:rPr>
+          <w:rFonts w:ascii="Calibri" w:hAnsi="Calibri" w:cs="Calibri"/>
+        </w:rPr>
+        <w:t>Focuses on incremental delivery, reduced batch sizes, and continuous improvement.</w:t>
+      </w:r>
+    </w:p>
+    <w:p>
+      <w:pPr>
+        <w:pStyle w:val="ListParagraph"/>
+        <w:numPr>
+          <w:ilvl w:val="0"/>
+          <w:numId w:val="34"/>
+        </w:numPr>
+        <w:jc w:val="both"/>
+        <w:rPr>
+          <w:rFonts w:ascii="Calibri" w:hAnsi="Calibri" w:cs="Calibri"/>
+        </w:rPr>
+      </w:pPr>
+      <w:r>
+        <w:rPr>
+          <w:rFonts w:ascii="Calibri" w:hAnsi="Calibri" w:cs="Calibri"/>
+        </w:rPr>
+        <w:t>Maximizes value and minimizes waste.</w:t>
+      </w:r>
+    </w:p>
+    <w:p>
+      <w:pPr>
+        <w:pStyle w:val="ListParagraph"/>
+        <w:numPr>
+          <w:ilvl w:val="0"/>
+          <w:numId w:val="34"/>
+        </w:numPr>
+        <w:jc w:val="both"/>
+        <w:rPr>
+          <w:rFonts w:ascii="Calibri" w:hAnsi="Calibri" w:cs="Calibri"/>
+        </w:rPr>
+      </w:pPr>
+      <w:r>
+        <w:rPr>
+          <w:rFonts w:ascii="Calibri" w:hAnsi="Calibri" w:cs="Calibri"/>
+        </w:rPr>
+        <w:t>Enables efficient responses to defects and avoids major delays.</w:t>
+      </w:r>
+    </w:p>
+    <w:p>
+      <w:pPr>
+        <w:jc w:val="both"/>
+        <w:rPr>
+          <w:rFonts w:ascii="Calibri" w:hAnsi="Calibri" w:cs="Calibri"/>
+        </w:rPr>
+      </w:pPr>
+    </w:p>
+    <w:p>
+      <w:pPr>
+        <w:jc w:val="both"/>
+        <w:rPr>
+          <w:rFonts w:ascii="Calibri" w:hAnsi="Calibri" w:cs="Calibri"/>
+        </w:rPr>
+      </w:pPr>
+      <w:r>
+        <w:rPr>
+          <w:rFonts w:ascii="Calibri" w:hAnsi="Calibri" w:cs="Calibri"/>
+        </w:rPr>
+        <w:t>Encourage Team Innovation:</w:t>
+      </w:r>
+    </w:p>
+    <w:p>
+      <w:pPr>
+        <w:jc w:val="both"/>
+        <w:rPr>
+          <w:rFonts w:ascii="Calibri" w:hAnsi="Calibri" w:cs="Calibri"/>
+        </w:rPr>
+      </w:pPr>
+    </w:p>
+    <w:p>
+      <w:pPr>
+        <w:pStyle w:val="ListParagraph"/>
+        <w:numPr>
+          <w:ilvl w:val="0"/>
+          <w:numId w:val="35"/>
+        </w:numPr>
+        <w:jc w:val="both"/>
+        <w:rPr>
+          <w:rFonts w:ascii="Calibri" w:hAnsi="Calibri" w:cs="Calibri"/>
+        </w:rPr>
+      </w:pPr>
+      <w:r>
+        <w:rPr>
+          <w:rFonts w:ascii="Calibri" w:hAnsi="Calibri" w:cs="Calibri"/>
+        </w:rPr>
+        <w:t>Drives innovation through collaborative feedback, new ideas, and experimentation.</w:t>
+      </w:r>
+    </w:p>
+    <w:p>
+      <w:pPr>
+        <w:pStyle w:val="ListParagraph"/>
+        <w:numPr>
+          <w:ilvl w:val="0"/>
+          <w:numId w:val="35"/>
+        </w:numPr>
+        <w:jc w:val="both"/>
+        <w:rPr>
+          <w:rFonts w:ascii="Calibri" w:hAnsi="Calibri" w:cs="Calibri"/>
+        </w:rPr>
+      </w:pPr>
+      <w:r>
+        <w:rPr>
+          <w:rFonts w:ascii="Calibri" w:hAnsi="Calibri" w:cs="Calibri"/>
+        </w:rPr>
+        <w:t>Provides freedom for team members to find improved solutions.</w:t>
+      </w:r>
+    </w:p>
+    <w:p>
+      <w:pPr>
+        <w:pStyle w:val="ListParagraph"/>
+        <w:numPr>
+          <w:ilvl w:val="0"/>
+          <w:numId w:val="35"/>
+        </w:numPr>
+        <w:jc w:val="both"/>
+        <w:rPr>
+          <w:rFonts w:ascii="Calibri" w:hAnsi="Calibri" w:cs="Calibri"/>
+        </w:rPr>
+      </w:pPr>
+      <w:r>
+        <w:rPr>
+          <w:rFonts w:ascii="Calibri" w:hAnsi="Calibri" w:cs="Calibri"/>
+        </w:rPr>
+        <w:t>Values creativity and different approaches.</w:t>
+      </w:r>
+    </w:p>
+    <w:p>
+      <w:pPr>
+        <w:jc w:val="both"/>
+        <w:rPr>
+          <w:rFonts w:ascii="Calibri" w:hAnsi="Calibri" w:cs="Calibri"/>
+        </w:rPr>
+      </w:pPr>
+    </w:p>
+    <w:p>
+      <w:pPr>
+        <w:jc w:val="both"/>
+        <w:rPr>
+          <w:rFonts w:ascii="Calibri" w:hAnsi="Calibri" w:cs="Calibri"/>
+        </w:rPr>
+      </w:pPr>
+      <w:r>
+        <w:rPr>
+          <w:rFonts w:ascii="Calibri" w:hAnsi="Calibri" w:cs="Calibri"/>
+        </w:rPr>
+        <w:t>Focus on Relentless Improvement:</w:t>
+      </w:r>
+    </w:p>
+    <w:p>
+      <w:pPr>
+        <w:jc w:val="both"/>
+        <w:rPr>
+          <w:rFonts w:ascii="Calibri" w:hAnsi="Calibri" w:cs="Calibri"/>
+        </w:rPr>
+      </w:pPr>
+    </w:p>
+    <w:p>
+      <w:pPr>
+        <w:pStyle w:val="ListParagraph"/>
+        <w:numPr>
+          <w:ilvl w:val="0"/>
+          <w:numId w:val="36"/>
+        </w:numPr>
+        <w:jc w:val="both"/>
+        <w:rPr>
+          <w:rFonts w:ascii="Calibri" w:hAnsi="Calibri" w:cs="Calibri"/>
+        </w:rPr>
+      </w:pPr>
+      <w:r>
+        <w:rPr>
+          <w:rFonts w:ascii="Calibri" w:hAnsi="Calibri" w:cs="Calibri"/>
+        </w:rPr>
+        <w:t>Cultivates a continuous improvement mindset.</w:t>
+      </w:r>
+    </w:p>
+    <w:p>
+      <w:pPr>
+        <w:pStyle w:val="ListParagraph"/>
+        <w:numPr>
+          <w:ilvl w:val="0"/>
+          <w:numId w:val="36"/>
+        </w:numPr>
+        <w:jc w:val="both"/>
+        <w:rPr>
+          <w:rFonts w:ascii="Calibri" w:hAnsi="Calibri" w:cs="Calibri"/>
+        </w:rPr>
+      </w:pPr>
+      <w:r>
+        <w:rPr>
+          <w:rFonts w:ascii="Calibri" w:hAnsi="Calibri" w:cs="Calibri"/>
+        </w:rPr>
+        <w:t>Utilizes retrospectives for reflection and refinement.</w:t>
+      </w:r>
+    </w:p>
+    <w:p>
+      <w:pPr>
+        <w:pStyle w:val="ListParagraph"/>
+        <w:numPr>
+          <w:ilvl w:val="0"/>
+          <w:numId w:val="36"/>
+        </w:numPr>
+        <w:jc w:val="both"/>
+        <w:rPr>
+          <w:rFonts w:ascii="Calibri" w:hAnsi="Calibri" w:cs="Calibri"/>
+        </w:rPr>
+      </w:pPr>
+      <w:r>
+        <w:rPr>
+          <w:rFonts w:ascii="Calibri" w:hAnsi="Calibri" w:cs="Calibri"/>
+        </w:rPr>
+        <w:t>Creates a balance between structure and innovation.</w:t>
+      </w:r>
+    </w:p>
+    <w:p>
+      <w:pPr>
+        <w:jc w:val="both"/>
+        <w:rPr>
+          <w:rFonts w:ascii="Calibri" w:hAnsi="Calibri" w:cs="Calibri"/>
+        </w:rPr>
+      </w:pPr>
+    </w:p>
+    <w:p>
+      <w:pPr>
+        <w:jc w:val="both"/>
+        <w:rPr>
+          <w:rFonts w:ascii="Calibri" w:hAnsi="Calibri" w:cs="Calibri"/>
+        </w:rPr>
+      </w:pPr>
+    </w:p>
+    <w:p>
+      <w:pPr>
+        <w:jc w:val="both"/>
+        <w:rPr>
+          <w:rFonts w:ascii="Calibri" w:hAnsi="Calibri" w:cs="Calibri"/>
+        </w:rPr>
+      </w:pPr>
+      <w:r>
+        <w:rPr>
+          <w:rFonts w:ascii="Calibri" w:hAnsi="Calibri" w:cs="Calibri"/>
+        </w:rPr>
+        <w:t>The Agile mindset is like changing the way we think about making software. It's not just about following certain rules; it's more about working together, being flexible, and always trying to get better</w:t>
+      </w:r>
+      <w:r>
+        <w:rPr>
+          <w:rFonts w:ascii="Calibri" w:hAnsi="Calibri" w:cs="Calibri"/>
+        </w:rPr>
+        <w:t>. To unleash the full power of Agile methodologies, teams must embrace the Agile mindset, cultivating respect, optimizing workflow, encouraging innovation, and maintaining a relentless focus on improvement. In doing so, teams can navigate the dynamic landscape of software development with agility and deliver high-value, customer-centric solutions.</w:t>
+      </w:r>
+    </w:p>
+    <w:p/>
+    <w:p/>
+    <w:p/>
+    <w:p/>
+    <w:p/>
+    <w:p/>
+    <w:p/>
+    <w:p/>
+    <w:p/>
+    <w:p/>
+    <w:p/>
+    <w:p/>
+    <w:p/>
+    <w:p/>
+    <w:p/>
+    <w:p/>
+    <w:p/>
+    <w:p>
+      <w:pPr>
+        <w:pStyle w:val="Heading1"/>
+        <w:rPr>
+          <w:b/>
+        </w:rPr>
+      </w:pPr>
+      <w:r>
+        <w:rPr>
+          <w:b/>
+        </w:rPr>
+        <w:t>References</w:t>
+      </w:r>
+    </w:p>
+    <w:p/>
+    <w:p>
+      <w:hyperlink r:id="rId23" w:history="1">
+        <w:r>
+          <w:rPr>
+            <w:rStyle w:val="Hyperlink"/>
+          </w:rPr>
+          <w:t>https://www.atlassian.com/agile/manifesto</w:t>
+        </w:r>
+      </w:hyperlink>
+    </w:p>
+    <w:p>
+      <w:hyperlink r:id="rId24" w:history="1">
+        <w:r>
+          <w:rPr>
+            <w:rStyle w:val="Hyperlink"/>
+          </w:rPr>
+          <w:t>https://www.atlassian.com/agile/advantage/agile-mindset</w:t>
+        </w:r>
+      </w:hyperlink>
+    </w:p>
+    <w:p>
+      <w:hyperlink r:id="rId25" w:history="1">
+        <w:r>
+          <w:rPr>
+            <w:rStyle w:val="Hyperlink"/>
+          </w:rPr>
+          <w:t>https://www.agilealliance.org/agile101/</w:t>
+        </w:r>
+      </w:hyperlink>
+    </w:p>
+    <w:p>
+      <w:hyperlink r:id="rId26" w:history="1">
+        <w:r>
+          <w:rPr>
+            <w:rStyle w:val="Hyperlink"/>
+          </w:rPr>
+          <w:t>https://mylifenotesweb.wordpress.com/2019/04/18/breaking-an-agile-mindset-down/</w:t>
+        </w:r>
+      </w:hyperlink>
+    </w:p>
+    <w:p/>
+    <w:p/>
     <w:sectPr>
-      <w:footerReference w:type="default" r:id="rId15"/>
-      <w:footerReference w:type="first" r:id="rId16"/>
+      <w:footerReference w:type="default" r:id="rId27"/>
+      <w:footerReference w:type="first" r:id="rId28"/>
       <w:pgSz w:w="11906" w:h="16838"/>
       <w:pgMar w:top="1440" w:right="1440" w:bottom="1440" w:left="1440" w:header="708" w:footer="708" w:gutter="0"/>
       <w:pgNumType w:start="1"/>
@@ -2889,7 +4216,7 @@
 </file>
 
 <file path=word/endnotes.xml><?xml version="1.0" encoding="utf-8"?>
-<w:endnotes xmlns:wpc="http://schemas.microsoft.com/office/word/2010/wordprocessingCanvas" xmlns:cx="http://schemas.microsoft.com/office/drawing/2014/chartex" xmlns:cx1="http://schemas.microsoft.com/office/drawing/2015/9/8/chartex" xmlns:cx2="http://schemas.microsoft.com/office/drawing/2015/10/21/chartex" xmlns:cx3="http://schemas.microsoft.com/office/drawing/2016/5/9/chartex" xmlns:cx4="http://schemas.microsoft.com/office/drawing/2016/5/10/chartex" xmlns:cx5="http://schemas.microsoft.com/office/drawing/2016/5/11/chartex" xmlns:cx6="http://schemas.microsoft.com/office/drawing/2016/5/12/chartex" xmlns:cx7="http://schemas.microsoft.com/office/drawing/2016/5/13/chartex" xmlns:cx8="http://schemas.microsoft.com/office/drawing/2016/5/14/chartex" xmlns:mc="http://schemas.openxmlformats.org/markup-compatibility/2006" xmlns:aink="http://schemas.microsoft.com/office/drawing/2016/ink" xmlns:am3d="http://schemas.microsoft.com/office/drawing/2017/model3d" xmlns:o="urn:schemas-microsoft-com:office:office" xmlns:oel="http://schemas.microsoft.com/office/2019/extlst" xmlns:r="http://schemas.openxmlformats.org/officeDocument/2006/relationships" xmlns:m="http://schemas.openxmlformats.org/officeDocument/2006/math" xmlns:v="urn:schemas-microsoft-com:vml" xmlns:wp14="http://schemas.microsoft.com/office/word/2010/wordprocessingDrawing" xmlns:wp="http://schemas.openxmlformats.org/drawingml/2006/wordprocessingDrawing" xmlns:w10="urn:schemas-microsoft-com:office:word" xmlns:w="http://schemas.openxmlformats.org/wordprocessingml/2006/main" xmlns:w14="http://schemas.microsoft.com/office/word/2010/wordml" xmlns:w15="http://schemas.microsoft.com/office/word/2012/wordml" xmlns:w16cex="http://schemas.microsoft.com/office/word/2018/wordml/cex" xmlns:w16cid="http://schemas.microsoft.com/office/word/2016/wordml/cid" xmlns:w16="http://schemas.microsoft.com/office/word/2018/wordml" xmlns:w16sdtdh="http://schemas.microsoft.com/office/word/2020/wordml/sdtdatahash" xmlns:w16se="http://schemas.microsoft.com/office/word/2015/wordml/symex" xmlns:wpg="http://schemas.microsoft.com/office/word/2010/wordprocessingGroup" xmlns:wpi="http://schemas.microsoft.com/office/word/2010/wordprocessingInk" xmlns:wne="http://schemas.microsoft.com/office/word/2006/wordml" xmlns:wps="http://schemas.microsoft.com/office/word/2010/wordprocessingShape" mc:Ignorable="w14 w15 w16se w16cid w16 w16cex w16sdtdh wp14">
+<w:endnotes xmlns:wpc="http://schemas.microsoft.com/office/word/2010/wordprocessingCanvas" xmlns:cx="http://schemas.microsoft.com/office/drawing/2014/chartex" xmlns:cx1="http://schemas.microsoft.com/office/drawing/2015/9/8/chartex" xmlns:cx2="http://schemas.microsoft.com/office/drawing/2015/10/21/chartex" xmlns:cx3="http://schemas.microsoft.com/office/drawing/2016/5/9/chartex" xmlns:cx4="http://schemas.microsoft.com/office/drawing/2016/5/10/chartex" xmlns:cx5="http://schemas.microsoft.com/office/drawing/2016/5/11/chartex" xmlns:cx6="http://schemas.microsoft.com/office/drawing/2016/5/12/chartex" xmlns:cx7="http://schemas.microsoft.com/office/drawing/2016/5/13/chartex" xmlns:cx8="http://schemas.microsoft.com/office/drawing/2016/5/14/chartex" xmlns:mc="http://schemas.openxmlformats.org/markup-compatibility/2006" xmlns:aink="http://schemas.microsoft.com/office/drawing/2016/ink" xmlns:am3d="http://schemas.microsoft.com/office/drawing/2017/model3d" xmlns:o="urn:schemas-microsoft-com:office:office" xmlns:r="http://schemas.openxmlformats.org/officeDocument/2006/relationships" xmlns:m="http://schemas.openxmlformats.org/officeDocument/2006/math" xmlns:v="urn:schemas-microsoft-com:vml" xmlns:wp14="http://schemas.microsoft.com/office/word/2010/wordprocessingDrawing" xmlns:wp="http://schemas.openxmlformats.org/drawingml/2006/wordprocessingDrawing" xmlns:w10="urn:schemas-microsoft-com:office:word" xmlns:w="http://schemas.openxmlformats.org/wordprocessingml/2006/main" xmlns:w14="http://schemas.microsoft.com/office/word/2010/wordml" xmlns:w15="http://schemas.microsoft.com/office/word/2012/wordml" xmlns:w16cid="http://schemas.microsoft.com/office/word/2016/wordml/cid" xmlns:w16se="http://schemas.microsoft.com/office/word/2015/wordml/symex" xmlns:wpg="http://schemas.microsoft.com/office/word/2010/wordprocessingGroup" xmlns:wpi="http://schemas.microsoft.com/office/word/2010/wordprocessingInk" xmlns:wne="http://schemas.microsoft.com/office/word/2006/wordml" xmlns:wps="http://schemas.microsoft.com/office/word/2010/wordprocessingShape" mc:Ignorable="w14 w15 w16se w16cid wp14">
   <w:endnote w:type="separator" w:id="-1">
     <w:p>
       <w:r>
@@ -2908,7 +4235,7 @@
 </file>
 
 <file path=word/footer1.xml><?xml version="1.0" encoding="utf-8"?>
-<w:ftr xmlns:wpc="http://schemas.microsoft.com/office/word/2010/wordprocessingCanvas" xmlns:cx="http://schemas.microsoft.com/office/drawing/2014/chartex" xmlns:cx1="http://schemas.microsoft.com/office/drawing/2015/9/8/chartex" xmlns:cx2="http://schemas.microsoft.com/office/drawing/2015/10/21/chartex" xmlns:cx3="http://schemas.microsoft.com/office/drawing/2016/5/9/chartex" xmlns:cx4="http://schemas.microsoft.com/office/drawing/2016/5/10/chartex" xmlns:cx5="http://schemas.microsoft.com/office/drawing/2016/5/11/chartex" xmlns:cx6="http://schemas.microsoft.com/office/drawing/2016/5/12/chartex" xmlns:cx7="http://schemas.microsoft.com/office/drawing/2016/5/13/chartex" xmlns:cx8="http://schemas.microsoft.com/office/drawing/2016/5/14/chartex" xmlns:mc="http://schemas.openxmlformats.org/markup-compatibility/2006" xmlns:aink="http://schemas.microsoft.com/office/drawing/2016/ink" xmlns:am3d="http://schemas.microsoft.com/office/drawing/2017/model3d" xmlns:o="urn:schemas-microsoft-com:office:office" xmlns:oel="http://schemas.microsoft.com/office/2019/extlst" xmlns:r="http://schemas.openxmlformats.org/officeDocument/2006/relationships" xmlns:m="http://schemas.openxmlformats.org/officeDocument/2006/math" xmlns:v="urn:schemas-microsoft-com:vml" xmlns:wp14="http://schemas.microsoft.com/office/word/2010/wordprocessingDrawing" xmlns:wp="http://schemas.openxmlformats.org/drawingml/2006/wordprocessingDrawing" xmlns:w10="urn:schemas-microsoft-com:office:word" xmlns:w="http://schemas.openxmlformats.org/wordprocessingml/2006/main" xmlns:w14="http://schemas.microsoft.com/office/word/2010/wordml" xmlns:w15="http://schemas.microsoft.com/office/word/2012/wordml" xmlns:w16cex="http://schemas.microsoft.com/office/word/2018/wordml/cex" xmlns:w16cid="http://schemas.microsoft.com/office/word/2016/wordml/cid" xmlns:w16="http://schemas.microsoft.com/office/word/2018/wordml" xmlns:w16sdtdh="http://schemas.microsoft.com/office/word/2020/wordml/sdtdatahash" xmlns:w16se="http://schemas.microsoft.com/office/word/2015/wordml/symex" xmlns:wpg="http://schemas.microsoft.com/office/word/2010/wordprocessingGroup" xmlns:wpi="http://schemas.microsoft.com/office/word/2010/wordprocessingInk" xmlns:wne="http://schemas.microsoft.com/office/word/2006/wordml" xmlns:wps="http://schemas.microsoft.com/office/word/2010/wordprocessingShape" mc:Ignorable="w14 w15 w16se w16cid w16 w16cex w16sdtdh wp14">
+<w:ftr xmlns:wpc="http://schemas.microsoft.com/office/word/2010/wordprocessingCanvas" xmlns:cx="http://schemas.microsoft.com/office/drawing/2014/chartex" xmlns:cx1="http://schemas.microsoft.com/office/drawing/2015/9/8/chartex" xmlns:cx2="http://schemas.microsoft.com/office/drawing/2015/10/21/chartex" xmlns:cx3="http://schemas.microsoft.com/office/drawing/2016/5/9/chartex" xmlns:cx4="http://schemas.microsoft.com/office/drawing/2016/5/10/chartex" xmlns:cx5="http://schemas.microsoft.com/office/drawing/2016/5/11/chartex" xmlns:cx6="http://schemas.microsoft.com/office/drawing/2016/5/12/chartex" xmlns:cx7="http://schemas.microsoft.com/office/drawing/2016/5/13/chartex" xmlns:cx8="http://schemas.microsoft.com/office/drawing/2016/5/14/chartex" xmlns:mc="http://schemas.openxmlformats.org/markup-compatibility/2006" xmlns:aink="http://schemas.microsoft.com/office/drawing/2016/ink" xmlns:am3d="http://schemas.microsoft.com/office/drawing/2017/model3d" xmlns:o="urn:schemas-microsoft-com:office:office" xmlns:r="http://schemas.openxmlformats.org/officeDocument/2006/relationships" xmlns:m="http://schemas.openxmlformats.org/officeDocument/2006/math" xmlns:v="urn:schemas-microsoft-com:vml" xmlns:wp14="http://schemas.microsoft.com/office/word/2010/wordprocessingDrawing" xmlns:wp="http://schemas.openxmlformats.org/drawingml/2006/wordprocessingDrawing" xmlns:w10="urn:schemas-microsoft-com:office:word" xmlns:w="http://schemas.openxmlformats.org/wordprocessingml/2006/main" xmlns:w14="http://schemas.microsoft.com/office/word/2010/wordml" xmlns:w15="http://schemas.microsoft.com/office/word/2012/wordml" xmlns:w16cid="http://schemas.microsoft.com/office/word/2016/wordml/cid" xmlns:w16se="http://schemas.microsoft.com/office/word/2015/wordml/symex" xmlns:wpg="http://schemas.microsoft.com/office/word/2010/wordprocessingGroup" xmlns:wpi="http://schemas.microsoft.com/office/word/2010/wordprocessingInk" xmlns:wne="http://schemas.microsoft.com/office/word/2006/wordml" xmlns:wps="http://schemas.microsoft.com/office/word/2010/wordprocessingShape" mc:Ignorable="w14 w15 w16se w16cid wp14">
   <w:sdt>
     <w:sdtPr>
       <w:rPr>
@@ -2920,6 +4247,11 @@
         <w:docPartUnique/>
       </w:docPartObj>
     </w:sdtPr>
+    <w:sdtEndPr>
+      <w:rPr>
+        <w:rStyle w:val="PageNumber"/>
+      </w:rPr>
+    </w:sdtEndPr>
     <w:sdtContent>
       <w:p>
         <w:pPr>
@@ -2960,7 +4292,7 @@
 </file>
 
 <file path=word/footer2.xml><?xml version="1.0" encoding="utf-8"?>
-<w:ftr xmlns:wpc="http://schemas.microsoft.com/office/word/2010/wordprocessingCanvas" xmlns:cx="http://schemas.microsoft.com/office/drawing/2014/chartex" xmlns:cx1="http://schemas.microsoft.com/office/drawing/2015/9/8/chartex" xmlns:cx2="http://schemas.microsoft.com/office/drawing/2015/10/21/chartex" xmlns:cx3="http://schemas.microsoft.com/office/drawing/2016/5/9/chartex" xmlns:cx4="http://schemas.microsoft.com/office/drawing/2016/5/10/chartex" xmlns:cx5="http://schemas.microsoft.com/office/drawing/2016/5/11/chartex" xmlns:cx6="http://schemas.microsoft.com/office/drawing/2016/5/12/chartex" xmlns:cx7="http://schemas.microsoft.com/office/drawing/2016/5/13/chartex" xmlns:cx8="http://schemas.microsoft.com/office/drawing/2016/5/14/chartex" xmlns:mc="http://schemas.openxmlformats.org/markup-compatibility/2006" xmlns:aink="http://schemas.microsoft.com/office/drawing/2016/ink" xmlns:am3d="http://schemas.microsoft.com/office/drawing/2017/model3d" xmlns:o="urn:schemas-microsoft-com:office:office" xmlns:oel="http://schemas.microsoft.com/office/2019/extlst" xmlns:r="http://schemas.openxmlformats.org/officeDocument/2006/relationships" xmlns:m="http://schemas.openxmlformats.org/officeDocument/2006/math" xmlns:v="urn:schemas-microsoft-com:vml" xmlns:wp14="http://schemas.microsoft.com/office/word/2010/wordprocessingDrawing" xmlns:wp="http://schemas.openxmlformats.org/drawingml/2006/wordprocessingDrawing" xmlns:w10="urn:schemas-microsoft-com:office:word" xmlns:w="http://schemas.openxmlformats.org/wordprocessingml/2006/main" xmlns:w14="http://schemas.microsoft.com/office/word/2010/wordml" xmlns:w15="http://schemas.microsoft.com/office/word/2012/wordml" xmlns:w16cex="http://schemas.microsoft.com/office/word/2018/wordml/cex" xmlns:w16cid="http://schemas.microsoft.com/office/word/2016/wordml/cid" xmlns:w16="http://schemas.microsoft.com/office/word/2018/wordml" xmlns:w16sdtdh="http://schemas.microsoft.com/office/word/2020/wordml/sdtdatahash" xmlns:w16se="http://schemas.microsoft.com/office/word/2015/wordml/symex" xmlns:wpg="http://schemas.microsoft.com/office/word/2010/wordprocessingGroup" xmlns:wpi="http://schemas.microsoft.com/office/word/2010/wordprocessingInk" xmlns:wne="http://schemas.microsoft.com/office/word/2006/wordml" xmlns:wps="http://schemas.microsoft.com/office/word/2010/wordprocessingShape" mc:Ignorable="w14 w15 w16se w16cid w16 w16cex w16sdtdh wp14">
+<w:ftr xmlns:wpc="http://schemas.microsoft.com/office/word/2010/wordprocessingCanvas" xmlns:cx="http://schemas.microsoft.com/office/drawing/2014/chartex" xmlns:cx1="http://schemas.microsoft.com/office/drawing/2015/9/8/chartex" xmlns:cx2="http://schemas.microsoft.com/office/drawing/2015/10/21/chartex" xmlns:cx3="http://schemas.microsoft.com/office/drawing/2016/5/9/chartex" xmlns:cx4="http://schemas.microsoft.com/office/drawing/2016/5/10/chartex" xmlns:cx5="http://schemas.microsoft.com/office/drawing/2016/5/11/chartex" xmlns:cx6="http://schemas.microsoft.com/office/drawing/2016/5/12/chartex" xmlns:cx7="http://schemas.microsoft.com/office/drawing/2016/5/13/chartex" xmlns:cx8="http://schemas.microsoft.com/office/drawing/2016/5/14/chartex" xmlns:mc="http://schemas.openxmlformats.org/markup-compatibility/2006" xmlns:aink="http://schemas.microsoft.com/office/drawing/2016/ink" xmlns:am3d="http://schemas.microsoft.com/office/drawing/2017/model3d" xmlns:o="urn:schemas-microsoft-com:office:office" xmlns:r="http://schemas.openxmlformats.org/officeDocument/2006/relationships" xmlns:m="http://schemas.openxmlformats.org/officeDocument/2006/math" xmlns:v="urn:schemas-microsoft-com:vml" xmlns:wp14="http://schemas.microsoft.com/office/word/2010/wordprocessingDrawing" xmlns:wp="http://schemas.openxmlformats.org/drawingml/2006/wordprocessingDrawing" xmlns:w10="urn:schemas-microsoft-com:office:word" xmlns:w="http://schemas.openxmlformats.org/wordprocessingml/2006/main" xmlns:w14="http://schemas.microsoft.com/office/word/2010/wordml" xmlns:w15="http://schemas.microsoft.com/office/word/2012/wordml" xmlns:w16cid="http://schemas.microsoft.com/office/word/2016/wordml/cid" xmlns:w16se="http://schemas.microsoft.com/office/word/2015/wordml/symex" xmlns:wpg="http://schemas.microsoft.com/office/word/2010/wordprocessingGroup" xmlns:wpi="http://schemas.microsoft.com/office/word/2010/wordprocessingInk" xmlns:wne="http://schemas.microsoft.com/office/word/2006/wordml" xmlns:wps="http://schemas.microsoft.com/office/word/2010/wordprocessingShape" mc:Ignorable="w14 w15 w16se w16cid wp14">
   <w:p>
     <w:pPr>
       <w:pStyle w:val="Footer"/>
@@ -2998,7 +4330,7 @@
 </file>
 
 <file path=word/footer3.xml><?xml version="1.0" encoding="utf-8"?>
-<w:ftr xmlns:wpc="http://schemas.microsoft.com/office/word/2010/wordprocessingCanvas" xmlns:cx="http://schemas.microsoft.com/office/drawing/2014/chartex" xmlns:cx1="http://schemas.microsoft.com/office/drawing/2015/9/8/chartex" xmlns:cx2="http://schemas.microsoft.com/office/drawing/2015/10/21/chartex" xmlns:cx3="http://schemas.microsoft.com/office/drawing/2016/5/9/chartex" xmlns:cx4="http://schemas.microsoft.com/office/drawing/2016/5/10/chartex" xmlns:cx5="http://schemas.microsoft.com/office/drawing/2016/5/11/chartex" xmlns:cx6="http://schemas.microsoft.com/office/drawing/2016/5/12/chartex" xmlns:cx7="http://schemas.microsoft.com/office/drawing/2016/5/13/chartex" xmlns:cx8="http://schemas.microsoft.com/office/drawing/2016/5/14/chartex" xmlns:mc="http://schemas.openxmlformats.org/markup-compatibility/2006" xmlns:aink="http://schemas.microsoft.com/office/drawing/2016/ink" xmlns:am3d="http://schemas.microsoft.com/office/drawing/2017/model3d" xmlns:o="urn:schemas-microsoft-com:office:office" xmlns:oel="http://schemas.microsoft.com/office/2019/extlst" xmlns:r="http://schemas.openxmlformats.org/officeDocument/2006/relationships" xmlns:m="http://schemas.openxmlformats.org/officeDocument/2006/math" xmlns:v="urn:schemas-microsoft-com:vml" xmlns:wp14="http://schemas.microsoft.com/office/word/2010/wordprocessingDrawing" xmlns:wp="http://schemas.openxmlformats.org/drawingml/2006/wordprocessingDrawing" xmlns:w10="urn:schemas-microsoft-com:office:word" xmlns:w="http://schemas.openxmlformats.org/wordprocessingml/2006/main" xmlns:w14="http://schemas.microsoft.com/office/word/2010/wordml" xmlns:w15="http://schemas.microsoft.com/office/word/2012/wordml" xmlns:w16cex="http://schemas.microsoft.com/office/word/2018/wordml/cex" xmlns:w16cid="http://schemas.microsoft.com/office/word/2016/wordml/cid" xmlns:w16="http://schemas.microsoft.com/office/word/2018/wordml" xmlns:w16sdtdh="http://schemas.microsoft.com/office/word/2020/wordml/sdtdatahash" xmlns:w16se="http://schemas.microsoft.com/office/word/2015/wordml/symex" xmlns:wpg="http://schemas.microsoft.com/office/word/2010/wordprocessingGroup" xmlns:wpi="http://schemas.microsoft.com/office/word/2010/wordprocessingInk" xmlns:wne="http://schemas.microsoft.com/office/word/2006/wordml" xmlns:wps="http://schemas.microsoft.com/office/word/2010/wordprocessingShape" mc:Ignorable="w14 w15 w16se w16cid w16 w16cex w16sdtdh wp14">
+<w:ftr xmlns:wpc="http://schemas.microsoft.com/office/word/2010/wordprocessingCanvas" xmlns:cx="http://schemas.microsoft.com/office/drawing/2014/chartex" xmlns:cx1="http://schemas.microsoft.com/office/drawing/2015/9/8/chartex" xmlns:cx2="http://schemas.microsoft.com/office/drawing/2015/10/21/chartex" xmlns:cx3="http://schemas.microsoft.com/office/drawing/2016/5/9/chartex" xmlns:cx4="http://schemas.microsoft.com/office/drawing/2016/5/10/chartex" xmlns:cx5="http://schemas.microsoft.com/office/drawing/2016/5/11/chartex" xmlns:cx6="http://schemas.microsoft.com/office/drawing/2016/5/12/chartex" xmlns:cx7="http://schemas.microsoft.com/office/drawing/2016/5/13/chartex" xmlns:cx8="http://schemas.microsoft.com/office/drawing/2016/5/14/chartex" xmlns:mc="http://schemas.openxmlformats.org/markup-compatibility/2006" xmlns:aink="http://schemas.microsoft.com/office/drawing/2016/ink" xmlns:am3d="http://schemas.microsoft.com/office/drawing/2017/model3d" xmlns:o="urn:schemas-microsoft-com:office:office" xmlns:r="http://schemas.openxmlformats.org/officeDocument/2006/relationships" xmlns:m="http://schemas.openxmlformats.org/officeDocument/2006/math" xmlns:v="urn:schemas-microsoft-com:vml" xmlns:wp14="http://schemas.microsoft.com/office/word/2010/wordprocessingDrawing" xmlns:wp="http://schemas.openxmlformats.org/drawingml/2006/wordprocessingDrawing" xmlns:w10="urn:schemas-microsoft-com:office:word" xmlns:w="http://schemas.openxmlformats.org/wordprocessingml/2006/main" xmlns:w14="http://schemas.microsoft.com/office/word/2010/wordml" xmlns:w15="http://schemas.microsoft.com/office/word/2012/wordml" xmlns:w16cid="http://schemas.microsoft.com/office/word/2016/wordml/cid" xmlns:w16se="http://schemas.microsoft.com/office/word/2015/wordml/symex" xmlns:wpg="http://schemas.microsoft.com/office/word/2010/wordprocessingGroup" xmlns:wpi="http://schemas.microsoft.com/office/word/2010/wordprocessingInk" xmlns:wne="http://schemas.microsoft.com/office/word/2006/wordml" xmlns:wps="http://schemas.microsoft.com/office/word/2010/wordprocessingShape" mc:Ignorable="w14 w15 w16se w16cid wp14">
   <w:sdt>
     <w:sdtPr>
       <w:rPr>
@@ -3010,6 +4342,11 @@
         <w:docPartUnique/>
       </w:docPartObj>
     </w:sdtPr>
+    <w:sdtEndPr>
+      <w:rPr>
+        <w:rStyle w:val="PageNumber"/>
+      </w:rPr>
+    </w:sdtEndPr>
     <w:sdtContent>
       <w:p>
         <w:pPr>
@@ -3076,7 +4413,7 @@
 </file>
 
 <file path=word/footer4.xml><?xml version="1.0" encoding="utf-8"?>
-<w:ftr xmlns:wpc="http://schemas.microsoft.com/office/word/2010/wordprocessingCanvas" xmlns:cx="http://schemas.microsoft.com/office/drawing/2014/chartex" xmlns:cx1="http://schemas.microsoft.com/office/drawing/2015/9/8/chartex" xmlns:cx2="http://schemas.microsoft.com/office/drawing/2015/10/21/chartex" xmlns:cx3="http://schemas.microsoft.com/office/drawing/2016/5/9/chartex" xmlns:cx4="http://schemas.microsoft.com/office/drawing/2016/5/10/chartex" xmlns:cx5="http://schemas.microsoft.com/office/drawing/2016/5/11/chartex" xmlns:cx6="http://schemas.microsoft.com/office/drawing/2016/5/12/chartex" xmlns:cx7="http://schemas.microsoft.com/office/drawing/2016/5/13/chartex" xmlns:cx8="http://schemas.microsoft.com/office/drawing/2016/5/14/chartex" xmlns:mc="http://schemas.openxmlformats.org/markup-compatibility/2006" xmlns:aink="http://schemas.microsoft.com/office/drawing/2016/ink" xmlns:am3d="http://schemas.microsoft.com/office/drawing/2017/model3d" xmlns:o="urn:schemas-microsoft-com:office:office" xmlns:oel="http://schemas.microsoft.com/office/2019/extlst" xmlns:r="http://schemas.openxmlformats.org/officeDocument/2006/relationships" xmlns:m="http://schemas.openxmlformats.org/officeDocument/2006/math" xmlns:v="urn:schemas-microsoft-com:vml" xmlns:wp14="http://schemas.microsoft.com/office/word/2010/wordprocessingDrawing" xmlns:wp="http://schemas.openxmlformats.org/drawingml/2006/wordprocessingDrawing" xmlns:w10="urn:schemas-microsoft-com:office:word" xmlns:w="http://schemas.openxmlformats.org/wordprocessingml/2006/main" xmlns:w14="http://schemas.microsoft.com/office/word/2010/wordml" xmlns:w15="http://schemas.microsoft.com/office/word/2012/wordml" xmlns:w16cex="http://schemas.microsoft.com/office/word/2018/wordml/cex" xmlns:w16cid="http://schemas.microsoft.com/office/word/2016/wordml/cid" xmlns:w16="http://schemas.microsoft.com/office/word/2018/wordml" xmlns:w16sdtdh="http://schemas.microsoft.com/office/word/2020/wordml/sdtdatahash" xmlns:w16se="http://schemas.microsoft.com/office/word/2015/wordml/symex" xmlns:wpg="http://schemas.microsoft.com/office/word/2010/wordprocessingGroup" xmlns:wpi="http://schemas.microsoft.com/office/word/2010/wordprocessingInk" xmlns:wne="http://schemas.microsoft.com/office/word/2006/wordml" xmlns:wps="http://schemas.microsoft.com/office/word/2010/wordprocessingShape" mc:Ignorable="w14 w15 w16se w16cid w16 w16cex w16sdtdh wp14">
+<w:ftr xmlns:wpc="http://schemas.microsoft.com/office/word/2010/wordprocessingCanvas" xmlns:cx="http://schemas.microsoft.com/office/drawing/2014/chartex" xmlns:cx1="http://schemas.microsoft.com/office/drawing/2015/9/8/chartex" xmlns:cx2="http://schemas.microsoft.com/office/drawing/2015/10/21/chartex" xmlns:cx3="http://schemas.microsoft.com/office/drawing/2016/5/9/chartex" xmlns:cx4="http://schemas.microsoft.com/office/drawing/2016/5/10/chartex" xmlns:cx5="http://schemas.microsoft.com/office/drawing/2016/5/11/chartex" xmlns:cx6="http://schemas.microsoft.com/office/drawing/2016/5/12/chartex" xmlns:cx7="http://schemas.microsoft.com/office/drawing/2016/5/13/chartex" xmlns:cx8="http://schemas.microsoft.com/office/drawing/2016/5/14/chartex" xmlns:mc="http://schemas.openxmlformats.org/markup-compatibility/2006" xmlns:aink="http://schemas.microsoft.com/office/drawing/2016/ink" xmlns:am3d="http://schemas.microsoft.com/office/drawing/2017/model3d" xmlns:o="urn:schemas-microsoft-com:office:office" xmlns:r="http://schemas.openxmlformats.org/officeDocument/2006/relationships" xmlns:m="http://schemas.openxmlformats.org/officeDocument/2006/math" xmlns:v="urn:schemas-microsoft-com:vml" xmlns:wp14="http://schemas.microsoft.com/office/word/2010/wordprocessingDrawing" xmlns:wp="http://schemas.openxmlformats.org/drawingml/2006/wordprocessingDrawing" xmlns:w10="urn:schemas-microsoft-com:office:word" xmlns:w="http://schemas.openxmlformats.org/wordprocessingml/2006/main" xmlns:w14="http://schemas.microsoft.com/office/word/2010/wordml" xmlns:w15="http://schemas.microsoft.com/office/word/2012/wordml" xmlns:w16cid="http://schemas.microsoft.com/office/word/2016/wordml/cid" xmlns:w16se="http://schemas.microsoft.com/office/word/2015/wordml/symex" xmlns:wpg="http://schemas.microsoft.com/office/word/2010/wordprocessingGroup" xmlns:wpi="http://schemas.microsoft.com/office/word/2010/wordprocessingInk" xmlns:wne="http://schemas.microsoft.com/office/word/2006/wordml" xmlns:wps="http://schemas.microsoft.com/office/word/2010/wordprocessingShape" mc:Ignorable="w14 w15 w16se w16cid wp14">
   <w:sdt>
     <w:sdtPr>
       <w:rPr>
@@ -3088,6 +4425,11 @@
         <w:docPartUnique/>
       </w:docPartObj>
     </w:sdtPr>
+    <w:sdtEndPr>
+      <w:rPr>
+        <w:rStyle w:val="PageNumber"/>
+      </w:rPr>
+    </w:sdtEndPr>
     <w:sdtContent>
       <w:p>
         <w:pPr>
@@ -3141,7 +4483,7 @@
 </file>
 
 <file path=word/footnotes.xml><?xml version="1.0" encoding="utf-8"?>
-<w:footnotes xmlns:wpc="http://schemas.microsoft.com/office/word/2010/wordprocessingCanvas" xmlns:cx="http://schemas.microsoft.com/office/drawing/2014/chartex" xmlns:cx1="http://schemas.microsoft.com/office/drawing/2015/9/8/chartex" xmlns:cx2="http://schemas.microsoft.com/office/drawing/2015/10/21/chartex" xmlns:cx3="http://schemas.microsoft.com/office/drawing/2016/5/9/chartex" xmlns:cx4="http://schemas.microsoft.com/office/drawing/2016/5/10/chartex" xmlns:cx5="http://schemas.microsoft.com/office/drawing/2016/5/11/chartex" xmlns:cx6="http://schemas.microsoft.com/office/drawing/2016/5/12/chartex" xmlns:cx7="http://schemas.microsoft.com/office/drawing/2016/5/13/chartex" xmlns:cx8="http://schemas.microsoft.com/office/drawing/2016/5/14/chartex" xmlns:mc="http://schemas.openxmlformats.org/markup-compatibility/2006" xmlns:aink="http://schemas.microsoft.com/office/drawing/2016/ink" xmlns:am3d="http://schemas.microsoft.com/office/drawing/2017/model3d" xmlns:o="urn:schemas-microsoft-com:office:office" xmlns:oel="http://schemas.microsoft.com/office/2019/extlst" xmlns:r="http://schemas.openxmlformats.org/officeDocument/2006/relationships" xmlns:m="http://schemas.openxmlformats.org/officeDocument/2006/math" xmlns:v="urn:schemas-microsoft-com:vml" xmlns:wp14="http://schemas.microsoft.com/office/word/2010/wordprocessingDrawing" xmlns:wp="http://schemas.openxmlformats.org/drawingml/2006/wordprocessingDrawing" xmlns:w10="urn:schemas-microsoft-com:office:word" xmlns:w="http://schemas.openxmlformats.org/wordprocessingml/2006/main" xmlns:w14="http://schemas.microsoft.com/office/word/2010/wordml" xmlns:w15="http://schemas.microsoft.com/office/word/2012/wordml" xmlns:w16cex="http://schemas.microsoft.com/office/word/2018/wordml/cex" xmlns:w16cid="http://schemas.microsoft.com/office/word/2016/wordml/cid" xmlns:w16="http://schemas.microsoft.com/office/word/2018/wordml" xmlns:w16sdtdh="http://schemas.microsoft.com/office/word/2020/wordml/sdtdatahash" xmlns:w16se="http://schemas.microsoft.com/office/word/2015/wordml/symex" xmlns:wpg="http://schemas.microsoft.com/office/word/2010/wordprocessingGroup" xmlns:wpi="http://schemas.microsoft.com/office/word/2010/wordprocessingInk" xmlns:wne="http://schemas.microsoft.com/office/word/2006/wordml" xmlns:wps="http://schemas.microsoft.com/office/word/2010/wordprocessingShape" mc:Ignorable="w14 w15 w16se w16cid w16 w16cex w16sdtdh wp14">
+<w:footnotes xmlns:wpc="http://schemas.microsoft.com/office/word/2010/wordprocessingCanvas" xmlns:cx="http://schemas.microsoft.com/office/drawing/2014/chartex" xmlns:cx1="http://schemas.microsoft.com/office/drawing/2015/9/8/chartex" xmlns:cx2="http://schemas.microsoft.com/office/drawing/2015/10/21/chartex" xmlns:cx3="http://schemas.microsoft.com/office/drawing/2016/5/9/chartex" xmlns:cx4="http://schemas.microsoft.com/office/drawing/2016/5/10/chartex" xmlns:cx5="http://schemas.microsoft.com/office/drawing/2016/5/11/chartex" xmlns:cx6="http://schemas.microsoft.com/office/drawing/2016/5/12/chartex" xmlns:cx7="http://schemas.microsoft.com/office/drawing/2016/5/13/chartex" xmlns:cx8="http://schemas.microsoft.com/office/drawing/2016/5/14/chartex" xmlns:mc="http://schemas.openxmlformats.org/markup-compatibility/2006" xmlns:aink="http://schemas.microsoft.com/office/drawing/2016/ink" xmlns:am3d="http://schemas.microsoft.com/office/drawing/2017/model3d" xmlns:o="urn:schemas-microsoft-com:office:office" xmlns:r="http://schemas.openxmlformats.org/officeDocument/2006/relationships" xmlns:m="http://schemas.openxmlformats.org/officeDocument/2006/math" xmlns:v="urn:schemas-microsoft-com:vml" xmlns:wp14="http://schemas.microsoft.com/office/word/2010/wordprocessingDrawing" xmlns:wp="http://schemas.openxmlformats.org/drawingml/2006/wordprocessingDrawing" xmlns:w10="urn:schemas-microsoft-com:office:word" xmlns:w="http://schemas.openxmlformats.org/wordprocessingml/2006/main" xmlns:w14="http://schemas.microsoft.com/office/word/2010/wordml" xmlns:w15="http://schemas.microsoft.com/office/word/2012/wordml" xmlns:w16cid="http://schemas.microsoft.com/office/word/2016/wordml/cid" xmlns:w16se="http://schemas.microsoft.com/office/word/2015/wordml/symex" xmlns:wpg="http://schemas.microsoft.com/office/word/2010/wordprocessingGroup" xmlns:wpi="http://schemas.microsoft.com/office/word/2010/wordprocessingInk" xmlns:wne="http://schemas.microsoft.com/office/word/2006/wordml" xmlns:wps="http://schemas.microsoft.com/office/word/2010/wordprocessingShape" mc:Ignorable="w14 w15 w16se w16cid wp14">
   <w:footnote w:type="separator" w:id="-1">
     <w:p>
       <w:r>
@@ -3160,7 +4502,7 @@
 </file>
 
 <file path=word/header1.xml><?xml version="1.0" encoding="utf-8"?>
-<w:hdr xmlns:wpc="http://schemas.microsoft.com/office/word/2010/wordprocessingCanvas" xmlns:cx="http://schemas.microsoft.com/office/drawing/2014/chartex" xmlns:cx1="http://schemas.microsoft.com/office/drawing/2015/9/8/chartex" xmlns:cx2="http://schemas.microsoft.com/office/drawing/2015/10/21/chartex" xmlns:cx3="http://schemas.microsoft.com/office/drawing/2016/5/9/chartex" xmlns:cx4="http://schemas.microsoft.com/office/drawing/2016/5/10/chartex" xmlns:cx5="http://schemas.microsoft.com/office/drawing/2016/5/11/chartex" xmlns:cx6="http://schemas.microsoft.com/office/drawing/2016/5/12/chartex" xmlns:cx7="http://schemas.microsoft.com/office/drawing/2016/5/13/chartex" xmlns:cx8="http://schemas.microsoft.com/office/drawing/2016/5/14/chartex" xmlns:mc="http://schemas.openxmlformats.org/markup-compatibility/2006" xmlns:aink="http://schemas.microsoft.com/office/drawing/2016/ink" xmlns:am3d="http://schemas.microsoft.com/office/drawing/2017/model3d" xmlns:o="urn:schemas-microsoft-com:office:office" xmlns:oel="http://schemas.microsoft.com/office/2019/extlst" xmlns:r="http://schemas.openxmlformats.org/officeDocument/2006/relationships" xmlns:m="http://schemas.openxmlformats.org/officeDocument/2006/math" xmlns:v="urn:schemas-microsoft-com:vml" xmlns:wp14="http://schemas.microsoft.com/office/word/2010/wordprocessingDrawing" xmlns:wp="http://schemas.openxmlformats.org/drawingml/2006/wordprocessingDrawing" xmlns:w10="urn:schemas-microsoft-com:office:word" xmlns:w="http://schemas.openxmlformats.org/wordprocessingml/2006/main" xmlns:w14="http://schemas.microsoft.com/office/word/2010/wordml" xmlns:w15="http://schemas.microsoft.com/office/word/2012/wordml" xmlns:w16cex="http://schemas.microsoft.com/office/word/2018/wordml/cex" xmlns:w16cid="http://schemas.microsoft.com/office/word/2016/wordml/cid" xmlns:w16="http://schemas.microsoft.com/office/word/2018/wordml" xmlns:w16sdtdh="http://schemas.microsoft.com/office/word/2020/wordml/sdtdatahash" xmlns:w16se="http://schemas.microsoft.com/office/word/2015/wordml/symex" xmlns:wpg="http://schemas.microsoft.com/office/word/2010/wordprocessingGroup" xmlns:wpi="http://schemas.microsoft.com/office/word/2010/wordprocessingInk" xmlns:wne="http://schemas.microsoft.com/office/word/2006/wordml" xmlns:wps="http://schemas.microsoft.com/office/word/2010/wordprocessingShape" mc:Ignorable="w14 w15 w16se w16cid w16 w16cex w16sdtdh wp14">
+<w:hdr xmlns:wpc="http://schemas.microsoft.com/office/word/2010/wordprocessingCanvas" xmlns:cx="http://schemas.microsoft.com/office/drawing/2014/chartex" xmlns:cx1="http://schemas.microsoft.com/office/drawing/2015/9/8/chartex" xmlns:cx2="http://schemas.microsoft.com/office/drawing/2015/10/21/chartex" xmlns:cx3="http://schemas.microsoft.com/office/drawing/2016/5/9/chartex" xmlns:cx4="http://schemas.microsoft.com/office/drawing/2016/5/10/chartex" xmlns:cx5="http://schemas.microsoft.com/office/drawing/2016/5/11/chartex" xmlns:cx6="http://schemas.microsoft.com/office/drawing/2016/5/12/chartex" xmlns:cx7="http://schemas.microsoft.com/office/drawing/2016/5/13/chartex" xmlns:cx8="http://schemas.microsoft.com/office/drawing/2016/5/14/chartex" xmlns:mc="http://schemas.openxmlformats.org/markup-compatibility/2006" xmlns:aink="http://schemas.microsoft.com/office/drawing/2016/ink" xmlns:am3d="http://schemas.microsoft.com/office/drawing/2017/model3d" xmlns:o="urn:schemas-microsoft-com:office:office" xmlns:r="http://schemas.openxmlformats.org/officeDocument/2006/relationships" xmlns:m="http://schemas.openxmlformats.org/officeDocument/2006/math" xmlns:v="urn:schemas-microsoft-com:vml" xmlns:wp14="http://schemas.microsoft.com/office/word/2010/wordprocessingDrawing" xmlns:wp="http://schemas.openxmlformats.org/drawingml/2006/wordprocessingDrawing" xmlns:w10="urn:schemas-microsoft-com:office:word" xmlns:w="http://schemas.openxmlformats.org/wordprocessingml/2006/main" xmlns:w14="http://schemas.microsoft.com/office/word/2010/wordml" xmlns:w15="http://schemas.microsoft.com/office/word/2012/wordml" xmlns:w16cid="http://schemas.microsoft.com/office/word/2016/wordml/cid" xmlns:w16se="http://schemas.microsoft.com/office/word/2015/wordml/symex" xmlns:wpg="http://schemas.microsoft.com/office/word/2010/wordprocessingGroup" xmlns:wpi="http://schemas.microsoft.com/office/word/2010/wordprocessingInk" xmlns:wne="http://schemas.microsoft.com/office/word/2006/wordml" xmlns:wps="http://schemas.microsoft.com/office/word/2010/wordprocessingShape" mc:Ignorable="w14 w15 w16se w16cid wp14">
   <w:p>
     <w:pPr>
       <w:pStyle w:val="Header"/>
@@ -3272,7 +4614,7 @@
 </file>
 
 <file path=word/numbering.xml><?xml version="1.0" encoding="utf-8"?>
-<w:numbering xmlns:wpc="http://schemas.microsoft.com/office/word/2010/wordprocessingCanvas" xmlns:cx="http://schemas.microsoft.com/office/drawing/2014/chartex" xmlns:cx1="http://schemas.microsoft.com/office/drawing/2015/9/8/chartex" xmlns:cx2="http://schemas.microsoft.com/office/drawing/2015/10/21/chartex" xmlns:cx3="http://schemas.microsoft.com/office/drawing/2016/5/9/chartex" xmlns:cx4="http://schemas.microsoft.com/office/drawing/2016/5/10/chartex" xmlns:cx5="http://schemas.microsoft.com/office/drawing/2016/5/11/chartex" xmlns:cx6="http://schemas.microsoft.com/office/drawing/2016/5/12/chartex" xmlns:cx7="http://schemas.microsoft.com/office/drawing/2016/5/13/chartex" xmlns:cx8="http://schemas.microsoft.com/office/drawing/2016/5/14/chartex" xmlns:mc="http://schemas.openxmlformats.org/markup-compatibility/2006" xmlns:aink="http://schemas.microsoft.com/office/drawing/2016/ink" xmlns:am3d="http://schemas.microsoft.com/office/drawing/2017/model3d" xmlns:o="urn:schemas-microsoft-com:office:office" xmlns:oel="http://schemas.microsoft.com/office/2019/extlst" xmlns:r="http://schemas.openxmlformats.org/officeDocument/2006/relationships" xmlns:m="http://schemas.openxmlformats.org/officeDocument/2006/math" xmlns:v="urn:schemas-microsoft-com:vml" xmlns:wp14="http://schemas.microsoft.com/office/word/2010/wordprocessingDrawing" xmlns:wp="http://schemas.openxmlformats.org/drawingml/2006/wordprocessingDrawing" xmlns:w10="urn:schemas-microsoft-com:office:word" xmlns:w="http://schemas.openxmlformats.org/wordprocessingml/2006/main" xmlns:w14="http://schemas.microsoft.com/office/word/2010/wordml" xmlns:w15="http://schemas.microsoft.com/office/word/2012/wordml" xmlns:w16cex="http://schemas.microsoft.com/office/word/2018/wordml/cex" xmlns:w16cid="http://schemas.microsoft.com/office/word/2016/wordml/cid" xmlns:w16="http://schemas.microsoft.com/office/word/2018/wordml" xmlns:w16sdtdh="http://schemas.microsoft.com/office/word/2020/wordml/sdtdatahash" xmlns:w16se="http://schemas.microsoft.com/office/word/2015/wordml/symex" xmlns:wpg="http://schemas.microsoft.com/office/word/2010/wordprocessingGroup" xmlns:wpi="http://schemas.microsoft.com/office/word/2010/wordprocessingInk" xmlns:wne="http://schemas.microsoft.com/office/word/2006/wordml" xmlns:wps="http://schemas.microsoft.com/office/word/2010/wordprocessingShape" mc:Ignorable="w14 w15 w16se w16cid w16 w16cex w16sdtdh wp14">
+<w:numbering xmlns:wpc="http://schemas.microsoft.com/office/word/2010/wordprocessingCanvas" xmlns:cx="http://schemas.microsoft.com/office/drawing/2014/chartex" xmlns:cx1="http://schemas.microsoft.com/office/drawing/2015/9/8/chartex" xmlns:cx2="http://schemas.microsoft.com/office/drawing/2015/10/21/chartex" xmlns:cx3="http://schemas.microsoft.com/office/drawing/2016/5/9/chartex" xmlns:cx4="http://schemas.microsoft.com/office/drawing/2016/5/10/chartex" xmlns:cx5="http://schemas.microsoft.com/office/drawing/2016/5/11/chartex" xmlns:cx6="http://schemas.microsoft.com/office/drawing/2016/5/12/chartex" xmlns:cx7="http://schemas.microsoft.com/office/drawing/2016/5/13/chartex" xmlns:cx8="http://schemas.microsoft.com/office/drawing/2016/5/14/chartex" xmlns:mc="http://schemas.openxmlformats.org/markup-compatibility/2006" xmlns:aink="http://schemas.microsoft.com/office/drawing/2016/ink" xmlns:am3d="http://schemas.microsoft.com/office/drawing/2017/model3d" xmlns:o="urn:schemas-microsoft-com:office:office" xmlns:r="http://schemas.openxmlformats.org/officeDocument/2006/relationships" xmlns:m="http://schemas.openxmlformats.org/officeDocument/2006/math" xmlns:v="urn:schemas-microsoft-com:vml" xmlns:wp14="http://schemas.microsoft.com/office/word/2010/wordprocessingDrawing" xmlns:wp="http://schemas.openxmlformats.org/drawingml/2006/wordprocessingDrawing" xmlns:w10="urn:schemas-microsoft-com:office:word" xmlns:w="http://schemas.openxmlformats.org/wordprocessingml/2006/main" xmlns:w14="http://schemas.microsoft.com/office/word/2010/wordml" xmlns:w15="http://schemas.microsoft.com/office/word/2012/wordml" xmlns:w16cid="http://schemas.microsoft.com/office/word/2016/wordml/cid" xmlns:w16se="http://schemas.microsoft.com/office/word/2015/wordml/symex" xmlns:wpg="http://schemas.microsoft.com/office/word/2010/wordprocessingGroup" xmlns:wpi="http://schemas.microsoft.com/office/word/2010/wordprocessingInk" xmlns:wne="http://schemas.microsoft.com/office/word/2006/wordml" xmlns:wps="http://schemas.microsoft.com/office/word/2010/wordprocessingShape" mc:Ignorable="w14 w15 w16se w16cid wp14">
   <w:abstractNum w:abstractNumId="0" w15:restartNumberingAfterBreak="0">
     <w:nsid w:val="03A61DCB"/>
     <w:multiLevelType w:val="hybridMultilevel"/>
@@ -3613,6 +4955,119 @@
     </w:lvl>
   </w:abstractNum>
   <w:abstractNum w:abstractNumId="3" w15:restartNumberingAfterBreak="0">
+    <w:nsid w:val="12267288"/>
+    <w:multiLevelType w:val="hybridMultilevel"/>
+    <w:tmpl w:val="207A4918"/>
+    <w:lvl w:ilvl="0" w:tplc="04090001">
+      <w:start w:val="1"/>
+      <w:numFmt w:val="bullet"/>
+      <w:lvlText w:val=""/>
+      <w:lvlJc w:val="left"/>
+      <w:pPr>
+        <w:ind w:left="720" w:hanging="360"/>
+      </w:pPr>
+      <w:rPr>
+        <w:rFonts w:ascii="Symbol" w:hAnsi="Symbol" w:hint="default"/>
+      </w:rPr>
+    </w:lvl>
+    <w:lvl w:ilvl="1" w:tplc="04090003" w:tentative="1">
+      <w:start w:val="1"/>
+      <w:numFmt w:val="bullet"/>
+      <w:lvlText w:val="o"/>
+      <w:lvlJc w:val="left"/>
+      <w:pPr>
+        <w:ind w:left="1440" w:hanging="360"/>
+      </w:pPr>
+      <w:rPr>
+        <w:rFonts w:ascii="Courier New" w:hAnsi="Courier New" w:cs="Courier New" w:hint="default"/>
+      </w:rPr>
+    </w:lvl>
+    <w:lvl w:ilvl="2" w:tplc="04090005" w:tentative="1">
+      <w:start w:val="1"/>
+      <w:numFmt w:val="bullet"/>
+      <w:lvlText w:val=""/>
+      <w:lvlJc w:val="left"/>
+      <w:pPr>
+        <w:ind w:left="2160" w:hanging="360"/>
+      </w:pPr>
+      <w:rPr>
+        <w:rFonts w:ascii="Wingdings" w:hAnsi="Wingdings" w:hint="default"/>
+      </w:rPr>
+    </w:lvl>
+    <w:lvl w:ilvl="3" w:tplc="04090001" w:tentative="1">
+      <w:start w:val="1"/>
+      <w:numFmt w:val="bullet"/>
+      <w:lvlText w:val=""/>
+      <w:lvlJc w:val="left"/>
+      <w:pPr>
+        <w:ind w:left="2880" w:hanging="360"/>
+      </w:pPr>
+      <w:rPr>
+        <w:rFonts w:ascii="Symbol" w:hAnsi="Symbol" w:hint="default"/>
+      </w:rPr>
+    </w:lvl>
+    <w:lvl w:ilvl="4" w:tplc="04090003" w:tentative="1">
+      <w:start w:val="1"/>
+      <w:numFmt w:val="bullet"/>
+      <w:lvlText w:val="o"/>
+      <w:lvlJc w:val="left"/>
+      <w:pPr>
+        <w:ind w:left="3600" w:hanging="360"/>
+      </w:pPr>
+      <w:rPr>
+        <w:rFonts w:ascii="Courier New" w:hAnsi="Courier New" w:cs="Courier New" w:hint="default"/>
+      </w:rPr>
+    </w:lvl>
+    <w:lvl w:ilvl="5" w:tplc="04090005" w:tentative="1">
+      <w:start w:val="1"/>
+      <w:numFmt w:val="bullet"/>
+      <w:lvlText w:val=""/>
+      <w:lvlJc w:val="left"/>
+      <w:pPr>
+        <w:ind w:left="4320" w:hanging="360"/>
+      </w:pPr>
+      <w:rPr>
+        <w:rFonts w:ascii="Wingdings" w:hAnsi="Wingdings" w:hint="default"/>
+      </w:rPr>
+    </w:lvl>
+    <w:lvl w:ilvl="6" w:tplc="04090001" w:tentative="1">
+      <w:start w:val="1"/>
+      <w:numFmt w:val="bullet"/>
+      <w:lvlText w:val=""/>
+      <w:lvlJc w:val="left"/>
+      <w:pPr>
+        <w:ind w:left="5040" w:hanging="360"/>
+      </w:pPr>
+      <w:rPr>
+        <w:rFonts w:ascii="Symbol" w:hAnsi="Symbol" w:hint="default"/>
+      </w:rPr>
+    </w:lvl>
+    <w:lvl w:ilvl="7" w:tplc="04090003" w:tentative="1">
+      <w:start w:val="1"/>
+      <w:numFmt w:val="bullet"/>
+      <w:lvlText w:val="o"/>
+      <w:lvlJc w:val="left"/>
+      <w:pPr>
+        <w:ind w:left="5760" w:hanging="360"/>
+      </w:pPr>
+      <w:rPr>
+        <w:rFonts w:ascii="Courier New" w:hAnsi="Courier New" w:cs="Courier New" w:hint="default"/>
+      </w:rPr>
+    </w:lvl>
+    <w:lvl w:ilvl="8" w:tplc="04090005" w:tentative="1">
+      <w:start w:val="1"/>
+      <w:numFmt w:val="bullet"/>
+      <w:lvlText w:val=""/>
+      <w:lvlJc w:val="left"/>
+      <w:pPr>
+        <w:ind w:left="6480" w:hanging="360"/>
+      </w:pPr>
+      <w:rPr>
+        <w:rFonts w:ascii="Wingdings" w:hAnsi="Wingdings" w:hint="default"/>
+      </w:rPr>
+    </w:lvl>
+  </w:abstractNum>
+  <w:abstractNum w:abstractNumId="4" w15:restartNumberingAfterBreak="0">
     <w:nsid w:val="13240F14"/>
     <w:multiLevelType w:val="multilevel"/>
     <w:tmpl w:val="0809001F"/>
@@ -3698,7 +5153,7 @@
       </w:pPr>
     </w:lvl>
   </w:abstractNum>
-  <w:abstractNum w:abstractNumId="4" w15:restartNumberingAfterBreak="0">
+  <w:abstractNum w:abstractNumId="5" w15:restartNumberingAfterBreak="0">
     <w:nsid w:val="16EA3A3A"/>
     <w:multiLevelType w:val="hybridMultilevel"/>
     <w:tmpl w:val="E38C2B12"/>
@@ -3811,7 +5266,7 @@
       </w:rPr>
     </w:lvl>
   </w:abstractNum>
-  <w:abstractNum w:abstractNumId="5" w15:restartNumberingAfterBreak="0">
+  <w:abstractNum w:abstractNumId="6" w15:restartNumberingAfterBreak="0">
     <w:nsid w:val="1C15085C"/>
     <w:multiLevelType w:val="hybridMultilevel"/>
     <w:tmpl w:val="A4ACEC58"/>
@@ -3924,7 +5379,7 @@
       </w:rPr>
     </w:lvl>
   </w:abstractNum>
-  <w:abstractNum w:abstractNumId="6" w15:restartNumberingAfterBreak="0">
+  <w:abstractNum w:abstractNumId="7" w15:restartNumberingAfterBreak="0">
     <w:nsid w:val="23344640"/>
     <w:multiLevelType w:val="hybridMultilevel"/>
     <w:tmpl w:val="9E661CF4"/>
@@ -4037,7 +5492,7 @@
       </w:rPr>
     </w:lvl>
   </w:abstractNum>
-  <w:abstractNum w:abstractNumId="7" w15:restartNumberingAfterBreak="0">
+  <w:abstractNum w:abstractNumId="8" w15:restartNumberingAfterBreak="0">
     <w:nsid w:val="28DE7A3F"/>
     <w:multiLevelType w:val="hybridMultilevel"/>
     <w:tmpl w:val="238E8B5A"/>
@@ -4150,7 +5605,7 @@
       </w:rPr>
     </w:lvl>
   </w:abstractNum>
-  <w:abstractNum w:abstractNumId="8" w15:restartNumberingAfterBreak="0">
+  <w:abstractNum w:abstractNumId="9" w15:restartNumberingAfterBreak="0">
     <w:nsid w:val="295024D6"/>
     <w:multiLevelType w:val="hybridMultilevel"/>
     <w:tmpl w:val="E16A4D56"/>
@@ -4263,7 +5718,120 @@
       </w:rPr>
     </w:lvl>
   </w:abstractNum>
-  <w:abstractNum w:abstractNumId="9" w15:restartNumberingAfterBreak="0">
+  <w:abstractNum w:abstractNumId="10" w15:restartNumberingAfterBreak="0">
+    <w:nsid w:val="2A6D5129"/>
+    <w:multiLevelType w:val="hybridMultilevel"/>
+    <w:tmpl w:val="CF7ECEA8"/>
+    <w:lvl w:ilvl="0" w:tplc="04090001">
+      <w:start w:val="1"/>
+      <w:numFmt w:val="bullet"/>
+      <w:lvlText w:val=""/>
+      <w:lvlJc w:val="left"/>
+      <w:pPr>
+        <w:ind w:left="720" w:hanging="360"/>
+      </w:pPr>
+      <w:rPr>
+        <w:rFonts w:ascii="Symbol" w:hAnsi="Symbol" w:hint="default"/>
+      </w:rPr>
+    </w:lvl>
+    <w:lvl w:ilvl="1" w:tplc="04090003" w:tentative="1">
+      <w:start w:val="1"/>
+      <w:numFmt w:val="bullet"/>
+      <w:lvlText w:val="o"/>
+      <w:lvlJc w:val="left"/>
+      <w:pPr>
+        <w:ind w:left="1440" w:hanging="360"/>
+      </w:pPr>
+      <w:rPr>
+        <w:rFonts w:ascii="Courier New" w:hAnsi="Courier New" w:cs="Courier New" w:hint="default"/>
+      </w:rPr>
+    </w:lvl>
+    <w:lvl w:ilvl="2" w:tplc="04090005" w:tentative="1">
+      <w:start w:val="1"/>
+      <w:numFmt w:val="bullet"/>
+      <w:lvlText w:val=""/>
+      <w:lvlJc w:val="left"/>
+      <w:pPr>
+        <w:ind w:left="2160" w:hanging="360"/>
+      </w:pPr>
+      <w:rPr>
+        <w:rFonts w:ascii="Wingdings" w:hAnsi="Wingdings" w:hint="default"/>
+      </w:rPr>
+    </w:lvl>
+    <w:lvl w:ilvl="3" w:tplc="04090001" w:tentative="1">
+      <w:start w:val="1"/>
+      <w:numFmt w:val="bullet"/>
+      <w:lvlText w:val=""/>
+      <w:lvlJc w:val="left"/>
+      <w:pPr>
+        <w:ind w:left="2880" w:hanging="360"/>
+      </w:pPr>
+      <w:rPr>
+        <w:rFonts w:ascii="Symbol" w:hAnsi="Symbol" w:hint="default"/>
+      </w:rPr>
+    </w:lvl>
+    <w:lvl w:ilvl="4" w:tplc="04090003" w:tentative="1">
+      <w:start w:val="1"/>
+      <w:numFmt w:val="bullet"/>
+      <w:lvlText w:val="o"/>
+      <w:lvlJc w:val="left"/>
+      <w:pPr>
+        <w:ind w:left="3600" w:hanging="360"/>
+      </w:pPr>
+      <w:rPr>
+        <w:rFonts w:ascii="Courier New" w:hAnsi="Courier New" w:cs="Courier New" w:hint="default"/>
+      </w:rPr>
+    </w:lvl>
+    <w:lvl w:ilvl="5" w:tplc="04090005" w:tentative="1">
+      <w:start w:val="1"/>
+      <w:numFmt w:val="bullet"/>
+      <w:lvlText w:val=""/>
+      <w:lvlJc w:val="left"/>
+      <w:pPr>
+        <w:ind w:left="4320" w:hanging="360"/>
+      </w:pPr>
+      <w:rPr>
+        <w:rFonts w:ascii="Wingdings" w:hAnsi="Wingdings" w:hint="default"/>
+      </w:rPr>
+    </w:lvl>
+    <w:lvl w:ilvl="6" w:tplc="04090001" w:tentative="1">
+      <w:start w:val="1"/>
+      <w:numFmt w:val="bullet"/>
+      <w:lvlText w:val=""/>
+      <w:lvlJc w:val="left"/>
+      <w:pPr>
+        <w:ind w:left="5040" w:hanging="360"/>
+      </w:pPr>
+      <w:rPr>
+        <w:rFonts w:ascii="Symbol" w:hAnsi="Symbol" w:hint="default"/>
+      </w:rPr>
+    </w:lvl>
+    <w:lvl w:ilvl="7" w:tplc="04090003" w:tentative="1">
+      <w:start w:val="1"/>
+      <w:numFmt w:val="bullet"/>
+      <w:lvlText w:val="o"/>
+      <w:lvlJc w:val="left"/>
+      <w:pPr>
+        <w:ind w:left="5760" w:hanging="360"/>
+      </w:pPr>
+      <w:rPr>
+        <w:rFonts w:ascii="Courier New" w:hAnsi="Courier New" w:cs="Courier New" w:hint="default"/>
+      </w:rPr>
+    </w:lvl>
+    <w:lvl w:ilvl="8" w:tplc="04090005" w:tentative="1">
+      <w:start w:val="1"/>
+      <w:numFmt w:val="bullet"/>
+      <w:lvlText w:val=""/>
+      <w:lvlJc w:val="left"/>
+      <w:pPr>
+        <w:ind w:left="6480" w:hanging="360"/>
+      </w:pPr>
+      <w:rPr>
+        <w:rFonts w:ascii="Wingdings" w:hAnsi="Wingdings" w:hint="default"/>
+      </w:rPr>
+    </w:lvl>
+  </w:abstractNum>
+  <w:abstractNum w:abstractNumId="11" w15:restartNumberingAfterBreak="0">
     <w:nsid w:val="2D722B81"/>
     <w:multiLevelType w:val="hybridMultilevel"/>
     <w:tmpl w:val="7604EB5E"/>
@@ -4376,7 +5944,7 @@
       </w:rPr>
     </w:lvl>
   </w:abstractNum>
-  <w:abstractNum w:abstractNumId="10" w15:restartNumberingAfterBreak="0">
+  <w:abstractNum w:abstractNumId="12" w15:restartNumberingAfterBreak="0">
     <w:nsid w:val="2FFC071E"/>
     <w:multiLevelType w:val="hybridMultilevel"/>
     <w:tmpl w:val="89843042"/>
@@ -4489,7 +6057,7 @@
       </w:rPr>
     </w:lvl>
   </w:abstractNum>
-  <w:abstractNum w:abstractNumId="11" w15:restartNumberingAfterBreak="0">
+  <w:abstractNum w:abstractNumId="13" w15:restartNumberingAfterBreak="0">
     <w:nsid w:val="37515E45"/>
     <w:multiLevelType w:val="hybridMultilevel"/>
     <w:tmpl w:val="95B0FE6E"/>
@@ -4602,7 +6170,7 @@
       </w:rPr>
     </w:lvl>
   </w:abstractNum>
-  <w:abstractNum w:abstractNumId="12" w15:restartNumberingAfterBreak="0">
+  <w:abstractNum w:abstractNumId="14" w15:restartNumberingAfterBreak="0">
     <w:nsid w:val="3AF807CA"/>
     <w:multiLevelType w:val="hybridMultilevel"/>
     <w:tmpl w:val="D48C7698"/>
@@ -4715,7 +6283,7 @@
       </w:rPr>
     </w:lvl>
   </w:abstractNum>
-  <w:abstractNum w:abstractNumId="13" w15:restartNumberingAfterBreak="0">
+  <w:abstractNum w:abstractNumId="15" w15:restartNumberingAfterBreak="0">
     <w:nsid w:val="3B817D79"/>
     <w:multiLevelType w:val="hybridMultilevel"/>
     <w:tmpl w:val="DC1EF062"/>
@@ -4828,7 +6396,120 @@
       </w:rPr>
     </w:lvl>
   </w:abstractNum>
-  <w:abstractNum w:abstractNumId="14" w15:restartNumberingAfterBreak="0">
+  <w:abstractNum w:abstractNumId="16" w15:restartNumberingAfterBreak="0">
+    <w:nsid w:val="42AF62A6"/>
+    <w:multiLevelType w:val="hybridMultilevel"/>
+    <w:tmpl w:val="B220F7A4"/>
+    <w:lvl w:ilvl="0" w:tplc="04090001">
+      <w:start w:val="1"/>
+      <w:numFmt w:val="bullet"/>
+      <w:lvlText w:val=""/>
+      <w:lvlJc w:val="left"/>
+      <w:pPr>
+        <w:ind w:left="720" w:hanging="360"/>
+      </w:pPr>
+      <w:rPr>
+        <w:rFonts w:ascii="Symbol" w:hAnsi="Symbol" w:hint="default"/>
+      </w:rPr>
+    </w:lvl>
+    <w:lvl w:ilvl="1" w:tplc="04090003" w:tentative="1">
+      <w:start w:val="1"/>
+      <w:numFmt w:val="bullet"/>
+      <w:lvlText w:val="o"/>
+      <w:lvlJc w:val="left"/>
+      <w:pPr>
+        <w:ind w:left="1440" w:hanging="360"/>
+      </w:pPr>
+      <w:rPr>
+        <w:rFonts w:ascii="Courier New" w:hAnsi="Courier New" w:cs="Courier New" w:hint="default"/>
+      </w:rPr>
+    </w:lvl>
+    <w:lvl w:ilvl="2" w:tplc="04090005" w:tentative="1">
+      <w:start w:val="1"/>
+      <w:numFmt w:val="bullet"/>
+      <w:lvlText w:val=""/>
+      <w:lvlJc w:val="left"/>
+      <w:pPr>
+        <w:ind w:left="2160" w:hanging="360"/>
+      </w:pPr>
+      <w:rPr>
+        <w:rFonts w:ascii="Wingdings" w:hAnsi="Wingdings" w:hint="default"/>
+      </w:rPr>
+    </w:lvl>
+    <w:lvl w:ilvl="3" w:tplc="04090001" w:tentative="1">
+      <w:start w:val="1"/>
+      <w:numFmt w:val="bullet"/>
+      <w:lvlText w:val=""/>
+      <w:lvlJc w:val="left"/>
+      <w:pPr>
+        <w:ind w:left="2880" w:hanging="360"/>
+      </w:pPr>
+      <w:rPr>
+        <w:rFonts w:ascii="Symbol" w:hAnsi="Symbol" w:hint="default"/>
+      </w:rPr>
+    </w:lvl>
+    <w:lvl w:ilvl="4" w:tplc="04090003" w:tentative="1">
+      <w:start w:val="1"/>
+      <w:numFmt w:val="bullet"/>
+      <w:lvlText w:val="o"/>
+      <w:lvlJc w:val="left"/>
+      <w:pPr>
+        <w:ind w:left="3600" w:hanging="360"/>
+      </w:pPr>
+      <w:rPr>
+        <w:rFonts w:ascii="Courier New" w:hAnsi="Courier New" w:cs="Courier New" w:hint="default"/>
+      </w:rPr>
+    </w:lvl>
+    <w:lvl w:ilvl="5" w:tplc="04090005" w:tentative="1">
+      <w:start w:val="1"/>
+      <w:numFmt w:val="bullet"/>
+      <w:lvlText w:val=""/>
+      <w:lvlJc w:val="left"/>
+      <w:pPr>
+        <w:ind w:left="4320" w:hanging="360"/>
+      </w:pPr>
+      <w:rPr>
+        <w:rFonts w:ascii="Wingdings" w:hAnsi="Wingdings" w:hint="default"/>
+      </w:rPr>
+    </w:lvl>
+    <w:lvl w:ilvl="6" w:tplc="04090001" w:tentative="1">
+      <w:start w:val="1"/>
+      <w:numFmt w:val="bullet"/>
+      <w:lvlText w:val=""/>
+      <w:lvlJc w:val="left"/>
+      <w:pPr>
+        <w:ind w:left="5040" w:hanging="360"/>
+      </w:pPr>
+      <w:rPr>
+        <w:rFonts w:ascii="Symbol" w:hAnsi="Symbol" w:hint="default"/>
+      </w:rPr>
+    </w:lvl>
+    <w:lvl w:ilvl="7" w:tplc="04090003" w:tentative="1">
+      <w:start w:val="1"/>
+      <w:numFmt w:val="bullet"/>
+      <w:lvlText w:val="o"/>
+      <w:lvlJc w:val="left"/>
+      <w:pPr>
+        <w:ind w:left="5760" w:hanging="360"/>
+      </w:pPr>
+      <w:rPr>
+        <w:rFonts w:ascii="Courier New" w:hAnsi="Courier New" w:cs="Courier New" w:hint="default"/>
+      </w:rPr>
+    </w:lvl>
+    <w:lvl w:ilvl="8" w:tplc="04090005" w:tentative="1">
+      <w:start w:val="1"/>
+      <w:numFmt w:val="bullet"/>
+      <w:lvlText w:val=""/>
+      <w:lvlJc w:val="left"/>
+      <w:pPr>
+        <w:ind w:left="6480" w:hanging="360"/>
+      </w:pPr>
+      <w:rPr>
+        <w:rFonts w:ascii="Wingdings" w:hAnsi="Wingdings" w:hint="default"/>
+      </w:rPr>
+    </w:lvl>
+  </w:abstractNum>
+  <w:abstractNum w:abstractNumId="17" w15:restartNumberingAfterBreak="0">
     <w:nsid w:val="437D6615"/>
     <w:multiLevelType w:val="hybridMultilevel"/>
     <w:tmpl w:val="EC74DCE6"/>
@@ -4941,7 +6622,7 @@
       </w:rPr>
     </w:lvl>
   </w:abstractNum>
-  <w:abstractNum w:abstractNumId="15" w15:restartNumberingAfterBreak="0">
+  <w:abstractNum w:abstractNumId="18" w15:restartNumberingAfterBreak="0">
     <w:nsid w:val="45A624AC"/>
     <w:multiLevelType w:val="hybridMultilevel"/>
     <w:tmpl w:val="12B64B48"/>
@@ -5054,7 +6735,7 @@
       </w:rPr>
     </w:lvl>
   </w:abstractNum>
-  <w:abstractNum w:abstractNumId="16" w15:restartNumberingAfterBreak="0">
+  <w:abstractNum w:abstractNumId="19" w15:restartNumberingAfterBreak="0">
     <w:nsid w:val="465744AA"/>
     <w:multiLevelType w:val="hybridMultilevel"/>
     <w:tmpl w:val="FE2452AE"/>
@@ -5167,7 +6848,7 @@
       </w:rPr>
     </w:lvl>
   </w:abstractNum>
-  <w:abstractNum w:abstractNumId="17" w15:restartNumberingAfterBreak="0">
+  <w:abstractNum w:abstractNumId="20" w15:restartNumberingAfterBreak="0">
     <w:nsid w:val="47496E40"/>
     <w:multiLevelType w:val="multilevel"/>
     <w:tmpl w:val="DE54BACE"/>
@@ -5316,7 +6997,7 @@
       </w:rPr>
     </w:lvl>
   </w:abstractNum>
-  <w:abstractNum w:abstractNumId="18" w15:restartNumberingAfterBreak="0">
+  <w:abstractNum w:abstractNumId="21" w15:restartNumberingAfterBreak="0">
     <w:nsid w:val="4767744F"/>
     <w:multiLevelType w:val="hybridMultilevel"/>
     <w:tmpl w:val="BC90627A"/>
@@ -5429,7 +7110,7 @@
       </w:rPr>
     </w:lvl>
   </w:abstractNum>
-  <w:abstractNum w:abstractNumId="19" w15:restartNumberingAfterBreak="0">
+  <w:abstractNum w:abstractNumId="22" w15:restartNumberingAfterBreak="0">
     <w:nsid w:val="494A6953"/>
     <w:multiLevelType w:val="hybridMultilevel"/>
     <w:tmpl w:val="EBD607A2"/>
@@ -5542,7 +7223,7 @@
       </w:rPr>
     </w:lvl>
   </w:abstractNum>
-  <w:abstractNum w:abstractNumId="20" w15:restartNumberingAfterBreak="0">
+  <w:abstractNum w:abstractNumId="23" w15:restartNumberingAfterBreak="0">
     <w:nsid w:val="4A851423"/>
     <w:multiLevelType w:val="hybridMultilevel"/>
     <w:tmpl w:val="848C8EFE"/>
@@ -5655,7 +7336,7 @@
       </w:rPr>
     </w:lvl>
   </w:abstractNum>
-  <w:abstractNum w:abstractNumId="21" w15:restartNumberingAfterBreak="0">
+  <w:abstractNum w:abstractNumId="24" w15:restartNumberingAfterBreak="0">
     <w:nsid w:val="4C703444"/>
     <w:multiLevelType w:val="hybridMultilevel"/>
     <w:tmpl w:val="C3343110"/>
@@ -5768,7 +7449,7 @@
       </w:rPr>
     </w:lvl>
   </w:abstractNum>
-  <w:abstractNum w:abstractNumId="22" w15:restartNumberingAfterBreak="0">
+  <w:abstractNum w:abstractNumId="25" w15:restartNumberingAfterBreak="0">
     <w:nsid w:val="5ADC6AEE"/>
     <w:multiLevelType w:val="hybridMultilevel"/>
     <w:tmpl w:val="DA9A0574"/>
@@ -5881,7 +7562,120 @@
       </w:rPr>
     </w:lvl>
   </w:abstractNum>
-  <w:abstractNum w:abstractNumId="23" w15:restartNumberingAfterBreak="0">
+  <w:abstractNum w:abstractNumId="26" w15:restartNumberingAfterBreak="0">
+    <w:nsid w:val="5C38104F"/>
+    <w:multiLevelType w:val="hybridMultilevel"/>
+    <w:tmpl w:val="C95C81FE"/>
+    <w:lvl w:ilvl="0" w:tplc="04090001">
+      <w:start w:val="1"/>
+      <w:numFmt w:val="bullet"/>
+      <w:lvlText w:val=""/>
+      <w:lvlJc w:val="left"/>
+      <w:pPr>
+        <w:ind w:left="720" w:hanging="360"/>
+      </w:pPr>
+      <w:rPr>
+        <w:rFonts w:ascii="Symbol" w:hAnsi="Symbol" w:hint="default"/>
+      </w:rPr>
+    </w:lvl>
+    <w:lvl w:ilvl="1" w:tplc="04090003" w:tentative="1">
+      <w:start w:val="1"/>
+      <w:numFmt w:val="bullet"/>
+      <w:lvlText w:val="o"/>
+      <w:lvlJc w:val="left"/>
+      <w:pPr>
+        <w:ind w:left="1440" w:hanging="360"/>
+      </w:pPr>
+      <w:rPr>
+        <w:rFonts w:ascii="Courier New" w:hAnsi="Courier New" w:cs="Courier New" w:hint="default"/>
+      </w:rPr>
+    </w:lvl>
+    <w:lvl w:ilvl="2" w:tplc="04090005" w:tentative="1">
+      <w:start w:val="1"/>
+      <w:numFmt w:val="bullet"/>
+      <w:lvlText w:val=""/>
+      <w:lvlJc w:val="left"/>
+      <w:pPr>
+        <w:ind w:left="2160" w:hanging="360"/>
+      </w:pPr>
+      <w:rPr>
+        <w:rFonts w:ascii="Wingdings" w:hAnsi="Wingdings" w:hint="default"/>
+      </w:rPr>
+    </w:lvl>
+    <w:lvl w:ilvl="3" w:tplc="04090001" w:tentative="1">
+      <w:start w:val="1"/>
+      <w:numFmt w:val="bullet"/>
+      <w:lvlText w:val=""/>
+      <w:lvlJc w:val="left"/>
+      <w:pPr>
+        <w:ind w:left="2880" w:hanging="360"/>
+      </w:pPr>
+      <w:rPr>
+        <w:rFonts w:ascii="Symbol" w:hAnsi="Symbol" w:hint="default"/>
+      </w:rPr>
+    </w:lvl>
+    <w:lvl w:ilvl="4" w:tplc="04090003" w:tentative="1">
+      <w:start w:val="1"/>
+      <w:numFmt w:val="bullet"/>
+      <w:lvlText w:val="o"/>
+      <w:lvlJc w:val="left"/>
+      <w:pPr>
+        <w:ind w:left="3600" w:hanging="360"/>
+      </w:pPr>
+      <w:rPr>
+        <w:rFonts w:ascii="Courier New" w:hAnsi="Courier New" w:cs="Courier New" w:hint="default"/>
+      </w:rPr>
+    </w:lvl>
+    <w:lvl w:ilvl="5" w:tplc="04090005" w:tentative="1">
+      <w:start w:val="1"/>
+      <w:numFmt w:val="bullet"/>
+      <w:lvlText w:val=""/>
+      <w:lvlJc w:val="left"/>
+      <w:pPr>
+        <w:ind w:left="4320" w:hanging="360"/>
+      </w:pPr>
+      <w:rPr>
+        <w:rFonts w:ascii="Wingdings" w:hAnsi="Wingdings" w:hint="default"/>
+      </w:rPr>
+    </w:lvl>
+    <w:lvl w:ilvl="6" w:tplc="04090001" w:tentative="1">
+      <w:start w:val="1"/>
+      <w:numFmt w:val="bullet"/>
+      <w:lvlText w:val=""/>
+      <w:lvlJc w:val="left"/>
+      <w:pPr>
+        <w:ind w:left="5040" w:hanging="360"/>
+      </w:pPr>
+      <w:rPr>
+        <w:rFonts w:ascii="Symbol" w:hAnsi="Symbol" w:hint="default"/>
+      </w:rPr>
+    </w:lvl>
+    <w:lvl w:ilvl="7" w:tplc="04090003" w:tentative="1">
+      <w:start w:val="1"/>
+      <w:numFmt w:val="bullet"/>
+      <w:lvlText w:val="o"/>
+      <w:lvlJc w:val="left"/>
+      <w:pPr>
+        <w:ind w:left="5760" w:hanging="360"/>
+      </w:pPr>
+      <w:rPr>
+        <w:rFonts w:ascii="Courier New" w:hAnsi="Courier New" w:cs="Courier New" w:hint="default"/>
+      </w:rPr>
+    </w:lvl>
+    <w:lvl w:ilvl="8" w:tplc="04090005" w:tentative="1">
+      <w:start w:val="1"/>
+      <w:numFmt w:val="bullet"/>
+      <w:lvlText w:val=""/>
+      <w:lvlJc w:val="left"/>
+      <w:pPr>
+        <w:ind w:left="6480" w:hanging="360"/>
+      </w:pPr>
+      <w:rPr>
+        <w:rFonts w:ascii="Wingdings" w:hAnsi="Wingdings" w:hint="default"/>
+      </w:rPr>
+    </w:lvl>
+  </w:abstractNum>
+  <w:abstractNum w:abstractNumId="27" w15:restartNumberingAfterBreak="0">
     <w:nsid w:val="5F3B138A"/>
     <w:multiLevelType w:val="multilevel"/>
     <w:tmpl w:val="A2984F62"/>
@@ -6030,7 +7824,7 @@
       </w:rPr>
     </w:lvl>
   </w:abstractNum>
-  <w:abstractNum w:abstractNumId="24" w15:restartNumberingAfterBreak="0">
+  <w:abstractNum w:abstractNumId="28" w15:restartNumberingAfterBreak="0">
     <w:nsid w:val="603470D4"/>
     <w:multiLevelType w:val="hybridMultilevel"/>
     <w:tmpl w:val="673CE6AE"/>
@@ -6143,7 +7937,7 @@
       </w:rPr>
     </w:lvl>
   </w:abstractNum>
-  <w:abstractNum w:abstractNumId="25" w15:restartNumberingAfterBreak="0">
+  <w:abstractNum w:abstractNumId="29" w15:restartNumberingAfterBreak="0">
     <w:nsid w:val="687B12BE"/>
     <w:multiLevelType w:val="hybridMultilevel"/>
     <w:tmpl w:val="725E0348"/>
@@ -6256,7 +8050,7 @@
       </w:rPr>
     </w:lvl>
   </w:abstractNum>
-  <w:abstractNum w:abstractNumId="26" w15:restartNumberingAfterBreak="0">
+  <w:abstractNum w:abstractNumId="30" w15:restartNumberingAfterBreak="0">
     <w:nsid w:val="689B4186"/>
     <w:multiLevelType w:val="hybridMultilevel"/>
     <w:tmpl w:val="0CF2FC64"/>
@@ -6369,7 +8163,7 @@
       </w:rPr>
     </w:lvl>
   </w:abstractNum>
-  <w:abstractNum w:abstractNumId="27" w15:restartNumberingAfterBreak="0">
+  <w:abstractNum w:abstractNumId="31" w15:restartNumberingAfterBreak="0">
     <w:nsid w:val="68E14324"/>
     <w:multiLevelType w:val="hybridMultilevel"/>
     <w:tmpl w:val="DB0840D0"/>
@@ -6482,7 +8276,7 @@
       </w:rPr>
     </w:lvl>
   </w:abstractNum>
-  <w:abstractNum w:abstractNumId="28" w15:restartNumberingAfterBreak="0">
+  <w:abstractNum w:abstractNumId="32" w15:restartNumberingAfterBreak="0">
     <w:nsid w:val="71A632D7"/>
     <w:multiLevelType w:val="hybridMultilevel"/>
     <w:tmpl w:val="615212E0"/>
@@ -6595,7 +8389,7 @@
       </w:rPr>
     </w:lvl>
   </w:abstractNum>
-  <w:abstractNum w:abstractNumId="29" w15:restartNumberingAfterBreak="0">
+  <w:abstractNum w:abstractNumId="33" w15:restartNumberingAfterBreak="0">
     <w:nsid w:val="76986D19"/>
     <w:multiLevelType w:val="multilevel"/>
     <w:tmpl w:val="0809001F"/>
@@ -6681,7 +8475,7 @@
       </w:pPr>
     </w:lvl>
   </w:abstractNum>
-  <w:abstractNum w:abstractNumId="30" w15:restartNumberingAfterBreak="0">
+  <w:abstractNum w:abstractNumId="34" w15:restartNumberingAfterBreak="0">
     <w:nsid w:val="76DF2789"/>
     <w:multiLevelType w:val="hybridMultilevel"/>
     <w:tmpl w:val="E65E2262"/>
@@ -6794,7 +8588,7 @@
       </w:rPr>
     </w:lvl>
   </w:abstractNum>
-  <w:abstractNum w:abstractNumId="31" w15:restartNumberingAfterBreak="0">
+  <w:abstractNum w:abstractNumId="35" w15:restartNumberingAfterBreak="0">
     <w:nsid w:val="77C761BF"/>
     <w:multiLevelType w:val="hybridMultilevel"/>
     <w:tmpl w:val="48CC43C2"/>
@@ -6907,7 +8701,7 @@
       </w:rPr>
     </w:lvl>
   </w:abstractNum>
-  <w:abstractNum w:abstractNumId="32" w15:restartNumberingAfterBreak="0">
+  <w:abstractNum w:abstractNumId="36" w15:restartNumberingAfterBreak="0">
     <w:nsid w:val="78AC411E"/>
     <w:multiLevelType w:val="hybridMultilevel"/>
     <w:tmpl w:val="D938C2A8"/>
@@ -7020,111 +8814,123 @@
       </w:rPr>
     </w:lvl>
   </w:abstractNum>
-  <w:num w:numId="1" w16cid:durableId="881938408">
+  <w:num w:numId="1">
+    <w:abstractNumId w:val="22"/>
+  </w:num>
+  <w:num w:numId="2">
     <w:abstractNumId w:val="19"/>
   </w:num>
-  <w:num w:numId="2" w16cid:durableId="234900566">
-    <w:abstractNumId w:val="16"/>
+  <w:num w:numId="3">
+    <w:abstractNumId w:val="32"/>
   </w:num>
-  <w:num w:numId="3" w16cid:durableId="494414890">
+  <w:num w:numId="4">
+    <w:abstractNumId w:val="7"/>
+  </w:num>
+  <w:num w:numId="5">
+    <w:abstractNumId w:val="12"/>
+  </w:num>
+  <w:num w:numId="6">
+    <w:abstractNumId w:val="23"/>
+  </w:num>
+  <w:num w:numId="7">
+    <w:abstractNumId w:val="24"/>
+  </w:num>
+  <w:num w:numId="8">
+    <w:abstractNumId w:val="36"/>
+  </w:num>
+  <w:num w:numId="9">
+    <w:abstractNumId w:val="0"/>
+  </w:num>
+  <w:num w:numId="10">
+    <w:abstractNumId w:val="17"/>
+  </w:num>
+  <w:num w:numId="11">
+    <w:abstractNumId w:val="34"/>
+  </w:num>
+  <w:num w:numId="12">
+    <w:abstractNumId w:val="5"/>
+  </w:num>
+  <w:num w:numId="13">
+    <w:abstractNumId w:val="14"/>
+  </w:num>
+  <w:num w:numId="14">
+    <w:abstractNumId w:val="1"/>
+  </w:num>
+  <w:num w:numId="15">
+    <w:abstractNumId w:val="18"/>
+  </w:num>
+  <w:num w:numId="16">
     <w:abstractNumId w:val="28"/>
   </w:num>
-  <w:num w:numId="4" w16cid:durableId="2045252079">
+  <w:num w:numId="17">
+    <w:abstractNumId w:val="31"/>
+  </w:num>
+  <w:num w:numId="18">
+    <w:abstractNumId w:val="8"/>
+  </w:num>
+  <w:num w:numId="19">
+    <w:abstractNumId w:val="13"/>
+  </w:num>
+  <w:num w:numId="20">
+    <w:abstractNumId w:val="2"/>
+  </w:num>
+  <w:num w:numId="21">
+    <w:abstractNumId w:val="29"/>
+  </w:num>
+  <w:num w:numId="22">
+    <w:abstractNumId w:val="11"/>
+  </w:num>
+  <w:num w:numId="23">
+    <w:abstractNumId w:val="9"/>
+  </w:num>
+  <w:num w:numId="24">
+    <w:abstractNumId w:val="15"/>
+  </w:num>
+  <w:num w:numId="25">
+    <w:abstractNumId w:val="33"/>
+  </w:num>
+  <w:num w:numId="26">
+    <w:abstractNumId w:val="30"/>
+  </w:num>
+  <w:num w:numId="27">
+    <w:abstractNumId w:val="21"/>
+  </w:num>
+  <w:num w:numId="28">
+    <w:abstractNumId w:val="20"/>
+  </w:num>
+  <w:num w:numId="29">
+    <w:abstractNumId w:val="35"/>
+  </w:num>
+  <w:num w:numId="30">
+    <w:abstractNumId w:val="27"/>
+  </w:num>
+  <w:num w:numId="31">
     <w:abstractNumId w:val="6"/>
   </w:num>
-  <w:num w:numId="5" w16cid:durableId="1081103876">
+  <w:num w:numId="32">
+    <w:abstractNumId w:val="4"/>
+  </w:num>
+  <w:num w:numId="33">
+    <w:abstractNumId w:val="25"/>
+  </w:num>
+  <w:num w:numId="34">
+    <w:abstractNumId w:val="3"/>
+  </w:num>
+  <w:num w:numId="35">
+    <w:abstractNumId w:val="26"/>
+  </w:num>
+  <w:num w:numId="36">
     <w:abstractNumId w:val="10"/>
   </w:num>
-  <w:num w:numId="6" w16cid:durableId="458762831">
-    <w:abstractNumId w:val="20"/>
-  </w:num>
-  <w:num w:numId="7" w16cid:durableId="513154031">
-    <w:abstractNumId w:val="21"/>
-  </w:num>
-  <w:num w:numId="8" w16cid:durableId="74977296">
-    <w:abstractNumId w:val="32"/>
-  </w:num>
-  <w:num w:numId="9" w16cid:durableId="1289161491">
-    <w:abstractNumId w:val="0"/>
-  </w:num>
-  <w:num w:numId="10" w16cid:durableId="402262187">
-    <w:abstractNumId w:val="14"/>
-  </w:num>
-  <w:num w:numId="11" w16cid:durableId="1387072902">
-    <w:abstractNumId w:val="30"/>
-  </w:num>
-  <w:num w:numId="12" w16cid:durableId="1200049974">
-    <w:abstractNumId w:val="4"/>
-  </w:num>
-  <w:num w:numId="13" w16cid:durableId="767698930">
-    <w:abstractNumId w:val="12"/>
-  </w:num>
-  <w:num w:numId="14" w16cid:durableId="1692148250">
-    <w:abstractNumId w:val="1"/>
-  </w:num>
-  <w:num w:numId="15" w16cid:durableId="1334335525">
-    <w:abstractNumId w:val="15"/>
-  </w:num>
-  <w:num w:numId="16" w16cid:durableId="130828438">
-    <w:abstractNumId w:val="24"/>
-  </w:num>
-  <w:num w:numId="17" w16cid:durableId="1466583804">
-    <w:abstractNumId w:val="27"/>
-  </w:num>
-  <w:num w:numId="18" w16cid:durableId="560293331">
-    <w:abstractNumId w:val="7"/>
-  </w:num>
-  <w:num w:numId="19" w16cid:durableId="1778216134">
-    <w:abstractNumId w:val="11"/>
-  </w:num>
-  <w:num w:numId="20" w16cid:durableId="1462070663">
-    <w:abstractNumId w:val="2"/>
-  </w:num>
-  <w:num w:numId="21" w16cid:durableId="797724576">
-    <w:abstractNumId w:val="25"/>
-  </w:num>
-  <w:num w:numId="22" w16cid:durableId="474222493">
-    <w:abstractNumId w:val="9"/>
-  </w:num>
-  <w:num w:numId="23" w16cid:durableId="1430933473">
-    <w:abstractNumId w:val="8"/>
-  </w:num>
-  <w:num w:numId="24" w16cid:durableId="485248556">
-    <w:abstractNumId w:val="13"/>
-  </w:num>
-  <w:num w:numId="25" w16cid:durableId="2115897627">
-    <w:abstractNumId w:val="29"/>
-  </w:num>
-  <w:num w:numId="26" w16cid:durableId="579019843">
-    <w:abstractNumId w:val="26"/>
-  </w:num>
-  <w:num w:numId="27" w16cid:durableId="1883059798">
-    <w:abstractNumId w:val="18"/>
-  </w:num>
-  <w:num w:numId="28" w16cid:durableId="1936740417">
-    <w:abstractNumId w:val="17"/>
-  </w:num>
-  <w:num w:numId="29" w16cid:durableId="839196813">
-    <w:abstractNumId w:val="31"/>
-  </w:num>
-  <w:num w:numId="30" w16cid:durableId="1618565842">
-    <w:abstractNumId w:val="23"/>
-  </w:num>
-  <w:num w:numId="31" w16cid:durableId="1614239476">
-    <w:abstractNumId w:val="5"/>
-  </w:num>
-  <w:num w:numId="32" w16cid:durableId="432475286">
-    <w:abstractNumId w:val="3"/>
-  </w:num>
-  <w:num w:numId="33" w16cid:durableId="425080040">
-    <w:abstractNumId w:val="22"/>
+  <w:num w:numId="37">
+    <w:abstractNumId w:val="16"/>
   </w:num>
   <w:numIdMacAtCleanup w:val="27"/>
 </w:numbering>
 </file>
 
 <file path=word/styles.xml><?xml version="1.0" encoding="utf-8"?>
-<w:styles xmlns:mc="http://schemas.openxmlformats.org/markup-compatibility/2006" xmlns:r="http://schemas.openxmlformats.org/officeDocument/2006/relationships" xmlns:w="http://schemas.openxmlformats.org/wordprocessingml/2006/main" xmlns:w14="http://schemas.microsoft.com/office/word/2010/wordml" xmlns:w15="http://schemas.microsoft.com/office/word/2012/wordml" xmlns:w16cex="http://schemas.microsoft.com/office/word/2018/wordml/cex" xmlns:w16cid="http://schemas.microsoft.com/office/word/2016/wordml/cid" xmlns:w16="http://schemas.microsoft.com/office/word/2018/wordml" xmlns:w16sdtdh="http://schemas.microsoft.com/office/word/2020/wordml/sdtdatahash" xmlns:w16se="http://schemas.microsoft.com/office/word/2015/wordml/symex" mc:Ignorable="w14 w15 w16se w16cid w16 w16cex w16sdtdh">
+<w:styles xmlns:mc="http://schemas.openxmlformats.org/markup-compatibility/2006" xmlns:r="http://schemas.openxmlformats.org/officeDocument/2006/relationships" xmlns:w="http://schemas.openxmlformats.org/wordprocessingml/2006/main" xmlns:w14="http://schemas.microsoft.com/office/word/2010/wordml" xmlns:w15="http://schemas.microsoft.com/office/word/2012/wordml" xmlns:w16cid="http://schemas.microsoft.com/office/word/2016/wordml/cid" xmlns:w16se="http://schemas.microsoft.com/office/word/2015/wordml/symex" mc:Ignorable="w14 w15 w16se w16cid">
   <w:docDefaults>
     <w:rPrDefault>
       <w:rPr>
@@ -7138,7 +8944,7 @@
     </w:rPrDefault>
     <w:pPrDefault/>
   </w:docDefaults>
-  <w:latentStyles w:defLockedState="0" w:defUIPriority="99" w:defSemiHidden="0" w:defUnhideWhenUsed="0" w:defQFormat="0" w:count="376">
+  <w:latentStyles w:defLockedState="0" w:defUIPriority="99" w:defSemiHidden="0" w:defUnhideWhenUsed="0" w:defQFormat="0" w:count="375">
     <w:lsdException w:name="Normal" w:uiPriority="0" w:qFormat="1"/>
     <w:lsdException w:name="heading 1" w:uiPriority="9" w:qFormat="1"/>
     <w:lsdException w:name="heading 2" w:semiHidden="1" w:uiPriority="9" w:unhideWhenUsed="1" w:qFormat="1"/>
@@ -7514,7 +9320,6 @@
     <w:lsdException w:name="Smart Hyperlink" w:semiHidden="1" w:unhideWhenUsed="1"/>
     <w:lsdException w:name="Hashtag" w:semiHidden="1" w:unhideWhenUsed="1"/>
     <w:lsdException w:name="Unresolved Mention" w:semiHidden="1" w:unhideWhenUsed="1"/>
-    <w:lsdException w:name="Smart Link" w:semiHidden="1" w:unhideWhenUsed="1"/>
   </w:latentStyles>
   <w:style w:type="paragraph" w:default="1" w:styleId="Normal">
     <w:name w:val="Normal"/>
@@ -8325,7 +10130,7 @@
 </file>
 
 <file path=customXml/itemProps1.xml><?xml version="1.0" encoding="utf-8"?>
-<ds:datastoreItem xmlns:ds="http://schemas.openxmlformats.org/officeDocument/2006/customXml" ds:itemID="{75BD69CB-9895-B343-BE10-D3A6254B7C5D}">
+<ds:datastoreItem xmlns:ds="http://schemas.openxmlformats.org/officeDocument/2006/customXml" ds:itemID="{782B4DA1-06A2-4D8C-90F8-3C506CD2B1DA}">
   <ds:schemaRefs>
     <ds:schemaRef ds:uri="http://schemas.openxmlformats.org/officeDocument/2006/bibliography"/>
   </ds:schemaRefs>

</xml_diff>

<commit_message>
Add contact info and RFP process schedule
Add contact information of the ABB company's contact person and RFP process schedule.
</commit_message>
<xml_diff>
--- a/Perth4_PROG6001_02.docx
+++ b/Perth4_PROG6001_02.docx
@@ -1,6 +1,6 @@
 
 <file path=word/document.xml><?xml version="1.0" encoding="utf-8"?>
-<w:document xmlns:wpc="http://schemas.microsoft.com/office/word/2010/wordprocessingCanvas" xmlns:cx="http://schemas.microsoft.com/office/drawing/2014/chartex" xmlns:cx1="http://schemas.microsoft.com/office/drawing/2015/9/8/chartex" xmlns:cx2="http://schemas.microsoft.com/office/drawing/2015/10/21/chartex" xmlns:cx3="http://schemas.microsoft.com/office/drawing/2016/5/9/chartex" xmlns:cx4="http://schemas.microsoft.com/office/drawing/2016/5/10/chartex" xmlns:cx5="http://schemas.microsoft.com/office/drawing/2016/5/11/chartex" xmlns:cx6="http://schemas.microsoft.com/office/drawing/2016/5/12/chartex" xmlns:cx7="http://schemas.microsoft.com/office/drawing/2016/5/13/chartex" xmlns:cx8="http://schemas.microsoft.com/office/drawing/2016/5/14/chartex" xmlns:mc="http://schemas.openxmlformats.org/markup-compatibility/2006" xmlns:aink="http://schemas.microsoft.com/office/drawing/2016/ink" xmlns:am3d="http://schemas.microsoft.com/office/drawing/2017/model3d" xmlns:o="urn:schemas-microsoft-com:office:office" xmlns:r="http://schemas.openxmlformats.org/officeDocument/2006/relationships" xmlns:m="http://schemas.openxmlformats.org/officeDocument/2006/math" xmlns:v="urn:schemas-microsoft-com:vml" xmlns:wp14="http://schemas.microsoft.com/office/word/2010/wordprocessingDrawing" xmlns:wp="http://schemas.openxmlformats.org/drawingml/2006/wordprocessingDrawing" xmlns:w10="urn:schemas-microsoft-com:office:word" xmlns:w="http://schemas.openxmlformats.org/wordprocessingml/2006/main" xmlns:w14="http://schemas.microsoft.com/office/word/2010/wordml" xmlns:w15="http://schemas.microsoft.com/office/word/2012/wordml" xmlns:w16cid="http://schemas.microsoft.com/office/word/2016/wordml/cid" xmlns:w16se="http://schemas.microsoft.com/office/word/2015/wordml/symex" xmlns:wpg="http://schemas.microsoft.com/office/word/2010/wordprocessingGroup" xmlns:wpi="http://schemas.microsoft.com/office/word/2010/wordprocessingInk" xmlns:wne="http://schemas.microsoft.com/office/word/2006/wordml" xmlns:wps="http://schemas.microsoft.com/office/word/2010/wordprocessingShape" mc:Ignorable="w14 w15 w16se w16cid wp14">
+<w:document xmlns:wpc="http://schemas.microsoft.com/office/word/2010/wordprocessingCanvas" xmlns:cx="http://schemas.microsoft.com/office/drawing/2014/chartex" xmlns:cx1="http://schemas.microsoft.com/office/drawing/2015/9/8/chartex" xmlns:cx2="http://schemas.microsoft.com/office/drawing/2015/10/21/chartex" xmlns:cx3="http://schemas.microsoft.com/office/drawing/2016/5/9/chartex" xmlns:cx4="http://schemas.microsoft.com/office/drawing/2016/5/10/chartex" xmlns:cx5="http://schemas.microsoft.com/office/drawing/2016/5/11/chartex" xmlns:cx6="http://schemas.microsoft.com/office/drawing/2016/5/12/chartex" xmlns:cx7="http://schemas.microsoft.com/office/drawing/2016/5/13/chartex" xmlns:cx8="http://schemas.microsoft.com/office/drawing/2016/5/14/chartex" xmlns:mc="http://schemas.openxmlformats.org/markup-compatibility/2006" xmlns:aink="http://schemas.microsoft.com/office/drawing/2016/ink" xmlns:am3d="http://schemas.microsoft.com/office/drawing/2017/model3d" xmlns:o="urn:schemas-microsoft-com:office:office" xmlns:oel="http://schemas.microsoft.com/office/2019/extlst" xmlns:r="http://schemas.openxmlformats.org/officeDocument/2006/relationships" xmlns:m="http://schemas.openxmlformats.org/officeDocument/2006/math" xmlns:v="urn:schemas-microsoft-com:vml" xmlns:wp14="http://schemas.microsoft.com/office/word/2010/wordprocessingDrawing" xmlns:wp="http://schemas.openxmlformats.org/drawingml/2006/wordprocessingDrawing" xmlns:w10="urn:schemas-microsoft-com:office:word" xmlns:w="http://schemas.openxmlformats.org/wordprocessingml/2006/main" xmlns:w14="http://schemas.microsoft.com/office/word/2010/wordml" xmlns:w15="http://schemas.microsoft.com/office/word/2012/wordml" xmlns:w16cex="http://schemas.microsoft.com/office/word/2018/wordml/cex" xmlns:w16cid="http://schemas.microsoft.com/office/word/2016/wordml/cid" xmlns:w16="http://schemas.microsoft.com/office/word/2018/wordml" xmlns:w16sdtdh="http://schemas.microsoft.com/office/word/2020/wordml/sdtdatahash" xmlns:w16se="http://schemas.microsoft.com/office/word/2015/wordml/symex" xmlns:wpg="http://schemas.microsoft.com/office/word/2010/wordprocessingGroup" xmlns:wpi="http://schemas.microsoft.com/office/word/2010/wordprocessingInk" xmlns:wne="http://schemas.microsoft.com/office/word/2006/wordml" xmlns:wps="http://schemas.microsoft.com/office/word/2010/wordprocessingShape" mc:Ignorable="w14 w15 w16se w16cid w16 w16cex w16sdtdh wp14">
   <w:body>
     <w:tbl>
       <w:tblPr>
@@ -34,7 +34,7 @@
                 <w:noProof/>
               </w:rPr>
               <w:drawing>
-                <wp:inline distT="0" distB="0" distL="0" distR="0" wp14:anchorId="1312E7BC" wp14:editId="29131A6D">
+                <wp:inline distT="0" distB="0" distL="0" distR="0" wp14:anchorId="1312E7BC" wp14:editId="59B4A3E4">
                   <wp:extent cx="2616200" cy="850900"/>
                   <wp:effectExtent l="0" t="0" r="0" b="0"/>
                   <wp:docPr id="1" name="Picture 1" descr="Text&#10;&#10;Description automatically generated"/>
@@ -1262,12 +1262,7 @@
             <w:pStyle w:val="TOCHeading"/>
           </w:pPr>
           <w:r>
-            <w:t>Table o</w:t>
-          </w:r>
-          <w:bookmarkStart w:id="0" w:name="_GoBack"/>
-          <w:bookmarkEnd w:id="0"/>
-          <w:r>
-            <w:t>f Contents</w:t>
+            <w:t>Table of Contents</w:t>
           </w:r>
         </w:p>
         <w:p>
@@ -1277,15 +1272,14 @@
               <w:tab w:val="right" w:leader="dot" w:pos="9016"/>
             </w:tabs>
             <w:rPr>
-              <w:rFonts w:eastAsiaTheme="minorEastAsia" w:cstheme="minorBidi"/>
+              <w:rFonts w:eastAsiaTheme="minorEastAsia" w:cs="Arial Unicode MS"/>
               <w:b w:val="0"/>
               <w:bCs w:val="0"/>
               <w:i w:val="0"/>
               <w:iCs w:val="0"/>
               <w:noProof/>
-              <w:sz w:val="22"/>
-              <w:szCs w:val="22"/>
-              <w:lang w:val="en-US" w:eastAsia="en-US" w:bidi="ar-SA"/>
+              <w:kern w:val="2"/>
+              <w14:ligatures w14:val="standardContextual"/>
             </w:rPr>
           </w:pPr>
           <w:r>
@@ -1305,7 +1299,7 @@
             </w:rPr>
             <w:fldChar w:fldCharType="separate"/>
           </w:r>
-          <w:hyperlink w:anchor="_Toc151831117" w:history="1">
+          <w:hyperlink w:anchor="_Toc151837469" w:history="1">
             <w:r>
               <w:rPr>
                 <w:rStyle w:val="Hyperlink"/>
@@ -1332,7 +1326,7 @@
                 <w:noProof/>
                 <w:webHidden/>
               </w:rPr>
-              <w:instrText xml:space="preserve"> PAGEREF _Toc151831117 \h </w:instrText>
+              <w:instrText xml:space="preserve"> PAGEREF _Toc151837469 \h </w:instrText>
             </w:r>
             <w:r>
               <w:rPr>
@@ -1371,14 +1365,17 @@
               <w:tab w:val="right" w:leader="dot" w:pos="9016"/>
             </w:tabs>
             <w:rPr>
-              <w:rFonts w:eastAsiaTheme="minorEastAsia" w:cstheme="minorBidi"/>
+              <w:rFonts w:eastAsiaTheme="minorEastAsia" w:cs="Arial Unicode MS"/>
               <w:b w:val="0"/>
               <w:bCs w:val="0"/>
               <w:noProof/>
-              <w:lang w:val="en-US" w:eastAsia="en-US" w:bidi="ar-SA"/>
+              <w:kern w:val="2"/>
+              <w:sz w:val="24"/>
+              <w:szCs w:val="24"/>
+              <w14:ligatures w14:val="standardContextual"/>
             </w:rPr>
           </w:pPr>
-          <w:hyperlink w:anchor="_Toc151831118" w:history="1">
+          <w:hyperlink w:anchor="_Toc151837470" w:history="1">
             <w:r>
               <w:rPr>
                 <w:rStyle w:val="Hyperlink"/>
@@ -1388,11 +1385,14 @@
             </w:r>
             <w:r>
               <w:rPr>
-                <w:rFonts w:eastAsiaTheme="minorEastAsia" w:cstheme="minorBidi"/>
+                <w:rFonts w:eastAsiaTheme="minorEastAsia" w:cs="Arial Unicode MS"/>
                 <w:b w:val="0"/>
                 <w:bCs w:val="0"/>
                 <w:noProof/>
-                <w:lang w:val="en-US" w:eastAsia="en-US" w:bidi="ar-SA"/>
+                <w:kern w:val="2"/>
+                <w:sz w:val="24"/>
+                <w:szCs w:val="24"/>
+                <w14:ligatures w14:val="standardContextual"/>
               </w:rPr>
               <w:tab/>
             </w:r>
@@ -1422,7 +1422,7 @@
                 <w:noProof/>
                 <w:webHidden/>
               </w:rPr>
-              <w:instrText xml:space="preserve"> PAGEREF _Toc151831118 \h </w:instrText>
+              <w:instrText xml:space="preserve"> PAGEREF _Toc151837470 \h </w:instrText>
             </w:r>
             <w:r>
               <w:rPr>
@@ -1460,18 +1460,17 @@
               <w:tab w:val="right" w:leader="dot" w:pos="9016"/>
             </w:tabs>
             <w:rPr>
-              <w:rFonts w:eastAsiaTheme="minorEastAsia" w:cstheme="minorBidi"/>
+              <w:rFonts w:eastAsiaTheme="minorEastAsia" w:cs="Arial Unicode MS"/>
               <w:b w:val="0"/>
               <w:bCs w:val="0"/>
               <w:i w:val="0"/>
               <w:iCs w:val="0"/>
               <w:noProof/>
-              <w:sz w:val="22"/>
-              <w:szCs w:val="22"/>
-              <w:lang w:val="en-US" w:eastAsia="en-US" w:bidi="ar-SA"/>
+              <w:kern w:val="2"/>
+              <w14:ligatures w14:val="standardContextual"/>
             </w:rPr>
           </w:pPr>
-          <w:hyperlink w:anchor="_Toc151831119" w:history="1">
+          <w:hyperlink w:anchor="_Toc151837471" w:history="1">
             <w:r>
               <w:rPr>
                 <w:rStyle w:val="Hyperlink"/>
@@ -1498,7 +1497,7 @@
                 <w:noProof/>
                 <w:webHidden/>
               </w:rPr>
-              <w:instrText xml:space="preserve"> PAGEREF _Toc151831119 \h </w:instrText>
+              <w:instrText xml:space="preserve"> PAGEREF _Toc151837471 \h </w:instrText>
             </w:r>
             <w:r>
               <w:rPr>
@@ -1537,14 +1536,17 @@
               <w:tab w:val="right" w:leader="dot" w:pos="9016"/>
             </w:tabs>
             <w:rPr>
-              <w:rFonts w:eastAsiaTheme="minorEastAsia" w:cstheme="minorBidi"/>
+              <w:rFonts w:eastAsiaTheme="minorEastAsia" w:cs="Arial Unicode MS"/>
               <w:b w:val="0"/>
               <w:bCs w:val="0"/>
               <w:noProof/>
-              <w:lang w:val="en-US" w:eastAsia="en-US" w:bidi="ar-SA"/>
+              <w:kern w:val="2"/>
+              <w:sz w:val="24"/>
+              <w:szCs w:val="24"/>
+              <w14:ligatures w14:val="standardContextual"/>
             </w:rPr>
           </w:pPr>
-          <w:hyperlink w:anchor="_Toc151831120" w:history="1">
+          <w:hyperlink w:anchor="_Toc151837472" w:history="1">
             <w:r>
               <w:rPr>
                 <w:rStyle w:val="Hyperlink"/>
@@ -1554,11 +1556,14 @@
             </w:r>
             <w:r>
               <w:rPr>
-                <w:rFonts w:eastAsiaTheme="minorEastAsia" w:cstheme="minorBidi"/>
+                <w:rFonts w:eastAsiaTheme="minorEastAsia" w:cs="Arial Unicode MS"/>
                 <w:b w:val="0"/>
                 <w:bCs w:val="0"/>
                 <w:noProof/>
-                <w:lang w:val="en-US" w:eastAsia="en-US" w:bidi="ar-SA"/>
+                <w:kern w:val="2"/>
+                <w:sz w:val="24"/>
+                <w:szCs w:val="24"/>
+                <w14:ligatures w14:val="standardContextual"/>
               </w:rPr>
               <w:tab/>
             </w:r>
@@ -1588,7 +1593,7 @@
                 <w:noProof/>
                 <w:webHidden/>
               </w:rPr>
-              <w:instrText xml:space="preserve"> PAGEREF _Toc151831120 \h </w:instrText>
+              <w:instrText xml:space="preserve"> PAGEREF _Toc151837472 \h </w:instrText>
             </w:r>
             <w:r>
               <w:rPr>
@@ -1626,18 +1631,17 @@
               <w:tab w:val="right" w:leader="dot" w:pos="9016"/>
             </w:tabs>
             <w:rPr>
-              <w:rFonts w:eastAsiaTheme="minorEastAsia" w:cstheme="minorBidi"/>
+              <w:rFonts w:eastAsiaTheme="minorEastAsia" w:cs="Arial Unicode MS"/>
               <w:b w:val="0"/>
               <w:bCs w:val="0"/>
               <w:i w:val="0"/>
               <w:iCs w:val="0"/>
               <w:noProof/>
-              <w:sz w:val="22"/>
-              <w:szCs w:val="22"/>
-              <w:lang w:val="en-US" w:eastAsia="en-US" w:bidi="ar-SA"/>
+              <w:kern w:val="2"/>
+              <w14:ligatures w14:val="standardContextual"/>
             </w:rPr>
           </w:pPr>
-          <w:hyperlink w:anchor="_Toc151831121" w:history="1">
+          <w:hyperlink w:anchor="_Toc151837473" w:history="1">
             <w:r>
               <w:rPr>
                 <w:rStyle w:val="Hyperlink"/>
@@ -1664,7 +1668,7 @@
                 <w:noProof/>
                 <w:webHidden/>
               </w:rPr>
-              <w:instrText xml:space="preserve"> PAGEREF _Toc151831121 \h </w:instrText>
+              <w:instrText xml:space="preserve"> PAGEREF _Toc151837473 \h </w:instrText>
             </w:r>
             <w:r>
               <w:rPr>
@@ -1699,23 +1703,47 @@
           <w:pPr>
             <w:pStyle w:val="TOC2"/>
             <w:tabs>
+              <w:tab w:val="left" w:pos="720"/>
               <w:tab w:val="right" w:leader="dot" w:pos="9016"/>
             </w:tabs>
             <w:rPr>
-              <w:rFonts w:eastAsiaTheme="minorEastAsia" w:cstheme="minorBidi"/>
+              <w:rFonts w:eastAsiaTheme="minorEastAsia" w:cs="Arial Unicode MS"/>
               <w:b w:val="0"/>
               <w:bCs w:val="0"/>
               <w:noProof/>
-              <w:lang w:val="en-US" w:eastAsia="en-US" w:bidi="ar-SA"/>
+              <w:kern w:val="2"/>
+              <w:sz w:val="24"/>
+              <w:szCs w:val="24"/>
+              <w14:ligatures w14:val="standardContextual"/>
             </w:rPr>
           </w:pPr>
-          <w:hyperlink w:anchor="_Toc151831122" w:history="1">
+          <w:hyperlink w:anchor="_Toc151837474" w:history="1">
             <w:r>
               <w:rPr>
                 <w:rStyle w:val="Hyperlink"/>
                 <w:noProof/>
               </w:rPr>
-              <w:t>2.1 Agile Mindset</w:t>
+              <w:t>1.</w:t>
+            </w:r>
+            <w:r>
+              <w:rPr>
+                <w:rFonts w:eastAsiaTheme="minorEastAsia" w:cs="Arial Unicode MS"/>
+                <w:b w:val="0"/>
+                <w:bCs w:val="0"/>
+                <w:noProof/>
+                <w:kern w:val="2"/>
+                <w:sz w:val="24"/>
+                <w:szCs w:val="24"/>
+                <w14:ligatures w14:val="standardContextual"/>
+              </w:rPr>
+              <w:tab/>
+            </w:r>
+            <w:r>
+              <w:rPr>
+                <w:rStyle w:val="Hyperlink"/>
+                <w:noProof/>
+              </w:rPr>
+              <w:t>Agile Mindset</w:t>
             </w:r>
             <w:r>
               <w:rPr>
@@ -1736,7 +1764,7 @@
                 <w:noProof/>
                 <w:webHidden/>
               </w:rPr>
-              <w:instrText xml:space="preserve"> PAGEREF _Toc151831122 \h </w:instrText>
+              <w:instrText xml:space="preserve"> PAGEREF _Toc151837474 \h </w:instrText>
             </w:r>
             <w:r>
               <w:rPr>
@@ -1774,18 +1802,17 @@
               <w:tab w:val="right" w:leader="dot" w:pos="9016"/>
             </w:tabs>
             <w:rPr>
-              <w:rFonts w:eastAsiaTheme="minorEastAsia" w:cstheme="minorBidi"/>
+              <w:rFonts w:eastAsiaTheme="minorEastAsia" w:cs="Arial Unicode MS"/>
               <w:b w:val="0"/>
               <w:bCs w:val="0"/>
               <w:i w:val="0"/>
               <w:iCs w:val="0"/>
               <w:noProof/>
-              <w:sz w:val="22"/>
-              <w:szCs w:val="22"/>
-              <w:lang w:val="en-US" w:eastAsia="en-US" w:bidi="ar-SA"/>
+              <w:kern w:val="2"/>
+              <w14:ligatures w14:val="standardContextual"/>
             </w:rPr>
           </w:pPr>
-          <w:hyperlink w:anchor="_Toc151831123" w:history="1">
+          <w:hyperlink w:anchor="_Toc151837475" w:history="1">
             <w:r>
               <w:rPr>
                 <w:rStyle w:val="Hyperlink"/>
@@ -1812,7 +1839,7 @@
                 <w:noProof/>
                 <w:webHidden/>
               </w:rPr>
-              <w:instrText xml:space="preserve"> PAGEREF _Toc151831123 \h </w:instrText>
+              <w:instrText xml:space="preserve"> PAGEREF _Toc151837475 \h </w:instrText>
             </w:r>
             <w:r>
               <w:rPr>
@@ -2002,7 +2029,7 @@
           <w:szCs w:val="48"/>
         </w:rPr>
       </w:pPr>
-      <w:bookmarkStart w:id="1" w:name="_Toc151831117"/>
+      <w:bookmarkStart w:id="0" w:name="_Toc151837469"/>
       <w:r>
         <w:rPr>
           <w:b/>
@@ -2021,7 +2048,7 @@
         </w:rPr>
         <w:t>Collaborative Project Using Git</w:t>
       </w:r>
-      <w:bookmarkEnd w:id="1"/>
+      <w:bookmarkEnd w:id="0"/>
     </w:p>
     <w:p>
       <w:pPr>
@@ -2169,7 +2196,7 @@
           <w:szCs w:val="32"/>
         </w:rPr>
       </w:pPr>
-      <w:bookmarkStart w:id="2" w:name="_Toc151831118"/>
+      <w:bookmarkStart w:id="1" w:name="_Toc151837470"/>
       <w:r>
         <w:rPr>
           <w:b/>
@@ -2189,7 +2216,7 @@
         </w:rPr>
         <w:t>Brief</w:t>
       </w:r>
-      <w:bookmarkEnd w:id="2"/>
+      <w:bookmarkEnd w:id="1"/>
       <w:r>
         <w:rPr>
           <w:b/>
@@ -3615,7 +3642,7 @@
           <w:szCs w:val="48"/>
         </w:rPr>
       </w:pPr>
-      <w:bookmarkStart w:id="3" w:name="_Toc151831119"/>
+      <w:bookmarkStart w:id="2" w:name="_Toc151837471"/>
       <w:r>
         <w:rPr>
           <w:b/>
@@ -3634,7 +3661,7 @@
         </w:rPr>
         <w:t xml:space="preserve"> (RFP)</w:t>
       </w:r>
-      <w:bookmarkEnd w:id="3"/>
+      <w:bookmarkEnd w:id="2"/>
     </w:p>
     <w:p>
       <w:pPr>
@@ -3826,7 +3853,7 @@
           <w:szCs w:val="32"/>
         </w:rPr>
       </w:pPr>
-      <w:bookmarkStart w:id="4" w:name="_Toc151831120"/>
+      <w:bookmarkStart w:id="3" w:name="_Toc151837472"/>
       <w:r>
         <w:rPr>
           <w:b/>
@@ -3864,7 +3891,7 @@
         </w:rPr>
         <w:t>: Integrated Business System for Aussie Business Buzz (ABB)</w:t>
       </w:r>
-      <w:bookmarkEnd w:id="4"/>
+      <w:bookmarkEnd w:id="3"/>
     </w:p>
     <w:p>
       <w:pPr>
@@ -4193,6 +4220,14 @@
                 <w:color w:val="000000" w:themeColor="text1"/>
               </w:rPr>
             </w:pPr>
+            <w:r>
+              <w:rPr>
+                <w:rFonts w:asciiTheme="minorHAnsi" w:hAnsiTheme="minorHAnsi" w:cstheme="minorHAnsi"/>
+                <w:b/>
+                <w:bCs/>
+              </w:rPr>
+              <w:t>Contact information</w:t>
+            </w:r>
           </w:p>
         </w:tc>
         <w:tc>
@@ -4201,10 +4236,110 @@
           </w:tcPr>
           <w:p>
             <w:pPr>
+              <w:spacing w:line="360" w:lineRule="auto"/>
               <w:rPr>
                 <w:rFonts w:asciiTheme="minorHAnsi" w:hAnsiTheme="minorHAnsi" w:cstheme="minorHAnsi"/>
               </w:rPr>
             </w:pPr>
+            <w:r>
+              <w:rPr>
+                <w:rFonts w:asciiTheme="minorHAnsi" w:hAnsiTheme="minorHAnsi" w:cstheme="minorHAnsi"/>
+              </w:rPr>
+              <w:t>Please get in touch with the below person for any questions.</w:t>
+            </w:r>
+          </w:p>
+          <w:p>
+            <w:pPr>
+              <w:pStyle w:val="ListParagraph"/>
+              <w:numPr>
+                <w:ilvl w:val="0"/>
+                <w:numId w:val="40"/>
+              </w:numPr>
+              <w:spacing w:line="360" w:lineRule="auto"/>
+              <w:rPr>
+                <w:rFonts w:asciiTheme="minorHAnsi" w:hAnsiTheme="minorHAnsi" w:cstheme="minorHAnsi"/>
+              </w:rPr>
+            </w:pPr>
+            <w:r>
+              <w:rPr>
+                <w:rFonts w:asciiTheme="minorHAnsi" w:hAnsiTheme="minorHAnsi" w:cstheme="minorHAnsi"/>
+                <w:b/>
+                <w:bCs/>
+              </w:rPr>
+              <w:t>Contact person</w:t>
+            </w:r>
+            <w:r>
+              <w:rPr>
+                <w:rFonts w:asciiTheme="minorHAnsi" w:hAnsiTheme="minorHAnsi" w:cstheme="minorHAnsi"/>
+              </w:rPr>
+              <w:t xml:space="preserve">: </w:t>
+            </w:r>
+            <w:r>
+              <w:rPr>
+                <w:rFonts w:asciiTheme="minorHAnsi" w:hAnsiTheme="minorHAnsi" w:cstheme="minorHAnsi"/>
+              </w:rPr>
+              <w:t>Matt Davids</w:t>
+            </w:r>
+            <w:r>
+              <w:rPr>
+                <w:rFonts w:asciiTheme="minorHAnsi" w:hAnsiTheme="minorHAnsi" w:cstheme="minorHAnsi"/>
+              </w:rPr>
+              <w:t xml:space="preserve"> </w:t>
+            </w:r>
+          </w:p>
+          <w:p>
+            <w:pPr>
+              <w:pStyle w:val="ListParagraph"/>
+              <w:numPr>
+                <w:ilvl w:val="0"/>
+                <w:numId w:val="40"/>
+              </w:numPr>
+              <w:spacing w:line="360" w:lineRule="auto"/>
+              <w:rPr>
+                <w:rFonts w:asciiTheme="minorHAnsi" w:hAnsiTheme="minorHAnsi" w:cstheme="minorHAnsi"/>
+              </w:rPr>
+            </w:pPr>
+            <w:r>
+              <w:rPr>
+                <w:rFonts w:asciiTheme="minorHAnsi" w:hAnsiTheme="minorHAnsi" w:cstheme="minorHAnsi"/>
+                <w:b/>
+                <w:bCs/>
+              </w:rPr>
+              <w:t>Phone</w:t>
+            </w:r>
+            <w:r>
+              <w:rPr>
+                <w:rFonts w:asciiTheme="minorHAnsi" w:hAnsiTheme="minorHAnsi" w:cstheme="minorHAnsi"/>
+              </w:rPr>
+              <w:t>: (+61) 4 34587569</w:t>
+            </w:r>
+          </w:p>
+          <w:p>
+            <w:pPr>
+              <w:pStyle w:val="ListParagraph"/>
+              <w:numPr>
+                <w:ilvl w:val="0"/>
+                <w:numId w:val="40"/>
+              </w:numPr>
+              <w:spacing w:line="360" w:lineRule="auto"/>
+              <w:rPr>
+                <w:rFonts w:asciiTheme="minorHAnsi" w:hAnsiTheme="minorHAnsi" w:cstheme="minorHAnsi"/>
+              </w:rPr>
+            </w:pPr>
+            <w:r>
+              <w:rPr>
+                <w:rFonts w:asciiTheme="minorHAnsi" w:hAnsiTheme="minorHAnsi" w:cstheme="minorHAnsi"/>
+                <w:b/>
+                <w:bCs/>
+              </w:rPr>
+              <w:t>Email</w:t>
+            </w:r>
+            <w:r>
+              <w:rPr>
+                <w:rFonts w:asciiTheme="minorHAnsi" w:hAnsiTheme="minorHAnsi" w:cstheme="minorHAnsi"/>
+              </w:rPr>
+              <w:t>: matt.davids@abb.com.au</w:t>
+            </w:r>
           </w:p>
         </w:tc>
       </w:tr>
@@ -4221,6 +4356,14 @@
                 <w:color w:val="000000" w:themeColor="text1"/>
               </w:rPr>
             </w:pPr>
+            <w:r>
+              <w:rPr>
+                <w:rFonts w:asciiTheme="minorHAnsi" w:hAnsiTheme="minorHAnsi" w:cstheme="minorHAnsi"/>
+                <w:b/>
+                <w:bCs/>
+              </w:rPr>
+              <w:t>Schedule for the RFP process</w:t>
+            </w:r>
           </w:p>
         </w:tc>
         <w:tc>
@@ -4229,38 +4372,207 @@
           </w:tcPr>
           <w:p>
             <w:pPr>
+              <w:spacing w:line="360" w:lineRule="auto"/>
               <w:rPr>
                 <w:rFonts w:asciiTheme="minorHAnsi" w:hAnsiTheme="minorHAnsi" w:cstheme="minorHAnsi"/>
               </w:rPr>
             </w:pPr>
+            <w:r>
+              <w:rPr>
+                <w:rFonts w:asciiTheme="minorHAnsi" w:hAnsiTheme="minorHAnsi" w:cstheme="minorHAnsi"/>
+              </w:rPr>
+              <w:t>Please refer to the RFP schedule below.</w:t>
+            </w:r>
           </w:p>
-        </w:tc>
-      </w:tr>
-      <w:tr>
-        <w:tc>
-          <w:tcPr>
-            <w:tcW w:w="2405" w:type="dxa"/>
-            <w:shd w:val="clear" w:color="auto" w:fill="DBDBDB" w:themeFill="accent3" w:themeFillTint="66"/>
-          </w:tcPr>
           <w:p>
             <w:pPr>
-              <w:rPr>
-                <w:rFonts w:asciiTheme="minorHAnsi" w:hAnsiTheme="minorHAnsi" w:cstheme="minorHAnsi"/>
-                <w:color w:val="000000" w:themeColor="text1"/>
+              <w:pStyle w:val="ListParagraph"/>
+              <w:numPr>
+                <w:ilvl w:val="0"/>
+                <w:numId w:val="41"/>
+              </w:numPr>
+              <w:spacing w:line="360" w:lineRule="auto"/>
+              <w:rPr>
+                <w:rFonts w:asciiTheme="minorHAnsi" w:hAnsiTheme="minorHAnsi" w:cstheme="minorHAnsi"/>
               </w:rPr>
             </w:pPr>
+            <w:r>
+              <w:rPr>
+                <w:rFonts w:asciiTheme="minorHAnsi" w:hAnsiTheme="minorHAnsi" w:cstheme="minorHAnsi"/>
+              </w:rPr>
+              <w:t xml:space="preserve">November 27, 2023: RFP </w:t>
+            </w:r>
+            <w:r>
+              <w:rPr>
+                <w:rFonts w:asciiTheme="minorHAnsi" w:hAnsiTheme="minorHAnsi" w:cstheme="minorHAnsi"/>
+              </w:rPr>
+              <w:t>announced/</w:t>
+            </w:r>
+            <w:proofErr w:type="gramStart"/>
+            <w:r>
+              <w:rPr>
+                <w:rFonts w:asciiTheme="minorHAnsi" w:hAnsiTheme="minorHAnsi" w:cstheme="minorHAnsi"/>
+              </w:rPr>
+              <w:t>sent</w:t>
+            </w:r>
+            <w:proofErr w:type="gramEnd"/>
           </w:p>
-        </w:tc>
-        <w:tc>
-          <w:tcPr>
-            <w:tcW w:w="6611" w:type="dxa"/>
-          </w:tcPr>
           <w:p>
             <w:pPr>
+              <w:pStyle w:val="ListParagraph"/>
+              <w:numPr>
+                <w:ilvl w:val="0"/>
+                <w:numId w:val="41"/>
+              </w:numPr>
+              <w:spacing w:line="360" w:lineRule="auto"/>
               <w:rPr>
                 <w:rFonts w:asciiTheme="minorHAnsi" w:hAnsiTheme="minorHAnsi" w:cstheme="minorHAnsi"/>
               </w:rPr>
             </w:pPr>
+            <w:r>
+              <w:rPr>
+                <w:rFonts w:asciiTheme="minorHAnsi" w:hAnsiTheme="minorHAnsi" w:cstheme="minorHAnsi"/>
+              </w:rPr>
+              <w:t>December 1, 2023: Deadline to RSVP participation</w:t>
+            </w:r>
+          </w:p>
+          <w:p>
+            <w:pPr>
+              <w:pStyle w:val="ListParagraph"/>
+              <w:numPr>
+                <w:ilvl w:val="0"/>
+                <w:numId w:val="41"/>
+              </w:numPr>
+              <w:spacing w:line="360" w:lineRule="auto"/>
+              <w:rPr>
+                <w:rFonts w:asciiTheme="minorHAnsi" w:hAnsiTheme="minorHAnsi" w:cstheme="minorHAnsi"/>
+              </w:rPr>
+            </w:pPr>
+            <w:r>
+              <w:rPr>
+                <w:rFonts w:asciiTheme="minorHAnsi" w:hAnsiTheme="minorHAnsi" w:cstheme="minorHAnsi"/>
+              </w:rPr>
+              <w:t xml:space="preserve">December 4 – 8, 2023: Conference calls with vendors to discuss </w:t>
+            </w:r>
+            <w:proofErr w:type="gramStart"/>
+            <w:r>
+              <w:rPr>
+                <w:rFonts w:asciiTheme="minorHAnsi" w:hAnsiTheme="minorHAnsi" w:cstheme="minorHAnsi"/>
+              </w:rPr>
+              <w:t>RFP</w:t>
+            </w:r>
+            <w:proofErr w:type="gramEnd"/>
+          </w:p>
+          <w:p>
+            <w:pPr>
+              <w:pStyle w:val="ListParagraph"/>
+              <w:numPr>
+                <w:ilvl w:val="0"/>
+                <w:numId w:val="41"/>
+              </w:numPr>
+              <w:spacing w:line="360" w:lineRule="auto"/>
+              <w:rPr>
+                <w:rFonts w:asciiTheme="minorHAnsi" w:hAnsiTheme="minorHAnsi" w:cstheme="minorHAnsi"/>
+              </w:rPr>
+            </w:pPr>
+            <w:r>
+              <w:rPr>
+                <w:rFonts w:asciiTheme="minorHAnsi" w:hAnsiTheme="minorHAnsi" w:cstheme="minorHAnsi"/>
+              </w:rPr>
+              <w:t xml:space="preserve">December 22, 2023: Deadline for vendors to submit </w:t>
+            </w:r>
+            <w:proofErr w:type="gramStart"/>
+            <w:r>
+              <w:rPr>
+                <w:rFonts w:asciiTheme="minorHAnsi" w:hAnsiTheme="minorHAnsi" w:cstheme="minorHAnsi"/>
+              </w:rPr>
+              <w:t>proposals</w:t>
+            </w:r>
+            <w:proofErr w:type="gramEnd"/>
+          </w:p>
+          <w:p>
+            <w:pPr>
+              <w:pStyle w:val="ListParagraph"/>
+              <w:numPr>
+                <w:ilvl w:val="0"/>
+                <w:numId w:val="41"/>
+              </w:numPr>
+              <w:spacing w:line="360" w:lineRule="auto"/>
+              <w:rPr>
+                <w:rFonts w:asciiTheme="minorHAnsi" w:hAnsiTheme="minorHAnsi" w:cstheme="minorHAnsi"/>
+              </w:rPr>
+            </w:pPr>
+            <w:r>
+              <w:rPr>
+                <w:rFonts w:asciiTheme="minorHAnsi" w:hAnsiTheme="minorHAnsi" w:cstheme="minorHAnsi"/>
+              </w:rPr>
+              <w:t>January 8, 2024: Selection of finalists</w:t>
+            </w:r>
+          </w:p>
+          <w:p>
+            <w:pPr>
+              <w:pStyle w:val="ListParagraph"/>
+              <w:numPr>
+                <w:ilvl w:val="0"/>
+                <w:numId w:val="41"/>
+              </w:numPr>
+              <w:spacing w:line="360" w:lineRule="auto"/>
+              <w:rPr>
+                <w:rFonts w:asciiTheme="minorHAnsi" w:hAnsiTheme="minorHAnsi" w:cstheme="minorHAnsi"/>
+              </w:rPr>
+            </w:pPr>
+            <w:r>
+              <w:rPr>
+                <w:rFonts w:asciiTheme="minorHAnsi" w:hAnsiTheme="minorHAnsi" w:cstheme="minorHAnsi"/>
+              </w:rPr>
+              <w:t>January 15 - 19, 2024: Vendor finalist presentations</w:t>
+            </w:r>
+          </w:p>
+          <w:p>
+            <w:pPr>
+              <w:pStyle w:val="ListParagraph"/>
+              <w:numPr>
+                <w:ilvl w:val="0"/>
+                <w:numId w:val="41"/>
+              </w:numPr>
+              <w:spacing w:line="360" w:lineRule="auto"/>
+              <w:rPr>
+                <w:rFonts w:asciiTheme="minorHAnsi" w:hAnsiTheme="minorHAnsi" w:cstheme="minorHAnsi"/>
+              </w:rPr>
+            </w:pPr>
+            <w:r>
+              <w:rPr>
+                <w:rFonts w:asciiTheme="minorHAnsi" w:hAnsiTheme="minorHAnsi" w:cstheme="minorHAnsi"/>
+              </w:rPr>
+              <w:t xml:space="preserve">January 24, 2024: Final vendor </w:t>
+            </w:r>
+            <w:proofErr w:type="gramStart"/>
+            <w:r>
+              <w:rPr>
+                <w:rFonts w:asciiTheme="minorHAnsi" w:hAnsiTheme="minorHAnsi" w:cstheme="minorHAnsi"/>
+              </w:rPr>
+              <w:t>selected</w:t>
+            </w:r>
+            <w:proofErr w:type="gramEnd"/>
+          </w:p>
+          <w:p>
+            <w:pPr>
+              <w:pStyle w:val="ListParagraph"/>
+              <w:numPr>
+                <w:ilvl w:val="0"/>
+                <w:numId w:val="41"/>
+              </w:numPr>
+              <w:spacing w:line="360" w:lineRule="auto"/>
+              <w:rPr>
+                <w:rFonts w:asciiTheme="minorHAnsi" w:hAnsiTheme="minorHAnsi" w:cstheme="minorHAnsi"/>
+              </w:rPr>
+            </w:pPr>
+            <w:r>
+              <w:rPr>
+                <w:rFonts w:asciiTheme="minorHAnsi" w:hAnsiTheme="minorHAnsi" w:cstheme="minorHAnsi"/>
+              </w:rPr>
+              <w:t>February 5, 2024: Targeted project start date</w:t>
+            </w:r>
           </w:p>
         </w:tc>
       </w:tr>
@@ -4304,16 +4616,6 @@
     <w:p/>
     <w:p/>
     <w:p/>
-    <w:p/>
-    <w:p/>
-    <w:p/>
-    <w:p/>
-    <w:p/>
-    <w:p/>
-    <w:p/>
-    <w:p/>
-    <w:p/>
-    <w:p/>
     <w:p>
       <w:pPr>
         <w:pStyle w:val="Heading1"/>
@@ -4361,43 +4663,37 @@
           <w:szCs w:val="48"/>
         </w:rPr>
       </w:pPr>
-    </w:p>
-    <w:p>
-      <w:pPr>
-        <w:pStyle w:val="Heading1"/>
-        <w:jc w:val="center"/>
+      <w:bookmarkStart w:id="4" w:name="_Toc151837473"/>
+      <w:r>
         <w:rPr>
           <w:b/>
           <w:bCs/>
           <w:sz w:val="48"/>
           <w:szCs w:val="48"/>
         </w:rPr>
-      </w:pPr>
-    </w:p>
-    <w:p>
-      <w:pPr>
-        <w:pStyle w:val="Heading1"/>
-        <w:jc w:val="center"/>
+        <w:t xml:space="preserve">Chapter </w:t>
+      </w:r>
+      <w:r>
         <w:rPr>
           <w:b/>
           <w:bCs/>
           <w:sz w:val="48"/>
           <w:szCs w:val="48"/>
         </w:rPr>
-      </w:pPr>
-    </w:p>
-    <w:p>
-      <w:pPr>
-        <w:pStyle w:val="Heading1"/>
-        <w:jc w:val="center"/>
+        <w:t>3</w:t>
+      </w:r>
+      <w:r>
         <w:rPr>
           <w:b/>
           <w:bCs/>
           <w:sz w:val="48"/>
           <w:szCs w:val="48"/>
         </w:rPr>
-      </w:pPr>
-      <w:bookmarkStart w:id="5" w:name="_Toc151831121"/>
+        <w:t xml:space="preserve"> -</w:t>
+      </w:r>
+      <w:r>
+        <w:t xml:space="preserve"> </w:t>
+      </w:r>
       <w:r>
         <w:rPr>
           <w:b/>
@@ -4405,7 +4701,7 @@
           <w:sz w:val="48"/>
           <w:szCs w:val="48"/>
         </w:rPr>
-        <w:t xml:space="preserve">Chapter </w:t>
+        <w:t>Software Development Methods, Processes and</w:t>
       </w:r>
       <w:r>
         <w:rPr>
@@ -4414,7 +4710,7 @@
           <w:sz w:val="48"/>
           <w:szCs w:val="48"/>
         </w:rPr>
-        <w:t>3</w:t>
+        <w:t xml:space="preserve"> </w:t>
       </w:r>
       <w:r>
         <w:rPr>
@@ -4423,39 +4719,9 @@
           <w:sz w:val="48"/>
           <w:szCs w:val="48"/>
         </w:rPr>
-        <w:t xml:space="preserve"> -</w:t>
-      </w:r>
-      <w:r>
-        <w:t xml:space="preserve"> </w:t>
-      </w:r>
-      <w:r>
-        <w:rPr>
-          <w:b/>
-          <w:bCs/>
-          <w:sz w:val="48"/>
-          <w:szCs w:val="48"/>
-        </w:rPr>
-        <w:t>Software Development Methods, Processes and</w:t>
-      </w:r>
-      <w:r>
-        <w:rPr>
-          <w:b/>
-          <w:bCs/>
-          <w:sz w:val="48"/>
-          <w:szCs w:val="48"/>
-        </w:rPr>
-        <w:t xml:space="preserve"> </w:t>
-      </w:r>
-      <w:r>
-        <w:rPr>
-          <w:b/>
-          <w:bCs/>
-          <w:sz w:val="48"/>
-          <w:szCs w:val="48"/>
-        </w:rPr>
         <w:t>Techniques</w:t>
       </w:r>
-      <w:bookmarkEnd w:id="5"/>
+      <w:bookmarkEnd w:id="4"/>
     </w:p>
     <w:p/>
     <w:p/>
@@ -4482,19 +4748,20 @@
     <w:p/>
     <w:p/>
     <w:p/>
-    <w:p/>
-    <w:p/>
-    <w:p/>
     <w:p>
       <w:pPr>
         <w:pStyle w:val="Heading2"/>
+        <w:numPr>
+          <w:ilvl w:val="0"/>
+          <w:numId w:val="42"/>
+        </w:numPr>
         <w:rPr>
           <w:b/>
           <w:sz w:val="32"/>
           <w:szCs w:val="32"/>
         </w:rPr>
       </w:pPr>
-      <w:bookmarkStart w:id="6" w:name="_Toc151831122"/>
+      <w:bookmarkStart w:id="5" w:name="_Toc151837474"/>
       <w:r>
         <w:rPr>
           <w:b/>
@@ -4502,17 +4769,9 @@
           <w:szCs w:val="32"/>
         </w:rPr>
         <w:lastRenderedPageBreak/>
-        <w:t xml:space="preserve">2.1 </w:t>
-      </w:r>
-      <w:r>
-        <w:rPr>
-          <w:b/>
-          <w:sz w:val="32"/>
-          <w:szCs w:val="32"/>
-        </w:rPr>
         <w:t>Agile Mindset</w:t>
       </w:r>
-      <w:bookmarkEnd w:id="6"/>
+      <w:bookmarkEnd w:id="5"/>
       <w:r>
         <w:rPr>
           <w:b/>
@@ -4885,7 +5144,7 @@
           <w14:ligatures w14:val="standardContextual"/>
         </w:rPr>
         <w:drawing>
-          <wp:inline distT="0" distB="0" distL="0" distR="0" wp14:anchorId="7EA64D0F" wp14:editId="4CE73F65">
+          <wp:inline distT="0" distB="0" distL="0" distR="0" wp14:anchorId="7EA64D0F" wp14:editId="7CF83921">
             <wp:extent cx="5731510" cy="5060315"/>
             <wp:effectExtent l="0" t="0" r="2540" b="6985"/>
             <wp:docPr id="2" name="Picture 2"/>
@@ -5494,7 +5753,7 @@
           <w:b/>
         </w:rPr>
       </w:pPr>
-      <w:bookmarkStart w:id="7" w:name="_Toc151831123"/>
+      <w:bookmarkStart w:id="6" w:name="_Toc151837475"/>
       <w:r>
         <w:rPr>
           <w:b/>
@@ -5502,7 +5761,7 @@
         <w:lastRenderedPageBreak/>
         <w:t>References</w:t>
       </w:r>
-      <w:bookmarkEnd w:id="7"/>
+      <w:bookmarkEnd w:id="6"/>
     </w:p>
     <w:p/>
     <w:p>
@@ -5562,7 +5821,7 @@
 </file>
 
 <file path=word/endnotes.xml><?xml version="1.0" encoding="utf-8"?>
-<w:endnotes xmlns:wpc="http://schemas.microsoft.com/office/word/2010/wordprocessingCanvas" xmlns:cx="http://schemas.microsoft.com/office/drawing/2014/chartex" xmlns:cx1="http://schemas.microsoft.com/office/drawing/2015/9/8/chartex" xmlns:cx2="http://schemas.microsoft.com/office/drawing/2015/10/21/chartex" xmlns:cx3="http://schemas.microsoft.com/office/drawing/2016/5/9/chartex" xmlns:cx4="http://schemas.microsoft.com/office/drawing/2016/5/10/chartex" xmlns:cx5="http://schemas.microsoft.com/office/drawing/2016/5/11/chartex" xmlns:cx6="http://schemas.microsoft.com/office/drawing/2016/5/12/chartex" xmlns:cx7="http://schemas.microsoft.com/office/drawing/2016/5/13/chartex" xmlns:cx8="http://schemas.microsoft.com/office/drawing/2016/5/14/chartex" xmlns:mc="http://schemas.openxmlformats.org/markup-compatibility/2006" xmlns:aink="http://schemas.microsoft.com/office/drawing/2016/ink" xmlns:am3d="http://schemas.microsoft.com/office/drawing/2017/model3d" xmlns:o="urn:schemas-microsoft-com:office:office" xmlns:r="http://schemas.openxmlformats.org/officeDocument/2006/relationships" xmlns:m="http://schemas.openxmlformats.org/officeDocument/2006/math" xmlns:v="urn:schemas-microsoft-com:vml" xmlns:wp14="http://schemas.microsoft.com/office/word/2010/wordprocessingDrawing" xmlns:wp="http://schemas.openxmlformats.org/drawingml/2006/wordprocessingDrawing" xmlns:w10="urn:schemas-microsoft-com:office:word" xmlns:w="http://schemas.openxmlformats.org/wordprocessingml/2006/main" xmlns:w14="http://schemas.microsoft.com/office/word/2010/wordml" xmlns:w15="http://schemas.microsoft.com/office/word/2012/wordml" xmlns:w16cid="http://schemas.microsoft.com/office/word/2016/wordml/cid" xmlns:w16se="http://schemas.microsoft.com/office/word/2015/wordml/symex" xmlns:wpg="http://schemas.microsoft.com/office/word/2010/wordprocessingGroup" xmlns:wpi="http://schemas.microsoft.com/office/word/2010/wordprocessingInk" xmlns:wne="http://schemas.microsoft.com/office/word/2006/wordml" xmlns:wps="http://schemas.microsoft.com/office/word/2010/wordprocessingShape" mc:Ignorable="w14 w15 w16se w16cid wp14">
+<w:endnotes xmlns:wpc="http://schemas.microsoft.com/office/word/2010/wordprocessingCanvas" xmlns:cx="http://schemas.microsoft.com/office/drawing/2014/chartex" xmlns:cx1="http://schemas.microsoft.com/office/drawing/2015/9/8/chartex" xmlns:cx2="http://schemas.microsoft.com/office/drawing/2015/10/21/chartex" xmlns:cx3="http://schemas.microsoft.com/office/drawing/2016/5/9/chartex" xmlns:cx4="http://schemas.microsoft.com/office/drawing/2016/5/10/chartex" xmlns:cx5="http://schemas.microsoft.com/office/drawing/2016/5/11/chartex" xmlns:cx6="http://schemas.microsoft.com/office/drawing/2016/5/12/chartex" xmlns:cx7="http://schemas.microsoft.com/office/drawing/2016/5/13/chartex" xmlns:cx8="http://schemas.microsoft.com/office/drawing/2016/5/14/chartex" xmlns:mc="http://schemas.openxmlformats.org/markup-compatibility/2006" xmlns:aink="http://schemas.microsoft.com/office/drawing/2016/ink" xmlns:am3d="http://schemas.microsoft.com/office/drawing/2017/model3d" xmlns:o="urn:schemas-microsoft-com:office:office" xmlns:oel="http://schemas.microsoft.com/office/2019/extlst" xmlns:r="http://schemas.openxmlformats.org/officeDocument/2006/relationships" xmlns:m="http://schemas.openxmlformats.org/officeDocument/2006/math" xmlns:v="urn:schemas-microsoft-com:vml" xmlns:wp14="http://schemas.microsoft.com/office/word/2010/wordprocessingDrawing" xmlns:wp="http://schemas.openxmlformats.org/drawingml/2006/wordprocessingDrawing" xmlns:w10="urn:schemas-microsoft-com:office:word" xmlns:w="http://schemas.openxmlformats.org/wordprocessingml/2006/main" xmlns:w14="http://schemas.microsoft.com/office/word/2010/wordml" xmlns:w15="http://schemas.microsoft.com/office/word/2012/wordml" xmlns:w16cex="http://schemas.microsoft.com/office/word/2018/wordml/cex" xmlns:w16cid="http://schemas.microsoft.com/office/word/2016/wordml/cid" xmlns:w16="http://schemas.microsoft.com/office/word/2018/wordml" xmlns:w16sdtdh="http://schemas.microsoft.com/office/word/2020/wordml/sdtdatahash" xmlns:w16se="http://schemas.microsoft.com/office/word/2015/wordml/symex" xmlns:wpg="http://schemas.microsoft.com/office/word/2010/wordprocessingGroup" xmlns:wpi="http://schemas.microsoft.com/office/word/2010/wordprocessingInk" xmlns:wne="http://schemas.microsoft.com/office/word/2006/wordml" xmlns:wps="http://schemas.microsoft.com/office/word/2010/wordprocessingShape" mc:Ignorable="w14 w15 w16se w16cid w16 w16cex w16sdtdh wp14">
   <w:endnote w:type="separator" w:id="-1">
     <w:p>
       <w:r>
@@ -5581,7 +5840,7 @@
 </file>
 
 <file path=word/footer1.xml><?xml version="1.0" encoding="utf-8"?>
-<w:ftr xmlns:wpc="http://schemas.microsoft.com/office/word/2010/wordprocessingCanvas" xmlns:cx="http://schemas.microsoft.com/office/drawing/2014/chartex" xmlns:cx1="http://schemas.microsoft.com/office/drawing/2015/9/8/chartex" xmlns:cx2="http://schemas.microsoft.com/office/drawing/2015/10/21/chartex" xmlns:cx3="http://schemas.microsoft.com/office/drawing/2016/5/9/chartex" xmlns:cx4="http://schemas.microsoft.com/office/drawing/2016/5/10/chartex" xmlns:cx5="http://schemas.microsoft.com/office/drawing/2016/5/11/chartex" xmlns:cx6="http://schemas.microsoft.com/office/drawing/2016/5/12/chartex" xmlns:cx7="http://schemas.microsoft.com/office/drawing/2016/5/13/chartex" xmlns:cx8="http://schemas.microsoft.com/office/drawing/2016/5/14/chartex" xmlns:mc="http://schemas.openxmlformats.org/markup-compatibility/2006" xmlns:aink="http://schemas.microsoft.com/office/drawing/2016/ink" xmlns:am3d="http://schemas.microsoft.com/office/drawing/2017/model3d" xmlns:o="urn:schemas-microsoft-com:office:office" xmlns:r="http://schemas.openxmlformats.org/officeDocument/2006/relationships" xmlns:m="http://schemas.openxmlformats.org/officeDocument/2006/math" xmlns:v="urn:schemas-microsoft-com:vml" xmlns:wp14="http://schemas.microsoft.com/office/word/2010/wordprocessingDrawing" xmlns:wp="http://schemas.openxmlformats.org/drawingml/2006/wordprocessingDrawing" xmlns:w10="urn:schemas-microsoft-com:office:word" xmlns:w="http://schemas.openxmlformats.org/wordprocessingml/2006/main" xmlns:w14="http://schemas.microsoft.com/office/word/2010/wordml" xmlns:w15="http://schemas.microsoft.com/office/word/2012/wordml" xmlns:w16cid="http://schemas.microsoft.com/office/word/2016/wordml/cid" xmlns:w16se="http://schemas.microsoft.com/office/word/2015/wordml/symex" xmlns:wpg="http://schemas.microsoft.com/office/word/2010/wordprocessingGroup" xmlns:wpi="http://schemas.microsoft.com/office/word/2010/wordprocessingInk" xmlns:wne="http://schemas.microsoft.com/office/word/2006/wordml" xmlns:wps="http://schemas.microsoft.com/office/word/2010/wordprocessingShape" mc:Ignorable="w14 w15 w16se w16cid wp14">
+<w:ftr xmlns:wpc="http://schemas.microsoft.com/office/word/2010/wordprocessingCanvas" xmlns:cx="http://schemas.microsoft.com/office/drawing/2014/chartex" xmlns:cx1="http://schemas.microsoft.com/office/drawing/2015/9/8/chartex" xmlns:cx2="http://schemas.microsoft.com/office/drawing/2015/10/21/chartex" xmlns:cx3="http://schemas.microsoft.com/office/drawing/2016/5/9/chartex" xmlns:cx4="http://schemas.microsoft.com/office/drawing/2016/5/10/chartex" xmlns:cx5="http://schemas.microsoft.com/office/drawing/2016/5/11/chartex" xmlns:cx6="http://schemas.microsoft.com/office/drawing/2016/5/12/chartex" xmlns:cx7="http://schemas.microsoft.com/office/drawing/2016/5/13/chartex" xmlns:cx8="http://schemas.microsoft.com/office/drawing/2016/5/14/chartex" xmlns:mc="http://schemas.openxmlformats.org/markup-compatibility/2006" xmlns:aink="http://schemas.microsoft.com/office/drawing/2016/ink" xmlns:am3d="http://schemas.microsoft.com/office/drawing/2017/model3d" xmlns:o="urn:schemas-microsoft-com:office:office" xmlns:oel="http://schemas.microsoft.com/office/2019/extlst" xmlns:r="http://schemas.openxmlformats.org/officeDocument/2006/relationships" xmlns:m="http://schemas.openxmlformats.org/officeDocument/2006/math" xmlns:v="urn:schemas-microsoft-com:vml" xmlns:wp14="http://schemas.microsoft.com/office/word/2010/wordprocessingDrawing" xmlns:wp="http://schemas.openxmlformats.org/drawingml/2006/wordprocessingDrawing" xmlns:w10="urn:schemas-microsoft-com:office:word" xmlns:w="http://schemas.openxmlformats.org/wordprocessingml/2006/main" xmlns:w14="http://schemas.microsoft.com/office/word/2010/wordml" xmlns:w15="http://schemas.microsoft.com/office/word/2012/wordml" xmlns:w16cex="http://schemas.microsoft.com/office/word/2018/wordml/cex" xmlns:w16cid="http://schemas.microsoft.com/office/word/2016/wordml/cid" xmlns:w16="http://schemas.microsoft.com/office/word/2018/wordml" xmlns:w16sdtdh="http://schemas.microsoft.com/office/word/2020/wordml/sdtdatahash" xmlns:w16se="http://schemas.microsoft.com/office/word/2015/wordml/symex" xmlns:wpg="http://schemas.microsoft.com/office/word/2010/wordprocessingGroup" xmlns:wpi="http://schemas.microsoft.com/office/word/2010/wordprocessingInk" xmlns:wne="http://schemas.microsoft.com/office/word/2006/wordml" xmlns:wps="http://schemas.microsoft.com/office/word/2010/wordprocessingShape" mc:Ignorable="w14 w15 w16se w16cid w16 w16cex w16sdtdh wp14">
   <w:sdt>
     <w:sdtPr>
       <w:rPr>
@@ -5593,11 +5852,6 @@
         <w:docPartUnique/>
       </w:docPartObj>
     </w:sdtPr>
-    <w:sdtEndPr>
-      <w:rPr>
-        <w:rStyle w:val="PageNumber"/>
-      </w:rPr>
-    </w:sdtEndPr>
     <w:sdtContent>
       <w:p>
         <w:pPr>
@@ -5638,7 +5892,7 @@
 </file>
 
 <file path=word/footer2.xml><?xml version="1.0" encoding="utf-8"?>
-<w:ftr xmlns:wpc="http://schemas.microsoft.com/office/word/2010/wordprocessingCanvas" xmlns:cx="http://schemas.microsoft.com/office/drawing/2014/chartex" xmlns:cx1="http://schemas.microsoft.com/office/drawing/2015/9/8/chartex" xmlns:cx2="http://schemas.microsoft.com/office/drawing/2015/10/21/chartex" xmlns:cx3="http://schemas.microsoft.com/office/drawing/2016/5/9/chartex" xmlns:cx4="http://schemas.microsoft.com/office/drawing/2016/5/10/chartex" xmlns:cx5="http://schemas.microsoft.com/office/drawing/2016/5/11/chartex" xmlns:cx6="http://schemas.microsoft.com/office/drawing/2016/5/12/chartex" xmlns:cx7="http://schemas.microsoft.com/office/drawing/2016/5/13/chartex" xmlns:cx8="http://schemas.microsoft.com/office/drawing/2016/5/14/chartex" xmlns:mc="http://schemas.openxmlformats.org/markup-compatibility/2006" xmlns:aink="http://schemas.microsoft.com/office/drawing/2016/ink" xmlns:am3d="http://schemas.microsoft.com/office/drawing/2017/model3d" xmlns:o="urn:schemas-microsoft-com:office:office" xmlns:r="http://schemas.openxmlformats.org/officeDocument/2006/relationships" xmlns:m="http://schemas.openxmlformats.org/officeDocument/2006/math" xmlns:v="urn:schemas-microsoft-com:vml" xmlns:wp14="http://schemas.microsoft.com/office/word/2010/wordprocessingDrawing" xmlns:wp="http://schemas.openxmlformats.org/drawingml/2006/wordprocessingDrawing" xmlns:w10="urn:schemas-microsoft-com:office:word" xmlns:w="http://schemas.openxmlformats.org/wordprocessingml/2006/main" xmlns:w14="http://schemas.microsoft.com/office/word/2010/wordml" xmlns:w15="http://schemas.microsoft.com/office/word/2012/wordml" xmlns:w16cid="http://schemas.microsoft.com/office/word/2016/wordml/cid" xmlns:w16se="http://schemas.microsoft.com/office/word/2015/wordml/symex" xmlns:wpg="http://schemas.microsoft.com/office/word/2010/wordprocessingGroup" xmlns:wpi="http://schemas.microsoft.com/office/word/2010/wordprocessingInk" xmlns:wne="http://schemas.microsoft.com/office/word/2006/wordml" xmlns:wps="http://schemas.microsoft.com/office/word/2010/wordprocessingShape" mc:Ignorable="w14 w15 w16se w16cid wp14">
+<w:ftr xmlns:wpc="http://schemas.microsoft.com/office/word/2010/wordprocessingCanvas" xmlns:cx="http://schemas.microsoft.com/office/drawing/2014/chartex" xmlns:cx1="http://schemas.microsoft.com/office/drawing/2015/9/8/chartex" xmlns:cx2="http://schemas.microsoft.com/office/drawing/2015/10/21/chartex" xmlns:cx3="http://schemas.microsoft.com/office/drawing/2016/5/9/chartex" xmlns:cx4="http://schemas.microsoft.com/office/drawing/2016/5/10/chartex" xmlns:cx5="http://schemas.microsoft.com/office/drawing/2016/5/11/chartex" xmlns:cx6="http://schemas.microsoft.com/office/drawing/2016/5/12/chartex" xmlns:cx7="http://schemas.microsoft.com/office/drawing/2016/5/13/chartex" xmlns:cx8="http://schemas.microsoft.com/office/drawing/2016/5/14/chartex" xmlns:mc="http://schemas.openxmlformats.org/markup-compatibility/2006" xmlns:aink="http://schemas.microsoft.com/office/drawing/2016/ink" xmlns:am3d="http://schemas.microsoft.com/office/drawing/2017/model3d" xmlns:o="urn:schemas-microsoft-com:office:office" xmlns:oel="http://schemas.microsoft.com/office/2019/extlst" xmlns:r="http://schemas.openxmlformats.org/officeDocument/2006/relationships" xmlns:m="http://schemas.openxmlformats.org/officeDocument/2006/math" xmlns:v="urn:schemas-microsoft-com:vml" xmlns:wp14="http://schemas.microsoft.com/office/word/2010/wordprocessingDrawing" xmlns:wp="http://schemas.openxmlformats.org/drawingml/2006/wordprocessingDrawing" xmlns:w10="urn:schemas-microsoft-com:office:word" xmlns:w="http://schemas.openxmlformats.org/wordprocessingml/2006/main" xmlns:w14="http://schemas.microsoft.com/office/word/2010/wordml" xmlns:w15="http://schemas.microsoft.com/office/word/2012/wordml" xmlns:w16cex="http://schemas.microsoft.com/office/word/2018/wordml/cex" xmlns:w16cid="http://schemas.microsoft.com/office/word/2016/wordml/cid" xmlns:w16="http://schemas.microsoft.com/office/word/2018/wordml" xmlns:w16sdtdh="http://schemas.microsoft.com/office/word/2020/wordml/sdtdatahash" xmlns:w16se="http://schemas.microsoft.com/office/word/2015/wordml/symex" xmlns:wpg="http://schemas.microsoft.com/office/word/2010/wordprocessingGroup" xmlns:wpi="http://schemas.microsoft.com/office/word/2010/wordprocessingInk" xmlns:wne="http://schemas.microsoft.com/office/word/2006/wordml" xmlns:wps="http://schemas.microsoft.com/office/word/2010/wordprocessingShape" mc:Ignorable="w14 w15 w16se w16cid w16 w16cex w16sdtdh wp14">
   <w:p>
     <w:pPr>
       <w:pStyle w:val="Footer"/>
@@ -5676,7 +5930,7 @@
 </file>
 
 <file path=word/footer3.xml><?xml version="1.0" encoding="utf-8"?>
-<w:ftr xmlns:wpc="http://schemas.microsoft.com/office/word/2010/wordprocessingCanvas" xmlns:cx="http://schemas.microsoft.com/office/drawing/2014/chartex" xmlns:cx1="http://schemas.microsoft.com/office/drawing/2015/9/8/chartex" xmlns:cx2="http://schemas.microsoft.com/office/drawing/2015/10/21/chartex" xmlns:cx3="http://schemas.microsoft.com/office/drawing/2016/5/9/chartex" xmlns:cx4="http://schemas.microsoft.com/office/drawing/2016/5/10/chartex" xmlns:cx5="http://schemas.microsoft.com/office/drawing/2016/5/11/chartex" xmlns:cx6="http://schemas.microsoft.com/office/drawing/2016/5/12/chartex" xmlns:cx7="http://schemas.microsoft.com/office/drawing/2016/5/13/chartex" xmlns:cx8="http://schemas.microsoft.com/office/drawing/2016/5/14/chartex" xmlns:mc="http://schemas.openxmlformats.org/markup-compatibility/2006" xmlns:aink="http://schemas.microsoft.com/office/drawing/2016/ink" xmlns:am3d="http://schemas.microsoft.com/office/drawing/2017/model3d" xmlns:o="urn:schemas-microsoft-com:office:office" xmlns:r="http://schemas.openxmlformats.org/officeDocument/2006/relationships" xmlns:m="http://schemas.openxmlformats.org/officeDocument/2006/math" xmlns:v="urn:schemas-microsoft-com:vml" xmlns:wp14="http://schemas.microsoft.com/office/word/2010/wordprocessingDrawing" xmlns:wp="http://schemas.openxmlformats.org/drawingml/2006/wordprocessingDrawing" xmlns:w10="urn:schemas-microsoft-com:office:word" xmlns:w="http://schemas.openxmlformats.org/wordprocessingml/2006/main" xmlns:w14="http://schemas.microsoft.com/office/word/2010/wordml" xmlns:w15="http://schemas.microsoft.com/office/word/2012/wordml" xmlns:w16cid="http://schemas.microsoft.com/office/word/2016/wordml/cid" xmlns:w16se="http://schemas.microsoft.com/office/word/2015/wordml/symex" xmlns:wpg="http://schemas.microsoft.com/office/word/2010/wordprocessingGroup" xmlns:wpi="http://schemas.microsoft.com/office/word/2010/wordprocessingInk" xmlns:wne="http://schemas.microsoft.com/office/word/2006/wordml" xmlns:wps="http://schemas.microsoft.com/office/word/2010/wordprocessingShape" mc:Ignorable="w14 w15 w16se w16cid wp14">
+<w:ftr xmlns:wpc="http://schemas.microsoft.com/office/word/2010/wordprocessingCanvas" xmlns:cx="http://schemas.microsoft.com/office/drawing/2014/chartex" xmlns:cx1="http://schemas.microsoft.com/office/drawing/2015/9/8/chartex" xmlns:cx2="http://schemas.microsoft.com/office/drawing/2015/10/21/chartex" xmlns:cx3="http://schemas.microsoft.com/office/drawing/2016/5/9/chartex" xmlns:cx4="http://schemas.microsoft.com/office/drawing/2016/5/10/chartex" xmlns:cx5="http://schemas.microsoft.com/office/drawing/2016/5/11/chartex" xmlns:cx6="http://schemas.microsoft.com/office/drawing/2016/5/12/chartex" xmlns:cx7="http://schemas.microsoft.com/office/drawing/2016/5/13/chartex" xmlns:cx8="http://schemas.microsoft.com/office/drawing/2016/5/14/chartex" xmlns:mc="http://schemas.openxmlformats.org/markup-compatibility/2006" xmlns:aink="http://schemas.microsoft.com/office/drawing/2016/ink" xmlns:am3d="http://schemas.microsoft.com/office/drawing/2017/model3d" xmlns:o="urn:schemas-microsoft-com:office:office" xmlns:oel="http://schemas.microsoft.com/office/2019/extlst" xmlns:r="http://schemas.openxmlformats.org/officeDocument/2006/relationships" xmlns:m="http://schemas.openxmlformats.org/officeDocument/2006/math" xmlns:v="urn:schemas-microsoft-com:vml" xmlns:wp14="http://schemas.microsoft.com/office/word/2010/wordprocessingDrawing" xmlns:wp="http://schemas.openxmlformats.org/drawingml/2006/wordprocessingDrawing" xmlns:w10="urn:schemas-microsoft-com:office:word" xmlns:w="http://schemas.openxmlformats.org/wordprocessingml/2006/main" xmlns:w14="http://schemas.microsoft.com/office/word/2010/wordml" xmlns:w15="http://schemas.microsoft.com/office/word/2012/wordml" xmlns:w16cex="http://schemas.microsoft.com/office/word/2018/wordml/cex" xmlns:w16cid="http://schemas.microsoft.com/office/word/2016/wordml/cid" xmlns:w16="http://schemas.microsoft.com/office/word/2018/wordml" xmlns:w16sdtdh="http://schemas.microsoft.com/office/word/2020/wordml/sdtdatahash" xmlns:w16se="http://schemas.microsoft.com/office/word/2015/wordml/symex" xmlns:wpg="http://schemas.microsoft.com/office/word/2010/wordprocessingGroup" xmlns:wpi="http://schemas.microsoft.com/office/word/2010/wordprocessingInk" xmlns:wne="http://schemas.microsoft.com/office/word/2006/wordml" xmlns:wps="http://schemas.microsoft.com/office/word/2010/wordprocessingShape" mc:Ignorable="w14 w15 w16se w16cid w16 w16cex w16sdtdh wp14">
   <w:sdt>
     <w:sdtPr>
       <w:rPr>
@@ -5688,11 +5942,6 @@
         <w:docPartUnique/>
       </w:docPartObj>
     </w:sdtPr>
-    <w:sdtEndPr>
-      <w:rPr>
-        <w:rStyle w:val="PageNumber"/>
-      </w:rPr>
-    </w:sdtEndPr>
     <w:sdtContent>
       <w:p>
         <w:pPr>
@@ -5759,7 +6008,7 @@
 </file>
 
 <file path=word/footer4.xml><?xml version="1.0" encoding="utf-8"?>
-<w:ftr xmlns:wpc="http://schemas.microsoft.com/office/word/2010/wordprocessingCanvas" xmlns:cx="http://schemas.microsoft.com/office/drawing/2014/chartex" xmlns:cx1="http://schemas.microsoft.com/office/drawing/2015/9/8/chartex" xmlns:cx2="http://schemas.microsoft.com/office/drawing/2015/10/21/chartex" xmlns:cx3="http://schemas.microsoft.com/office/drawing/2016/5/9/chartex" xmlns:cx4="http://schemas.microsoft.com/office/drawing/2016/5/10/chartex" xmlns:cx5="http://schemas.microsoft.com/office/drawing/2016/5/11/chartex" xmlns:cx6="http://schemas.microsoft.com/office/drawing/2016/5/12/chartex" xmlns:cx7="http://schemas.microsoft.com/office/drawing/2016/5/13/chartex" xmlns:cx8="http://schemas.microsoft.com/office/drawing/2016/5/14/chartex" xmlns:mc="http://schemas.openxmlformats.org/markup-compatibility/2006" xmlns:aink="http://schemas.microsoft.com/office/drawing/2016/ink" xmlns:am3d="http://schemas.microsoft.com/office/drawing/2017/model3d" xmlns:o="urn:schemas-microsoft-com:office:office" xmlns:r="http://schemas.openxmlformats.org/officeDocument/2006/relationships" xmlns:m="http://schemas.openxmlformats.org/officeDocument/2006/math" xmlns:v="urn:schemas-microsoft-com:vml" xmlns:wp14="http://schemas.microsoft.com/office/word/2010/wordprocessingDrawing" xmlns:wp="http://schemas.openxmlformats.org/drawingml/2006/wordprocessingDrawing" xmlns:w10="urn:schemas-microsoft-com:office:word" xmlns:w="http://schemas.openxmlformats.org/wordprocessingml/2006/main" xmlns:w14="http://schemas.microsoft.com/office/word/2010/wordml" xmlns:w15="http://schemas.microsoft.com/office/word/2012/wordml" xmlns:w16cid="http://schemas.microsoft.com/office/word/2016/wordml/cid" xmlns:w16se="http://schemas.microsoft.com/office/word/2015/wordml/symex" xmlns:wpg="http://schemas.microsoft.com/office/word/2010/wordprocessingGroup" xmlns:wpi="http://schemas.microsoft.com/office/word/2010/wordprocessingInk" xmlns:wne="http://schemas.microsoft.com/office/word/2006/wordml" xmlns:wps="http://schemas.microsoft.com/office/word/2010/wordprocessingShape" mc:Ignorable="w14 w15 w16se w16cid wp14">
+<w:ftr xmlns:wpc="http://schemas.microsoft.com/office/word/2010/wordprocessingCanvas" xmlns:cx="http://schemas.microsoft.com/office/drawing/2014/chartex" xmlns:cx1="http://schemas.microsoft.com/office/drawing/2015/9/8/chartex" xmlns:cx2="http://schemas.microsoft.com/office/drawing/2015/10/21/chartex" xmlns:cx3="http://schemas.microsoft.com/office/drawing/2016/5/9/chartex" xmlns:cx4="http://schemas.microsoft.com/office/drawing/2016/5/10/chartex" xmlns:cx5="http://schemas.microsoft.com/office/drawing/2016/5/11/chartex" xmlns:cx6="http://schemas.microsoft.com/office/drawing/2016/5/12/chartex" xmlns:cx7="http://schemas.microsoft.com/office/drawing/2016/5/13/chartex" xmlns:cx8="http://schemas.microsoft.com/office/drawing/2016/5/14/chartex" xmlns:mc="http://schemas.openxmlformats.org/markup-compatibility/2006" xmlns:aink="http://schemas.microsoft.com/office/drawing/2016/ink" xmlns:am3d="http://schemas.microsoft.com/office/drawing/2017/model3d" xmlns:o="urn:schemas-microsoft-com:office:office" xmlns:oel="http://schemas.microsoft.com/office/2019/extlst" xmlns:r="http://schemas.openxmlformats.org/officeDocument/2006/relationships" xmlns:m="http://schemas.openxmlformats.org/officeDocument/2006/math" xmlns:v="urn:schemas-microsoft-com:vml" xmlns:wp14="http://schemas.microsoft.com/office/word/2010/wordprocessingDrawing" xmlns:wp="http://schemas.openxmlformats.org/drawingml/2006/wordprocessingDrawing" xmlns:w10="urn:schemas-microsoft-com:office:word" xmlns:w="http://schemas.openxmlformats.org/wordprocessingml/2006/main" xmlns:w14="http://schemas.microsoft.com/office/word/2010/wordml" xmlns:w15="http://schemas.microsoft.com/office/word/2012/wordml" xmlns:w16cex="http://schemas.microsoft.com/office/word/2018/wordml/cex" xmlns:w16cid="http://schemas.microsoft.com/office/word/2016/wordml/cid" xmlns:w16="http://schemas.microsoft.com/office/word/2018/wordml" xmlns:w16sdtdh="http://schemas.microsoft.com/office/word/2020/wordml/sdtdatahash" xmlns:w16se="http://schemas.microsoft.com/office/word/2015/wordml/symex" xmlns:wpg="http://schemas.microsoft.com/office/word/2010/wordprocessingGroup" xmlns:wpi="http://schemas.microsoft.com/office/word/2010/wordprocessingInk" xmlns:wne="http://schemas.microsoft.com/office/word/2006/wordml" xmlns:wps="http://schemas.microsoft.com/office/word/2010/wordprocessingShape" mc:Ignorable="w14 w15 w16se w16cid w16 w16cex w16sdtdh wp14">
   <w:sdt>
     <w:sdtPr>
       <w:rPr>
@@ -5771,11 +6020,6 @@
         <w:docPartUnique/>
       </w:docPartObj>
     </w:sdtPr>
-    <w:sdtEndPr>
-      <w:rPr>
-        <w:rStyle w:val="PageNumber"/>
-      </w:rPr>
-    </w:sdtEndPr>
     <w:sdtContent>
       <w:p>
         <w:pPr>
@@ -5829,7 +6073,7 @@
 </file>
 
 <file path=word/footnotes.xml><?xml version="1.0" encoding="utf-8"?>
-<w:footnotes xmlns:wpc="http://schemas.microsoft.com/office/word/2010/wordprocessingCanvas" xmlns:cx="http://schemas.microsoft.com/office/drawing/2014/chartex" xmlns:cx1="http://schemas.microsoft.com/office/drawing/2015/9/8/chartex" xmlns:cx2="http://schemas.microsoft.com/office/drawing/2015/10/21/chartex" xmlns:cx3="http://schemas.microsoft.com/office/drawing/2016/5/9/chartex" xmlns:cx4="http://schemas.microsoft.com/office/drawing/2016/5/10/chartex" xmlns:cx5="http://schemas.microsoft.com/office/drawing/2016/5/11/chartex" xmlns:cx6="http://schemas.microsoft.com/office/drawing/2016/5/12/chartex" xmlns:cx7="http://schemas.microsoft.com/office/drawing/2016/5/13/chartex" xmlns:cx8="http://schemas.microsoft.com/office/drawing/2016/5/14/chartex" xmlns:mc="http://schemas.openxmlformats.org/markup-compatibility/2006" xmlns:aink="http://schemas.microsoft.com/office/drawing/2016/ink" xmlns:am3d="http://schemas.microsoft.com/office/drawing/2017/model3d" xmlns:o="urn:schemas-microsoft-com:office:office" xmlns:r="http://schemas.openxmlformats.org/officeDocument/2006/relationships" xmlns:m="http://schemas.openxmlformats.org/officeDocument/2006/math" xmlns:v="urn:schemas-microsoft-com:vml" xmlns:wp14="http://schemas.microsoft.com/office/word/2010/wordprocessingDrawing" xmlns:wp="http://schemas.openxmlformats.org/drawingml/2006/wordprocessingDrawing" xmlns:w10="urn:schemas-microsoft-com:office:word" xmlns:w="http://schemas.openxmlformats.org/wordprocessingml/2006/main" xmlns:w14="http://schemas.microsoft.com/office/word/2010/wordml" xmlns:w15="http://schemas.microsoft.com/office/word/2012/wordml" xmlns:w16cid="http://schemas.microsoft.com/office/word/2016/wordml/cid" xmlns:w16se="http://schemas.microsoft.com/office/word/2015/wordml/symex" xmlns:wpg="http://schemas.microsoft.com/office/word/2010/wordprocessingGroup" xmlns:wpi="http://schemas.microsoft.com/office/word/2010/wordprocessingInk" xmlns:wne="http://schemas.microsoft.com/office/word/2006/wordml" xmlns:wps="http://schemas.microsoft.com/office/word/2010/wordprocessingShape" mc:Ignorable="w14 w15 w16se w16cid wp14">
+<w:footnotes xmlns:wpc="http://schemas.microsoft.com/office/word/2010/wordprocessingCanvas" xmlns:cx="http://schemas.microsoft.com/office/drawing/2014/chartex" xmlns:cx1="http://schemas.microsoft.com/office/drawing/2015/9/8/chartex" xmlns:cx2="http://schemas.microsoft.com/office/drawing/2015/10/21/chartex" xmlns:cx3="http://schemas.microsoft.com/office/drawing/2016/5/9/chartex" xmlns:cx4="http://schemas.microsoft.com/office/drawing/2016/5/10/chartex" xmlns:cx5="http://schemas.microsoft.com/office/drawing/2016/5/11/chartex" xmlns:cx6="http://schemas.microsoft.com/office/drawing/2016/5/12/chartex" xmlns:cx7="http://schemas.microsoft.com/office/drawing/2016/5/13/chartex" xmlns:cx8="http://schemas.microsoft.com/office/drawing/2016/5/14/chartex" xmlns:mc="http://schemas.openxmlformats.org/markup-compatibility/2006" xmlns:aink="http://schemas.microsoft.com/office/drawing/2016/ink" xmlns:am3d="http://schemas.microsoft.com/office/drawing/2017/model3d" xmlns:o="urn:schemas-microsoft-com:office:office" xmlns:oel="http://schemas.microsoft.com/office/2019/extlst" xmlns:r="http://schemas.openxmlformats.org/officeDocument/2006/relationships" xmlns:m="http://schemas.openxmlformats.org/officeDocument/2006/math" xmlns:v="urn:schemas-microsoft-com:vml" xmlns:wp14="http://schemas.microsoft.com/office/word/2010/wordprocessingDrawing" xmlns:wp="http://schemas.openxmlformats.org/drawingml/2006/wordprocessingDrawing" xmlns:w10="urn:schemas-microsoft-com:office:word" xmlns:w="http://schemas.openxmlformats.org/wordprocessingml/2006/main" xmlns:w14="http://schemas.microsoft.com/office/word/2010/wordml" xmlns:w15="http://schemas.microsoft.com/office/word/2012/wordml" xmlns:w16cex="http://schemas.microsoft.com/office/word/2018/wordml/cex" xmlns:w16cid="http://schemas.microsoft.com/office/word/2016/wordml/cid" xmlns:w16="http://schemas.microsoft.com/office/word/2018/wordml" xmlns:w16sdtdh="http://schemas.microsoft.com/office/word/2020/wordml/sdtdatahash" xmlns:w16se="http://schemas.microsoft.com/office/word/2015/wordml/symex" xmlns:wpg="http://schemas.microsoft.com/office/word/2010/wordprocessingGroup" xmlns:wpi="http://schemas.microsoft.com/office/word/2010/wordprocessingInk" xmlns:wne="http://schemas.microsoft.com/office/word/2006/wordml" xmlns:wps="http://schemas.microsoft.com/office/word/2010/wordprocessingShape" mc:Ignorable="w14 w15 w16se w16cid w16 w16cex w16sdtdh wp14">
   <w:footnote w:type="separator" w:id="-1">
     <w:p>
       <w:r>
@@ -5848,7 +6092,7 @@
 </file>
 
 <file path=word/header1.xml><?xml version="1.0" encoding="utf-8"?>
-<w:hdr xmlns:wpc="http://schemas.microsoft.com/office/word/2010/wordprocessingCanvas" xmlns:cx="http://schemas.microsoft.com/office/drawing/2014/chartex" xmlns:cx1="http://schemas.microsoft.com/office/drawing/2015/9/8/chartex" xmlns:cx2="http://schemas.microsoft.com/office/drawing/2015/10/21/chartex" xmlns:cx3="http://schemas.microsoft.com/office/drawing/2016/5/9/chartex" xmlns:cx4="http://schemas.microsoft.com/office/drawing/2016/5/10/chartex" xmlns:cx5="http://schemas.microsoft.com/office/drawing/2016/5/11/chartex" xmlns:cx6="http://schemas.microsoft.com/office/drawing/2016/5/12/chartex" xmlns:cx7="http://schemas.microsoft.com/office/drawing/2016/5/13/chartex" xmlns:cx8="http://schemas.microsoft.com/office/drawing/2016/5/14/chartex" xmlns:mc="http://schemas.openxmlformats.org/markup-compatibility/2006" xmlns:aink="http://schemas.microsoft.com/office/drawing/2016/ink" xmlns:am3d="http://schemas.microsoft.com/office/drawing/2017/model3d" xmlns:o="urn:schemas-microsoft-com:office:office" xmlns:r="http://schemas.openxmlformats.org/officeDocument/2006/relationships" xmlns:m="http://schemas.openxmlformats.org/officeDocument/2006/math" xmlns:v="urn:schemas-microsoft-com:vml" xmlns:wp14="http://schemas.microsoft.com/office/word/2010/wordprocessingDrawing" xmlns:wp="http://schemas.openxmlformats.org/drawingml/2006/wordprocessingDrawing" xmlns:w10="urn:schemas-microsoft-com:office:word" xmlns:w="http://schemas.openxmlformats.org/wordprocessingml/2006/main" xmlns:w14="http://schemas.microsoft.com/office/word/2010/wordml" xmlns:w15="http://schemas.microsoft.com/office/word/2012/wordml" xmlns:w16cid="http://schemas.microsoft.com/office/word/2016/wordml/cid" xmlns:w16se="http://schemas.microsoft.com/office/word/2015/wordml/symex" xmlns:wpg="http://schemas.microsoft.com/office/word/2010/wordprocessingGroup" xmlns:wpi="http://schemas.microsoft.com/office/word/2010/wordprocessingInk" xmlns:wne="http://schemas.microsoft.com/office/word/2006/wordml" xmlns:wps="http://schemas.microsoft.com/office/word/2010/wordprocessingShape" mc:Ignorable="w14 w15 w16se w16cid wp14">
+<w:hdr xmlns:wpc="http://schemas.microsoft.com/office/word/2010/wordprocessingCanvas" xmlns:cx="http://schemas.microsoft.com/office/drawing/2014/chartex" xmlns:cx1="http://schemas.microsoft.com/office/drawing/2015/9/8/chartex" xmlns:cx2="http://schemas.microsoft.com/office/drawing/2015/10/21/chartex" xmlns:cx3="http://schemas.microsoft.com/office/drawing/2016/5/9/chartex" xmlns:cx4="http://schemas.microsoft.com/office/drawing/2016/5/10/chartex" xmlns:cx5="http://schemas.microsoft.com/office/drawing/2016/5/11/chartex" xmlns:cx6="http://schemas.microsoft.com/office/drawing/2016/5/12/chartex" xmlns:cx7="http://schemas.microsoft.com/office/drawing/2016/5/13/chartex" xmlns:cx8="http://schemas.microsoft.com/office/drawing/2016/5/14/chartex" xmlns:mc="http://schemas.openxmlformats.org/markup-compatibility/2006" xmlns:aink="http://schemas.microsoft.com/office/drawing/2016/ink" xmlns:am3d="http://schemas.microsoft.com/office/drawing/2017/model3d" xmlns:o="urn:schemas-microsoft-com:office:office" xmlns:oel="http://schemas.microsoft.com/office/2019/extlst" xmlns:r="http://schemas.openxmlformats.org/officeDocument/2006/relationships" xmlns:m="http://schemas.openxmlformats.org/officeDocument/2006/math" xmlns:v="urn:schemas-microsoft-com:vml" xmlns:wp14="http://schemas.microsoft.com/office/word/2010/wordprocessingDrawing" xmlns:wp="http://schemas.openxmlformats.org/drawingml/2006/wordprocessingDrawing" xmlns:w10="urn:schemas-microsoft-com:office:word" xmlns:w="http://schemas.openxmlformats.org/wordprocessingml/2006/main" xmlns:w14="http://schemas.microsoft.com/office/word/2010/wordml" xmlns:w15="http://schemas.microsoft.com/office/word/2012/wordml" xmlns:w16cex="http://schemas.microsoft.com/office/word/2018/wordml/cex" xmlns:w16cid="http://schemas.microsoft.com/office/word/2016/wordml/cid" xmlns:w16="http://schemas.microsoft.com/office/word/2018/wordml" xmlns:w16sdtdh="http://schemas.microsoft.com/office/word/2020/wordml/sdtdatahash" xmlns:w16se="http://schemas.microsoft.com/office/word/2015/wordml/symex" xmlns:wpg="http://schemas.microsoft.com/office/word/2010/wordprocessingGroup" xmlns:wpi="http://schemas.microsoft.com/office/word/2010/wordprocessingInk" xmlns:wne="http://schemas.microsoft.com/office/word/2006/wordml" xmlns:wps="http://schemas.microsoft.com/office/word/2010/wordprocessingShape" mc:Ignorable="w14 w15 w16se w16cid w16 w16cex w16sdtdh wp14">
   <w:p>
     <w:pPr>
       <w:pStyle w:val="Header"/>
@@ -5960,7 +6204,7 @@
 </file>
 
 <file path=word/numbering.xml><?xml version="1.0" encoding="utf-8"?>
-<w:numbering xmlns:wpc="http://schemas.microsoft.com/office/word/2010/wordprocessingCanvas" xmlns:cx="http://schemas.microsoft.com/office/drawing/2014/chartex" xmlns:cx1="http://schemas.microsoft.com/office/drawing/2015/9/8/chartex" xmlns:cx2="http://schemas.microsoft.com/office/drawing/2015/10/21/chartex" xmlns:cx3="http://schemas.microsoft.com/office/drawing/2016/5/9/chartex" xmlns:cx4="http://schemas.microsoft.com/office/drawing/2016/5/10/chartex" xmlns:cx5="http://schemas.microsoft.com/office/drawing/2016/5/11/chartex" xmlns:cx6="http://schemas.microsoft.com/office/drawing/2016/5/12/chartex" xmlns:cx7="http://schemas.microsoft.com/office/drawing/2016/5/13/chartex" xmlns:cx8="http://schemas.microsoft.com/office/drawing/2016/5/14/chartex" xmlns:mc="http://schemas.openxmlformats.org/markup-compatibility/2006" xmlns:aink="http://schemas.microsoft.com/office/drawing/2016/ink" xmlns:am3d="http://schemas.microsoft.com/office/drawing/2017/model3d" xmlns:o="urn:schemas-microsoft-com:office:office" xmlns:r="http://schemas.openxmlformats.org/officeDocument/2006/relationships" xmlns:m="http://schemas.openxmlformats.org/officeDocument/2006/math" xmlns:v="urn:schemas-microsoft-com:vml" xmlns:wp14="http://schemas.microsoft.com/office/word/2010/wordprocessingDrawing" xmlns:wp="http://schemas.openxmlformats.org/drawingml/2006/wordprocessingDrawing" xmlns:w10="urn:schemas-microsoft-com:office:word" xmlns:w="http://schemas.openxmlformats.org/wordprocessingml/2006/main" xmlns:w14="http://schemas.microsoft.com/office/word/2010/wordml" xmlns:w15="http://schemas.microsoft.com/office/word/2012/wordml" xmlns:w16cid="http://schemas.microsoft.com/office/word/2016/wordml/cid" xmlns:w16se="http://schemas.microsoft.com/office/word/2015/wordml/symex" xmlns:wpg="http://schemas.microsoft.com/office/word/2010/wordprocessingGroup" xmlns:wpi="http://schemas.microsoft.com/office/word/2010/wordprocessingInk" xmlns:wne="http://schemas.microsoft.com/office/word/2006/wordml" xmlns:wps="http://schemas.microsoft.com/office/word/2010/wordprocessingShape" mc:Ignorable="w14 w15 w16se w16cid wp14">
+<w:numbering xmlns:wpc="http://schemas.microsoft.com/office/word/2010/wordprocessingCanvas" xmlns:cx="http://schemas.microsoft.com/office/drawing/2014/chartex" xmlns:cx1="http://schemas.microsoft.com/office/drawing/2015/9/8/chartex" xmlns:cx2="http://schemas.microsoft.com/office/drawing/2015/10/21/chartex" xmlns:cx3="http://schemas.microsoft.com/office/drawing/2016/5/9/chartex" xmlns:cx4="http://schemas.microsoft.com/office/drawing/2016/5/10/chartex" xmlns:cx5="http://schemas.microsoft.com/office/drawing/2016/5/11/chartex" xmlns:cx6="http://schemas.microsoft.com/office/drawing/2016/5/12/chartex" xmlns:cx7="http://schemas.microsoft.com/office/drawing/2016/5/13/chartex" xmlns:cx8="http://schemas.microsoft.com/office/drawing/2016/5/14/chartex" xmlns:mc="http://schemas.openxmlformats.org/markup-compatibility/2006" xmlns:aink="http://schemas.microsoft.com/office/drawing/2016/ink" xmlns:am3d="http://schemas.microsoft.com/office/drawing/2017/model3d" xmlns:o="urn:schemas-microsoft-com:office:office" xmlns:oel="http://schemas.microsoft.com/office/2019/extlst" xmlns:r="http://schemas.openxmlformats.org/officeDocument/2006/relationships" xmlns:m="http://schemas.openxmlformats.org/officeDocument/2006/math" xmlns:v="urn:schemas-microsoft-com:vml" xmlns:wp14="http://schemas.microsoft.com/office/word/2010/wordprocessingDrawing" xmlns:wp="http://schemas.openxmlformats.org/drawingml/2006/wordprocessingDrawing" xmlns:w10="urn:schemas-microsoft-com:office:word" xmlns:w="http://schemas.openxmlformats.org/wordprocessingml/2006/main" xmlns:w14="http://schemas.microsoft.com/office/word/2010/wordml" xmlns:w15="http://schemas.microsoft.com/office/word/2012/wordml" xmlns:w16cex="http://schemas.microsoft.com/office/word/2018/wordml/cex" xmlns:w16cid="http://schemas.microsoft.com/office/word/2016/wordml/cid" xmlns:w16="http://schemas.microsoft.com/office/word/2018/wordml" xmlns:w16sdtdh="http://schemas.microsoft.com/office/word/2020/wordml/sdtdatahash" xmlns:w16se="http://schemas.microsoft.com/office/word/2015/wordml/symex" xmlns:wpg="http://schemas.microsoft.com/office/word/2010/wordprocessingGroup" xmlns:wpi="http://schemas.microsoft.com/office/word/2010/wordprocessingInk" xmlns:wne="http://schemas.microsoft.com/office/word/2006/wordml" xmlns:wps="http://schemas.microsoft.com/office/word/2010/wordprocessingShape" mc:Ignorable="w14 w15 w16se w16cid w16 w16cex w16sdtdh wp14">
   <w:abstractNum w:abstractNumId="0" w15:restartNumberingAfterBreak="0">
     <w:nsid w:val="03A61DCB"/>
     <w:multiLevelType w:val="hybridMultilevel"/>
@@ -6500,6 +6744,92 @@
     </w:lvl>
   </w:abstractNum>
   <w:abstractNum w:abstractNumId="5" w15:restartNumberingAfterBreak="0">
+    <w:nsid w:val="1420381F"/>
+    <w:multiLevelType w:val="multilevel"/>
+    <w:tmpl w:val="0809001F"/>
+    <w:lvl w:ilvl="0">
+      <w:start w:val="1"/>
+      <w:numFmt w:val="decimal"/>
+      <w:lvlText w:val="%1."/>
+      <w:lvlJc w:val="left"/>
+      <w:pPr>
+        <w:ind w:left="360" w:hanging="360"/>
+      </w:pPr>
+    </w:lvl>
+    <w:lvl w:ilvl="1">
+      <w:start w:val="1"/>
+      <w:numFmt w:val="decimal"/>
+      <w:lvlText w:val="%1.%2."/>
+      <w:lvlJc w:val="left"/>
+      <w:pPr>
+        <w:ind w:left="792" w:hanging="432"/>
+      </w:pPr>
+    </w:lvl>
+    <w:lvl w:ilvl="2">
+      <w:start w:val="1"/>
+      <w:numFmt w:val="decimal"/>
+      <w:lvlText w:val="%1.%2.%3."/>
+      <w:lvlJc w:val="left"/>
+      <w:pPr>
+        <w:ind w:left="1224" w:hanging="504"/>
+      </w:pPr>
+    </w:lvl>
+    <w:lvl w:ilvl="3">
+      <w:start w:val="1"/>
+      <w:numFmt w:val="decimal"/>
+      <w:lvlText w:val="%1.%2.%3.%4."/>
+      <w:lvlJc w:val="left"/>
+      <w:pPr>
+        <w:ind w:left="1728" w:hanging="648"/>
+      </w:pPr>
+    </w:lvl>
+    <w:lvl w:ilvl="4">
+      <w:start w:val="1"/>
+      <w:numFmt w:val="decimal"/>
+      <w:lvlText w:val="%1.%2.%3.%4.%5."/>
+      <w:lvlJc w:val="left"/>
+      <w:pPr>
+        <w:ind w:left="2232" w:hanging="792"/>
+      </w:pPr>
+    </w:lvl>
+    <w:lvl w:ilvl="5">
+      <w:start w:val="1"/>
+      <w:numFmt w:val="decimal"/>
+      <w:lvlText w:val="%1.%2.%3.%4.%5.%6."/>
+      <w:lvlJc w:val="left"/>
+      <w:pPr>
+        <w:ind w:left="2736" w:hanging="936"/>
+      </w:pPr>
+    </w:lvl>
+    <w:lvl w:ilvl="6">
+      <w:start w:val="1"/>
+      <w:numFmt w:val="decimal"/>
+      <w:lvlText w:val="%1.%2.%3.%4.%5.%6.%7."/>
+      <w:lvlJc w:val="left"/>
+      <w:pPr>
+        <w:ind w:left="3240" w:hanging="1080"/>
+      </w:pPr>
+    </w:lvl>
+    <w:lvl w:ilvl="7">
+      <w:start w:val="1"/>
+      <w:numFmt w:val="decimal"/>
+      <w:lvlText w:val="%1.%2.%3.%4.%5.%6.%7.%8."/>
+      <w:lvlJc w:val="left"/>
+      <w:pPr>
+        <w:ind w:left="3744" w:hanging="1224"/>
+      </w:pPr>
+    </w:lvl>
+    <w:lvl w:ilvl="8">
+      <w:start w:val="1"/>
+      <w:numFmt w:val="decimal"/>
+      <w:lvlText w:val="%1.%2.%3.%4.%5.%6.%7.%8.%9."/>
+      <w:lvlJc w:val="left"/>
+      <w:pPr>
+        <w:ind w:left="4320" w:hanging="1440"/>
+      </w:pPr>
+    </w:lvl>
+  </w:abstractNum>
+  <w:abstractNum w:abstractNumId="6" w15:restartNumberingAfterBreak="0">
     <w:nsid w:val="15A3559C"/>
     <w:multiLevelType w:val="hybridMultilevel"/>
     <w:tmpl w:val="228804B0"/>
@@ -6612,7 +6942,7 @@
       </w:rPr>
     </w:lvl>
   </w:abstractNum>
-  <w:abstractNum w:abstractNumId="6" w15:restartNumberingAfterBreak="0">
+  <w:abstractNum w:abstractNumId="7" w15:restartNumberingAfterBreak="0">
     <w:nsid w:val="16EA3A3A"/>
     <w:multiLevelType w:val="hybridMultilevel"/>
     <w:tmpl w:val="E38C2B12"/>
@@ -6725,7 +7055,7 @@
       </w:rPr>
     </w:lvl>
   </w:abstractNum>
-  <w:abstractNum w:abstractNumId="7" w15:restartNumberingAfterBreak="0">
+  <w:abstractNum w:abstractNumId="8" w15:restartNumberingAfterBreak="0">
     <w:nsid w:val="1C15085C"/>
     <w:multiLevelType w:val="hybridMultilevel"/>
     <w:tmpl w:val="A4ACEC58"/>
@@ -6838,7 +7168,7 @@
       </w:rPr>
     </w:lvl>
   </w:abstractNum>
-  <w:abstractNum w:abstractNumId="8" w15:restartNumberingAfterBreak="0">
+  <w:abstractNum w:abstractNumId="9" w15:restartNumberingAfterBreak="0">
     <w:nsid w:val="23344640"/>
     <w:multiLevelType w:val="hybridMultilevel"/>
     <w:tmpl w:val="9E661CF4"/>
@@ -6951,7 +7281,7 @@
       </w:rPr>
     </w:lvl>
   </w:abstractNum>
-  <w:abstractNum w:abstractNumId="9" w15:restartNumberingAfterBreak="0">
+  <w:abstractNum w:abstractNumId="10" w15:restartNumberingAfterBreak="0">
     <w:nsid w:val="26A00F50"/>
     <w:multiLevelType w:val="multilevel"/>
     <w:tmpl w:val="0809001F"/>
@@ -7037,7 +7367,7 @@
       </w:pPr>
     </w:lvl>
   </w:abstractNum>
-  <w:abstractNum w:abstractNumId="10" w15:restartNumberingAfterBreak="0">
+  <w:abstractNum w:abstractNumId="11" w15:restartNumberingAfterBreak="0">
     <w:nsid w:val="28DE7A3F"/>
     <w:multiLevelType w:val="hybridMultilevel"/>
     <w:tmpl w:val="238E8B5A"/>
@@ -7150,7 +7480,7 @@
       </w:rPr>
     </w:lvl>
   </w:abstractNum>
-  <w:abstractNum w:abstractNumId="11" w15:restartNumberingAfterBreak="0">
+  <w:abstractNum w:abstractNumId="12" w15:restartNumberingAfterBreak="0">
     <w:nsid w:val="295024D6"/>
     <w:multiLevelType w:val="hybridMultilevel"/>
     <w:tmpl w:val="E16A4D56"/>
@@ -7263,7 +7593,7 @@
       </w:rPr>
     </w:lvl>
   </w:abstractNum>
-  <w:abstractNum w:abstractNumId="12" w15:restartNumberingAfterBreak="0">
+  <w:abstractNum w:abstractNumId="13" w15:restartNumberingAfterBreak="0">
     <w:nsid w:val="2A6D5129"/>
     <w:multiLevelType w:val="hybridMultilevel"/>
     <w:tmpl w:val="CF7ECEA8"/>
@@ -7376,7 +7706,7 @@
       </w:rPr>
     </w:lvl>
   </w:abstractNum>
-  <w:abstractNum w:abstractNumId="13" w15:restartNumberingAfterBreak="0">
+  <w:abstractNum w:abstractNumId="14" w15:restartNumberingAfterBreak="0">
     <w:nsid w:val="2D722B81"/>
     <w:multiLevelType w:val="hybridMultilevel"/>
     <w:tmpl w:val="7604EB5E"/>
@@ -7489,7 +7819,120 @@
       </w:rPr>
     </w:lvl>
   </w:abstractNum>
-  <w:abstractNum w:abstractNumId="14" w15:restartNumberingAfterBreak="0">
+  <w:abstractNum w:abstractNumId="15" w15:restartNumberingAfterBreak="0">
+    <w:nsid w:val="2DA25B58"/>
+    <w:multiLevelType w:val="hybridMultilevel"/>
+    <w:tmpl w:val="F41EB19E"/>
+    <w:lvl w:ilvl="0" w:tplc="08090001">
+      <w:start w:val="1"/>
+      <w:numFmt w:val="bullet"/>
+      <w:lvlText w:val=""/>
+      <w:lvlJc w:val="left"/>
+      <w:pPr>
+        <w:ind w:left="720" w:hanging="360"/>
+      </w:pPr>
+      <w:rPr>
+        <w:rFonts w:ascii="Symbol" w:hAnsi="Symbol" w:hint="default"/>
+      </w:rPr>
+    </w:lvl>
+    <w:lvl w:ilvl="1" w:tplc="08090003" w:tentative="1">
+      <w:start w:val="1"/>
+      <w:numFmt w:val="bullet"/>
+      <w:lvlText w:val="o"/>
+      <w:lvlJc w:val="left"/>
+      <w:pPr>
+        <w:ind w:left="1440" w:hanging="360"/>
+      </w:pPr>
+      <w:rPr>
+        <w:rFonts w:ascii="Courier New" w:hAnsi="Courier New" w:cs="Courier New" w:hint="default"/>
+      </w:rPr>
+    </w:lvl>
+    <w:lvl w:ilvl="2" w:tplc="08090005" w:tentative="1">
+      <w:start w:val="1"/>
+      <w:numFmt w:val="bullet"/>
+      <w:lvlText w:val=""/>
+      <w:lvlJc w:val="left"/>
+      <w:pPr>
+        <w:ind w:left="2160" w:hanging="360"/>
+      </w:pPr>
+      <w:rPr>
+        <w:rFonts w:ascii="Wingdings" w:hAnsi="Wingdings" w:hint="default"/>
+      </w:rPr>
+    </w:lvl>
+    <w:lvl w:ilvl="3" w:tplc="08090001" w:tentative="1">
+      <w:start w:val="1"/>
+      <w:numFmt w:val="bullet"/>
+      <w:lvlText w:val=""/>
+      <w:lvlJc w:val="left"/>
+      <w:pPr>
+        <w:ind w:left="2880" w:hanging="360"/>
+      </w:pPr>
+      <w:rPr>
+        <w:rFonts w:ascii="Symbol" w:hAnsi="Symbol" w:hint="default"/>
+      </w:rPr>
+    </w:lvl>
+    <w:lvl w:ilvl="4" w:tplc="08090003" w:tentative="1">
+      <w:start w:val="1"/>
+      <w:numFmt w:val="bullet"/>
+      <w:lvlText w:val="o"/>
+      <w:lvlJc w:val="left"/>
+      <w:pPr>
+        <w:ind w:left="3600" w:hanging="360"/>
+      </w:pPr>
+      <w:rPr>
+        <w:rFonts w:ascii="Courier New" w:hAnsi="Courier New" w:cs="Courier New" w:hint="default"/>
+      </w:rPr>
+    </w:lvl>
+    <w:lvl w:ilvl="5" w:tplc="08090005" w:tentative="1">
+      <w:start w:val="1"/>
+      <w:numFmt w:val="bullet"/>
+      <w:lvlText w:val=""/>
+      <w:lvlJc w:val="left"/>
+      <w:pPr>
+        <w:ind w:left="4320" w:hanging="360"/>
+      </w:pPr>
+      <w:rPr>
+        <w:rFonts w:ascii="Wingdings" w:hAnsi="Wingdings" w:hint="default"/>
+      </w:rPr>
+    </w:lvl>
+    <w:lvl w:ilvl="6" w:tplc="08090001" w:tentative="1">
+      <w:start w:val="1"/>
+      <w:numFmt w:val="bullet"/>
+      <w:lvlText w:val=""/>
+      <w:lvlJc w:val="left"/>
+      <w:pPr>
+        <w:ind w:left="5040" w:hanging="360"/>
+      </w:pPr>
+      <w:rPr>
+        <w:rFonts w:ascii="Symbol" w:hAnsi="Symbol" w:hint="default"/>
+      </w:rPr>
+    </w:lvl>
+    <w:lvl w:ilvl="7" w:tplc="08090003" w:tentative="1">
+      <w:start w:val="1"/>
+      <w:numFmt w:val="bullet"/>
+      <w:lvlText w:val="o"/>
+      <w:lvlJc w:val="left"/>
+      <w:pPr>
+        <w:ind w:left="5760" w:hanging="360"/>
+      </w:pPr>
+      <w:rPr>
+        <w:rFonts w:ascii="Courier New" w:hAnsi="Courier New" w:cs="Courier New" w:hint="default"/>
+      </w:rPr>
+    </w:lvl>
+    <w:lvl w:ilvl="8" w:tplc="08090005" w:tentative="1">
+      <w:start w:val="1"/>
+      <w:numFmt w:val="bullet"/>
+      <w:lvlText w:val=""/>
+      <w:lvlJc w:val="left"/>
+      <w:pPr>
+        <w:ind w:left="6480" w:hanging="360"/>
+      </w:pPr>
+      <w:rPr>
+        <w:rFonts w:ascii="Wingdings" w:hAnsi="Wingdings" w:hint="default"/>
+      </w:rPr>
+    </w:lvl>
+  </w:abstractNum>
+  <w:abstractNum w:abstractNumId="16" w15:restartNumberingAfterBreak="0">
     <w:nsid w:val="2FFC071E"/>
     <w:multiLevelType w:val="hybridMultilevel"/>
     <w:tmpl w:val="89843042"/>
@@ -7602,7 +8045,7 @@
       </w:rPr>
     </w:lvl>
   </w:abstractNum>
-  <w:abstractNum w:abstractNumId="15" w15:restartNumberingAfterBreak="0">
+  <w:abstractNum w:abstractNumId="17" w15:restartNumberingAfterBreak="0">
     <w:nsid w:val="37515E45"/>
     <w:multiLevelType w:val="hybridMultilevel"/>
     <w:tmpl w:val="95B0FE6E"/>
@@ -7715,7 +8158,7 @@
       </w:rPr>
     </w:lvl>
   </w:abstractNum>
-  <w:abstractNum w:abstractNumId="16" w15:restartNumberingAfterBreak="0">
+  <w:abstractNum w:abstractNumId="18" w15:restartNumberingAfterBreak="0">
     <w:nsid w:val="3AF807CA"/>
     <w:multiLevelType w:val="hybridMultilevel"/>
     <w:tmpl w:val="D48C7698"/>
@@ -7828,7 +8271,7 @@
       </w:rPr>
     </w:lvl>
   </w:abstractNum>
-  <w:abstractNum w:abstractNumId="17" w15:restartNumberingAfterBreak="0">
+  <w:abstractNum w:abstractNumId="19" w15:restartNumberingAfterBreak="0">
     <w:nsid w:val="3B817D79"/>
     <w:multiLevelType w:val="hybridMultilevel"/>
     <w:tmpl w:val="DC1EF062"/>
@@ -7941,7 +8384,7 @@
       </w:rPr>
     </w:lvl>
   </w:abstractNum>
-  <w:abstractNum w:abstractNumId="18" w15:restartNumberingAfterBreak="0">
+  <w:abstractNum w:abstractNumId="20" w15:restartNumberingAfterBreak="0">
     <w:nsid w:val="42AF62A6"/>
     <w:multiLevelType w:val="hybridMultilevel"/>
     <w:tmpl w:val="B220F7A4"/>
@@ -8054,7 +8497,7 @@
       </w:rPr>
     </w:lvl>
   </w:abstractNum>
-  <w:abstractNum w:abstractNumId="19" w15:restartNumberingAfterBreak="0">
+  <w:abstractNum w:abstractNumId="21" w15:restartNumberingAfterBreak="0">
     <w:nsid w:val="437D6615"/>
     <w:multiLevelType w:val="hybridMultilevel"/>
     <w:tmpl w:val="EC74DCE6"/>
@@ -8167,7 +8610,7 @@
       </w:rPr>
     </w:lvl>
   </w:abstractNum>
-  <w:abstractNum w:abstractNumId="20" w15:restartNumberingAfterBreak="0">
+  <w:abstractNum w:abstractNumId="22" w15:restartNumberingAfterBreak="0">
     <w:nsid w:val="45A624AC"/>
     <w:multiLevelType w:val="hybridMultilevel"/>
     <w:tmpl w:val="12B64B48"/>
@@ -8280,7 +8723,7 @@
       </w:rPr>
     </w:lvl>
   </w:abstractNum>
-  <w:abstractNum w:abstractNumId="21" w15:restartNumberingAfterBreak="0">
+  <w:abstractNum w:abstractNumId="23" w15:restartNumberingAfterBreak="0">
     <w:nsid w:val="465744AA"/>
     <w:multiLevelType w:val="hybridMultilevel"/>
     <w:tmpl w:val="FE2452AE"/>
@@ -8393,7 +8836,7 @@
       </w:rPr>
     </w:lvl>
   </w:abstractNum>
-  <w:abstractNum w:abstractNumId="22" w15:restartNumberingAfterBreak="0">
+  <w:abstractNum w:abstractNumId="24" w15:restartNumberingAfterBreak="0">
     <w:nsid w:val="47496E40"/>
     <w:multiLevelType w:val="multilevel"/>
     <w:tmpl w:val="DE54BACE"/>
@@ -8542,7 +8985,7 @@
       </w:rPr>
     </w:lvl>
   </w:abstractNum>
-  <w:abstractNum w:abstractNumId="23" w15:restartNumberingAfterBreak="0">
+  <w:abstractNum w:abstractNumId="25" w15:restartNumberingAfterBreak="0">
     <w:nsid w:val="4767744F"/>
     <w:multiLevelType w:val="hybridMultilevel"/>
     <w:tmpl w:val="BC90627A"/>
@@ -8655,7 +9098,7 @@
       </w:rPr>
     </w:lvl>
   </w:abstractNum>
-  <w:abstractNum w:abstractNumId="24" w15:restartNumberingAfterBreak="0">
+  <w:abstractNum w:abstractNumId="26" w15:restartNumberingAfterBreak="0">
     <w:nsid w:val="494A6953"/>
     <w:multiLevelType w:val="hybridMultilevel"/>
     <w:tmpl w:val="EBD607A2"/>
@@ -8768,7 +9211,7 @@
       </w:rPr>
     </w:lvl>
   </w:abstractNum>
-  <w:abstractNum w:abstractNumId="25" w15:restartNumberingAfterBreak="0">
+  <w:abstractNum w:abstractNumId="27" w15:restartNumberingAfterBreak="0">
     <w:nsid w:val="4A851423"/>
     <w:multiLevelType w:val="hybridMultilevel"/>
     <w:tmpl w:val="848C8EFE"/>
@@ -8881,7 +9324,7 @@
       </w:rPr>
     </w:lvl>
   </w:abstractNum>
-  <w:abstractNum w:abstractNumId="26" w15:restartNumberingAfterBreak="0">
+  <w:abstractNum w:abstractNumId="28" w15:restartNumberingAfterBreak="0">
     <w:nsid w:val="4C703444"/>
     <w:multiLevelType w:val="hybridMultilevel"/>
     <w:tmpl w:val="C3343110"/>
@@ -8994,7 +9437,7 @@
       </w:rPr>
     </w:lvl>
   </w:abstractNum>
-  <w:abstractNum w:abstractNumId="27" w15:restartNumberingAfterBreak="0">
+  <w:abstractNum w:abstractNumId="29" w15:restartNumberingAfterBreak="0">
     <w:nsid w:val="5ADC6AEE"/>
     <w:multiLevelType w:val="hybridMultilevel"/>
     <w:tmpl w:val="DA9A0574"/>
@@ -9107,7 +9550,7 @@
       </w:rPr>
     </w:lvl>
   </w:abstractNum>
-  <w:abstractNum w:abstractNumId="28" w15:restartNumberingAfterBreak="0">
+  <w:abstractNum w:abstractNumId="30" w15:restartNumberingAfterBreak="0">
     <w:nsid w:val="5C38104F"/>
     <w:multiLevelType w:val="hybridMultilevel"/>
     <w:tmpl w:val="C95C81FE"/>
@@ -9220,7 +9663,7 @@
       </w:rPr>
     </w:lvl>
   </w:abstractNum>
-  <w:abstractNum w:abstractNumId="29" w15:restartNumberingAfterBreak="0">
+  <w:abstractNum w:abstractNumId="31" w15:restartNumberingAfterBreak="0">
     <w:nsid w:val="5F3B138A"/>
     <w:multiLevelType w:val="multilevel"/>
     <w:tmpl w:val="A2984F62"/>
@@ -9369,7 +9812,7 @@
       </w:rPr>
     </w:lvl>
   </w:abstractNum>
-  <w:abstractNum w:abstractNumId="30" w15:restartNumberingAfterBreak="0">
+  <w:abstractNum w:abstractNumId="32" w15:restartNumberingAfterBreak="0">
     <w:nsid w:val="603470D4"/>
     <w:multiLevelType w:val="hybridMultilevel"/>
     <w:tmpl w:val="673CE6AE"/>
@@ -9482,7 +9925,120 @@
       </w:rPr>
     </w:lvl>
   </w:abstractNum>
-  <w:abstractNum w:abstractNumId="31" w15:restartNumberingAfterBreak="0">
+  <w:abstractNum w:abstractNumId="33" w15:restartNumberingAfterBreak="0">
+    <w:nsid w:val="624110D4"/>
+    <w:multiLevelType w:val="hybridMultilevel"/>
+    <w:tmpl w:val="84B468DE"/>
+    <w:lvl w:ilvl="0" w:tplc="08090001">
+      <w:start w:val="1"/>
+      <w:numFmt w:val="bullet"/>
+      <w:lvlText w:val=""/>
+      <w:lvlJc w:val="left"/>
+      <w:pPr>
+        <w:ind w:left="720" w:hanging="360"/>
+      </w:pPr>
+      <w:rPr>
+        <w:rFonts w:ascii="Symbol" w:hAnsi="Symbol" w:hint="default"/>
+      </w:rPr>
+    </w:lvl>
+    <w:lvl w:ilvl="1" w:tplc="08090003" w:tentative="1">
+      <w:start w:val="1"/>
+      <w:numFmt w:val="bullet"/>
+      <w:lvlText w:val="o"/>
+      <w:lvlJc w:val="left"/>
+      <w:pPr>
+        <w:ind w:left="1440" w:hanging="360"/>
+      </w:pPr>
+      <w:rPr>
+        <w:rFonts w:ascii="Courier New" w:hAnsi="Courier New" w:cs="Courier New" w:hint="default"/>
+      </w:rPr>
+    </w:lvl>
+    <w:lvl w:ilvl="2" w:tplc="08090005" w:tentative="1">
+      <w:start w:val="1"/>
+      <w:numFmt w:val="bullet"/>
+      <w:lvlText w:val=""/>
+      <w:lvlJc w:val="left"/>
+      <w:pPr>
+        <w:ind w:left="2160" w:hanging="360"/>
+      </w:pPr>
+      <w:rPr>
+        <w:rFonts w:ascii="Wingdings" w:hAnsi="Wingdings" w:hint="default"/>
+      </w:rPr>
+    </w:lvl>
+    <w:lvl w:ilvl="3" w:tplc="08090001" w:tentative="1">
+      <w:start w:val="1"/>
+      <w:numFmt w:val="bullet"/>
+      <w:lvlText w:val=""/>
+      <w:lvlJc w:val="left"/>
+      <w:pPr>
+        <w:ind w:left="2880" w:hanging="360"/>
+      </w:pPr>
+      <w:rPr>
+        <w:rFonts w:ascii="Symbol" w:hAnsi="Symbol" w:hint="default"/>
+      </w:rPr>
+    </w:lvl>
+    <w:lvl w:ilvl="4" w:tplc="08090003" w:tentative="1">
+      <w:start w:val="1"/>
+      <w:numFmt w:val="bullet"/>
+      <w:lvlText w:val="o"/>
+      <w:lvlJc w:val="left"/>
+      <w:pPr>
+        <w:ind w:left="3600" w:hanging="360"/>
+      </w:pPr>
+      <w:rPr>
+        <w:rFonts w:ascii="Courier New" w:hAnsi="Courier New" w:cs="Courier New" w:hint="default"/>
+      </w:rPr>
+    </w:lvl>
+    <w:lvl w:ilvl="5" w:tplc="08090005" w:tentative="1">
+      <w:start w:val="1"/>
+      <w:numFmt w:val="bullet"/>
+      <w:lvlText w:val=""/>
+      <w:lvlJc w:val="left"/>
+      <w:pPr>
+        <w:ind w:left="4320" w:hanging="360"/>
+      </w:pPr>
+      <w:rPr>
+        <w:rFonts w:ascii="Wingdings" w:hAnsi="Wingdings" w:hint="default"/>
+      </w:rPr>
+    </w:lvl>
+    <w:lvl w:ilvl="6" w:tplc="08090001" w:tentative="1">
+      <w:start w:val="1"/>
+      <w:numFmt w:val="bullet"/>
+      <w:lvlText w:val=""/>
+      <w:lvlJc w:val="left"/>
+      <w:pPr>
+        <w:ind w:left="5040" w:hanging="360"/>
+      </w:pPr>
+      <w:rPr>
+        <w:rFonts w:ascii="Symbol" w:hAnsi="Symbol" w:hint="default"/>
+      </w:rPr>
+    </w:lvl>
+    <w:lvl w:ilvl="7" w:tplc="08090003" w:tentative="1">
+      <w:start w:val="1"/>
+      <w:numFmt w:val="bullet"/>
+      <w:lvlText w:val="o"/>
+      <w:lvlJc w:val="left"/>
+      <w:pPr>
+        <w:ind w:left="5760" w:hanging="360"/>
+      </w:pPr>
+      <w:rPr>
+        <w:rFonts w:ascii="Courier New" w:hAnsi="Courier New" w:cs="Courier New" w:hint="default"/>
+      </w:rPr>
+    </w:lvl>
+    <w:lvl w:ilvl="8" w:tplc="08090005" w:tentative="1">
+      <w:start w:val="1"/>
+      <w:numFmt w:val="bullet"/>
+      <w:lvlText w:val=""/>
+      <w:lvlJc w:val="left"/>
+      <w:pPr>
+        <w:ind w:left="6480" w:hanging="360"/>
+      </w:pPr>
+      <w:rPr>
+        <w:rFonts w:ascii="Wingdings" w:hAnsi="Wingdings" w:hint="default"/>
+      </w:rPr>
+    </w:lvl>
+  </w:abstractNum>
+  <w:abstractNum w:abstractNumId="34" w15:restartNumberingAfterBreak="0">
     <w:nsid w:val="687B12BE"/>
     <w:multiLevelType w:val="hybridMultilevel"/>
     <w:tmpl w:val="725E0348"/>
@@ -9595,7 +10151,7 @@
       </w:rPr>
     </w:lvl>
   </w:abstractNum>
-  <w:abstractNum w:abstractNumId="32" w15:restartNumberingAfterBreak="0">
+  <w:abstractNum w:abstractNumId="35" w15:restartNumberingAfterBreak="0">
     <w:nsid w:val="689B4186"/>
     <w:multiLevelType w:val="hybridMultilevel"/>
     <w:tmpl w:val="0CF2FC64"/>
@@ -9708,7 +10264,7 @@
       </w:rPr>
     </w:lvl>
   </w:abstractNum>
-  <w:abstractNum w:abstractNumId="33" w15:restartNumberingAfterBreak="0">
+  <w:abstractNum w:abstractNumId="36" w15:restartNumberingAfterBreak="0">
     <w:nsid w:val="68E14324"/>
     <w:multiLevelType w:val="hybridMultilevel"/>
     <w:tmpl w:val="DB0840D0"/>
@@ -9821,7 +10377,7 @@
       </w:rPr>
     </w:lvl>
   </w:abstractNum>
-  <w:abstractNum w:abstractNumId="34" w15:restartNumberingAfterBreak="0">
+  <w:abstractNum w:abstractNumId="37" w15:restartNumberingAfterBreak="0">
     <w:nsid w:val="71A632D7"/>
     <w:multiLevelType w:val="hybridMultilevel"/>
     <w:tmpl w:val="615212E0"/>
@@ -9934,7 +10490,7 @@
       </w:rPr>
     </w:lvl>
   </w:abstractNum>
-  <w:abstractNum w:abstractNumId="35" w15:restartNumberingAfterBreak="0">
+  <w:abstractNum w:abstractNumId="38" w15:restartNumberingAfterBreak="0">
     <w:nsid w:val="76986D19"/>
     <w:multiLevelType w:val="multilevel"/>
     <w:tmpl w:val="0809001F"/>
@@ -10020,7 +10576,7 @@
       </w:pPr>
     </w:lvl>
   </w:abstractNum>
-  <w:abstractNum w:abstractNumId="36" w15:restartNumberingAfterBreak="0">
+  <w:abstractNum w:abstractNumId="39" w15:restartNumberingAfterBreak="0">
     <w:nsid w:val="76DF2789"/>
     <w:multiLevelType w:val="hybridMultilevel"/>
     <w:tmpl w:val="E65E2262"/>
@@ -10133,7 +10689,7 @@
       </w:rPr>
     </w:lvl>
   </w:abstractNum>
-  <w:abstractNum w:abstractNumId="37" w15:restartNumberingAfterBreak="0">
+  <w:abstractNum w:abstractNumId="40" w15:restartNumberingAfterBreak="0">
     <w:nsid w:val="77C761BF"/>
     <w:multiLevelType w:val="hybridMultilevel"/>
     <w:tmpl w:val="48CC43C2"/>
@@ -10246,7 +10802,7 @@
       </w:rPr>
     </w:lvl>
   </w:abstractNum>
-  <w:abstractNum w:abstractNumId="38" w15:restartNumberingAfterBreak="0">
+  <w:abstractNum w:abstractNumId="41" w15:restartNumberingAfterBreak="0">
     <w:nsid w:val="78AC411E"/>
     <w:multiLevelType w:val="hybridMultilevel"/>
     <w:tmpl w:val="D938C2A8"/>
@@ -10359,129 +10915,138 @@
       </w:rPr>
     </w:lvl>
   </w:abstractNum>
-  <w:num w:numId="1">
+  <w:num w:numId="1" w16cid:durableId="406997231">
+    <w:abstractNumId w:val="26"/>
+  </w:num>
+  <w:num w:numId="2" w16cid:durableId="1666932581">
+    <w:abstractNumId w:val="23"/>
+  </w:num>
+  <w:num w:numId="3" w16cid:durableId="1963807409">
+    <w:abstractNumId w:val="37"/>
+  </w:num>
+  <w:num w:numId="4" w16cid:durableId="1830363067">
+    <w:abstractNumId w:val="9"/>
+  </w:num>
+  <w:num w:numId="5" w16cid:durableId="1184515426">
+    <w:abstractNumId w:val="16"/>
+  </w:num>
+  <w:num w:numId="6" w16cid:durableId="1456951529">
+    <w:abstractNumId w:val="27"/>
+  </w:num>
+  <w:num w:numId="7" w16cid:durableId="1951162256">
+    <w:abstractNumId w:val="28"/>
+  </w:num>
+  <w:num w:numId="8" w16cid:durableId="1994211153">
+    <w:abstractNumId w:val="41"/>
+  </w:num>
+  <w:num w:numId="9" w16cid:durableId="1700202230">
+    <w:abstractNumId w:val="0"/>
+  </w:num>
+  <w:num w:numId="10" w16cid:durableId="837231058">
+    <w:abstractNumId w:val="21"/>
+  </w:num>
+  <w:num w:numId="11" w16cid:durableId="178785526">
+    <w:abstractNumId w:val="39"/>
+  </w:num>
+  <w:num w:numId="12" w16cid:durableId="1275163998">
+    <w:abstractNumId w:val="7"/>
+  </w:num>
+  <w:num w:numId="13" w16cid:durableId="1554535778">
+    <w:abstractNumId w:val="18"/>
+  </w:num>
+  <w:num w:numId="14" w16cid:durableId="542904083">
+    <w:abstractNumId w:val="1"/>
+  </w:num>
+  <w:num w:numId="15" w16cid:durableId="946699464">
+    <w:abstractNumId w:val="22"/>
+  </w:num>
+  <w:num w:numId="16" w16cid:durableId="418798036">
+    <w:abstractNumId w:val="32"/>
+  </w:num>
+  <w:num w:numId="17" w16cid:durableId="2046169606">
+    <w:abstractNumId w:val="36"/>
+  </w:num>
+  <w:num w:numId="18" w16cid:durableId="1126001012">
+    <w:abstractNumId w:val="11"/>
+  </w:num>
+  <w:num w:numId="19" w16cid:durableId="1019937533">
+    <w:abstractNumId w:val="17"/>
+  </w:num>
+  <w:num w:numId="20" w16cid:durableId="1230455141">
+    <w:abstractNumId w:val="2"/>
+  </w:num>
+  <w:num w:numId="21" w16cid:durableId="1945649012">
+    <w:abstractNumId w:val="34"/>
+  </w:num>
+  <w:num w:numId="22" w16cid:durableId="1739093453">
+    <w:abstractNumId w:val="14"/>
+  </w:num>
+  <w:num w:numId="23" w16cid:durableId="1592816095">
+    <w:abstractNumId w:val="12"/>
+  </w:num>
+  <w:num w:numId="24" w16cid:durableId="1250584032">
+    <w:abstractNumId w:val="19"/>
+  </w:num>
+  <w:num w:numId="25" w16cid:durableId="731197173">
+    <w:abstractNumId w:val="38"/>
+  </w:num>
+  <w:num w:numId="26" w16cid:durableId="1981229866">
+    <w:abstractNumId w:val="35"/>
+  </w:num>
+  <w:num w:numId="27" w16cid:durableId="910429263">
+    <w:abstractNumId w:val="25"/>
+  </w:num>
+  <w:num w:numId="28" w16cid:durableId="476993925">
     <w:abstractNumId w:val="24"/>
   </w:num>
-  <w:num w:numId="2">
-    <w:abstractNumId w:val="21"/>
+  <w:num w:numId="29" w16cid:durableId="494615075">
+    <w:abstractNumId w:val="40"/>
   </w:num>
-  <w:num w:numId="3">
-    <w:abstractNumId w:val="34"/>
+  <w:num w:numId="30" w16cid:durableId="638609281">
+    <w:abstractNumId w:val="31"/>
   </w:num>
-  <w:num w:numId="4">
+  <w:num w:numId="31" w16cid:durableId="488981008">
     <w:abstractNumId w:val="8"/>
   </w:num>
-  <w:num w:numId="5">
-    <w:abstractNumId w:val="14"/>
+  <w:num w:numId="32" w16cid:durableId="977223450">
+    <w:abstractNumId w:val="4"/>
   </w:num>
-  <w:num w:numId="6">
-    <w:abstractNumId w:val="25"/>
+  <w:num w:numId="33" w16cid:durableId="1873569940">
+    <w:abstractNumId w:val="29"/>
   </w:num>
-  <w:num w:numId="7">
-    <w:abstractNumId w:val="26"/>
+  <w:num w:numId="34" w16cid:durableId="188421222">
+    <w:abstractNumId w:val="10"/>
   </w:num>
-  <w:num w:numId="8">
-    <w:abstractNumId w:val="38"/>
-  </w:num>
-  <w:num w:numId="9">
-    <w:abstractNumId w:val="0"/>
-  </w:num>
-  <w:num w:numId="10">
-    <w:abstractNumId w:val="19"/>
-  </w:num>
-  <w:num w:numId="11">
-    <w:abstractNumId w:val="36"/>
-  </w:num>
-  <w:num w:numId="12">
+  <w:num w:numId="35" w16cid:durableId="887306168">
     <w:abstractNumId w:val="6"/>
   </w:num>
-  <w:num w:numId="13">
-    <w:abstractNumId w:val="16"/>
+  <w:num w:numId="36" w16cid:durableId="1994025648">
+    <w:abstractNumId w:val="3"/>
   </w:num>
-  <w:num w:numId="14">
-    <w:abstractNumId w:val="1"/>
+  <w:num w:numId="37" w16cid:durableId="659193359">
+    <w:abstractNumId w:val="30"/>
   </w:num>
-  <w:num w:numId="15">
+  <w:num w:numId="38" w16cid:durableId="328752395">
+    <w:abstractNumId w:val="13"/>
+  </w:num>
+  <w:num w:numId="39" w16cid:durableId="1330983418">
     <w:abstractNumId w:val="20"/>
   </w:num>
-  <w:num w:numId="16">
-    <w:abstractNumId w:val="30"/>
+  <w:num w:numId="40" w16cid:durableId="880023223">
+    <w:abstractNumId w:val="15"/>
   </w:num>
-  <w:num w:numId="17">
+  <w:num w:numId="41" w16cid:durableId="113016439">
     <w:abstractNumId w:val="33"/>
   </w:num>
-  <w:num w:numId="18">
-    <w:abstractNumId w:val="10"/>
-  </w:num>
-  <w:num w:numId="19">
-    <w:abstractNumId w:val="15"/>
-  </w:num>
-  <w:num w:numId="20">
-    <w:abstractNumId w:val="2"/>
-  </w:num>
-  <w:num w:numId="21">
-    <w:abstractNumId w:val="31"/>
-  </w:num>
-  <w:num w:numId="22">
-    <w:abstractNumId w:val="13"/>
-  </w:num>
-  <w:num w:numId="23">
-    <w:abstractNumId w:val="11"/>
-  </w:num>
-  <w:num w:numId="24">
-    <w:abstractNumId w:val="17"/>
-  </w:num>
-  <w:num w:numId="25">
-    <w:abstractNumId w:val="35"/>
-  </w:num>
-  <w:num w:numId="26">
-    <w:abstractNumId w:val="32"/>
-  </w:num>
-  <w:num w:numId="27">
-    <w:abstractNumId w:val="23"/>
-  </w:num>
-  <w:num w:numId="28">
-    <w:abstractNumId w:val="22"/>
-  </w:num>
-  <w:num w:numId="29">
-    <w:abstractNumId w:val="37"/>
-  </w:num>
-  <w:num w:numId="30">
-    <w:abstractNumId w:val="29"/>
-  </w:num>
-  <w:num w:numId="31">
-    <w:abstractNumId w:val="7"/>
-  </w:num>
-  <w:num w:numId="32">
-    <w:abstractNumId w:val="4"/>
-  </w:num>
-  <w:num w:numId="33">
-    <w:abstractNumId w:val="27"/>
-  </w:num>
-  <w:num w:numId="34">
-    <w:abstractNumId w:val="9"/>
-  </w:num>
-  <w:num w:numId="35">
+  <w:num w:numId="42" w16cid:durableId="1530530136">
     <w:abstractNumId w:val="5"/>
-  </w:num>
-  <w:num w:numId="36">
-    <w:abstractNumId w:val="3"/>
-  </w:num>
-  <w:num w:numId="37">
-    <w:abstractNumId w:val="28"/>
-  </w:num>
-  <w:num w:numId="38">
-    <w:abstractNumId w:val="12"/>
-  </w:num>
-  <w:num w:numId="39">
-    <w:abstractNumId w:val="18"/>
   </w:num>
   <w:numIdMacAtCleanup w:val="27"/>
 </w:numbering>
 </file>
 
 <file path=word/styles.xml><?xml version="1.0" encoding="utf-8"?>
-<w:styles xmlns:mc="http://schemas.openxmlformats.org/markup-compatibility/2006" xmlns:r="http://schemas.openxmlformats.org/officeDocument/2006/relationships" xmlns:w="http://schemas.openxmlformats.org/wordprocessingml/2006/main" xmlns:w14="http://schemas.microsoft.com/office/word/2010/wordml" xmlns:w15="http://schemas.microsoft.com/office/word/2012/wordml" xmlns:w16cid="http://schemas.microsoft.com/office/word/2016/wordml/cid" xmlns:w16se="http://schemas.microsoft.com/office/word/2015/wordml/symex" mc:Ignorable="w14 w15 w16se w16cid">
+<w:styles xmlns:mc="http://schemas.openxmlformats.org/markup-compatibility/2006" xmlns:r="http://schemas.openxmlformats.org/officeDocument/2006/relationships" xmlns:w="http://schemas.openxmlformats.org/wordprocessingml/2006/main" xmlns:w14="http://schemas.microsoft.com/office/word/2010/wordml" xmlns:w15="http://schemas.microsoft.com/office/word/2012/wordml" xmlns:w16cex="http://schemas.microsoft.com/office/word/2018/wordml/cex" xmlns:w16cid="http://schemas.microsoft.com/office/word/2016/wordml/cid" xmlns:w16="http://schemas.microsoft.com/office/word/2018/wordml" xmlns:w16sdtdh="http://schemas.microsoft.com/office/word/2020/wordml/sdtdatahash" xmlns:w16se="http://schemas.microsoft.com/office/word/2015/wordml/symex" mc:Ignorable="w14 w15 w16se w16cid w16 w16cex w16sdtdh">
   <w:docDefaults>
     <w:rPrDefault>
       <w:rPr>
@@ -10495,7 +11060,7 @@
     </w:rPrDefault>
     <w:pPrDefault/>
   </w:docDefaults>
-  <w:latentStyles w:defLockedState="0" w:defUIPriority="99" w:defSemiHidden="0" w:defUnhideWhenUsed="0" w:defQFormat="0" w:count="375">
+  <w:latentStyles w:defLockedState="0" w:defUIPriority="99" w:defSemiHidden="0" w:defUnhideWhenUsed="0" w:defQFormat="0" w:count="376">
     <w:lsdException w:name="Normal" w:uiPriority="0" w:qFormat="1"/>
     <w:lsdException w:name="heading 1" w:uiPriority="9" w:qFormat="1"/>
     <w:lsdException w:name="heading 2" w:semiHidden="1" w:uiPriority="9" w:unhideWhenUsed="1" w:qFormat="1"/>
@@ -10871,6 +11436,7 @@
     <w:lsdException w:name="Smart Hyperlink" w:semiHidden="1" w:unhideWhenUsed="1"/>
     <w:lsdException w:name="Hashtag" w:semiHidden="1" w:unhideWhenUsed="1"/>
     <w:lsdException w:name="Unresolved Mention" w:semiHidden="1" w:unhideWhenUsed="1"/>
+    <w:lsdException w:name="Smart Link" w:semiHidden="1" w:unhideWhenUsed="1"/>
   </w:latentStyles>
   <w:style w:type="paragraph" w:default="1" w:styleId="Normal">
     <w:name w:val="Normal"/>

</xml_diff>

<commit_message>
Add team member 1 fork
Screenshot of the fork added to team member 1 tasks
</commit_message>
<xml_diff>
--- a/Perth4_PROG6001_02.docx
+++ b/Perth4_PROG6001_02.docx
@@ -34,7 +34,7 @@
                 <w:noProof/>
               </w:rPr>
               <w:drawing>
-                <wp:inline distT="0" distB="0" distL="0" distR="0" wp14:anchorId="1312E7BC" wp14:editId="33FD0A4B">
+                <wp:inline distT="0" distB="0" distL="0" distR="0" wp14:anchorId="1312E7BC" wp14:editId="0A1E26DA">
                   <wp:extent cx="2616200" cy="850900"/>
                   <wp:effectExtent l="0" t="0" r="0" b="0"/>
                   <wp:docPr id="1" name="Picture 1" descr="Text&#10;&#10;Description automatically generated"/>
@@ -3995,7 +3995,7 @@
                                 <w:szCs w:val="20"/>
                                 <w:lang w:val="en-US"/>
                               </w:rPr>
-                              <w:t>Final merge</w:t>
+                              <w:t>Pull request</w:t>
                             </w:r>
                             <w:r>
                               <w:rPr>
@@ -4195,7 +4195,7 @@
                           <w:szCs w:val="20"/>
                           <w:lang w:val="en-US"/>
                         </w:rPr>
-                        <w:t>Final merge</w:t>
+                        <w:t>Pull request</w:t>
                       </w:r>
                       <w:r>
                         <w:rPr>
@@ -4397,7 +4397,7 @@
                                 <w:sz w:val="20"/>
                                 <w:szCs w:val="20"/>
                               </w:rPr>
-                              <w:t>Pull request</w:t>
+                              <w:t>Final merge</w:t>
                             </w:r>
                             <w:r>
                               <w:rPr>
@@ -4557,7 +4557,7 @@
                           <w:sz w:val="20"/>
                           <w:szCs w:val="20"/>
                         </w:rPr>
-                        <w:t>Pull request</w:t>
+                        <w:t>Final merge</w:t>
                       </w:r>
                       <w:r>
                         <w:rPr>
@@ -4599,7 +4599,7 @@
           <w14:ligatures w14:val="standardContextual"/>
         </w:rPr>
         <w:drawing>
-          <wp:anchor distT="0" distB="0" distL="114300" distR="114300" simplePos="0" relativeHeight="251667456" behindDoc="0" locked="0" layoutInCell="1" allowOverlap="1" wp14:anchorId="02948FA7" wp14:editId="599575A7">
+          <wp:anchor distT="0" distB="0" distL="114300" distR="114300" simplePos="0" relativeHeight="251667456" behindDoc="0" locked="0" layoutInCell="1" allowOverlap="1" wp14:anchorId="02948FA7" wp14:editId="2A473DE4">
             <wp:simplePos x="0" y="0"/>
             <wp:positionH relativeFrom="column">
               <wp:posOffset>-119380</wp:posOffset>
@@ -4661,7 +4661,7 @@
           <w14:ligatures w14:val="standardContextual"/>
         </w:rPr>
         <w:drawing>
-          <wp:anchor distT="0" distB="0" distL="114300" distR="114300" simplePos="0" relativeHeight="251664384" behindDoc="0" locked="0" layoutInCell="1" allowOverlap="1" wp14:anchorId="28DA1F16" wp14:editId="64870E23">
+          <wp:anchor distT="0" distB="0" distL="114300" distR="114300" simplePos="0" relativeHeight="251664384" behindDoc="0" locked="0" layoutInCell="1" allowOverlap="1" wp14:anchorId="28DA1F16" wp14:editId="1AA0EA3F">
             <wp:simplePos x="0" y="0"/>
             <wp:positionH relativeFrom="column">
               <wp:posOffset>0</wp:posOffset>
@@ -4843,7 +4843,7 @@
         </w:rPr>
         <w:lastRenderedPageBreak/>
         <w:drawing>
-          <wp:anchor distT="0" distB="0" distL="114300" distR="114300" simplePos="0" relativeHeight="251672576" behindDoc="0" locked="0" layoutInCell="1" allowOverlap="1" wp14:anchorId="0CD28E84" wp14:editId="1393B9B5">
+          <wp:anchor distT="0" distB="0" distL="114300" distR="114300" simplePos="0" relativeHeight="251672576" behindDoc="0" locked="0" layoutInCell="1" allowOverlap="1" wp14:anchorId="0CD28E84" wp14:editId="54B0B873">
             <wp:simplePos x="0" y="0"/>
             <wp:positionH relativeFrom="column">
               <wp:posOffset>0</wp:posOffset>
@@ -5404,7 +5404,7 @@
           <w:noProof/>
         </w:rPr>
         <w:drawing>
-          <wp:anchor distT="0" distB="0" distL="114300" distR="114300" simplePos="0" relativeHeight="251673600" behindDoc="0" locked="0" layoutInCell="1" allowOverlap="1" wp14:anchorId="654D8ABD" wp14:editId="452734B4">
+          <wp:anchor distT="0" distB="0" distL="114300" distR="114300" simplePos="0" relativeHeight="251673600" behindDoc="0" locked="0" layoutInCell="1" allowOverlap="1" wp14:anchorId="654D8ABD" wp14:editId="2698F30B">
             <wp:simplePos x="0" y="0"/>
             <wp:positionH relativeFrom="column">
               <wp:posOffset>0</wp:posOffset>
@@ -5967,7 +5967,7 @@
           <w14:ligatures w14:val="standardContextual"/>
         </w:rPr>
         <w:drawing>
-          <wp:inline distT="0" distB="0" distL="0" distR="0" wp14:anchorId="1CA5EABF" wp14:editId="60D3EA85">
+          <wp:inline distT="0" distB="0" distL="0" distR="0" wp14:anchorId="1CA5EABF" wp14:editId="77C6F459">
             <wp:extent cx="5731510" cy="3197225"/>
             <wp:effectExtent l="0" t="0" r="0" b="3175"/>
             <wp:docPr id="32850782" name="Picture 5" descr="A screenshot of a computer&#10;&#10;Description automatically generated"/>
@@ -6330,7 +6330,7 @@
           <w14:ligatures w14:val="standardContextual"/>
         </w:rPr>
         <w:drawing>
-          <wp:anchor distT="0" distB="0" distL="114300" distR="114300" simplePos="0" relativeHeight="251676672" behindDoc="0" locked="0" layoutInCell="1" allowOverlap="1" wp14:anchorId="61FA3FD5" wp14:editId="00BBBBBD">
+          <wp:anchor distT="0" distB="0" distL="114300" distR="114300" simplePos="0" relativeHeight="251676672" behindDoc="0" locked="0" layoutInCell="1" allowOverlap="1" wp14:anchorId="61FA3FD5" wp14:editId="699AEEC5">
             <wp:simplePos x="0" y="0"/>
             <wp:positionH relativeFrom="column">
               <wp:posOffset>37475</wp:posOffset>
@@ -6427,6 +6427,601 @@
           <w:rFonts w:cstheme="minorHAnsi"/>
         </w:rPr>
       </w:pPr>
+      <w:r>
+        <w:rPr>
+          <w:rFonts w:cstheme="minorHAnsi"/>
+        </w:rPr>
+        <w:br w:type="page"/>
+      </w:r>
+    </w:p>
+    <w:p>
+      <w:pPr>
+        <w:pStyle w:val="Heading2"/>
+        <w:numPr>
+          <w:ilvl w:val="0"/>
+          <w:numId w:val="32"/>
+        </w:numPr>
+        <w:rPr>
+          <w:b/>
+          <w:bCs/>
+          <w:sz w:val="32"/>
+          <w:szCs w:val="32"/>
+        </w:rPr>
+      </w:pPr>
+      <w:r>
+        <w:rPr>
+          <w:b/>
+          <w:bCs/>
+          <w:sz w:val="32"/>
+          <w:szCs w:val="32"/>
+        </w:rPr>
+        <w:lastRenderedPageBreak/>
+        <w:t xml:space="preserve">Team member </w:t>
+      </w:r>
+      <w:r>
+        <w:rPr>
+          <w:b/>
+          <w:bCs/>
+          <w:sz w:val="32"/>
+          <w:szCs w:val="32"/>
+        </w:rPr>
+        <w:t>2</w:t>
+      </w:r>
+      <w:r>
+        <w:rPr>
+          <w:b/>
+          <w:bCs/>
+          <w:sz w:val="32"/>
+          <w:szCs w:val="32"/>
+        </w:rPr>
+        <w:t xml:space="preserve"> (</w:t>
+      </w:r>
+      <w:proofErr w:type="spellStart"/>
+      <w:r>
+        <w:rPr>
+          <w:b/>
+          <w:bCs/>
+          <w:sz w:val="32"/>
+          <w:szCs w:val="32"/>
+        </w:rPr>
+        <w:t>Sanduni</w:t>
+      </w:r>
+      <w:proofErr w:type="spellEnd"/>
+      <w:r>
+        <w:rPr>
+          <w:b/>
+          <w:bCs/>
+          <w:sz w:val="32"/>
+          <w:szCs w:val="32"/>
+        </w:rPr>
+        <w:t xml:space="preserve"> </w:t>
+      </w:r>
+      <w:proofErr w:type="spellStart"/>
+      <w:r>
+        <w:rPr>
+          <w:b/>
+          <w:bCs/>
+          <w:sz w:val="32"/>
+          <w:szCs w:val="32"/>
+        </w:rPr>
+        <w:t>Udulitha</w:t>
+      </w:r>
+      <w:proofErr w:type="spellEnd"/>
+      <w:r>
+        <w:rPr>
+          <w:b/>
+          <w:bCs/>
+          <w:sz w:val="32"/>
+          <w:szCs w:val="32"/>
+        </w:rPr>
+        <w:t>) tasks</w:t>
+      </w:r>
+    </w:p>
+    <w:p/>
+    <w:p>
+      <w:pPr>
+        <w:pStyle w:val="Heading3"/>
+        <w:numPr>
+          <w:ilvl w:val="1"/>
+          <w:numId w:val="32"/>
+        </w:numPr>
+        <w:rPr>
+          <w:b/>
+          <w:bCs/>
+          <w:color w:val="000000" w:themeColor="text1"/>
+          <w:sz w:val="28"/>
+          <w:szCs w:val="28"/>
+        </w:rPr>
+      </w:pPr>
+      <w:r>
+        <w:rPr>
+          <w:b/>
+          <w:bCs/>
+          <w:color w:val="000000" w:themeColor="text1"/>
+          <w:sz w:val="28"/>
+          <w:szCs w:val="28"/>
+        </w:rPr>
+        <w:t xml:space="preserve">Task </w:t>
+      </w:r>
+      <w:r>
+        <w:rPr>
+          <w:b/>
+          <w:bCs/>
+          <w:color w:val="000000" w:themeColor="text1"/>
+          <w:sz w:val="28"/>
+          <w:szCs w:val="28"/>
+        </w:rPr>
+        <w:t>1</w:t>
+      </w:r>
+      <w:r>
+        <w:rPr>
+          <w:b/>
+          <w:bCs/>
+          <w:color w:val="000000" w:themeColor="text1"/>
+          <w:sz w:val="28"/>
+          <w:szCs w:val="28"/>
+        </w:rPr>
+        <w:t xml:space="preserve">: </w:t>
+      </w:r>
+      <w:r>
+        <w:rPr>
+          <w:b/>
+          <w:bCs/>
+          <w:color w:val="000000" w:themeColor="text1"/>
+          <w:sz w:val="28"/>
+          <w:szCs w:val="28"/>
+        </w:rPr>
+        <w:t>fork repository</w:t>
+      </w:r>
+    </w:p>
+    <w:p/>
+    <w:p>
+      <w:pPr>
+        <w:spacing w:line="360" w:lineRule="auto"/>
+        <w:jc w:val="both"/>
+      </w:pPr>
+      <w:r>
+        <w:rPr>
+          <w:noProof/>
+        </w:rPr>
+        <mc:AlternateContent>
+          <mc:Choice Requires="wps">
+            <w:drawing>
+              <wp:anchor distT="0" distB="0" distL="114300" distR="114300" simplePos="0" relativeHeight="251683840" behindDoc="0" locked="0" layoutInCell="1" allowOverlap="1" wp14:anchorId="5964F124" wp14:editId="4B81985A">
+                <wp:simplePos x="0" y="0"/>
+                <wp:positionH relativeFrom="column">
+                  <wp:posOffset>0</wp:posOffset>
+                </wp:positionH>
+                <wp:positionV relativeFrom="paragraph">
+                  <wp:posOffset>3312795</wp:posOffset>
+                </wp:positionV>
+                <wp:extent cx="5996305" cy="635"/>
+                <wp:effectExtent l="0" t="0" r="0" b="12065"/>
+                <wp:wrapTopAndBottom/>
+                <wp:docPr id="1604502678" name="Text Box 1"/>
+                <wp:cNvGraphicFramePr/>
+                <a:graphic xmlns:a="http://schemas.openxmlformats.org/drawingml/2006/main">
+                  <a:graphicData uri="http://schemas.microsoft.com/office/word/2010/wordprocessingShape">
+                    <wps:wsp>
+                      <wps:cNvSpPr txBox="1"/>
+                      <wps:spPr>
+                        <a:xfrm>
+                          <a:off x="0" y="0"/>
+                          <a:ext cx="5996305" cy="635"/>
+                        </a:xfrm>
+                        <a:prstGeom prst="rect">
+                          <a:avLst/>
+                        </a:prstGeom>
+                        <a:solidFill>
+                          <a:prstClr val="white"/>
+                        </a:solidFill>
+                        <a:ln>
+                          <a:noFill/>
+                        </a:ln>
+                      </wps:spPr>
+                      <wps:txbx>
+                        <w:txbxContent>
+                          <w:p>
+                            <w:pPr>
+                              <w:pStyle w:val="Caption"/>
+                              <w:jc w:val="center"/>
+                              <w:rPr>
+                                <w:b/>
+                                <w:bCs/>
+                                <w:i w:val="0"/>
+                                <w:iCs w:val="0"/>
+                                <w:noProof/>
+                                <w:color w:val="000000" w:themeColor="text1"/>
+                                <w:sz w:val="20"/>
+                                <w:szCs w:val="20"/>
+                              </w:rPr>
+                            </w:pPr>
+                            <w:r>
+                              <w:rPr>
+                                <w:b/>
+                                <w:bCs/>
+                                <w:i w:val="0"/>
+                                <w:iCs w:val="0"/>
+                                <w:color w:val="000000" w:themeColor="text1"/>
+                                <w:sz w:val="20"/>
+                                <w:szCs w:val="20"/>
+                              </w:rPr>
+                              <w:t xml:space="preserve">Figure </w:t>
+                            </w:r>
+                            <w:r>
+                              <w:rPr>
+                                <w:b/>
+                                <w:bCs/>
+                                <w:i w:val="0"/>
+                                <w:iCs w:val="0"/>
+                                <w:color w:val="000000" w:themeColor="text1"/>
+                                <w:sz w:val="20"/>
+                                <w:szCs w:val="20"/>
+                              </w:rPr>
+                              <w:fldChar w:fldCharType="begin"/>
+                            </w:r>
+                            <w:r>
+                              <w:rPr>
+                                <w:b/>
+                                <w:bCs/>
+                                <w:i w:val="0"/>
+                                <w:iCs w:val="0"/>
+                                <w:color w:val="000000" w:themeColor="text1"/>
+                                <w:sz w:val="20"/>
+                                <w:szCs w:val="20"/>
+                              </w:rPr>
+                              <w:instrText xml:space="preserve"> SEQ Figure \* ARABIC </w:instrText>
+                            </w:r>
+                            <w:r>
+                              <w:rPr>
+                                <w:b/>
+                                <w:bCs/>
+                                <w:i w:val="0"/>
+                                <w:iCs w:val="0"/>
+                                <w:color w:val="000000" w:themeColor="text1"/>
+                                <w:sz w:val="20"/>
+                                <w:szCs w:val="20"/>
+                              </w:rPr>
+                              <w:fldChar w:fldCharType="separate"/>
+                            </w:r>
+                            <w:r>
+                              <w:rPr>
+                                <w:b/>
+                                <w:bCs/>
+                                <w:i w:val="0"/>
+                                <w:iCs w:val="0"/>
+                                <w:noProof/>
+                                <w:color w:val="000000" w:themeColor="text1"/>
+                                <w:sz w:val="20"/>
+                                <w:szCs w:val="20"/>
+                              </w:rPr>
+                              <w:t>9</w:t>
+                            </w:r>
+                            <w:r>
+                              <w:rPr>
+                                <w:b/>
+                                <w:bCs/>
+                                <w:i w:val="0"/>
+                                <w:iCs w:val="0"/>
+                                <w:color w:val="000000" w:themeColor="text1"/>
+                                <w:sz w:val="20"/>
+                                <w:szCs w:val="20"/>
+                              </w:rPr>
+                              <w:fldChar w:fldCharType="end"/>
+                            </w:r>
+                            <w:r>
+                              <w:rPr>
+                                <w:b/>
+                                <w:bCs/>
+                                <w:i w:val="0"/>
+                                <w:iCs w:val="0"/>
+                                <w:color w:val="000000" w:themeColor="text1"/>
+                                <w:sz w:val="20"/>
+                                <w:szCs w:val="20"/>
+                                <w:lang w:val="en-US"/>
+                              </w:rPr>
+                              <w:t xml:space="preserve"> - Create </w:t>
+                            </w:r>
+                            <w:proofErr w:type="gramStart"/>
+                            <w:r>
+                              <w:rPr>
+                                <w:b/>
+                                <w:bCs/>
+                                <w:i w:val="0"/>
+                                <w:iCs w:val="0"/>
+                                <w:color w:val="000000" w:themeColor="text1"/>
+                                <w:sz w:val="20"/>
+                                <w:szCs w:val="20"/>
+                                <w:lang w:val="en-US"/>
+                              </w:rPr>
+                              <w:t>fork</w:t>
+                            </w:r>
+                            <w:proofErr w:type="gramEnd"/>
+                          </w:p>
+                        </w:txbxContent>
+                      </wps:txbx>
+                      <wps:bodyPr rot="0" spcFirstLastPara="0" vertOverflow="overflow" horzOverflow="overflow" vert="horz" wrap="square" lIns="0" tIns="0" rIns="0" bIns="0" numCol="1" spcCol="0" rtlCol="0" fromWordArt="0" anchor="t" anchorCtr="0" forceAA="0" compatLnSpc="1">
+                        <a:prstTxWarp prst="textNoShape">
+                          <a:avLst/>
+                        </a:prstTxWarp>
+                        <a:spAutoFit/>
+                      </wps:bodyPr>
+                    </wps:wsp>
+                  </a:graphicData>
+                </a:graphic>
+              </wp:anchor>
+            </w:drawing>
+          </mc:Choice>
+          <mc:Fallback>
+            <w:pict>
+              <v:shape w14:anchorId="5964F124" id="_x0000_s1033" type="#_x0000_t202" style="position:absolute;left:0;text-align:left;margin-left:0;margin-top:260.85pt;width:472.15pt;height:.05pt;z-index:251683840;visibility:visible;mso-wrap-style:square;mso-wrap-distance-left:9pt;mso-wrap-distance-top:0;mso-wrap-distance-right:9pt;mso-wrap-distance-bottom:0;mso-position-horizontal:absolute;mso-position-horizontal-relative:text;mso-position-vertical:absolute;mso-position-vertical-relative:text;v-text-anchor:top" o:gfxdata="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" stroked="f">
+                <v:textbox style="mso-fit-shape-to-text:t" inset="0,0,0,0">
+                  <w:txbxContent>
+                    <w:p>
+                      <w:pPr>
+                        <w:pStyle w:val="Caption"/>
+                        <w:jc w:val="center"/>
+                        <w:rPr>
+                          <w:b/>
+                          <w:bCs/>
+                          <w:i w:val="0"/>
+                          <w:iCs w:val="0"/>
+                          <w:noProof/>
+                          <w:color w:val="000000" w:themeColor="text1"/>
+                          <w:sz w:val="20"/>
+                          <w:szCs w:val="20"/>
+                        </w:rPr>
+                      </w:pPr>
+                      <w:r>
+                        <w:rPr>
+                          <w:b/>
+                          <w:bCs/>
+                          <w:i w:val="0"/>
+                          <w:iCs w:val="0"/>
+                          <w:color w:val="000000" w:themeColor="text1"/>
+                          <w:sz w:val="20"/>
+                          <w:szCs w:val="20"/>
+                        </w:rPr>
+                        <w:t xml:space="preserve">Figure </w:t>
+                      </w:r>
+                      <w:r>
+                        <w:rPr>
+                          <w:b/>
+                          <w:bCs/>
+                          <w:i w:val="0"/>
+                          <w:iCs w:val="0"/>
+                          <w:color w:val="000000" w:themeColor="text1"/>
+                          <w:sz w:val="20"/>
+                          <w:szCs w:val="20"/>
+                        </w:rPr>
+                        <w:fldChar w:fldCharType="begin"/>
+                      </w:r>
+                      <w:r>
+                        <w:rPr>
+                          <w:b/>
+                          <w:bCs/>
+                          <w:i w:val="0"/>
+                          <w:iCs w:val="0"/>
+                          <w:color w:val="000000" w:themeColor="text1"/>
+                          <w:sz w:val="20"/>
+                          <w:szCs w:val="20"/>
+                        </w:rPr>
+                        <w:instrText xml:space="preserve"> SEQ Figure \* ARABIC </w:instrText>
+                      </w:r>
+                      <w:r>
+                        <w:rPr>
+                          <w:b/>
+                          <w:bCs/>
+                          <w:i w:val="0"/>
+                          <w:iCs w:val="0"/>
+                          <w:color w:val="000000" w:themeColor="text1"/>
+                          <w:sz w:val="20"/>
+                          <w:szCs w:val="20"/>
+                        </w:rPr>
+                        <w:fldChar w:fldCharType="separate"/>
+                      </w:r>
+                      <w:r>
+                        <w:rPr>
+                          <w:b/>
+                          <w:bCs/>
+                          <w:i w:val="0"/>
+                          <w:iCs w:val="0"/>
+                          <w:noProof/>
+                          <w:color w:val="000000" w:themeColor="text1"/>
+                          <w:sz w:val="20"/>
+                          <w:szCs w:val="20"/>
+                        </w:rPr>
+                        <w:t>9</w:t>
+                      </w:r>
+                      <w:r>
+                        <w:rPr>
+                          <w:b/>
+                          <w:bCs/>
+                          <w:i w:val="0"/>
+                          <w:iCs w:val="0"/>
+                          <w:color w:val="000000" w:themeColor="text1"/>
+                          <w:sz w:val="20"/>
+                          <w:szCs w:val="20"/>
+                        </w:rPr>
+                        <w:fldChar w:fldCharType="end"/>
+                      </w:r>
+                      <w:r>
+                        <w:rPr>
+                          <w:b/>
+                          <w:bCs/>
+                          <w:i w:val="0"/>
+                          <w:iCs w:val="0"/>
+                          <w:color w:val="000000" w:themeColor="text1"/>
+                          <w:sz w:val="20"/>
+                          <w:szCs w:val="20"/>
+                          <w:lang w:val="en-US"/>
+                        </w:rPr>
+                        <w:t xml:space="preserve"> - Create </w:t>
+                      </w:r>
+                      <w:proofErr w:type="gramStart"/>
+                      <w:r>
+                        <w:rPr>
+                          <w:b/>
+                          <w:bCs/>
+                          <w:i w:val="0"/>
+                          <w:iCs w:val="0"/>
+                          <w:color w:val="000000" w:themeColor="text1"/>
+                          <w:sz w:val="20"/>
+                          <w:szCs w:val="20"/>
+                          <w:lang w:val="en-US"/>
+                        </w:rPr>
+                        <w:t>fork</w:t>
+                      </w:r>
+                      <w:proofErr w:type="gramEnd"/>
+                    </w:p>
+                  </w:txbxContent>
+                </v:textbox>
+                <w10:wrap type="topAndBottom"/>
+              </v:shape>
+            </w:pict>
+          </mc:Fallback>
+        </mc:AlternateContent>
+      </w:r>
+      <w:r>
+        <w:rPr>
+          <w:noProof/>
+          <w14:ligatures w14:val="standardContextual"/>
+        </w:rPr>
+        <w:drawing>
+          <wp:anchor distT="0" distB="0" distL="114300" distR="114300" simplePos="0" relativeHeight="251681792" behindDoc="0" locked="0" layoutInCell="1" allowOverlap="1" wp14:anchorId="734F300F" wp14:editId="112A792A">
+            <wp:simplePos x="0" y="0"/>
+            <wp:positionH relativeFrom="column">
+              <wp:posOffset>0</wp:posOffset>
+            </wp:positionH>
+            <wp:positionV relativeFrom="paragraph">
+              <wp:posOffset>730250</wp:posOffset>
+            </wp:positionV>
+            <wp:extent cx="5996305" cy="2525395"/>
+            <wp:effectExtent l="0" t="0" r="0" b="1905"/>
+            <wp:wrapTopAndBottom/>
+            <wp:docPr id="447312556" name="Picture 1" descr="A screenshot of a computer&#10;&#10;Description automatically generated"/>
+            <wp:cNvGraphicFramePr>
+              <a:graphicFrameLocks xmlns:a="http://schemas.openxmlformats.org/drawingml/2006/main" noChangeAspect="1"/>
+            </wp:cNvGraphicFramePr>
+            <a:graphic xmlns:a="http://schemas.openxmlformats.org/drawingml/2006/main">
+              <a:graphicData uri="http://schemas.openxmlformats.org/drawingml/2006/picture">
+                <pic:pic xmlns:pic="http://schemas.openxmlformats.org/drawingml/2006/picture">
+                  <pic:nvPicPr>
+                    <pic:cNvPr id="447312556" name="Picture 1" descr="A screenshot of a computer&#10;&#10;Description automatically generated"/>
+                    <pic:cNvPicPr/>
+                  </pic:nvPicPr>
+                  <pic:blipFill>
+                    <a:blip r:embed="rId21" cstate="print">
+                      <a:extLst>
+                        <a:ext uri="{28A0092B-C50C-407E-A947-70E740481C1C}">
+                          <a14:useLocalDpi xmlns:a14="http://schemas.microsoft.com/office/drawing/2010/main" val="0"/>
+                        </a:ext>
+                      </a:extLst>
+                    </a:blip>
+                    <a:stretch>
+                      <a:fillRect/>
+                    </a:stretch>
+                  </pic:blipFill>
+                  <pic:spPr>
+                    <a:xfrm>
+                      <a:off x="0" y="0"/>
+                      <a:ext cx="5996305" cy="2525395"/>
+                    </a:xfrm>
+                    <a:prstGeom prst="rect">
+                      <a:avLst/>
+                    </a:prstGeom>
+                  </pic:spPr>
+                </pic:pic>
+              </a:graphicData>
+            </a:graphic>
+            <wp14:sizeRelH relativeFrom="page">
+              <wp14:pctWidth>0</wp14:pctWidth>
+            </wp14:sizeRelH>
+            <wp14:sizeRelV relativeFrom="page">
+              <wp14:pctHeight>0</wp14:pctHeight>
+            </wp14:sizeRelV>
+          </wp:anchor>
+        </w:drawing>
+      </w:r>
+      <w:r>
+        <w:t>Use GitHub Fork feature to create a personal copy of the main project created by another user</w:t>
+      </w:r>
+      <w:r>
+        <w:t xml:space="preserve"> (</w:t>
+      </w:r>
+      <w:proofErr w:type="spellStart"/>
+      <w:r>
+        <w:t>ViranScu</w:t>
+      </w:r>
+      <w:proofErr w:type="spellEnd"/>
+      <w:r>
+        <w:t>)</w:t>
+      </w:r>
+      <w:r>
+        <w:t xml:space="preserve">. </w:t>
+      </w:r>
+      <w:r>
+        <w:t>See figure 9 on creating a</w:t>
+      </w:r>
+      <w:r>
+        <w:t xml:space="preserve"> new</w:t>
+      </w:r>
+      <w:r>
+        <w:t xml:space="preserve"> fork.</w:t>
+      </w:r>
+    </w:p>
+    <w:p>
+      <w:pPr>
+        <w:pStyle w:val="Heading3"/>
+        <w:rPr>
+          <w:b/>
+          <w:bCs/>
+          <w:color w:val="000000" w:themeColor="text1"/>
+          <w:sz w:val="28"/>
+          <w:szCs w:val="28"/>
+        </w:rPr>
+      </w:pPr>
+    </w:p>
+    <w:p>
+      <w:pPr>
+        <w:spacing w:line="360" w:lineRule="auto"/>
+        <w:jc w:val="both"/>
+      </w:pPr>
+    </w:p>
+    <w:p/>
+    <w:p>
+      <w:pPr>
+        <w:rPr>
+          <w:rFonts w:cstheme="minorHAnsi"/>
+        </w:rPr>
+      </w:pPr>
+    </w:p>
+    <w:p>
+      <w:pPr>
+        <w:rPr>
+          <w:rFonts w:cstheme="minorHAnsi"/>
+        </w:rPr>
+      </w:pPr>
+      <w:r>
+        <w:rPr>
+          <w:rFonts w:cstheme="minorHAnsi"/>
+        </w:rPr>
+        <w:br w:type="page"/>
+      </w:r>
+    </w:p>
+    <w:p>
+      <w:pPr>
+        <w:rPr>
+          <w:rFonts w:cstheme="minorHAnsi"/>
+        </w:rPr>
+      </w:pPr>
+    </w:p>
+    <w:p>
+      <w:pPr>
+        <w:rPr>
+          <w:rFonts w:cstheme="minorHAnsi"/>
+        </w:rPr>
+      </w:pPr>
     </w:p>
     <w:p>
       <w:pPr>
@@ -6471,13 +7066,6 @@
         </w:rPr>
         <w:tab/>
       </w:r>
-    </w:p>
-    <w:p>
-      <w:pPr>
-        <w:rPr>
-          <w:rFonts w:cstheme="minorHAnsi"/>
-        </w:rPr>
-      </w:pPr>
     </w:p>
     <w:p>
       <w:pPr>
@@ -6807,7 +7395,6 @@
           <w:sz w:val="32"/>
           <w:szCs w:val="32"/>
         </w:rPr>
-        <w:lastRenderedPageBreak/>
         <w:t>Request for Proposal (</w:t>
       </w:r>
       <w:r>
@@ -7517,6 +8104,7 @@
               <w:rPr>
                 <w:rFonts w:cstheme="minorHAnsi"/>
               </w:rPr>
+              <w:lastRenderedPageBreak/>
               <w:t>February 5, 2024: Targeted project start date</w:t>
             </w:r>
           </w:p>
@@ -7711,7 +8299,6 @@
           <w:sz w:val="32"/>
           <w:szCs w:val="32"/>
         </w:rPr>
-        <w:lastRenderedPageBreak/>
         <w:t>Agile Mindset</w:t>
       </w:r>
       <w:bookmarkEnd w:id="9"/>
@@ -7761,7 +8348,7 @@
         </w:rPr>
         <w:t xml:space="preserve">Agile software development transcends mere frameworks and practices, evolving into a comprehensive mindset that emphasizes collaboration, adaptability, and continuous improvement. Unlike traditional methodologies, such as Waterfall, Agile is not confined to a specific set of rules; rather, it is an umbrella term encompassing various frameworks and practices aligned with the values and principles articulated in the Manifesto for Agile Software Development. </w:t>
       </w:r>
-      <w:hyperlink r:id="rId21" w:history="1">
+      <w:hyperlink r:id="rId22" w:history="1">
         <w:r>
           <w:rPr>
             <w:rStyle w:val="Hyperlink"/>
@@ -7824,7 +8411,7 @@
         </w:rPr>
         <w:t xml:space="preserve">The foundation of Agile is laid out in the Manifesto for Agile Software Development and its accompanying 12 Principles. These values and principles guide how teams approach software development, change, and uncertainty. </w:t>
       </w:r>
-      <w:hyperlink r:id="rId22" w:history="1">
+      <w:hyperlink r:id="rId23" w:history="1">
         <w:r>
           <w:rPr>
             <w:rStyle w:val="Hyperlink"/>
@@ -7869,7 +8456,7 @@
                     </pic:cNvPicPr>
                   </pic:nvPicPr>
                   <pic:blipFill>
-                    <a:blip r:embed="rId23">
+                    <a:blip r:embed="rId24">
                       <a:extLst>
                         <a:ext uri="{28A0092B-C50C-407E-A947-70E740481C1C}">
                           <a14:useLocalDpi xmlns:a14="http://schemas.microsoft.com/office/drawing/2010/main" val="0"/>
@@ -7914,13 +8501,13 @@
           <w:rPr>
             <w:noProof/>
           </w:rPr>
-          <w:t>9</w:t>
+          <w:t>10</w:t>
         </w:r>
       </w:fldSimple>
       <w:r>
         <w:t>: Agile Manifesto (</w:t>
       </w:r>
-      <w:hyperlink r:id="rId24" w:history="1">
+      <w:hyperlink r:id="rId25" w:history="1">
         <w:r>
           <w:rPr>
             <w:rStyle w:val="Hyperlink"/>
@@ -7996,7 +8583,7 @@
         </w:rPr>
         <w:t xml:space="preserve">Agile as a Mindset: </w:t>
       </w:r>
-      <w:hyperlink r:id="rId25" w:history="1">
+      <w:hyperlink r:id="rId26" w:history="1">
         <w:r>
           <w:rPr>
             <w:rStyle w:val="Hyperlink"/>
@@ -8065,7 +8652,7 @@
           <w14:ligatures w14:val="standardContextual"/>
         </w:rPr>
         <w:drawing>
-          <wp:inline distT="0" distB="0" distL="0" distR="0" wp14:anchorId="7EA64D0F" wp14:editId="0FD8110B">
+          <wp:inline distT="0" distB="0" distL="0" distR="0" wp14:anchorId="7EA64D0F" wp14:editId="18BEC511">
             <wp:extent cx="5731510" cy="5060315"/>
             <wp:effectExtent l="0" t="0" r="2540" b="6985"/>
             <wp:docPr id="2" name="Picture 2"/>
@@ -8080,7 +8667,7 @@
                     <pic:cNvPicPr/>
                   </pic:nvPicPr>
                   <pic:blipFill>
-                    <a:blip r:embed="rId26" cstate="print">
+                    <a:blip r:embed="rId27" cstate="print">
                       <a:extLst>
                         <a:ext uri="{28A0092B-C50C-407E-A947-70E740481C1C}">
                           <a14:useLocalDpi xmlns:a14="http://schemas.microsoft.com/office/drawing/2010/main" val="0"/>
@@ -8119,7 +8706,7 @@
           <w:rPr>
             <w:noProof/>
           </w:rPr>
-          <w:t>10</w:t>
+          <w:t>11</w:t>
         </w:r>
       </w:fldSimple>
       <w:r>
@@ -8164,7 +8751,7 @@
         </w:rPr>
         <w:t xml:space="preserve">: </w:t>
       </w:r>
-      <w:hyperlink r:id="rId27" w:history="1">
+      <w:hyperlink r:id="rId28" w:history="1">
         <w:r>
           <w:rPr>
             <w:rStyle w:val="Hyperlink"/>
@@ -8201,7 +8788,14 @@
         <w:rPr>
           <w:rFonts w:ascii="Calibri" w:hAnsi="Calibri" w:cs="Calibri"/>
         </w:rPr>
-        <w:t xml:space="preserve">. It involves understanding, collaborating, learning, and staying flexible to achieve high-performing results. </w:t>
+        <w:t xml:space="preserve">. It involves understanding, collaborating, learning, and staying </w:t>
+      </w:r>
+      <w:r>
+        <w:rPr>
+          <w:rFonts w:ascii="Calibri" w:hAnsi="Calibri" w:cs="Calibri"/>
+        </w:rPr>
+        <w:lastRenderedPageBreak/>
+        <w:t xml:space="preserve">flexible to achieve high-performing results. </w:t>
       </w:r>
       <w:r>
         <w:rPr>
@@ -8224,10 +8818,9 @@
           <w:rFonts w:ascii="Calibri" w:hAnsi="Calibri" w:cs="Calibri"/>
           <w:b/>
         </w:rPr>
-        <w:lastRenderedPageBreak/>
         <w:t xml:space="preserve">Four Pillars of the Agile Mindset: </w:t>
       </w:r>
-      <w:hyperlink r:id="rId28" w:history="1">
+      <w:hyperlink r:id="rId29" w:history="1">
         <w:r>
           <w:rPr>
             <w:rStyle w:val="Hyperlink"/>
@@ -8663,7 +9256,7 @@
     </w:p>
     <w:p/>
     <w:p>
-      <w:hyperlink r:id="rId29" w:history="1">
+      <w:hyperlink r:id="rId30" w:history="1">
         <w:r>
           <w:rPr>
             <w:rStyle w:val="Hyperlink"/>
@@ -8673,7 +9266,7 @@
       </w:hyperlink>
     </w:p>
     <w:p>
-      <w:hyperlink r:id="rId30" w:history="1">
+      <w:hyperlink r:id="rId31" w:history="1">
         <w:r>
           <w:rPr>
             <w:rStyle w:val="Hyperlink"/>
@@ -8683,7 +9276,7 @@
       </w:hyperlink>
     </w:p>
     <w:p>
-      <w:hyperlink r:id="rId31" w:history="1">
+      <w:hyperlink r:id="rId32" w:history="1">
         <w:r>
           <w:rPr>
             <w:rStyle w:val="Hyperlink"/>
@@ -8693,7 +9286,7 @@
       </w:hyperlink>
     </w:p>
     <w:p>
-      <w:hyperlink r:id="rId32" w:history="1">
+      <w:hyperlink r:id="rId33" w:history="1">
         <w:r>
           <w:rPr>
             <w:rStyle w:val="Hyperlink"/>
@@ -8706,8 +9299,8 @@
     <w:p/>
     <w:p/>
     <w:sectPr>
-      <w:footerReference w:type="default" r:id="rId33"/>
-      <w:footerReference w:type="first" r:id="rId34"/>
+      <w:footerReference w:type="default" r:id="rId34"/>
+      <w:footerReference w:type="first" r:id="rId35"/>
       <w:pgSz w:w="11906" w:h="16838"/>
       <w:pgMar w:top="1440" w:right="1440" w:bottom="1440" w:left="1440" w:header="708" w:footer="708" w:gutter="0"/>
       <w:pgNumType w:start="1"/>

</xml_diff>

<commit_message>
Add team member 2 tasks
Screenshots of pull request and final merge added to the add agile mindset overview task.
</commit_message>
<xml_diff>
--- a/Perth4_PROG6001_02.docx
+++ b/Perth4_PROG6001_02.docx
@@ -34,7 +34,7 @@
                 <w:noProof/>
               </w:rPr>
               <w:drawing>
-                <wp:inline distT="0" distB="0" distL="0" distR="0" wp14:anchorId="1312E7BC" wp14:editId="0A1E26DA">
+                <wp:inline distT="0" distB="0" distL="0" distR="0" wp14:anchorId="1312E7BC" wp14:editId="32101F11">
                   <wp:extent cx="2616200" cy="850900"/>
                   <wp:effectExtent l="0" t="0" r="0" b="0"/>
                   <wp:docPr id="1" name="Picture 1" descr="Text&#10;&#10;Description automatically generated"/>
@@ -3780,25 +3780,49 @@
         <w:jc w:val="both"/>
       </w:pPr>
       <w:r>
-        <w:t xml:space="preserve">This task involves explaining the files included in the GitHub repository and the collaborators of the project. Refer to figure </w:t>
+        <w:t xml:space="preserve">This task </w:t>
+      </w:r>
+      <w:r>
+        <w:t>explains the files</w:t>
+      </w:r>
+      <w:r>
+        <w:t xml:space="preserve"> in the GitHub repository and the </w:t>
+      </w:r>
+      <w:r>
+        <w:t>project collaborators</w:t>
+      </w:r>
+      <w:r>
+        <w:t xml:space="preserve">. Refer to </w:t>
+      </w:r>
+      <w:r>
+        <w:t>Figure</w:t>
+      </w:r>
+      <w:r>
+        <w:t xml:space="preserve"> </w:t>
       </w:r>
       <w:r>
         <w:t>3</w:t>
       </w:r>
       <w:r>
-        <w:t xml:space="preserve"> and figure </w:t>
+        <w:t xml:space="preserve"> and </w:t>
+      </w:r>
+      <w:r>
+        <w:t>Figure</w:t>
+      </w:r>
+      <w:r>
+        <w:t xml:space="preserve"> </w:t>
       </w:r>
       <w:r>
         <w:t>4</w:t>
       </w:r>
       <w:r>
-        <w:t xml:space="preserve"> for the pull request and final merge of </w:t>
-      </w:r>
-      <w:r>
-        <w:t>the</w:t>
-      </w:r>
-      <w:r>
-        <w:t xml:space="preserve"> task.</w:t>
+        <w:t xml:space="preserve"> for the pull request and final </w:t>
+      </w:r>
+      <w:r>
+        <w:t>task merge</w:t>
+      </w:r>
+      <w:r>
+        <w:t>.</w:t>
       </w:r>
     </w:p>
     <w:p>
@@ -4599,7 +4623,7 @@
           <w14:ligatures w14:val="standardContextual"/>
         </w:rPr>
         <w:drawing>
-          <wp:anchor distT="0" distB="0" distL="114300" distR="114300" simplePos="0" relativeHeight="251667456" behindDoc="0" locked="0" layoutInCell="1" allowOverlap="1" wp14:anchorId="02948FA7" wp14:editId="2A473DE4">
+          <wp:anchor distT="0" distB="0" distL="114300" distR="114300" simplePos="0" relativeHeight="251667456" behindDoc="0" locked="0" layoutInCell="1" allowOverlap="1" wp14:anchorId="02948FA7" wp14:editId="70DB8F2A">
             <wp:simplePos x="0" y="0"/>
             <wp:positionH relativeFrom="column">
               <wp:posOffset>-119380</wp:posOffset>
@@ -4661,7 +4685,7 @@
           <w14:ligatures w14:val="standardContextual"/>
         </w:rPr>
         <w:drawing>
-          <wp:anchor distT="0" distB="0" distL="114300" distR="114300" simplePos="0" relativeHeight="251664384" behindDoc="0" locked="0" layoutInCell="1" allowOverlap="1" wp14:anchorId="28DA1F16" wp14:editId="1AA0EA3F">
+          <wp:anchor distT="0" distB="0" distL="114300" distR="114300" simplePos="0" relativeHeight="251664384" behindDoc="0" locked="0" layoutInCell="1" allowOverlap="1" wp14:anchorId="28DA1F16" wp14:editId="17674C01">
             <wp:simplePos x="0" y="0"/>
             <wp:positionH relativeFrom="column">
               <wp:posOffset>0</wp:posOffset>
@@ -4812,7 +4836,19 @@
         <w:t xml:space="preserve"> (RFP). </w:t>
       </w:r>
       <w:r>
-        <w:t>See figure 5 and figure 6 for the pull request and the final</w:t>
+        <w:t xml:space="preserve">See </w:t>
+      </w:r>
+      <w:r>
+        <w:t>Figure</w:t>
+      </w:r>
+      <w:r>
+        <w:t xml:space="preserve"> 5 and </w:t>
+      </w:r>
+      <w:r>
+        <w:t>Figure</w:t>
+      </w:r>
+      <w:r>
+        <w:t xml:space="preserve"> 6 for the pull request and the final</w:t>
       </w:r>
       <w:r>
         <w:t xml:space="preserve"> merge</w:t>
@@ -4843,7 +4879,7 @@
         </w:rPr>
         <w:lastRenderedPageBreak/>
         <w:drawing>
-          <wp:anchor distT="0" distB="0" distL="114300" distR="114300" simplePos="0" relativeHeight="251672576" behindDoc="0" locked="0" layoutInCell="1" allowOverlap="1" wp14:anchorId="0CD28E84" wp14:editId="54B0B873">
+          <wp:anchor distT="0" distB="0" distL="114300" distR="114300" simplePos="0" relativeHeight="251672576" behindDoc="0" locked="0" layoutInCell="1" allowOverlap="1" wp14:anchorId="0CD28E84" wp14:editId="1E615785">
             <wp:simplePos x="0" y="0"/>
             <wp:positionH relativeFrom="column">
               <wp:posOffset>0</wp:posOffset>
@@ -5404,7 +5440,7 @@
           <w:noProof/>
         </w:rPr>
         <w:drawing>
-          <wp:anchor distT="0" distB="0" distL="114300" distR="114300" simplePos="0" relativeHeight="251673600" behindDoc="0" locked="0" layoutInCell="1" allowOverlap="1" wp14:anchorId="654D8ABD" wp14:editId="2698F30B">
+          <wp:anchor distT="0" distB="0" distL="114300" distR="114300" simplePos="0" relativeHeight="251673600" behindDoc="0" locked="0" layoutInCell="1" allowOverlap="1" wp14:anchorId="654D8ABD" wp14:editId="078542D3">
             <wp:simplePos x="0" y="0"/>
             <wp:positionH relativeFrom="column">
               <wp:posOffset>0</wp:posOffset>
@@ -5535,13 +5571,34 @@
         <w:jc w:val="both"/>
       </w:pPr>
       <w:r>
-        <w:t xml:space="preserve">This task involves adding contact info for the point of contact for vendors and schedule for the proposal process. </w:t>
+        <w:t xml:space="preserve">This task involves adding contact info for the point of contact for vendors and </w:t>
+      </w:r>
+      <w:r>
+        <w:t>scheduling</w:t>
+      </w:r>
+      <w:r>
+        <w:t xml:space="preserve"> for the proposal process. </w:t>
       </w:r>
       <w:r>
         <w:t xml:space="preserve">Refer to </w:t>
       </w:r>
       <w:r>
-        <w:t>figure 7 and figure 8 for the pull request and final merge of the task.</w:t>
+        <w:t>Figure</w:t>
+      </w:r>
+      <w:r>
+        <w:t xml:space="preserve"> 7 and </w:t>
+      </w:r>
+      <w:r>
+        <w:t>Figure</w:t>
+      </w:r>
+      <w:r>
+        <w:t xml:space="preserve"> 8 for the pull request and final </w:t>
+      </w:r>
+      <w:r>
+        <w:t>task merge</w:t>
+      </w:r>
+      <w:r>
+        <w:t>.</w:t>
       </w:r>
     </w:p>
     <w:p>
@@ -5967,7 +6024,7 @@
           <w14:ligatures w14:val="standardContextual"/>
         </w:rPr>
         <w:drawing>
-          <wp:inline distT="0" distB="0" distL="0" distR="0" wp14:anchorId="1CA5EABF" wp14:editId="77C6F459">
+          <wp:inline distT="0" distB="0" distL="0" distR="0" wp14:anchorId="1CA5EABF" wp14:editId="7AE6E8FE">
             <wp:extent cx="5731510" cy="3197225"/>
             <wp:effectExtent l="0" t="0" r="0" b="3175"/>
             <wp:docPr id="32850782" name="Picture 5" descr="A screenshot of a computer&#10;&#10;Description automatically generated"/>
@@ -6330,7 +6387,7 @@
           <w14:ligatures w14:val="standardContextual"/>
         </w:rPr>
         <w:drawing>
-          <wp:anchor distT="0" distB="0" distL="114300" distR="114300" simplePos="0" relativeHeight="251676672" behindDoc="0" locked="0" layoutInCell="1" allowOverlap="1" wp14:anchorId="61FA3FD5" wp14:editId="699AEEC5">
+          <wp:anchor distT="0" distB="0" distL="114300" distR="114300" simplePos="0" relativeHeight="251676672" behindDoc="0" locked="0" layoutInCell="1" allowOverlap="1" wp14:anchorId="61FA3FD5" wp14:editId="0B70A141">
             <wp:simplePos x="0" y="0"/>
             <wp:positionH relativeFrom="column">
               <wp:posOffset>37475</wp:posOffset>
@@ -6888,7 +6945,7 @@
           <w14:ligatures w14:val="standardContextual"/>
         </w:rPr>
         <w:drawing>
-          <wp:anchor distT="0" distB="0" distL="114300" distR="114300" simplePos="0" relativeHeight="251681792" behindDoc="0" locked="0" layoutInCell="1" allowOverlap="1" wp14:anchorId="734F300F" wp14:editId="112A792A">
+          <wp:anchor distT="0" distB="0" distL="114300" distR="114300" simplePos="0" relativeHeight="251681792" behindDoc="0" locked="0" layoutInCell="1" allowOverlap="1" wp14:anchorId="734F300F" wp14:editId="7F7A21D3">
             <wp:simplePos x="0" y="0"/>
             <wp:positionH relativeFrom="column">
               <wp:posOffset>0</wp:posOffset>
@@ -6944,7 +7001,13 @@
         </w:drawing>
       </w:r>
       <w:r>
-        <w:t>Use GitHub Fork feature to create a personal copy of the main project created by another user</w:t>
+        <w:t xml:space="preserve">Use </w:t>
+      </w:r>
+      <w:r>
+        <w:t xml:space="preserve">the </w:t>
+      </w:r>
+      <w:r>
+        <w:t>GitHub Fork feature to create a personal copy of the main project created by another user</w:t>
       </w:r>
       <w:r>
         <w:t xml:space="preserve"> (</w:t>
@@ -6961,13 +7024,1010 @@
         <w:t xml:space="preserve">. </w:t>
       </w:r>
       <w:r>
-        <w:t>See figure 9 on creating a</w:t>
+        <w:t xml:space="preserve">See </w:t>
+      </w:r>
+      <w:r>
+        <w:t>Figure</w:t>
+      </w:r>
+      <w:r>
+        <w:t xml:space="preserve"> 9 on creating a</w:t>
       </w:r>
       <w:r>
         <w:t xml:space="preserve"> new</w:t>
       </w:r>
       <w:r>
         <w:t xml:space="preserve"> fork.</w:t>
+      </w:r>
+    </w:p>
+    <w:p>
+      <w:pPr>
+        <w:pStyle w:val="NoSpacing"/>
+      </w:pPr>
+    </w:p>
+    <w:p>
+      <w:pPr>
+        <w:pStyle w:val="Heading3"/>
+        <w:numPr>
+          <w:ilvl w:val="1"/>
+          <w:numId w:val="32"/>
+        </w:numPr>
+        <w:rPr>
+          <w:b/>
+          <w:bCs/>
+          <w:color w:val="000000" w:themeColor="text1"/>
+          <w:sz w:val="28"/>
+          <w:szCs w:val="28"/>
+        </w:rPr>
+      </w:pPr>
+      <w:r>
+        <w:rPr>
+          <w:b/>
+          <w:bCs/>
+          <w:color w:val="000000" w:themeColor="text1"/>
+          <w:sz w:val="28"/>
+          <w:szCs w:val="28"/>
+        </w:rPr>
+        <w:t xml:space="preserve">Task </w:t>
+      </w:r>
+      <w:r>
+        <w:rPr>
+          <w:b/>
+          <w:bCs/>
+          <w:color w:val="000000" w:themeColor="text1"/>
+          <w:sz w:val="28"/>
+          <w:szCs w:val="28"/>
+        </w:rPr>
+        <w:t>2</w:t>
+      </w:r>
+      <w:r>
+        <w:rPr>
+          <w:b/>
+          <w:bCs/>
+          <w:color w:val="000000" w:themeColor="text1"/>
+          <w:sz w:val="28"/>
+          <w:szCs w:val="28"/>
+        </w:rPr>
+        <w:t xml:space="preserve">: </w:t>
+      </w:r>
+      <w:r>
+        <w:rPr>
+          <w:b/>
+          <w:bCs/>
+          <w:color w:val="000000" w:themeColor="text1"/>
+          <w:sz w:val="28"/>
+          <w:szCs w:val="28"/>
+        </w:rPr>
+        <w:t>add agile mindset overview to chapter 3</w:t>
+      </w:r>
+    </w:p>
+    <w:p/>
+    <w:p>
+      <w:pPr>
+        <w:spacing w:line="360" w:lineRule="auto"/>
+        <w:jc w:val="both"/>
+      </w:pPr>
+      <w:r>
+        <w:t xml:space="preserve">This task involves </w:t>
+      </w:r>
+      <w:r>
+        <w:t>discussing</w:t>
+      </w:r>
+      <w:r>
+        <w:t xml:space="preserve"> the agile mindset overview for the </w:t>
+      </w:r>
+      <w:r>
+        <w:t xml:space="preserve">“Software development methods, processes, and techniques” chapter. </w:t>
+      </w:r>
+      <w:r>
+        <w:t xml:space="preserve">See </w:t>
+      </w:r>
+      <w:r>
+        <w:t>Figure</w:t>
+      </w:r>
+      <w:r>
+        <w:t xml:space="preserve"> 10 and </w:t>
+      </w:r>
+      <w:r>
+        <w:t>Figure</w:t>
+      </w:r>
+      <w:r>
+        <w:t xml:space="preserve"> 11 for the pull request and the final merge of the task.</w:t>
+      </w:r>
+    </w:p>
+    <w:p>
+      <w:pPr>
+        <w:spacing w:line="360" w:lineRule="auto"/>
+        <w:jc w:val="both"/>
+      </w:pPr>
+    </w:p>
+    <w:p>
+      <w:pPr>
+        <w:spacing w:line="360" w:lineRule="auto"/>
+        <w:jc w:val="both"/>
+      </w:pPr>
+      <w:r>
+        <w:rPr>
+          <w:noProof/>
+        </w:rPr>
+        <w:lastRenderedPageBreak/>
+        <mc:AlternateContent>
+          <mc:Choice Requires="wps">
+            <w:drawing>
+              <wp:anchor distT="0" distB="0" distL="114300" distR="114300" simplePos="0" relativeHeight="251686912" behindDoc="0" locked="0" layoutInCell="1" allowOverlap="1" wp14:anchorId="56F3FB0A" wp14:editId="219D1E09">
+                <wp:simplePos x="0" y="0"/>
+                <wp:positionH relativeFrom="column">
+                  <wp:posOffset>60502</wp:posOffset>
+                </wp:positionH>
+                <wp:positionV relativeFrom="paragraph">
+                  <wp:posOffset>7254282</wp:posOffset>
+                </wp:positionV>
+                <wp:extent cx="5731510" cy="635"/>
+                <wp:effectExtent l="0" t="0" r="0" b="12065"/>
+                <wp:wrapTopAndBottom/>
+                <wp:docPr id="298109434" name="Text Box 1"/>
+                <wp:cNvGraphicFramePr/>
+                <a:graphic xmlns:a="http://schemas.openxmlformats.org/drawingml/2006/main">
+                  <a:graphicData uri="http://schemas.microsoft.com/office/word/2010/wordprocessingShape">
+                    <wps:wsp>
+                      <wps:cNvSpPr txBox="1"/>
+                      <wps:spPr>
+                        <a:xfrm>
+                          <a:off x="0" y="0"/>
+                          <a:ext cx="5731510" cy="635"/>
+                        </a:xfrm>
+                        <a:prstGeom prst="rect">
+                          <a:avLst/>
+                        </a:prstGeom>
+                        <a:solidFill>
+                          <a:prstClr val="white"/>
+                        </a:solidFill>
+                        <a:ln>
+                          <a:noFill/>
+                        </a:ln>
+                      </wps:spPr>
+                      <wps:txbx>
+                        <w:txbxContent>
+                          <w:p>
+                            <w:pPr>
+                              <w:pStyle w:val="Caption"/>
+                              <w:jc w:val="center"/>
+                              <w:rPr>
+                                <w:b/>
+                                <w:bCs/>
+                                <w:i w:val="0"/>
+                                <w:iCs w:val="0"/>
+                                <w:noProof/>
+                                <w:color w:val="000000" w:themeColor="text1"/>
+                                <w:sz w:val="20"/>
+                                <w:szCs w:val="20"/>
+                              </w:rPr>
+                            </w:pPr>
+                            <w:r>
+                              <w:rPr>
+                                <w:b/>
+                                <w:bCs/>
+                                <w:i w:val="0"/>
+                                <w:iCs w:val="0"/>
+                                <w:color w:val="000000" w:themeColor="text1"/>
+                                <w:sz w:val="20"/>
+                                <w:szCs w:val="20"/>
+                              </w:rPr>
+                              <w:t xml:space="preserve">Figure </w:t>
+                            </w:r>
+                            <w:r>
+                              <w:rPr>
+                                <w:b/>
+                                <w:bCs/>
+                                <w:i w:val="0"/>
+                                <w:iCs w:val="0"/>
+                                <w:color w:val="000000" w:themeColor="text1"/>
+                                <w:sz w:val="20"/>
+                                <w:szCs w:val="20"/>
+                              </w:rPr>
+                              <w:fldChar w:fldCharType="begin"/>
+                            </w:r>
+                            <w:r>
+                              <w:rPr>
+                                <w:b/>
+                                <w:bCs/>
+                                <w:i w:val="0"/>
+                                <w:iCs w:val="0"/>
+                                <w:color w:val="000000" w:themeColor="text1"/>
+                                <w:sz w:val="20"/>
+                                <w:szCs w:val="20"/>
+                              </w:rPr>
+                              <w:instrText xml:space="preserve"> SEQ Figure \* ARABIC </w:instrText>
+                            </w:r>
+                            <w:r>
+                              <w:rPr>
+                                <w:b/>
+                                <w:bCs/>
+                                <w:i w:val="0"/>
+                                <w:iCs w:val="0"/>
+                                <w:color w:val="000000" w:themeColor="text1"/>
+                                <w:sz w:val="20"/>
+                                <w:szCs w:val="20"/>
+                              </w:rPr>
+                              <w:fldChar w:fldCharType="separate"/>
+                            </w:r>
+                            <w:r>
+                              <w:rPr>
+                                <w:b/>
+                                <w:bCs/>
+                                <w:i w:val="0"/>
+                                <w:iCs w:val="0"/>
+                                <w:noProof/>
+                                <w:color w:val="000000" w:themeColor="text1"/>
+                                <w:sz w:val="20"/>
+                                <w:szCs w:val="20"/>
+                              </w:rPr>
+                              <w:t>11</w:t>
+                            </w:r>
+                            <w:r>
+                              <w:rPr>
+                                <w:b/>
+                                <w:bCs/>
+                                <w:i w:val="0"/>
+                                <w:iCs w:val="0"/>
+                                <w:color w:val="000000" w:themeColor="text1"/>
+                                <w:sz w:val="20"/>
+                                <w:szCs w:val="20"/>
+                              </w:rPr>
+                              <w:fldChar w:fldCharType="end"/>
+                            </w:r>
+                            <w:r>
+                              <w:rPr>
+                                <w:b/>
+                                <w:bCs/>
+                                <w:i w:val="0"/>
+                                <w:iCs w:val="0"/>
+                                <w:color w:val="000000" w:themeColor="text1"/>
+                                <w:sz w:val="20"/>
+                                <w:szCs w:val="20"/>
+                                <w:lang w:val="en-US"/>
+                              </w:rPr>
+                              <w:t xml:space="preserve"> </w:t>
+                            </w:r>
+                            <w:r>
+                              <w:rPr>
+                                <w:b/>
+                                <w:bCs/>
+                                <w:i w:val="0"/>
+                                <w:iCs w:val="0"/>
+                                <w:color w:val="000000" w:themeColor="text1"/>
+                                <w:sz w:val="20"/>
+                                <w:szCs w:val="20"/>
+                                <w:lang w:val="en-US"/>
+                              </w:rPr>
+                              <w:t>–</w:t>
+                            </w:r>
+                            <w:r>
+                              <w:rPr>
+                                <w:b/>
+                                <w:bCs/>
+                                <w:i w:val="0"/>
+                                <w:iCs w:val="0"/>
+                                <w:color w:val="000000" w:themeColor="text1"/>
+                                <w:sz w:val="20"/>
+                                <w:szCs w:val="20"/>
+                                <w:lang w:val="en-US"/>
+                              </w:rPr>
+                              <w:t xml:space="preserve"> </w:t>
+                            </w:r>
+                            <w:r>
+                              <w:rPr>
+                                <w:b/>
+                                <w:bCs/>
+                                <w:i w:val="0"/>
+                                <w:iCs w:val="0"/>
+                                <w:color w:val="000000" w:themeColor="text1"/>
+                                <w:sz w:val="20"/>
+                                <w:szCs w:val="20"/>
+                                <w:lang w:val="en-US"/>
+                              </w:rPr>
+                              <w:t>Final merge</w:t>
+                            </w:r>
+                            <w:r>
+                              <w:rPr>
+                                <w:b/>
+                                <w:bCs/>
+                                <w:i w:val="0"/>
+                                <w:iCs w:val="0"/>
+                                <w:color w:val="000000" w:themeColor="text1"/>
+                                <w:sz w:val="20"/>
+                                <w:szCs w:val="20"/>
+                                <w:lang w:val="en-US"/>
+                              </w:rPr>
+                              <w:t xml:space="preserve"> for add agile mindset overview task.</w:t>
+                            </w:r>
+                          </w:p>
+                        </w:txbxContent>
+                      </wps:txbx>
+                      <wps:bodyPr rot="0" spcFirstLastPara="0" vertOverflow="overflow" horzOverflow="overflow" vert="horz" wrap="square" lIns="0" tIns="0" rIns="0" bIns="0" numCol="1" spcCol="0" rtlCol="0" fromWordArt="0" anchor="t" anchorCtr="0" forceAA="0" compatLnSpc="1">
+                        <a:prstTxWarp prst="textNoShape">
+                          <a:avLst/>
+                        </a:prstTxWarp>
+                        <a:spAutoFit/>
+                      </wps:bodyPr>
+                    </wps:wsp>
+                  </a:graphicData>
+                </a:graphic>
+              </wp:anchor>
+            </w:drawing>
+          </mc:Choice>
+          <mc:Fallback>
+            <w:pict>
+              <v:shape w14:anchorId="56F3FB0A" id="_x0000_s1034" type="#_x0000_t202" style="position:absolute;left:0;text-align:left;margin-left:4.75pt;margin-top:571.2pt;width:451.3pt;height:.05pt;z-index:251686912;visibility:visible;mso-wrap-style:square;mso-wrap-distance-left:9pt;mso-wrap-distance-top:0;mso-wrap-distance-right:9pt;mso-wrap-distance-bottom:0;mso-position-horizontal:absolute;mso-position-horizontal-relative:text;mso-position-vertical:absolute;mso-position-vertical-relative:text;v-text-anchor:top" o:gfxdata="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" stroked="f">
+                <v:textbox style="mso-fit-shape-to-text:t" inset="0,0,0,0">
+                  <w:txbxContent>
+                    <w:p>
+                      <w:pPr>
+                        <w:pStyle w:val="Caption"/>
+                        <w:jc w:val="center"/>
+                        <w:rPr>
+                          <w:b/>
+                          <w:bCs/>
+                          <w:i w:val="0"/>
+                          <w:iCs w:val="0"/>
+                          <w:noProof/>
+                          <w:color w:val="000000" w:themeColor="text1"/>
+                          <w:sz w:val="20"/>
+                          <w:szCs w:val="20"/>
+                        </w:rPr>
+                      </w:pPr>
+                      <w:r>
+                        <w:rPr>
+                          <w:b/>
+                          <w:bCs/>
+                          <w:i w:val="0"/>
+                          <w:iCs w:val="0"/>
+                          <w:color w:val="000000" w:themeColor="text1"/>
+                          <w:sz w:val="20"/>
+                          <w:szCs w:val="20"/>
+                        </w:rPr>
+                        <w:t xml:space="preserve">Figure </w:t>
+                      </w:r>
+                      <w:r>
+                        <w:rPr>
+                          <w:b/>
+                          <w:bCs/>
+                          <w:i w:val="0"/>
+                          <w:iCs w:val="0"/>
+                          <w:color w:val="000000" w:themeColor="text1"/>
+                          <w:sz w:val="20"/>
+                          <w:szCs w:val="20"/>
+                        </w:rPr>
+                        <w:fldChar w:fldCharType="begin"/>
+                      </w:r>
+                      <w:r>
+                        <w:rPr>
+                          <w:b/>
+                          <w:bCs/>
+                          <w:i w:val="0"/>
+                          <w:iCs w:val="0"/>
+                          <w:color w:val="000000" w:themeColor="text1"/>
+                          <w:sz w:val="20"/>
+                          <w:szCs w:val="20"/>
+                        </w:rPr>
+                        <w:instrText xml:space="preserve"> SEQ Figure \* ARABIC </w:instrText>
+                      </w:r>
+                      <w:r>
+                        <w:rPr>
+                          <w:b/>
+                          <w:bCs/>
+                          <w:i w:val="0"/>
+                          <w:iCs w:val="0"/>
+                          <w:color w:val="000000" w:themeColor="text1"/>
+                          <w:sz w:val="20"/>
+                          <w:szCs w:val="20"/>
+                        </w:rPr>
+                        <w:fldChar w:fldCharType="separate"/>
+                      </w:r>
+                      <w:r>
+                        <w:rPr>
+                          <w:b/>
+                          <w:bCs/>
+                          <w:i w:val="0"/>
+                          <w:iCs w:val="0"/>
+                          <w:noProof/>
+                          <w:color w:val="000000" w:themeColor="text1"/>
+                          <w:sz w:val="20"/>
+                          <w:szCs w:val="20"/>
+                        </w:rPr>
+                        <w:t>11</w:t>
+                      </w:r>
+                      <w:r>
+                        <w:rPr>
+                          <w:b/>
+                          <w:bCs/>
+                          <w:i w:val="0"/>
+                          <w:iCs w:val="0"/>
+                          <w:color w:val="000000" w:themeColor="text1"/>
+                          <w:sz w:val="20"/>
+                          <w:szCs w:val="20"/>
+                        </w:rPr>
+                        <w:fldChar w:fldCharType="end"/>
+                      </w:r>
+                      <w:r>
+                        <w:rPr>
+                          <w:b/>
+                          <w:bCs/>
+                          <w:i w:val="0"/>
+                          <w:iCs w:val="0"/>
+                          <w:color w:val="000000" w:themeColor="text1"/>
+                          <w:sz w:val="20"/>
+                          <w:szCs w:val="20"/>
+                          <w:lang w:val="en-US"/>
+                        </w:rPr>
+                        <w:t xml:space="preserve"> </w:t>
+                      </w:r>
+                      <w:r>
+                        <w:rPr>
+                          <w:b/>
+                          <w:bCs/>
+                          <w:i w:val="0"/>
+                          <w:iCs w:val="0"/>
+                          <w:color w:val="000000" w:themeColor="text1"/>
+                          <w:sz w:val="20"/>
+                          <w:szCs w:val="20"/>
+                          <w:lang w:val="en-US"/>
+                        </w:rPr>
+                        <w:t>–</w:t>
+                      </w:r>
+                      <w:r>
+                        <w:rPr>
+                          <w:b/>
+                          <w:bCs/>
+                          <w:i w:val="0"/>
+                          <w:iCs w:val="0"/>
+                          <w:color w:val="000000" w:themeColor="text1"/>
+                          <w:sz w:val="20"/>
+                          <w:szCs w:val="20"/>
+                          <w:lang w:val="en-US"/>
+                        </w:rPr>
+                        <w:t xml:space="preserve"> </w:t>
+                      </w:r>
+                      <w:r>
+                        <w:rPr>
+                          <w:b/>
+                          <w:bCs/>
+                          <w:i w:val="0"/>
+                          <w:iCs w:val="0"/>
+                          <w:color w:val="000000" w:themeColor="text1"/>
+                          <w:sz w:val="20"/>
+                          <w:szCs w:val="20"/>
+                          <w:lang w:val="en-US"/>
+                        </w:rPr>
+                        <w:t>Final merge</w:t>
+                      </w:r>
+                      <w:r>
+                        <w:rPr>
+                          <w:b/>
+                          <w:bCs/>
+                          <w:i w:val="0"/>
+                          <w:iCs w:val="0"/>
+                          <w:color w:val="000000" w:themeColor="text1"/>
+                          <w:sz w:val="20"/>
+                          <w:szCs w:val="20"/>
+                          <w:lang w:val="en-US"/>
+                        </w:rPr>
+                        <w:t xml:space="preserve"> for add agile mindset overview task.</w:t>
+                      </w:r>
+                    </w:p>
+                  </w:txbxContent>
+                </v:textbox>
+                <w10:wrap type="topAndBottom"/>
+              </v:shape>
+            </w:pict>
+          </mc:Fallback>
+        </mc:AlternateContent>
+      </w:r>
+      <w:r>
+        <w:rPr>
+          <w:noProof/>
+        </w:rPr>
+        <mc:AlternateContent>
+          <mc:Choice Requires="wps">
+            <w:drawing>
+              <wp:anchor distT="0" distB="0" distL="114300" distR="114300" simplePos="0" relativeHeight="251689984" behindDoc="0" locked="0" layoutInCell="1" allowOverlap="1" wp14:anchorId="7B139C83" wp14:editId="059CDCB0">
+                <wp:simplePos x="0" y="0"/>
+                <wp:positionH relativeFrom="column">
+                  <wp:posOffset>59960</wp:posOffset>
+                </wp:positionH>
+                <wp:positionV relativeFrom="paragraph">
+                  <wp:posOffset>3497559</wp:posOffset>
+                </wp:positionV>
+                <wp:extent cx="5731510" cy="635"/>
+                <wp:effectExtent l="0" t="0" r="0" b="12065"/>
+                <wp:wrapTopAndBottom/>
+                <wp:docPr id="1459463621" name="Text Box 1"/>
+                <wp:cNvGraphicFramePr/>
+                <a:graphic xmlns:a="http://schemas.openxmlformats.org/drawingml/2006/main">
+                  <a:graphicData uri="http://schemas.microsoft.com/office/word/2010/wordprocessingShape">
+                    <wps:wsp>
+                      <wps:cNvSpPr txBox="1"/>
+                      <wps:spPr>
+                        <a:xfrm>
+                          <a:off x="0" y="0"/>
+                          <a:ext cx="5731510" cy="635"/>
+                        </a:xfrm>
+                        <a:prstGeom prst="rect">
+                          <a:avLst/>
+                        </a:prstGeom>
+                        <a:solidFill>
+                          <a:prstClr val="white"/>
+                        </a:solidFill>
+                        <a:ln>
+                          <a:noFill/>
+                        </a:ln>
+                      </wps:spPr>
+                      <wps:txbx>
+                        <w:txbxContent>
+                          <w:p>
+                            <w:pPr>
+                              <w:pStyle w:val="Caption"/>
+                              <w:jc w:val="center"/>
+                              <w:rPr>
+                                <w:b/>
+                                <w:bCs/>
+                                <w:i w:val="0"/>
+                                <w:iCs w:val="0"/>
+                                <w:noProof/>
+                                <w:color w:val="000000" w:themeColor="text1"/>
+                                <w:sz w:val="20"/>
+                                <w:szCs w:val="20"/>
+                              </w:rPr>
+                            </w:pPr>
+                            <w:r>
+                              <w:rPr>
+                                <w:b/>
+                                <w:bCs/>
+                                <w:i w:val="0"/>
+                                <w:iCs w:val="0"/>
+                                <w:color w:val="000000" w:themeColor="text1"/>
+                                <w:sz w:val="20"/>
+                                <w:szCs w:val="20"/>
+                              </w:rPr>
+                              <w:t xml:space="preserve">Figure </w:t>
+                            </w:r>
+                            <w:r>
+                              <w:rPr>
+                                <w:b/>
+                                <w:bCs/>
+                                <w:i w:val="0"/>
+                                <w:iCs w:val="0"/>
+                                <w:color w:val="000000" w:themeColor="text1"/>
+                                <w:sz w:val="20"/>
+                                <w:szCs w:val="20"/>
+                              </w:rPr>
+                              <w:fldChar w:fldCharType="begin"/>
+                            </w:r>
+                            <w:r>
+                              <w:rPr>
+                                <w:b/>
+                                <w:bCs/>
+                                <w:i w:val="0"/>
+                                <w:iCs w:val="0"/>
+                                <w:color w:val="000000" w:themeColor="text1"/>
+                                <w:sz w:val="20"/>
+                                <w:szCs w:val="20"/>
+                              </w:rPr>
+                              <w:instrText xml:space="preserve"> SEQ Figure \* ARABIC </w:instrText>
+                            </w:r>
+                            <w:r>
+                              <w:rPr>
+                                <w:b/>
+                                <w:bCs/>
+                                <w:i w:val="0"/>
+                                <w:iCs w:val="0"/>
+                                <w:color w:val="000000" w:themeColor="text1"/>
+                                <w:sz w:val="20"/>
+                                <w:szCs w:val="20"/>
+                              </w:rPr>
+                              <w:fldChar w:fldCharType="separate"/>
+                            </w:r>
+                            <w:r>
+                              <w:rPr>
+                                <w:b/>
+                                <w:bCs/>
+                                <w:i w:val="0"/>
+                                <w:iCs w:val="0"/>
+                                <w:noProof/>
+                                <w:color w:val="000000" w:themeColor="text1"/>
+                                <w:sz w:val="20"/>
+                                <w:szCs w:val="20"/>
+                              </w:rPr>
+                              <w:t>10</w:t>
+                            </w:r>
+                            <w:r>
+                              <w:rPr>
+                                <w:b/>
+                                <w:bCs/>
+                                <w:i w:val="0"/>
+                                <w:iCs w:val="0"/>
+                                <w:color w:val="000000" w:themeColor="text1"/>
+                                <w:sz w:val="20"/>
+                                <w:szCs w:val="20"/>
+                              </w:rPr>
+                              <w:fldChar w:fldCharType="end"/>
+                            </w:r>
+                            <w:r>
+                              <w:rPr>
+                                <w:b/>
+                                <w:bCs/>
+                                <w:i w:val="0"/>
+                                <w:iCs w:val="0"/>
+                                <w:color w:val="000000" w:themeColor="text1"/>
+                                <w:sz w:val="20"/>
+                                <w:szCs w:val="20"/>
+                                <w:lang w:val="en-US"/>
+                              </w:rPr>
+                              <w:t xml:space="preserve"> </w:t>
+                            </w:r>
+                            <w:r>
+                              <w:rPr>
+                                <w:b/>
+                                <w:bCs/>
+                                <w:i w:val="0"/>
+                                <w:iCs w:val="0"/>
+                                <w:color w:val="000000" w:themeColor="text1"/>
+                                <w:sz w:val="20"/>
+                                <w:szCs w:val="20"/>
+                                <w:lang w:val="en-US"/>
+                              </w:rPr>
+                              <w:t>–</w:t>
+                            </w:r>
+                            <w:r>
+                              <w:rPr>
+                                <w:b/>
+                                <w:bCs/>
+                                <w:i w:val="0"/>
+                                <w:iCs w:val="0"/>
+                                <w:color w:val="000000" w:themeColor="text1"/>
+                                <w:sz w:val="20"/>
+                                <w:szCs w:val="20"/>
+                                <w:lang w:val="en-US"/>
+                              </w:rPr>
+                              <w:t xml:space="preserve"> </w:t>
+                            </w:r>
+                            <w:r>
+                              <w:rPr>
+                                <w:b/>
+                                <w:bCs/>
+                                <w:i w:val="0"/>
+                                <w:iCs w:val="0"/>
+                                <w:color w:val="000000" w:themeColor="text1"/>
+                                <w:sz w:val="20"/>
+                                <w:szCs w:val="20"/>
+                                <w:lang w:val="en-US"/>
+                              </w:rPr>
+                              <w:t xml:space="preserve">Pull request </w:t>
+                            </w:r>
+                            <w:r>
+                              <w:rPr>
+                                <w:b/>
+                                <w:bCs/>
+                                <w:i w:val="0"/>
+                                <w:iCs w:val="0"/>
+                                <w:color w:val="000000" w:themeColor="text1"/>
+                                <w:sz w:val="20"/>
+                                <w:szCs w:val="20"/>
+                                <w:lang w:val="en-US"/>
+                              </w:rPr>
+                              <w:t>for add agile mindset overview task.</w:t>
+                            </w:r>
+                          </w:p>
+                        </w:txbxContent>
+                      </wps:txbx>
+                      <wps:bodyPr rot="0" spcFirstLastPara="0" vertOverflow="overflow" horzOverflow="overflow" vert="horz" wrap="square" lIns="0" tIns="0" rIns="0" bIns="0" numCol="1" spcCol="0" rtlCol="0" fromWordArt="0" anchor="t" anchorCtr="0" forceAA="0" compatLnSpc="1">
+                        <a:prstTxWarp prst="textNoShape">
+                          <a:avLst/>
+                        </a:prstTxWarp>
+                        <a:spAutoFit/>
+                      </wps:bodyPr>
+                    </wps:wsp>
+                  </a:graphicData>
+                </a:graphic>
+              </wp:anchor>
+            </w:drawing>
+          </mc:Choice>
+          <mc:Fallback>
+            <w:pict>
+              <v:shape w14:anchorId="7B139C83" id="_x0000_s1035" type="#_x0000_t202" style="position:absolute;left:0;text-align:left;margin-left:4.7pt;margin-top:275.4pt;width:451.3pt;height:.05pt;z-index:251689984;visibility:visible;mso-wrap-style:square;mso-wrap-distance-left:9pt;mso-wrap-distance-top:0;mso-wrap-distance-right:9pt;mso-wrap-distance-bottom:0;mso-position-horizontal:absolute;mso-position-horizontal-relative:text;mso-position-vertical:absolute;mso-position-vertical-relative:text;v-text-anchor:top" o:gfxdata="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" stroked="f">
+                <v:textbox style="mso-fit-shape-to-text:t" inset="0,0,0,0">
+                  <w:txbxContent>
+                    <w:p>
+                      <w:pPr>
+                        <w:pStyle w:val="Caption"/>
+                        <w:jc w:val="center"/>
+                        <w:rPr>
+                          <w:b/>
+                          <w:bCs/>
+                          <w:i w:val="0"/>
+                          <w:iCs w:val="0"/>
+                          <w:noProof/>
+                          <w:color w:val="000000" w:themeColor="text1"/>
+                          <w:sz w:val="20"/>
+                          <w:szCs w:val="20"/>
+                        </w:rPr>
+                      </w:pPr>
+                      <w:r>
+                        <w:rPr>
+                          <w:b/>
+                          <w:bCs/>
+                          <w:i w:val="0"/>
+                          <w:iCs w:val="0"/>
+                          <w:color w:val="000000" w:themeColor="text1"/>
+                          <w:sz w:val="20"/>
+                          <w:szCs w:val="20"/>
+                        </w:rPr>
+                        <w:t xml:space="preserve">Figure </w:t>
+                      </w:r>
+                      <w:r>
+                        <w:rPr>
+                          <w:b/>
+                          <w:bCs/>
+                          <w:i w:val="0"/>
+                          <w:iCs w:val="0"/>
+                          <w:color w:val="000000" w:themeColor="text1"/>
+                          <w:sz w:val="20"/>
+                          <w:szCs w:val="20"/>
+                        </w:rPr>
+                        <w:fldChar w:fldCharType="begin"/>
+                      </w:r>
+                      <w:r>
+                        <w:rPr>
+                          <w:b/>
+                          <w:bCs/>
+                          <w:i w:val="0"/>
+                          <w:iCs w:val="0"/>
+                          <w:color w:val="000000" w:themeColor="text1"/>
+                          <w:sz w:val="20"/>
+                          <w:szCs w:val="20"/>
+                        </w:rPr>
+                        <w:instrText xml:space="preserve"> SEQ Figure \* ARABIC </w:instrText>
+                      </w:r>
+                      <w:r>
+                        <w:rPr>
+                          <w:b/>
+                          <w:bCs/>
+                          <w:i w:val="0"/>
+                          <w:iCs w:val="0"/>
+                          <w:color w:val="000000" w:themeColor="text1"/>
+                          <w:sz w:val="20"/>
+                          <w:szCs w:val="20"/>
+                        </w:rPr>
+                        <w:fldChar w:fldCharType="separate"/>
+                      </w:r>
+                      <w:r>
+                        <w:rPr>
+                          <w:b/>
+                          <w:bCs/>
+                          <w:i w:val="0"/>
+                          <w:iCs w:val="0"/>
+                          <w:noProof/>
+                          <w:color w:val="000000" w:themeColor="text1"/>
+                          <w:sz w:val="20"/>
+                          <w:szCs w:val="20"/>
+                        </w:rPr>
+                        <w:t>10</w:t>
+                      </w:r>
+                      <w:r>
+                        <w:rPr>
+                          <w:b/>
+                          <w:bCs/>
+                          <w:i w:val="0"/>
+                          <w:iCs w:val="0"/>
+                          <w:color w:val="000000" w:themeColor="text1"/>
+                          <w:sz w:val="20"/>
+                          <w:szCs w:val="20"/>
+                        </w:rPr>
+                        <w:fldChar w:fldCharType="end"/>
+                      </w:r>
+                      <w:r>
+                        <w:rPr>
+                          <w:b/>
+                          <w:bCs/>
+                          <w:i w:val="0"/>
+                          <w:iCs w:val="0"/>
+                          <w:color w:val="000000" w:themeColor="text1"/>
+                          <w:sz w:val="20"/>
+                          <w:szCs w:val="20"/>
+                          <w:lang w:val="en-US"/>
+                        </w:rPr>
+                        <w:t xml:space="preserve"> </w:t>
+                      </w:r>
+                      <w:r>
+                        <w:rPr>
+                          <w:b/>
+                          <w:bCs/>
+                          <w:i w:val="0"/>
+                          <w:iCs w:val="0"/>
+                          <w:color w:val="000000" w:themeColor="text1"/>
+                          <w:sz w:val="20"/>
+                          <w:szCs w:val="20"/>
+                          <w:lang w:val="en-US"/>
+                        </w:rPr>
+                        <w:t>–</w:t>
+                      </w:r>
+                      <w:r>
+                        <w:rPr>
+                          <w:b/>
+                          <w:bCs/>
+                          <w:i w:val="0"/>
+                          <w:iCs w:val="0"/>
+                          <w:color w:val="000000" w:themeColor="text1"/>
+                          <w:sz w:val="20"/>
+                          <w:szCs w:val="20"/>
+                          <w:lang w:val="en-US"/>
+                        </w:rPr>
+                        <w:t xml:space="preserve"> </w:t>
+                      </w:r>
+                      <w:r>
+                        <w:rPr>
+                          <w:b/>
+                          <w:bCs/>
+                          <w:i w:val="0"/>
+                          <w:iCs w:val="0"/>
+                          <w:color w:val="000000" w:themeColor="text1"/>
+                          <w:sz w:val="20"/>
+                          <w:szCs w:val="20"/>
+                          <w:lang w:val="en-US"/>
+                        </w:rPr>
+                        <w:t xml:space="preserve">Pull request </w:t>
+                      </w:r>
+                      <w:r>
+                        <w:rPr>
+                          <w:b/>
+                          <w:bCs/>
+                          <w:i w:val="0"/>
+                          <w:iCs w:val="0"/>
+                          <w:color w:val="000000" w:themeColor="text1"/>
+                          <w:sz w:val="20"/>
+                          <w:szCs w:val="20"/>
+                          <w:lang w:val="en-US"/>
+                        </w:rPr>
+                        <w:t>for add agile mindset overview task.</w:t>
+                      </w:r>
+                    </w:p>
+                  </w:txbxContent>
+                </v:textbox>
+                <w10:wrap type="topAndBottom"/>
+              </v:shape>
+            </w:pict>
+          </mc:Fallback>
+        </mc:AlternateContent>
+      </w:r>
+      <w:r>
+        <w:rPr>
+          <w:noProof/>
+          <w14:ligatures w14:val="standardContextual"/>
+        </w:rPr>
+        <w:drawing>
+          <wp:anchor distT="0" distB="0" distL="114300" distR="114300" simplePos="0" relativeHeight="251687936" behindDoc="0" locked="0" layoutInCell="1" allowOverlap="1" wp14:anchorId="009D197A" wp14:editId="4F49FFB1">
+            <wp:simplePos x="0" y="0"/>
+            <wp:positionH relativeFrom="column">
+              <wp:posOffset>-21</wp:posOffset>
+            </wp:positionH>
+            <wp:positionV relativeFrom="paragraph">
+              <wp:posOffset>3936927</wp:posOffset>
+            </wp:positionV>
+            <wp:extent cx="5731510" cy="3236595"/>
+            <wp:effectExtent l="0" t="0" r="0" b="1905"/>
+            <wp:wrapTopAndBottom/>
+            <wp:docPr id="1774805045" name="Picture 2" descr="A screenshot of a computer&#10;&#10;Description automatically generated"/>
+            <wp:cNvGraphicFramePr>
+              <a:graphicFrameLocks xmlns:a="http://schemas.openxmlformats.org/drawingml/2006/main" noChangeAspect="1"/>
+            </wp:cNvGraphicFramePr>
+            <a:graphic xmlns:a="http://schemas.openxmlformats.org/drawingml/2006/main">
+              <a:graphicData uri="http://schemas.openxmlformats.org/drawingml/2006/picture">
+                <pic:pic xmlns:pic="http://schemas.openxmlformats.org/drawingml/2006/picture">
+                  <pic:nvPicPr>
+                    <pic:cNvPr id="1774805045" name="Picture 2" descr="A screenshot of a computer&#10;&#10;Description automatically generated"/>
+                    <pic:cNvPicPr/>
+                  </pic:nvPicPr>
+                  <pic:blipFill>
+                    <a:blip r:embed="rId22">
+                      <a:extLst>
+                        <a:ext uri="{28A0092B-C50C-407E-A947-70E740481C1C}">
+                          <a14:useLocalDpi xmlns:a14="http://schemas.microsoft.com/office/drawing/2010/main" val="0"/>
+                        </a:ext>
+                      </a:extLst>
+                    </a:blip>
+                    <a:stretch>
+                      <a:fillRect/>
+                    </a:stretch>
+                  </pic:blipFill>
+                  <pic:spPr>
+                    <a:xfrm>
+                      <a:off x="0" y="0"/>
+                      <a:ext cx="5731510" cy="3236595"/>
+                    </a:xfrm>
+                    <a:prstGeom prst="rect">
+                      <a:avLst/>
+                    </a:prstGeom>
+                  </pic:spPr>
+                </pic:pic>
+              </a:graphicData>
+            </a:graphic>
+            <wp14:sizeRelH relativeFrom="page">
+              <wp14:pctWidth>0</wp14:pctWidth>
+            </wp14:sizeRelH>
+            <wp14:sizeRelV relativeFrom="page">
+              <wp14:pctHeight>0</wp14:pctHeight>
+            </wp14:sizeRelV>
+          </wp:anchor>
+        </w:drawing>
+      </w:r>
+      <w:r>
+        <w:rPr>
+          <w:noProof/>
+          <w14:ligatures w14:val="standardContextual"/>
+        </w:rPr>
+        <w:drawing>
+          <wp:anchor distT="0" distB="0" distL="114300" distR="114300" simplePos="0" relativeHeight="251684864" behindDoc="0" locked="0" layoutInCell="1" allowOverlap="1" wp14:anchorId="0B8D6B9F" wp14:editId="2A3E6608">
+            <wp:simplePos x="0" y="0"/>
+            <wp:positionH relativeFrom="column">
+              <wp:posOffset>0</wp:posOffset>
+            </wp:positionH>
+            <wp:positionV relativeFrom="paragraph">
+              <wp:posOffset>0</wp:posOffset>
+            </wp:positionV>
+            <wp:extent cx="5731510" cy="3338830"/>
+            <wp:effectExtent l="0" t="0" r="0" b="1270"/>
+            <wp:wrapTopAndBottom/>
+            <wp:docPr id="985239346" name="Picture 1" descr="A screenshot of a computer&#10;&#10;Description automatically generated"/>
+            <wp:cNvGraphicFramePr>
+              <a:graphicFrameLocks xmlns:a="http://schemas.openxmlformats.org/drawingml/2006/main" noChangeAspect="1"/>
+            </wp:cNvGraphicFramePr>
+            <a:graphic xmlns:a="http://schemas.openxmlformats.org/drawingml/2006/main">
+              <a:graphicData uri="http://schemas.openxmlformats.org/drawingml/2006/picture">
+                <pic:pic xmlns:pic="http://schemas.openxmlformats.org/drawingml/2006/picture">
+                  <pic:nvPicPr>
+                    <pic:cNvPr id="985239346" name="Picture 1" descr="A screenshot of a computer&#10;&#10;Description automatically generated"/>
+                    <pic:cNvPicPr/>
+                  </pic:nvPicPr>
+                  <pic:blipFill>
+                    <a:blip r:embed="rId23" cstate="print">
+                      <a:extLst>
+                        <a:ext uri="{28A0092B-C50C-407E-A947-70E740481C1C}">
+                          <a14:useLocalDpi xmlns:a14="http://schemas.microsoft.com/office/drawing/2010/main" val="0"/>
+                        </a:ext>
+                      </a:extLst>
+                    </a:blip>
+                    <a:stretch>
+                      <a:fillRect/>
+                    </a:stretch>
+                  </pic:blipFill>
+                  <pic:spPr>
+                    <a:xfrm>
+                      <a:off x="0" y="0"/>
+                      <a:ext cx="5731510" cy="3338830"/>
+                    </a:xfrm>
+                    <a:prstGeom prst="rect">
+                      <a:avLst/>
+                    </a:prstGeom>
+                  </pic:spPr>
+                </pic:pic>
+              </a:graphicData>
+            </a:graphic>
+            <wp14:sizeRelH relativeFrom="page">
+              <wp14:pctWidth>0</wp14:pctWidth>
+            </wp14:sizeRelH>
+            <wp14:sizeRelV relativeFrom="page">
+              <wp14:pctHeight>0</wp14:pctHeight>
+            </wp14:sizeRelV>
+          </wp:anchor>
+        </w:drawing>
+      </w:r>
+    </w:p>
+    <w:p>
+      <w:pPr>
+        <w:spacing w:line="360" w:lineRule="auto"/>
+        <w:jc w:val="both"/>
+      </w:pPr>
+      <w:r>
+        <w:t xml:space="preserve"> </w:t>
       </w:r>
     </w:p>
     <w:p>
@@ -7361,20 +8421,6 @@
     </w:p>
     <w:p>
       <w:pPr>
-        <w:tabs>
-          <w:tab w:val="left" w:pos="1617"/>
-        </w:tabs>
-      </w:pPr>
-    </w:p>
-    <w:p>
-      <w:pPr>
-        <w:tabs>
-          <w:tab w:val="left" w:pos="1617"/>
-        </w:tabs>
-      </w:pPr>
-    </w:p>
-    <w:p>
-      <w:pPr>
         <w:pStyle w:val="Heading2"/>
         <w:numPr>
           <w:ilvl w:val="0"/>
@@ -7395,6 +8441,7 @@
           <w:sz w:val="32"/>
           <w:szCs w:val="32"/>
         </w:rPr>
+        <w:lastRenderedPageBreak/>
         <w:t>Request for Proposal (</w:t>
       </w:r>
       <w:r>
@@ -8104,7 +9151,6 @@
               <w:rPr>
                 <w:rFonts w:cstheme="minorHAnsi"/>
               </w:rPr>
-              <w:lastRenderedPageBreak/>
               <w:t>February 5, 2024: Targeted project start date</w:t>
             </w:r>
           </w:p>
@@ -8299,6 +9345,7 @@
           <w:sz w:val="32"/>
           <w:szCs w:val="32"/>
         </w:rPr>
+        <w:lastRenderedPageBreak/>
         <w:t>Agile Mindset</w:t>
       </w:r>
       <w:bookmarkEnd w:id="9"/>
@@ -8348,7 +9395,7 @@
         </w:rPr>
         <w:t xml:space="preserve">Agile software development transcends mere frameworks and practices, evolving into a comprehensive mindset that emphasizes collaboration, adaptability, and continuous improvement. Unlike traditional methodologies, such as Waterfall, Agile is not confined to a specific set of rules; rather, it is an umbrella term encompassing various frameworks and practices aligned with the values and principles articulated in the Manifesto for Agile Software Development. </w:t>
       </w:r>
-      <w:hyperlink r:id="rId22" w:history="1">
+      <w:hyperlink r:id="rId24" w:history="1">
         <w:r>
           <w:rPr>
             <w:rStyle w:val="Hyperlink"/>
@@ -8411,7 +9458,7 @@
         </w:rPr>
         <w:t xml:space="preserve">The foundation of Agile is laid out in the Manifesto for Agile Software Development and its accompanying 12 Principles. These values and principles guide how teams approach software development, change, and uncertainty. </w:t>
       </w:r>
-      <w:hyperlink r:id="rId23" w:history="1">
+      <w:hyperlink r:id="rId25" w:history="1">
         <w:r>
           <w:rPr>
             <w:rStyle w:val="Hyperlink"/>
@@ -8456,7 +9503,7 @@
                     </pic:cNvPicPr>
                   </pic:nvPicPr>
                   <pic:blipFill>
-                    <a:blip r:embed="rId24">
+                    <a:blip r:embed="rId26">
                       <a:extLst>
                         <a:ext uri="{28A0092B-C50C-407E-A947-70E740481C1C}">
                           <a14:useLocalDpi xmlns:a14="http://schemas.microsoft.com/office/drawing/2010/main" val="0"/>
@@ -8501,13 +9548,13 @@
           <w:rPr>
             <w:noProof/>
           </w:rPr>
-          <w:t>10</w:t>
+          <w:t>12</w:t>
         </w:r>
       </w:fldSimple>
       <w:r>
         <w:t>: Agile Manifesto (</w:t>
       </w:r>
-      <w:hyperlink r:id="rId25" w:history="1">
+      <w:hyperlink r:id="rId27" w:history="1">
         <w:r>
           <w:rPr>
             <w:rStyle w:val="Hyperlink"/>
@@ -8583,7 +9630,7 @@
         </w:rPr>
         <w:t xml:space="preserve">Agile as a Mindset: </w:t>
       </w:r>
-      <w:hyperlink r:id="rId26" w:history="1">
+      <w:hyperlink r:id="rId28" w:history="1">
         <w:r>
           <w:rPr>
             <w:rStyle w:val="Hyperlink"/>
@@ -8652,7 +9699,7 @@
           <w14:ligatures w14:val="standardContextual"/>
         </w:rPr>
         <w:drawing>
-          <wp:inline distT="0" distB="0" distL="0" distR="0" wp14:anchorId="7EA64D0F" wp14:editId="18BEC511">
+          <wp:inline distT="0" distB="0" distL="0" distR="0" wp14:anchorId="7EA64D0F" wp14:editId="7173B881">
             <wp:extent cx="5731510" cy="5060315"/>
             <wp:effectExtent l="0" t="0" r="2540" b="6985"/>
             <wp:docPr id="2" name="Picture 2"/>
@@ -8667,7 +9714,7 @@
                     <pic:cNvPicPr/>
                   </pic:nvPicPr>
                   <pic:blipFill>
-                    <a:blip r:embed="rId27" cstate="print">
+                    <a:blip r:embed="rId29" cstate="print">
                       <a:extLst>
                         <a:ext uri="{28A0092B-C50C-407E-A947-70E740481C1C}">
                           <a14:useLocalDpi xmlns:a14="http://schemas.microsoft.com/office/drawing/2010/main" val="0"/>
@@ -8706,7 +9753,7 @@
           <w:rPr>
             <w:noProof/>
           </w:rPr>
-          <w:t>11</w:t>
+          <w:t>13</w:t>
         </w:r>
       </w:fldSimple>
       <w:r>
@@ -8751,7 +9798,7 @@
         </w:rPr>
         <w:t xml:space="preserve">: </w:t>
       </w:r>
-      <w:hyperlink r:id="rId28" w:history="1">
+      <w:hyperlink r:id="rId30" w:history="1">
         <w:r>
           <w:rPr>
             <w:rStyle w:val="Hyperlink"/>
@@ -8788,14 +9835,7 @@
         <w:rPr>
           <w:rFonts w:ascii="Calibri" w:hAnsi="Calibri" w:cs="Calibri"/>
         </w:rPr>
-        <w:t xml:space="preserve">. It involves understanding, collaborating, learning, and staying </w:t>
-      </w:r>
-      <w:r>
-        <w:rPr>
-          <w:rFonts w:ascii="Calibri" w:hAnsi="Calibri" w:cs="Calibri"/>
-        </w:rPr>
-        <w:lastRenderedPageBreak/>
-        <w:t xml:space="preserve">flexible to achieve high-performing results. </w:t>
+        <w:t xml:space="preserve">. It involves understanding, collaborating, learning, and staying flexible to achieve high-performing results. </w:t>
       </w:r>
       <w:r>
         <w:rPr>
@@ -8818,9 +9858,10 @@
           <w:rFonts w:ascii="Calibri" w:hAnsi="Calibri" w:cs="Calibri"/>
           <w:b/>
         </w:rPr>
+        <w:lastRenderedPageBreak/>
         <w:t xml:space="preserve">Four Pillars of the Agile Mindset: </w:t>
       </w:r>
-      <w:hyperlink r:id="rId29" w:history="1">
+      <w:hyperlink r:id="rId31" w:history="1">
         <w:r>
           <w:rPr>
             <w:rStyle w:val="Hyperlink"/>
@@ -9256,7 +10297,7 @@
     </w:p>
     <w:p/>
     <w:p>
-      <w:hyperlink r:id="rId30" w:history="1">
+      <w:hyperlink r:id="rId32" w:history="1">
         <w:r>
           <w:rPr>
             <w:rStyle w:val="Hyperlink"/>
@@ -9266,7 +10307,7 @@
       </w:hyperlink>
     </w:p>
     <w:p>
-      <w:hyperlink r:id="rId31" w:history="1">
+      <w:hyperlink r:id="rId33" w:history="1">
         <w:r>
           <w:rPr>
             <w:rStyle w:val="Hyperlink"/>
@@ -9276,7 +10317,7 @@
       </w:hyperlink>
     </w:p>
     <w:p>
-      <w:hyperlink r:id="rId32" w:history="1">
+      <w:hyperlink r:id="rId34" w:history="1">
         <w:r>
           <w:rPr>
             <w:rStyle w:val="Hyperlink"/>
@@ -9286,7 +10327,7 @@
       </w:hyperlink>
     </w:p>
     <w:p>
-      <w:hyperlink r:id="rId33" w:history="1">
+      <w:hyperlink r:id="rId35" w:history="1">
         <w:r>
           <w:rPr>
             <w:rStyle w:val="Hyperlink"/>
@@ -9299,8 +10340,8 @@
     <w:p/>
     <w:p/>
     <w:sectPr>
-      <w:footerReference w:type="default" r:id="rId34"/>
-      <w:footerReference w:type="first" r:id="rId35"/>
+      <w:footerReference w:type="default" r:id="rId36"/>
+      <w:footerReference w:type="first" r:id="rId37"/>
       <w:pgSz w:w="11906" w:h="16838"/>
       <w:pgMar w:top="1440" w:right="1440" w:bottom="1440" w:left="1440" w:header="708" w:footer="708" w:gutter="0"/>
       <w:pgNumType w:start="1"/>

</xml_diff>

<commit_message>
Add team member 3 fork task
Screenshot added to fork task.
</commit_message>
<xml_diff>
--- a/Perth4_PROG6001_02.docx
+++ b/Perth4_PROG6001_02.docx
@@ -34,7 +34,7 @@
                 <w:noProof/>
               </w:rPr>
               <w:drawing>
-                <wp:inline distT="0" distB="0" distL="0" distR="0" wp14:anchorId="1312E7BC" wp14:editId="32101F11">
+                <wp:inline distT="0" distB="0" distL="0" distR="0" wp14:anchorId="1312E7BC" wp14:editId="52056532">
                   <wp:extent cx="2616200" cy="850900"/>
                   <wp:effectExtent l="0" t="0" r="0" b="0"/>
                   <wp:docPr id="1" name="Picture 1" descr="Text&#10;&#10;Description automatically generated"/>
@@ -203,23 +203,13 @@
                 <w:sz w:val="28"/>
               </w:rPr>
             </w:pPr>
-            <w:proofErr w:type="spellStart"/>
             <w:r>
               <w:rPr>
                 <w:rFonts w:cstheme="minorHAnsi"/>
                 <w:b/>
                 <w:sz w:val="28"/>
               </w:rPr>
-              <w:t>Sanduni</w:t>
-            </w:r>
-            <w:proofErr w:type="spellEnd"/>
-            <w:r>
-              <w:rPr>
-                <w:rFonts w:cstheme="minorHAnsi"/>
-                <w:b/>
-                <w:sz w:val="28"/>
-              </w:rPr>
-              <w:t xml:space="preserve"> Dissanayake - 24009683</w:t>
+              <w:t>Sanduni Dissanayake - 24009683</w:t>
             </w:r>
           </w:p>
         </w:tc>
@@ -278,43 +268,7 @@
                 <w:b/>
                 <w:sz w:val="28"/>
               </w:rPr>
-              <w:t xml:space="preserve">Dinesh </w:t>
-            </w:r>
-            <w:proofErr w:type="spellStart"/>
-            <w:r>
-              <w:rPr>
-                <w:rFonts w:cstheme="minorHAnsi"/>
-                <w:b/>
-                <w:sz w:val="28"/>
-              </w:rPr>
-              <w:t>Dapana</w:t>
-            </w:r>
-            <w:proofErr w:type="spellEnd"/>
-            <w:r>
-              <w:rPr>
-                <w:rFonts w:cstheme="minorHAnsi"/>
-                <w:b/>
-                <w:sz w:val="28"/>
-              </w:rPr>
-              <w:t xml:space="preserve"> </w:t>
-            </w:r>
-            <w:proofErr w:type="spellStart"/>
-            <w:r>
-              <w:rPr>
-                <w:rFonts w:cstheme="minorHAnsi"/>
-                <w:b/>
-                <w:sz w:val="28"/>
-              </w:rPr>
-              <w:t>Durage</w:t>
-            </w:r>
-            <w:proofErr w:type="spellEnd"/>
-            <w:r>
-              <w:rPr>
-                <w:rFonts w:cstheme="minorHAnsi"/>
-                <w:b/>
-                <w:sz w:val="28"/>
-              </w:rPr>
-              <w:t xml:space="preserve"> - 24007386</w:t>
+              <w:t>Dinesh Dapana Durage - 24007386</w:t>
             </w:r>
           </w:p>
         </w:tc>
@@ -355,77 +309,13 @@
                 <w:sz w:val="28"/>
               </w:rPr>
             </w:pPr>
-            <w:proofErr w:type="spellStart"/>
             <w:r>
               <w:rPr>
                 <w:rFonts w:cstheme="minorHAnsi"/>
                 <w:b/>
                 <w:sz w:val="28"/>
               </w:rPr>
-              <w:t>Hewa</w:t>
-            </w:r>
-            <w:proofErr w:type="spellEnd"/>
-            <w:r>
-              <w:rPr>
-                <w:rFonts w:cstheme="minorHAnsi"/>
-                <w:b/>
-                <w:sz w:val="28"/>
-              </w:rPr>
-              <w:t xml:space="preserve"> </w:t>
-            </w:r>
-            <w:proofErr w:type="spellStart"/>
-            <w:r>
-              <w:rPr>
-                <w:rFonts w:cstheme="minorHAnsi"/>
-                <w:b/>
-                <w:sz w:val="28"/>
-              </w:rPr>
-              <w:t>Iddagodage</w:t>
-            </w:r>
-            <w:proofErr w:type="spellEnd"/>
-            <w:r>
-              <w:rPr>
-                <w:rFonts w:cstheme="minorHAnsi"/>
-                <w:b/>
-                <w:sz w:val="28"/>
-              </w:rPr>
-              <w:t xml:space="preserve"> </w:t>
-            </w:r>
-            <w:proofErr w:type="spellStart"/>
-            <w:r>
-              <w:rPr>
-                <w:rFonts w:cstheme="minorHAnsi"/>
-                <w:b/>
-                <w:sz w:val="28"/>
-              </w:rPr>
-              <w:t>Viran</w:t>
-            </w:r>
-            <w:proofErr w:type="spellEnd"/>
-            <w:r>
-              <w:rPr>
-                <w:rFonts w:cstheme="minorHAnsi"/>
-                <w:b/>
-                <w:sz w:val="28"/>
-              </w:rPr>
-              <w:t xml:space="preserve"> </w:t>
-            </w:r>
-            <w:proofErr w:type="spellStart"/>
-            <w:r>
-              <w:rPr>
-                <w:rFonts w:cstheme="minorHAnsi"/>
-                <w:b/>
-                <w:sz w:val="28"/>
-              </w:rPr>
-              <w:t>Pravinda</w:t>
-            </w:r>
-            <w:proofErr w:type="spellEnd"/>
-            <w:r>
-              <w:rPr>
-                <w:rFonts w:cstheme="minorHAnsi"/>
-                <w:b/>
-                <w:sz w:val="28"/>
-              </w:rPr>
-              <w:t xml:space="preserve"> - 24007360</w:t>
+              <w:t>Hewa Iddagodage Viran Pravinda - 24007360</w:t>
             </w:r>
           </w:p>
         </w:tc>
@@ -937,21 +827,12 @@
                 <w:lang w:val="en-US"/>
               </w:rPr>
             </w:pPr>
-            <w:proofErr w:type="spellStart"/>
             <w:r>
               <w:rPr>
                 <w:rFonts w:cstheme="minorHAnsi"/>
                 <w:lang w:val="en-US"/>
               </w:rPr>
-              <w:t>Sanduni</w:t>
-            </w:r>
-            <w:proofErr w:type="spellEnd"/>
-            <w:r>
-              <w:rPr>
-                <w:rFonts w:cstheme="minorHAnsi"/>
-                <w:lang w:val="en-US"/>
-              </w:rPr>
-              <w:t xml:space="preserve"> Dissanayake</w:t>
+              <w:t>Sanduni Dissanayake</w:t>
             </w:r>
           </w:p>
         </w:tc>
@@ -1003,33 +884,8 @@
                 <w:rFonts w:cstheme="minorHAnsi"/>
                 <w:lang w:val="en-US"/>
               </w:rPr>
-              <w:t xml:space="preserve">Dinesh </w:t>
-            </w:r>
-            <w:proofErr w:type="spellStart"/>
-            <w:r>
-              <w:rPr>
-                <w:rFonts w:cstheme="minorHAnsi"/>
-                <w:lang w:val="en-US"/>
-              </w:rPr>
-              <w:t>Dapana</w:t>
-            </w:r>
-            <w:proofErr w:type="spellEnd"/>
-            <w:r>
-              <w:rPr>
-                <w:rFonts w:cstheme="minorHAnsi"/>
-                <w:lang w:val="en-US"/>
-              </w:rPr>
-              <w:t xml:space="preserve"> </w:t>
-            </w:r>
-            <w:proofErr w:type="spellStart"/>
-            <w:r>
-              <w:rPr>
-                <w:rFonts w:cstheme="minorHAnsi"/>
-                <w:lang w:val="en-US"/>
-              </w:rPr>
-              <w:t>Durage</w:t>
-            </w:r>
-            <w:proofErr w:type="spellEnd"/>
+              <w:t>Dinesh Dapana Durage</w:t>
+            </w:r>
           </w:p>
         </w:tc>
       </w:tr>
@@ -1075,63 +931,13 @@
                 <w:lang w:val="en-US"/>
               </w:rPr>
             </w:pPr>
-            <w:proofErr w:type="spellStart"/>
             <w:r>
               <w:rPr>
                 <w:rFonts w:cstheme="minorHAnsi"/>
                 <w:lang w:val="en-US"/>
               </w:rPr>
-              <w:t>Hewa</w:t>
-            </w:r>
-            <w:proofErr w:type="spellEnd"/>
-            <w:r>
-              <w:rPr>
-                <w:rFonts w:cstheme="minorHAnsi"/>
-                <w:lang w:val="en-US"/>
-              </w:rPr>
-              <w:t xml:space="preserve"> </w:t>
-            </w:r>
-            <w:proofErr w:type="spellStart"/>
-            <w:r>
-              <w:rPr>
-                <w:rFonts w:cstheme="minorHAnsi"/>
-                <w:lang w:val="en-US"/>
-              </w:rPr>
-              <w:t>Iddagodage</w:t>
-            </w:r>
-            <w:proofErr w:type="spellEnd"/>
-            <w:r>
-              <w:rPr>
-                <w:rFonts w:cstheme="minorHAnsi"/>
-                <w:lang w:val="en-US"/>
-              </w:rPr>
-              <w:t xml:space="preserve"> </w:t>
-            </w:r>
-            <w:proofErr w:type="spellStart"/>
-            <w:r>
-              <w:rPr>
-                <w:rFonts w:cstheme="minorHAnsi"/>
-                <w:lang w:val="en-US"/>
-              </w:rPr>
-              <w:t>Viran</w:t>
-            </w:r>
-            <w:proofErr w:type="spellEnd"/>
-            <w:r>
-              <w:rPr>
-                <w:rFonts w:cstheme="minorHAnsi"/>
-                <w:lang w:val="en-US"/>
-              </w:rPr>
-              <w:t xml:space="preserve"> </w:t>
-            </w:r>
-            <w:proofErr w:type="spellStart"/>
-            <w:r>
-              <w:rPr>
-                <w:rFonts w:cstheme="minorHAnsi"/>
-                <w:lang w:val="en-US"/>
-              </w:rPr>
-              <w:t>Pravinda</w:t>
-            </w:r>
-            <w:proofErr w:type="spellEnd"/>
+              <w:t>Hewa Iddagodage Viran Pravinda</w:t>
+            </w:r>
           </w:p>
           <w:p>
             <w:pPr>
@@ -1300,7 +1106,7 @@
             </w:rPr>
             <w:fldChar w:fldCharType="separate"/>
           </w:r>
-          <w:hyperlink w:anchor="_Toc151846984" w:history="1">
+          <w:hyperlink w:anchor="_Toc151886834" w:history="1">
             <w:r>
               <w:rPr>
                 <w:rStyle w:val="Hyperlink"/>
@@ -1327,7 +1133,7 @@
                 <w:noProof/>
                 <w:webHidden/>
               </w:rPr>
-              <w:instrText xml:space="preserve"> PAGEREF _Toc151846984 \h </w:instrText>
+              <w:instrText xml:space="preserve"> PAGEREF _Toc151886834 \h </w:instrText>
             </w:r>
             <w:r>
               <w:rPr>
@@ -1376,7 +1182,7 @@
               <w14:ligatures w14:val="standardContextual"/>
             </w:rPr>
           </w:pPr>
-          <w:hyperlink w:anchor="_Toc151846985" w:history="1">
+          <w:hyperlink w:anchor="_Toc151886835" w:history="1">
             <w:r>
               <w:rPr>
                 <w:rStyle w:val="Hyperlink"/>
@@ -1423,7 +1229,7 @@
                 <w:noProof/>
                 <w:webHidden/>
               </w:rPr>
-              <w:instrText xml:space="preserve"> PAGEREF _Toc151846985 \h </w:instrText>
+              <w:instrText xml:space="preserve"> PAGEREF _Toc151886835 \h </w:instrText>
             </w:r>
             <w:r>
               <w:rPr>
@@ -1472,7 +1278,7 @@
               <w14:ligatures w14:val="standardContextual"/>
             </w:rPr>
           </w:pPr>
-          <w:hyperlink w:anchor="_Toc151846986" w:history="1">
+          <w:hyperlink w:anchor="_Toc151886836" w:history="1">
             <w:r>
               <w:rPr>
                 <w:rStyle w:val="Hyperlink"/>
@@ -1519,7 +1325,7 @@
                 <w:noProof/>
                 <w:webHidden/>
               </w:rPr>
-              <w:instrText xml:space="preserve"> PAGEREF _Toc151846986 \h </w:instrText>
+              <w:instrText xml:space="preserve"> PAGEREF _Toc151886836 \h </w:instrText>
             </w:r>
             <w:r>
               <w:rPr>
@@ -1566,7 +1372,7 @@
               <w14:ligatures w14:val="standardContextual"/>
             </w:rPr>
           </w:pPr>
-          <w:hyperlink w:anchor="_Toc151846987" w:history="1">
+          <w:hyperlink w:anchor="_Toc151886837" w:history="1">
             <w:r>
               <w:rPr>
                 <w:rStyle w:val="Hyperlink"/>
@@ -1615,7 +1421,7 @@
                 <w:noProof/>
                 <w:webHidden/>
               </w:rPr>
-              <w:instrText xml:space="preserve"> PAGEREF _Toc151846987 \h </w:instrText>
+              <w:instrText xml:space="preserve"> PAGEREF _Toc151886837 \h </w:instrText>
             </w:r>
             <w:r>
               <w:rPr>
@@ -1662,7 +1468,7 @@
               <w14:ligatures w14:val="standardContextual"/>
             </w:rPr>
           </w:pPr>
-          <w:hyperlink w:anchor="_Toc151846988" w:history="1">
+          <w:hyperlink w:anchor="_Toc151886838" w:history="1">
             <w:r>
               <w:rPr>
                 <w:rStyle w:val="Hyperlink"/>
@@ -1711,7 +1517,7 @@
                 <w:noProof/>
                 <w:webHidden/>
               </w:rPr>
-              <w:instrText xml:space="preserve"> PAGEREF _Toc151846988 \h </w:instrText>
+              <w:instrText xml:space="preserve"> PAGEREF _Toc151886838 \h </w:instrText>
             </w:r>
             <w:r>
               <w:rPr>
@@ -1758,7 +1564,7 @@
               <w14:ligatures w14:val="standardContextual"/>
             </w:rPr>
           </w:pPr>
-          <w:hyperlink w:anchor="_Toc151846989" w:history="1">
+          <w:hyperlink w:anchor="_Toc151886839" w:history="1">
             <w:r>
               <w:rPr>
                 <w:rStyle w:val="Hyperlink"/>
@@ -1807,7 +1613,7 @@
                 <w:noProof/>
                 <w:webHidden/>
               </w:rPr>
-              <w:instrText xml:space="preserve"> PAGEREF _Toc151846989 \h </w:instrText>
+              <w:instrText xml:space="preserve"> PAGEREF _Toc151886839 \h </w:instrText>
             </w:r>
             <w:r>
               <w:rPr>
@@ -1828,81 +1634,6 @@
                 <w:webHidden/>
               </w:rPr>
               <w:t>5</w:t>
-            </w:r>
-            <w:r>
-              <w:rPr>
-                <w:noProof/>
-                <w:webHidden/>
-              </w:rPr>
-              <w:fldChar w:fldCharType="end"/>
-            </w:r>
-          </w:hyperlink>
-        </w:p>
-        <w:p>
-          <w:pPr>
-            <w:pStyle w:val="TOC1"/>
-            <w:tabs>
-              <w:tab w:val="right" w:leader="dot" w:pos="9016"/>
-            </w:tabs>
-            <w:rPr>
-              <w:rFonts w:eastAsiaTheme="minorEastAsia" w:cs="Arial Unicode MS"/>
-              <w:b w:val="0"/>
-              <w:bCs w:val="0"/>
-              <w:i w:val="0"/>
-              <w:iCs w:val="0"/>
-              <w:noProof/>
-              <w:kern w:val="2"/>
-              <w14:ligatures w14:val="standardContextual"/>
-            </w:rPr>
-          </w:pPr>
-          <w:hyperlink w:anchor="_Toc151846990" w:history="1">
-            <w:r>
-              <w:rPr>
-                <w:rStyle w:val="Hyperlink"/>
-                <w:noProof/>
-              </w:rPr>
-              <w:t>Chapter 2 – Request for Proposal (RFP)</w:t>
-            </w:r>
-            <w:r>
-              <w:rPr>
-                <w:noProof/>
-                <w:webHidden/>
-              </w:rPr>
-              <w:tab/>
-            </w:r>
-            <w:r>
-              <w:rPr>
-                <w:noProof/>
-                <w:webHidden/>
-              </w:rPr>
-              <w:fldChar w:fldCharType="begin"/>
-            </w:r>
-            <w:r>
-              <w:rPr>
-                <w:noProof/>
-                <w:webHidden/>
-              </w:rPr>
-              <w:instrText xml:space="preserve"> PAGEREF _Toc151846990 \h </w:instrText>
-            </w:r>
-            <w:r>
-              <w:rPr>
-                <w:noProof/>
-                <w:webHidden/>
-              </w:rPr>
-            </w:r>
-            <w:r>
-              <w:rPr>
-                <w:noProof/>
-                <w:webHidden/>
-              </w:rPr>
-              <w:fldChar w:fldCharType="separate"/>
-            </w:r>
-            <w:r>
-              <w:rPr>
-                <w:noProof/>
-                <w:webHidden/>
-              </w:rPr>
-              <w:t>7</w:t>
             </w:r>
             <w:r>
               <w:rPr>
@@ -1931,13 +1662,13 @@
               <w14:ligatures w14:val="standardContextual"/>
             </w:rPr>
           </w:pPr>
-          <w:hyperlink w:anchor="_Toc151846991" w:history="1">
+          <w:hyperlink w:anchor="_Toc151886840" w:history="1">
             <w:r>
               <w:rPr>
                 <w:rStyle w:val="Hyperlink"/>
                 <w:noProof/>
               </w:rPr>
-              <w:t>1.</w:t>
+              <w:t>3.</w:t>
             </w:r>
             <w:r>
               <w:rPr>
@@ -1957,7 +1688,7 @@
                 <w:rStyle w:val="Hyperlink"/>
                 <w:noProof/>
               </w:rPr>
-              <w:t>Request for Proposal (RFP): Integrated Business System for Aussie Business Buzz (ABB)</w:t>
+              <w:t>Team member 2 (Sanduni Udulitha) tasks</w:t>
             </w:r>
             <w:r>
               <w:rPr>
@@ -1978,7 +1709,7 @@
                 <w:noProof/>
                 <w:webHidden/>
               </w:rPr>
-              <w:instrText xml:space="preserve"> PAGEREF _Toc151846991 \h </w:instrText>
+              <w:instrText xml:space="preserve"> PAGEREF _Toc151886840 \h </w:instrText>
             </w:r>
             <w:r>
               <w:rPr>
@@ -1998,7 +1729,199 @@
                 <w:noProof/>
                 <w:webHidden/>
               </w:rPr>
-              <w:t>8</w:t>
+              <w:t>7</w:t>
+            </w:r>
+            <w:r>
+              <w:rPr>
+                <w:noProof/>
+                <w:webHidden/>
+              </w:rPr>
+              <w:fldChar w:fldCharType="end"/>
+            </w:r>
+          </w:hyperlink>
+        </w:p>
+        <w:p>
+          <w:pPr>
+            <w:pStyle w:val="TOC3"/>
+            <w:tabs>
+              <w:tab w:val="left" w:pos="1200"/>
+              <w:tab w:val="right" w:leader="dot" w:pos="9016"/>
+            </w:tabs>
+            <w:rPr>
+              <w:rFonts w:eastAsiaTheme="minorEastAsia" w:cs="Arial Unicode MS"/>
+              <w:noProof/>
+              <w:kern w:val="2"/>
+              <w:sz w:val="24"/>
+              <w:szCs w:val="24"/>
+              <w14:ligatures w14:val="standardContextual"/>
+            </w:rPr>
+          </w:pPr>
+          <w:hyperlink w:anchor="_Toc151886841" w:history="1">
+            <w:r>
+              <w:rPr>
+                <w:rStyle w:val="Hyperlink"/>
+                <w:b/>
+                <w:bCs/>
+                <w:noProof/>
+              </w:rPr>
+              <w:t>3.1.</w:t>
+            </w:r>
+            <w:r>
+              <w:rPr>
+                <w:rFonts w:eastAsiaTheme="minorEastAsia" w:cs="Arial Unicode MS"/>
+                <w:noProof/>
+                <w:kern w:val="2"/>
+                <w:sz w:val="24"/>
+                <w:szCs w:val="24"/>
+                <w14:ligatures w14:val="standardContextual"/>
+              </w:rPr>
+              <w:tab/>
+            </w:r>
+            <w:r>
+              <w:rPr>
+                <w:rStyle w:val="Hyperlink"/>
+                <w:b/>
+                <w:bCs/>
+                <w:noProof/>
+              </w:rPr>
+              <w:t>Task 1: fork repository</w:t>
+            </w:r>
+            <w:r>
+              <w:rPr>
+                <w:noProof/>
+                <w:webHidden/>
+              </w:rPr>
+              <w:tab/>
+            </w:r>
+            <w:r>
+              <w:rPr>
+                <w:noProof/>
+                <w:webHidden/>
+              </w:rPr>
+              <w:fldChar w:fldCharType="begin"/>
+            </w:r>
+            <w:r>
+              <w:rPr>
+                <w:noProof/>
+                <w:webHidden/>
+              </w:rPr>
+              <w:instrText xml:space="preserve"> PAGEREF _Toc151886841 \h </w:instrText>
+            </w:r>
+            <w:r>
+              <w:rPr>
+                <w:noProof/>
+                <w:webHidden/>
+              </w:rPr>
+            </w:r>
+            <w:r>
+              <w:rPr>
+                <w:noProof/>
+                <w:webHidden/>
+              </w:rPr>
+              <w:fldChar w:fldCharType="separate"/>
+            </w:r>
+            <w:r>
+              <w:rPr>
+                <w:noProof/>
+                <w:webHidden/>
+              </w:rPr>
+              <w:t>7</w:t>
+            </w:r>
+            <w:r>
+              <w:rPr>
+                <w:noProof/>
+                <w:webHidden/>
+              </w:rPr>
+              <w:fldChar w:fldCharType="end"/>
+            </w:r>
+          </w:hyperlink>
+        </w:p>
+        <w:p>
+          <w:pPr>
+            <w:pStyle w:val="TOC3"/>
+            <w:tabs>
+              <w:tab w:val="left" w:pos="1200"/>
+              <w:tab w:val="right" w:leader="dot" w:pos="9016"/>
+            </w:tabs>
+            <w:rPr>
+              <w:rFonts w:eastAsiaTheme="minorEastAsia" w:cs="Arial Unicode MS"/>
+              <w:noProof/>
+              <w:kern w:val="2"/>
+              <w:sz w:val="24"/>
+              <w:szCs w:val="24"/>
+              <w14:ligatures w14:val="standardContextual"/>
+            </w:rPr>
+          </w:pPr>
+          <w:hyperlink w:anchor="_Toc151886842" w:history="1">
+            <w:r>
+              <w:rPr>
+                <w:rStyle w:val="Hyperlink"/>
+                <w:b/>
+                <w:bCs/>
+                <w:noProof/>
+              </w:rPr>
+              <w:t>3.2.</w:t>
+            </w:r>
+            <w:r>
+              <w:rPr>
+                <w:rFonts w:eastAsiaTheme="minorEastAsia" w:cs="Arial Unicode MS"/>
+                <w:noProof/>
+                <w:kern w:val="2"/>
+                <w:sz w:val="24"/>
+                <w:szCs w:val="24"/>
+                <w14:ligatures w14:val="standardContextual"/>
+              </w:rPr>
+              <w:tab/>
+            </w:r>
+            <w:r>
+              <w:rPr>
+                <w:rStyle w:val="Hyperlink"/>
+                <w:b/>
+                <w:bCs/>
+                <w:noProof/>
+              </w:rPr>
+              <w:t>Task 2: add agile mindset overview to chapter 3</w:t>
+            </w:r>
+            <w:r>
+              <w:rPr>
+                <w:noProof/>
+                <w:webHidden/>
+              </w:rPr>
+              <w:tab/>
+            </w:r>
+            <w:r>
+              <w:rPr>
+                <w:noProof/>
+                <w:webHidden/>
+              </w:rPr>
+              <w:fldChar w:fldCharType="begin"/>
+            </w:r>
+            <w:r>
+              <w:rPr>
+                <w:noProof/>
+                <w:webHidden/>
+              </w:rPr>
+              <w:instrText xml:space="preserve"> PAGEREF _Toc151886842 \h </w:instrText>
+            </w:r>
+            <w:r>
+              <w:rPr>
+                <w:noProof/>
+                <w:webHidden/>
+              </w:rPr>
+            </w:r>
+            <w:r>
+              <w:rPr>
+                <w:noProof/>
+                <w:webHidden/>
+              </w:rPr>
+              <w:fldChar w:fldCharType="separate"/>
+            </w:r>
+            <w:r>
+              <w:rPr>
+                <w:noProof/>
+                <w:webHidden/>
+              </w:rPr>
+              <w:t>7</w:t>
             </w:r>
             <w:r>
               <w:rPr>
@@ -2026,13 +1949,13 @@
               <w14:ligatures w14:val="standardContextual"/>
             </w:rPr>
           </w:pPr>
-          <w:hyperlink w:anchor="_Toc151846992" w:history="1">
+          <w:hyperlink w:anchor="_Toc151886843" w:history="1">
             <w:r>
               <w:rPr>
                 <w:rStyle w:val="Hyperlink"/>
                 <w:noProof/>
               </w:rPr>
-              <w:t>Chapter 3 - Software Development Methods, Processes and Techniques</w:t>
+              <w:t>Chapter 2 – Request for Proposal (RFP)</w:t>
             </w:r>
             <w:r>
               <w:rPr>
@@ -2053,7 +1976,7 @@
                 <w:noProof/>
                 <w:webHidden/>
               </w:rPr>
-              <w:instrText xml:space="preserve"> PAGEREF _Toc151846992 \h </w:instrText>
+              <w:instrText xml:space="preserve"> PAGEREF _Toc151886843 \h </w:instrText>
             </w:r>
             <w:r>
               <w:rPr>
@@ -2073,7 +1996,7 @@
                 <w:noProof/>
                 <w:webHidden/>
               </w:rPr>
-              <w:t>9</w:t>
+              <w:t>10</w:t>
             </w:r>
             <w:r>
               <w:rPr>
@@ -2102,7 +2025,7 @@
               <w14:ligatures w14:val="standardContextual"/>
             </w:rPr>
           </w:pPr>
-          <w:hyperlink w:anchor="_Toc151846993" w:history="1">
+          <w:hyperlink w:anchor="_Toc151886844" w:history="1">
             <w:r>
               <w:rPr>
                 <w:rStyle w:val="Hyperlink"/>
@@ -2128,7 +2051,7 @@
                 <w:rStyle w:val="Hyperlink"/>
                 <w:noProof/>
               </w:rPr>
-              <w:t>Agile Mindset</w:t>
+              <w:t>Request for Proposal (RFP): Integrated Business System for Aussie Business Buzz (ABB)</w:t>
             </w:r>
             <w:r>
               <w:rPr>
@@ -2149,7 +2072,7 @@
                 <w:noProof/>
                 <w:webHidden/>
               </w:rPr>
-              <w:instrText xml:space="preserve"> PAGEREF _Toc151846993 \h </w:instrText>
+              <w:instrText xml:space="preserve"> PAGEREF _Toc151886844 \h </w:instrText>
             </w:r>
             <w:r>
               <w:rPr>
@@ -2169,7 +2092,7 @@
                 <w:noProof/>
                 <w:webHidden/>
               </w:rPr>
-              <w:t>10</w:t>
+              <w:t>11</w:t>
             </w:r>
             <w:r>
               <w:rPr>
@@ -2197,13 +2120,13 @@
               <w14:ligatures w14:val="standardContextual"/>
             </w:rPr>
           </w:pPr>
-          <w:hyperlink w:anchor="_Toc151846994" w:history="1">
+          <w:hyperlink w:anchor="_Toc151886845" w:history="1">
             <w:r>
               <w:rPr>
                 <w:rStyle w:val="Hyperlink"/>
                 <w:noProof/>
               </w:rPr>
-              <w:t>References</w:t>
+              <w:t>Chapter 3 - Software Development Methods, Processes and Techniques</w:t>
             </w:r>
             <w:r>
               <w:rPr>
@@ -2224,7 +2147,7 @@
                 <w:noProof/>
                 <w:webHidden/>
               </w:rPr>
-              <w:instrText xml:space="preserve"> PAGEREF _Toc151846994 \h </w:instrText>
+              <w:instrText xml:space="preserve"> PAGEREF _Toc151886845 \h </w:instrText>
             </w:r>
             <w:r>
               <w:rPr>
@@ -2244,7 +2167,178 @@
                 <w:noProof/>
                 <w:webHidden/>
               </w:rPr>
+              <w:t>12</w:t>
+            </w:r>
+            <w:r>
+              <w:rPr>
+                <w:noProof/>
+                <w:webHidden/>
+              </w:rPr>
+              <w:fldChar w:fldCharType="end"/>
+            </w:r>
+          </w:hyperlink>
+        </w:p>
+        <w:p>
+          <w:pPr>
+            <w:pStyle w:val="TOC2"/>
+            <w:tabs>
+              <w:tab w:val="left" w:pos="720"/>
+              <w:tab w:val="right" w:leader="dot" w:pos="9016"/>
+            </w:tabs>
+            <w:rPr>
+              <w:rFonts w:eastAsiaTheme="minorEastAsia" w:cs="Arial Unicode MS"/>
+              <w:b w:val="0"/>
+              <w:bCs w:val="0"/>
+              <w:noProof/>
+              <w:kern w:val="2"/>
+              <w:sz w:val="24"/>
+              <w:szCs w:val="24"/>
+              <w14:ligatures w14:val="standardContextual"/>
+            </w:rPr>
+          </w:pPr>
+          <w:hyperlink w:anchor="_Toc151886846" w:history="1">
+            <w:r>
+              <w:rPr>
+                <w:rStyle w:val="Hyperlink"/>
+                <w:noProof/>
+              </w:rPr>
+              <w:t>1.</w:t>
+            </w:r>
+            <w:r>
+              <w:rPr>
+                <w:rFonts w:eastAsiaTheme="minorEastAsia" w:cs="Arial Unicode MS"/>
+                <w:b w:val="0"/>
+                <w:bCs w:val="0"/>
+                <w:noProof/>
+                <w:kern w:val="2"/>
+                <w:sz w:val="24"/>
+                <w:szCs w:val="24"/>
+                <w14:ligatures w14:val="standardContextual"/>
+              </w:rPr>
+              <w:tab/>
+            </w:r>
+            <w:r>
+              <w:rPr>
+                <w:rStyle w:val="Hyperlink"/>
+                <w:noProof/>
+              </w:rPr>
+              <w:t>Agile Mindset</w:t>
+            </w:r>
+            <w:r>
+              <w:rPr>
+                <w:noProof/>
+                <w:webHidden/>
+              </w:rPr>
+              <w:tab/>
+            </w:r>
+            <w:r>
+              <w:rPr>
+                <w:noProof/>
+                <w:webHidden/>
+              </w:rPr>
+              <w:fldChar w:fldCharType="begin"/>
+            </w:r>
+            <w:r>
+              <w:rPr>
+                <w:noProof/>
+                <w:webHidden/>
+              </w:rPr>
+              <w:instrText xml:space="preserve"> PAGEREF _Toc151886846 \h </w:instrText>
+            </w:r>
+            <w:r>
+              <w:rPr>
+                <w:noProof/>
+                <w:webHidden/>
+              </w:rPr>
+            </w:r>
+            <w:r>
+              <w:rPr>
+                <w:noProof/>
+                <w:webHidden/>
+              </w:rPr>
+              <w:fldChar w:fldCharType="separate"/>
+            </w:r>
+            <w:r>
+              <w:rPr>
+                <w:noProof/>
+                <w:webHidden/>
+              </w:rPr>
               <w:t>13</w:t>
+            </w:r>
+            <w:r>
+              <w:rPr>
+                <w:noProof/>
+                <w:webHidden/>
+              </w:rPr>
+              <w:fldChar w:fldCharType="end"/>
+            </w:r>
+          </w:hyperlink>
+        </w:p>
+        <w:p>
+          <w:pPr>
+            <w:pStyle w:val="TOC1"/>
+            <w:tabs>
+              <w:tab w:val="right" w:leader="dot" w:pos="9016"/>
+            </w:tabs>
+            <w:rPr>
+              <w:rFonts w:eastAsiaTheme="minorEastAsia" w:cs="Arial Unicode MS"/>
+              <w:b w:val="0"/>
+              <w:bCs w:val="0"/>
+              <w:i w:val="0"/>
+              <w:iCs w:val="0"/>
+              <w:noProof/>
+              <w:kern w:val="2"/>
+              <w14:ligatures w14:val="standardContextual"/>
+            </w:rPr>
+          </w:pPr>
+          <w:hyperlink w:anchor="_Toc151886847" w:history="1">
+            <w:r>
+              <w:rPr>
+                <w:rStyle w:val="Hyperlink"/>
+                <w:noProof/>
+              </w:rPr>
+              <w:t>References</w:t>
+            </w:r>
+            <w:r>
+              <w:rPr>
+                <w:noProof/>
+                <w:webHidden/>
+              </w:rPr>
+              <w:tab/>
+            </w:r>
+            <w:r>
+              <w:rPr>
+                <w:noProof/>
+                <w:webHidden/>
+              </w:rPr>
+              <w:fldChar w:fldCharType="begin"/>
+            </w:r>
+            <w:r>
+              <w:rPr>
+                <w:noProof/>
+                <w:webHidden/>
+              </w:rPr>
+              <w:instrText xml:space="preserve"> PAGEREF _Toc151886847 \h </w:instrText>
+            </w:r>
+            <w:r>
+              <w:rPr>
+                <w:noProof/>
+                <w:webHidden/>
+              </w:rPr>
+            </w:r>
+            <w:r>
+              <w:rPr>
+                <w:noProof/>
+                <w:webHidden/>
+              </w:rPr>
+              <w:fldChar w:fldCharType="separate"/>
+            </w:r>
+            <w:r>
+              <w:rPr>
+                <w:noProof/>
+                <w:webHidden/>
+              </w:rPr>
+              <w:t>16</w:t>
             </w:r>
             <w:r>
               <w:rPr>
@@ -2414,7 +2508,7 @@
           <w:szCs w:val="48"/>
         </w:rPr>
       </w:pPr>
-      <w:bookmarkStart w:id="0" w:name="_Toc151846984"/>
+      <w:bookmarkStart w:id="0" w:name="_Toc151886834"/>
       <w:r>
         <w:rPr>
           <w:b/>
@@ -2569,7 +2663,7 @@
           <w:szCs w:val="32"/>
         </w:rPr>
       </w:pPr>
-      <w:bookmarkStart w:id="1" w:name="_Toc151846985"/>
+      <w:bookmarkStart w:id="1" w:name="_Toc151886835"/>
       <w:r>
         <w:rPr>
           <w:b/>
@@ -3572,7 +3666,6 @@
           <w:rFonts w:cstheme="minorHAnsi"/>
         </w:rPr>
       </w:pPr>
-      <w:proofErr w:type="spellStart"/>
       <w:r>
         <w:rPr>
           <w:rFonts w:cstheme="minorHAnsi"/>
@@ -3581,7 +3674,6 @@
         </w:rPr>
         <w:t>ViranScu</w:t>
       </w:r>
-      <w:proofErr w:type="spellEnd"/>
       <w:r>
         <w:rPr>
           <w:rFonts w:cstheme="minorHAnsi"/>
@@ -3640,6 +3732,114 @@
         </w:rPr>
         <w:t xml:space="preserve"> this project.</w:t>
       </w:r>
+    </w:p>
+    <w:p>
+      <w:pPr>
+        <w:spacing w:line="360" w:lineRule="auto"/>
+        <w:jc w:val="both"/>
+        <w:rPr>
+          <w:rFonts w:cstheme="minorHAnsi"/>
+        </w:rPr>
+      </w:pPr>
+    </w:p>
+    <w:p>
+      <w:pPr>
+        <w:spacing w:line="360" w:lineRule="auto"/>
+        <w:jc w:val="both"/>
+        <w:rPr>
+          <w:rFonts w:cstheme="minorHAnsi"/>
+        </w:rPr>
+      </w:pPr>
+    </w:p>
+    <w:p>
+      <w:pPr>
+        <w:spacing w:line="360" w:lineRule="auto"/>
+        <w:jc w:val="both"/>
+        <w:rPr>
+          <w:rFonts w:cstheme="minorHAnsi"/>
+        </w:rPr>
+      </w:pPr>
+    </w:p>
+    <w:p>
+      <w:pPr>
+        <w:spacing w:line="360" w:lineRule="auto"/>
+        <w:jc w:val="both"/>
+        <w:rPr>
+          <w:rFonts w:cstheme="minorHAnsi"/>
+        </w:rPr>
+      </w:pPr>
+    </w:p>
+    <w:p>
+      <w:pPr>
+        <w:spacing w:line="360" w:lineRule="auto"/>
+        <w:jc w:val="both"/>
+        <w:rPr>
+          <w:rFonts w:cstheme="minorHAnsi"/>
+        </w:rPr>
+      </w:pPr>
+    </w:p>
+    <w:p>
+      <w:pPr>
+        <w:spacing w:line="360" w:lineRule="auto"/>
+        <w:jc w:val="both"/>
+        <w:rPr>
+          <w:rFonts w:cstheme="minorHAnsi"/>
+        </w:rPr>
+      </w:pPr>
+    </w:p>
+    <w:p>
+      <w:pPr>
+        <w:spacing w:line="360" w:lineRule="auto"/>
+        <w:jc w:val="both"/>
+        <w:rPr>
+          <w:rFonts w:cstheme="minorHAnsi"/>
+        </w:rPr>
+      </w:pPr>
+    </w:p>
+    <w:p>
+      <w:pPr>
+        <w:spacing w:line="360" w:lineRule="auto"/>
+        <w:jc w:val="both"/>
+        <w:rPr>
+          <w:rFonts w:cstheme="minorHAnsi"/>
+        </w:rPr>
+      </w:pPr>
+    </w:p>
+    <w:p>
+      <w:pPr>
+        <w:spacing w:line="360" w:lineRule="auto"/>
+        <w:jc w:val="both"/>
+        <w:rPr>
+          <w:rFonts w:cstheme="minorHAnsi"/>
+        </w:rPr>
+      </w:pPr>
+    </w:p>
+    <w:p>
+      <w:pPr>
+        <w:spacing w:line="360" w:lineRule="auto"/>
+        <w:jc w:val="both"/>
+        <w:rPr>
+          <w:rFonts w:cstheme="minorHAnsi"/>
+        </w:rPr>
+      </w:pPr>
+    </w:p>
+    <w:p>
+      <w:pPr>
+        <w:spacing w:line="360" w:lineRule="auto"/>
+        <w:jc w:val="both"/>
+        <w:rPr>
+          <w:rFonts w:cstheme="minorHAnsi"/>
+        </w:rPr>
+      </w:pPr>
+    </w:p>
+    <w:p>
+      <w:pPr>
+        <w:spacing w:line="360" w:lineRule="auto"/>
+        <w:jc w:val="both"/>
+        <w:rPr>
+          <w:rFonts w:cstheme="minorHAnsi"/>
+        </w:rPr>
+      </w:pPr>
     </w:p>
     <w:p>
       <w:pPr>
@@ -3664,7 +3864,7 @@
           <w:szCs w:val="32"/>
         </w:rPr>
       </w:pPr>
-      <w:bookmarkStart w:id="2" w:name="_Toc151846986"/>
+      <w:bookmarkStart w:id="2" w:name="_Toc151886836"/>
       <w:r>
         <w:rPr>
           <w:b/>
@@ -3672,47 +3872,8 @@
           <w:sz w:val="32"/>
           <w:szCs w:val="32"/>
         </w:rPr>
-        <w:t>Team member 1 (</w:t>
-      </w:r>
-      <w:proofErr w:type="spellStart"/>
-      <w:r>
-        <w:rPr>
-          <w:b/>
-          <w:bCs/>
-          <w:sz w:val="32"/>
-          <w:szCs w:val="32"/>
-        </w:rPr>
-        <w:t>Viran</w:t>
-      </w:r>
-      <w:proofErr w:type="spellEnd"/>
-      <w:r>
-        <w:rPr>
-          <w:b/>
-          <w:bCs/>
-          <w:sz w:val="32"/>
-          <w:szCs w:val="32"/>
-        </w:rPr>
-        <w:t xml:space="preserve"> </w:t>
-      </w:r>
-      <w:proofErr w:type="spellStart"/>
-      <w:r>
-        <w:rPr>
-          <w:b/>
-          <w:bCs/>
-          <w:sz w:val="32"/>
-          <w:szCs w:val="32"/>
-        </w:rPr>
-        <w:t>Pravinda</w:t>
-      </w:r>
-      <w:proofErr w:type="spellEnd"/>
-      <w:r>
-        <w:rPr>
-          <w:b/>
-          <w:bCs/>
-          <w:sz w:val="32"/>
-          <w:szCs w:val="32"/>
-        </w:rPr>
-        <w:t>) tasks</w:t>
+        <w:lastRenderedPageBreak/>
+        <w:t>Team member 1 (Viran Pravinda) tasks</w:t>
       </w:r>
       <w:bookmarkEnd w:id="2"/>
     </w:p>
@@ -3740,7 +3901,7 @@
           <w:szCs w:val="28"/>
         </w:rPr>
       </w:pPr>
-      <w:bookmarkStart w:id="3" w:name="_Toc151846987"/>
+      <w:bookmarkStart w:id="3" w:name="_Toc151886837"/>
       <w:r>
         <w:rPr>
           <w:b/>
@@ -3759,9 +3920,8 @@
           <w:sz w:val="28"/>
           <w:szCs w:val="28"/>
         </w:rPr>
-        <w:t>add project brief section to chapter 1</w:t>
-      </w:r>
-      <w:bookmarkEnd w:id="3"/>
+        <w:t>A</w:t>
+      </w:r>
       <w:r>
         <w:rPr>
           <w:b/>
@@ -3770,6 +3930,17 @@
           <w:sz w:val="28"/>
           <w:szCs w:val="28"/>
         </w:rPr>
+        <w:t>dd project brief section to chapter 1</w:t>
+      </w:r>
+      <w:bookmarkEnd w:id="3"/>
+      <w:r>
+        <w:rPr>
+          <w:b/>
+          <w:bCs/>
+          <w:color w:val="000000" w:themeColor="text1"/>
+          <w:sz w:val="28"/>
+          <w:szCs w:val="28"/>
+        </w:rPr>
         <w:t xml:space="preserve"> </w:t>
       </w:r>
     </w:p>
@@ -3842,7 +4013,6 @@
         <w:rPr>
           <w:noProof/>
         </w:rPr>
-        <w:lastRenderedPageBreak/>
         <mc:AlternateContent>
           <mc:Choice Requires="wps">
             <w:drawing>
@@ -4623,7 +4793,7 @@
           <w14:ligatures w14:val="standardContextual"/>
         </w:rPr>
         <w:drawing>
-          <wp:anchor distT="0" distB="0" distL="114300" distR="114300" simplePos="0" relativeHeight="251667456" behindDoc="0" locked="0" layoutInCell="1" allowOverlap="1" wp14:anchorId="02948FA7" wp14:editId="70DB8F2A">
+          <wp:anchor distT="0" distB="0" distL="114300" distR="114300" simplePos="0" relativeHeight="251667456" behindDoc="0" locked="0" layoutInCell="1" allowOverlap="1" wp14:anchorId="02948FA7" wp14:editId="04CD460F">
             <wp:simplePos x="0" y="0"/>
             <wp:positionH relativeFrom="column">
               <wp:posOffset>-119380</wp:posOffset>
@@ -4685,7 +4855,7 @@
           <w14:ligatures w14:val="standardContextual"/>
         </w:rPr>
         <w:drawing>
-          <wp:anchor distT="0" distB="0" distL="114300" distR="114300" simplePos="0" relativeHeight="251664384" behindDoc="0" locked="0" layoutInCell="1" allowOverlap="1" wp14:anchorId="28DA1F16" wp14:editId="17674C01">
+          <wp:anchor distT="0" distB="0" distL="114300" distR="114300" simplePos="0" relativeHeight="251664384" behindDoc="0" locked="0" layoutInCell="1" allowOverlap="1" wp14:anchorId="28DA1F16" wp14:editId="65D05803">
             <wp:simplePos x="0" y="0"/>
             <wp:positionH relativeFrom="column">
               <wp:posOffset>0</wp:posOffset>
@@ -4761,7 +4931,7 @@
           <w:szCs w:val="28"/>
         </w:rPr>
       </w:pPr>
-      <w:bookmarkStart w:id="4" w:name="_Toc151846988"/>
+      <w:bookmarkStart w:id="4" w:name="_Toc151886838"/>
       <w:r>
         <w:rPr>
           <w:b/>
@@ -4770,6 +4940,7 @@
           <w:sz w:val="28"/>
           <w:szCs w:val="28"/>
         </w:rPr>
+        <w:lastRenderedPageBreak/>
         <w:t xml:space="preserve">Task </w:t>
       </w:r>
       <w:r>
@@ -4800,7 +4971,7 @@
           <w:sz w:val="28"/>
           <w:szCs w:val="28"/>
         </w:rPr>
-        <w:t xml:space="preserve">add </w:t>
+        <w:t>A</w:t>
       </w:r>
       <w:r>
         <w:rPr>
@@ -4810,6 +4981,16 @@
           <w:sz w:val="28"/>
           <w:szCs w:val="28"/>
         </w:rPr>
+        <w:t xml:space="preserve">dd </w:t>
+      </w:r>
+      <w:r>
+        <w:rPr>
+          <w:b/>
+          <w:bCs/>
+          <w:color w:val="000000" w:themeColor="text1"/>
+          <w:sz w:val="28"/>
+          <w:szCs w:val="28"/>
+        </w:rPr>
         <w:t>quick facts and organisation background to RFP</w:t>
       </w:r>
       <w:bookmarkEnd w:id="4"/>
@@ -4821,71 +5002,17 @@
         <w:jc w:val="both"/>
       </w:pPr>
       <w:r>
-        <w:t>This task involves adding</w:t>
-      </w:r>
-      <w:r>
-        <w:t xml:space="preserve"> details about the</w:t>
-      </w:r>
-      <w:r>
-        <w:t xml:space="preserve"> quick facts and </w:t>
-      </w:r>
-      <w:r>
-        <w:t>organisation background to the Request for Proposal</w:t>
-      </w:r>
-      <w:r>
-        <w:t xml:space="preserve"> (RFP). </w:t>
-      </w:r>
-      <w:r>
-        <w:t xml:space="preserve">See </w:t>
-      </w:r>
-      <w:r>
-        <w:t>Figure</w:t>
-      </w:r>
-      <w:r>
-        <w:t xml:space="preserve"> 5 and </w:t>
-      </w:r>
-      <w:r>
-        <w:t>Figure</w:t>
-      </w:r>
-      <w:r>
-        <w:t xml:space="preserve"> 6 for the pull request and the final</w:t>
-      </w:r>
-      <w:r>
-        <w:t xml:space="preserve"> merge</w:t>
-      </w:r>
-      <w:r>
-        <w:t xml:space="preserve"> of the task.</w:t>
-      </w:r>
-    </w:p>
-    <w:p>
-      <w:pPr>
-        <w:spacing w:line="360" w:lineRule="auto"/>
-        <w:jc w:val="both"/>
-      </w:pPr>
-    </w:p>
-    <w:p>
-      <w:pPr>
-        <w:spacing w:line="360" w:lineRule="auto"/>
-        <w:jc w:val="both"/>
-      </w:pPr>
-    </w:p>
-    <w:p>
-      <w:pPr>
-        <w:pStyle w:val="NoSpacing"/>
-      </w:pPr>
-      <w:r>
         <w:rPr>
           <w:noProof/>
         </w:rPr>
-        <w:lastRenderedPageBreak/>
         <w:drawing>
-          <wp:anchor distT="0" distB="0" distL="114300" distR="114300" simplePos="0" relativeHeight="251672576" behindDoc="0" locked="0" layoutInCell="1" allowOverlap="1" wp14:anchorId="0CD28E84" wp14:editId="1E615785">
+          <wp:anchor distT="0" distB="0" distL="114300" distR="114300" simplePos="0" relativeHeight="251672576" behindDoc="0" locked="0" layoutInCell="1" allowOverlap="1" wp14:anchorId="0CD28E84" wp14:editId="04CA2D96">
             <wp:simplePos x="0" y="0"/>
             <wp:positionH relativeFrom="column">
               <wp:posOffset>0</wp:posOffset>
             </wp:positionH>
             <wp:positionV relativeFrom="paragraph">
-              <wp:posOffset>0</wp:posOffset>
+              <wp:posOffset>997856</wp:posOffset>
             </wp:positionV>
             <wp:extent cx="5731510" cy="3177540"/>
             <wp:effectExtent l="0" t="0" r="0" b="0"/>
@@ -4934,6 +5061,47 @@
           </wp:anchor>
         </w:drawing>
       </w:r>
+      <w:r>
+        <w:t>This task involves adding</w:t>
+      </w:r>
+      <w:r>
+        <w:t xml:space="preserve"> details about the</w:t>
+      </w:r>
+      <w:r>
+        <w:t xml:space="preserve"> quick facts and </w:t>
+      </w:r>
+      <w:r>
+        <w:t>organisation background to the Request for Proposal</w:t>
+      </w:r>
+      <w:r>
+        <w:t xml:space="preserve"> (RFP). </w:t>
+      </w:r>
+      <w:r>
+        <w:t xml:space="preserve">See </w:t>
+      </w:r>
+      <w:r>
+        <w:t>Figure</w:t>
+      </w:r>
+      <w:r>
+        <w:t xml:space="preserve"> 5 and </w:t>
+      </w:r>
+      <w:r>
+        <w:t>Figure</w:t>
+      </w:r>
+      <w:r>
+        <w:t xml:space="preserve"> 6 for the pull request and the final</w:t>
+      </w:r>
+      <w:r>
+        <w:t xml:space="preserve"> merge</w:t>
+      </w:r>
+      <w:r>
+        <w:t xml:space="preserve"> of the task.</w:t>
+      </w:r>
+    </w:p>
+    <w:p>
+      <w:pPr>
+        <w:pStyle w:val="NoSpacing"/>
+      </w:pPr>
     </w:p>
     <w:p>
       <w:pPr>
@@ -5440,7 +5608,7 @@
           <w:noProof/>
         </w:rPr>
         <w:drawing>
-          <wp:anchor distT="0" distB="0" distL="114300" distR="114300" simplePos="0" relativeHeight="251673600" behindDoc="0" locked="0" layoutInCell="1" allowOverlap="1" wp14:anchorId="654D8ABD" wp14:editId="078542D3">
+          <wp:anchor distT="0" distB="0" distL="114300" distR="114300" simplePos="0" relativeHeight="251673600" behindDoc="0" locked="0" layoutInCell="1" allowOverlap="1" wp14:anchorId="654D8ABD" wp14:editId="35F1380F">
             <wp:simplePos x="0" y="0"/>
             <wp:positionH relativeFrom="column">
               <wp:posOffset>0</wp:posOffset>
@@ -5511,7 +5679,7 @@
           <w:szCs w:val="28"/>
         </w:rPr>
       </w:pPr>
-      <w:bookmarkStart w:id="5" w:name="_Toc151846989"/>
+      <w:bookmarkStart w:id="5" w:name="_Toc151886839"/>
       <w:r>
         <w:rPr>
           <w:b/>
@@ -5520,6 +5688,7 @@
           <w:sz w:val="28"/>
           <w:szCs w:val="28"/>
         </w:rPr>
+        <w:lastRenderedPageBreak/>
         <w:t xml:space="preserve">Task </w:t>
       </w:r>
       <w:r>
@@ -5550,7 +5719,7 @@
           <w:sz w:val="28"/>
           <w:szCs w:val="28"/>
         </w:rPr>
-        <w:t xml:space="preserve">add </w:t>
+        <w:t>A</w:t>
       </w:r>
       <w:r>
         <w:rPr>
@@ -5560,6 +5729,16 @@
           <w:sz w:val="28"/>
           <w:szCs w:val="28"/>
         </w:rPr>
+        <w:t xml:space="preserve">dd </w:t>
+      </w:r>
+      <w:r>
+        <w:rPr>
+          <w:b/>
+          <w:bCs/>
+          <w:color w:val="000000" w:themeColor="text1"/>
+          <w:sz w:val="28"/>
+          <w:szCs w:val="28"/>
+        </w:rPr>
         <w:t>contact info and RFP process schedule to RFP</w:t>
       </w:r>
       <w:bookmarkEnd w:id="5"/>
@@ -5616,7 +5795,6 @@
         <w:rPr>
           <w:noProof/>
         </w:rPr>
-        <w:lastRenderedPageBreak/>
         <mc:AlternateContent>
           <mc:Choice Requires="wps">
             <w:drawing>
@@ -6024,7 +6202,7 @@
           <w14:ligatures w14:val="standardContextual"/>
         </w:rPr>
         <w:drawing>
-          <wp:inline distT="0" distB="0" distL="0" distR="0" wp14:anchorId="1CA5EABF" wp14:editId="7AE6E8FE">
+          <wp:inline distT="0" distB="0" distL="0" distR="0" wp14:anchorId="1CA5EABF" wp14:editId="35DB379C">
             <wp:extent cx="5731510" cy="3197225"/>
             <wp:effectExtent l="0" t="0" r="0" b="3175"/>
             <wp:docPr id="32850782" name="Picture 5" descr="A screenshot of a computer&#10;&#10;Description automatically generated"/>
@@ -6387,7 +6565,7 @@
           <w14:ligatures w14:val="standardContextual"/>
         </w:rPr>
         <w:drawing>
-          <wp:anchor distT="0" distB="0" distL="114300" distR="114300" simplePos="0" relativeHeight="251676672" behindDoc="0" locked="0" layoutInCell="1" allowOverlap="1" wp14:anchorId="61FA3FD5" wp14:editId="0B70A141">
+          <wp:anchor distT="0" distB="0" distL="114300" distR="114300" simplePos="0" relativeHeight="251676672" behindDoc="0" locked="0" layoutInCell="1" allowOverlap="1" wp14:anchorId="61FA3FD5" wp14:editId="3C056407">
             <wp:simplePos x="0" y="0"/>
             <wp:positionH relativeFrom="column">
               <wp:posOffset>37475</wp:posOffset>
@@ -6466,33 +6644,6 @@
     </w:p>
     <w:p>
       <w:pPr>
-        <w:rPr>
-          <w:rFonts w:cstheme="minorHAnsi"/>
-        </w:rPr>
-      </w:pPr>
-    </w:p>
-    <w:p>
-      <w:pPr>
-        <w:rPr>
-          <w:rFonts w:cstheme="minorHAnsi"/>
-        </w:rPr>
-      </w:pPr>
-    </w:p>
-    <w:p>
-      <w:pPr>
-        <w:rPr>
-          <w:rFonts w:cstheme="minorHAnsi"/>
-        </w:rPr>
-      </w:pPr>
-      <w:r>
-        <w:rPr>
-          <w:rFonts w:cstheme="minorHAnsi"/>
-        </w:rPr>
-        <w:br w:type="page"/>
-      </w:r>
-    </w:p>
-    <w:p>
-      <w:pPr>
         <w:pStyle w:val="Heading2"/>
         <w:numPr>
           <w:ilvl w:val="0"/>
@@ -6505,6 +6656,7 @@
           <w:szCs w:val="32"/>
         </w:rPr>
       </w:pPr>
+      <w:bookmarkStart w:id="6" w:name="_Toc151886840"/>
       <w:r>
         <w:rPr>
           <w:b/>
@@ -6533,7 +6685,6 @@
         </w:rPr>
         <w:t xml:space="preserve"> (</w:t>
       </w:r>
-      <w:proofErr w:type="spellStart"/>
       <w:r>
         <w:rPr>
           <w:b/>
@@ -6541,9 +6692,8 @@
           <w:sz w:val="32"/>
           <w:szCs w:val="32"/>
         </w:rPr>
-        <w:t>Sanduni</w:t>
-      </w:r>
-      <w:proofErr w:type="spellEnd"/>
+        <w:t>Sanduni Udulitha</w:t>
+      </w:r>
       <w:r>
         <w:rPr>
           <w:b/>
@@ -6551,28 +6701,9 @@
           <w:sz w:val="32"/>
           <w:szCs w:val="32"/>
         </w:rPr>
-        <w:t xml:space="preserve"> </w:t>
-      </w:r>
-      <w:proofErr w:type="spellStart"/>
-      <w:r>
-        <w:rPr>
-          <w:b/>
-          <w:bCs/>
-          <w:sz w:val="32"/>
-          <w:szCs w:val="32"/>
-        </w:rPr>
-        <w:t>Udulitha</w:t>
-      </w:r>
-      <w:proofErr w:type="spellEnd"/>
-      <w:r>
-        <w:rPr>
-          <w:b/>
-          <w:bCs/>
-          <w:sz w:val="32"/>
-          <w:szCs w:val="32"/>
-        </w:rPr>
         <w:t>) tasks</w:t>
       </w:r>
+      <w:bookmarkEnd w:id="6"/>
     </w:p>
     <w:p/>
     <w:p>
@@ -6590,6 +6721,7 @@
           <w:szCs w:val="28"/>
         </w:rPr>
       </w:pPr>
+      <w:bookmarkStart w:id="7" w:name="_Toc151886841"/>
       <w:r>
         <w:rPr>
           <w:b/>
@@ -6628,8 +6760,19 @@
           <w:sz w:val="28"/>
           <w:szCs w:val="28"/>
         </w:rPr>
-        <w:t>fork repository</w:t>
-      </w:r>
+        <w:t>F</w:t>
+      </w:r>
+      <w:r>
+        <w:rPr>
+          <w:b/>
+          <w:bCs/>
+          <w:color w:val="000000" w:themeColor="text1"/>
+          <w:sz w:val="28"/>
+          <w:szCs w:val="28"/>
+        </w:rPr>
+        <w:t>ork repository</w:t>
+      </w:r>
+      <w:bookmarkEnd w:id="7"/>
     </w:p>
     <w:p/>
     <w:p>
@@ -6777,23 +6920,8 @@
                                 <w:szCs w:val="20"/>
                                 <w:lang w:val="en-US"/>
                               </w:rPr>
-                              <w:t xml:space="preserve"> - Create </w:t>
+                              <w:t xml:space="preserve"> - Create fork</w:t>
                             </w:r>
-                            <w:proofErr w:type="gramStart"/>
-                            <w:r>
-                              <w:rPr>
-                                <w:b/>
-                                <w:bCs/>
-                                <w:i w:val="0"/>
-                                <w:iCs w:val="0"/>
-                                <w:color w:val="000000" w:themeColor="text1"/>
-                                <w:sz w:val="20"/>
-                                <w:szCs w:val="20"/>
-                                <w:lang w:val="en-US"/>
-                              </w:rPr>
-                              <w:t>fork</w:t>
-                            </w:r>
-                            <w:proofErr w:type="gramEnd"/>
                           </w:p>
                         </w:txbxContent>
                       </wps:txbx>
@@ -6913,23 +7041,8 @@
                           <w:szCs w:val="20"/>
                           <w:lang w:val="en-US"/>
                         </w:rPr>
-                        <w:t xml:space="preserve"> - Create </w:t>
+                        <w:t xml:space="preserve"> - Create fork</w:t>
                       </w:r>
-                      <w:proofErr w:type="gramStart"/>
-                      <w:r>
-                        <w:rPr>
-                          <w:b/>
-                          <w:bCs/>
-                          <w:i w:val="0"/>
-                          <w:iCs w:val="0"/>
-                          <w:color w:val="000000" w:themeColor="text1"/>
-                          <w:sz w:val="20"/>
-                          <w:szCs w:val="20"/>
-                          <w:lang w:val="en-US"/>
-                        </w:rPr>
-                        <w:t>fork</w:t>
-                      </w:r>
-                      <w:proofErr w:type="gramEnd"/>
                     </w:p>
                   </w:txbxContent>
                 </v:textbox>
@@ -6945,7 +7058,7 @@
           <w14:ligatures w14:val="standardContextual"/>
         </w:rPr>
         <w:drawing>
-          <wp:anchor distT="0" distB="0" distL="114300" distR="114300" simplePos="0" relativeHeight="251681792" behindDoc="0" locked="0" layoutInCell="1" allowOverlap="1" wp14:anchorId="734F300F" wp14:editId="7F7A21D3">
+          <wp:anchor distT="0" distB="0" distL="114300" distR="114300" simplePos="0" relativeHeight="251681792" behindDoc="0" locked="0" layoutInCell="1" allowOverlap="1" wp14:anchorId="734F300F" wp14:editId="05237327">
             <wp:simplePos x="0" y="0"/>
             <wp:positionH relativeFrom="column">
               <wp:posOffset>0</wp:posOffset>
@@ -7010,15 +7123,7 @@
         <w:t>GitHub Fork feature to create a personal copy of the main project created by another user</w:t>
       </w:r>
       <w:r>
-        <w:t xml:space="preserve"> (</w:t>
-      </w:r>
-      <w:proofErr w:type="spellStart"/>
-      <w:r>
-        <w:t>ViranScu</w:t>
-      </w:r>
-      <w:proofErr w:type="spellEnd"/>
-      <w:r>
-        <w:t>)</w:t>
+        <w:t xml:space="preserve"> (ViranScu)</w:t>
       </w:r>
       <w:r>
         <w:t xml:space="preserve">. </w:t>
@@ -7059,6 +7164,7 @@
           <w:szCs w:val="28"/>
         </w:rPr>
       </w:pPr>
+      <w:bookmarkStart w:id="8" w:name="_Toc151886842"/>
       <w:r>
         <w:rPr>
           <w:b/>
@@ -7097,8 +7203,19 @@
           <w:sz w:val="28"/>
           <w:szCs w:val="28"/>
         </w:rPr>
-        <w:t>add agile mindset overview to chapter 3</w:t>
-      </w:r>
+        <w:t>A</w:t>
+      </w:r>
+      <w:r>
+        <w:rPr>
+          <w:b/>
+          <w:bCs/>
+          <w:color w:val="000000" w:themeColor="text1"/>
+          <w:sz w:val="28"/>
+          <w:szCs w:val="28"/>
+        </w:rPr>
+        <w:t>dd agile mindset overview to chapter 3</w:t>
+      </w:r>
+      <w:bookmarkEnd w:id="8"/>
     </w:p>
     <w:p/>
     <w:p>
@@ -7261,7 +7378,7 @@
                                 <w:sz w:val="20"/>
                                 <w:szCs w:val="20"/>
                               </w:rPr>
-                              <w:t>11</w:t>
+                              <w:t>10</w:t>
                             </w:r>
                             <w:r>
                               <w:rPr>
@@ -7434,7 +7551,7 @@
                           <w:sz w:val="20"/>
                           <w:szCs w:val="20"/>
                         </w:rPr>
-                        <w:t>11</w:t>
+                        <w:t>10</w:t>
                       </w:r>
                       <w:r>
                         <w:rPr>
@@ -7637,7 +7754,7 @@
                                 <w:sz w:val="20"/>
                                 <w:szCs w:val="20"/>
                               </w:rPr>
-                              <w:t>10</w:t>
+                              <w:t>11</w:t>
                             </w:r>
                             <w:r>
                               <w:rPr>
@@ -7810,7 +7927,7 @@
                           <w:sz w:val="20"/>
                           <w:szCs w:val="20"/>
                         </w:rPr>
-                        <w:t>10</w:t>
+                        <w:t>11</w:t>
                       </w:r>
                       <w:r>
                         <w:rPr>
@@ -7965,7 +8082,7 @@
           <w14:ligatures w14:val="standardContextual"/>
         </w:rPr>
         <w:drawing>
-          <wp:anchor distT="0" distB="0" distL="114300" distR="114300" simplePos="0" relativeHeight="251684864" behindDoc="0" locked="0" layoutInCell="1" allowOverlap="1" wp14:anchorId="0B8D6B9F" wp14:editId="2A3E6608">
+          <wp:anchor distT="0" distB="0" distL="114300" distR="114300" simplePos="0" relativeHeight="251684864" behindDoc="0" locked="0" layoutInCell="1" allowOverlap="1" wp14:anchorId="0B8D6B9F" wp14:editId="75F2F810">
             <wp:simplePos x="0" y="0"/>
             <wp:positionH relativeFrom="column">
               <wp:posOffset>0</wp:posOffset>
@@ -8048,7 +8165,492 @@
         <w:jc w:val="both"/>
       </w:pPr>
     </w:p>
+    <w:p>
+      <w:pPr>
+        <w:pStyle w:val="Heading2"/>
+        <w:numPr>
+          <w:ilvl w:val="0"/>
+          <w:numId w:val="32"/>
+        </w:numPr>
+        <w:rPr>
+          <w:b/>
+          <w:bCs/>
+          <w:sz w:val="32"/>
+          <w:szCs w:val="32"/>
+        </w:rPr>
+      </w:pPr>
+      <w:r>
+        <w:rPr>
+          <w:b/>
+          <w:bCs/>
+          <w:sz w:val="32"/>
+          <w:szCs w:val="32"/>
+        </w:rPr>
+        <w:lastRenderedPageBreak/>
+        <w:t xml:space="preserve">Team member </w:t>
+      </w:r>
+      <w:r>
+        <w:rPr>
+          <w:b/>
+          <w:bCs/>
+          <w:sz w:val="32"/>
+          <w:szCs w:val="32"/>
+        </w:rPr>
+        <w:t>3</w:t>
+      </w:r>
+      <w:r>
+        <w:rPr>
+          <w:b/>
+          <w:bCs/>
+          <w:sz w:val="32"/>
+          <w:szCs w:val="32"/>
+        </w:rPr>
+        <w:t xml:space="preserve"> </w:t>
+      </w:r>
+      <w:r>
+        <w:rPr>
+          <w:b/>
+          <w:bCs/>
+          <w:sz w:val="32"/>
+          <w:szCs w:val="32"/>
+        </w:rPr>
+        <w:t>(Dinesh Madumal</w:t>
+      </w:r>
+      <w:r>
+        <w:rPr>
+          <w:b/>
+          <w:bCs/>
+          <w:sz w:val="32"/>
+          <w:szCs w:val="32"/>
+        </w:rPr>
+        <w:t>) tasks</w:t>
+      </w:r>
+    </w:p>
     <w:p/>
+    <w:p>
+      <w:pPr>
+        <w:pStyle w:val="Heading3"/>
+        <w:numPr>
+          <w:ilvl w:val="1"/>
+          <w:numId w:val="32"/>
+        </w:numPr>
+        <w:rPr>
+          <w:b/>
+          <w:bCs/>
+          <w:color w:val="000000" w:themeColor="text1"/>
+          <w:sz w:val="28"/>
+          <w:szCs w:val="28"/>
+        </w:rPr>
+      </w:pPr>
+      <w:r>
+        <w:rPr>
+          <w:b/>
+          <w:bCs/>
+          <w:color w:val="000000" w:themeColor="text1"/>
+          <w:sz w:val="28"/>
+          <w:szCs w:val="28"/>
+        </w:rPr>
+        <w:t xml:space="preserve">Task </w:t>
+      </w:r>
+      <w:r>
+        <w:rPr>
+          <w:b/>
+          <w:bCs/>
+          <w:color w:val="000000" w:themeColor="text1"/>
+          <w:sz w:val="28"/>
+          <w:szCs w:val="28"/>
+        </w:rPr>
+        <w:t>1</w:t>
+      </w:r>
+      <w:r>
+        <w:rPr>
+          <w:b/>
+          <w:bCs/>
+          <w:color w:val="000000" w:themeColor="text1"/>
+          <w:sz w:val="28"/>
+          <w:szCs w:val="28"/>
+        </w:rPr>
+        <w:t xml:space="preserve">: </w:t>
+      </w:r>
+      <w:r>
+        <w:rPr>
+          <w:b/>
+          <w:bCs/>
+          <w:color w:val="000000" w:themeColor="text1"/>
+          <w:sz w:val="28"/>
+          <w:szCs w:val="28"/>
+        </w:rPr>
+        <w:t>F</w:t>
+      </w:r>
+      <w:r>
+        <w:rPr>
+          <w:b/>
+          <w:bCs/>
+          <w:color w:val="000000" w:themeColor="text1"/>
+          <w:sz w:val="28"/>
+          <w:szCs w:val="28"/>
+        </w:rPr>
+        <w:t>ork repository</w:t>
+      </w:r>
+    </w:p>
+    <w:p/>
+    <w:p>
+      <w:pPr>
+        <w:spacing w:line="360" w:lineRule="auto"/>
+        <w:jc w:val="both"/>
+      </w:pPr>
+      <w:r>
+        <w:t xml:space="preserve">This task involves creating a personal copy of the main project created by another user (ViranScu). </w:t>
+      </w:r>
+      <w:r>
+        <w:t>See Figure 12 for the screenshot of creating a new fork.</w:t>
+      </w:r>
+    </w:p>
+    <w:p>
+      <w:pPr>
+        <w:spacing w:line="360" w:lineRule="auto"/>
+        <w:jc w:val="both"/>
+      </w:pPr>
+    </w:p>
+    <w:p>
+      <w:pPr>
+        <w:spacing w:line="360" w:lineRule="auto"/>
+        <w:jc w:val="both"/>
+      </w:pPr>
+      <w:r>
+        <w:rPr>
+          <w:noProof/>
+        </w:rPr>
+        <mc:AlternateContent>
+          <mc:Choice Requires="wps">
+            <w:drawing>
+              <wp:anchor distT="0" distB="0" distL="114300" distR="114300" simplePos="0" relativeHeight="251693056" behindDoc="0" locked="0" layoutInCell="1" allowOverlap="1" wp14:anchorId="1C28D906" wp14:editId="419A8C9C">
+                <wp:simplePos x="0" y="0"/>
+                <wp:positionH relativeFrom="column">
+                  <wp:posOffset>0</wp:posOffset>
+                </wp:positionH>
+                <wp:positionV relativeFrom="paragraph">
+                  <wp:posOffset>2674620</wp:posOffset>
+                </wp:positionV>
+                <wp:extent cx="5731510" cy="635"/>
+                <wp:effectExtent l="0" t="0" r="0" b="12065"/>
+                <wp:wrapTopAndBottom/>
+                <wp:docPr id="2027018513" name="Text Box 1"/>
+                <wp:cNvGraphicFramePr/>
+                <a:graphic xmlns:a="http://schemas.openxmlformats.org/drawingml/2006/main">
+                  <a:graphicData uri="http://schemas.microsoft.com/office/word/2010/wordprocessingShape">
+                    <wps:wsp>
+                      <wps:cNvSpPr txBox="1"/>
+                      <wps:spPr>
+                        <a:xfrm>
+                          <a:off x="0" y="0"/>
+                          <a:ext cx="5731510" cy="635"/>
+                        </a:xfrm>
+                        <a:prstGeom prst="rect">
+                          <a:avLst/>
+                        </a:prstGeom>
+                        <a:solidFill>
+                          <a:prstClr val="white"/>
+                        </a:solidFill>
+                        <a:ln>
+                          <a:noFill/>
+                        </a:ln>
+                      </wps:spPr>
+                      <wps:txbx>
+                        <w:txbxContent>
+                          <w:p>
+                            <w:pPr>
+                              <w:pStyle w:val="Caption"/>
+                              <w:jc w:val="center"/>
+                              <w:rPr>
+                                <w:b/>
+                                <w:bCs/>
+                                <w:i w:val="0"/>
+                                <w:iCs w:val="0"/>
+                                <w:noProof/>
+                                <w:color w:val="000000" w:themeColor="text1"/>
+                                <w:sz w:val="20"/>
+                                <w:szCs w:val="20"/>
+                              </w:rPr>
+                            </w:pPr>
+                            <w:r>
+                              <w:rPr>
+                                <w:b/>
+                                <w:bCs/>
+                                <w:i w:val="0"/>
+                                <w:iCs w:val="0"/>
+                                <w:color w:val="000000" w:themeColor="text1"/>
+                                <w:sz w:val="20"/>
+                                <w:szCs w:val="20"/>
+                              </w:rPr>
+                              <w:t xml:space="preserve">Figure </w:t>
+                            </w:r>
+                            <w:r>
+                              <w:rPr>
+                                <w:b/>
+                                <w:bCs/>
+                                <w:i w:val="0"/>
+                                <w:iCs w:val="0"/>
+                                <w:color w:val="000000" w:themeColor="text1"/>
+                                <w:sz w:val="20"/>
+                                <w:szCs w:val="20"/>
+                              </w:rPr>
+                              <w:fldChar w:fldCharType="begin"/>
+                            </w:r>
+                            <w:r>
+                              <w:rPr>
+                                <w:b/>
+                                <w:bCs/>
+                                <w:i w:val="0"/>
+                                <w:iCs w:val="0"/>
+                                <w:color w:val="000000" w:themeColor="text1"/>
+                                <w:sz w:val="20"/>
+                                <w:szCs w:val="20"/>
+                              </w:rPr>
+                              <w:instrText xml:space="preserve"> SEQ Figure \* ARABIC </w:instrText>
+                            </w:r>
+                            <w:r>
+                              <w:rPr>
+                                <w:b/>
+                                <w:bCs/>
+                                <w:i w:val="0"/>
+                                <w:iCs w:val="0"/>
+                                <w:color w:val="000000" w:themeColor="text1"/>
+                                <w:sz w:val="20"/>
+                                <w:szCs w:val="20"/>
+                              </w:rPr>
+                              <w:fldChar w:fldCharType="separate"/>
+                            </w:r>
+                            <w:r>
+                              <w:rPr>
+                                <w:b/>
+                                <w:bCs/>
+                                <w:i w:val="0"/>
+                                <w:iCs w:val="0"/>
+                                <w:noProof/>
+                                <w:color w:val="000000" w:themeColor="text1"/>
+                                <w:sz w:val="20"/>
+                                <w:szCs w:val="20"/>
+                              </w:rPr>
+                              <w:t>12</w:t>
+                            </w:r>
+                            <w:r>
+                              <w:rPr>
+                                <w:b/>
+                                <w:bCs/>
+                                <w:i w:val="0"/>
+                                <w:iCs w:val="0"/>
+                                <w:color w:val="000000" w:themeColor="text1"/>
+                                <w:sz w:val="20"/>
+                                <w:szCs w:val="20"/>
+                              </w:rPr>
+                              <w:fldChar w:fldCharType="end"/>
+                            </w:r>
+                            <w:r>
+                              <w:rPr>
+                                <w:b/>
+                                <w:bCs/>
+                                <w:i w:val="0"/>
+                                <w:iCs w:val="0"/>
+                                <w:color w:val="000000" w:themeColor="text1"/>
+                                <w:sz w:val="20"/>
+                                <w:szCs w:val="20"/>
+                                <w:lang w:val="en-US"/>
+                              </w:rPr>
+                              <w:t xml:space="preserve"> - Create fork</w:t>
+                            </w:r>
+                          </w:p>
+                        </w:txbxContent>
+                      </wps:txbx>
+                      <wps:bodyPr rot="0" spcFirstLastPara="0" vertOverflow="overflow" horzOverflow="overflow" vert="horz" wrap="square" lIns="0" tIns="0" rIns="0" bIns="0" numCol="1" spcCol="0" rtlCol="0" fromWordArt="0" anchor="t" anchorCtr="0" forceAA="0" compatLnSpc="1">
+                        <a:prstTxWarp prst="textNoShape">
+                          <a:avLst/>
+                        </a:prstTxWarp>
+                        <a:spAutoFit/>
+                      </wps:bodyPr>
+                    </wps:wsp>
+                  </a:graphicData>
+                </a:graphic>
+              </wp:anchor>
+            </w:drawing>
+          </mc:Choice>
+          <mc:Fallback>
+            <w:pict>
+              <v:shape w14:anchorId="1C28D906" id="_x0000_s1036" type="#_x0000_t202" style="position:absolute;left:0;text-align:left;margin-left:0;margin-top:210.6pt;width:451.3pt;height:.05pt;z-index:251693056;visibility:visible;mso-wrap-style:square;mso-wrap-distance-left:9pt;mso-wrap-distance-top:0;mso-wrap-distance-right:9pt;mso-wrap-distance-bottom:0;mso-position-horizontal:absolute;mso-position-horizontal-relative:text;mso-position-vertical:absolute;mso-position-vertical-relative:text;v-text-anchor:top" o:gfxdata="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" stroked="f">
+                <v:textbox style="mso-fit-shape-to-text:t" inset="0,0,0,0">
+                  <w:txbxContent>
+                    <w:p>
+                      <w:pPr>
+                        <w:pStyle w:val="Caption"/>
+                        <w:jc w:val="center"/>
+                        <w:rPr>
+                          <w:b/>
+                          <w:bCs/>
+                          <w:i w:val="0"/>
+                          <w:iCs w:val="0"/>
+                          <w:noProof/>
+                          <w:color w:val="000000" w:themeColor="text1"/>
+                          <w:sz w:val="20"/>
+                          <w:szCs w:val="20"/>
+                        </w:rPr>
+                      </w:pPr>
+                      <w:r>
+                        <w:rPr>
+                          <w:b/>
+                          <w:bCs/>
+                          <w:i w:val="0"/>
+                          <w:iCs w:val="0"/>
+                          <w:color w:val="000000" w:themeColor="text1"/>
+                          <w:sz w:val="20"/>
+                          <w:szCs w:val="20"/>
+                        </w:rPr>
+                        <w:t xml:space="preserve">Figure </w:t>
+                      </w:r>
+                      <w:r>
+                        <w:rPr>
+                          <w:b/>
+                          <w:bCs/>
+                          <w:i w:val="0"/>
+                          <w:iCs w:val="0"/>
+                          <w:color w:val="000000" w:themeColor="text1"/>
+                          <w:sz w:val="20"/>
+                          <w:szCs w:val="20"/>
+                        </w:rPr>
+                        <w:fldChar w:fldCharType="begin"/>
+                      </w:r>
+                      <w:r>
+                        <w:rPr>
+                          <w:b/>
+                          <w:bCs/>
+                          <w:i w:val="0"/>
+                          <w:iCs w:val="0"/>
+                          <w:color w:val="000000" w:themeColor="text1"/>
+                          <w:sz w:val="20"/>
+                          <w:szCs w:val="20"/>
+                        </w:rPr>
+                        <w:instrText xml:space="preserve"> SEQ Figure \* ARABIC </w:instrText>
+                      </w:r>
+                      <w:r>
+                        <w:rPr>
+                          <w:b/>
+                          <w:bCs/>
+                          <w:i w:val="0"/>
+                          <w:iCs w:val="0"/>
+                          <w:color w:val="000000" w:themeColor="text1"/>
+                          <w:sz w:val="20"/>
+                          <w:szCs w:val="20"/>
+                        </w:rPr>
+                        <w:fldChar w:fldCharType="separate"/>
+                      </w:r>
+                      <w:r>
+                        <w:rPr>
+                          <w:b/>
+                          <w:bCs/>
+                          <w:i w:val="0"/>
+                          <w:iCs w:val="0"/>
+                          <w:noProof/>
+                          <w:color w:val="000000" w:themeColor="text1"/>
+                          <w:sz w:val="20"/>
+                          <w:szCs w:val="20"/>
+                        </w:rPr>
+                        <w:t>12</w:t>
+                      </w:r>
+                      <w:r>
+                        <w:rPr>
+                          <w:b/>
+                          <w:bCs/>
+                          <w:i w:val="0"/>
+                          <w:iCs w:val="0"/>
+                          <w:color w:val="000000" w:themeColor="text1"/>
+                          <w:sz w:val="20"/>
+                          <w:szCs w:val="20"/>
+                        </w:rPr>
+                        <w:fldChar w:fldCharType="end"/>
+                      </w:r>
+                      <w:r>
+                        <w:rPr>
+                          <w:b/>
+                          <w:bCs/>
+                          <w:i w:val="0"/>
+                          <w:iCs w:val="0"/>
+                          <w:color w:val="000000" w:themeColor="text1"/>
+                          <w:sz w:val="20"/>
+                          <w:szCs w:val="20"/>
+                          <w:lang w:val="en-US"/>
+                        </w:rPr>
+                        <w:t xml:space="preserve"> - Create fork</w:t>
+                      </w:r>
+                    </w:p>
+                  </w:txbxContent>
+                </v:textbox>
+                <w10:wrap type="topAndBottom"/>
+              </v:shape>
+            </w:pict>
+          </mc:Fallback>
+        </mc:AlternateContent>
+      </w:r>
+      <w:r>
+        <w:rPr>
+          <w:noProof/>
+          <w14:ligatures w14:val="standardContextual"/>
+        </w:rPr>
+        <w:drawing>
+          <wp:anchor distT="0" distB="0" distL="114300" distR="114300" simplePos="0" relativeHeight="251691008" behindDoc="0" locked="0" layoutInCell="1" allowOverlap="1" wp14:anchorId="0E0C48CE" wp14:editId="7A0FA0F3">
+            <wp:simplePos x="0" y="0"/>
+            <wp:positionH relativeFrom="column">
+              <wp:posOffset>0</wp:posOffset>
+            </wp:positionH>
+            <wp:positionV relativeFrom="paragraph">
+              <wp:posOffset>0</wp:posOffset>
+            </wp:positionV>
+            <wp:extent cx="5731510" cy="2617470"/>
+            <wp:effectExtent l="0" t="0" r="0" b="0"/>
+            <wp:wrapTopAndBottom/>
+            <wp:docPr id="778331400" name="Picture 1" descr="A screenshot of a computer&#10;&#10;Description automatically generated"/>
+            <wp:cNvGraphicFramePr>
+              <a:graphicFrameLocks xmlns:a="http://schemas.openxmlformats.org/drawingml/2006/main" noChangeAspect="1"/>
+            </wp:cNvGraphicFramePr>
+            <a:graphic xmlns:a="http://schemas.openxmlformats.org/drawingml/2006/main">
+              <a:graphicData uri="http://schemas.openxmlformats.org/drawingml/2006/picture">
+                <pic:pic xmlns:pic="http://schemas.openxmlformats.org/drawingml/2006/picture">
+                  <pic:nvPicPr>
+                    <pic:cNvPr id="778331400" name="Picture 1" descr="A screenshot of a computer&#10;&#10;Description automatically generated"/>
+                    <pic:cNvPicPr/>
+                  </pic:nvPicPr>
+                  <pic:blipFill>
+                    <a:blip r:embed="rId24" cstate="print">
+                      <a:extLst>
+                        <a:ext uri="{28A0092B-C50C-407E-A947-70E740481C1C}">
+                          <a14:useLocalDpi xmlns:a14="http://schemas.microsoft.com/office/drawing/2010/main" val="0"/>
+                        </a:ext>
+                      </a:extLst>
+                    </a:blip>
+                    <a:stretch>
+                      <a:fillRect/>
+                    </a:stretch>
+                  </pic:blipFill>
+                  <pic:spPr>
+                    <a:xfrm>
+                      <a:off x="0" y="0"/>
+                      <a:ext cx="5731510" cy="2617470"/>
+                    </a:xfrm>
+                    <a:prstGeom prst="rect">
+                      <a:avLst/>
+                    </a:prstGeom>
+                  </pic:spPr>
+                </pic:pic>
+              </a:graphicData>
+            </a:graphic>
+            <wp14:sizeRelH relativeFrom="page">
+              <wp14:pctWidth>0</wp14:pctWidth>
+            </wp14:sizeRelH>
+            <wp14:sizeRelV relativeFrom="page">
+              <wp14:pctHeight>0</wp14:pctHeight>
+            </wp14:sizeRelV>
+          </wp:anchor>
+        </w:drawing>
+      </w:r>
+    </w:p>
     <w:p>
       <w:pPr>
         <w:rPr>
@@ -8236,7 +8838,7 @@
           <w:szCs w:val="48"/>
         </w:rPr>
       </w:pPr>
-      <w:bookmarkStart w:id="6" w:name="_Toc151846990"/>
+      <w:bookmarkStart w:id="9" w:name="_Toc151886843"/>
       <w:r>
         <w:rPr>
           <w:b/>
@@ -8255,7 +8857,7 @@
         </w:rPr>
         <w:t xml:space="preserve"> (RFP)</w:t>
       </w:r>
-      <w:bookmarkEnd w:id="6"/>
+      <w:bookmarkEnd w:id="9"/>
     </w:p>
     <w:p>
       <w:pPr>
@@ -8433,7 +9035,7 @@
           <w:szCs w:val="32"/>
         </w:rPr>
       </w:pPr>
-      <w:bookmarkStart w:id="7" w:name="_Toc151846991"/>
+      <w:bookmarkStart w:id="10" w:name="_Toc151886844"/>
       <w:r>
         <w:rPr>
           <w:b/>
@@ -8471,7 +9073,7 @@
         </w:rPr>
         <w:t>: Integrated Business System for Aussie Business Buzz (ABB)</w:t>
       </w:r>
-      <w:bookmarkEnd w:id="7"/>
+      <w:bookmarkEnd w:id="10"/>
     </w:p>
     <w:p>
       <w:pPr>
@@ -8986,16 +9588,8 @@
               <w:rPr>
                 <w:rFonts w:cstheme="minorHAnsi"/>
               </w:rPr>
-              <w:t>announced/</w:t>
-            </w:r>
-            <w:proofErr w:type="gramStart"/>
-            <w:r>
-              <w:rPr>
-                <w:rFonts w:cstheme="minorHAnsi"/>
-              </w:rPr>
-              <w:t>sent</w:t>
-            </w:r>
-            <w:proofErr w:type="gramEnd"/>
+              <w:t>announced/sent</w:t>
+            </w:r>
           </w:p>
           <w:p>
             <w:pPr>
@@ -9032,16 +9626,8 @@
               <w:rPr>
                 <w:rFonts w:cstheme="minorHAnsi"/>
               </w:rPr>
-              <w:t xml:space="preserve">December 4 – 8, 2023: Conference calls with vendors to discuss </w:t>
-            </w:r>
-            <w:proofErr w:type="gramStart"/>
-            <w:r>
-              <w:rPr>
-                <w:rFonts w:cstheme="minorHAnsi"/>
-              </w:rPr>
-              <w:t>RFP</w:t>
-            </w:r>
-            <w:proofErr w:type="gramEnd"/>
+              <w:t>December 4 – 8, 2023: Conference calls with vendors to discuss RFP</w:t>
+            </w:r>
           </w:p>
           <w:p>
             <w:pPr>
@@ -9059,16 +9645,8 @@
               <w:rPr>
                 <w:rFonts w:cstheme="minorHAnsi"/>
               </w:rPr>
-              <w:t xml:space="preserve">December 22, 2023: Deadline for vendors to submit </w:t>
-            </w:r>
-            <w:proofErr w:type="gramStart"/>
-            <w:r>
-              <w:rPr>
-                <w:rFonts w:cstheme="minorHAnsi"/>
-              </w:rPr>
-              <w:t>proposals</w:t>
-            </w:r>
-            <w:proofErr w:type="gramEnd"/>
+              <w:t>December 22, 2023: Deadline for vendors to submit proposals</w:t>
+            </w:r>
           </w:p>
           <w:p>
             <w:pPr>
@@ -9124,16 +9702,8 @@
               <w:rPr>
                 <w:rFonts w:cstheme="minorHAnsi"/>
               </w:rPr>
-              <w:t xml:space="preserve">January 24, 2024: Final vendor </w:t>
-            </w:r>
-            <w:proofErr w:type="gramStart"/>
-            <w:r>
-              <w:rPr>
-                <w:rFonts w:cstheme="minorHAnsi"/>
-              </w:rPr>
-              <w:t>selected</w:t>
-            </w:r>
-            <w:proofErr w:type="gramEnd"/>
+              <w:t>January 24, 2024: Final vendor selected</w:t>
+            </w:r>
           </w:p>
           <w:p>
             <w:pPr>
@@ -9243,7 +9813,7 @@
           <w:szCs w:val="48"/>
         </w:rPr>
       </w:pPr>
-      <w:bookmarkStart w:id="8" w:name="_Toc151846992"/>
+      <w:bookmarkStart w:id="11" w:name="_Toc151886845"/>
       <w:r>
         <w:rPr>
           <w:b/>
@@ -9301,7 +9871,7 @@
         </w:rPr>
         <w:t>Techniques</w:t>
       </w:r>
-      <w:bookmarkEnd w:id="8"/>
+      <w:bookmarkEnd w:id="11"/>
     </w:p>
     <w:p/>
     <w:p/>
@@ -9338,7 +9908,7 @@
           <w:szCs w:val="32"/>
         </w:rPr>
       </w:pPr>
-      <w:bookmarkStart w:id="9" w:name="_Toc151846993"/>
+      <w:bookmarkStart w:id="12" w:name="_Toc151886846"/>
       <w:r>
         <w:rPr>
           <w:b/>
@@ -9348,7 +9918,7 @@
         <w:lastRenderedPageBreak/>
         <w:t>Agile Mindset</w:t>
       </w:r>
-      <w:bookmarkEnd w:id="9"/>
+      <w:bookmarkEnd w:id="12"/>
       <w:r>
         <w:rPr>
           <w:b/>
@@ -9395,7 +9965,7 @@
         </w:rPr>
         <w:t xml:space="preserve">Agile software development transcends mere frameworks and practices, evolving into a comprehensive mindset that emphasizes collaboration, adaptability, and continuous improvement. Unlike traditional methodologies, such as Waterfall, Agile is not confined to a specific set of rules; rather, it is an umbrella term encompassing various frameworks and practices aligned with the values and principles articulated in the Manifesto for Agile Software Development. </w:t>
       </w:r>
-      <w:hyperlink r:id="rId24" w:history="1">
+      <w:hyperlink r:id="rId25" w:history="1">
         <w:r>
           <w:rPr>
             <w:rStyle w:val="Hyperlink"/>
@@ -9458,7 +10028,7 @@
         </w:rPr>
         <w:t xml:space="preserve">The foundation of Agile is laid out in the Manifesto for Agile Software Development and its accompanying 12 Principles. These values and principles guide how teams approach software development, change, and uncertainty. </w:t>
       </w:r>
-      <w:hyperlink r:id="rId25" w:history="1">
+      <w:hyperlink r:id="rId26" w:history="1">
         <w:r>
           <w:rPr>
             <w:rStyle w:val="Hyperlink"/>
@@ -9503,7 +10073,7 @@
                     </pic:cNvPicPr>
                   </pic:nvPicPr>
                   <pic:blipFill>
-                    <a:blip r:embed="rId26">
+                    <a:blip r:embed="rId27">
                       <a:extLst>
                         <a:ext uri="{28A0092B-C50C-407E-A947-70E740481C1C}">
                           <a14:useLocalDpi xmlns:a14="http://schemas.microsoft.com/office/drawing/2010/main" val="0"/>
@@ -9548,13 +10118,13 @@
           <w:rPr>
             <w:noProof/>
           </w:rPr>
-          <w:t>12</w:t>
+          <w:t>13</w:t>
         </w:r>
       </w:fldSimple>
       <w:r>
         <w:t>: Agile Manifesto (</w:t>
       </w:r>
-      <w:hyperlink r:id="rId27" w:history="1">
+      <w:hyperlink r:id="rId28" w:history="1">
         <w:r>
           <w:rPr>
             <w:rStyle w:val="Hyperlink"/>
@@ -9630,7 +10200,7 @@
         </w:rPr>
         <w:t xml:space="preserve">Agile as a Mindset: </w:t>
       </w:r>
-      <w:hyperlink r:id="rId28" w:history="1">
+      <w:hyperlink r:id="rId29" w:history="1">
         <w:r>
           <w:rPr>
             <w:rStyle w:val="Hyperlink"/>
@@ -9699,7 +10269,7 @@
           <w14:ligatures w14:val="standardContextual"/>
         </w:rPr>
         <w:drawing>
-          <wp:inline distT="0" distB="0" distL="0" distR="0" wp14:anchorId="7EA64D0F" wp14:editId="7173B881">
+          <wp:inline distT="0" distB="0" distL="0" distR="0" wp14:anchorId="7EA64D0F" wp14:editId="13671DE8">
             <wp:extent cx="5731510" cy="5060315"/>
             <wp:effectExtent l="0" t="0" r="2540" b="6985"/>
             <wp:docPr id="2" name="Picture 2"/>
@@ -9714,7 +10284,7 @@
                     <pic:cNvPicPr/>
                   </pic:nvPicPr>
                   <pic:blipFill>
-                    <a:blip r:embed="rId29" cstate="print">
+                    <a:blip r:embed="rId30" cstate="print">
                       <a:extLst>
                         <a:ext uri="{28A0092B-C50C-407E-A947-70E740481C1C}">
                           <a14:useLocalDpi xmlns:a14="http://schemas.microsoft.com/office/drawing/2010/main" val="0"/>
@@ -9753,7 +10323,7 @@
           <w:rPr>
             <w:noProof/>
           </w:rPr>
-          <w:t>13</w:t>
+          <w:t>14</w:t>
         </w:r>
       </w:fldSimple>
       <w:r>
@@ -9798,7 +10368,7 @@
         </w:rPr>
         <w:t xml:space="preserve">: </w:t>
       </w:r>
-      <w:hyperlink r:id="rId30" w:history="1">
+      <w:hyperlink r:id="rId31" w:history="1">
         <w:r>
           <w:rPr>
             <w:rStyle w:val="Hyperlink"/>
@@ -9861,7 +10431,7 @@
         <w:lastRenderedPageBreak/>
         <w:t xml:space="preserve">Four Pillars of the Agile Mindset: </w:t>
       </w:r>
-      <w:hyperlink r:id="rId31" w:history="1">
+      <w:hyperlink r:id="rId32" w:history="1">
         <w:r>
           <w:rPr>
             <w:rStyle w:val="Hyperlink"/>
@@ -10286,18 +10856,18 @@
           <w:b/>
         </w:rPr>
       </w:pPr>
-      <w:bookmarkStart w:id="10" w:name="_Toc151846994"/>
+      <w:bookmarkStart w:id="13" w:name="_Toc151886847"/>
       <w:r>
         <w:rPr>
           <w:b/>
         </w:rPr>
         <w:t>References</w:t>
       </w:r>
-      <w:bookmarkEnd w:id="10"/>
+      <w:bookmarkEnd w:id="13"/>
     </w:p>
     <w:p/>
     <w:p>
-      <w:hyperlink r:id="rId32" w:history="1">
+      <w:hyperlink r:id="rId33" w:history="1">
         <w:r>
           <w:rPr>
             <w:rStyle w:val="Hyperlink"/>
@@ -10307,7 +10877,7 @@
       </w:hyperlink>
     </w:p>
     <w:p>
-      <w:hyperlink r:id="rId33" w:history="1">
+      <w:hyperlink r:id="rId34" w:history="1">
         <w:r>
           <w:rPr>
             <w:rStyle w:val="Hyperlink"/>
@@ -10317,7 +10887,7 @@
       </w:hyperlink>
     </w:p>
     <w:p>
-      <w:hyperlink r:id="rId34" w:history="1">
+      <w:hyperlink r:id="rId35" w:history="1">
         <w:r>
           <w:rPr>
             <w:rStyle w:val="Hyperlink"/>
@@ -10327,7 +10897,7 @@
       </w:hyperlink>
     </w:p>
     <w:p>
-      <w:hyperlink r:id="rId35" w:history="1">
+      <w:hyperlink r:id="rId36" w:history="1">
         <w:r>
           <w:rPr>
             <w:rStyle w:val="Hyperlink"/>
@@ -10340,8 +10910,8 @@
     <w:p/>
     <w:p/>
     <w:sectPr>
-      <w:footerReference w:type="default" r:id="rId36"/>
-      <w:footerReference w:type="first" r:id="rId37"/>
+      <w:footerReference w:type="default" r:id="rId37"/>
+      <w:footerReference w:type="first" r:id="rId38"/>
       <w:pgSz w:w="11906" w:h="16838"/>
       <w:pgMar w:top="1440" w:right="1440" w:bottom="1440" w:left="1440" w:header="708" w:footer="708" w:gutter="0"/>
       <w:pgNumType w:start="1"/>

</xml_diff>

<commit_message>
Add decision making criteria
Add decision-making criteria for the selection of the vendor
</commit_message>
<xml_diff>
--- a/Perth4_PROG6001_02.docx
+++ b/Perth4_PROG6001_02.docx
@@ -34,7 +34,7 @@
                 <w:noProof/>
               </w:rPr>
               <w:drawing>
-                <wp:inline distT="0" distB="0" distL="0" distR="0" wp14:anchorId="1312E7BC" wp14:editId="784D6A79">
+                <wp:inline distT="0" distB="0" distL="0" distR="0" wp14:anchorId="1312E7BC" wp14:editId="19986A8E">
                   <wp:extent cx="2616200" cy="850900"/>
                   <wp:effectExtent l="0" t="0" r="0" b="0"/>
                   <wp:docPr id="1" name="Picture 1" descr="Text&#10;&#10;Description automatically generated"/>
@@ -203,23 +203,13 @@
                 <w:sz w:val="28"/>
               </w:rPr>
             </w:pPr>
-            <w:proofErr w:type="spellStart"/>
             <w:r>
               <w:rPr>
                 <w:rFonts w:cstheme="minorHAnsi"/>
                 <w:b/>
                 <w:sz w:val="28"/>
               </w:rPr>
-              <w:t>Sanduni</w:t>
-            </w:r>
-            <w:proofErr w:type="spellEnd"/>
-            <w:r>
-              <w:rPr>
-                <w:rFonts w:cstheme="minorHAnsi"/>
-                <w:b/>
-                <w:sz w:val="28"/>
-              </w:rPr>
-              <w:t xml:space="preserve"> Dissanayake - 24009683</w:t>
+              <w:t>Sanduni Dissanayake - 24009683</w:t>
             </w:r>
           </w:p>
         </w:tc>
@@ -278,43 +268,7 @@
                 <w:b/>
                 <w:sz w:val="28"/>
               </w:rPr>
-              <w:t xml:space="preserve">Dinesh </w:t>
-            </w:r>
-            <w:proofErr w:type="spellStart"/>
-            <w:r>
-              <w:rPr>
-                <w:rFonts w:cstheme="minorHAnsi"/>
-                <w:b/>
-                <w:sz w:val="28"/>
-              </w:rPr>
-              <w:t>Dapana</w:t>
-            </w:r>
-            <w:proofErr w:type="spellEnd"/>
-            <w:r>
-              <w:rPr>
-                <w:rFonts w:cstheme="minorHAnsi"/>
-                <w:b/>
-                <w:sz w:val="28"/>
-              </w:rPr>
-              <w:t xml:space="preserve"> </w:t>
-            </w:r>
-            <w:proofErr w:type="spellStart"/>
-            <w:r>
-              <w:rPr>
-                <w:rFonts w:cstheme="minorHAnsi"/>
-                <w:b/>
-                <w:sz w:val="28"/>
-              </w:rPr>
-              <w:t>Durage</w:t>
-            </w:r>
-            <w:proofErr w:type="spellEnd"/>
-            <w:r>
-              <w:rPr>
-                <w:rFonts w:cstheme="minorHAnsi"/>
-                <w:b/>
-                <w:sz w:val="28"/>
-              </w:rPr>
-              <w:t xml:space="preserve"> - 24007386</w:t>
+              <w:t>Dinesh Dapana Durage - 24007386</w:t>
             </w:r>
           </w:p>
         </w:tc>
@@ -355,59 +309,31 @@
                 <w:sz w:val="28"/>
               </w:rPr>
             </w:pPr>
-            <w:proofErr w:type="spellStart"/>
             <w:r>
               <w:rPr>
                 <w:rFonts w:cstheme="minorHAnsi"/>
                 <w:b/>
                 <w:sz w:val="28"/>
               </w:rPr>
-              <w:t>Hewa</w:t>
-            </w:r>
-            <w:proofErr w:type="spellEnd"/>
+              <w:t xml:space="preserve">Hewa </w:t>
+            </w:r>
+            <w:proofErr w:type="spellStart"/>
             <w:r>
               <w:rPr>
                 <w:rFonts w:cstheme="minorHAnsi"/>
                 <w:b/>
                 <w:sz w:val="28"/>
               </w:rPr>
-              <w:t xml:space="preserve"> </w:t>
-            </w:r>
-            <w:proofErr w:type="spellStart"/>
+              <w:t>Iddagodage</w:t>
+            </w:r>
+            <w:proofErr w:type="spellEnd"/>
             <w:r>
               <w:rPr>
                 <w:rFonts w:cstheme="minorHAnsi"/>
                 <w:b/>
                 <w:sz w:val="28"/>
               </w:rPr>
-              <w:t>Iddagodage</w:t>
-            </w:r>
-            <w:proofErr w:type="spellEnd"/>
-            <w:r>
-              <w:rPr>
-                <w:rFonts w:cstheme="minorHAnsi"/>
-                <w:b/>
-                <w:sz w:val="28"/>
-              </w:rPr>
-              <w:t xml:space="preserve"> </w:t>
-            </w:r>
-            <w:proofErr w:type="spellStart"/>
-            <w:r>
-              <w:rPr>
-                <w:rFonts w:cstheme="minorHAnsi"/>
-                <w:b/>
-                <w:sz w:val="28"/>
-              </w:rPr>
-              <w:t>Viran</w:t>
-            </w:r>
-            <w:proofErr w:type="spellEnd"/>
-            <w:r>
-              <w:rPr>
-                <w:rFonts w:cstheme="minorHAnsi"/>
-                <w:b/>
-                <w:sz w:val="28"/>
-              </w:rPr>
-              <w:t xml:space="preserve"> </w:t>
+              <w:t xml:space="preserve"> Viran </w:t>
             </w:r>
             <w:proofErr w:type="spellStart"/>
             <w:r>
@@ -937,21 +863,12 @@
                 <w:lang w:val="en-US"/>
               </w:rPr>
             </w:pPr>
-            <w:proofErr w:type="spellStart"/>
             <w:r>
               <w:rPr>
                 <w:rFonts w:cstheme="minorHAnsi"/>
                 <w:lang w:val="en-US"/>
               </w:rPr>
-              <w:t>Sanduni</w:t>
-            </w:r>
-            <w:proofErr w:type="spellEnd"/>
-            <w:r>
-              <w:rPr>
-                <w:rFonts w:cstheme="minorHAnsi"/>
-                <w:lang w:val="en-US"/>
-              </w:rPr>
-              <w:t xml:space="preserve"> Dissanayake</w:t>
+              <w:t>Sanduni Dissanayake</w:t>
             </w:r>
           </w:p>
         </w:tc>
@@ -1003,33 +920,8 @@
                 <w:rFonts w:cstheme="minorHAnsi"/>
                 <w:lang w:val="en-US"/>
               </w:rPr>
-              <w:t xml:space="preserve">Dinesh </w:t>
-            </w:r>
-            <w:proofErr w:type="spellStart"/>
-            <w:r>
-              <w:rPr>
-                <w:rFonts w:cstheme="minorHAnsi"/>
-                <w:lang w:val="en-US"/>
-              </w:rPr>
-              <w:t>Dapana</w:t>
-            </w:r>
-            <w:proofErr w:type="spellEnd"/>
-            <w:r>
-              <w:rPr>
-                <w:rFonts w:cstheme="minorHAnsi"/>
-                <w:lang w:val="en-US"/>
-              </w:rPr>
-              <w:t xml:space="preserve"> </w:t>
-            </w:r>
-            <w:proofErr w:type="spellStart"/>
-            <w:r>
-              <w:rPr>
-                <w:rFonts w:cstheme="minorHAnsi"/>
-                <w:lang w:val="en-US"/>
-              </w:rPr>
-              <w:t>Durage</w:t>
-            </w:r>
-            <w:proofErr w:type="spellEnd"/>
+              <w:t>Dinesh Dapana Durage</w:t>
+            </w:r>
           </w:p>
         </w:tc>
       </w:tr>
@@ -1075,53 +967,28 @@
                 <w:lang w:val="en-US"/>
               </w:rPr>
             </w:pPr>
-            <w:proofErr w:type="spellStart"/>
             <w:r>
               <w:rPr>
                 <w:rFonts w:cstheme="minorHAnsi"/>
                 <w:lang w:val="en-US"/>
               </w:rPr>
-              <w:t>Hewa</w:t>
-            </w:r>
-            <w:proofErr w:type="spellEnd"/>
+              <w:t xml:space="preserve">Hewa </w:t>
+            </w:r>
+            <w:proofErr w:type="spellStart"/>
             <w:r>
               <w:rPr>
                 <w:rFonts w:cstheme="minorHAnsi"/>
                 <w:lang w:val="en-US"/>
               </w:rPr>
-              <w:t xml:space="preserve"> </w:t>
-            </w:r>
-            <w:proofErr w:type="spellStart"/>
+              <w:t>Iddagodage</w:t>
+            </w:r>
+            <w:proofErr w:type="spellEnd"/>
             <w:r>
               <w:rPr>
                 <w:rFonts w:cstheme="minorHAnsi"/>
                 <w:lang w:val="en-US"/>
               </w:rPr>
-              <w:t>Iddagodage</w:t>
-            </w:r>
-            <w:proofErr w:type="spellEnd"/>
-            <w:r>
-              <w:rPr>
-                <w:rFonts w:cstheme="minorHAnsi"/>
-                <w:lang w:val="en-US"/>
-              </w:rPr>
-              <w:t xml:space="preserve"> </w:t>
-            </w:r>
-            <w:proofErr w:type="spellStart"/>
-            <w:r>
-              <w:rPr>
-                <w:rFonts w:cstheme="minorHAnsi"/>
-                <w:lang w:val="en-US"/>
-              </w:rPr>
-              <w:t>Viran</w:t>
-            </w:r>
-            <w:proofErr w:type="spellEnd"/>
-            <w:r>
-              <w:rPr>
-                <w:rFonts w:cstheme="minorHAnsi"/>
-                <w:lang w:val="en-US"/>
-              </w:rPr>
-              <w:t xml:space="preserve"> </w:t>
+              <w:t xml:space="preserve"> Viran </w:t>
             </w:r>
             <w:proofErr w:type="spellStart"/>
             <w:r>
@@ -3310,7 +3177,7 @@
                 <v:stroke joinstyle="miter"/>
                 <v:path gradientshapeok="t" o:connecttype="rect"/>
               </v:shapetype>
-              <v:shape id="Text Box 1" o:spid="_x0000_s1026" type="#_x0000_t202" style="position:absolute;left:0;text-align:left;margin-left:0;margin-top:219.85pt;width:479.2pt;height:.05pt;z-index:251660288;visibility:visible;mso-wrap-style:square;mso-wrap-distance-left:9pt;mso-wrap-distance-top:0;mso-wrap-distance-right:9pt;mso-wrap-distance-bottom:0;mso-position-horizontal:absolute;mso-position-horizontal-relative:text;mso-position-vertical:absolute;mso-position-vertical-relative:text;v-text-anchor:top" o:gfxdata="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" stroked="f">
+              <v:shape id="Text Box 1" o:spid="_x0000_s1026" type="#_x0000_t202" style="position:absolute;left:0;text-align:left;margin-left:0;margin-top:219.85pt;width:479.2pt;height:.05pt;z-index:251660288;visibility:visible;mso-wrap-style:square;mso-wrap-distance-left:9pt;mso-wrap-distance-top:0;mso-wrap-distance-right:9pt;mso-wrap-distance-bottom:0;mso-position-horizontal:absolute;mso-position-horizontal-relative:text;mso-position-vertical:absolute;mso-position-vertical-relative:text;v-text-anchor:top" o:gfxdata="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" stroked="f">
                 <v:textbox style="mso-fit-shape-to-text:t" inset="0,0,0,0">
                   <w:txbxContent>
                     <w:p>
@@ -3869,7 +3736,7 @@
           </mc:Choice>
           <mc:Fallback>
             <w:pict>
-              <v:shape w14:anchorId="4A29976A" id="_x0000_s1027" type="#_x0000_t202" style="position:absolute;margin-left:0;margin-top:297.7pt;width:451.3pt;height:.05pt;z-index:251663360;visibility:visible;mso-wrap-style:square;mso-wrap-distance-left:9pt;mso-wrap-distance-top:0;mso-wrap-distance-right:9pt;mso-wrap-distance-bottom:0;mso-position-horizontal:absolute;mso-position-horizontal-relative:text;mso-position-vertical:absolute;mso-position-vertical-relative:text;v-text-anchor:top" o:gfxdata="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" stroked="f">
+              <v:shape w14:anchorId="4A29976A" id="_x0000_s1027" type="#_x0000_t202" style="position:absolute;margin-left:0;margin-top:297.7pt;width:451.3pt;height:.05pt;z-index:251663360;visibility:visible;mso-wrap-style:square;mso-wrap-distance-left:9pt;mso-wrap-distance-top:0;mso-wrap-distance-right:9pt;mso-wrap-distance-bottom:0;mso-position-horizontal:absolute;mso-position-horizontal-relative:text;mso-position-vertical:absolute;mso-position-vertical-relative:text;v-text-anchor:top" o:gfxdata="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" stroked="f">
                 <v:textbox style="mso-fit-shape-to-text:t" inset="0,0,0,0">
                   <w:txbxContent>
                     <w:p>
@@ -4263,27 +4130,7 @@
           <w:szCs w:val="32"/>
         </w:rPr>
         <w:lastRenderedPageBreak/>
-        <w:t>Team member 1 (</w:t>
-      </w:r>
-      <w:proofErr w:type="spellStart"/>
-      <w:r>
-        <w:rPr>
-          <w:b/>
-          <w:bCs/>
-          <w:sz w:val="32"/>
-          <w:szCs w:val="32"/>
-        </w:rPr>
-        <w:t>Viran</w:t>
-      </w:r>
-      <w:proofErr w:type="spellEnd"/>
-      <w:r>
-        <w:rPr>
-          <w:b/>
-          <w:bCs/>
-          <w:sz w:val="32"/>
-          <w:szCs w:val="32"/>
-        </w:rPr>
-        <w:t xml:space="preserve"> </w:t>
+        <w:t xml:space="preserve">Team member 1 (Viran </w:t>
       </w:r>
       <w:proofErr w:type="spellStart"/>
       <w:r>
@@ -4677,7 +4524,7 @@
           </mc:Choice>
           <mc:Fallback>
             <w:pict>
-              <v:shape w14:anchorId="3247D319" id="_x0000_s1028" type="#_x0000_t202" style="position:absolute;margin-left:3.55pt;margin-top:246.45pt;width:451.3pt;height:.05pt;z-index:251669504;visibility:visible;mso-wrap-style:square;mso-wrap-distance-left:9pt;mso-wrap-distance-top:0;mso-wrap-distance-right:9pt;mso-wrap-distance-bottom:0;mso-position-horizontal:absolute;mso-position-horizontal-relative:text;mso-position-vertical:absolute;mso-position-vertical-relative:text;v-text-anchor:top" o:gfxdata="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" stroked="f">
+              <v:shape w14:anchorId="3247D319" id="_x0000_s1028" type="#_x0000_t202" style="position:absolute;margin-left:3.55pt;margin-top:246.45pt;width:451.3pt;height:.05pt;z-index:251669504;visibility:visible;mso-wrap-style:square;mso-wrap-distance-left:9pt;mso-wrap-distance-top:0;mso-wrap-distance-right:9pt;mso-wrap-distance-bottom:0;mso-position-horizontal:absolute;mso-position-horizontal-relative:text;mso-position-vertical:absolute;mso-position-vertical-relative:text;v-text-anchor:top" o:gfxdata="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" stroked="f">
                 <v:textbox style="mso-fit-shape-to-text:t" inset="0,0,0,0">
                   <w:txbxContent>
                     <w:p>
@@ -5067,7 +4914,7 @@
           </mc:Choice>
           <mc:Fallback>
             <w:pict>
-              <v:shape w14:anchorId="7D01169E" id="_x0000_s1029" type="#_x0000_t202" style="position:absolute;margin-left:-12.9pt;margin-top:502.65pt;width:451.3pt;height:22.4pt;z-index:251671552;visibility:visible;mso-wrap-style:square;mso-height-percent:0;mso-wrap-distance-left:9pt;mso-wrap-distance-top:0;mso-wrap-distance-right:9pt;mso-wrap-distance-bottom:0;mso-position-horizontal:absolute;mso-position-horizontal-relative:text;mso-position-vertical:absolute;mso-position-vertical-relative:text;mso-height-percent:0;mso-height-relative:margin;v-text-anchor:top" o:gfxdata="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" stroked="f">
+              <v:shape w14:anchorId="7D01169E" id="_x0000_s1029" type="#_x0000_t202" style="position:absolute;margin-left:-12.9pt;margin-top:502.65pt;width:451.3pt;height:22.4pt;z-index:251671552;visibility:visible;mso-wrap-style:square;mso-height-percent:0;mso-wrap-distance-left:9pt;mso-wrap-distance-top:0;mso-wrap-distance-right:9pt;mso-wrap-distance-bottom:0;mso-position-horizontal:absolute;mso-position-horizontal-relative:text;mso-position-vertical:absolute;mso-position-vertical-relative:text;mso-height-percent:0;mso-height-relative:margin;v-text-anchor:top" o:gfxdata="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" stroked="f">
                 <v:textbox inset="0,0,0,0">
                   <w:txbxContent>
                     <w:p>
@@ -5223,7 +5070,7 @@
           <w14:ligatures w14:val="standardContextual"/>
         </w:rPr>
         <w:drawing>
-          <wp:anchor distT="0" distB="0" distL="114300" distR="114300" simplePos="0" relativeHeight="251667456" behindDoc="0" locked="0" layoutInCell="1" allowOverlap="1" wp14:anchorId="02948FA7" wp14:editId="7C80E7E6">
+          <wp:anchor distT="0" distB="0" distL="114300" distR="114300" simplePos="0" relativeHeight="251667456" behindDoc="0" locked="0" layoutInCell="1" allowOverlap="1" wp14:anchorId="02948FA7" wp14:editId="310B4D12">
             <wp:simplePos x="0" y="0"/>
             <wp:positionH relativeFrom="column">
               <wp:posOffset>-119380</wp:posOffset>
@@ -5285,7 +5132,7 @@
           <w14:ligatures w14:val="standardContextual"/>
         </w:rPr>
         <w:drawing>
-          <wp:anchor distT="0" distB="0" distL="114300" distR="114300" simplePos="0" relativeHeight="251664384" behindDoc="0" locked="0" layoutInCell="1" allowOverlap="1" wp14:anchorId="28DA1F16" wp14:editId="1F00CB38">
+          <wp:anchor distT="0" distB="0" distL="114300" distR="114300" simplePos="0" relativeHeight="251664384" behindDoc="0" locked="0" layoutInCell="1" allowOverlap="1" wp14:anchorId="28DA1F16" wp14:editId="6A0DDE05">
             <wp:simplePos x="0" y="0"/>
             <wp:positionH relativeFrom="column">
               <wp:posOffset>0</wp:posOffset>
@@ -5436,7 +5283,7 @@
           <w:noProof/>
         </w:rPr>
         <w:drawing>
-          <wp:anchor distT="0" distB="0" distL="114300" distR="114300" simplePos="0" relativeHeight="251672576" behindDoc="0" locked="0" layoutInCell="1" allowOverlap="1" wp14:anchorId="0CD28E84" wp14:editId="6F6C0B77">
+          <wp:anchor distT="0" distB="0" distL="114300" distR="114300" simplePos="0" relativeHeight="251672576" behindDoc="0" locked="0" layoutInCell="1" allowOverlap="1" wp14:anchorId="0CD28E84" wp14:editId="2231C2E0">
             <wp:simplePos x="0" y="0"/>
             <wp:positionH relativeFrom="column">
               <wp:posOffset>0</wp:posOffset>
@@ -5876,7 +5723,7 @@
           </mc:Choice>
           <mc:Fallback>
             <w:pict>
-              <v:shape w14:anchorId="15152BD9" id="_x0000_s1030" type="#_x0000_t202" style="position:absolute;margin-left:0;margin-top:241.35pt;width:451.3pt;height:.05pt;z-index:251675648;visibility:visible;mso-wrap-style:square;mso-wrap-distance-left:9pt;mso-wrap-distance-top:0;mso-wrap-distance-right:9pt;mso-wrap-distance-bottom:0;mso-position-horizontal:absolute;mso-position-horizontal-relative:text;mso-position-vertical:absolute;mso-position-vertical-relative:text;v-text-anchor:top" o:gfxdata="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" stroked="f">
+              <v:shape w14:anchorId="15152BD9" id="_x0000_s1030" type="#_x0000_t202" style="position:absolute;margin-left:0;margin-top:241.35pt;width:451.3pt;height:.05pt;z-index:251675648;visibility:visible;mso-wrap-style:square;mso-wrap-distance-left:9pt;mso-wrap-distance-top:0;mso-wrap-distance-right:9pt;mso-wrap-distance-bottom:0;mso-position-horizontal:absolute;mso-position-horizontal-relative:text;mso-position-vertical:absolute;mso-position-vertical-relative:text;v-text-anchor:top" o:gfxdata="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" stroked="f">
                 <v:textbox style="mso-fit-shape-to-text:t" inset="0,0,0,0">
                   <w:txbxContent>
                     <w:p>
@@ -6038,7 +5885,7 @@
           <w:noProof/>
         </w:rPr>
         <w:drawing>
-          <wp:anchor distT="0" distB="0" distL="114300" distR="114300" simplePos="0" relativeHeight="251673600" behindDoc="0" locked="0" layoutInCell="1" allowOverlap="1" wp14:anchorId="654D8ABD" wp14:editId="52284F03">
+          <wp:anchor distT="0" distB="0" distL="114300" distR="114300" simplePos="0" relativeHeight="251673600" behindDoc="0" locked="0" layoutInCell="1" allowOverlap="1" wp14:anchorId="654D8ABD" wp14:editId="388A06C0">
             <wp:simplePos x="0" y="0"/>
             <wp:positionH relativeFrom="column">
               <wp:posOffset>0</wp:posOffset>
@@ -6446,7 +6293,7 @@
           </mc:Choice>
           <mc:Fallback>
             <w:pict>
-              <v:shape w14:anchorId="20119F8C" id="_x0000_s1031" type="#_x0000_t202" style="position:absolute;margin-left:0;margin-top:262.6pt;width:451.3pt;height:.05pt;z-index:251678720;visibility:visible;mso-wrap-style:square;mso-wrap-distance-left:9pt;mso-wrap-distance-top:0;mso-wrap-distance-right:9pt;mso-wrap-distance-bottom:0;mso-position-horizontal:absolute;mso-position-horizontal-relative:text;mso-position-vertical:absolute;mso-position-vertical-relative:text;v-text-anchor:top" o:gfxdata="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" stroked="f">
+              <v:shape w14:anchorId="20119F8C" id="_x0000_s1031" type="#_x0000_t202" style="position:absolute;margin-left:0;margin-top:262.6pt;width:451.3pt;height:.05pt;z-index:251678720;visibility:visible;mso-wrap-style:square;mso-wrap-distance-left:9pt;mso-wrap-distance-top:0;mso-wrap-distance-right:9pt;mso-wrap-distance-bottom:0;mso-position-horizontal:absolute;mso-position-horizontal-relative:text;mso-position-vertical:absolute;mso-position-vertical-relative:text;v-text-anchor:top" o:gfxdata="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" stroked="f">
                 <v:textbox style="mso-fit-shape-to-text:t" inset="0,0,0,0">
                   <w:txbxContent>
                     <w:p>
@@ -6632,7 +6479,7 @@
           <w14:ligatures w14:val="standardContextual"/>
         </w:rPr>
         <w:drawing>
-          <wp:inline distT="0" distB="0" distL="0" distR="0" wp14:anchorId="1CA5EABF" wp14:editId="5130A49F">
+          <wp:inline distT="0" distB="0" distL="0" distR="0" wp14:anchorId="1CA5EABF" wp14:editId="20C82040">
             <wp:extent cx="5731510" cy="3197225"/>
             <wp:effectExtent l="0" t="0" r="0" b="3175"/>
             <wp:docPr id="32850782" name="Picture 5" descr="A screenshot of a computer&#10;&#10;Description automatically generated"/>
@@ -6861,7 +6708,7 @@
           </mc:Choice>
           <mc:Fallback>
             <w:pict>
-              <v:shape w14:anchorId="5635B722" id="_x0000_s1032" type="#_x0000_t202" style="position:absolute;margin-left:2.95pt;margin-top:273.95pt;width:451.3pt;height:.05pt;z-index:251680768;visibility:visible;mso-wrap-style:square;mso-wrap-distance-left:9pt;mso-wrap-distance-top:0;mso-wrap-distance-right:9pt;mso-wrap-distance-bottom:0;mso-position-horizontal:absolute;mso-position-horizontal-relative:text;mso-position-vertical:absolute;mso-position-vertical-relative:text;v-text-anchor:top" o:gfxdata="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" stroked="f">
+              <v:shape w14:anchorId="5635B722" id="_x0000_s1032" type="#_x0000_t202" style="position:absolute;margin-left:2.95pt;margin-top:273.95pt;width:451.3pt;height:.05pt;z-index:251680768;visibility:visible;mso-wrap-style:square;mso-wrap-distance-left:9pt;mso-wrap-distance-top:0;mso-wrap-distance-right:9pt;mso-wrap-distance-bottom:0;mso-position-horizontal:absolute;mso-position-horizontal-relative:text;mso-position-vertical:absolute;mso-position-vertical-relative:text;v-text-anchor:top" o:gfxdata="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" stroked="f">
                 <v:textbox style="mso-fit-shape-to-text:t" inset="0,0,0,0">
                   <w:txbxContent>
                     <w:p>
@@ -6995,7 +6842,7 @@
           <w14:ligatures w14:val="standardContextual"/>
         </w:rPr>
         <w:drawing>
-          <wp:anchor distT="0" distB="0" distL="114300" distR="114300" simplePos="0" relativeHeight="251676672" behindDoc="0" locked="0" layoutInCell="1" allowOverlap="1" wp14:anchorId="61FA3FD5" wp14:editId="5746C642">
+          <wp:anchor distT="0" distB="0" distL="114300" distR="114300" simplePos="0" relativeHeight="251676672" behindDoc="0" locked="0" layoutInCell="1" allowOverlap="1" wp14:anchorId="61FA3FD5" wp14:editId="7661CB7B">
             <wp:simplePos x="0" y="0"/>
             <wp:positionH relativeFrom="column">
               <wp:posOffset>37475</wp:posOffset>
@@ -7115,7 +6962,6 @@
         </w:rPr>
         <w:t xml:space="preserve"> (</w:t>
       </w:r>
-      <w:proofErr w:type="spellStart"/>
       <w:r>
         <w:rPr>
           <w:b/>
@@ -7123,17 +6969,7 @@
           <w:sz w:val="32"/>
           <w:szCs w:val="32"/>
         </w:rPr>
-        <w:t>Sanduni</w:t>
-      </w:r>
-      <w:proofErr w:type="spellEnd"/>
-      <w:r>
-        <w:rPr>
-          <w:b/>
-          <w:bCs/>
-          <w:sz w:val="32"/>
-          <w:szCs w:val="32"/>
-        </w:rPr>
-        <w:t xml:space="preserve"> </w:t>
+        <w:t xml:space="preserve">Sanduni </w:t>
       </w:r>
       <w:proofErr w:type="spellStart"/>
       <w:r>
@@ -7391,7 +7227,7 @@
           </mc:Choice>
           <mc:Fallback>
             <w:pict>
-              <v:shape w14:anchorId="5964F124" id="_x0000_s1033" type="#_x0000_t202" style="position:absolute;left:0;text-align:left;margin-left:0;margin-top:260.85pt;width:472.15pt;height:.05pt;z-index:251683840;visibility:visible;mso-wrap-style:square;mso-wrap-distance-left:9pt;mso-wrap-distance-top:0;mso-wrap-distance-right:9pt;mso-wrap-distance-bottom:0;mso-position-horizontal:absolute;mso-position-horizontal-relative:text;mso-position-vertical:absolute;mso-position-vertical-relative:text;v-text-anchor:top" o:gfxdata="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" stroked="f">
+              <v:shape w14:anchorId="5964F124" id="_x0000_s1033" type="#_x0000_t202" style="position:absolute;left:0;text-align:left;margin-left:0;margin-top:260.85pt;width:472.15pt;height:.05pt;z-index:251683840;visibility:visible;mso-wrap-style:square;mso-wrap-distance-left:9pt;mso-wrap-distance-top:0;mso-wrap-distance-right:9pt;mso-wrap-distance-bottom:0;mso-position-horizontal:absolute;mso-position-horizontal-relative:text;mso-position-vertical:absolute;mso-position-vertical-relative:text;v-text-anchor:top" o:gfxdata="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" stroked="f">
                 <v:textbox style="mso-fit-shape-to-text:t" inset="0,0,0,0">
                   <w:txbxContent>
                     <w:p>
@@ -7510,7 +7346,7 @@
           <w14:ligatures w14:val="standardContextual"/>
         </w:rPr>
         <w:drawing>
-          <wp:anchor distT="0" distB="0" distL="114300" distR="114300" simplePos="0" relativeHeight="251681792" behindDoc="0" locked="0" layoutInCell="1" allowOverlap="1" wp14:anchorId="734F300F" wp14:editId="68B3DD89">
+          <wp:anchor distT="0" distB="0" distL="114300" distR="114300" simplePos="0" relativeHeight="251681792" behindDoc="0" locked="0" layoutInCell="1" allowOverlap="1" wp14:anchorId="734F300F" wp14:editId="73CC0ED4">
             <wp:simplePos x="0" y="0"/>
             <wp:positionH relativeFrom="column">
               <wp:posOffset>0</wp:posOffset>
@@ -7934,7 +7770,7 @@
           </mc:Choice>
           <mc:Fallback>
             <w:pict>
-              <v:shape w14:anchorId="56F3FB0A" id="_x0000_s1034" type="#_x0000_t202" style="position:absolute;left:0;text-align:left;margin-left:4.75pt;margin-top:571.2pt;width:451.3pt;height:.05pt;z-index:251686912;visibility:visible;mso-wrap-style:square;mso-wrap-distance-left:9pt;mso-wrap-distance-top:0;mso-wrap-distance-right:9pt;mso-wrap-distance-bottom:0;mso-position-horizontal:absolute;mso-position-horizontal-relative:text;mso-position-vertical:absolute;mso-position-vertical-relative:text;v-text-anchor:top" o:gfxdata="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" stroked="f">
+              <v:shape w14:anchorId="56F3FB0A" id="_x0000_s1034" type="#_x0000_t202" style="position:absolute;left:0;text-align:left;margin-left:4.75pt;margin-top:571.2pt;width:451.3pt;height:.05pt;z-index:251686912;visibility:visible;mso-wrap-style:square;mso-wrap-distance-left:9pt;mso-wrap-distance-top:0;mso-wrap-distance-right:9pt;mso-wrap-distance-bottom:0;mso-position-horizontal:absolute;mso-position-horizontal-relative:text;mso-position-vertical:absolute;mso-position-vertical-relative:text;v-text-anchor:top" o:gfxdata="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" stroked="f">
                 <v:textbox style="mso-fit-shape-to-text:t" inset="0,0,0,0">
                   <w:txbxContent>
                     <w:p>
@@ -8310,7 +8146,7 @@
           </mc:Choice>
           <mc:Fallback>
             <w:pict>
-              <v:shape w14:anchorId="7B139C83" id="_x0000_s1035" type="#_x0000_t202" style="position:absolute;left:0;text-align:left;margin-left:4.7pt;margin-top:275.4pt;width:451.3pt;height:.05pt;z-index:251689984;visibility:visible;mso-wrap-style:square;mso-wrap-distance-left:9pt;mso-wrap-distance-top:0;mso-wrap-distance-right:9pt;mso-wrap-distance-bottom:0;mso-position-horizontal:absolute;mso-position-horizontal-relative:text;mso-position-vertical:absolute;mso-position-vertical-relative:text;v-text-anchor:top" o:gfxdata="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" stroked="f">
+              <v:shape w14:anchorId="7B139C83" id="_x0000_s1035" type="#_x0000_t202" style="position:absolute;left:0;text-align:left;margin-left:4.7pt;margin-top:275.4pt;width:451.3pt;height:.05pt;z-index:251689984;visibility:visible;mso-wrap-style:square;mso-wrap-distance-left:9pt;mso-wrap-distance-top:0;mso-wrap-distance-right:9pt;mso-wrap-distance-bottom:0;mso-position-horizontal:absolute;mso-position-horizontal-relative:text;mso-position-vertical:absolute;mso-position-vertical-relative:text;v-text-anchor:top" o:gfxdata="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" stroked="f">
                 <v:textbox style="mso-fit-shape-to-text:t" inset="0,0,0,0">
                   <w:txbxContent>
                     <w:p>
@@ -8542,7 +8378,7 @@
           <w14:ligatures w14:val="standardContextual"/>
         </w:rPr>
         <w:drawing>
-          <wp:anchor distT="0" distB="0" distL="114300" distR="114300" simplePos="0" relativeHeight="251684864" behindDoc="0" locked="0" layoutInCell="1" allowOverlap="1" wp14:anchorId="0B8D6B9F" wp14:editId="1CC91192">
+          <wp:anchor distT="0" distB="0" distL="114300" distR="114300" simplePos="0" relativeHeight="251684864" behindDoc="0" locked="0" layoutInCell="1" allowOverlap="1" wp14:anchorId="0B8D6B9F" wp14:editId="0D6EEECE">
             <wp:simplePos x="0" y="0"/>
             <wp:positionH relativeFrom="column">
               <wp:posOffset>0</wp:posOffset>
@@ -8675,19 +8511,8 @@
           <w:sz w:val="32"/>
           <w:szCs w:val="32"/>
         </w:rPr>
-        <w:t xml:space="preserve">(Dinesh </w:t>
-      </w:r>
-      <w:proofErr w:type="spellStart"/>
-      <w:r>
-        <w:rPr>
-          <w:b/>
-          <w:bCs/>
-          <w:sz w:val="32"/>
-          <w:szCs w:val="32"/>
-        </w:rPr>
-        <w:t>Madumal</w:t>
-      </w:r>
-      <w:proofErr w:type="spellEnd"/>
+        <w:t>(Dinesh Madumal</w:t>
+      </w:r>
       <w:r>
         <w:rPr>
           <w:b/>
@@ -8959,7 +8784,7 @@
           </mc:Choice>
           <mc:Fallback>
             <w:pict>
-              <v:shape w14:anchorId="1C28D906" id="_x0000_s1036" type="#_x0000_t202" style="position:absolute;left:0;text-align:left;margin-left:0;margin-top:210.6pt;width:451.3pt;height:.05pt;z-index:251693056;visibility:visible;mso-wrap-style:square;mso-wrap-distance-left:9pt;mso-wrap-distance-top:0;mso-wrap-distance-right:9pt;mso-wrap-distance-bottom:0;mso-position-horizontal:absolute;mso-position-horizontal-relative:text;mso-position-vertical:absolute;mso-position-vertical-relative:text;v-text-anchor:top" o:gfxdata="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" stroked="f">
+              <v:shape w14:anchorId="1C28D906" id="_x0000_s1036" type="#_x0000_t202" style="position:absolute;left:0;text-align:left;margin-left:0;margin-top:210.6pt;width:451.3pt;height:.05pt;z-index:251693056;visibility:visible;mso-wrap-style:square;mso-wrap-distance-left:9pt;mso-wrap-distance-top:0;mso-wrap-distance-right:9pt;mso-wrap-distance-bottom:0;mso-position-horizontal:absolute;mso-position-horizontal-relative:text;mso-position-vertical:absolute;mso-position-vertical-relative:text;v-text-anchor:top" o:gfxdata="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" stroked="f">
                 <v:textbox style="mso-fit-shape-to-text:t" inset="0,0,0,0">
                   <w:txbxContent>
                     <w:p>
@@ -9078,7 +8903,7 @@
           <w14:ligatures w14:val="standardContextual"/>
         </w:rPr>
         <w:drawing>
-          <wp:anchor distT="0" distB="0" distL="114300" distR="114300" simplePos="0" relativeHeight="251691008" behindDoc="0" locked="0" layoutInCell="1" allowOverlap="1" wp14:anchorId="0E0C48CE" wp14:editId="45D879E5">
+          <wp:anchor distT="0" distB="0" distL="114300" distR="114300" simplePos="0" relativeHeight="251691008" behindDoc="0" locked="0" layoutInCell="1" allowOverlap="1" wp14:anchorId="0E0C48CE" wp14:editId="3E48E466">
             <wp:simplePos x="0" y="0"/>
             <wp:positionH relativeFrom="column">
               <wp:posOffset>0</wp:posOffset>
@@ -9649,7 +9474,7 @@
               <w:rPr>
                 <w:rFonts w:cstheme="minorHAnsi"/>
               </w:rPr>
-              <w:t>: Customer Relationship Management (CRM)</w:t>
+              <w:t>: Integrated Business Management System (IBMS)</w:t>
             </w:r>
           </w:p>
           <w:p>
@@ -9676,13 +9501,7 @@
               <w:rPr>
                 <w:rFonts w:cstheme="minorHAnsi"/>
               </w:rPr>
-              <w:t xml:space="preserve">: </w:t>
-            </w:r>
-            <w:r>
-              <w:rPr>
-                <w:rFonts w:cstheme="minorHAnsi"/>
-              </w:rPr>
-              <w:t>Confidential</w:t>
+              <w:t>: Confidential</w:t>
             </w:r>
           </w:p>
           <w:p>
@@ -9753,121 +9572,7 @@
               <w:rPr>
                 <w:rFonts w:cstheme="minorHAnsi"/>
               </w:rPr>
-              <w:t>Aussie Business Buzz (ABB) was established in 2002</w:t>
-            </w:r>
-            <w:r>
-              <w:rPr>
-                <w:rFonts w:cstheme="minorHAnsi"/>
-              </w:rPr>
-              <w:t xml:space="preserve"> in Perth, Western Australia. </w:t>
-            </w:r>
-            <w:r>
-              <w:rPr>
-                <w:rFonts w:cstheme="minorHAnsi"/>
-              </w:rPr>
-              <w:t xml:space="preserve">We </w:t>
-            </w:r>
-            <w:r>
-              <w:rPr>
-                <w:rFonts w:cstheme="minorHAnsi"/>
-              </w:rPr>
-              <w:t>have been</w:t>
-            </w:r>
-            <w:r>
-              <w:rPr>
-                <w:rFonts w:cstheme="minorHAnsi"/>
-              </w:rPr>
-              <w:t xml:space="preserve"> pioneers in technology products for more than two decades now. The company sells </w:t>
-            </w:r>
-            <w:r>
-              <w:rPr>
-                <w:rFonts w:cstheme="minorHAnsi"/>
-              </w:rPr>
-              <w:t>various</w:t>
-            </w:r>
-            <w:r>
-              <w:rPr>
-                <w:rFonts w:cstheme="minorHAnsi"/>
-              </w:rPr>
-              <w:t xml:space="preserve"> technology products</w:t>
-            </w:r>
-            <w:r>
-              <w:rPr>
-                <w:rFonts w:cstheme="minorHAnsi"/>
-              </w:rPr>
-              <w:t>,</w:t>
-            </w:r>
-            <w:r>
-              <w:rPr>
-                <w:rFonts w:cstheme="minorHAnsi"/>
-              </w:rPr>
-              <w:t xml:space="preserve"> including PCs, laptops, phones, routers, etc. In addition to product sales, ABB offers device repairs and mobile device accessories. </w:t>
-            </w:r>
-            <w:r>
-              <w:rPr>
-                <w:rFonts w:cstheme="minorHAnsi"/>
-              </w:rPr>
-              <w:t xml:space="preserve">At present, we have </w:t>
-            </w:r>
-            <w:r>
-              <w:rPr>
-                <w:rFonts w:cstheme="minorHAnsi"/>
-              </w:rPr>
-              <w:t>four</w:t>
-            </w:r>
-            <w:r>
-              <w:rPr>
-                <w:rFonts w:cstheme="minorHAnsi"/>
-              </w:rPr>
-              <w:t xml:space="preserve"> branch </w:t>
-            </w:r>
-            <w:r>
-              <w:rPr>
-                <w:rFonts w:cstheme="minorHAnsi"/>
-              </w:rPr>
-              <w:t>shops,</w:t>
-            </w:r>
-            <w:r>
-              <w:rPr>
-                <w:rFonts w:cstheme="minorHAnsi"/>
-              </w:rPr>
-              <w:t xml:space="preserve"> and we </w:t>
-            </w:r>
-            <w:r>
-              <w:rPr>
-                <w:rFonts w:cstheme="minorHAnsi"/>
-              </w:rPr>
-              <w:t>plan</w:t>
-            </w:r>
-            <w:r>
-              <w:rPr>
-                <w:rFonts w:cstheme="minorHAnsi"/>
-              </w:rPr>
-              <w:t xml:space="preserve"> to expand our business to many other locations</w:t>
-            </w:r>
-            <w:r>
-              <w:rPr>
-                <w:rFonts w:cstheme="minorHAnsi"/>
-              </w:rPr>
-              <w:t xml:space="preserve"> within Australia</w:t>
-            </w:r>
-            <w:r>
-              <w:rPr>
-                <w:rFonts w:cstheme="minorHAnsi"/>
-              </w:rPr>
-              <w:t xml:space="preserve"> </w:t>
-            </w:r>
-            <w:r>
-              <w:rPr>
-                <w:rFonts w:cstheme="minorHAnsi"/>
-              </w:rPr>
-              <w:t>in the future</w:t>
-            </w:r>
-            <w:r>
-              <w:rPr>
-                <w:rFonts w:cstheme="minorHAnsi"/>
-              </w:rPr>
-              <w:t xml:space="preserve">. </w:t>
+              <w:t xml:space="preserve">Aussie Business Buzz (ABB) was established in 2002 in Perth, Western Australia. We have been pioneers in technology products for more than two decades now. The company sells various technology products, including PCs, laptops, phones, routers, etc. In addition to product sales, ABB offers device repairs and mobile device accessories. We have four branch shops and plan to expand our business to many other locations in Australia. </w:t>
             </w:r>
           </w:p>
         </w:tc>
@@ -9937,27 +9642,7 @@
               <w:rPr>
                 <w:rFonts w:cstheme="minorHAnsi"/>
               </w:rPr>
-              <w:t xml:space="preserve">: </w:t>
-            </w:r>
-            <w:r>
-              <w:rPr>
-                <w:rFonts w:cstheme="minorHAnsi"/>
-              </w:rPr>
-              <w:t xml:space="preserve">Matt </w:t>
-            </w:r>
-            <w:proofErr w:type="spellStart"/>
-            <w:r>
-              <w:rPr>
-                <w:rFonts w:cstheme="minorHAnsi"/>
-              </w:rPr>
-              <w:t>Davids</w:t>
-            </w:r>
-            <w:proofErr w:type="spellEnd"/>
-            <w:r>
-              <w:rPr>
-                <w:rFonts w:cstheme="minorHAnsi"/>
-              </w:rPr>
-              <w:t xml:space="preserve"> </w:t>
+              <w:t>: Matt Davids</w:t>
             </w:r>
           </w:p>
           <w:p>
@@ -9978,13 +9663,13 @@
                 <w:b/>
                 <w:bCs/>
               </w:rPr>
-              <w:t>Phone</w:t>
+              <w:t xml:space="preserve">Title: </w:t>
             </w:r>
             <w:r>
               <w:rPr>
                 <w:rFonts w:cstheme="minorHAnsi"/>
               </w:rPr>
-              <w:t>: (+61) 4 34587569</w:t>
+              <w:t>Chief Executive Officer</w:t>
             </w:r>
           </w:p>
           <w:p>
@@ -10005,13 +9690,82 @@
                 <w:b/>
                 <w:bCs/>
               </w:rPr>
+              <w:t>Phone</w:t>
+            </w:r>
+            <w:r>
+              <w:rPr>
+                <w:rFonts w:cstheme="minorHAnsi"/>
+              </w:rPr>
+              <w:t>: (+61) 4 34587569</w:t>
+            </w:r>
+          </w:p>
+          <w:p>
+            <w:pPr>
+              <w:pStyle w:val="ListParagraph"/>
+              <w:numPr>
+                <w:ilvl w:val="0"/>
+                <w:numId w:val="40"/>
+              </w:numPr>
+              <w:spacing w:line="360" w:lineRule="auto"/>
+              <w:rPr>
+                <w:rFonts w:cstheme="minorHAnsi"/>
+              </w:rPr>
+            </w:pPr>
+            <w:r>
+              <w:rPr>
+                <w:rFonts w:cstheme="minorHAnsi"/>
+                <w:b/>
+                <w:bCs/>
+              </w:rPr>
               <w:t>Email</w:t>
             </w:r>
             <w:r>
               <w:rPr>
                 <w:rFonts w:cstheme="minorHAnsi"/>
               </w:rPr>
-              <w:t>: matt.davids@abb.com.au</w:t>
+              <w:t xml:space="preserve">: </w:t>
+            </w:r>
+            <w:hyperlink r:id="rId25" w:history="1">
+              <w:r>
+                <w:rPr>
+                  <w:rStyle w:val="Hyperlink"/>
+                  <w:rFonts w:cstheme="minorHAnsi"/>
+                </w:rPr>
+                <w:t>matt.davids@abb.com.au</w:t>
+              </w:r>
+            </w:hyperlink>
+          </w:p>
+          <w:p>
+            <w:pPr>
+              <w:pStyle w:val="ListParagraph"/>
+              <w:numPr>
+                <w:ilvl w:val="0"/>
+                <w:numId w:val="40"/>
+              </w:numPr>
+              <w:spacing w:line="360" w:lineRule="auto"/>
+              <w:rPr>
+                <w:rFonts w:cstheme="minorHAnsi"/>
+              </w:rPr>
+            </w:pPr>
+            <w:r>
+              <w:rPr>
+                <w:rFonts w:cstheme="minorHAnsi"/>
+                <w:b/>
+                <w:bCs/>
+              </w:rPr>
+              <w:t>Address</w:t>
+            </w:r>
+            <w:r>
+              <w:rPr>
+                <w:rFonts w:cstheme="minorHAnsi"/>
+              </w:rPr>
+              <w:t>:</w:t>
+            </w:r>
+            <w:r>
+              <w:rPr>
+                <w:rFonts w:cstheme="minorHAnsi"/>
+              </w:rPr>
+              <w:t xml:space="preserve"> 570 ABC Street, Perth, WA 6000</w:t>
             </w:r>
           </w:p>
         </w:tc>
@@ -10073,13 +9827,7 @@
               <w:rPr>
                 <w:rFonts w:cstheme="minorHAnsi"/>
               </w:rPr>
-              <w:t xml:space="preserve">November 27, 2023: RFP </w:t>
-            </w:r>
-            <w:r>
-              <w:rPr>
-                <w:rFonts w:cstheme="minorHAnsi"/>
-              </w:rPr>
-              <w:t>announced/</w:t>
+              <w:t>November 27, 2023: RFP announced/</w:t>
             </w:r>
             <w:proofErr w:type="gramStart"/>
             <w:r>
@@ -10217,6 +9965,7 @@
               <w:rPr>
                 <w:rFonts w:cstheme="minorHAnsi"/>
               </w:rPr>
+              <w:lastRenderedPageBreak/>
               <w:t xml:space="preserve">January 24, 2024: Final vendor </w:t>
             </w:r>
             <w:proofErr w:type="gramStart"/>
@@ -10259,9 +10008,228 @@
             <w:pPr>
               <w:rPr>
                 <w:rFonts w:cstheme="minorHAnsi"/>
+                <w:b/>
+                <w:bCs/>
                 <w:color w:val="000000" w:themeColor="text1"/>
               </w:rPr>
             </w:pPr>
+            <w:r>
+              <w:rPr>
+                <w:rFonts w:cstheme="minorHAnsi"/>
+                <w:b/>
+                <w:bCs/>
+                <w:color w:val="000000" w:themeColor="text1"/>
+              </w:rPr>
+              <w:lastRenderedPageBreak/>
+              <w:t>Criteria for Decision-Making</w:t>
+            </w:r>
+          </w:p>
+        </w:tc>
+        <w:tc>
+          <w:tcPr>
+            <w:tcW w:w="6611" w:type="dxa"/>
+          </w:tcPr>
+          <w:p>
+            <w:pPr>
+              <w:rPr>
+                <w:rFonts w:cstheme="minorHAnsi"/>
+              </w:rPr>
+            </w:pPr>
+            <w:r>
+              <w:rPr>
+                <w:rFonts w:cstheme="minorHAnsi"/>
+              </w:rPr>
+              <w:t>Aussie Business Buzz (ABB) staff will review submitted proposals and select vendors based on the following criteria.</w:t>
+            </w:r>
+          </w:p>
+          <w:p>
+            <w:pPr>
+              <w:pStyle w:val="ListParagraph"/>
+              <w:numPr>
+                <w:ilvl w:val="0"/>
+                <w:numId w:val="44"/>
+              </w:numPr>
+              <w:rPr>
+                <w:rFonts w:cstheme="minorHAnsi"/>
+              </w:rPr>
+            </w:pPr>
+            <w:r>
+              <w:rPr>
+                <w:rFonts w:cstheme="minorHAnsi"/>
+                <w:b/>
+                <w:bCs/>
+              </w:rPr>
+              <w:t>Technical Suitability</w:t>
+            </w:r>
+            <w:r>
+              <w:rPr>
+                <w:rFonts w:cstheme="minorHAnsi"/>
+              </w:rPr>
+              <w:t>: How well the proposed solution aligns with the specified requirements.</w:t>
+            </w:r>
+          </w:p>
+          <w:p>
+            <w:pPr>
+              <w:pStyle w:val="ListParagraph"/>
+              <w:numPr>
+                <w:ilvl w:val="0"/>
+                <w:numId w:val="44"/>
+              </w:numPr>
+              <w:rPr>
+                <w:rFonts w:cstheme="minorHAnsi"/>
+              </w:rPr>
+            </w:pPr>
+            <w:r>
+              <w:rPr>
+                <w:rFonts w:cstheme="minorHAnsi"/>
+                <w:b/>
+                <w:bCs/>
+              </w:rPr>
+              <w:t>Cost Proposal</w:t>
+            </w:r>
+            <w:r>
+              <w:rPr>
+                <w:rFonts w:cstheme="minorHAnsi"/>
+              </w:rPr>
+              <w:t xml:space="preserve">: Clear breakdown of costs, including development, maintenance, and ongoing support </w:t>
+            </w:r>
+          </w:p>
+          <w:p>
+            <w:pPr>
+              <w:pStyle w:val="ListParagraph"/>
+              <w:numPr>
+                <w:ilvl w:val="0"/>
+                <w:numId w:val="44"/>
+              </w:numPr>
+              <w:rPr>
+                <w:rFonts w:cstheme="minorHAnsi"/>
+              </w:rPr>
+            </w:pPr>
+            <w:r>
+              <w:rPr>
+                <w:rFonts w:cstheme="minorHAnsi"/>
+                <w:b/>
+                <w:bCs/>
+              </w:rPr>
+              <w:t>Experience and Reputation</w:t>
+            </w:r>
+            <w:r>
+              <w:rPr>
+                <w:rFonts w:cstheme="minorHAnsi"/>
+              </w:rPr>
+              <w:t>: History of successfully delivering similar solutions and references.</w:t>
+            </w:r>
+          </w:p>
+          <w:p>
+            <w:pPr>
+              <w:pStyle w:val="ListParagraph"/>
+              <w:numPr>
+                <w:ilvl w:val="0"/>
+                <w:numId w:val="44"/>
+              </w:numPr>
+              <w:rPr>
+                <w:rFonts w:cstheme="minorHAnsi"/>
+              </w:rPr>
+            </w:pPr>
+            <w:r>
+              <w:rPr>
+                <w:rFonts w:cstheme="minorHAnsi"/>
+                <w:b/>
+                <w:bCs/>
+              </w:rPr>
+              <w:t>Scalability</w:t>
+            </w:r>
+            <w:r>
+              <w:rPr>
+                <w:rFonts w:cstheme="minorHAnsi"/>
+              </w:rPr>
+              <w:t>:</w:t>
+            </w:r>
+            <w:r>
+              <w:rPr>
+                <w:rFonts w:cstheme="minorHAnsi"/>
+              </w:rPr>
+              <w:t xml:space="preserve"> Capability of the solution to accommodate future growth and evolving needs</w:t>
+            </w:r>
+          </w:p>
+          <w:p>
+            <w:pPr>
+              <w:pStyle w:val="ListParagraph"/>
+              <w:numPr>
+                <w:ilvl w:val="0"/>
+                <w:numId w:val="44"/>
+              </w:numPr>
+              <w:rPr>
+                <w:rFonts w:cstheme="minorHAnsi"/>
+              </w:rPr>
+            </w:pPr>
+            <w:r>
+              <w:rPr>
+                <w:rFonts w:cstheme="minorHAnsi"/>
+                <w:b/>
+                <w:bCs/>
+              </w:rPr>
+              <w:t>Support and Maintenance</w:t>
+            </w:r>
+            <w:r>
+              <w:rPr>
+                <w:rFonts w:cstheme="minorHAnsi"/>
+              </w:rPr>
+              <w:t>: Proposed plan for continuous support and maintenance</w:t>
+            </w:r>
+          </w:p>
+          <w:p>
+            <w:pPr>
+              <w:pStyle w:val="ListParagraph"/>
+              <w:numPr>
+                <w:ilvl w:val="0"/>
+                <w:numId w:val="44"/>
+              </w:numPr>
+              <w:rPr>
+                <w:rFonts w:cstheme="minorHAnsi"/>
+              </w:rPr>
+            </w:pPr>
+            <w:r>
+              <w:rPr>
+                <w:rFonts w:cstheme="minorHAnsi"/>
+                <w:b/>
+                <w:bCs/>
+              </w:rPr>
+              <w:t>Innovation</w:t>
+            </w:r>
+            <w:r>
+              <w:rPr>
+                <w:rFonts w:cstheme="minorHAnsi"/>
+              </w:rPr>
+              <w:t>: Creative ideas or features that contribute value beyond the outlined requirements</w:t>
+            </w:r>
+          </w:p>
+        </w:tc>
+      </w:tr>
+      <w:tr>
+        <w:tc>
+          <w:tcPr>
+            <w:tcW w:w="2405" w:type="dxa"/>
+            <w:shd w:val="clear" w:color="auto" w:fill="DBDBDB" w:themeFill="accent3" w:themeFillTint="66"/>
+          </w:tcPr>
+          <w:p>
+            <w:pPr>
+              <w:rPr>
+                <w:rFonts w:cstheme="minorHAnsi"/>
+                <w:b/>
+                <w:bCs/>
+                <w:color w:val="000000" w:themeColor="text1"/>
+              </w:rPr>
+            </w:pPr>
+            <w:r>
+              <w:rPr>
+                <w:rFonts w:cstheme="minorHAnsi"/>
+                <w:b/>
+                <w:bCs/>
+                <w:color w:val="000000" w:themeColor="text1"/>
+              </w:rPr>
+              <w:t>Basic Summary of the Project/Initiative</w:t>
+            </w:r>
           </w:p>
         </w:tc>
         <w:tc>
@@ -10312,89 +10280,6 @@
           <w:szCs w:val="48"/>
         </w:rPr>
       </w:pPr>
-    </w:p>
-    <w:p>
-      <w:pPr>
-        <w:pStyle w:val="Heading1"/>
-        <w:jc w:val="center"/>
-        <w:rPr>
-          <w:b/>
-          <w:bCs/>
-          <w:sz w:val="48"/>
-          <w:szCs w:val="48"/>
-        </w:rPr>
-      </w:pPr>
-    </w:p>
-    <w:p>
-      <w:pPr>
-        <w:pStyle w:val="Heading1"/>
-        <w:jc w:val="center"/>
-        <w:rPr>
-          <w:b/>
-          <w:bCs/>
-          <w:sz w:val="48"/>
-          <w:szCs w:val="48"/>
-        </w:rPr>
-      </w:pPr>
-      <w:bookmarkStart w:id="13" w:name="_Toc151888189"/>
-      <w:r>
-        <w:rPr>
-          <w:b/>
-          <w:bCs/>
-          <w:sz w:val="48"/>
-          <w:szCs w:val="48"/>
-        </w:rPr>
-        <w:t xml:space="preserve">Chapter </w:t>
-      </w:r>
-      <w:r>
-        <w:rPr>
-          <w:b/>
-          <w:bCs/>
-          <w:sz w:val="48"/>
-          <w:szCs w:val="48"/>
-        </w:rPr>
-        <w:t>3</w:t>
-      </w:r>
-      <w:r>
-        <w:rPr>
-          <w:b/>
-          <w:bCs/>
-          <w:sz w:val="48"/>
-          <w:szCs w:val="48"/>
-        </w:rPr>
-        <w:t xml:space="preserve"> -</w:t>
-      </w:r>
-      <w:r>
-        <w:t xml:space="preserve"> </w:t>
-      </w:r>
-      <w:r>
-        <w:rPr>
-          <w:b/>
-          <w:bCs/>
-          <w:sz w:val="48"/>
-          <w:szCs w:val="48"/>
-        </w:rPr>
-        <w:t>Software Development Methods, Processes and</w:t>
-      </w:r>
-      <w:r>
-        <w:rPr>
-          <w:b/>
-          <w:bCs/>
-          <w:sz w:val="48"/>
-          <w:szCs w:val="48"/>
-        </w:rPr>
-        <w:t xml:space="preserve"> </w:t>
-      </w:r>
-      <w:r>
-        <w:rPr>
-          <w:b/>
-          <w:bCs/>
-          <w:sz w:val="48"/>
-          <w:szCs w:val="48"/>
-        </w:rPr>
-        <w:t>Techniques</w:t>
-      </w:r>
-      <w:bookmarkEnd w:id="13"/>
     </w:p>
     <w:p/>
     <w:p/>
@@ -10418,6 +10303,114 @@
     <w:p/>
     <w:p/>
     <w:p/>
+    <w:p/>
+    <w:p/>
+    <w:p/>
+    <w:p>
+      <w:pPr>
+        <w:pStyle w:val="Heading1"/>
+        <w:jc w:val="center"/>
+        <w:rPr>
+          <w:b/>
+          <w:bCs/>
+          <w:sz w:val="48"/>
+          <w:szCs w:val="48"/>
+        </w:rPr>
+      </w:pPr>
+    </w:p>
+    <w:p>
+      <w:pPr>
+        <w:pStyle w:val="Heading1"/>
+        <w:jc w:val="center"/>
+        <w:rPr>
+          <w:b/>
+          <w:bCs/>
+          <w:sz w:val="48"/>
+          <w:szCs w:val="48"/>
+        </w:rPr>
+      </w:pPr>
+      <w:bookmarkStart w:id="13" w:name="_Toc151888189"/>
+      <w:r>
+        <w:rPr>
+          <w:b/>
+          <w:bCs/>
+          <w:sz w:val="48"/>
+          <w:szCs w:val="48"/>
+        </w:rPr>
+        <w:t xml:space="preserve">Chapter </w:t>
+      </w:r>
+      <w:r>
+        <w:rPr>
+          <w:b/>
+          <w:bCs/>
+          <w:sz w:val="48"/>
+          <w:szCs w:val="48"/>
+        </w:rPr>
+        <w:t>3</w:t>
+      </w:r>
+      <w:r>
+        <w:rPr>
+          <w:b/>
+          <w:bCs/>
+          <w:sz w:val="48"/>
+          <w:szCs w:val="48"/>
+        </w:rPr>
+        <w:t xml:space="preserve"> -</w:t>
+      </w:r>
+      <w:r>
+        <w:t xml:space="preserve"> </w:t>
+      </w:r>
+      <w:r>
+        <w:rPr>
+          <w:b/>
+          <w:bCs/>
+          <w:sz w:val="48"/>
+          <w:szCs w:val="48"/>
+        </w:rPr>
+        <w:t>Software Development Methods, Processes and</w:t>
+      </w:r>
+      <w:r>
+        <w:rPr>
+          <w:b/>
+          <w:bCs/>
+          <w:sz w:val="48"/>
+          <w:szCs w:val="48"/>
+        </w:rPr>
+        <w:t xml:space="preserve"> </w:t>
+      </w:r>
+      <w:r>
+        <w:rPr>
+          <w:b/>
+          <w:bCs/>
+          <w:sz w:val="48"/>
+          <w:szCs w:val="48"/>
+        </w:rPr>
+        <w:t>Techniques</w:t>
+      </w:r>
+      <w:bookmarkEnd w:id="13"/>
+    </w:p>
+    <w:p/>
+    <w:p/>
+    <w:p/>
+    <w:p/>
+    <w:p/>
+    <w:p/>
+    <w:p/>
+    <w:p/>
+    <w:p/>
+    <w:p/>
+    <w:p/>
+    <w:p/>
+    <w:p/>
+    <w:p/>
+    <w:p/>
+    <w:p/>
+    <w:p/>
+    <w:p/>
+    <w:p/>
+    <w:p/>
+    <w:p/>
+    <w:p/>
     <w:p>
       <w:pPr>
         <w:pStyle w:val="Heading2"/>
@@ -10488,7 +10481,7 @@
         </w:rPr>
         <w:t xml:space="preserve">Agile software development transcends mere frameworks and practices, evolving into a comprehensive mindset that emphasizes collaboration, adaptability, and continuous improvement. Unlike traditional methodologies, such as Waterfall, Agile is not confined to a specific set of rules; rather, it is an umbrella term encompassing various frameworks and practices aligned with the values and principles articulated in the Manifesto for Agile Software Development. </w:t>
       </w:r>
-      <w:hyperlink r:id="rId25" w:history="1">
+      <w:hyperlink r:id="rId26" w:history="1">
         <w:r>
           <w:rPr>
             <w:rStyle w:val="Hyperlink"/>
@@ -10551,7 +10544,7 @@
         </w:rPr>
         <w:t xml:space="preserve">The foundation of Agile is laid out in the Manifesto for Agile Software Development and its accompanying 12 Principles. These values and principles guide how teams approach software development, change, and uncertainty. </w:t>
       </w:r>
-      <w:hyperlink r:id="rId26" w:history="1">
+      <w:hyperlink r:id="rId27" w:history="1">
         <w:r>
           <w:rPr>
             <w:rStyle w:val="Hyperlink"/>
@@ -10596,7 +10589,7 @@
                     </pic:cNvPicPr>
                   </pic:nvPicPr>
                   <pic:blipFill>
-                    <a:blip r:embed="rId27">
+                    <a:blip r:embed="rId28">
                       <a:extLst>
                         <a:ext uri="{28A0092B-C50C-407E-A947-70E740481C1C}">
                           <a14:useLocalDpi xmlns:a14="http://schemas.microsoft.com/office/drawing/2010/main" val="0"/>
@@ -10636,18 +10629,31 @@
         <w:tab/>
         <w:t xml:space="preserve">Figure </w:t>
       </w:r>
-      <w:fldSimple w:instr=" SEQ Figure \* ARABIC ">
-        <w:r>
-          <w:rPr>
-            <w:noProof/>
-          </w:rPr>
-          <w:t>13</w:t>
-        </w:r>
-      </w:fldSimple>
+      <w:r>
+        <w:fldChar w:fldCharType="begin"/>
+      </w:r>
+      <w:r>
+        <w:instrText xml:space="preserve"> SEQ Figure \* ARABIC </w:instrText>
+      </w:r>
+      <w:r>
+        <w:fldChar w:fldCharType="separate"/>
+      </w:r>
+      <w:r>
+        <w:rPr>
+          <w:noProof/>
+        </w:rPr>
+        <w:t>13</w:t>
+      </w:r>
+      <w:r>
+        <w:rPr>
+          <w:noProof/>
+        </w:rPr>
+        <w:fldChar w:fldCharType="end"/>
+      </w:r>
       <w:r>
         <w:t>: Agile Manifesto (</w:t>
       </w:r>
-      <w:hyperlink r:id="rId28" w:history="1">
+      <w:hyperlink r:id="rId29" w:history="1">
         <w:r>
           <w:rPr>
             <w:rStyle w:val="Hyperlink"/>
@@ -10723,7 +10729,7 @@
         </w:rPr>
         <w:t xml:space="preserve">Agile as a Mindset: </w:t>
       </w:r>
-      <w:hyperlink r:id="rId29" w:history="1">
+      <w:hyperlink r:id="rId30" w:history="1">
         <w:r>
           <w:rPr>
             <w:rStyle w:val="Hyperlink"/>
@@ -10792,7 +10798,7 @@
           <w14:ligatures w14:val="standardContextual"/>
         </w:rPr>
         <w:drawing>
-          <wp:inline distT="0" distB="0" distL="0" distR="0" wp14:anchorId="7EA64D0F" wp14:editId="6A9734FB">
+          <wp:inline distT="0" distB="0" distL="0" distR="0" wp14:anchorId="7EA64D0F" wp14:editId="556C7ECA">
             <wp:extent cx="5731510" cy="5060315"/>
             <wp:effectExtent l="0" t="0" r="2540" b="6985"/>
             <wp:docPr id="2" name="Picture 2"/>
@@ -10807,7 +10813,7 @@
                     <pic:cNvPicPr/>
                   </pic:nvPicPr>
                   <pic:blipFill>
-                    <a:blip r:embed="rId30" cstate="print">
+                    <a:blip r:embed="rId31" cstate="print">
                       <a:extLst>
                         <a:ext uri="{28A0092B-C50C-407E-A947-70E740481C1C}">
                           <a14:useLocalDpi xmlns:a14="http://schemas.microsoft.com/office/drawing/2010/main" val="0"/>
@@ -10841,14 +10847,27 @@
       <w:r>
         <w:t xml:space="preserve">           Figure </w:t>
       </w:r>
-      <w:fldSimple w:instr=" SEQ Figure \* ARABIC ">
-        <w:r>
-          <w:rPr>
-            <w:noProof/>
-          </w:rPr>
-          <w:t>14</w:t>
-        </w:r>
-      </w:fldSimple>
+      <w:r>
+        <w:fldChar w:fldCharType="begin"/>
+      </w:r>
+      <w:r>
+        <w:instrText xml:space="preserve"> SEQ Figure \* ARABIC </w:instrText>
+      </w:r>
+      <w:r>
+        <w:fldChar w:fldCharType="separate"/>
+      </w:r>
+      <w:r>
+        <w:rPr>
+          <w:noProof/>
+        </w:rPr>
+        <w:t>14</w:t>
+      </w:r>
+      <w:r>
+        <w:rPr>
+          <w:noProof/>
+        </w:rPr>
+        <w:fldChar w:fldCharType="end"/>
+      </w:r>
       <w:r>
         <w:t>: Agile mindset (</w:t>
       </w:r>
@@ -10891,7 +10910,7 @@
         </w:rPr>
         <w:t xml:space="preserve">: </w:t>
       </w:r>
-      <w:hyperlink r:id="rId31" w:history="1">
+      <w:hyperlink r:id="rId32" w:history="1">
         <w:r>
           <w:rPr>
             <w:rStyle w:val="Hyperlink"/>
@@ -10954,7 +10973,7 @@
         <w:lastRenderedPageBreak/>
         <w:t xml:space="preserve">Four Pillars of the Agile Mindset: </w:t>
       </w:r>
-      <w:hyperlink r:id="rId32" w:history="1">
+      <w:hyperlink r:id="rId33" w:history="1">
         <w:r>
           <w:rPr>
             <w:rStyle w:val="Hyperlink"/>
@@ -11390,7 +11409,7 @@
     </w:p>
     <w:p/>
     <w:p>
-      <w:hyperlink r:id="rId33" w:history="1">
+      <w:hyperlink r:id="rId34" w:history="1">
         <w:r>
           <w:rPr>
             <w:rStyle w:val="Hyperlink"/>
@@ -11400,7 +11419,7 @@
       </w:hyperlink>
     </w:p>
     <w:p>
-      <w:hyperlink r:id="rId34" w:history="1">
+      <w:hyperlink r:id="rId35" w:history="1">
         <w:r>
           <w:rPr>
             <w:rStyle w:val="Hyperlink"/>
@@ -11410,7 +11429,7 @@
       </w:hyperlink>
     </w:p>
     <w:p>
-      <w:hyperlink r:id="rId35" w:history="1">
+      <w:hyperlink r:id="rId36" w:history="1">
         <w:r>
           <w:rPr>
             <w:rStyle w:val="Hyperlink"/>
@@ -11420,7 +11439,7 @@
       </w:hyperlink>
     </w:p>
     <w:p>
-      <w:hyperlink r:id="rId36" w:history="1">
+      <w:hyperlink r:id="rId37" w:history="1">
         <w:r>
           <w:rPr>
             <w:rStyle w:val="Hyperlink"/>
@@ -11433,8 +11452,8 @@
     <w:p/>
     <w:p/>
     <w:sectPr>
-      <w:footerReference w:type="default" r:id="rId37"/>
-      <w:footerReference w:type="first" r:id="rId38"/>
+      <w:footerReference w:type="default" r:id="rId38"/>
+      <w:footerReference w:type="first" r:id="rId39"/>
       <w:pgSz w:w="11906" w:h="16838"/>
       <w:pgMar w:top="1440" w:right="1440" w:bottom="1440" w:left="1440" w:header="708" w:footer="708" w:gutter="0"/>
       <w:pgNumType w:start="1"/>
@@ -13332,6 +13351,119 @@
     </w:lvl>
   </w:abstractNum>
   <w:abstractNum w:abstractNumId="14" w15:restartNumberingAfterBreak="0">
+    <w:nsid w:val="2D3459D5"/>
+    <w:multiLevelType w:val="hybridMultilevel"/>
+    <w:tmpl w:val="F8A47200"/>
+    <w:lvl w:ilvl="0" w:tplc="0C090001">
+      <w:start w:val="1"/>
+      <w:numFmt w:val="bullet"/>
+      <w:lvlText w:val=""/>
+      <w:lvlJc w:val="left"/>
+      <w:pPr>
+        <w:ind w:left="720" w:hanging="360"/>
+      </w:pPr>
+      <w:rPr>
+        <w:rFonts w:ascii="Symbol" w:hAnsi="Symbol" w:hint="default"/>
+      </w:rPr>
+    </w:lvl>
+    <w:lvl w:ilvl="1" w:tplc="0C090003" w:tentative="1">
+      <w:start w:val="1"/>
+      <w:numFmt w:val="bullet"/>
+      <w:lvlText w:val="o"/>
+      <w:lvlJc w:val="left"/>
+      <w:pPr>
+        <w:ind w:left="1440" w:hanging="360"/>
+      </w:pPr>
+      <w:rPr>
+        <w:rFonts w:ascii="Courier New" w:hAnsi="Courier New" w:cs="Courier New" w:hint="default"/>
+      </w:rPr>
+    </w:lvl>
+    <w:lvl w:ilvl="2" w:tplc="0C090005" w:tentative="1">
+      <w:start w:val="1"/>
+      <w:numFmt w:val="bullet"/>
+      <w:lvlText w:val=""/>
+      <w:lvlJc w:val="left"/>
+      <w:pPr>
+        <w:ind w:left="2160" w:hanging="360"/>
+      </w:pPr>
+      <w:rPr>
+        <w:rFonts w:ascii="Wingdings" w:hAnsi="Wingdings" w:hint="default"/>
+      </w:rPr>
+    </w:lvl>
+    <w:lvl w:ilvl="3" w:tplc="0C090001" w:tentative="1">
+      <w:start w:val="1"/>
+      <w:numFmt w:val="bullet"/>
+      <w:lvlText w:val=""/>
+      <w:lvlJc w:val="left"/>
+      <w:pPr>
+        <w:ind w:left="2880" w:hanging="360"/>
+      </w:pPr>
+      <w:rPr>
+        <w:rFonts w:ascii="Symbol" w:hAnsi="Symbol" w:hint="default"/>
+      </w:rPr>
+    </w:lvl>
+    <w:lvl w:ilvl="4" w:tplc="0C090003" w:tentative="1">
+      <w:start w:val="1"/>
+      <w:numFmt w:val="bullet"/>
+      <w:lvlText w:val="o"/>
+      <w:lvlJc w:val="left"/>
+      <w:pPr>
+        <w:ind w:left="3600" w:hanging="360"/>
+      </w:pPr>
+      <w:rPr>
+        <w:rFonts w:ascii="Courier New" w:hAnsi="Courier New" w:cs="Courier New" w:hint="default"/>
+      </w:rPr>
+    </w:lvl>
+    <w:lvl w:ilvl="5" w:tplc="0C090005" w:tentative="1">
+      <w:start w:val="1"/>
+      <w:numFmt w:val="bullet"/>
+      <w:lvlText w:val=""/>
+      <w:lvlJc w:val="left"/>
+      <w:pPr>
+        <w:ind w:left="4320" w:hanging="360"/>
+      </w:pPr>
+      <w:rPr>
+        <w:rFonts w:ascii="Wingdings" w:hAnsi="Wingdings" w:hint="default"/>
+      </w:rPr>
+    </w:lvl>
+    <w:lvl w:ilvl="6" w:tplc="0C090001" w:tentative="1">
+      <w:start w:val="1"/>
+      <w:numFmt w:val="bullet"/>
+      <w:lvlText w:val=""/>
+      <w:lvlJc w:val="left"/>
+      <w:pPr>
+        <w:ind w:left="5040" w:hanging="360"/>
+      </w:pPr>
+      <w:rPr>
+        <w:rFonts w:ascii="Symbol" w:hAnsi="Symbol" w:hint="default"/>
+      </w:rPr>
+    </w:lvl>
+    <w:lvl w:ilvl="7" w:tplc="0C090003" w:tentative="1">
+      <w:start w:val="1"/>
+      <w:numFmt w:val="bullet"/>
+      <w:lvlText w:val="o"/>
+      <w:lvlJc w:val="left"/>
+      <w:pPr>
+        <w:ind w:left="5760" w:hanging="360"/>
+      </w:pPr>
+      <w:rPr>
+        <w:rFonts w:ascii="Courier New" w:hAnsi="Courier New" w:cs="Courier New" w:hint="default"/>
+      </w:rPr>
+    </w:lvl>
+    <w:lvl w:ilvl="8" w:tplc="0C090005" w:tentative="1">
+      <w:start w:val="1"/>
+      <w:numFmt w:val="bullet"/>
+      <w:lvlText w:val=""/>
+      <w:lvlJc w:val="left"/>
+      <w:pPr>
+        <w:ind w:left="6480" w:hanging="360"/>
+      </w:pPr>
+      <w:rPr>
+        <w:rFonts w:ascii="Wingdings" w:hAnsi="Wingdings" w:hint="default"/>
+      </w:rPr>
+    </w:lvl>
+  </w:abstractNum>
+  <w:abstractNum w:abstractNumId="15" w15:restartNumberingAfterBreak="0">
     <w:nsid w:val="2D722B81"/>
     <w:multiLevelType w:val="hybridMultilevel"/>
     <w:tmpl w:val="7604EB5E"/>
@@ -13444,7 +13576,7 @@
       </w:rPr>
     </w:lvl>
   </w:abstractNum>
-  <w:abstractNum w:abstractNumId="15" w15:restartNumberingAfterBreak="0">
+  <w:abstractNum w:abstractNumId="16" w15:restartNumberingAfterBreak="0">
     <w:nsid w:val="2DA25B58"/>
     <w:multiLevelType w:val="hybridMultilevel"/>
     <w:tmpl w:val="F41EB19E"/>
@@ -13557,7 +13689,7 @@
       </w:rPr>
     </w:lvl>
   </w:abstractNum>
-  <w:abstractNum w:abstractNumId="16" w15:restartNumberingAfterBreak="0">
+  <w:abstractNum w:abstractNumId="17" w15:restartNumberingAfterBreak="0">
     <w:nsid w:val="2FFC071E"/>
     <w:multiLevelType w:val="hybridMultilevel"/>
     <w:tmpl w:val="89843042"/>
@@ -13670,7 +13802,7 @@
       </w:rPr>
     </w:lvl>
   </w:abstractNum>
-  <w:abstractNum w:abstractNumId="17" w15:restartNumberingAfterBreak="0">
+  <w:abstractNum w:abstractNumId="18" w15:restartNumberingAfterBreak="0">
     <w:nsid w:val="37515E45"/>
     <w:multiLevelType w:val="hybridMultilevel"/>
     <w:tmpl w:val="95B0FE6E"/>
@@ -13783,7 +13915,7 @@
       </w:rPr>
     </w:lvl>
   </w:abstractNum>
-  <w:abstractNum w:abstractNumId="18" w15:restartNumberingAfterBreak="0">
+  <w:abstractNum w:abstractNumId="19" w15:restartNumberingAfterBreak="0">
     <w:nsid w:val="3AF807CA"/>
     <w:multiLevelType w:val="hybridMultilevel"/>
     <w:tmpl w:val="D48C7698"/>
@@ -13896,7 +14028,7 @@
       </w:rPr>
     </w:lvl>
   </w:abstractNum>
-  <w:abstractNum w:abstractNumId="19" w15:restartNumberingAfterBreak="0">
+  <w:abstractNum w:abstractNumId="20" w15:restartNumberingAfterBreak="0">
     <w:nsid w:val="3B817D79"/>
     <w:multiLevelType w:val="hybridMultilevel"/>
     <w:tmpl w:val="DC1EF062"/>
@@ -14009,7 +14141,7 @@
       </w:rPr>
     </w:lvl>
   </w:abstractNum>
-  <w:abstractNum w:abstractNumId="20" w15:restartNumberingAfterBreak="0">
+  <w:abstractNum w:abstractNumId="21" w15:restartNumberingAfterBreak="0">
     <w:nsid w:val="42AF62A6"/>
     <w:multiLevelType w:val="hybridMultilevel"/>
     <w:tmpl w:val="B220F7A4"/>
@@ -14122,7 +14254,7 @@
       </w:rPr>
     </w:lvl>
   </w:abstractNum>
-  <w:abstractNum w:abstractNumId="21" w15:restartNumberingAfterBreak="0">
+  <w:abstractNum w:abstractNumId="22" w15:restartNumberingAfterBreak="0">
     <w:nsid w:val="437D6615"/>
     <w:multiLevelType w:val="hybridMultilevel"/>
     <w:tmpl w:val="EC74DCE6"/>
@@ -14235,7 +14367,7 @@
       </w:rPr>
     </w:lvl>
   </w:abstractNum>
-  <w:abstractNum w:abstractNumId="22" w15:restartNumberingAfterBreak="0">
+  <w:abstractNum w:abstractNumId="23" w15:restartNumberingAfterBreak="0">
     <w:nsid w:val="45A624AC"/>
     <w:multiLevelType w:val="hybridMultilevel"/>
     <w:tmpl w:val="12B64B48"/>
@@ -14348,7 +14480,7 @@
       </w:rPr>
     </w:lvl>
   </w:abstractNum>
-  <w:abstractNum w:abstractNumId="23" w15:restartNumberingAfterBreak="0">
+  <w:abstractNum w:abstractNumId="24" w15:restartNumberingAfterBreak="0">
     <w:nsid w:val="465744AA"/>
     <w:multiLevelType w:val="hybridMultilevel"/>
     <w:tmpl w:val="FE2452AE"/>
@@ -14461,7 +14593,7 @@
       </w:rPr>
     </w:lvl>
   </w:abstractNum>
-  <w:abstractNum w:abstractNumId="24" w15:restartNumberingAfterBreak="0">
+  <w:abstractNum w:abstractNumId="25" w15:restartNumberingAfterBreak="0">
     <w:nsid w:val="47496E40"/>
     <w:multiLevelType w:val="multilevel"/>
     <w:tmpl w:val="DE54BACE"/>
@@ -14610,7 +14742,7 @@
       </w:rPr>
     </w:lvl>
   </w:abstractNum>
-  <w:abstractNum w:abstractNumId="25" w15:restartNumberingAfterBreak="0">
+  <w:abstractNum w:abstractNumId="26" w15:restartNumberingAfterBreak="0">
     <w:nsid w:val="4767744F"/>
     <w:multiLevelType w:val="hybridMultilevel"/>
     <w:tmpl w:val="BC90627A"/>
@@ -14723,7 +14855,7 @@
       </w:rPr>
     </w:lvl>
   </w:abstractNum>
-  <w:abstractNum w:abstractNumId="26" w15:restartNumberingAfterBreak="0">
+  <w:abstractNum w:abstractNumId="27" w15:restartNumberingAfterBreak="0">
     <w:nsid w:val="494A6953"/>
     <w:multiLevelType w:val="hybridMultilevel"/>
     <w:tmpl w:val="EBD607A2"/>
@@ -14836,7 +14968,7 @@
       </w:rPr>
     </w:lvl>
   </w:abstractNum>
-  <w:abstractNum w:abstractNumId="27" w15:restartNumberingAfterBreak="0">
+  <w:abstractNum w:abstractNumId="28" w15:restartNumberingAfterBreak="0">
     <w:nsid w:val="4A851423"/>
     <w:multiLevelType w:val="hybridMultilevel"/>
     <w:tmpl w:val="848C8EFE"/>
@@ -14949,7 +15081,7 @@
       </w:rPr>
     </w:lvl>
   </w:abstractNum>
-  <w:abstractNum w:abstractNumId="28" w15:restartNumberingAfterBreak="0">
+  <w:abstractNum w:abstractNumId="29" w15:restartNumberingAfterBreak="0">
     <w:nsid w:val="4C703444"/>
     <w:multiLevelType w:val="hybridMultilevel"/>
     <w:tmpl w:val="C3343110"/>
@@ -15062,7 +15194,7 @@
       </w:rPr>
     </w:lvl>
   </w:abstractNum>
-  <w:abstractNum w:abstractNumId="29" w15:restartNumberingAfterBreak="0">
+  <w:abstractNum w:abstractNumId="30" w15:restartNumberingAfterBreak="0">
     <w:nsid w:val="4F91337E"/>
     <w:multiLevelType w:val="multilevel"/>
     <w:tmpl w:val="0809001F"/>
@@ -15148,7 +15280,7 @@
       </w:pPr>
     </w:lvl>
   </w:abstractNum>
-  <w:abstractNum w:abstractNumId="30" w15:restartNumberingAfterBreak="0">
+  <w:abstractNum w:abstractNumId="31" w15:restartNumberingAfterBreak="0">
     <w:nsid w:val="5ADC6AEE"/>
     <w:multiLevelType w:val="hybridMultilevel"/>
     <w:tmpl w:val="DA9A0574"/>
@@ -15261,7 +15393,7 @@
       </w:rPr>
     </w:lvl>
   </w:abstractNum>
-  <w:abstractNum w:abstractNumId="31" w15:restartNumberingAfterBreak="0">
+  <w:abstractNum w:abstractNumId="32" w15:restartNumberingAfterBreak="0">
     <w:nsid w:val="5C38104F"/>
     <w:multiLevelType w:val="hybridMultilevel"/>
     <w:tmpl w:val="C95C81FE"/>
@@ -15374,7 +15506,7 @@
       </w:rPr>
     </w:lvl>
   </w:abstractNum>
-  <w:abstractNum w:abstractNumId="32" w15:restartNumberingAfterBreak="0">
+  <w:abstractNum w:abstractNumId="33" w15:restartNumberingAfterBreak="0">
     <w:nsid w:val="5F3B138A"/>
     <w:multiLevelType w:val="multilevel"/>
     <w:tmpl w:val="A2984F62"/>
@@ -15523,7 +15655,7 @@
       </w:rPr>
     </w:lvl>
   </w:abstractNum>
-  <w:abstractNum w:abstractNumId="33" w15:restartNumberingAfterBreak="0">
+  <w:abstractNum w:abstractNumId="34" w15:restartNumberingAfterBreak="0">
     <w:nsid w:val="603470D4"/>
     <w:multiLevelType w:val="hybridMultilevel"/>
     <w:tmpl w:val="673CE6AE"/>
@@ -15636,7 +15768,7 @@
       </w:rPr>
     </w:lvl>
   </w:abstractNum>
-  <w:abstractNum w:abstractNumId="34" w15:restartNumberingAfterBreak="0">
+  <w:abstractNum w:abstractNumId="35" w15:restartNumberingAfterBreak="0">
     <w:nsid w:val="624110D4"/>
     <w:multiLevelType w:val="hybridMultilevel"/>
     <w:tmpl w:val="84B468DE"/>
@@ -15749,7 +15881,7 @@
       </w:rPr>
     </w:lvl>
   </w:abstractNum>
-  <w:abstractNum w:abstractNumId="35" w15:restartNumberingAfterBreak="0">
+  <w:abstractNum w:abstractNumId="36" w15:restartNumberingAfterBreak="0">
     <w:nsid w:val="687B12BE"/>
     <w:multiLevelType w:val="hybridMultilevel"/>
     <w:tmpl w:val="725E0348"/>
@@ -15862,7 +15994,7 @@
       </w:rPr>
     </w:lvl>
   </w:abstractNum>
-  <w:abstractNum w:abstractNumId="36" w15:restartNumberingAfterBreak="0">
+  <w:abstractNum w:abstractNumId="37" w15:restartNumberingAfterBreak="0">
     <w:nsid w:val="689B4186"/>
     <w:multiLevelType w:val="hybridMultilevel"/>
     <w:tmpl w:val="0CF2FC64"/>
@@ -15975,7 +16107,7 @@
       </w:rPr>
     </w:lvl>
   </w:abstractNum>
-  <w:abstractNum w:abstractNumId="37" w15:restartNumberingAfterBreak="0">
+  <w:abstractNum w:abstractNumId="38" w15:restartNumberingAfterBreak="0">
     <w:nsid w:val="68E14324"/>
     <w:multiLevelType w:val="hybridMultilevel"/>
     <w:tmpl w:val="DB0840D0"/>
@@ -16088,7 +16220,7 @@
       </w:rPr>
     </w:lvl>
   </w:abstractNum>
-  <w:abstractNum w:abstractNumId="38" w15:restartNumberingAfterBreak="0">
+  <w:abstractNum w:abstractNumId="39" w15:restartNumberingAfterBreak="0">
     <w:nsid w:val="71A632D7"/>
     <w:multiLevelType w:val="hybridMultilevel"/>
     <w:tmpl w:val="615212E0"/>
@@ -16201,7 +16333,7 @@
       </w:rPr>
     </w:lvl>
   </w:abstractNum>
-  <w:abstractNum w:abstractNumId="39" w15:restartNumberingAfterBreak="0">
+  <w:abstractNum w:abstractNumId="40" w15:restartNumberingAfterBreak="0">
     <w:nsid w:val="76986D19"/>
     <w:multiLevelType w:val="multilevel"/>
     <w:tmpl w:val="0809001F"/>
@@ -16287,7 +16419,7 @@
       </w:pPr>
     </w:lvl>
   </w:abstractNum>
-  <w:abstractNum w:abstractNumId="40" w15:restartNumberingAfterBreak="0">
+  <w:abstractNum w:abstractNumId="41" w15:restartNumberingAfterBreak="0">
     <w:nsid w:val="76DF2789"/>
     <w:multiLevelType w:val="hybridMultilevel"/>
     <w:tmpl w:val="E65E2262"/>
@@ -16400,7 +16532,7 @@
       </w:rPr>
     </w:lvl>
   </w:abstractNum>
-  <w:abstractNum w:abstractNumId="41" w15:restartNumberingAfterBreak="0">
+  <w:abstractNum w:abstractNumId="42" w15:restartNumberingAfterBreak="0">
     <w:nsid w:val="77C761BF"/>
     <w:multiLevelType w:val="hybridMultilevel"/>
     <w:tmpl w:val="48CC43C2"/>
@@ -16513,7 +16645,7 @@
       </w:rPr>
     </w:lvl>
   </w:abstractNum>
-  <w:abstractNum w:abstractNumId="42" w15:restartNumberingAfterBreak="0">
+  <w:abstractNum w:abstractNumId="43" w15:restartNumberingAfterBreak="0">
     <w:nsid w:val="78AC411E"/>
     <w:multiLevelType w:val="hybridMultilevel"/>
     <w:tmpl w:val="D938C2A8"/>
@@ -16627,94 +16759,94 @@
     </w:lvl>
   </w:abstractNum>
   <w:num w:numId="1" w16cid:durableId="406997231">
-    <w:abstractNumId w:val="26"/>
+    <w:abstractNumId w:val="27"/>
   </w:num>
   <w:num w:numId="2" w16cid:durableId="1666932581">
-    <w:abstractNumId w:val="23"/>
+    <w:abstractNumId w:val="24"/>
   </w:num>
   <w:num w:numId="3" w16cid:durableId="1963807409">
-    <w:abstractNumId w:val="38"/>
+    <w:abstractNumId w:val="39"/>
   </w:num>
   <w:num w:numId="4" w16cid:durableId="1830363067">
     <w:abstractNumId w:val="9"/>
   </w:num>
   <w:num w:numId="5" w16cid:durableId="1184515426">
-    <w:abstractNumId w:val="16"/>
+    <w:abstractNumId w:val="17"/>
   </w:num>
   <w:num w:numId="6" w16cid:durableId="1456951529">
-    <w:abstractNumId w:val="27"/>
+    <w:abstractNumId w:val="28"/>
   </w:num>
   <w:num w:numId="7" w16cid:durableId="1951162256">
-    <w:abstractNumId w:val="28"/>
+    <w:abstractNumId w:val="29"/>
   </w:num>
   <w:num w:numId="8" w16cid:durableId="1994211153">
-    <w:abstractNumId w:val="42"/>
+    <w:abstractNumId w:val="43"/>
   </w:num>
   <w:num w:numId="9" w16cid:durableId="1700202230">
     <w:abstractNumId w:val="0"/>
   </w:num>
   <w:num w:numId="10" w16cid:durableId="837231058">
-    <w:abstractNumId w:val="21"/>
+    <w:abstractNumId w:val="22"/>
   </w:num>
   <w:num w:numId="11" w16cid:durableId="178785526">
-    <w:abstractNumId w:val="40"/>
+    <w:abstractNumId w:val="41"/>
   </w:num>
   <w:num w:numId="12" w16cid:durableId="1275163998">
     <w:abstractNumId w:val="7"/>
   </w:num>
   <w:num w:numId="13" w16cid:durableId="1554535778">
-    <w:abstractNumId w:val="18"/>
+    <w:abstractNumId w:val="19"/>
   </w:num>
   <w:num w:numId="14" w16cid:durableId="542904083">
     <w:abstractNumId w:val="1"/>
   </w:num>
   <w:num w:numId="15" w16cid:durableId="946699464">
-    <w:abstractNumId w:val="22"/>
+    <w:abstractNumId w:val="23"/>
   </w:num>
   <w:num w:numId="16" w16cid:durableId="418798036">
-    <w:abstractNumId w:val="33"/>
+    <w:abstractNumId w:val="34"/>
   </w:num>
   <w:num w:numId="17" w16cid:durableId="2046169606">
-    <w:abstractNumId w:val="37"/>
+    <w:abstractNumId w:val="38"/>
   </w:num>
   <w:num w:numId="18" w16cid:durableId="1126001012">
     <w:abstractNumId w:val="11"/>
   </w:num>
   <w:num w:numId="19" w16cid:durableId="1019937533">
-    <w:abstractNumId w:val="17"/>
+    <w:abstractNumId w:val="18"/>
   </w:num>
   <w:num w:numId="20" w16cid:durableId="1230455141">
     <w:abstractNumId w:val="2"/>
   </w:num>
   <w:num w:numId="21" w16cid:durableId="1945649012">
-    <w:abstractNumId w:val="35"/>
+    <w:abstractNumId w:val="36"/>
   </w:num>
   <w:num w:numId="22" w16cid:durableId="1739093453">
-    <w:abstractNumId w:val="14"/>
+    <w:abstractNumId w:val="15"/>
   </w:num>
   <w:num w:numId="23" w16cid:durableId="1592816095">
     <w:abstractNumId w:val="12"/>
   </w:num>
   <w:num w:numId="24" w16cid:durableId="1250584032">
-    <w:abstractNumId w:val="19"/>
+    <w:abstractNumId w:val="20"/>
   </w:num>
   <w:num w:numId="25" w16cid:durableId="731197173">
-    <w:abstractNumId w:val="39"/>
+    <w:abstractNumId w:val="40"/>
   </w:num>
   <w:num w:numId="26" w16cid:durableId="1981229866">
-    <w:abstractNumId w:val="36"/>
+    <w:abstractNumId w:val="37"/>
   </w:num>
   <w:num w:numId="27" w16cid:durableId="910429263">
+    <w:abstractNumId w:val="26"/>
+  </w:num>
+  <w:num w:numId="28" w16cid:durableId="476993925">
     <w:abstractNumId w:val="25"/>
   </w:num>
-  <w:num w:numId="28" w16cid:durableId="476993925">
-    <w:abstractNumId w:val="24"/>
-  </w:num>
   <w:num w:numId="29" w16cid:durableId="494615075">
-    <w:abstractNumId w:val="41"/>
+    <w:abstractNumId w:val="42"/>
   </w:num>
   <w:num w:numId="30" w16cid:durableId="638609281">
-    <w:abstractNumId w:val="32"/>
+    <w:abstractNumId w:val="33"/>
   </w:num>
   <w:num w:numId="31" w16cid:durableId="488981008">
     <w:abstractNumId w:val="8"/>
@@ -16723,7 +16855,7 @@
     <w:abstractNumId w:val="4"/>
   </w:num>
   <w:num w:numId="33" w16cid:durableId="1873569940">
-    <w:abstractNumId w:val="30"/>
+    <w:abstractNumId w:val="31"/>
   </w:num>
   <w:num w:numId="34" w16cid:durableId="188421222">
     <w:abstractNumId w:val="10"/>
@@ -16735,25 +16867,28 @@
     <w:abstractNumId w:val="3"/>
   </w:num>
   <w:num w:numId="37" w16cid:durableId="659193359">
-    <w:abstractNumId w:val="31"/>
+    <w:abstractNumId w:val="32"/>
   </w:num>
   <w:num w:numId="38" w16cid:durableId="328752395">
     <w:abstractNumId w:val="13"/>
   </w:num>
   <w:num w:numId="39" w16cid:durableId="1330983418">
-    <w:abstractNumId w:val="20"/>
+    <w:abstractNumId w:val="21"/>
   </w:num>
   <w:num w:numId="40" w16cid:durableId="880023223">
-    <w:abstractNumId w:val="15"/>
+    <w:abstractNumId w:val="16"/>
   </w:num>
   <w:num w:numId="41" w16cid:durableId="113016439">
-    <w:abstractNumId w:val="34"/>
+    <w:abstractNumId w:val="35"/>
   </w:num>
   <w:num w:numId="42" w16cid:durableId="1530530136">
     <w:abstractNumId w:val="5"/>
   </w:num>
   <w:num w:numId="43" w16cid:durableId="1862934728">
-    <w:abstractNumId w:val="29"/>
+    <w:abstractNumId w:val="30"/>
+  </w:num>
+  <w:num w:numId="44" w16cid:durableId="588387176">
+    <w:abstractNumId w:val="14"/>
   </w:num>
   <w:numIdMacAtCleanup w:val="27"/>
 </w:numbering>

</xml_diff>

<commit_message>
Add task 4 for team member 1
Task 4 includes adding adding team member 2 task details to chapter 1.
</commit_message>
<xml_diff>
--- a/Perth4_PROG6001_02.docx
+++ b/Perth4_PROG6001_02.docx
@@ -309,31 +309,59 @@
                 <w:sz w:val="28"/>
               </w:rPr>
             </w:pPr>
+            <w:proofErr w:type="spellStart"/>
             <w:r>
               <w:rPr>
                 <w:rFonts w:cstheme="minorHAnsi"/>
                 <w:b/>
                 <w:sz w:val="28"/>
               </w:rPr>
-              <w:t xml:space="preserve">Hewa </w:t>
-            </w:r>
-            <w:proofErr w:type="spellStart"/>
+              <w:t>Hewa</w:t>
+            </w:r>
+            <w:proofErr w:type="spellEnd"/>
             <w:r>
               <w:rPr>
                 <w:rFonts w:cstheme="minorHAnsi"/>
                 <w:b/>
                 <w:sz w:val="28"/>
               </w:rPr>
-              <w:t>Iddagodage</w:t>
-            </w:r>
-            <w:proofErr w:type="spellEnd"/>
+              <w:t xml:space="preserve"> </w:t>
+            </w:r>
+            <w:proofErr w:type="spellStart"/>
             <w:r>
               <w:rPr>
                 <w:rFonts w:cstheme="minorHAnsi"/>
                 <w:b/>
                 <w:sz w:val="28"/>
               </w:rPr>
-              <w:t xml:space="preserve"> Viran </w:t>
+              <w:t>Iddagodage</w:t>
+            </w:r>
+            <w:proofErr w:type="spellEnd"/>
+            <w:r>
+              <w:rPr>
+                <w:rFonts w:cstheme="minorHAnsi"/>
+                <w:b/>
+                <w:sz w:val="28"/>
+              </w:rPr>
+              <w:t xml:space="preserve"> </w:t>
+            </w:r>
+            <w:proofErr w:type="spellStart"/>
+            <w:r>
+              <w:rPr>
+                <w:rFonts w:cstheme="minorHAnsi"/>
+                <w:b/>
+                <w:sz w:val="28"/>
+              </w:rPr>
+              <w:t>Viran</w:t>
+            </w:r>
+            <w:proofErr w:type="spellEnd"/>
+            <w:r>
+              <w:rPr>
+                <w:rFonts w:cstheme="minorHAnsi"/>
+                <w:b/>
+                <w:sz w:val="28"/>
+              </w:rPr>
+              <w:t xml:space="preserve"> </w:t>
             </w:r>
             <w:proofErr w:type="spellStart"/>
             <w:r>
@@ -967,28 +995,53 @@
                 <w:lang w:val="en-US"/>
               </w:rPr>
             </w:pPr>
+            <w:proofErr w:type="spellStart"/>
             <w:r>
               <w:rPr>
                 <w:rFonts w:cstheme="minorHAnsi"/>
                 <w:lang w:val="en-US"/>
               </w:rPr>
-              <w:t xml:space="preserve">Hewa </w:t>
-            </w:r>
-            <w:proofErr w:type="spellStart"/>
+              <w:t>Hewa</w:t>
+            </w:r>
+            <w:proofErr w:type="spellEnd"/>
             <w:r>
               <w:rPr>
                 <w:rFonts w:cstheme="minorHAnsi"/>
                 <w:lang w:val="en-US"/>
               </w:rPr>
-              <w:t>Iddagodage</w:t>
-            </w:r>
-            <w:proofErr w:type="spellEnd"/>
+              <w:t xml:space="preserve"> </w:t>
+            </w:r>
+            <w:proofErr w:type="spellStart"/>
             <w:r>
               <w:rPr>
                 <w:rFonts w:cstheme="minorHAnsi"/>
                 <w:lang w:val="en-US"/>
               </w:rPr>
-              <w:t xml:space="preserve"> Viran </w:t>
+              <w:t>Iddagodage</w:t>
+            </w:r>
+            <w:proofErr w:type="spellEnd"/>
+            <w:r>
+              <w:rPr>
+                <w:rFonts w:cstheme="minorHAnsi"/>
+                <w:lang w:val="en-US"/>
+              </w:rPr>
+              <w:t xml:space="preserve"> </w:t>
+            </w:r>
+            <w:proofErr w:type="spellStart"/>
+            <w:r>
+              <w:rPr>
+                <w:rFonts w:cstheme="minorHAnsi"/>
+                <w:lang w:val="en-US"/>
+              </w:rPr>
+              <w:t>Viran</w:t>
+            </w:r>
+            <w:proofErr w:type="spellEnd"/>
+            <w:r>
+              <w:rPr>
+                <w:rFonts w:cstheme="minorHAnsi"/>
+                <w:lang w:val="en-US"/>
+              </w:rPr>
+              <w:t xml:space="preserve"> </w:t>
             </w:r>
             <w:proofErr w:type="spellStart"/>
             <w:r>
@@ -1167,7 +1220,7 @@
             </w:rPr>
             <w:fldChar w:fldCharType="separate"/>
           </w:r>
-          <w:hyperlink w:anchor="_Toc151888176" w:history="1">
+          <w:hyperlink w:anchor="_Toc151920879" w:history="1">
             <w:r>
               <w:rPr>
                 <w:rStyle w:val="Hyperlink"/>
@@ -1194,7 +1247,7 @@
                 <w:noProof/>
                 <w:webHidden/>
               </w:rPr>
-              <w:instrText xml:space="preserve"> PAGEREF _Toc151888176 \h </w:instrText>
+              <w:instrText xml:space="preserve"> PAGEREF _Toc151920879 \h </w:instrText>
             </w:r>
             <w:r>
               <w:rPr>
@@ -1243,7 +1296,7 @@
               <w14:ligatures w14:val="standardContextual"/>
             </w:rPr>
           </w:pPr>
-          <w:hyperlink w:anchor="_Toc151888177" w:history="1">
+          <w:hyperlink w:anchor="_Toc151920880" w:history="1">
             <w:r>
               <w:rPr>
                 <w:rStyle w:val="Hyperlink"/>
@@ -1290,7 +1343,7 @@
                 <w:noProof/>
                 <w:webHidden/>
               </w:rPr>
-              <w:instrText xml:space="preserve"> PAGEREF _Toc151888177 \h </w:instrText>
+              <w:instrText xml:space="preserve"> PAGEREF _Toc151920880 \h </w:instrText>
             </w:r>
             <w:r>
               <w:rPr>
@@ -1339,7 +1392,7 @@
               <w14:ligatures w14:val="standardContextual"/>
             </w:rPr>
           </w:pPr>
-          <w:hyperlink w:anchor="_Toc151888178" w:history="1">
+          <w:hyperlink w:anchor="_Toc151920881" w:history="1">
             <w:r>
               <w:rPr>
                 <w:rStyle w:val="Hyperlink"/>
@@ -1386,7 +1439,7 @@
                 <w:noProof/>
                 <w:webHidden/>
               </w:rPr>
-              <w:instrText xml:space="preserve"> PAGEREF _Toc151888178 \h </w:instrText>
+              <w:instrText xml:space="preserve"> PAGEREF _Toc151920881 \h </w:instrText>
             </w:r>
             <w:r>
               <w:rPr>
@@ -1433,7 +1486,7 @@
               <w14:ligatures w14:val="standardContextual"/>
             </w:rPr>
           </w:pPr>
-          <w:hyperlink w:anchor="_Toc151888179" w:history="1">
+          <w:hyperlink w:anchor="_Toc151920882" w:history="1">
             <w:r>
               <w:rPr>
                 <w:rStyle w:val="Hyperlink"/>
@@ -1482,7 +1535,7 @@
                 <w:noProof/>
                 <w:webHidden/>
               </w:rPr>
-              <w:instrText xml:space="preserve"> PAGEREF _Toc151888179 \h </w:instrText>
+              <w:instrText xml:space="preserve"> PAGEREF _Toc151920882 \h </w:instrText>
             </w:r>
             <w:r>
               <w:rPr>
@@ -1529,7 +1582,7 @@
               <w14:ligatures w14:val="standardContextual"/>
             </w:rPr>
           </w:pPr>
-          <w:hyperlink w:anchor="_Toc151888180" w:history="1">
+          <w:hyperlink w:anchor="_Toc151920883" w:history="1">
             <w:r>
               <w:rPr>
                 <w:rStyle w:val="Hyperlink"/>
@@ -1578,7 +1631,7 @@
                 <w:noProof/>
                 <w:webHidden/>
               </w:rPr>
-              <w:instrText xml:space="preserve"> PAGEREF _Toc151888180 \h </w:instrText>
+              <w:instrText xml:space="preserve"> PAGEREF _Toc151920883 \h </w:instrText>
             </w:r>
             <w:r>
               <w:rPr>
@@ -1625,7 +1678,7 @@
               <w14:ligatures w14:val="standardContextual"/>
             </w:rPr>
           </w:pPr>
-          <w:hyperlink w:anchor="_Toc151888181" w:history="1">
+          <w:hyperlink w:anchor="_Toc151920884" w:history="1">
             <w:r>
               <w:rPr>
                 <w:rStyle w:val="Hyperlink"/>
@@ -1674,7 +1727,7 @@
                 <w:noProof/>
                 <w:webHidden/>
               </w:rPr>
-              <w:instrText xml:space="preserve"> PAGEREF _Toc151888181 \h </w:instrText>
+              <w:instrText xml:space="preserve"> PAGEREF _Toc151920884 \h </w:instrText>
             </w:r>
             <w:r>
               <w:rPr>
@@ -1695,6 +1748,102 @@
                 <w:webHidden/>
               </w:rPr>
               <w:t>6</w:t>
+            </w:r>
+            <w:r>
+              <w:rPr>
+                <w:noProof/>
+                <w:webHidden/>
+              </w:rPr>
+              <w:fldChar w:fldCharType="end"/>
+            </w:r>
+          </w:hyperlink>
+        </w:p>
+        <w:p>
+          <w:pPr>
+            <w:pStyle w:val="TOC3"/>
+            <w:tabs>
+              <w:tab w:val="left" w:pos="1200"/>
+              <w:tab w:val="right" w:leader="dot" w:pos="9016"/>
+            </w:tabs>
+            <w:rPr>
+              <w:rFonts w:eastAsiaTheme="minorEastAsia" w:cs="Arial Unicode MS"/>
+              <w:noProof/>
+              <w:kern w:val="2"/>
+              <w:sz w:val="24"/>
+              <w:szCs w:val="24"/>
+              <w14:ligatures w14:val="standardContextual"/>
+            </w:rPr>
+          </w:pPr>
+          <w:hyperlink w:anchor="_Toc151920885" w:history="1">
+            <w:r>
+              <w:rPr>
+                <w:rStyle w:val="Hyperlink"/>
+                <w:b/>
+                <w:bCs/>
+                <w:noProof/>
+              </w:rPr>
+              <w:t>2.4.</w:t>
+            </w:r>
+            <w:r>
+              <w:rPr>
+                <w:rFonts w:eastAsiaTheme="minorEastAsia" w:cs="Arial Unicode MS"/>
+                <w:noProof/>
+                <w:kern w:val="2"/>
+                <w:sz w:val="24"/>
+                <w:szCs w:val="24"/>
+                <w14:ligatures w14:val="standardContextual"/>
+              </w:rPr>
+              <w:tab/>
+            </w:r>
+            <w:r>
+              <w:rPr>
+                <w:rStyle w:val="Hyperlink"/>
+                <w:b/>
+                <w:bCs/>
+                <w:noProof/>
+              </w:rPr>
+              <w:t>Task 4: Add Team member 2 tasks to chapter 1</w:t>
+            </w:r>
+            <w:r>
+              <w:rPr>
+                <w:noProof/>
+                <w:webHidden/>
+              </w:rPr>
+              <w:tab/>
+            </w:r>
+            <w:r>
+              <w:rPr>
+                <w:noProof/>
+                <w:webHidden/>
+              </w:rPr>
+              <w:fldChar w:fldCharType="begin"/>
+            </w:r>
+            <w:r>
+              <w:rPr>
+                <w:noProof/>
+                <w:webHidden/>
+              </w:rPr>
+              <w:instrText xml:space="preserve"> PAGEREF _Toc151920885 \h </w:instrText>
+            </w:r>
+            <w:r>
+              <w:rPr>
+                <w:noProof/>
+                <w:webHidden/>
+              </w:rPr>
+            </w:r>
+            <w:r>
+              <w:rPr>
+                <w:noProof/>
+                <w:webHidden/>
+              </w:rPr>
+              <w:fldChar w:fldCharType="separate"/>
+            </w:r>
+            <w:r>
+              <w:rPr>
+                <w:noProof/>
+                <w:webHidden/>
+              </w:rPr>
+              <w:t>7</w:t>
             </w:r>
             <w:r>
               <w:rPr>
@@ -1723,7 +1872,7 @@
               <w14:ligatures w14:val="standardContextual"/>
             </w:rPr>
           </w:pPr>
-          <w:hyperlink w:anchor="_Toc151888182" w:history="1">
+          <w:hyperlink w:anchor="_Toc151920886" w:history="1">
             <w:r>
               <w:rPr>
                 <w:rStyle w:val="Hyperlink"/>
@@ -1770,7 +1919,7 @@
                 <w:noProof/>
                 <w:webHidden/>
               </w:rPr>
-              <w:instrText xml:space="preserve"> PAGEREF _Toc151888182 \h </w:instrText>
+              <w:instrText xml:space="preserve"> PAGEREF _Toc151920886 \h </w:instrText>
             </w:r>
             <w:r>
               <w:rPr>
@@ -1790,7 +1939,7 @@
                 <w:noProof/>
                 <w:webHidden/>
               </w:rPr>
-              <w:t>7</w:t>
+              <w:t>8</w:t>
             </w:r>
             <w:r>
               <w:rPr>
@@ -1817,7 +1966,7 @@
               <w14:ligatures w14:val="standardContextual"/>
             </w:rPr>
           </w:pPr>
-          <w:hyperlink w:anchor="_Toc151888183" w:history="1">
+          <w:hyperlink w:anchor="_Toc151920887" w:history="1">
             <w:r>
               <w:rPr>
                 <w:rStyle w:val="Hyperlink"/>
@@ -1866,7 +2015,7 @@
                 <w:noProof/>
                 <w:webHidden/>
               </w:rPr>
-              <w:instrText xml:space="preserve"> PAGEREF _Toc151888183 \h </w:instrText>
+              <w:instrText xml:space="preserve"> PAGEREF _Toc151920887 \h </w:instrText>
             </w:r>
             <w:r>
               <w:rPr>
@@ -1886,7 +2035,7 @@
                 <w:noProof/>
                 <w:webHidden/>
               </w:rPr>
-              <w:t>7</w:t>
+              <w:t>8</w:t>
             </w:r>
             <w:r>
               <w:rPr>
@@ -1913,7 +2062,7 @@
               <w14:ligatures w14:val="standardContextual"/>
             </w:rPr>
           </w:pPr>
-          <w:hyperlink w:anchor="_Toc151888184" w:history="1">
+          <w:hyperlink w:anchor="_Toc151920888" w:history="1">
             <w:r>
               <w:rPr>
                 <w:rStyle w:val="Hyperlink"/>
@@ -1962,7 +2111,7 @@
                 <w:noProof/>
                 <w:webHidden/>
               </w:rPr>
-              <w:instrText xml:space="preserve"> PAGEREF _Toc151888184 \h </w:instrText>
+              <w:instrText xml:space="preserve"> PAGEREF _Toc151920888 \h </w:instrText>
             </w:r>
             <w:r>
               <w:rPr>
@@ -1982,7 +2131,7 @@
                 <w:noProof/>
                 <w:webHidden/>
               </w:rPr>
-              <w:t>7</w:t>
+              <w:t>8</w:t>
             </w:r>
             <w:r>
               <w:rPr>
@@ -2011,7 +2160,7 @@
               <w14:ligatures w14:val="standardContextual"/>
             </w:rPr>
           </w:pPr>
-          <w:hyperlink w:anchor="_Toc151888185" w:history="1">
+          <w:hyperlink w:anchor="_Toc151920889" w:history="1">
             <w:r>
               <w:rPr>
                 <w:rStyle w:val="Hyperlink"/>
@@ -2058,7 +2207,7 @@
                 <w:noProof/>
                 <w:webHidden/>
               </w:rPr>
-              <w:instrText xml:space="preserve"> PAGEREF _Toc151888185 \h </w:instrText>
+              <w:instrText xml:space="preserve"> PAGEREF _Toc151920889 \h </w:instrText>
             </w:r>
             <w:r>
               <w:rPr>
@@ -2078,7 +2227,7 @@
                 <w:noProof/>
                 <w:webHidden/>
               </w:rPr>
-              <w:t>9</w:t>
+              <w:t>10</w:t>
             </w:r>
             <w:r>
               <w:rPr>
@@ -2105,7 +2254,7 @@
               <w14:ligatures w14:val="standardContextual"/>
             </w:rPr>
           </w:pPr>
-          <w:hyperlink w:anchor="_Toc151888186" w:history="1">
+          <w:hyperlink w:anchor="_Toc151920890" w:history="1">
             <w:r>
               <w:rPr>
                 <w:rStyle w:val="Hyperlink"/>
@@ -2154,7 +2303,7 @@
                 <w:noProof/>
                 <w:webHidden/>
               </w:rPr>
-              <w:instrText xml:space="preserve"> PAGEREF _Toc151888186 \h </w:instrText>
+              <w:instrText xml:space="preserve"> PAGEREF _Toc151920890 \h </w:instrText>
             </w:r>
             <w:r>
               <w:rPr>
@@ -2174,7 +2323,7 @@
                 <w:noProof/>
                 <w:webHidden/>
               </w:rPr>
-              <w:t>9</w:t>
+              <w:t>10</w:t>
             </w:r>
             <w:r>
               <w:rPr>
@@ -2202,7 +2351,7 @@
               <w14:ligatures w14:val="standardContextual"/>
             </w:rPr>
           </w:pPr>
-          <w:hyperlink w:anchor="_Toc151888187" w:history="1">
+          <w:hyperlink w:anchor="_Toc151920891" w:history="1">
             <w:r>
               <w:rPr>
                 <w:rStyle w:val="Hyperlink"/>
@@ -2229,7 +2378,7 @@
                 <w:noProof/>
                 <w:webHidden/>
               </w:rPr>
-              <w:instrText xml:space="preserve"> PAGEREF _Toc151888187 \h </w:instrText>
+              <w:instrText xml:space="preserve"> PAGEREF _Toc151920891 \h </w:instrText>
             </w:r>
             <w:r>
               <w:rPr>
@@ -2249,7 +2398,7 @@
                 <w:noProof/>
                 <w:webHidden/>
               </w:rPr>
-              <w:t>10</w:t>
+              <w:t>11</w:t>
             </w:r>
             <w:r>
               <w:rPr>
@@ -2278,7 +2427,7 @@
               <w14:ligatures w14:val="standardContextual"/>
             </w:rPr>
           </w:pPr>
-          <w:hyperlink w:anchor="_Toc151888188" w:history="1">
+          <w:hyperlink w:anchor="_Toc151920892" w:history="1">
             <w:r>
               <w:rPr>
                 <w:rStyle w:val="Hyperlink"/>
@@ -2325,7 +2474,7 @@
                 <w:noProof/>
                 <w:webHidden/>
               </w:rPr>
-              <w:instrText xml:space="preserve"> PAGEREF _Toc151888188 \h </w:instrText>
+              <w:instrText xml:space="preserve"> PAGEREF _Toc151920892 \h </w:instrText>
             </w:r>
             <w:r>
               <w:rPr>
@@ -2345,7 +2494,7 @@
                 <w:noProof/>
                 <w:webHidden/>
               </w:rPr>
-              <w:t>11</w:t>
+              <w:t>12</w:t>
             </w:r>
             <w:r>
               <w:rPr>
@@ -2373,7 +2522,7 @@
               <w14:ligatures w14:val="standardContextual"/>
             </w:rPr>
           </w:pPr>
-          <w:hyperlink w:anchor="_Toc151888189" w:history="1">
+          <w:hyperlink w:anchor="_Toc151920893" w:history="1">
             <w:r>
               <w:rPr>
                 <w:rStyle w:val="Hyperlink"/>
@@ -2400,7 +2549,7 @@
                 <w:noProof/>
                 <w:webHidden/>
               </w:rPr>
-              <w:instrText xml:space="preserve"> PAGEREF _Toc151888189 \h </w:instrText>
+              <w:instrText xml:space="preserve"> PAGEREF _Toc151920893 \h </w:instrText>
             </w:r>
             <w:r>
               <w:rPr>
@@ -2420,7 +2569,7 @@
                 <w:noProof/>
                 <w:webHidden/>
               </w:rPr>
-              <w:t>12</w:t>
+              <w:t>14</w:t>
             </w:r>
             <w:r>
               <w:rPr>
@@ -2449,7 +2598,7 @@
               <w14:ligatures w14:val="standardContextual"/>
             </w:rPr>
           </w:pPr>
-          <w:hyperlink w:anchor="_Toc151888190" w:history="1">
+          <w:hyperlink w:anchor="_Toc151920894" w:history="1">
             <w:r>
               <w:rPr>
                 <w:rStyle w:val="Hyperlink"/>
@@ -2496,7 +2645,7 @@
                 <w:noProof/>
                 <w:webHidden/>
               </w:rPr>
-              <w:instrText xml:space="preserve"> PAGEREF _Toc151888190 \h </w:instrText>
+              <w:instrText xml:space="preserve"> PAGEREF _Toc151920894 \h </w:instrText>
             </w:r>
             <w:r>
               <w:rPr>
@@ -2516,7 +2665,7 @@
                 <w:noProof/>
                 <w:webHidden/>
               </w:rPr>
-              <w:t>13</w:t>
+              <w:t>15</w:t>
             </w:r>
             <w:r>
               <w:rPr>
@@ -2544,7 +2693,7 @@
               <w14:ligatures w14:val="standardContextual"/>
             </w:rPr>
           </w:pPr>
-          <w:hyperlink w:anchor="_Toc151888191" w:history="1">
+          <w:hyperlink w:anchor="_Toc151920895" w:history="1">
             <w:r>
               <w:rPr>
                 <w:rStyle w:val="Hyperlink"/>
@@ -2571,7 +2720,7 @@
                 <w:noProof/>
                 <w:webHidden/>
               </w:rPr>
-              <w:instrText xml:space="preserve"> PAGEREF _Toc151888191 \h </w:instrText>
+              <w:instrText xml:space="preserve"> PAGEREF _Toc151920895 \h </w:instrText>
             </w:r>
             <w:r>
               <w:rPr>
@@ -2591,7 +2740,7 @@
                 <w:noProof/>
                 <w:webHidden/>
               </w:rPr>
-              <w:t>16</w:t>
+              <w:t>18</w:t>
             </w:r>
             <w:r>
               <w:rPr>
@@ -2761,7 +2910,7 @@
           <w:szCs w:val="48"/>
         </w:rPr>
       </w:pPr>
-      <w:bookmarkStart w:id="0" w:name="_Toc151888176"/>
+      <w:bookmarkStart w:id="0" w:name="_Toc151920879"/>
       <w:r>
         <w:rPr>
           <w:b/>
@@ -2916,7 +3065,7 @@
           <w:szCs w:val="32"/>
         </w:rPr>
       </w:pPr>
-      <w:bookmarkStart w:id="1" w:name="_Toc151888177"/>
+      <w:bookmarkStart w:id="1" w:name="_Toc151920880"/>
       <w:r>
         <w:rPr>
           <w:b/>
@@ -3177,7 +3326,7 @@
                 <v:stroke joinstyle="miter"/>
                 <v:path gradientshapeok="t" o:connecttype="rect"/>
               </v:shapetype>
-              <v:shape id="Text Box 1" o:spid="_x0000_s1026" type="#_x0000_t202" style="position:absolute;left:0;text-align:left;margin-left:0;margin-top:219.85pt;width:479.2pt;height:.05pt;z-index:251660288;visibility:visible;mso-wrap-style:square;mso-wrap-distance-left:9pt;mso-wrap-distance-top:0;mso-wrap-distance-right:9pt;mso-wrap-distance-bottom:0;mso-position-horizontal:absolute;mso-position-horizontal-relative:text;mso-position-vertical:absolute;mso-position-vertical-relative:text;v-text-anchor:top" o:gfxdata="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" stroked="f">
+              <v:shape id="Text Box 1" o:spid="_x0000_s1026" type="#_x0000_t202" style="position:absolute;left:0;text-align:left;margin-left:0;margin-top:219.85pt;width:479.2pt;height:.05pt;z-index:251660288;visibility:visible;mso-wrap-style:square;mso-wrap-distance-left:9pt;mso-wrap-distance-top:0;mso-wrap-distance-right:9pt;mso-wrap-distance-bottom:0;mso-position-horizontal:absolute;mso-position-horizontal-relative:text;mso-position-vertical:absolute;mso-position-vertical-relative:text;v-text-anchor:top" o:gfxdata="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" stroked="f">
                 <v:textbox style="mso-fit-shape-to-text:t" inset="0,0,0,0">
                   <w:txbxContent>
                     <w:p>
@@ -3736,7 +3885,7 @@
           </mc:Choice>
           <mc:Fallback>
             <w:pict>
-              <v:shape w14:anchorId="4A29976A" id="_x0000_s1027" type="#_x0000_t202" style="position:absolute;margin-left:0;margin-top:297.7pt;width:451.3pt;height:.05pt;z-index:251663360;visibility:visible;mso-wrap-style:square;mso-wrap-distance-left:9pt;mso-wrap-distance-top:0;mso-wrap-distance-right:9pt;mso-wrap-distance-bottom:0;mso-position-horizontal:absolute;mso-position-horizontal-relative:text;mso-position-vertical:absolute;mso-position-vertical-relative:text;v-text-anchor:top" o:gfxdata="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" stroked="f">
+              <v:shape w14:anchorId="4A29976A" id="_x0000_s1027" type="#_x0000_t202" style="position:absolute;margin-left:0;margin-top:297.7pt;width:451.3pt;height:.05pt;z-index:251663360;visibility:visible;mso-wrap-style:square;mso-wrap-distance-left:9pt;mso-wrap-distance-top:0;mso-wrap-distance-right:9pt;mso-wrap-distance-bottom:0;mso-position-horizontal:absolute;mso-position-horizontal-relative:text;mso-position-vertical:absolute;mso-position-vertical-relative:text;v-text-anchor:top" o:gfxdata="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" stroked="f">
                 <v:textbox style="mso-fit-shape-to-text:t" inset="0,0,0,0">
                   <w:txbxContent>
                     <w:p>
@@ -4121,7 +4270,7 @@
           <w:szCs w:val="32"/>
         </w:rPr>
       </w:pPr>
-      <w:bookmarkStart w:id="2" w:name="_Toc151888178"/>
+      <w:bookmarkStart w:id="2" w:name="_Toc151920881"/>
       <w:r>
         <w:rPr>
           <w:b/>
@@ -4130,7 +4279,27 @@
           <w:szCs w:val="32"/>
         </w:rPr>
         <w:lastRenderedPageBreak/>
-        <w:t xml:space="preserve">Team member 1 (Viran </w:t>
+        <w:t>Team member 1 (</w:t>
+      </w:r>
+      <w:proofErr w:type="spellStart"/>
+      <w:r>
+        <w:rPr>
+          <w:b/>
+          <w:bCs/>
+          <w:sz w:val="32"/>
+          <w:szCs w:val="32"/>
+        </w:rPr>
+        <w:t>Viran</w:t>
+      </w:r>
+      <w:proofErr w:type="spellEnd"/>
+      <w:r>
+        <w:rPr>
+          <w:b/>
+          <w:bCs/>
+          <w:sz w:val="32"/>
+          <w:szCs w:val="32"/>
+        </w:rPr>
+        <w:t xml:space="preserve"> </w:t>
       </w:r>
       <w:proofErr w:type="spellStart"/>
       <w:r>
@@ -4178,7 +4347,7 @@
           <w:szCs w:val="28"/>
         </w:rPr>
       </w:pPr>
-      <w:bookmarkStart w:id="3" w:name="_Toc151888179"/>
+      <w:bookmarkStart w:id="3" w:name="_Toc151920882"/>
       <w:r>
         <w:rPr>
           <w:b/>
@@ -4524,7 +4693,7 @@
           </mc:Choice>
           <mc:Fallback>
             <w:pict>
-              <v:shape w14:anchorId="3247D319" id="_x0000_s1028" type="#_x0000_t202" style="position:absolute;margin-left:3.55pt;margin-top:246.45pt;width:451.3pt;height:.05pt;z-index:251669504;visibility:visible;mso-wrap-style:square;mso-wrap-distance-left:9pt;mso-wrap-distance-top:0;mso-wrap-distance-right:9pt;mso-wrap-distance-bottom:0;mso-position-horizontal:absolute;mso-position-horizontal-relative:text;mso-position-vertical:absolute;mso-position-vertical-relative:text;v-text-anchor:top" o:gfxdata="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" stroked="f">
+              <v:shape w14:anchorId="3247D319" id="_x0000_s1028" type="#_x0000_t202" style="position:absolute;margin-left:3.55pt;margin-top:246.45pt;width:451.3pt;height:.05pt;z-index:251669504;visibility:visible;mso-wrap-style:square;mso-wrap-distance-left:9pt;mso-wrap-distance-top:0;mso-wrap-distance-right:9pt;mso-wrap-distance-bottom:0;mso-position-horizontal:absolute;mso-position-horizontal-relative:text;mso-position-vertical:absolute;mso-position-vertical-relative:text;v-text-anchor:top" o:gfxdata="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" stroked="f">
                 <v:textbox style="mso-fit-shape-to-text:t" inset="0,0,0,0">
                   <w:txbxContent>
                     <w:p>
@@ -4914,7 +5083,7 @@
           </mc:Choice>
           <mc:Fallback>
             <w:pict>
-              <v:shape w14:anchorId="7D01169E" id="_x0000_s1029" type="#_x0000_t202" style="position:absolute;margin-left:-12.9pt;margin-top:502.65pt;width:451.3pt;height:22.4pt;z-index:251671552;visibility:visible;mso-wrap-style:square;mso-height-percent:0;mso-wrap-distance-left:9pt;mso-wrap-distance-top:0;mso-wrap-distance-right:9pt;mso-wrap-distance-bottom:0;mso-position-horizontal:absolute;mso-position-horizontal-relative:text;mso-position-vertical:absolute;mso-position-vertical-relative:text;mso-height-percent:0;mso-height-relative:margin;v-text-anchor:top" o:gfxdata="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" stroked="f">
+              <v:shape w14:anchorId="7D01169E" id="_x0000_s1029" type="#_x0000_t202" style="position:absolute;margin-left:-12.9pt;margin-top:502.65pt;width:451.3pt;height:22.4pt;z-index:251671552;visibility:visible;mso-wrap-style:square;mso-height-percent:0;mso-wrap-distance-left:9pt;mso-wrap-distance-top:0;mso-wrap-distance-right:9pt;mso-wrap-distance-bottom:0;mso-position-horizontal:absolute;mso-position-horizontal-relative:text;mso-position-vertical:absolute;mso-position-vertical-relative:text;mso-height-percent:0;mso-height-relative:margin;v-text-anchor:top" o:gfxdata="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" stroked="f">
                 <v:textbox inset="0,0,0,0">
                   <w:txbxContent>
                     <w:p>
@@ -5208,7 +5377,7 @@
           <w:szCs w:val="28"/>
         </w:rPr>
       </w:pPr>
-      <w:bookmarkStart w:id="4" w:name="_Toc151888180"/>
+      <w:bookmarkStart w:id="4" w:name="_Toc151920883"/>
       <w:r>
         <w:rPr>
           <w:b/>
@@ -5723,7 +5892,7 @@
           </mc:Choice>
           <mc:Fallback>
             <w:pict>
-              <v:shape w14:anchorId="15152BD9" id="_x0000_s1030" type="#_x0000_t202" style="position:absolute;margin-left:0;margin-top:241.35pt;width:451.3pt;height:.05pt;z-index:251675648;visibility:visible;mso-wrap-style:square;mso-wrap-distance-left:9pt;mso-wrap-distance-top:0;mso-wrap-distance-right:9pt;mso-wrap-distance-bottom:0;mso-position-horizontal:absolute;mso-position-horizontal-relative:text;mso-position-vertical:absolute;mso-position-vertical-relative:text;v-text-anchor:top" o:gfxdata="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" stroked="f">
+              <v:shape w14:anchorId="15152BD9" id="_x0000_s1030" type="#_x0000_t202" style="position:absolute;margin-left:0;margin-top:241.35pt;width:451.3pt;height:.05pt;z-index:251675648;visibility:visible;mso-wrap-style:square;mso-wrap-distance-left:9pt;mso-wrap-distance-top:0;mso-wrap-distance-right:9pt;mso-wrap-distance-bottom:0;mso-position-horizontal:absolute;mso-position-horizontal-relative:text;mso-position-vertical:absolute;mso-position-vertical-relative:text;v-text-anchor:top" o:gfxdata="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" stroked="f">
                 <v:textbox style="mso-fit-shape-to-text:t" inset="0,0,0,0">
                   <w:txbxContent>
                     <w:p>
@@ -5956,7 +6125,7 @@
           <w:szCs w:val="28"/>
         </w:rPr>
       </w:pPr>
-      <w:bookmarkStart w:id="5" w:name="_Toc151888181"/>
+      <w:bookmarkStart w:id="5" w:name="_Toc151920884"/>
       <w:r>
         <w:rPr>
           <w:b/>
@@ -6293,7 +6462,7 @@
           </mc:Choice>
           <mc:Fallback>
             <w:pict>
-              <v:shape w14:anchorId="20119F8C" id="_x0000_s1031" type="#_x0000_t202" style="position:absolute;margin-left:0;margin-top:262.6pt;width:451.3pt;height:.05pt;z-index:251678720;visibility:visible;mso-wrap-style:square;mso-wrap-distance-left:9pt;mso-wrap-distance-top:0;mso-wrap-distance-right:9pt;mso-wrap-distance-bottom:0;mso-position-horizontal:absolute;mso-position-horizontal-relative:text;mso-position-vertical:absolute;mso-position-vertical-relative:text;v-text-anchor:top" o:gfxdata="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" stroked="f">
+              <v:shape w14:anchorId="20119F8C" id="_x0000_s1031" type="#_x0000_t202" style="position:absolute;margin-left:0;margin-top:262.6pt;width:451.3pt;height:.05pt;z-index:251678720;visibility:visible;mso-wrap-style:square;mso-wrap-distance-left:9pt;mso-wrap-distance-top:0;mso-wrap-distance-right:9pt;mso-wrap-distance-bottom:0;mso-position-horizontal:absolute;mso-position-horizontal-relative:text;mso-position-vertical:absolute;mso-position-vertical-relative:text;v-text-anchor:top" o:gfxdata="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" stroked="f">
                 <v:textbox style="mso-fit-shape-to-text:t" inset="0,0,0,0">
                   <w:txbxContent>
                     <w:p>
@@ -6708,7 +6877,7 @@
           </mc:Choice>
           <mc:Fallback>
             <w:pict>
-              <v:shape w14:anchorId="5635B722" id="_x0000_s1032" type="#_x0000_t202" style="position:absolute;margin-left:2.95pt;margin-top:273.95pt;width:451.3pt;height:.05pt;z-index:251680768;visibility:visible;mso-wrap-style:square;mso-wrap-distance-left:9pt;mso-wrap-distance-top:0;mso-wrap-distance-right:9pt;mso-wrap-distance-bottom:0;mso-position-horizontal:absolute;mso-position-horizontal-relative:text;mso-position-vertical:absolute;mso-position-vertical-relative:text;v-text-anchor:top" o:gfxdata="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" stroked="f">
+              <v:shape w14:anchorId="5635B722" id="_x0000_s1032" type="#_x0000_t202" style="position:absolute;margin-left:2.95pt;margin-top:273.95pt;width:451.3pt;height:.05pt;z-index:251680768;visibility:visible;mso-wrap-style:square;mso-wrap-distance-left:9pt;mso-wrap-distance-top:0;mso-wrap-distance-right:9pt;mso-wrap-distance-bottom:0;mso-position-horizontal:absolute;mso-position-horizontal-relative:text;mso-position-vertical:absolute;mso-position-vertical-relative:text;v-text-anchor:top" o:gfxdata="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" stroked="f">
                 <v:textbox style="mso-fit-shape-to-text:t" inset="0,0,0,0">
                   <w:txbxContent>
                     <w:p>
@@ -6921,81 +7090,6 @@
     </w:p>
     <w:p>
       <w:pPr>
-        <w:pStyle w:val="Heading2"/>
-        <w:numPr>
-          <w:ilvl w:val="0"/>
-          <w:numId w:val="32"/>
-        </w:numPr>
-        <w:rPr>
-          <w:b/>
-          <w:bCs/>
-          <w:sz w:val="32"/>
-          <w:szCs w:val="32"/>
-        </w:rPr>
-      </w:pPr>
-      <w:bookmarkStart w:id="6" w:name="_Toc151888182"/>
-      <w:r>
-        <w:rPr>
-          <w:b/>
-          <w:bCs/>
-          <w:sz w:val="32"/>
-          <w:szCs w:val="32"/>
-        </w:rPr>
-        <w:lastRenderedPageBreak/>
-        <w:t xml:space="preserve">Team member </w:t>
-      </w:r>
-      <w:r>
-        <w:rPr>
-          <w:b/>
-          <w:bCs/>
-          <w:sz w:val="32"/>
-          <w:szCs w:val="32"/>
-        </w:rPr>
-        <w:t>2</w:t>
-      </w:r>
-      <w:r>
-        <w:rPr>
-          <w:b/>
-          <w:bCs/>
-          <w:sz w:val="32"/>
-          <w:szCs w:val="32"/>
-        </w:rPr>
-        <w:t xml:space="preserve"> (</w:t>
-      </w:r>
-      <w:r>
-        <w:rPr>
-          <w:b/>
-          <w:bCs/>
-          <w:sz w:val="32"/>
-          <w:szCs w:val="32"/>
-        </w:rPr>
-        <w:t xml:space="preserve">Sanduni </w:t>
-      </w:r>
-      <w:proofErr w:type="spellStart"/>
-      <w:r>
-        <w:rPr>
-          <w:b/>
-          <w:bCs/>
-          <w:sz w:val="32"/>
-          <w:szCs w:val="32"/>
-        </w:rPr>
-        <w:t>Udulitha</w:t>
-      </w:r>
-      <w:proofErr w:type="spellEnd"/>
-      <w:r>
-        <w:rPr>
-          <w:b/>
-          <w:bCs/>
-          <w:sz w:val="32"/>
-          <w:szCs w:val="32"/>
-        </w:rPr>
-        <w:t>) tasks</w:t>
-      </w:r>
-      <w:bookmarkEnd w:id="6"/>
-    </w:p>
-    <w:p/>
-    <w:p>
-      <w:pPr>
         <w:pStyle w:val="Heading3"/>
         <w:numPr>
           <w:ilvl w:val="1"/>
@@ -7009,7 +7103,7 @@
           <w:szCs w:val="28"/>
         </w:rPr>
       </w:pPr>
-      <w:bookmarkStart w:id="7" w:name="_Toc151888183"/>
+      <w:bookmarkStart w:id="6" w:name="_Toc151920885"/>
       <w:r>
         <w:rPr>
           <w:b/>
@@ -7018,6 +7112,7 @@
           <w:sz w:val="28"/>
           <w:szCs w:val="28"/>
         </w:rPr>
+        <w:lastRenderedPageBreak/>
         <w:t xml:space="preserve">Task </w:t>
       </w:r>
       <w:r>
@@ -7028,7 +7123,7 @@
           <w:sz w:val="28"/>
           <w:szCs w:val="28"/>
         </w:rPr>
-        <w:t>1</w:t>
+        <w:t>4</w:t>
       </w:r>
       <w:r>
         <w:rPr>
@@ -7048,25 +7143,45 @@
           <w:sz w:val="28"/>
           <w:szCs w:val="28"/>
         </w:rPr>
-        <w:t>F</w:t>
-      </w:r>
-      <w:r>
-        <w:rPr>
-          <w:b/>
-          <w:bCs/>
-          <w:color w:val="000000" w:themeColor="text1"/>
-          <w:sz w:val="28"/>
-          <w:szCs w:val="28"/>
-        </w:rPr>
-        <w:t>ork repository</w:t>
-      </w:r>
-      <w:bookmarkEnd w:id="7"/>
-    </w:p>
-    <w:p/>
+        <w:t>Add Team member 2 tasks to chapter 1</w:t>
+      </w:r>
+      <w:bookmarkEnd w:id="6"/>
+    </w:p>
+    <w:p>
+      <w:pPr>
+        <w:rPr>
+          <w:rFonts w:cstheme="minorHAnsi"/>
+        </w:rPr>
+      </w:pPr>
+    </w:p>
     <w:p>
       <w:pPr>
         <w:spacing w:line="360" w:lineRule="auto"/>
         <w:jc w:val="both"/>
+        <w:rPr>
+          <w:rFonts w:cstheme="minorHAnsi"/>
+        </w:rPr>
+      </w:pPr>
+      <w:r>
+        <w:rPr>
+          <w:rFonts w:cstheme="minorHAnsi"/>
+        </w:rPr>
+        <w:t>This task involves adding team member 2 tasks to chapter 1. Also, includes screenshots of the pull requests and final merges of specific tasks related team member 2.</w:t>
+      </w:r>
+      <w:r>
+        <w:rPr>
+          <w:rFonts w:cstheme="minorHAnsi"/>
+        </w:rPr>
+        <w:t xml:space="preserve"> Refer to Figure 9 and Figure 10 for the pull request and the final merge of the task.</w:t>
+      </w:r>
+    </w:p>
+    <w:p>
+      <w:pPr>
+        <w:spacing w:line="360" w:lineRule="auto"/>
+        <w:jc w:val="both"/>
+        <w:rPr>
+          <w:rFonts w:cstheme="minorHAnsi"/>
+        </w:rPr>
       </w:pPr>
       <w:r>
         <w:rPr>
@@ -7075,18 +7190,18 @@
         <mc:AlternateContent>
           <mc:Choice Requires="wps">
             <w:drawing>
-              <wp:anchor distT="0" distB="0" distL="114300" distR="114300" simplePos="0" relativeHeight="251683840" behindDoc="0" locked="0" layoutInCell="1" allowOverlap="1" wp14:anchorId="5964F124" wp14:editId="4B81985A">
+              <wp:anchor distT="0" distB="0" distL="114300" distR="114300" simplePos="0" relativeHeight="251696128" behindDoc="0" locked="0" layoutInCell="1" allowOverlap="1" wp14:anchorId="1AECD8D2" wp14:editId="49925283">
                 <wp:simplePos x="0" y="0"/>
                 <wp:positionH relativeFrom="column">
                   <wp:posOffset>0</wp:posOffset>
                 </wp:positionH>
                 <wp:positionV relativeFrom="paragraph">
-                  <wp:posOffset>3312795</wp:posOffset>
+                  <wp:posOffset>3574436</wp:posOffset>
                 </wp:positionV>
-                <wp:extent cx="5996305" cy="635"/>
+                <wp:extent cx="5731510" cy="635"/>
                 <wp:effectExtent l="0" t="0" r="0" b="12065"/>
                 <wp:wrapTopAndBottom/>
-                <wp:docPr id="1604502678" name="Text Box 1"/>
+                <wp:docPr id="417389708" name="Text Box 1"/>
                 <wp:cNvGraphicFramePr/>
                 <a:graphic xmlns:a="http://schemas.openxmlformats.org/drawingml/2006/main">
                   <a:graphicData uri="http://schemas.microsoft.com/office/word/2010/wordprocessingShape">
@@ -7095,7 +7210,7 @@
                       <wps:spPr>
                         <a:xfrm>
                           <a:off x="0" y="0"/>
-                          <a:ext cx="5996305" cy="635"/>
+                          <a:ext cx="5731510" cy="635"/>
                         </a:xfrm>
                         <a:prstGeom prst="rect">
                           <a:avLst/>
@@ -7114,6 +7229,7 @@
                               <w:pStyle w:val="Caption"/>
                               <w:jc w:val="center"/>
                               <w:rPr>
+                                <w:rFonts w:cstheme="minorHAnsi"/>
                                 <w:b/>
                                 <w:bCs/>
                                 <w:i w:val="0"/>
@@ -7208,7 +7324,7 @@
                                 <w:szCs w:val="20"/>
                                 <w:lang w:val="en-US"/>
                               </w:rPr>
-                              <w:t xml:space="preserve"> - Create fork</w:t>
+                              <w:t xml:space="preserve"> - Pull request for adding team member 2 tasks.</w:t>
                             </w:r>
                           </w:p>
                         </w:txbxContent>
@@ -7227,7 +7343,7 @@
           </mc:Choice>
           <mc:Fallback>
             <w:pict>
-              <v:shape w14:anchorId="5964F124" id="_x0000_s1033" type="#_x0000_t202" style="position:absolute;left:0;text-align:left;margin-left:0;margin-top:260.85pt;width:472.15pt;height:.05pt;z-index:251683840;visibility:visible;mso-wrap-style:square;mso-wrap-distance-left:9pt;mso-wrap-distance-top:0;mso-wrap-distance-right:9pt;mso-wrap-distance-bottom:0;mso-position-horizontal:absolute;mso-position-horizontal-relative:text;mso-position-vertical:absolute;mso-position-vertical-relative:text;v-text-anchor:top" o:gfxdata="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" stroked="f">
+              <v:shape w14:anchorId="1AECD8D2" id="_x0000_s1033" type="#_x0000_t202" style="position:absolute;left:0;text-align:left;margin-left:0;margin-top:281.45pt;width:451.3pt;height:.05pt;z-index:251696128;visibility:visible;mso-wrap-style:square;mso-wrap-distance-left:9pt;mso-wrap-distance-top:0;mso-wrap-distance-right:9pt;mso-wrap-distance-bottom:0;mso-position-horizontal:absolute;mso-position-horizontal-relative:text;mso-position-vertical:absolute;mso-position-vertical-relative:text;v-text-anchor:top" o:gfxdata="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" stroked="f">
                 <v:textbox style="mso-fit-shape-to-text:t" inset="0,0,0,0">
                   <w:txbxContent>
                     <w:p>
@@ -7235,6 +7351,7 @@
                         <w:pStyle w:val="Caption"/>
                         <w:jc w:val="center"/>
                         <w:rPr>
+                          <w:rFonts w:cstheme="minorHAnsi"/>
                           <w:b/>
                           <w:bCs/>
                           <w:i w:val="0"/>
@@ -7329,7 +7446,7 @@
                           <w:szCs w:val="20"/>
                           <w:lang w:val="en-US"/>
                         </w:rPr>
-                        <w:t xml:space="preserve"> - Create fork</w:t>
+                        <w:t xml:space="preserve"> - Pull request for adding team member 2 tasks.</w:t>
                       </w:r>
                     </w:p>
                   </w:txbxContent>
@@ -7340,244 +7457,34 @@
           </mc:Fallback>
         </mc:AlternateContent>
       </w:r>
-      <w:r>
-        <w:rPr>
-          <w:noProof/>
-          <w14:ligatures w14:val="standardContextual"/>
-        </w:rPr>
-        <w:drawing>
-          <wp:anchor distT="0" distB="0" distL="114300" distR="114300" simplePos="0" relativeHeight="251681792" behindDoc="0" locked="0" layoutInCell="1" allowOverlap="1" wp14:anchorId="734F300F" wp14:editId="73CC0ED4">
-            <wp:simplePos x="0" y="0"/>
-            <wp:positionH relativeFrom="column">
-              <wp:posOffset>0</wp:posOffset>
-            </wp:positionH>
-            <wp:positionV relativeFrom="paragraph">
-              <wp:posOffset>730250</wp:posOffset>
-            </wp:positionV>
-            <wp:extent cx="5996305" cy="2525395"/>
-            <wp:effectExtent l="0" t="0" r="0" b="1905"/>
-            <wp:wrapTopAndBottom/>
-            <wp:docPr id="447312556" name="Picture 1" descr="A screenshot of a computer&#10;&#10;Description automatically generated"/>
-            <wp:cNvGraphicFramePr>
-              <a:graphicFrameLocks xmlns:a="http://schemas.openxmlformats.org/drawingml/2006/main" noChangeAspect="1"/>
-            </wp:cNvGraphicFramePr>
-            <a:graphic xmlns:a="http://schemas.openxmlformats.org/drawingml/2006/main">
-              <a:graphicData uri="http://schemas.openxmlformats.org/drawingml/2006/picture">
-                <pic:pic xmlns:pic="http://schemas.openxmlformats.org/drawingml/2006/picture">
-                  <pic:nvPicPr>
-                    <pic:cNvPr id="447312556" name="Picture 1" descr="A screenshot of a computer&#10;&#10;Description automatically generated"/>
-                    <pic:cNvPicPr/>
-                  </pic:nvPicPr>
-                  <pic:blipFill>
-                    <a:blip r:embed="rId21" cstate="print">
-                      <a:extLst>
-                        <a:ext uri="{28A0092B-C50C-407E-A947-70E740481C1C}">
-                          <a14:useLocalDpi xmlns:a14="http://schemas.microsoft.com/office/drawing/2010/main" val="0"/>
-                        </a:ext>
-                      </a:extLst>
-                    </a:blip>
-                    <a:stretch>
-                      <a:fillRect/>
-                    </a:stretch>
-                  </pic:blipFill>
-                  <pic:spPr>
-                    <a:xfrm>
-                      <a:off x="0" y="0"/>
-                      <a:ext cx="5996305" cy="2525395"/>
-                    </a:xfrm>
-                    <a:prstGeom prst="rect">
-                      <a:avLst/>
-                    </a:prstGeom>
-                  </pic:spPr>
-                </pic:pic>
-              </a:graphicData>
-            </a:graphic>
-            <wp14:sizeRelH relativeFrom="page">
-              <wp14:pctWidth>0</wp14:pctWidth>
-            </wp14:sizeRelH>
-            <wp14:sizeRelV relativeFrom="page">
-              <wp14:pctHeight>0</wp14:pctHeight>
-            </wp14:sizeRelV>
-          </wp:anchor>
-        </w:drawing>
-      </w:r>
-      <w:r>
-        <w:t xml:space="preserve">Use </w:t>
-      </w:r>
-      <w:r>
-        <w:t xml:space="preserve">the </w:t>
-      </w:r>
-      <w:r>
-        <w:t>GitHub Fork feature to create a personal copy of the main project created by another user</w:t>
-      </w:r>
-      <w:r>
-        <w:t xml:space="preserve"> (</w:t>
-      </w:r>
-      <w:proofErr w:type="spellStart"/>
-      <w:r>
-        <w:t>ViranScu</w:t>
-      </w:r>
-      <w:proofErr w:type="spellEnd"/>
-      <w:r>
-        <w:t>)</w:t>
-      </w:r>
-      <w:r>
-        <w:t xml:space="preserve">. </w:t>
-      </w:r>
-      <w:r>
-        <w:t xml:space="preserve">See </w:t>
-      </w:r>
-      <w:r>
-        <w:t>Figure</w:t>
-      </w:r>
-      <w:r>
-        <w:t xml:space="preserve"> 9 on creating a</w:t>
-      </w:r>
-      <w:r>
-        <w:t xml:space="preserve"> new</w:t>
-      </w:r>
-      <w:r>
-        <w:t xml:space="preserve"> fork.</w:t>
-      </w:r>
-    </w:p>
-    <w:p>
-      <w:pPr>
-        <w:pStyle w:val="NoSpacing"/>
-      </w:pPr>
-    </w:p>
-    <w:p>
-      <w:pPr>
-        <w:pStyle w:val="Heading3"/>
-        <w:numPr>
-          <w:ilvl w:val="1"/>
-          <w:numId w:val="32"/>
-        </w:numPr>
-        <w:rPr>
-          <w:b/>
-          <w:bCs/>
-          <w:color w:val="000000" w:themeColor="text1"/>
-          <w:sz w:val="28"/>
-          <w:szCs w:val="28"/>
-        </w:rPr>
-      </w:pPr>
-      <w:bookmarkStart w:id="8" w:name="_Toc151888184"/>
-      <w:r>
-        <w:rPr>
-          <w:b/>
-          <w:bCs/>
-          <w:color w:val="000000" w:themeColor="text1"/>
-          <w:sz w:val="28"/>
-          <w:szCs w:val="28"/>
-        </w:rPr>
-        <w:t xml:space="preserve">Task </w:t>
-      </w:r>
-      <w:r>
-        <w:rPr>
-          <w:b/>
-          <w:bCs/>
-          <w:color w:val="000000" w:themeColor="text1"/>
-          <w:sz w:val="28"/>
-          <w:szCs w:val="28"/>
-        </w:rPr>
-        <w:t>2</w:t>
-      </w:r>
-      <w:r>
-        <w:rPr>
-          <w:b/>
-          <w:bCs/>
-          <w:color w:val="000000" w:themeColor="text1"/>
-          <w:sz w:val="28"/>
-          <w:szCs w:val="28"/>
-        </w:rPr>
-        <w:t xml:space="preserve">: </w:t>
-      </w:r>
-      <w:r>
-        <w:rPr>
-          <w:b/>
-          <w:bCs/>
-          <w:color w:val="000000" w:themeColor="text1"/>
-          <w:sz w:val="28"/>
-          <w:szCs w:val="28"/>
-        </w:rPr>
-        <w:t>A</w:t>
-      </w:r>
-      <w:r>
-        <w:rPr>
-          <w:b/>
-          <w:bCs/>
-          <w:color w:val="000000" w:themeColor="text1"/>
-          <w:sz w:val="28"/>
-          <w:szCs w:val="28"/>
-        </w:rPr>
-        <w:t>dd agile mindset overview to chapter 3</w:t>
-      </w:r>
-      <w:bookmarkEnd w:id="8"/>
-    </w:p>
-    <w:p/>
+    </w:p>
     <w:p>
       <w:pPr>
         <w:spacing w:line="360" w:lineRule="auto"/>
         <w:jc w:val="both"/>
-      </w:pPr>
-      <w:r>
-        <w:t xml:space="preserve">This task involves </w:t>
-      </w:r>
-      <w:r>
-        <w:t>discussing</w:t>
-      </w:r>
-      <w:r>
-        <w:t xml:space="preserve"> the agile mindset overview for the </w:t>
-      </w:r>
-      <w:r>
-        <w:t xml:space="preserve">“Software development methods, processes, and techniques” chapter. </w:t>
-      </w:r>
-      <w:r>
-        <w:t xml:space="preserve">See </w:t>
-      </w:r>
-      <w:r>
-        <w:t>Figure</w:t>
-      </w:r>
-      <w:r>
-        <w:t xml:space="preserve"> 10 and </w:t>
-      </w:r>
-      <w:r>
-        <w:t>Figure</w:t>
-      </w:r>
-      <w:r>
-        <w:t xml:space="preserve"> 11 for the pull request and the final merge of the task.</w:t>
-      </w:r>
-    </w:p>
-    <w:p>
-      <w:pPr>
-        <w:spacing w:line="360" w:lineRule="auto"/>
-        <w:jc w:val="both"/>
-      </w:pPr>
-    </w:p>
-    <w:p>
-      <w:pPr>
-        <w:spacing w:line="360" w:lineRule="auto"/>
-        <w:jc w:val="both"/>
+        <w:rPr>
+          <w:rFonts w:cstheme="minorHAnsi"/>
+        </w:rPr>
       </w:pPr>
       <w:r>
         <w:rPr>
           <w:noProof/>
         </w:rPr>
-        <w:lastRenderedPageBreak/>
         <mc:AlternateContent>
           <mc:Choice Requires="wps">
             <w:drawing>
-              <wp:anchor distT="0" distB="0" distL="114300" distR="114300" simplePos="0" relativeHeight="251686912" behindDoc="0" locked="0" layoutInCell="1" allowOverlap="1" wp14:anchorId="56F3FB0A" wp14:editId="219D1E09">
+              <wp:anchor distT="0" distB="0" distL="114300" distR="114300" simplePos="0" relativeHeight="251699200" behindDoc="0" locked="0" layoutInCell="1" allowOverlap="1" wp14:anchorId="42BEB983" wp14:editId="321AE41C">
                 <wp:simplePos x="0" y="0"/>
                 <wp:positionH relativeFrom="column">
-                  <wp:posOffset>60502</wp:posOffset>
+                  <wp:posOffset>52070</wp:posOffset>
                 </wp:positionH>
                 <wp:positionV relativeFrom="paragraph">
-                  <wp:posOffset>7254282</wp:posOffset>
+                  <wp:posOffset>6653176</wp:posOffset>
                 </wp:positionV>
                 <wp:extent cx="5731510" cy="635"/>
                 <wp:effectExtent l="0" t="0" r="0" b="12065"/>
                 <wp:wrapTopAndBottom/>
-                <wp:docPr id="298109434" name="Text Box 1"/>
+                <wp:docPr id="247512649" name="Text Box 1"/>
                 <wp:cNvGraphicFramePr/>
                 <a:graphic xmlns:a="http://schemas.openxmlformats.org/drawingml/2006/main">
                   <a:graphicData uri="http://schemas.microsoft.com/office/word/2010/wordprocessingShape">
@@ -7605,14 +7512,13 @@
                               <w:pStyle w:val="Caption"/>
                               <w:jc w:val="center"/>
                               <w:rPr>
+                                <w:rFonts w:cstheme="minorHAnsi"/>
                                 <w:b/>
                                 <w:bCs/>
                                 <w:i w:val="0"/>
                                 <w:iCs w:val="0"/>
                                 <w:noProof/>
                                 <w:color w:val="000000" w:themeColor="text1"/>
-                                <w:sz w:val="20"/>
-                                <w:szCs w:val="20"/>
                               </w:rPr>
                             </w:pPr>
                             <w:r>
@@ -7622,8 +7528,6 @@
                                 <w:i w:val="0"/>
                                 <w:iCs w:val="0"/>
                                 <w:color w:val="000000" w:themeColor="text1"/>
-                                <w:sz w:val="20"/>
-                                <w:szCs w:val="20"/>
                               </w:rPr>
                               <w:t xml:space="preserve">Figure </w:t>
                             </w:r>
@@ -7634,8 +7538,6 @@
                                 <w:i w:val="0"/>
                                 <w:iCs w:val="0"/>
                                 <w:color w:val="000000" w:themeColor="text1"/>
-                                <w:sz w:val="20"/>
-                                <w:szCs w:val="20"/>
                               </w:rPr>
                               <w:fldChar w:fldCharType="begin"/>
                             </w:r>
@@ -7646,8 +7548,6 @@
                                 <w:i w:val="0"/>
                                 <w:iCs w:val="0"/>
                                 <w:color w:val="000000" w:themeColor="text1"/>
-                                <w:sz w:val="20"/>
-                                <w:szCs w:val="20"/>
                               </w:rPr>
                               <w:instrText xml:space="preserve"> SEQ Figure \* ARABIC </w:instrText>
                             </w:r>
@@ -7658,8 +7558,6 @@
                                 <w:i w:val="0"/>
                                 <w:iCs w:val="0"/>
                                 <w:color w:val="000000" w:themeColor="text1"/>
-                                <w:sz w:val="20"/>
-                                <w:szCs w:val="20"/>
                               </w:rPr>
                               <w:fldChar w:fldCharType="separate"/>
                             </w:r>
@@ -7671,8 +7569,6 @@
                                 <w:iCs w:val="0"/>
                                 <w:noProof/>
                                 <w:color w:val="000000" w:themeColor="text1"/>
-                                <w:sz w:val="20"/>
-                                <w:szCs w:val="20"/>
                               </w:rPr>
                               <w:t>10</w:t>
                             </w:r>
@@ -7683,8 +7579,6 @@
                                 <w:i w:val="0"/>
                                 <w:iCs w:val="0"/>
                                 <w:color w:val="000000" w:themeColor="text1"/>
-                                <w:sz w:val="20"/>
-                                <w:szCs w:val="20"/>
                               </w:rPr>
                               <w:fldChar w:fldCharType="end"/>
                             </w:r>
@@ -7695,63 +7589,9 @@
                                 <w:i w:val="0"/>
                                 <w:iCs w:val="0"/>
                                 <w:color w:val="000000" w:themeColor="text1"/>
-                                <w:sz w:val="20"/>
-                                <w:szCs w:val="20"/>
                                 <w:lang w:val="en-US"/>
                               </w:rPr>
-                              <w:t xml:space="preserve"> </w:t>
-                            </w:r>
-                            <w:r>
-                              <w:rPr>
-                                <w:b/>
-                                <w:bCs/>
-                                <w:i w:val="0"/>
-                                <w:iCs w:val="0"/>
-                                <w:color w:val="000000" w:themeColor="text1"/>
-                                <w:sz w:val="20"/>
-                                <w:szCs w:val="20"/>
-                                <w:lang w:val="en-US"/>
-                              </w:rPr>
-                              <w:t>–</w:t>
-                            </w:r>
-                            <w:r>
-                              <w:rPr>
-                                <w:b/>
-                                <w:bCs/>
-                                <w:i w:val="0"/>
-                                <w:iCs w:val="0"/>
-                                <w:color w:val="000000" w:themeColor="text1"/>
-                                <w:sz w:val="20"/>
-                                <w:szCs w:val="20"/>
-                                <w:lang w:val="en-US"/>
-                              </w:rPr>
-                              <w:t xml:space="preserve"> </w:t>
-                            </w:r>
-                            <w:r>
-                              <w:rPr>
-                                <w:b/>
-                                <w:bCs/>
-                                <w:i w:val="0"/>
-                                <w:iCs w:val="0"/>
-                                <w:color w:val="000000" w:themeColor="text1"/>
-                                <w:sz w:val="20"/>
-                                <w:szCs w:val="20"/>
-                                <w:lang w:val="en-US"/>
-                              </w:rPr>
-                              <w:t>Final merge</w:t>
-                            </w:r>
-                            <w:r>
-                              <w:rPr>
-                                <w:b/>
-                                <w:bCs/>
-                                <w:i w:val="0"/>
-                                <w:iCs w:val="0"/>
-                                <w:color w:val="000000" w:themeColor="text1"/>
-                                <w:sz w:val="20"/>
-                                <w:szCs w:val="20"/>
-                                <w:lang w:val="en-US"/>
-                              </w:rPr>
-                              <w:t xml:space="preserve"> for add agile mindset overview task.</w:t>
+                              <w:t xml:space="preserve"> - Final merge for add team member 2 tasks.</w:t>
                             </w:r>
                           </w:p>
                         </w:txbxContent>
@@ -7770,7 +7610,7 @@
           </mc:Choice>
           <mc:Fallback>
             <w:pict>
-              <v:shape w14:anchorId="56F3FB0A" id="_x0000_s1034" type="#_x0000_t202" style="position:absolute;left:0;text-align:left;margin-left:4.75pt;margin-top:571.2pt;width:451.3pt;height:.05pt;z-index:251686912;visibility:visible;mso-wrap-style:square;mso-wrap-distance-left:9pt;mso-wrap-distance-top:0;mso-wrap-distance-right:9pt;mso-wrap-distance-bottom:0;mso-position-horizontal:absolute;mso-position-horizontal-relative:text;mso-position-vertical:absolute;mso-position-vertical-relative:text;v-text-anchor:top" o:gfxdata="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" stroked="f">
+              <v:shape w14:anchorId="42BEB983" id="_x0000_s1034" type="#_x0000_t202" style="position:absolute;left:0;text-align:left;margin-left:4.1pt;margin-top:523.85pt;width:451.3pt;height:.05pt;z-index:251699200;visibility:visible;mso-wrap-style:square;mso-wrap-distance-left:9pt;mso-wrap-distance-top:0;mso-wrap-distance-right:9pt;mso-wrap-distance-bottom:0;mso-position-horizontal:absolute;mso-position-horizontal-relative:text;mso-position-vertical:absolute;mso-position-vertical-relative:text;v-text-anchor:top" o:gfxdata="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" stroked="f">
                 <v:textbox style="mso-fit-shape-to-text:t" inset="0,0,0,0">
                   <w:txbxContent>
                     <w:p>
@@ -7778,14 +7618,13 @@
                         <w:pStyle w:val="Caption"/>
                         <w:jc w:val="center"/>
                         <w:rPr>
+                          <w:rFonts w:cstheme="minorHAnsi"/>
                           <w:b/>
                           <w:bCs/>
                           <w:i w:val="0"/>
                           <w:iCs w:val="0"/>
                           <w:noProof/>
                           <w:color w:val="000000" w:themeColor="text1"/>
-                          <w:sz w:val="20"/>
-                          <w:szCs w:val="20"/>
                         </w:rPr>
                       </w:pPr>
                       <w:r>
@@ -7795,8 +7634,6 @@
                           <w:i w:val="0"/>
                           <w:iCs w:val="0"/>
                           <w:color w:val="000000" w:themeColor="text1"/>
-                          <w:sz w:val="20"/>
-                          <w:szCs w:val="20"/>
                         </w:rPr>
                         <w:t xml:space="preserve">Figure </w:t>
                       </w:r>
@@ -7807,8 +7644,6 @@
                           <w:i w:val="0"/>
                           <w:iCs w:val="0"/>
                           <w:color w:val="000000" w:themeColor="text1"/>
-                          <w:sz w:val="20"/>
-                          <w:szCs w:val="20"/>
                         </w:rPr>
                         <w:fldChar w:fldCharType="begin"/>
                       </w:r>
@@ -7819,8 +7654,6 @@
                           <w:i w:val="0"/>
                           <w:iCs w:val="0"/>
                           <w:color w:val="000000" w:themeColor="text1"/>
-                          <w:sz w:val="20"/>
-                          <w:szCs w:val="20"/>
                         </w:rPr>
                         <w:instrText xml:space="preserve"> SEQ Figure \* ARABIC </w:instrText>
                       </w:r>
@@ -7831,8 +7664,6 @@
                           <w:i w:val="0"/>
                           <w:iCs w:val="0"/>
                           <w:color w:val="000000" w:themeColor="text1"/>
-                          <w:sz w:val="20"/>
-                          <w:szCs w:val="20"/>
                         </w:rPr>
                         <w:fldChar w:fldCharType="separate"/>
                       </w:r>
@@ -7844,8 +7675,6 @@
                           <w:iCs w:val="0"/>
                           <w:noProof/>
                           <w:color w:val="000000" w:themeColor="text1"/>
-                          <w:sz w:val="20"/>
-                          <w:szCs w:val="20"/>
                         </w:rPr>
                         <w:t>10</w:t>
                       </w:r>
@@ -7856,8 +7685,6 @@
                           <w:i w:val="0"/>
                           <w:iCs w:val="0"/>
                           <w:color w:val="000000" w:themeColor="text1"/>
-                          <w:sz w:val="20"/>
-                          <w:szCs w:val="20"/>
                         </w:rPr>
                         <w:fldChar w:fldCharType="end"/>
                       </w:r>
@@ -7868,63 +7695,9 @@
                           <w:i w:val="0"/>
                           <w:iCs w:val="0"/>
                           <w:color w:val="000000" w:themeColor="text1"/>
-                          <w:sz w:val="20"/>
-                          <w:szCs w:val="20"/>
                           <w:lang w:val="en-US"/>
                         </w:rPr>
-                        <w:t xml:space="preserve"> </w:t>
-                      </w:r>
-                      <w:r>
-                        <w:rPr>
-                          <w:b/>
-                          <w:bCs/>
-                          <w:i w:val="0"/>
-                          <w:iCs w:val="0"/>
-                          <w:color w:val="000000" w:themeColor="text1"/>
-                          <w:sz w:val="20"/>
-                          <w:szCs w:val="20"/>
-                          <w:lang w:val="en-US"/>
-                        </w:rPr>
-                        <w:t>–</w:t>
-                      </w:r>
-                      <w:r>
-                        <w:rPr>
-                          <w:b/>
-                          <w:bCs/>
-                          <w:i w:val="0"/>
-                          <w:iCs w:val="0"/>
-                          <w:color w:val="000000" w:themeColor="text1"/>
-                          <w:sz w:val="20"/>
-                          <w:szCs w:val="20"/>
-                          <w:lang w:val="en-US"/>
-                        </w:rPr>
-                        <w:t xml:space="preserve"> </w:t>
-                      </w:r>
-                      <w:r>
-                        <w:rPr>
-                          <w:b/>
-                          <w:bCs/>
-                          <w:i w:val="0"/>
-                          <w:iCs w:val="0"/>
-                          <w:color w:val="000000" w:themeColor="text1"/>
-                          <w:sz w:val="20"/>
-                          <w:szCs w:val="20"/>
-                          <w:lang w:val="en-US"/>
-                        </w:rPr>
-                        <w:t>Final merge</w:t>
-                      </w:r>
-                      <w:r>
-                        <w:rPr>
-                          <w:b/>
-                          <w:bCs/>
-                          <w:i w:val="0"/>
-                          <w:iCs w:val="0"/>
-                          <w:color w:val="000000" w:themeColor="text1"/>
-                          <w:sz w:val="20"/>
-                          <w:szCs w:val="20"/>
-                          <w:lang w:val="en-US"/>
-                        </w:rPr>
-                        <w:t xml:space="preserve"> for add agile mindset overview task.</w:t>
+                        <w:t xml:space="preserve"> - Final merge for add team member 2 tasks.</w:t>
                       </w:r>
                     </w:p>
                   </w:txbxContent>
@@ -7937,23 +7710,323 @@
       </w:r>
       <w:r>
         <w:rPr>
+          <w:rFonts w:cstheme="minorHAnsi"/>
+          <w:noProof/>
+          <w14:ligatures w14:val="standardContextual"/>
+        </w:rPr>
+        <w:drawing>
+          <wp:anchor distT="0" distB="0" distL="114300" distR="114300" simplePos="0" relativeHeight="251697152" behindDoc="0" locked="0" layoutInCell="1" allowOverlap="1" wp14:anchorId="4B95DBAC" wp14:editId="7DC5EFCD">
+            <wp:simplePos x="0" y="0"/>
+            <wp:positionH relativeFrom="column">
+              <wp:posOffset>52466</wp:posOffset>
+            </wp:positionH>
+            <wp:positionV relativeFrom="paragraph">
+              <wp:posOffset>3808949</wp:posOffset>
+            </wp:positionV>
+            <wp:extent cx="5731510" cy="2689860"/>
+            <wp:effectExtent l="0" t="0" r="0" b="2540"/>
+            <wp:wrapTopAndBottom/>
+            <wp:docPr id="1159366629" name="Picture 2" descr="A screenshot of a computer&#10;&#10;Description automatically generated"/>
+            <wp:cNvGraphicFramePr>
+              <a:graphicFrameLocks xmlns:a="http://schemas.openxmlformats.org/drawingml/2006/main" noChangeAspect="1"/>
+            </wp:cNvGraphicFramePr>
+            <a:graphic xmlns:a="http://schemas.openxmlformats.org/drawingml/2006/main">
+              <a:graphicData uri="http://schemas.openxmlformats.org/drawingml/2006/picture">
+                <pic:pic xmlns:pic="http://schemas.openxmlformats.org/drawingml/2006/picture">
+                  <pic:nvPicPr>
+                    <pic:cNvPr id="1159366629" name="Picture 2" descr="A screenshot of a computer&#10;&#10;Description automatically generated"/>
+                    <pic:cNvPicPr/>
+                  </pic:nvPicPr>
+                  <pic:blipFill>
+                    <a:blip r:embed="rId21" cstate="print">
+                      <a:extLst>
+                        <a:ext uri="{28A0092B-C50C-407E-A947-70E740481C1C}">
+                          <a14:useLocalDpi xmlns:a14="http://schemas.microsoft.com/office/drawing/2010/main" val="0"/>
+                        </a:ext>
+                      </a:extLst>
+                    </a:blip>
+                    <a:stretch>
+                      <a:fillRect/>
+                    </a:stretch>
+                  </pic:blipFill>
+                  <pic:spPr>
+                    <a:xfrm>
+                      <a:off x="0" y="0"/>
+                      <a:ext cx="5731510" cy="2689860"/>
+                    </a:xfrm>
+                    <a:prstGeom prst="rect">
+                      <a:avLst/>
+                    </a:prstGeom>
+                  </pic:spPr>
+                </pic:pic>
+              </a:graphicData>
+            </a:graphic>
+            <wp14:sizeRelH relativeFrom="page">
+              <wp14:pctWidth>0</wp14:pctWidth>
+            </wp14:sizeRelH>
+            <wp14:sizeRelV relativeFrom="page">
+              <wp14:pctHeight>0</wp14:pctHeight>
+            </wp14:sizeRelV>
+          </wp:anchor>
+        </w:drawing>
+      </w:r>
+      <w:r>
+        <w:rPr>
+          <w:rFonts w:cstheme="minorHAnsi"/>
+          <w:noProof/>
+          <w14:ligatures w14:val="standardContextual"/>
+        </w:rPr>
+        <w:drawing>
+          <wp:anchor distT="0" distB="0" distL="114300" distR="114300" simplePos="0" relativeHeight="251694080" behindDoc="0" locked="0" layoutInCell="1" allowOverlap="1" wp14:anchorId="70B66774" wp14:editId="5E805EE9">
+            <wp:simplePos x="0" y="0"/>
+            <wp:positionH relativeFrom="column">
+              <wp:posOffset>0</wp:posOffset>
+            </wp:positionH>
+            <wp:positionV relativeFrom="paragraph">
+              <wp:posOffset>0</wp:posOffset>
+            </wp:positionV>
+            <wp:extent cx="5731510" cy="3163570"/>
+            <wp:effectExtent l="0" t="0" r="0" b="0"/>
+            <wp:wrapTopAndBottom/>
+            <wp:docPr id="372318922" name="Picture 1"/>
+            <wp:cNvGraphicFramePr>
+              <a:graphicFrameLocks xmlns:a="http://schemas.openxmlformats.org/drawingml/2006/main" noChangeAspect="1"/>
+            </wp:cNvGraphicFramePr>
+            <a:graphic xmlns:a="http://schemas.openxmlformats.org/drawingml/2006/main">
+              <a:graphicData uri="http://schemas.openxmlformats.org/drawingml/2006/picture">
+                <pic:pic xmlns:pic="http://schemas.openxmlformats.org/drawingml/2006/picture">
+                  <pic:nvPicPr>
+                    <pic:cNvPr id="372318922" name="Picture 372318922"/>
+                    <pic:cNvPicPr/>
+                  </pic:nvPicPr>
+                  <pic:blipFill>
+                    <a:blip r:embed="rId22" cstate="print">
+                      <a:extLst>
+                        <a:ext uri="{28A0092B-C50C-407E-A947-70E740481C1C}">
+                          <a14:useLocalDpi xmlns:a14="http://schemas.microsoft.com/office/drawing/2010/main" val="0"/>
+                        </a:ext>
+                      </a:extLst>
+                    </a:blip>
+                    <a:stretch>
+                      <a:fillRect/>
+                    </a:stretch>
+                  </pic:blipFill>
+                  <pic:spPr>
+                    <a:xfrm>
+                      <a:off x="0" y="0"/>
+                      <a:ext cx="5731510" cy="3163570"/>
+                    </a:xfrm>
+                    <a:prstGeom prst="rect">
+                      <a:avLst/>
+                    </a:prstGeom>
+                  </pic:spPr>
+                </pic:pic>
+              </a:graphicData>
+            </a:graphic>
+            <wp14:sizeRelH relativeFrom="page">
+              <wp14:pctWidth>0</wp14:pctWidth>
+            </wp14:sizeRelH>
+            <wp14:sizeRelV relativeFrom="page">
+              <wp14:pctHeight>0</wp14:pctHeight>
+            </wp14:sizeRelV>
+          </wp:anchor>
+        </w:drawing>
+      </w:r>
+      <w:r>
+        <w:rPr>
+          <w:rFonts w:cstheme="minorHAnsi"/>
+        </w:rPr>
+        <w:t xml:space="preserve"> </w:t>
+      </w:r>
+    </w:p>
+    <w:p>
+      <w:pPr>
+        <w:spacing w:line="360" w:lineRule="auto"/>
+        <w:jc w:val="both"/>
+        <w:rPr>
+          <w:rFonts w:cstheme="minorHAnsi"/>
+        </w:rPr>
+      </w:pPr>
+    </w:p>
+    <w:p>
+      <w:pPr>
+        <w:pStyle w:val="Heading2"/>
+        <w:numPr>
+          <w:ilvl w:val="0"/>
+          <w:numId w:val="32"/>
+        </w:numPr>
+        <w:rPr>
+          <w:b/>
+          <w:bCs/>
+          <w:sz w:val="32"/>
+          <w:szCs w:val="32"/>
+        </w:rPr>
+      </w:pPr>
+      <w:bookmarkStart w:id="7" w:name="_Toc151920886"/>
+      <w:r>
+        <w:rPr>
+          <w:b/>
+          <w:bCs/>
+          <w:sz w:val="32"/>
+          <w:szCs w:val="32"/>
+        </w:rPr>
+        <w:lastRenderedPageBreak/>
+        <w:t xml:space="preserve">Team member </w:t>
+      </w:r>
+      <w:r>
+        <w:rPr>
+          <w:b/>
+          <w:bCs/>
+          <w:sz w:val="32"/>
+          <w:szCs w:val="32"/>
+        </w:rPr>
+        <w:t>2</w:t>
+      </w:r>
+      <w:r>
+        <w:rPr>
+          <w:b/>
+          <w:bCs/>
+          <w:sz w:val="32"/>
+          <w:szCs w:val="32"/>
+        </w:rPr>
+        <w:t xml:space="preserve"> (</w:t>
+      </w:r>
+      <w:proofErr w:type="spellStart"/>
+      <w:r>
+        <w:rPr>
+          <w:b/>
+          <w:bCs/>
+          <w:sz w:val="32"/>
+          <w:szCs w:val="32"/>
+        </w:rPr>
+        <w:t>Sanduni</w:t>
+      </w:r>
+      <w:proofErr w:type="spellEnd"/>
+      <w:r>
+        <w:rPr>
+          <w:b/>
+          <w:bCs/>
+          <w:sz w:val="32"/>
+          <w:szCs w:val="32"/>
+        </w:rPr>
+        <w:t xml:space="preserve"> </w:t>
+      </w:r>
+      <w:proofErr w:type="spellStart"/>
+      <w:r>
+        <w:rPr>
+          <w:b/>
+          <w:bCs/>
+          <w:sz w:val="32"/>
+          <w:szCs w:val="32"/>
+        </w:rPr>
+        <w:t>Udulitha</w:t>
+      </w:r>
+      <w:proofErr w:type="spellEnd"/>
+      <w:r>
+        <w:rPr>
+          <w:b/>
+          <w:bCs/>
+          <w:sz w:val="32"/>
+          <w:szCs w:val="32"/>
+        </w:rPr>
+        <w:t>) tasks</w:t>
+      </w:r>
+      <w:bookmarkEnd w:id="7"/>
+    </w:p>
+    <w:p/>
+    <w:p>
+      <w:pPr>
+        <w:pStyle w:val="Heading3"/>
+        <w:numPr>
+          <w:ilvl w:val="1"/>
+          <w:numId w:val="32"/>
+        </w:numPr>
+        <w:rPr>
+          <w:b/>
+          <w:bCs/>
+          <w:color w:val="000000" w:themeColor="text1"/>
+          <w:sz w:val="28"/>
+          <w:szCs w:val="28"/>
+        </w:rPr>
+      </w:pPr>
+      <w:bookmarkStart w:id="8" w:name="_Toc151920887"/>
+      <w:r>
+        <w:rPr>
+          <w:b/>
+          <w:bCs/>
+          <w:color w:val="000000" w:themeColor="text1"/>
+          <w:sz w:val="28"/>
+          <w:szCs w:val="28"/>
+        </w:rPr>
+        <w:t xml:space="preserve">Task </w:t>
+      </w:r>
+      <w:r>
+        <w:rPr>
+          <w:b/>
+          <w:bCs/>
+          <w:color w:val="000000" w:themeColor="text1"/>
+          <w:sz w:val="28"/>
+          <w:szCs w:val="28"/>
+        </w:rPr>
+        <w:t>1</w:t>
+      </w:r>
+      <w:r>
+        <w:rPr>
+          <w:b/>
+          <w:bCs/>
+          <w:color w:val="000000" w:themeColor="text1"/>
+          <w:sz w:val="28"/>
+          <w:szCs w:val="28"/>
+        </w:rPr>
+        <w:t xml:space="preserve">: </w:t>
+      </w:r>
+      <w:r>
+        <w:rPr>
+          <w:b/>
+          <w:bCs/>
+          <w:color w:val="000000" w:themeColor="text1"/>
+          <w:sz w:val="28"/>
+          <w:szCs w:val="28"/>
+        </w:rPr>
+        <w:t>F</w:t>
+      </w:r>
+      <w:r>
+        <w:rPr>
+          <w:b/>
+          <w:bCs/>
+          <w:color w:val="000000" w:themeColor="text1"/>
+          <w:sz w:val="28"/>
+          <w:szCs w:val="28"/>
+        </w:rPr>
+        <w:t>ork repository</w:t>
+      </w:r>
+      <w:bookmarkEnd w:id="8"/>
+    </w:p>
+    <w:p/>
+    <w:p>
+      <w:pPr>
+        <w:spacing w:line="360" w:lineRule="auto"/>
+        <w:jc w:val="both"/>
+      </w:pPr>
+      <w:r>
+        <w:rPr>
           <w:noProof/>
         </w:rPr>
         <mc:AlternateContent>
           <mc:Choice Requires="wps">
             <w:drawing>
-              <wp:anchor distT="0" distB="0" distL="114300" distR="114300" simplePos="0" relativeHeight="251689984" behindDoc="0" locked="0" layoutInCell="1" allowOverlap="1" wp14:anchorId="7B139C83" wp14:editId="059CDCB0">
+              <wp:anchor distT="0" distB="0" distL="114300" distR="114300" simplePos="0" relativeHeight="251683840" behindDoc="0" locked="0" layoutInCell="1" allowOverlap="1" wp14:anchorId="5964F124" wp14:editId="4B81985A">
                 <wp:simplePos x="0" y="0"/>
                 <wp:positionH relativeFrom="column">
-                  <wp:posOffset>59960</wp:posOffset>
+                  <wp:posOffset>0</wp:posOffset>
                 </wp:positionH>
                 <wp:positionV relativeFrom="paragraph">
-                  <wp:posOffset>3497559</wp:posOffset>
+                  <wp:posOffset>3312795</wp:posOffset>
                 </wp:positionV>
-                <wp:extent cx="5731510" cy="635"/>
+                <wp:extent cx="5996305" cy="635"/>
                 <wp:effectExtent l="0" t="0" r="0" b="12065"/>
                 <wp:wrapTopAndBottom/>
-                <wp:docPr id="1459463621" name="Text Box 1"/>
+                <wp:docPr id="1604502678" name="Text Box 1"/>
                 <wp:cNvGraphicFramePr/>
                 <a:graphic xmlns:a="http://schemas.openxmlformats.org/drawingml/2006/main">
                   <a:graphicData uri="http://schemas.microsoft.com/office/word/2010/wordprocessingShape">
@@ -7962,7 +8035,7 @@
                       <wps:spPr>
                         <a:xfrm>
                           <a:off x="0" y="0"/>
-                          <a:ext cx="5731510" cy="635"/>
+                          <a:ext cx="5996305" cy="635"/>
                         </a:xfrm>
                         <a:prstGeom prst="rect">
                           <a:avLst/>
@@ -8075,59 +8148,7 @@
                                 <w:szCs w:val="20"/>
                                 <w:lang w:val="en-US"/>
                               </w:rPr>
-                              <w:t xml:space="preserve"> </w:t>
-                            </w:r>
-                            <w:r>
-                              <w:rPr>
-                                <w:b/>
-                                <w:bCs/>
-                                <w:i w:val="0"/>
-                                <w:iCs w:val="0"/>
-                                <w:color w:val="000000" w:themeColor="text1"/>
-                                <w:sz w:val="20"/>
-                                <w:szCs w:val="20"/>
-                                <w:lang w:val="en-US"/>
-                              </w:rPr>
-                              <w:t>–</w:t>
-                            </w:r>
-                            <w:r>
-                              <w:rPr>
-                                <w:b/>
-                                <w:bCs/>
-                                <w:i w:val="0"/>
-                                <w:iCs w:val="0"/>
-                                <w:color w:val="000000" w:themeColor="text1"/>
-                                <w:sz w:val="20"/>
-                                <w:szCs w:val="20"/>
-                                <w:lang w:val="en-US"/>
-                              </w:rPr>
-                              <w:t xml:space="preserve"> </w:t>
-                            </w:r>
-                            <w:r>
-                              <w:rPr>
-                                <w:b/>
-                                <w:bCs/>
-                                <w:i w:val="0"/>
-                                <w:iCs w:val="0"/>
-                                <w:color w:val="000000" w:themeColor="text1"/>
-                                <w:sz w:val="20"/>
-                                <w:szCs w:val="20"/>
-                                <w:lang w:val="en-US"/>
-                              </w:rPr>
-                              <w:t xml:space="preserve">Pull request </w:t>
-                            </w:r>
-                            <w:r>
-                              <w:rPr>
-                                <w:b/>
-                                <w:bCs/>
-                                <w:i w:val="0"/>
-                                <w:iCs w:val="0"/>
-                                <w:color w:val="000000" w:themeColor="text1"/>
-                                <w:sz w:val="20"/>
-                                <w:szCs w:val="20"/>
-                                <w:lang w:val="en-US"/>
-                              </w:rPr>
-                              <w:t>for add agile mindset overview task.</w:t>
+                              <w:t xml:space="preserve"> - Create fork</w:t>
                             </w:r>
                           </w:p>
                         </w:txbxContent>
@@ -8146,7 +8167,7 @@
           </mc:Choice>
           <mc:Fallback>
             <w:pict>
-              <v:shape w14:anchorId="7B139C83" id="_x0000_s1035" type="#_x0000_t202" style="position:absolute;left:0;text-align:left;margin-left:4.7pt;margin-top:275.4pt;width:451.3pt;height:.05pt;z-index:251689984;visibility:visible;mso-wrap-style:square;mso-wrap-distance-left:9pt;mso-wrap-distance-top:0;mso-wrap-distance-right:9pt;mso-wrap-distance-bottom:0;mso-position-horizontal:absolute;mso-position-horizontal-relative:text;mso-position-vertical:absolute;mso-position-vertical-relative:text;v-text-anchor:top" o:gfxdata="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" stroked="f">
+              <v:shape w14:anchorId="5964F124" id="_x0000_s1035" type="#_x0000_t202" style="position:absolute;left:0;text-align:left;margin-left:0;margin-top:260.85pt;width:472.15pt;height:.05pt;z-index:251683840;visibility:visible;mso-wrap-style:square;mso-wrap-distance-left:9pt;mso-wrap-distance-top:0;mso-wrap-distance-right:9pt;mso-wrap-distance-bottom:0;mso-position-horizontal:absolute;mso-position-horizontal-relative:text;mso-position-vertical:absolute;mso-position-vertical-relative:text;v-text-anchor:top" o:gfxdata="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" stroked="f">
                 <v:textbox style="mso-fit-shape-to-text:t" inset="0,0,0,0">
                   <w:txbxContent>
                     <w:p>
@@ -8248,6 +8269,580 @@
                           <w:szCs w:val="20"/>
                           <w:lang w:val="en-US"/>
                         </w:rPr>
+                        <w:t xml:space="preserve"> - Create fork</w:t>
+                      </w:r>
+                    </w:p>
+                  </w:txbxContent>
+                </v:textbox>
+                <w10:wrap type="topAndBottom"/>
+              </v:shape>
+            </w:pict>
+          </mc:Fallback>
+        </mc:AlternateContent>
+      </w:r>
+      <w:r>
+        <w:rPr>
+          <w:noProof/>
+          <w14:ligatures w14:val="standardContextual"/>
+        </w:rPr>
+        <w:drawing>
+          <wp:anchor distT="0" distB="0" distL="114300" distR="114300" simplePos="0" relativeHeight="251681792" behindDoc="0" locked="0" layoutInCell="1" allowOverlap="1" wp14:anchorId="734F300F" wp14:editId="4BBE4C42">
+            <wp:simplePos x="0" y="0"/>
+            <wp:positionH relativeFrom="column">
+              <wp:posOffset>0</wp:posOffset>
+            </wp:positionH>
+            <wp:positionV relativeFrom="paragraph">
+              <wp:posOffset>730250</wp:posOffset>
+            </wp:positionV>
+            <wp:extent cx="5996305" cy="2525395"/>
+            <wp:effectExtent l="0" t="0" r="0" b="1905"/>
+            <wp:wrapTopAndBottom/>
+            <wp:docPr id="447312556" name="Picture 1" descr="A screenshot of a computer&#10;&#10;Description automatically generated"/>
+            <wp:cNvGraphicFramePr>
+              <a:graphicFrameLocks xmlns:a="http://schemas.openxmlformats.org/drawingml/2006/main" noChangeAspect="1"/>
+            </wp:cNvGraphicFramePr>
+            <a:graphic xmlns:a="http://schemas.openxmlformats.org/drawingml/2006/main">
+              <a:graphicData uri="http://schemas.openxmlformats.org/drawingml/2006/picture">
+                <pic:pic xmlns:pic="http://schemas.openxmlformats.org/drawingml/2006/picture">
+                  <pic:nvPicPr>
+                    <pic:cNvPr id="447312556" name="Picture 1" descr="A screenshot of a computer&#10;&#10;Description automatically generated"/>
+                    <pic:cNvPicPr/>
+                  </pic:nvPicPr>
+                  <pic:blipFill>
+                    <a:blip r:embed="rId23" cstate="print">
+                      <a:extLst>
+                        <a:ext uri="{28A0092B-C50C-407E-A947-70E740481C1C}">
+                          <a14:useLocalDpi xmlns:a14="http://schemas.microsoft.com/office/drawing/2010/main" val="0"/>
+                        </a:ext>
+                      </a:extLst>
+                    </a:blip>
+                    <a:stretch>
+                      <a:fillRect/>
+                    </a:stretch>
+                  </pic:blipFill>
+                  <pic:spPr>
+                    <a:xfrm>
+                      <a:off x="0" y="0"/>
+                      <a:ext cx="5996305" cy="2525395"/>
+                    </a:xfrm>
+                    <a:prstGeom prst="rect">
+                      <a:avLst/>
+                    </a:prstGeom>
+                  </pic:spPr>
+                </pic:pic>
+              </a:graphicData>
+            </a:graphic>
+            <wp14:sizeRelH relativeFrom="page">
+              <wp14:pctWidth>0</wp14:pctWidth>
+            </wp14:sizeRelH>
+            <wp14:sizeRelV relativeFrom="page">
+              <wp14:pctHeight>0</wp14:pctHeight>
+            </wp14:sizeRelV>
+          </wp:anchor>
+        </w:drawing>
+      </w:r>
+      <w:r>
+        <w:t xml:space="preserve">Use </w:t>
+      </w:r>
+      <w:r>
+        <w:t xml:space="preserve">the </w:t>
+      </w:r>
+      <w:r>
+        <w:t>GitHub Fork feature to create a personal copy of the main project created by another user</w:t>
+      </w:r>
+      <w:r>
+        <w:t xml:space="preserve"> (</w:t>
+      </w:r>
+      <w:proofErr w:type="spellStart"/>
+      <w:r>
+        <w:t>ViranScu</w:t>
+      </w:r>
+      <w:proofErr w:type="spellEnd"/>
+      <w:r>
+        <w:t>)</w:t>
+      </w:r>
+      <w:r>
+        <w:t xml:space="preserve">. </w:t>
+      </w:r>
+      <w:r>
+        <w:t xml:space="preserve">See </w:t>
+      </w:r>
+      <w:r>
+        <w:t>Figure</w:t>
+      </w:r>
+      <w:r>
+        <w:t xml:space="preserve"> </w:t>
+      </w:r>
+      <w:r>
+        <w:t>11</w:t>
+      </w:r>
+      <w:r>
+        <w:t xml:space="preserve"> on creating a</w:t>
+      </w:r>
+      <w:r>
+        <w:t xml:space="preserve"> new</w:t>
+      </w:r>
+      <w:r>
+        <w:t xml:space="preserve"> fork.</w:t>
+      </w:r>
+    </w:p>
+    <w:p>
+      <w:pPr>
+        <w:pStyle w:val="NoSpacing"/>
+      </w:pPr>
+    </w:p>
+    <w:p>
+      <w:pPr>
+        <w:pStyle w:val="Heading3"/>
+        <w:numPr>
+          <w:ilvl w:val="1"/>
+          <w:numId w:val="32"/>
+        </w:numPr>
+        <w:rPr>
+          <w:b/>
+          <w:bCs/>
+          <w:color w:val="000000" w:themeColor="text1"/>
+          <w:sz w:val="28"/>
+          <w:szCs w:val="28"/>
+        </w:rPr>
+      </w:pPr>
+      <w:bookmarkStart w:id="9" w:name="_Toc151920888"/>
+      <w:r>
+        <w:rPr>
+          <w:b/>
+          <w:bCs/>
+          <w:color w:val="000000" w:themeColor="text1"/>
+          <w:sz w:val="28"/>
+          <w:szCs w:val="28"/>
+        </w:rPr>
+        <w:t xml:space="preserve">Task </w:t>
+      </w:r>
+      <w:r>
+        <w:rPr>
+          <w:b/>
+          <w:bCs/>
+          <w:color w:val="000000" w:themeColor="text1"/>
+          <w:sz w:val="28"/>
+          <w:szCs w:val="28"/>
+        </w:rPr>
+        <w:t>2</w:t>
+      </w:r>
+      <w:r>
+        <w:rPr>
+          <w:b/>
+          <w:bCs/>
+          <w:color w:val="000000" w:themeColor="text1"/>
+          <w:sz w:val="28"/>
+          <w:szCs w:val="28"/>
+        </w:rPr>
+        <w:t xml:space="preserve">: </w:t>
+      </w:r>
+      <w:r>
+        <w:rPr>
+          <w:b/>
+          <w:bCs/>
+          <w:color w:val="000000" w:themeColor="text1"/>
+          <w:sz w:val="28"/>
+          <w:szCs w:val="28"/>
+        </w:rPr>
+        <w:t>A</w:t>
+      </w:r>
+      <w:r>
+        <w:rPr>
+          <w:b/>
+          <w:bCs/>
+          <w:color w:val="000000" w:themeColor="text1"/>
+          <w:sz w:val="28"/>
+          <w:szCs w:val="28"/>
+        </w:rPr>
+        <w:t>dd agile mindset overview to chapter 3</w:t>
+      </w:r>
+      <w:bookmarkEnd w:id="9"/>
+    </w:p>
+    <w:p/>
+    <w:p>
+      <w:pPr>
+        <w:spacing w:line="360" w:lineRule="auto"/>
+        <w:jc w:val="both"/>
+      </w:pPr>
+      <w:r>
+        <w:t xml:space="preserve">This task involves </w:t>
+      </w:r>
+      <w:r>
+        <w:t>discussing</w:t>
+      </w:r>
+      <w:r>
+        <w:t xml:space="preserve"> the agile mindset overview for the </w:t>
+      </w:r>
+      <w:r>
+        <w:t xml:space="preserve">“Software development methods, processes, and techniques” chapter. </w:t>
+      </w:r>
+      <w:r>
+        <w:t xml:space="preserve">See </w:t>
+      </w:r>
+      <w:r>
+        <w:t>Figure</w:t>
+      </w:r>
+      <w:r>
+        <w:t xml:space="preserve"> 1</w:t>
+      </w:r>
+      <w:r>
+        <w:t>2</w:t>
+      </w:r>
+      <w:r>
+        <w:t xml:space="preserve"> and </w:t>
+      </w:r>
+      <w:r>
+        <w:t>Figure</w:t>
+      </w:r>
+      <w:r>
+        <w:t xml:space="preserve"> 1</w:t>
+      </w:r>
+      <w:r>
+        <w:t>3</w:t>
+      </w:r>
+      <w:r>
+        <w:t xml:space="preserve"> for the pull request and the final merge of the task.</w:t>
+      </w:r>
+    </w:p>
+    <w:p>
+      <w:pPr>
+        <w:spacing w:line="360" w:lineRule="auto"/>
+        <w:jc w:val="both"/>
+      </w:pPr>
+    </w:p>
+    <w:p>
+      <w:pPr>
+        <w:spacing w:line="360" w:lineRule="auto"/>
+        <w:jc w:val="both"/>
+      </w:pPr>
+      <w:r>
+        <w:rPr>
+          <w:noProof/>
+        </w:rPr>
+        <w:lastRenderedPageBreak/>
+        <mc:AlternateContent>
+          <mc:Choice Requires="wps">
+            <w:drawing>
+              <wp:anchor distT="0" distB="0" distL="114300" distR="114300" simplePos="0" relativeHeight="251689984" behindDoc="0" locked="0" layoutInCell="1" allowOverlap="1" wp14:anchorId="7B139C83" wp14:editId="1C6EF2CF">
+                <wp:simplePos x="0" y="0"/>
+                <wp:positionH relativeFrom="column">
+                  <wp:posOffset>97155</wp:posOffset>
+                </wp:positionH>
+                <wp:positionV relativeFrom="paragraph">
+                  <wp:posOffset>7325995</wp:posOffset>
+                </wp:positionV>
+                <wp:extent cx="5731510" cy="635"/>
+                <wp:effectExtent l="0" t="0" r="0" b="12065"/>
+                <wp:wrapTopAndBottom/>
+                <wp:docPr id="1459463621" name="Text Box 1"/>
+                <wp:cNvGraphicFramePr/>
+                <a:graphic xmlns:a="http://schemas.openxmlformats.org/drawingml/2006/main">
+                  <a:graphicData uri="http://schemas.microsoft.com/office/word/2010/wordprocessingShape">
+                    <wps:wsp>
+                      <wps:cNvSpPr txBox="1"/>
+                      <wps:spPr>
+                        <a:xfrm>
+                          <a:off x="0" y="0"/>
+                          <a:ext cx="5731510" cy="635"/>
+                        </a:xfrm>
+                        <a:prstGeom prst="rect">
+                          <a:avLst/>
+                        </a:prstGeom>
+                        <a:solidFill>
+                          <a:prstClr val="white"/>
+                        </a:solidFill>
+                        <a:ln>
+                          <a:noFill/>
+                        </a:ln>
+                      </wps:spPr>
+                      <wps:txbx>
+                        <w:txbxContent>
+                          <w:p>
+                            <w:pPr>
+                              <w:pStyle w:val="Caption"/>
+                              <w:jc w:val="center"/>
+                              <w:rPr>
+                                <w:b/>
+                                <w:bCs/>
+                                <w:i w:val="0"/>
+                                <w:iCs w:val="0"/>
+                                <w:noProof/>
+                                <w:color w:val="000000" w:themeColor="text1"/>
+                                <w:sz w:val="20"/>
+                                <w:szCs w:val="20"/>
+                              </w:rPr>
+                            </w:pPr>
+                            <w:r>
+                              <w:rPr>
+                                <w:b/>
+                                <w:bCs/>
+                                <w:i w:val="0"/>
+                                <w:iCs w:val="0"/>
+                                <w:color w:val="000000" w:themeColor="text1"/>
+                                <w:sz w:val="20"/>
+                                <w:szCs w:val="20"/>
+                              </w:rPr>
+                              <w:t xml:space="preserve">Figure </w:t>
+                            </w:r>
+                            <w:r>
+                              <w:rPr>
+                                <w:b/>
+                                <w:bCs/>
+                                <w:i w:val="0"/>
+                                <w:iCs w:val="0"/>
+                                <w:color w:val="000000" w:themeColor="text1"/>
+                                <w:sz w:val="20"/>
+                                <w:szCs w:val="20"/>
+                              </w:rPr>
+                              <w:fldChar w:fldCharType="begin"/>
+                            </w:r>
+                            <w:r>
+                              <w:rPr>
+                                <w:b/>
+                                <w:bCs/>
+                                <w:i w:val="0"/>
+                                <w:iCs w:val="0"/>
+                                <w:color w:val="000000" w:themeColor="text1"/>
+                                <w:sz w:val="20"/>
+                                <w:szCs w:val="20"/>
+                              </w:rPr>
+                              <w:instrText xml:space="preserve"> SEQ Figure \* ARABIC </w:instrText>
+                            </w:r>
+                            <w:r>
+                              <w:rPr>
+                                <w:b/>
+                                <w:bCs/>
+                                <w:i w:val="0"/>
+                                <w:iCs w:val="0"/>
+                                <w:color w:val="000000" w:themeColor="text1"/>
+                                <w:sz w:val="20"/>
+                                <w:szCs w:val="20"/>
+                              </w:rPr>
+                              <w:fldChar w:fldCharType="separate"/>
+                            </w:r>
+                            <w:r>
+                              <w:rPr>
+                                <w:b/>
+                                <w:bCs/>
+                                <w:i w:val="0"/>
+                                <w:iCs w:val="0"/>
+                                <w:noProof/>
+                                <w:color w:val="000000" w:themeColor="text1"/>
+                                <w:sz w:val="20"/>
+                                <w:szCs w:val="20"/>
+                              </w:rPr>
+                              <w:t>13</w:t>
+                            </w:r>
+                            <w:r>
+                              <w:rPr>
+                                <w:b/>
+                                <w:bCs/>
+                                <w:i w:val="0"/>
+                                <w:iCs w:val="0"/>
+                                <w:color w:val="000000" w:themeColor="text1"/>
+                                <w:sz w:val="20"/>
+                                <w:szCs w:val="20"/>
+                              </w:rPr>
+                              <w:fldChar w:fldCharType="end"/>
+                            </w:r>
+                            <w:r>
+                              <w:rPr>
+                                <w:b/>
+                                <w:bCs/>
+                                <w:i w:val="0"/>
+                                <w:iCs w:val="0"/>
+                                <w:color w:val="000000" w:themeColor="text1"/>
+                                <w:sz w:val="20"/>
+                                <w:szCs w:val="20"/>
+                                <w:lang w:val="en-US"/>
+                              </w:rPr>
+                              <w:t xml:space="preserve"> </w:t>
+                            </w:r>
+                            <w:r>
+                              <w:rPr>
+                                <w:b/>
+                                <w:bCs/>
+                                <w:i w:val="0"/>
+                                <w:iCs w:val="0"/>
+                                <w:color w:val="000000" w:themeColor="text1"/>
+                                <w:sz w:val="20"/>
+                                <w:szCs w:val="20"/>
+                                <w:lang w:val="en-US"/>
+                              </w:rPr>
+                              <w:t>–</w:t>
+                            </w:r>
+                            <w:r>
+                              <w:rPr>
+                                <w:b/>
+                                <w:bCs/>
+                                <w:i w:val="0"/>
+                                <w:iCs w:val="0"/>
+                                <w:color w:val="000000" w:themeColor="text1"/>
+                                <w:sz w:val="20"/>
+                                <w:szCs w:val="20"/>
+                                <w:lang w:val="en-US"/>
+                              </w:rPr>
+                              <w:t xml:space="preserve"> </w:t>
+                            </w:r>
+                            <w:r>
+                              <w:rPr>
+                                <w:b/>
+                                <w:bCs/>
+                                <w:i w:val="0"/>
+                                <w:iCs w:val="0"/>
+                                <w:color w:val="000000" w:themeColor="text1"/>
+                                <w:sz w:val="20"/>
+                                <w:szCs w:val="20"/>
+                                <w:lang w:val="en-US"/>
+                              </w:rPr>
+                              <w:t>Final merge</w:t>
+                            </w:r>
+                            <w:r>
+                              <w:rPr>
+                                <w:b/>
+                                <w:bCs/>
+                                <w:i w:val="0"/>
+                                <w:iCs w:val="0"/>
+                                <w:color w:val="000000" w:themeColor="text1"/>
+                                <w:sz w:val="20"/>
+                                <w:szCs w:val="20"/>
+                                <w:lang w:val="en-US"/>
+                              </w:rPr>
+                              <w:t xml:space="preserve"> </w:t>
+                            </w:r>
+                            <w:r>
+                              <w:rPr>
+                                <w:b/>
+                                <w:bCs/>
+                                <w:i w:val="0"/>
+                                <w:iCs w:val="0"/>
+                                <w:color w:val="000000" w:themeColor="text1"/>
+                                <w:sz w:val="20"/>
+                                <w:szCs w:val="20"/>
+                                <w:lang w:val="en-US"/>
+                              </w:rPr>
+                              <w:t>for add agile mindset overview task.</w:t>
+                            </w:r>
+                          </w:p>
+                        </w:txbxContent>
+                      </wps:txbx>
+                      <wps:bodyPr rot="0" spcFirstLastPara="0" vertOverflow="overflow" horzOverflow="overflow" vert="horz" wrap="square" lIns="0" tIns="0" rIns="0" bIns="0" numCol="1" spcCol="0" rtlCol="0" fromWordArt="0" anchor="t" anchorCtr="0" forceAA="0" compatLnSpc="1">
+                        <a:prstTxWarp prst="textNoShape">
+                          <a:avLst/>
+                        </a:prstTxWarp>
+                        <a:spAutoFit/>
+                      </wps:bodyPr>
+                    </wps:wsp>
+                  </a:graphicData>
+                </a:graphic>
+              </wp:anchor>
+            </w:drawing>
+          </mc:Choice>
+          <mc:Fallback>
+            <w:pict>
+              <v:shape w14:anchorId="7B139C83" id="_x0000_s1036" type="#_x0000_t202" style="position:absolute;left:0;text-align:left;margin-left:7.65pt;margin-top:576.85pt;width:451.3pt;height:.05pt;z-index:251689984;visibility:visible;mso-wrap-style:square;mso-wrap-distance-left:9pt;mso-wrap-distance-top:0;mso-wrap-distance-right:9pt;mso-wrap-distance-bottom:0;mso-position-horizontal:absolute;mso-position-horizontal-relative:text;mso-position-vertical:absolute;mso-position-vertical-relative:text;v-text-anchor:top" o:gfxdata="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" stroked="f">
+                <v:textbox style="mso-fit-shape-to-text:t" inset="0,0,0,0">
+                  <w:txbxContent>
+                    <w:p>
+                      <w:pPr>
+                        <w:pStyle w:val="Caption"/>
+                        <w:jc w:val="center"/>
+                        <w:rPr>
+                          <w:b/>
+                          <w:bCs/>
+                          <w:i w:val="0"/>
+                          <w:iCs w:val="0"/>
+                          <w:noProof/>
+                          <w:color w:val="000000" w:themeColor="text1"/>
+                          <w:sz w:val="20"/>
+                          <w:szCs w:val="20"/>
+                        </w:rPr>
+                      </w:pPr>
+                      <w:r>
+                        <w:rPr>
+                          <w:b/>
+                          <w:bCs/>
+                          <w:i w:val="0"/>
+                          <w:iCs w:val="0"/>
+                          <w:color w:val="000000" w:themeColor="text1"/>
+                          <w:sz w:val="20"/>
+                          <w:szCs w:val="20"/>
+                        </w:rPr>
+                        <w:t xml:space="preserve">Figure </w:t>
+                      </w:r>
+                      <w:r>
+                        <w:rPr>
+                          <w:b/>
+                          <w:bCs/>
+                          <w:i w:val="0"/>
+                          <w:iCs w:val="0"/>
+                          <w:color w:val="000000" w:themeColor="text1"/>
+                          <w:sz w:val="20"/>
+                          <w:szCs w:val="20"/>
+                        </w:rPr>
+                        <w:fldChar w:fldCharType="begin"/>
+                      </w:r>
+                      <w:r>
+                        <w:rPr>
+                          <w:b/>
+                          <w:bCs/>
+                          <w:i w:val="0"/>
+                          <w:iCs w:val="0"/>
+                          <w:color w:val="000000" w:themeColor="text1"/>
+                          <w:sz w:val="20"/>
+                          <w:szCs w:val="20"/>
+                        </w:rPr>
+                        <w:instrText xml:space="preserve"> SEQ Figure \* ARABIC </w:instrText>
+                      </w:r>
+                      <w:r>
+                        <w:rPr>
+                          <w:b/>
+                          <w:bCs/>
+                          <w:i w:val="0"/>
+                          <w:iCs w:val="0"/>
+                          <w:color w:val="000000" w:themeColor="text1"/>
+                          <w:sz w:val="20"/>
+                          <w:szCs w:val="20"/>
+                        </w:rPr>
+                        <w:fldChar w:fldCharType="separate"/>
+                      </w:r>
+                      <w:r>
+                        <w:rPr>
+                          <w:b/>
+                          <w:bCs/>
+                          <w:i w:val="0"/>
+                          <w:iCs w:val="0"/>
+                          <w:noProof/>
+                          <w:color w:val="000000" w:themeColor="text1"/>
+                          <w:sz w:val="20"/>
+                          <w:szCs w:val="20"/>
+                        </w:rPr>
+                        <w:t>13</w:t>
+                      </w:r>
+                      <w:r>
+                        <w:rPr>
+                          <w:b/>
+                          <w:bCs/>
+                          <w:i w:val="0"/>
+                          <w:iCs w:val="0"/>
+                          <w:color w:val="000000" w:themeColor="text1"/>
+                          <w:sz w:val="20"/>
+                          <w:szCs w:val="20"/>
+                        </w:rPr>
+                        <w:fldChar w:fldCharType="end"/>
+                      </w:r>
+                      <w:r>
+                        <w:rPr>
+                          <w:b/>
+                          <w:bCs/>
+                          <w:i w:val="0"/>
+                          <w:iCs w:val="0"/>
+                          <w:color w:val="000000" w:themeColor="text1"/>
+                          <w:sz w:val="20"/>
+                          <w:szCs w:val="20"/>
+                          <w:lang w:val="en-US"/>
+                        </w:rPr>
                         <w:t xml:space="preserve"> </w:t>
                       </w:r>
                       <w:r>
@@ -8287,7 +8882,20 @@
                           <w:szCs w:val="20"/>
                           <w:lang w:val="en-US"/>
                         </w:rPr>
-                        <w:t xml:space="preserve">Pull request </w:t>
+                        <w:t>Final merge</w:t>
+                      </w:r>
+                      <w:r>
+                        <w:rPr>
+                          <w:b/>
+                          <w:bCs/>
+                          <w:i w:val="0"/>
+                          <w:iCs w:val="0"/>
+                          <w:color w:val="000000" w:themeColor="text1"/>
+                          <w:sz w:val="20"/>
+                          <w:szCs w:val="20"/>
+                          <w:lang w:val="en-US"/>
+                        </w:rPr>
+                        <w:t xml:space="preserve"> </w:t>
                       </w:r>
                       <w:r>
                         <w:rPr>
@@ -8314,336 +8922,22 @@
       <w:r>
         <w:rPr>
           <w:noProof/>
-          <w14:ligatures w14:val="standardContextual"/>
-        </w:rPr>
-        <w:drawing>
-          <wp:anchor distT="0" distB="0" distL="114300" distR="114300" simplePos="0" relativeHeight="251687936" behindDoc="0" locked="0" layoutInCell="1" allowOverlap="1" wp14:anchorId="009D197A" wp14:editId="4F49FFB1">
-            <wp:simplePos x="0" y="0"/>
-            <wp:positionH relativeFrom="column">
-              <wp:posOffset>-21</wp:posOffset>
-            </wp:positionH>
-            <wp:positionV relativeFrom="paragraph">
-              <wp:posOffset>3936927</wp:posOffset>
-            </wp:positionV>
-            <wp:extent cx="5731510" cy="3236595"/>
-            <wp:effectExtent l="0" t="0" r="0" b="1905"/>
-            <wp:wrapTopAndBottom/>
-            <wp:docPr id="1774805045" name="Picture 2" descr="A screenshot of a computer&#10;&#10;Description automatically generated"/>
-            <wp:cNvGraphicFramePr>
-              <a:graphicFrameLocks xmlns:a="http://schemas.openxmlformats.org/drawingml/2006/main" noChangeAspect="1"/>
-            </wp:cNvGraphicFramePr>
-            <a:graphic xmlns:a="http://schemas.openxmlformats.org/drawingml/2006/main">
-              <a:graphicData uri="http://schemas.openxmlformats.org/drawingml/2006/picture">
-                <pic:pic xmlns:pic="http://schemas.openxmlformats.org/drawingml/2006/picture">
-                  <pic:nvPicPr>
-                    <pic:cNvPr id="1774805045" name="Picture 2" descr="A screenshot of a computer&#10;&#10;Description automatically generated"/>
-                    <pic:cNvPicPr/>
-                  </pic:nvPicPr>
-                  <pic:blipFill>
-                    <a:blip r:embed="rId22">
-                      <a:extLst>
-                        <a:ext uri="{28A0092B-C50C-407E-A947-70E740481C1C}">
-                          <a14:useLocalDpi xmlns:a14="http://schemas.microsoft.com/office/drawing/2010/main" val="0"/>
-                        </a:ext>
-                      </a:extLst>
-                    </a:blip>
-                    <a:stretch>
-                      <a:fillRect/>
-                    </a:stretch>
-                  </pic:blipFill>
-                  <pic:spPr>
-                    <a:xfrm>
-                      <a:off x="0" y="0"/>
-                      <a:ext cx="5731510" cy="3236595"/>
-                    </a:xfrm>
-                    <a:prstGeom prst="rect">
-                      <a:avLst/>
-                    </a:prstGeom>
-                  </pic:spPr>
-                </pic:pic>
-              </a:graphicData>
-            </a:graphic>
-            <wp14:sizeRelH relativeFrom="page">
-              <wp14:pctWidth>0</wp14:pctWidth>
-            </wp14:sizeRelH>
-            <wp14:sizeRelV relativeFrom="page">
-              <wp14:pctHeight>0</wp14:pctHeight>
-            </wp14:sizeRelV>
-          </wp:anchor>
-        </w:drawing>
-      </w:r>
-      <w:r>
-        <w:rPr>
-          <w:noProof/>
-          <w14:ligatures w14:val="standardContextual"/>
-        </w:rPr>
-        <w:drawing>
-          <wp:anchor distT="0" distB="0" distL="114300" distR="114300" simplePos="0" relativeHeight="251684864" behindDoc="0" locked="0" layoutInCell="1" allowOverlap="1" wp14:anchorId="0B8D6B9F" wp14:editId="0D6EEECE">
-            <wp:simplePos x="0" y="0"/>
-            <wp:positionH relativeFrom="column">
-              <wp:posOffset>0</wp:posOffset>
-            </wp:positionH>
-            <wp:positionV relativeFrom="paragraph">
-              <wp:posOffset>0</wp:posOffset>
-            </wp:positionV>
-            <wp:extent cx="5731510" cy="3338830"/>
-            <wp:effectExtent l="0" t="0" r="0" b="1270"/>
-            <wp:wrapTopAndBottom/>
-            <wp:docPr id="985239346" name="Picture 1" descr="A screenshot of a computer&#10;&#10;Description automatically generated"/>
-            <wp:cNvGraphicFramePr>
-              <a:graphicFrameLocks xmlns:a="http://schemas.openxmlformats.org/drawingml/2006/main" noChangeAspect="1"/>
-            </wp:cNvGraphicFramePr>
-            <a:graphic xmlns:a="http://schemas.openxmlformats.org/drawingml/2006/main">
-              <a:graphicData uri="http://schemas.openxmlformats.org/drawingml/2006/picture">
-                <pic:pic xmlns:pic="http://schemas.openxmlformats.org/drawingml/2006/picture">
-                  <pic:nvPicPr>
-                    <pic:cNvPr id="985239346" name="Picture 1" descr="A screenshot of a computer&#10;&#10;Description automatically generated"/>
-                    <pic:cNvPicPr/>
-                  </pic:nvPicPr>
-                  <pic:blipFill>
-                    <a:blip r:embed="rId23" cstate="print">
-                      <a:extLst>
-                        <a:ext uri="{28A0092B-C50C-407E-A947-70E740481C1C}">
-                          <a14:useLocalDpi xmlns:a14="http://schemas.microsoft.com/office/drawing/2010/main" val="0"/>
-                        </a:ext>
-                      </a:extLst>
-                    </a:blip>
-                    <a:stretch>
-                      <a:fillRect/>
-                    </a:stretch>
-                  </pic:blipFill>
-                  <pic:spPr>
-                    <a:xfrm>
-                      <a:off x="0" y="0"/>
-                      <a:ext cx="5731510" cy="3338830"/>
-                    </a:xfrm>
-                    <a:prstGeom prst="rect">
-                      <a:avLst/>
-                    </a:prstGeom>
-                  </pic:spPr>
-                </pic:pic>
-              </a:graphicData>
-            </a:graphic>
-            <wp14:sizeRelH relativeFrom="page">
-              <wp14:pctWidth>0</wp14:pctWidth>
-            </wp14:sizeRelH>
-            <wp14:sizeRelV relativeFrom="page">
-              <wp14:pctHeight>0</wp14:pctHeight>
-            </wp14:sizeRelV>
-          </wp:anchor>
-        </w:drawing>
-      </w:r>
-    </w:p>
-    <w:p>
-      <w:pPr>
-        <w:spacing w:line="360" w:lineRule="auto"/>
-        <w:jc w:val="both"/>
-      </w:pPr>
-      <w:r>
-        <w:t xml:space="preserve"> </w:t>
-      </w:r>
-    </w:p>
-    <w:p>
-      <w:pPr>
-        <w:pStyle w:val="Heading3"/>
-        <w:rPr>
-          <w:b/>
-          <w:bCs/>
-          <w:color w:val="000000" w:themeColor="text1"/>
-          <w:sz w:val="28"/>
-          <w:szCs w:val="28"/>
-        </w:rPr>
-      </w:pPr>
-    </w:p>
-    <w:p>
-      <w:pPr>
-        <w:spacing w:line="360" w:lineRule="auto"/>
-        <w:jc w:val="both"/>
-      </w:pPr>
-    </w:p>
-    <w:p>
-      <w:pPr>
-        <w:pStyle w:val="Heading2"/>
-        <w:numPr>
-          <w:ilvl w:val="0"/>
-          <w:numId w:val="32"/>
-        </w:numPr>
-        <w:rPr>
-          <w:b/>
-          <w:bCs/>
-          <w:sz w:val="32"/>
-          <w:szCs w:val="32"/>
-        </w:rPr>
-      </w:pPr>
-      <w:bookmarkStart w:id="9" w:name="_Toc151888185"/>
-      <w:r>
-        <w:rPr>
-          <w:b/>
-          <w:bCs/>
-          <w:sz w:val="32"/>
-          <w:szCs w:val="32"/>
-        </w:rPr>
-        <w:lastRenderedPageBreak/>
-        <w:t xml:space="preserve">Team member </w:t>
-      </w:r>
-      <w:r>
-        <w:rPr>
-          <w:b/>
-          <w:bCs/>
-          <w:sz w:val="32"/>
-          <w:szCs w:val="32"/>
-        </w:rPr>
-        <w:t>3</w:t>
-      </w:r>
-      <w:r>
-        <w:rPr>
-          <w:b/>
-          <w:bCs/>
-          <w:sz w:val="32"/>
-          <w:szCs w:val="32"/>
-        </w:rPr>
-        <w:t xml:space="preserve"> </w:t>
-      </w:r>
-      <w:r>
-        <w:rPr>
-          <w:b/>
-          <w:bCs/>
-          <w:sz w:val="32"/>
-          <w:szCs w:val="32"/>
-        </w:rPr>
-        <w:t>(Dinesh Madumal</w:t>
-      </w:r>
-      <w:r>
-        <w:rPr>
-          <w:b/>
-          <w:bCs/>
-          <w:sz w:val="32"/>
-          <w:szCs w:val="32"/>
-        </w:rPr>
-        <w:t>) tasks</w:t>
-      </w:r>
-      <w:bookmarkEnd w:id="9"/>
-    </w:p>
-    <w:p/>
-    <w:p>
-      <w:pPr>
-        <w:pStyle w:val="Heading3"/>
-        <w:numPr>
-          <w:ilvl w:val="1"/>
-          <w:numId w:val="32"/>
-        </w:numPr>
-        <w:rPr>
-          <w:b/>
-          <w:bCs/>
-          <w:color w:val="000000" w:themeColor="text1"/>
-          <w:sz w:val="28"/>
-          <w:szCs w:val="28"/>
-        </w:rPr>
-      </w:pPr>
-      <w:bookmarkStart w:id="10" w:name="_Toc151888186"/>
-      <w:r>
-        <w:rPr>
-          <w:b/>
-          <w:bCs/>
-          <w:color w:val="000000" w:themeColor="text1"/>
-          <w:sz w:val="28"/>
-          <w:szCs w:val="28"/>
-        </w:rPr>
-        <w:t xml:space="preserve">Task </w:t>
-      </w:r>
-      <w:r>
-        <w:rPr>
-          <w:b/>
-          <w:bCs/>
-          <w:color w:val="000000" w:themeColor="text1"/>
-          <w:sz w:val="28"/>
-          <w:szCs w:val="28"/>
-        </w:rPr>
-        <w:t>1</w:t>
-      </w:r>
-      <w:r>
-        <w:rPr>
-          <w:b/>
-          <w:bCs/>
-          <w:color w:val="000000" w:themeColor="text1"/>
-          <w:sz w:val="28"/>
-          <w:szCs w:val="28"/>
-        </w:rPr>
-        <w:t xml:space="preserve">: </w:t>
-      </w:r>
-      <w:r>
-        <w:rPr>
-          <w:b/>
-          <w:bCs/>
-          <w:color w:val="000000" w:themeColor="text1"/>
-          <w:sz w:val="28"/>
-          <w:szCs w:val="28"/>
-        </w:rPr>
-        <w:t>F</w:t>
-      </w:r>
-      <w:r>
-        <w:rPr>
-          <w:b/>
-          <w:bCs/>
-          <w:color w:val="000000" w:themeColor="text1"/>
-          <w:sz w:val="28"/>
-          <w:szCs w:val="28"/>
-        </w:rPr>
-        <w:t>ork repository</w:t>
-      </w:r>
-      <w:bookmarkEnd w:id="10"/>
-    </w:p>
-    <w:p/>
-    <w:p>
-      <w:pPr>
-        <w:spacing w:line="360" w:lineRule="auto"/>
-        <w:jc w:val="both"/>
-      </w:pPr>
-      <w:r>
-        <w:t>This task involves creating a personal copy of the main project created by another user (</w:t>
-      </w:r>
-      <w:proofErr w:type="spellStart"/>
-      <w:r>
-        <w:t>ViranScu</w:t>
-      </w:r>
-      <w:proofErr w:type="spellEnd"/>
-      <w:r>
-        <w:t xml:space="preserve">). </w:t>
-      </w:r>
-      <w:r>
-        <w:t>See Figure 12 for the screenshot of creating a new fork.</w:t>
-      </w:r>
-    </w:p>
-    <w:p>
-      <w:pPr>
-        <w:spacing w:line="360" w:lineRule="auto"/>
-        <w:jc w:val="both"/>
-      </w:pPr>
-    </w:p>
-    <w:p>
-      <w:pPr>
-        <w:spacing w:line="360" w:lineRule="auto"/>
-        <w:jc w:val="both"/>
-      </w:pPr>
-      <w:r>
-        <w:rPr>
-          <w:noProof/>
         </w:rPr>
         <mc:AlternateContent>
           <mc:Choice Requires="wps">
             <w:drawing>
-              <wp:anchor distT="0" distB="0" distL="114300" distR="114300" simplePos="0" relativeHeight="251693056" behindDoc="0" locked="0" layoutInCell="1" allowOverlap="1" wp14:anchorId="1C28D906" wp14:editId="419A8C9C">
+              <wp:anchor distT="0" distB="0" distL="114300" distR="114300" simplePos="0" relativeHeight="251686912" behindDoc="0" locked="0" layoutInCell="1" allowOverlap="1" wp14:anchorId="56F3FB0A" wp14:editId="799E5620">
                 <wp:simplePos x="0" y="0"/>
                 <wp:positionH relativeFrom="column">
-                  <wp:posOffset>0</wp:posOffset>
+                  <wp:posOffset>97800</wp:posOffset>
                 </wp:positionH>
                 <wp:positionV relativeFrom="paragraph">
-                  <wp:posOffset>2674620</wp:posOffset>
+                  <wp:posOffset>3536680</wp:posOffset>
                 </wp:positionV>
                 <wp:extent cx="5731510" cy="635"/>
                 <wp:effectExtent l="0" t="0" r="0" b="12065"/>
                 <wp:wrapTopAndBottom/>
-                <wp:docPr id="2027018513" name="Text Box 1"/>
+                <wp:docPr id="298109434" name="Text Box 1"/>
                 <wp:cNvGraphicFramePr/>
                 <a:graphic xmlns:a="http://schemas.openxmlformats.org/drawingml/2006/main">
                   <a:graphicData uri="http://schemas.microsoft.com/office/word/2010/wordprocessingShape">
@@ -8765,7 +9059,59 @@
                                 <w:szCs w:val="20"/>
                                 <w:lang w:val="en-US"/>
                               </w:rPr>
-                              <w:t xml:space="preserve"> - Create fork</w:t>
+                              <w:t xml:space="preserve"> </w:t>
+                            </w:r>
+                            <w:r>
+                              <w:rPr>
+                                <w:b/>
+                                <w:bCs/>
+                                <w:i w:val="0"/>
+                                <w:iCs w:val="0"/>
+                                <w:color w:val="000000" w:themeColor="text1"/>
+                                <w:sz w:val="20"/>
+                                <w:szCs w:val="20"/>
+                                <w:lang w:val="en-US"/>
+                              </w:rPr>
+                              <w:t>–</w:t>
+                            </w:r>
+                            <w:r>
+                              <w:rPr>
+                                <w:b/>
+                                <w:bCs/>
+                                <w:i w:val="0"/>
+                                <w:iCs w:val="0"/>
+                                <w:color w:val="000000" w:themeColor="text1"/>
+                                <w:sz w:val="20"/>
+                                <w:szCs w:val="20"/>
+                                <w:lang w:val="en-US"/>
+                              </w:rPr>
+                              <w:t xml:space="preserve"> </w:t>
+                            </w:r>
+                            <w:r>
+                              <w:rPr>
+                                <w:b/>
+                                <w:bCs/>
+                                <w:i w:val="0"/>
+                                <w:iCs w:val="0"/>
+                                <w:color w:val="000000" w:themeColor="text1"/>
+                                <w:sz w:val="20"/>
+                                <w:szCs w:val="20"/>
+                                <w:lang w:val="en-US"/>
+                              </w:rPr>
+                              <w:t>Pull request</w:t>
+                            </w:r>
+                            <w:r>
+                              <w:rPr>
+                                <w:b/>
+                                <w:bCs/>
+                                <w:i w:val="0"/>
+                                <w:iCs w:val="0"/>
+                                <w:color w:val="000000" w:themeColor="text1"/>
+                                <w:sz w:val="20"/>
+                                <w:szCs w:val="20"/>
+                                <w:lang w:val="en-US"/>
+                              </w:rPr>
+                              <w:t xml:space="preserve"> for add agile mindset overview task.</w:t>
                             </w:r>
                           </w:p>
                         </w:txbxContent>
@@ -8784,7 +9130,7 @@
           </mc:Choice>
           <mc:Fallback>
             <w:pict>
-              <v:shape w14:anchorId="1C28D906" id="_x0000_s1036" type="#_x0000_t202" style="position:absolute;left:0;text-align:left;margin-left:0;margin-top:210.6pt;width:451.3pt;height:.05pt;z-index:251693056;visibility:visible;mso-wrap-style:square;mso-wrap-distance-left:9pt;mso-wrap-distance-top:0;mso-wrap-distance-right:9pt;mso-wrap-distance-bottom:0;mso-position-horizontal:absolute;mso-position-horizontal-relative:text;mso-position-vertical:absolute;mso-position-vertical-relative:text;v-text-anchor:top" o:gfxdata="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" stroked="f">
+              <v:shape w14:anchorId="56F3FB0A" id="_x0000_s1037" type="#_x0000_t202" style="position:absolute;left:0;text-align:left;margin-left:7.7pt;margin-top:278.5pt;width:451.3pt;height:.05pt;z-index:251686912;visibility:visible;mso-wrap-style:square;mso-wrap-distance-left:9pt;mso-wrap-distance-top:0;mso-wrap-distance-right:9pt;mso-wrap-distance-bottom:0;mso-position-horizontal:absolute;mso-position-horizontal-relative:text;mso-position-vertical:absolute;mso-position-vertical-relative:text;v-text-anchor:top" o:gfxdata="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" stroked="f">
                 <v:textbox style="mso-fit-shape-to-text:t" inset="0,0,0,0">
                   <w:txbxContent>
                     <w:p>
@@ -8886,6 +9232,650 @@
                           <w:szCs w:val="20"/>
                           <w:lang w:val="en-US"/>
                         </w:rPr>
+                        <w:t xml:space="preserve"> </w:t>
+                      </w:r>
+                      <w:r>
+                        <w:rPr>
+                          <w:b/>
+                          <w:bCs/>
+                          <w:i w:val="0"/>
+                          <w:iCs w:val="0"/>
+                          <w:color w:val="000000" w:themeColor="text1"/>
+                          <w:sz w:val="20"/>
+                          <w:szCs w:val="20"/>
+                          <w:lang w:val="en-US"/>
+                        </w:rPr>
+                        <w:t>–</w:t>
+                      </w:r>
+                      <w:r>
+                        <w:rPr>
+                          <w:b/>
+                          <w:bCs/>
+                          <w:i w:val="0"/>
+                          <w:iCs w:val="0"/>
+                          <w:color w:val="000000" w:themeColor="text1"/>
+                          <w:sz w:val="20"/>
+                          <w:szCs w:val="20"/>
+                          <w:lang w:val="en-US"/>
+                        </w:rPr>
+                        <w:t xml:space="preserve"> </w:t>
+                      </w:r>
+                      <w:r>
+                        <w:rPr>
+                          <w:b/>
+                          <w:bCs/>
+                          <w:i w:val="0"/>
+                          <w:iCs w:val="0"/>
+                          <w:color w:val="000000" w:themeColor="text1"/>
+                          <w:sz w:val="20"/>
+                          <w:szCs w:val="20"/>
+                          <w:lang w:val="en-US"/>
+                        </w:rPr>
+                        <w:t>Pull request</w:t>
+                      </w:r>
+                      <w:r>
+                        <w:rPr>
+                          <w:b/>
+                          <w:bCs/>
+                          <w:i w:val="0"/>
+                          <w:iCs w:val="0"/>
+                          <w:color w:val="000000" w:themeColor="text1"/>
+                          <w:sz w:val="20"/>
+                          <w:szCs w:val="20"/>
+                          <w:lang w:val="en-US"/>
+                        </w:rPr>
+                        <w:t xml:space="preserve"> for add agile mindset overview task.</w:t>
+                      </w:r>
+                    </w:p>
+                  </w:txbxContent>
+                </v:textbox>
+                <w10:wrap type="topAndBottom"/>
+              </v:shape>
+            </w:pict>
+          </mc:Fallback>
+        </mc:AlternateContent>
+      </w:r>
+      <w:r>
+        <w:rPr>
+          <w:noProof/>
+          <w14:ligatures w14:val="standardContextual"/>
+        </w:rPr>
+        <w:drawing>
+          <wp:anchor distT="0" distB="0" distL="114300" distR="114300" simplePos="0" relativeHeight="251687936" behindDoc="0" locked="0" layoutInCell="1" allowOverlap="1" wp14:anchorId="009D197A" wp14:editId="7B7690CF">
+            <wp:simplePos x="0" y="0"/>
+            <wp:positionH relativeFrom="column">
+              <wp:posOffset>-21</wp:posOffset>
+            </wp:positionH>
+            <wp:positionV relativeFrom="paragraph">
+              <wp:posOffset>3936927</wp:posOffset>
+            </wp:positionV>
+            <wp:extent cx="5731510" cy="3236595"/>
+            <wp:effectExtent l="0" t="0" r="0" b="1905"/>
+            <wp:wrapTopAndBottom/>
+            <wp:docPr id="1774805045" name="Picture 2" descr="A screenshot of a computer&#10;&#10;Description automatically generated"/>
+            <wp:cNvGraphicFramePr>
+              <a:graphicFrameLocks xmlns:a="http://schemas.openxmlformats.org/drawingml/2006/main" noChangeAspect="1"/>
+            </wp:cNvGraphicFramePr>
+            <a:graphic xmlns:a="http://schemas.openxmlformats.org/drawingml/2006/main">
+              <a:graphicData uri="http://schemas.openxmlformats.org/drawingml/2006/picture">
+                <pic:pic xmlns:pic="http://schemas.openxmlformats.org/drawingml/2006/picture">
+                  <pic:nvPicPr>
+                    <pic:cNvPr id="1774805045" name="Picture 2" descr="A screenshot of a computer&#10;&#10;Description automatically generated"/>
+                    <pic:cNvPicPr/>
+                  </pic:nvPicPr>
+                  <pic:blipFill>
+                    <a:blip r:embed="rId24">
+                      <a:extLst>
+                        <a:ext uri="{28A0092B-C50C-407E-A947-70E740481C1C}">
+                          <a14:useLocalDpi xmlns:a14="http://schemas.microsoft.com/office/drawing/2010/main" val="0"/>
+                        </a:ext>
+                      </a:extLst>
+                    </a:blip>
+                    <a:stretch>
+                      <a:fillRect/>
+                    </a:stretch>
+                  </pic:blipFill>
+                  <pic:spPr>
+                    <a:xfrm>
+                      <a:off x="0" y="0"/>
+                      <a:ext cx="5731510" cy="3236595"/>
+                    </a:xfrm>
+                    <a:prstGeom prst="rect">
+                      <a:avLst/>
+                    </a:prstGeom>
+                  </pic:spPr>
+                </pic:pic>
+              </a:graphicData>
+            </a:graphic>
+            <wp14:sizeRelH relativeFrom="page">
+              <wp14:pctWidth>0</wp14:pctWidth>
+            </wp14:sizeRelH>
+            <wp14:sizeRelV relativeFrom="page">
+              <wp14:pctHeight>0</wp14:pctHeight>
+            </wp14:sizeRelV>
+          </wp:anchor>
+        </w:drawing>
+      </w:r>
+      <w:r>
+        <w:rPr>
+          <w:noProof/>
+          <w14:ligatures w14:val="standardContextual"/>
+        </w:rPr>
+        <w:drawing>
+          <wp:anchor distT="0" distB="0" distL="114300" distR="114300" simplePos="0" relativeHeight="251684864" behindDoc="0" locked="0" layoutInCell="1" allowOverlap="1" wp14:anchorId="0B8D6B9F" wp14:editId="569275CE">
+            <wp:simplePos x="0" y="0"/>
+            <wp:positionH relativeFrom="column">
+              <wp:posOffset>0</wp:posOffset>
+            </wp:positionH>
+            <wp:positionV relativeFrom="paragraph">
+              <wp:posOffset>0</wp:posOffset>
+            </wp:positionV>
+            <wp:extent cx="5731510" cy="3338830"/>
+            <wp:effectExtent l="0" t="0" r="0" b="1270"/>
+            <wp:wrapTopAndBottom/>
+            <wp:docPr id="985239346" name="Picture 1" descr="A screenshot of a computer&#10;&#10;Description automatically generated"/>
+            <wp:cNvGraphicFramePr>
+              <a:graphicFrameLocks xmlns:a="http://schemas.openxmlformats.org/drawingml/2006/main" noChangeAspect="1"/>
+            </wp:cNvGraphicFramePr>
+            <a:graphic xmlns:a="http://schemas.openxmlformats.org/drawingml/2006/main">
+              <a:graphicData uri="http://schemas.openxmlformats.org/drawingml/2006/picture">
+                <pic:pic xmlns:pic="http://schemas.openxmlformats.org/drawingml/2006/picture">
+                  <pic:nvPicPr>
+                    <pic:cNvPr id="985239346" name="Picture 1" descr="A screenshot of a computer&#10;&#10;Description automatically generated"/>
+                    <pic:cNvPicPr/>
+                  </pic:nvPicPr>
+                  <pic:blipFill>
+                    <a:blip r:embed="rId25" cstate="print">
+                      <a:extLst>
+                        <a:ext uri="{28A0092B-C50C-407E-A947-70E740481C1C}">
+                          <a14:useLocalDpi xmlns:a14="http://schemas.microsoft.com/office/drawing/2010/main" val="0"/>
+                        </a:ext>
+                      </a:extLst>
+                    </a:blip>
+                    <a:stretch>
+                      <a:fillRect/>
+                    </a:stretch>
+                  </pic:blipFill>
+                  <pic:spPr>
+                    <a:xfrm>
+                      <a:off x="0" y="0"/>
+                      <a:ext cx="5731510" cy="3338830"/>
+                    </a:xfrm>
+                    <a:prstGeom prst="rect">
+                      <a:avLst/>
+                    </a:prstGeom>
+                  </pic:spPr>
+                </pic:pic>
+              </a:graphicData>
+            </a:graphic>
+            <wp14:sizeRelH relativeFrom="page">
+              <wp14:pctWidth>0</wp14:pctWidth>
+            </wp14:sizeRelH>
+            <wp14:sizeRelV relativeFrom="page">
+              <wp14:pctHeight>0</wp14:pctHeight>
+            </wp14:sizeRelV>
+          </wp:anchor>
+        </w:drawing>
+      </w:r>
+    </w:p>
+    <w:p>
+      <w:pPr>
+        <w:spacing w:line="360" w:lineRule="auto"/>
+        <w:jc w:val="both"/>
+      </w:pPr>
+      <w:r>
+        <w:t xml:space="preserve"> </w:t>
+      </w:r>
+    </w:p>
+    <w:p>
+      <w:pPr>
+        <w:pStyle w:val="Heading3"/>
+        <w:rPr>
+          <w:b/>
+          <w:bCs/>
+          <w:color w:val="000000" w:themeColor="text1"/>
+          <w:sz w:val="28"/>
+          <w:szCs w:val="28"/>
+        </w:rPr>
+      </w:pPr>
+    </w:p>
+    <w:p>
+      <w:pPr>
+        <w:spacing w:line="360" w:lineRule="auto"/>
+        <w:jc w:val="both"/>
+      </w:pPr>
+    </w:p>
+    <w:p>
+      <w:pPr>
+        <w:pStyle w:val="Heading2"/>
+        <w:numPr>
+          <w:ilvl w:val="0"/>
+          <w:numId w:val="32"/>
+        </w:numPr>
+        <w:rPr>
+          <w:b/>
+          <w:bCs/>
+          <w:sz w:val="32"/>
+          <w:szCs w:val="32"/>
+        </w:rPr>
+      </w:pPr>
+      <w:bookmarkStart w:id="10" w:name="_Toc151920889"/>
+      <w:r>
+        <w:rPr>
+          <w:b/>
+          <w:bCs/>
+          <w:sz w:val="32"/>
+          <w:szCs w:val="32"/>
+        </w:rPr>
+        <w:lastRenderedPageBreak/>
+        <w:t xml:space="preserve">Team member </w:t>
+      </w:r>
+      <w:r>
+        <w:rPr>
+          <w:b/>
+          <w:bCs/>
+          <w:sz w:val="32"/>
+          <w:szCs w:val="32"/>
+        </w:rPr>
+        <w:t>3</w:t>
+      </w:r>
+      <w:r>
+        <w:rPr>
+          <w:b/>
+          <w:bCs/>
+          <w:sz w:val="32"/>
+          <w:szCs w:val="32"/>
+        </w:rPr>
+        <w:t xml:space="preserve"> </w:t>
+      </w:r>
+      <w:r>
+        <w:rPr>
+          <w:b/>
+          <w:bCs/>
+          <w:sz w:val="32"/>
+          <w:szCs w:val="32"/>
+        </w:rPr>
+        <w:t>(Dinesh Madumal</w:t>
+      </w:r>
+      <w:r>
+        <w:rPr>
+          <w:b/>
+          <w:bCs/>
+          <w:sz w:val="32"/>
+          <w:szCs w:val="32"/>
+        </w:rPr>
+        <w:t>) tasks</w:t>
+      </w:r>
+      <w:bookmarkEnd w:id="10"/>
+    </w:p>
+    <w:p/>
+    <w:p>
+      <w:pPr>
+        <w:pStyle w:val="Heading3"/>
+        <w:numPr>
+          <w:ilvl w:val="1"/>
+          <w:numId w:val="32"/>
+        </w:numPr>
+        <w:rPr>
+          <w:b/>
+          <w:bCs/>
+          <w:color w:val="000000" w:themeColor="text1"/>
+          <w:sz w:val="28"/>
+          <w:szCs w:val="28"/>
+        </w:rPr>
+      </w:pPr>
+      <w:bookmarkStart w:id="11" w:name="_Toc151920890"/>
+      <w:r>
+        <w:rPr>
+          <w:b/>
+          <w:bCs/>
+          <w:color w:val="000000" w:themeColor="text1"/>
+          <w:sz w:val="28"/>
+          <w:szCs w:val="28"/>
+        </w:rPr>
+        <w:t xml:space="preserve">Task </w:t>
+      </w:r>
+      <w:r>
+        <w:rPr>
+          <w:b/>
+          <w:bCs/>
+          <w:color w:val="000000" w:themeColor="text1"/>
+          <w:sz w:val="28"/>
+          <w:szCs w:val="28"/>
+        </w:rPr>
+        <w:t>1</w:t>
+      </w:r>
+      <w:r>
+        <w:rPr>
+          <w:b/>
+          <w:bCs/>
+          <w:color w:val="000000" w:themeColor="text1"/>
+          <w:sz w:val="28"/>
+          <w:szCs w:val="28"/>
+        </w:rPr>
+        <w:t xml:space="preserve">: </w:t>
+      </w:r>
+      <w:r>
+        <w:rPr>
+          <w:b/>
+          <w:bCs/>
+          <w:color w:val="000000" w:themeColor="text1"/>
+          <w:sz w:val="28"/>
+          <w:szCs w:val="28"/>
+        </w:rPr>
+        <w:t>F</w:t>
+      </w:r>
+      <w:r>
+        <w:rPr>
+          <w:b/>
+          <w:bCs/>
+          <w:color w:val="000000" w:themeColor="text1"/>
+          <w:sz w:val="28"/>
+          <w:szCs w:val="28"/>
+        </w:rPr>
+        <w:t>ork repository</w:t>
+      </w:r>
+      <w:bookmarkEnd w:id="11"/>
+    </w:p>
+    <w:p/>
+    <w:p>
+      <w:pPr>
+        <w:spacing w:line="360" w:lineRule="auto"/>
+        <w:jc w:val="both"/>
+      </w:pPr>
+      <w:r>
+        <w:t>This task involves creating a personal copy of the main project created by another user (</w:t>
+      </w:r>
+      <w:proofErr w:type="spellStart"/>
+      <w:r>
+        <w:t>ViranScu</w:t>
+      </w:r>
+      <w:proofErr w:type="spellEnd"/>
+      <w:r>
+        <w:t xml:space="preserve">). </w:t>
+      </w:r>
+      <w:r>
+        <w:t>See Figure 1</w:t>
+      </w:r>
+      <w:r>
+        <w:t>4</w:t>
+      </w:r>
+      <w:r>
+        <w:t xml:space="preserve"> for the screenshot of creating a new fork.</w:t>
+      </w:r>
+    </w:p>
+    <w:p>
+      <w:pPr>
+        <w:spacing w:line="360" w:lineRule="auto"/>
+        <w:jc w:val="both"/>
+      </w:pPr>
+    </w:p>
+    <w:p>
+      <w:pPr>
+        <w:spacing w:line="360" w:lineRule="auto"/>
+        <w:jc w:val="both"/>
+      </w:pPr>
+      <w:r>
+        <w:rPr>
+          <w:noProof/>
+        </w:rPr>
+        <mc:AlternateContent>
+          <mc:Choice Requires="wps">
+            <w:drawing>
+              <wp:anchor distT="0" distB="0" distL="114300" distR="114300" simplePos="0" relativeHeight="251693056" behindDoc="0" locked="0" layoutInCell="1" allowOverlap="1" wp14:anchorId="1C28D906" wp14:editId="419A8C9C">
+                <wp:simplePos x="0" y="0"/>
+                <wp:positionH relativeFrom="column">
+                  <wp:posOffset>0</wp:posOffset>
+                </wp:positionH>
+                <wp:positionV relativeFrom="paragraph">
+                  <wp:posOffset>2674620</wp:posOffset>
+                </wp:positionV>
+                <wp:extent cx="5731510" cy="635"/>
+                <wp:effectExtent l="0" t="0" r="0" b="12065"/>
+                <wp:wrapTopAndBottom/>
+                <wp:docPr id="2027018513" name="Text Box 1"/>
+                <wp:cNvGraphicFramePr/>
+                <a:graphic xmlns:a="http://schemas.openxmlformats.org/drawingml/2006/main">
+                  <a:graphicData uri="http://schemas.microsoft.com/office/word/2010/wordprocessingShape">
+                    <wps:wsp>
+                      <wps:cNvSpPr txBox="1"/>
+                      <wps:spPr>
+                        <a:xfrm>
+                          <a:off x="0" y="0"/>
+                          <a:ext cx="5731510" cy="635"/>
+                        </a:xfrm>
+                        <a:prstGeom prst="rect">
+                          <a:avLst/>
+                        </a:prstGeom>
+                        <a:solidFill>
+                          <a:prstClr val="white"/>
+                        </a:solidFill>
+                        <a:ln>
+                          <a:noFill/>
+                        </a:ln>
+                      </wps:spPr>
+                      <wps:txbx>
+                        <w:txbxContent>
+                          <w:p>
+                            <w:pPr>
+                              <w:pStyle w:val="Caption"/>
+                              <w:jc w:val="center"/>
+                              <w:rPr>
+                                <w:b/>
+                                <w:bCs/>
+                                <w:i w:val="0"/>
+                                <w:iCs w:val="0"/>
+                                <w:noProof/>
+                                <w:color w:val="000000" w:themeColor="text1"/>
+                                <w:sz w:val="20"/>
+                                <w:szCs w:val="20"/>
+                              </w:rPr>
+                            </w:pPr>
+                            <w:r>
+                              <w:rPr>
+                                <w:b/>
+                                <w:bCs/>
+                                <w:i w:val="0"/>
+                                <w:iCs w:val="0"/>
+                                <w:color w:val="000000" w:themeColor="text1"/>
+                                <w:sz w:val="20"/>
+                                <w:szCs w:val="20"/>
+                              </w:rPr>
+                              <w:t xml:space="preserve">Figure </w:t>
+                            </w:r>
+                            <w:r>
+                              <w:rPr>
+                                <w:b/>
+                                <w:bCs/>
+                                <w:i w:val="0"/>
+                                <w:iCs w:val="0"/>
+                                <w:color w:val="000000" w:themeColor="text1"/>
+                                <w:sz w:val="20"/>
+                                <w:szCs w:val="20"/>
+                              </w:rPr>
+                              <w:fldChar w:fldCharType="begin"/>
+                            </w:r>
+                            <w:r>
+                              <w:rPr>
+                                <w:b/>
+                                <w:bCs/>
+                                <w:i w:val="0"/>
+                                <w:iCs w:val="0"/>
+                                <w:color w:val="000000" w:themeColor="text1"/>
+                                <w:sz w:val="20"/>
+                                <w:szCs w:val="20"/>
+                              </w:rPr>
+                              <w:instrText xml:space="preserve"> SEQ Figure \* ARABIC </w:instrText>
+                            </w:r>
+                            <w:r>
+                              <w:rPr>
+                                <w:b/>
+                                <w:bCs/>
+                                <w:i w:val="0"/>
+                                <w:iCs w:val="0"/>
+                                <w:color w:val="000000" w:themeColor="text1"/>
+                                <w:sz w:val="20"/>
+                                <w:szCs w:val="20"/>
+                              </w:rPr>
+                              <w:fldChar w:fldCharType="separate"/>
+                            </w:r>
+                            <w:r>
+                              <w:rPr>
+                                <w:b/>
+                                <w:bCs/>
+                                <w:i w:val="0"/>
+                                <w:iCs w:val="0"/>
+                                <w:noProof/>
+                                <w:color w:val="000000" w:themeColor="text1"/>
+                                <w:sz w:val="20"/>
+                                <w:szCs w:val="20"/>
+                              </w:rPr>
+                              <w:t>14</w:t>
+                            </w:r>
+                            <w:r>
+                              <w:rPr>
+                                <w:b/>
+                                <w:bCs/>
+                                <w:i w:val="0"/>
+                                <w:iCs w:val="0"/>
+                                <w:color w:val="000000" w:themeColor="text1"/>
+                                <w:sz w:val="20"/>
+                                <w:szCs w:val="20"/>
+                              </w:rPr>
+                              <w:fldChar w:fldCharType="end"/>
+                            </w:r>
+                            <w:r>
+                              <w:rPr>
+                                <w:b/>
+                                <w:bCs/>
+                                <w:i w:val="0"/>
+                                <w:iCs w:val="0"/>
+                                <w:color w:val="000000" w:themeColor="text1"/>
+                                <w:sz w:val="20"/>
+                                <w:szCs w:val="20"/>
+                                <w:lang w:val="en-US"/>
+                              </w:rPr>
+                              <w:t xml:space="preserve"> - Create fork</w:t>
+                            </w:r>
+                          </w:p>
+                        </w:txbxContent>
+                      </wps:txbx>
+                      <wps:bodyPr rot="0" spcFirstLastPara="0" vertOverflow="overflow" horzOverflow="overflow" vert="horz" wrap="square" lIns="0" tIns="0" rIns="0" bIns="0" numCol="1" spcCol="0" rtlCol="0" fromWordArt="0" anchor="t" anchorCtr="0" forceAA="0" compatLnSpc="1">
+                        <a:prstTxWarp prst="textNoShape">
+                          <a:avLst/>
+                        </a:prstTxWarp>
+                        <a:spAutoFit/>
+                      </wps:bodyPr>
+                    </wps:wsp>
+                  </a:graphicData>
+                </a:graphic>
+              </wp:anchor>
+            </w:drawing>
+          </mc:Choice>
+          <mc:Fallback>
+            <w:pict>
+              <v:shape w14:anchorId="1C28D906" id="_x0000_s1038" type="#_x0000_t202" style="position:absolute;left:0;text-align:left;margin-left:0;margin-top:210.6pt;width:451.3pt;height:.05pt;z-index:251693056;visibility:visible;mso-wrap-style:square;mso-wrap-distance-left:9pt;mso-wrap-distance-top:0;mso-wrap-distance-right:9pt;mso-wrap-distance-bottom:0;mso-position-horizontal:absolute;mso-position-horizontal-relative:text;mso-position-vertical:absolute;mso-position-vertical-relative:text;v-text-anchor:top" o:gfxdata="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" stroked="f">
+                <v:textbox style="mso-fit-shape-to-text:t" inset="0,0,0,0">
+                  <w:txbxContent>
+                    <w:p>
+                      <w:pPr>
+                        <w:pStyle w:val="Caption"/>
+                        <w:jc w:val="center"/>
+                        <w:rPr>
+                          <w:b/>
+                          <w:bCs/>
+                          <w:i w:val="0"/>
+                          <w:iCs w:val="0"/>
+                          <w:noProof/>
+                          <w:color w:val="000000" w:themeColor="text1"/>
+                          <w:sz w:val="20"/>
+                          <w:szCs w:val="20"/>
+                        </w:rPr>
+                      </w:pPr>
+                      <w:r>
+                        <w:rPr>
+                          <w:b/>
+                          <w:bCs/>
+                          <w:i w:val="0"/>
+                          <w:iCs w:val="0"/>
+                          <w:color w:val="000000" w:themeColor="text1"/>
+                          <w:sz w:val="20"/>
+                          <w:szCs w:val="20"/>
+                        </w:rPr>
+                        <w:t xml:space="preserve">Figure </w:t>
+                      </w:r>
+                      <w:r>
+                        <w:rPr>
+                          <w:b/>
+                          <w:bCs/>
+                          <w:i w:val="0"/>
+                          <w:iCs w:val="0"/>
+                          <w:color w:val="000000" w:themeColor="text1"/>
+                          <w:sz w:val="20"/>
+                          <w:szCs w:val="20"/>
+                        </w:rPr>
+                        <w:fldChar w:fldCharType="begin"/>
+                      </w:r>
+                      <w:r>
+                        <w:rPr>
+                          <w:b/>
+                          <w:bCs/>
+                          <w:i w:val="0"/>
+                          <w:iCs w:val="0"/>
+                          <w:color w:val="000000" w:themeColor="text1"/>
+                          <w:sz w:val="20"/>
+                          <w:szCs w:val="20"/>
+                        </w:rPr>
+                        <w:instrText xml:space="preserve"> SEQ Figure \* ARABIC </w:instrText>
+                      </w:r>
+                      <w:r>
+                        <w:rPr>
+                          <w:b/>
+                          <w:bCs/>
+                          <w:i w:val="0"/>
+                          <w:iCs w:val="0"/>
+                          <w:color w:val="000000" w:themeColor="text1"/>
+                          <w:sz w:val="20"/>
+                          <w:szCs w:val="20"/>
+                        </w:rPr>
+                        <w:fldChar w:fldCharType="separate"/>
+                      </w:r>
+                      <w:r>
+                        <w:rPr>
+                          <w:b/>
+                          <w:bCs/>
+                          <w:i w:val="0"/>
+                          <w:iCs w:val="0"/>
+                          <w:noProof/>
+                          <w:color w:val="000000" w:themeColor="text1"/>
+                          <w:sz w:val="20"/>
+                          <w:szCs w:val="20"/>
+                        </w:rPr>
+                        <w:t>14</w:t>
+                      </w:r>
+                      <w:r>
+                        <w:rPr>
+                          <w:b/>
+                          <w:bCs/>
+                          <w:i w:val="0"/>
+                          <w:iCs w:val="0"/>
+                          <w:color w:val="000000" w:themeColor="text1"/>
+                          <w:sz w:val="20"/>
+                          <w:szCs w:val="20"/>
+                        </w:rPr>
+                        <w:fldChar w:fldCharType="end"/>
+                      </w:r>
+                      <w:r>
+                        <w:rPr>
+                          <w:b/>
+                          <w:bCs/>
+                          <w:i w:val="0"/>
+                          <w:iCs w:val="0"/>
+                          <w:color w:val="000000" w:themeColor="text1"/>
+                          <w:sz w:val="20"/>
+                          <w:szCs w:val="20"/>
+                          <w:lang w:val="en-US"/>
+                        </w:rPr>
                         <w:t xml:space="preserve"> - Create fork</w:t>
                       </w:r>
                     </w:p>
@@ -8926,7 +9916,7 @@
                     <pic:cNvPicPr/>
                   </pic:nvPicPr>
                   <pic:blipFill>
-                    <a:blip r:embed="rId24" cstate="print">
+                    <a:blip r:embed="rId26" cstate="print">
                       <a:extLst>
                         <a:ext uri="{28A0092B-C50C-407E-A947-70E740481C1C}">
                           <a14:useLocalDpi xmlns:a14="http://schemas.microsoft.com/office/drawing/2010/main" val="0"/>
@@ -9146,7 +10136,7 @@
           <w:szCs w:val="48"/>
         </w:rPr>
       </w:pPr>
-      <w:bookmarkStart w:id="11" w:name="_Toc151888187"/>
+      <w:bookmarkStart w:id="12" w:name="_Toc151920891"/>
       <w:r>
         <w:rPr>
           <w:b/>
@@ -9165,7 +10155,7 @@
         </w:rPr>
         <w:t xml:space="preserve"> (RFP)</w:t>
       </w:r>
-      <w:bookmarkEnd w:id="11"/>
+      <w:bookmarkEnd w:id="12"/>
     </w:p>
     <w:p>
       <w:pPr>
@@ -9343,7 +10333,7 @@
           <w:szCs w:val="32"/>
         </w:rPr>
       </w:pPr>
-      <w:bookmarkStart w:id="12" w:name="_Toc151888188"/>
+      <w:bookmarkStart w:id="13" w:name="_Toc151920892"/>
       <w:r>
         <w:rPr>
           <w:b/>
@@ -9381,7 +10371,7 @@
         </w:rPr>
         <w:t>: Integrated Business System for Aussie Business Buzz (ABB)</w:t>
       </w:r>
-      <w:bookmarkEnd w:id="12"/>
+      <w:bookmarkEnd w:id="13"/>
     </w:p>
     <w:p>
       <w:pPr>
@@ -9725,7 +10715,7 @@
               </w:rPr>
               <w:t xml:space="preserve">: </w:t>
             </w:r>
-            <w:hyperlink r:id="rId25" w:history="1">
+            <w:hyperlink r:id="rId27" w:history="1">
               <w:r>
                 <w:rPr>
                   <w:rStyle w:val="Hyperlink"/>
@@ -10329,7 +11319,7 @@
           <w:szCs w:val="48"/>
         </w:rPr>
       </w:pPr>
-      <w:bookmarkStart w:id="13" w:name="_Toc151888189"/>
+      <w:bookmarkStart w:id="14" w:name="_Toc151920893"/>
       <w:r>
         <w:rPr>
           <w:b/>
@@ -10387,7 +11377,7 @@
         </w:rPr>
         <w:t>Techniques</w:t>
       </w:r>
-      <w:bookmarkEnd w:id="13"/>
+      <w:bookmarkEnd w:id="14"/>
     </w:p>
     <w:p/>
     <w:p/>
@@ -10424,7 +11414,7 @@
           <w:szCs w:val="32"/>
         </w:rPr>
       </w:pPr>
-      <w:bookmarkStart w:id="14" w:name="_Toc151888190"/>
+      <w:bookmarkStart w:id="15" w:name="_Toc151920894"/>
       <w:r>
         <w:rPr>
           <w:b/>
@@ -10434,7 +11424,7 @@
         <w:lastRenderedPageBreak/>
         <w:t>Agile Mindset</w:t>
       </w:r>
-      <w:bookmarkEnd w:id="14"/>
+      <w:bookmarkEnd w:id="15"/>
       <w:r>
         <w:rPr>
           <w:b/>
@@ -10481,7 +11471,7 @@
         </w:rPr>
         <w:t xml:space="preserve">Agile software development transcends mere frameworks and practices, evolving into a comprehensive mindset that emphasizes collaboration, adaptability, and continuous improvement. Unlike traditional methodologies, such as Waterfall, Agile is not confined to a specific set of rules; rather, it is an umbrella term encompassing various frameworks and practices aligned with the values and principles articulated in the Manifesto for Agile Software Development. </w:t>
       </w:r>
-      <w:hyperlink r:id="rId26" w:history="1">
+      <w:hyperlink r:id="rId28" w:history="1">
         <w:r>
           <w:rPr>
             <w:rStyle w:val="Hyperlink"/>
@@ -10544,7 +11534,7 @@
         </w:rPr>
         <w:t xml:space="preserve">The foundation of Agile is laid out in the Manifesto for Agile Software Development and its accompanying 12 Principles. These values and principles guide how teams approach software development, change, and uncertainty. </w:t>
       </w:r>
-      <w:hyperlink r:id="rId27" w:history="1">
+      <w:hyperlink r:id="rId29" w:history="1">
         <w:r>
           <w:rPr>
             <w:rStyle w:val="Hyperlink"/>
@@ -10589,7 +11579,7 @@
                     </pic:cNvPicPr>
                   </pic:nvPicPr>
                   <pic:blipFill>
-                    <a:blip r:embed="rId28">
+                    <a:blip r:embed="rId30">
                       <a:extLst>
                         <a:ext uri="{28A0092B-C50C-407E-A947-70E740481C1C}">
                           <a14:useLocalDpi xmlns:a14="http://schemas.microsoft.com/office/drawing/2010/main" val="0"/>
@@ -10629,31 +11619,18 @@
         <w:tab/>
         <w:t xml:space="preserve">Figure </w:t>
       </w:r>
-      <w:r>
-        <w:fldChar w:fldCharType="begin"/>
-      </w:r>
-      <w:r>
-        <w:instrText xml:space="preserve"> SEQ Figure \* ARABIC </w:instrText>
-      </w:r>
-      <w:r>
-        <w:fldChar w:fldCharType="separate"/>
-      </w:r>
-      <w:r>
-        <w:rPr>
-          <w:noProof/>
-        </w:rPr>
-        <w:t>13</w:t>
-      </w:r>
-      <w:r>
-        <w:rPr>
-          <w:noProof/>
-        </w:rPr>
-        <w:fldChar w:fldCharType="end"/>
-      </w:r>
+      <w:fldSimple w:instr=" SEQ Figure \* ARABIC ">
+        <w:r>
+          <w:rPr>
+            <w:noProof/>
+          </w:rPr>
+          <w:t>15</w:t>
+        </w:r>
+      </w:fldSimple>
       <w:r>
         <w:t>: Agile Manifesto (</w:t>
       </w:r>
-      <w:hyperlink r:id="rId29" w:history="1">
+      <w:hyperlink r:id="rId31" w:history="1">
         <w:r>
           <w:rPr>
             <w:rStyle w:val="Hyperlink"/>
@@ -10729,7 +11706,7 @@
         </w:rPr>
         <w:t xml:space="preserve">Agile as a Mindset: </w:t>
       </w:r>
-      <w:hyperlink r:id="rId30" w:history="1">
+      <w:hyperlink r:id="rId32" w:history="1">
         <w:r>
           <w:rPr>
             <w:rStyle w:val="Hyperlink"/>
@@ -10798,7 +11775,7 @@
           <w14:ligatures w14:val="standardContextual"/>
         </w:rPr>
         <w:drawing>
-          <wp:inline distT="0" distB="0" distL="0" distR="0" wp14:anchorId="7EA64D0F" wp14:editId="556C7ECA">
+          <wp:inline distT="0" distB="0" distL="0" distR="0" wp14:anchorId="7EA64D0F" wp14:editId="01167BA7">
             <wp:extent cx="5731510" cy="5060315"/>
             <wp:effectExtent l="0" t="0" r="2540" b="6985"/>
             <wp:docPr id="2" name="Picture 2"/>
@@ -10813,7 +11790,7 @@
                     <pic:cNvPicPr/>
                   </pic:nvPicPr>
                   <pic:blipFill>
-                    <a:blip r:embed="rId31" cstate="print">
+                    <a:blip r:embed="rId33" cstate="print">
                       <a:extLst>
                         <a:ext uri="{28A0092B-C50C-407E-A947-70E740481C1C}">
                           <a14:useLocalDpi xmlns:a14="http://schemas.microsoft.com/office/drawing/2010/main" val="0"/>
@@ -10847,27 +11824,14 @@
       <w:r>
         <w:t xml:space="preserve">           Figure </w:t>
       </w:r>
-      <w:r>
-        <w:fldChar w:fldCharType="begin"/>
-      </w:r>
-      <w:r>
-        <w:instrText xml:space="preserve"> SEQ Figure \* ARABIC </w:instrText>
-      </w:r>
-      <w:r>
-        <w:fldChar w:fldCharType="separate"/>
-      </w:r>
-      <w:r>
-        <w:rPr>
-          <w:noProof/>
-        </w:rPr>
-        <w:t>14</w:t>
-      </w:r>
-      <w:r>
-        <w:rPr>
-          <w:noProof/>
-        </w:rPr>
-        <w:fldChar w:fldCharType="end"/>
-      </w:r>
+      <w:fldSimple w:instr=" SEQ Figure \* ARABIC ">
+        <w:r>
+          <w:rPr>
+            <w:noProof/>
+          </w:rPr>
+          <w:t>16</w:t>
+        </w:r>
+      </w:fldSimple>
       <w:r>
         <w:t>: Agile mindset (</w:t>
       </w:r>
@@ -10910,7 +11874,7 @@
         </w:rPr>
         <w:t xml:space="preserve">: </w:t>
       </w:r>
-      <w:hyperlink r:id="rId32" w:history="1">
+      <w:hyperlink r:id="rId34" w:history="1">
         <w:r>
           <w:rPr>
             <w:rStyle w:val="Hyperlink"/>
@@ -10973,7 +11937,7 @@
         <w:lastRenderedPageBreak/>
         <w:t xml:space="preserve">Four Pillars of the Agile Mindset: </w:t>
       </w:r>
-      <w:hyperlink r:id="rId33" w:history="1">
+      <w:hyperlink r:id="rId35" w:history="1">
         <w:r>
           <w:rPr>
             <w:rStyle w:val="Hyperlink"/>
@@ -11398,18 +12362,18 @@
           <w:b/>
         </w:rPr>
       </w:pPr>
-      <w:bookmarkStart w:id="15" w:name="_Toc151888191"/>
+      <w:bookmarkStart w:id="16" w:name="_Toc151920895"/>
       <w:r>
         <w:rPr>
           <w:b/>
         </w:rPr>
         <w:t>References</w:t>
       </w:r>
-      <w:bookmarkEnd w:id="15"/>
+      <w:bookmarkEnd w:id="16"/>
     </w:p>
     <w:p/>
     <w:p>
-      <w:hyperlink r:id="rId34" w:history="1">
+      <w:hyperlink r:id="rId36" w:history="1">
         <w:r>
           <w:rPr>
             <w:rStyle w:val="Hyperlink"/>
@@ -11419,7 +12383,7 @@
       </w:hyperlink>
     </w:p>
     <w:p>
-      <w:hyperlink r:id="rId35" w:history="1">
+      <w:hyperlink r:id="rId37" w:history="1">
         <w:r>
           <w:rPr>
             <w:rStyle w:val="Hyperlink"/>
@@ -11429,7 +12393,7 @@
       </w:hyperlink>
     </w:p>
     <w:p>
-      <w:hyperlink r:id="rId36" w:history="1">
+      <w:hyperlink r:id="rId38" w:history="1">
         <w:r>
           <w:rPr>
             <w:rStyle w:val="Hyperlink"/>
@@ -11439,7 +12403,7 @@
       </w:hyperlink>
     </w:p>
     <w:p>
-      <w:hyperlink r:id="rId37" w:history="1">
+      <w:hyperlink r:id="rId39" w:history="1">
         <w:r>
           <w:rPr>
             <w:rStyle w:val="Hyperlink"/>
@@ -11452,8 +12416,8 @@
     <w:p/>
     <w:p/>
     <w:sectPr>
-      <w:footerReference w:type="default" r:id="rId38"/>
-      <w:footerReference w:type="first" r:id="rId39"/>
+      <w:footerReference w:type="default" r:id="rId40"/>
+      <w:footerReference w:type="first" r:id="rId41"/>
       <w:pgSz w:w="11906" w:h="16838"/>
       <w:pgMar w:top="1440" w:right="1440" w:bottom="1440" w:left="1440" w:header="708" w:footer="708" w:gutter="0"/>
       <w:pgNumType w:start="1"/>

</xml_diff>

<commit_message>
Add task 3 to team member two tasks
Task 3 includes screenshots of pull request and final merge of the add waterfall methodology discussion task.
</commit_message>
<xml_diff>
--- a/Perth4_PROG6001_02.docx
+++ b/Perth4_PROG6001_02.docx
@@ -7309,17 +7309,7 @@
           <w:sz w:val="28"/>
           <w:szCs w:val="28"/>
         </w:rPr>
-        <w:t xml:space="preserve">Add </w:t>
-      </w:r>
-      <w:r>
-        <w:rPr>
-          <w:b/>
-          <w:bCs/>
-          <w:color w:val="000000" w:themeColor="text1"/>
-          <w:sz w:val="28"/>
-          <w:szCs w:val="28"/>
-        </w:rPr>
-        <w:t xml:space="preserve">team member </w:t>
+        <w:t xml:space="preserve">Add team member </w:t>
       </w:r>
       <w:r>
         <w:rPr>
@@ -7643,7 +7633,7 @@
           <w:noProof/>
         </w:rPr>
         <w:drawing>
-          <wp:anchor distT="0" distB="0" distL="114300" distR="114300" simplePos="0" relativeHeight="251694080" behindDoc="0" locked="0" layoutInCell="1" allowOverlap="1" wp14:anchorId="704C9178" wp14:editId="6B82E2F8">
+          <wp:anchor distT="0" distB="0" distL="114300" distR="114300" simplePos="0" relativeHeight="251694080" behindDoc="0" locked="0" layoutInCell="1" allowOverlap="1" wp14:anchorId="704C9178" wp14:editId="49643057">
             <wp:simplePos x="0" y="0"/>
             <wp:positionH relativeFrom="column">
               <wp:posOffset>0</wp:posOffset>
@@ -7987,7 +7977,7 @@
           <w:noProof/>
         </w:rPr>
         <w:drawing>
-          <wp:anchor distT="0" distB="0" distL="114300" distR="114300" simplePos="0" relativeHeight="251697152" behindDoc="0" locked="0" layoutInCell="1" allowOverlap="1" wp14:anchorId="1C8AC3BF" wp14:editId="5F182349">
+          <wp:anchor distT="0" distB="0" distL="114300" distR="114300" simplePos="0" relativeHeight="251697152" behindDoc="0" locked="0" layoutInCell="1" allowOverlap="1" wp14:anchorId="1C8AC3BF" wp14:editId="443892CA">
             <wp:simplePos x="0" y="0"/>
             <wp:positionH relativeFrom="column">
               <wp:posOffset>0</wp:posOffset>
@@ -8482,7 +8472,7 @@
           <w14:ligatures w14:val="standardContextual"/>
         </w:rPr>
         <w:drawing>
-          <wp:anchor distT="0" distB="0" distL="114300" distR="114300" simplePos="0" relativeHeight="251681792" behindDoc="0" locked="0" layoutInCell="1" allowOverlap="1" wp14:anchorId="734F300F" wp14:editId="06F28CE9">
+          <wp:anchor distT="0" distB="0" distL="114300" distR="114300" simplePos="0" relativeHeight="251681792" behindDoc="0" locked="0" layoutInCell="1" allowOverlap="1" wp14:anchorId="734F300F" wp14:editId="0180C600">
             <wp:simplePos x="0" y="0"/>
             <wp:positionH relativeFrom="column">
               <wp:posOffset>0</wp:posOffset>
@@ -8720,18 +8710,548 @@
         <mc:AlternateContent>
           <mc:Choice Requires="wps">
             <w:drawing>
-              <wp:anchor distT="0" distB="0" distL="114300" distR="114300" simplePos="0" relativeHeight="251689984" behindDoc="0" locked="0" layoutInCell="1" allowOverlap="1" wp14:anchorId="7B139C83" wp14:editId="01A289B6">
+              <wp:anchor distT="0" distB="0" distL="114300" distR="114300" simplePos="0" relativeHeight="251689984" behindDoc="0" locked="0" layoutInCell="1" allowOverlap="1" wp14:anchorId="7B139C83" wp14:editId="289BD84B">
                 <wp:simplePos x="0" y="0"/>
                 <wp:positionH relativeFrom="column">
                   <wp:posOffset>-37465</wp:posOffset>
                 </wp:positionH>
                 <wp:positionV relativeFrom="paragraph">
-                  <wp:posOffset>7251700</wp:posOffset>
+                  <wp:posOffset>3586334</wp:posOffset>
                 </wp:positionV>
                 <wp:extent cx="5731510" cy="635"/>
                 <wp:effectExtent l="0" t="0" r="0" b="12065"/>
                 <wp:wrapTopAndBottom/>
                 <wp:docPr id="1459463621" name="Text Box 1"/>
+                <wp:cNvGraphicFramePr/>
+                <a:graphic xmlns:a="http://schemas.openxmlformats.org/drawingml/2006/main">
+                  <a:graphicData uri="http://schemas.microsoft.com/office/word/2010/wordprocessingShape">
+                    <wps:wsp>
+                      <wps:cNvSpPr txBox="1"/>
+                      <wps:spPr>
+                        <a:xfrm>
+                          <a:off x="0" y="0"/>
+                          <a:ext cx="5731510" cy="635"/>
+                        </a:xfrm>
+                        <a:prstGeom prst="rect">
+                          <a:avLst/>
+                        </a:prstGeom>
+                        <a:solidFill>
+                          <a:prstClr val="white"/>
+                        </a:solidFill>
+                        <a:ln>
+                          <a:noFill/>
+                        </a:ln>
+                      </wps:spPr>
+                      <wps:txbx>
+                        <w:txbxContent>
+                          <w:p>
+                            <w:pPr>
+                              <w:pStyle w:val="Caption"/>
+                              <w:jc w:val="center"/>
+                              <w:rPr>
+                                <w:b/>
+                                <w:bCs/>
+                                <w:i w:val="0"/>
+                                <w:iCs w:val="0"/>
+                                <w:noProof/>
+                                <w:color w:val="000000" w:themeColor="text1"/>
+                                <w:sz w:val="20"/>
+                                <w:szCs w:val="20"/>
+                              </w:rPr>
+                            </w:pPr>
+                            <w:r>
+                              <w:rPr>
+                                <w:b/>
+                                <w:bCs/>
+                                <w:i w:val="0"/>
+                                <w:iCs w:val="0"/>
+                                <w:color w:val="000000" w:themeColor="text1"/>
+                                <w:sz w:val="20"/>
+                                <w:szCs w:val="20"/>
+                              </w:rPr>
+                              <w:t xml:space="preserve">Figure </w:t>
+                            </w:r>
+                            <w:r>
+                              <w:rPr>
+                                <w:b/>
+                                <w:bCs/>
+                                <w:i w:val="0"/>
+                                <w:iCs w:val="0"/>
+                                <w:color w:val="000000" w:themeColor="text1"/>
+                                <w:sz w:val="20"/>
+                                <w:szCs w:val="20"/>
+                              </w:rPr>
+                              <w:fldChar w:fldCharType="begin"/>
+                            </w:r>
+                            <w:r>
+                              <w:rPr>
+                                <w:b/>
+                                <w:bCs/>
+                                <w:i w:val="0"/>
+                                <w:iCs w:val="0"/>
+                                <w:color w:val="000000" w:themeColor="text1"/>
+                                <w:sz w:val="20"/>
+                                <w:szCs w:val="20"/>
+                              </w:rPr>
+                              <w:instrText xml:space="preserve"> SEQ Figure \* ARABIC </w:instrText>
+                            </w:r>
+                            <w:r>
+                              <w:rPr>
+                                <w:b/>
+                                <w:bCs/>
+                                <w:i w:val="0"/>
+                                <w:iCs w:val="0"/>
+                                <w:color w:val="000000" w:themeColor="text1"/>
+                                <w:sz w:val="20"/>
+                                <w:szCs w:val="20"/>
+                              </w:rPr>
+                              <w:fldChar w:fldCharType="separate"/>
+                            </w:r>
+                            <w:r>
+                              <w:rPr>
+                                <w:b/>
+                                <w:bCs/>
+                                <w:i w:val="0"/>
+                                <w:iCs w:val="0"/>
+                                <w:noProof/>
+                                <w:color w:val="000000" w:themeColor="text1"/>
+                                <w:sz w:val="20"/>
+                                <w:szCs w:val="20"/>
+                              </w:rPr>
+                              <w:t>12</w:t>
+                            </w:r>
+                            <w:r>
+                              <w:rPr>
+                                <w:b/>
+                                <w:bCs/>
+                                <w:i w:val="0"/>
+                                <w:iCs w:val="0"/>
+                                <w:color w:val="000000" w:themeColor="text1"/>
+                                <w:sz w:val="20"/>
+                                <w:szCs w:val="20"/>
+                              </w:rPr>
+                              <w:fldChar w:fldCharType="end"/>
+                            </w:r>
+                            <w:r>
+                              <w:rPr>
+                                <w:b/>
+                                <w:bCs/>
+                                <w:i w:val="0"/>
+                                <w:iCs w:val="0"/>
+                                <w:color w:val="000000" w:themeColor="text1"/>
+                                <w:sz w:val="20"/>
+                                <w:szCs w:val="20"/>
+                                <w:lang w:val="en-US"/>
+                              </w:rPr>
+                              <w:t xml:space="preserve"> </w:t>
+                            </w:r>
+                            <w:r>
+                              <w:rPr>
+                                <w:b/>
+                                <w:bCs/>
+                                <w:i w:val="0"/>
+                                <w:iCs w:val="0"/>
+                                <w:color w:val="000000" w:themeColor="text1"/>
+                                <w:sz w:val="20"/>
+                                <w:szCs w:val="20"/>
+                                <w:lang w:val="en-US"/>
+                              </w:rPr>
+                              <w:t>–</w:t>
+                            </w:r>
+                            <w:r>
+                              <w:rPr>
+                                <w:b/>
+                                <w:bCs/>
+                                <w:i w:val="0"/>
+                                <w:iCs w:val="0"/>
+                                <w:color w:val="000000" w:themeColor="text1"/>
+                                <w:sz w:val="20"/>
+                                <w:szCs w:val="20"/>
+                                <w:lang w:val="en-US"/>
+                              </w:rPr>
+                              <w:t xml:space="preserve"> </w:t>
+                            </w:r>
+                            <w:r>
+                              <w:rPr>
+                                <w:b/>
+                                <w:bCs/>
+                                <w:i w:val="0"/>
+                                <w:iCs w:val="0"/>
+                                <w:color w:val="000000" w:themeColor="text1"/>
+                                <w:sz w:val="20"/>
+                                <w:szCs w:val="20"/>
+                                <w:lang w:val="en-US"/>
+                              </w:rPr>
+                              <w:t>Pull request</w:t>
+                            </w:r>
+                            <w:r>
+                              <w:rPr>
+                                <w:b/>
+                                <w:bCs/>
+                                <w:i w:val="0"/>
+                                <w:iCs w:val="0"/>
+                                <w:color w:val="000000" w:themeColor="text1"/>
+                                <w:sz w:val="20"/>
+                                <w:szCs w:val="20"/>
+                                <w:lang w:val="en-US"/>
+                              </w:rPr>
+                              <w:t xml:space="preserve"> </w:t>
+                            </w:r>
+                            <w:r>
+                              <w:rPr>
+                                <w:b/>
+                                <w:bCs/>
+                                <w:i w:val="0"/>
+                                <w:iCs w:val="0"/>
+                                <w:color w:val="000000" w:themeColor="text1"/>
+                                <w:sz w:val="20"/>
+                                <w:szCs w:val="20"/>
+                                <w:lang w:val="en-US"/>
+                              </w:rPr>
+                              <w:t>for add agile mindset overview task.</w:t>
+                            </w:r>
+                          </w:p>
+                        </w:txbxContent>
+                      </wps:txbx>
+                      <wps:bodyPr rot="0" spcFirstLastPara="0" vertOverflow="overflow" horzOverflow="overflow" vert="horz" wrap="square" lIns="0" tIns="0" rIns="0" bIns="0" numCol="1" spcCol="0" rtlCol="0" fromWordArt="0" anchor="t" anchorCtr="0" forceAA="0" compatLnSpc="1">
+                        <a:prstTxWarp prst="textNoShape">
+                          <a:avLst/>
+                        </a:prstTxWarp>
+                        <a:spAutoFit/>
+                      </wps:bodyPr>
+                    </wps:wsp>
+                  </a:graphicData>
+                </a:graphic>
+              </wp:anchor>
+            </w:drawing>
+          </mc:Choice>
+          <mc:Fallback>
+            <w:pict>
+              <v:shape w14:anchorId="7B139C83" id="_x0000_s1036" type="#_x0000_t202" style="position:absolute;left:0;text-align:left;margin-left:-2.95pt;margin-top:282.4pt;width:451.3pt;height:.05pt;z-index:251689984;visibility:visible;mso-wrap-style:square;mso-wrap-distance-left:9pt;mso-wrap-distance-top:0;mso-wrap-distance-right:9pt;mso-wrap-distance-bottom:0;mso-position-horizontal:absolute;mso-position-horizontal-relative:text;mso-position-vertical:absolute;mso-position-vertical-relative:text;v-text-anchor:top" o:gfxdata="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" stroked="f">
+                <v:textbox style="mso-fit-shape-to-text:t" inset="0,0,0,0">
+                  <w:txbxContent>
+                    <w:p>
+                      <w:pPr>
+                        <w:pStyle w:val="Caption"/>
+                        <w:jc w:val="center"/>
+                        <w:rPr>
+                          <w:b/>
+                          <w:bCs/>
+                          <w:i w:val="0"/>
+                          <w:iCs w:val="0"/>
+                          <w:noProof/>
+                          <w:color w:val="000000" w:themeColor="text1"/>
+                          <w:sz w:val="20"/>
+                          <w:szCs w:val="20"/>
+                        </w:rPr>
+                      </w:pPr>
+                      <w:r>
+                        <w:rPr>
+                          <w:b/>
+                          <w:bCs/>
+                          <w:i w:val="0"/>
+                          <w:iCs w:val="0"/>
+                          <w:color w:val="000000" w:themeColor="text1"/>
+                          <w:sz w:val="20"/>
+                          <w:szCs w:val="20"/>
+                        </w:rPr>
+                        <w:t xml:space="preserve">Figure </w:t>
+                      </w:r>
+                      <w:r>
+                        <w:rPr>
+                          <w:b/>
+                          <w:bCs/>
+                          <w:i w:val="0"/>
+                          <w:iCs w:val="0"/>
+                          <w:color w:val="000000" w:themeColor="text1"/>
+                          <w:sz w:val="20"/>
+                          <w:szCs w:val="20"/>
+                        </w:rPr>
+                        <w:fldChar w:fldCharType="begin"/>
+                      </w:r>
+                      <w:r>
+                        <w:rPr>
+                          <w:b/>
+                          <w:bCs/>
+                          <w:i w:val="0"/>
+                          <w:iCs w:val="0"/>
+                          <w:color w:val="000000" w:themeColor="text1"/>
+                          <w:sz w:val="20"/>
+                          <w:szCs w:val="20"/>
+                        </w:rPr>
+                        <w:instrText xml:space="preserve"> SEQ Figure \* ARABIC </w:instrText>
+                      </w:r>
+                      <w:r>
+                        <w:rPr>
+                          <w:b/>
+                          <w:bCs/>
+                          <w:i w:val="0"/>
+                          <w:iCs w:val="0"/>
+                          <w:color w:val="000000" w:themeColor="text1"/>
+                          <w:sz w:val="20"/>
+                          <w:szCs w:val="20"/>
+                        </w:rPr>
+                        <w:fldChar w:fldCharType="separate"/>
+                      </w:r>
+                      <w:r>
+                        <w:rPr>
+                          <w:b/>
+                          <w:bCs/>
+                          <w:i w:val="0"/>
+                          <w:iCs w:val="0"/>
+                          <w:noProof/>
+                          <w:color w:val="000000" w:themeColor="text1"/>
+                          <w:sz w:val="20"/>
+                          <w:szCs w:val="20"/>
+                        </w:rPr>
+                        <w:t>12</w:t>
+                      </w:r>
+                      <w:r>
+                        <w:rPr>
+                          <w:b/>
+                          <w:bCs/>
+                          <w:i w:val="0"/>
+                          <w:iCs w:val="0"/>
+                          <w:color w:val="000000" w:themeColor="text1"/>
+                          <w:sz w:val="20"/>
+                          <w:szCs w:val="20"/>
+                        </w:rPr>
+                        <w:fldChar w:fldCharType="end"/>
+                      </w:r>
+                      <w:r>
+                        <w:rPr>
+                          <w:b/>
+                          <w:bCs/>
+                          <w:i w:val="0"/>
+                          <w:iCs w:val="0"/>
+                          <w:color w:val="000000" w:themeColor="text1"/>
+                          <w:sz w:val="20"/>
+                          <w:szCs w:val="20"/>
+                          <w:lang w:val="en-US"/>
+                        </w:rPr>
+                        <w:t xml:space="preserve"> </w:t>
+                      </w:r>
+                      <w:r>
+                        <w:rPr>
+                          <w:b/>
+                          <w:bCs/>
+                          <w:i w:val="0"/>
+                          <w:iCs w:val="0"/>
+                          <w:color w:val="000000" w:themeColor="text1"/>
+                          <w:sz w:val="20"/>
+                          <w:szCs w:val="20"/>
+                          <w:lang w:val="en-US"/>
+                        </w:rPr>
+                        <w:t>–</w:t>
+                      </w:r>
+                      <w:r>
+                        <w:rPr>
+                          <w:b/>
+                          <w:bCs/>
+                          <w:i w:val="0"/>
+                          <w:iCs w:val="0"/>
+                          <w:color w:val="000000" w:themeColor="text1"/>
+                          <w:sz w:val="20"/>
+                          <w:szCs w:val="20"/>
+                          <w:lang w:val="en-US"/>
+                        </w:rPr>
+                        <w:t xml:space="preserve"> </w:t>
+                      </w:r>
+                      <w:r>
+                        <w:rPr>
+                          <w:b/>
+                          <w:bCs/>
+                          <w:i w:val="0"/>
+                          <w:iCs w:val="0"/>
+                          <w:color w:val="000000" w:themeColor="text1"/>
+                          <w:sz w:val="20"/>
+                          <w:szCs w:val="20"/>
+                          <w:lang w:val="en-US"/>
+                        </w:rPr>
+                        <w:t>Pull request</w:t>
+                      </w:r>
+                      <w:r>
+                        <w:rPr>
+                          <w:b/>
+                          <w:bCs/>
+                          <w:i w:val="0"/>
+                          <w:iCs w:val="0"/>
+                          <w:color w:val="000000" w:themeColor="text1"/>
+                          <w:sz w:val="20"/>
+                          <w:szCs w:val="20"/>
+                          <w:lang w:val="en-US"/>
+                        </w:rPr>
+                        <w:t xml:space="preserve"> </w:t>
+                      </w:r>
+                      <w:r>
+                        <w:rPr>
+                          <w:b/>
+                          <w:bCs/>
+                          <w:i w:val="0"/>
+                          <w:iCs w:val="0"/>
+                          <w:color w:val="000000" w:themeColor="text1"/>
+                          <w:sz w:val="20"/>
+                          <w:szCs w:val="20"/>
+                          <w:lang w:val="en-US"/>
+                        </w:rPr>
+                        <w:t>for add agile mindset overview task.</w:t>
+                      </w:r>
+                    </w:p>
+                  </w:txbxContent>
+                </v:textbox>
+                <w10:wrap type="topAndBottom"/>
+              </v:shape>
+            </w:pict>
+          </mc:Fallback>
+        </mc:AlternateContent>
+      </w:r>
+      <w:r>
+        <w:rPr>
+          <w:noProof/>
+          <w14:ligatures w14:val="standardContextual"/>
+        </w:rPr>
+        <w:drawing>
+          <wp:anchor distT="0" distB="0" distL="114300" distR="114300" simplePos="0" relativeHeight="251687936" behindDoc="0" locked="0" layoutInCell="1" allowOverlap="1" wp14:anchorId="009D197A" wp14:editId="150C07E8">
+            <wp:simplePos x="0" y="0"/>
+            <wp:positionH relativeFrom="column">
+              <wp:posOffset>-21</wp:posOffset>
+            </wp:positionH>
+            <wp:positionV relativeFrom="paragraph">
+              <wp:posOffset>3936927</wp:posOffset>
+            </wp:positionV>
+            <wp:extent cx="5731510" cy="3236595"/>
+            <wp:effectExtent l="0" t="0" r="0" b="1905"/>
+            <wp:wrapTopAndBottom/>
+            <wp:docPr id="1774805045" name="Picture 2" descr="A screenshot of a computer&#10;&#10;Description automatically generated"/>
+            <wp:cNvGraphicFramePr>
+              <a:graphicFrameLocks xmlns:a="http://schemas.openxmlformats.org/drawingml/2006/main" noChangeAspect="1"/>
+            </wp:cNvGraphicFramePr>
+            <a:graphic xmlns:a="http://schemas.openxmlformats.org/drawingml/2006/main">
+              <a:graphicData uri="http://schemas.openxmlformats.org/drawingml/2006/picture">
+                <pic:pic xmlns:pic="http://schemas.openxmlformats.org/drawingml/2006/picture">
+                  <pic:nvPicPr>
+                    <pic:cNvPr id="1774805045" name="Picture 2" descr="A screenshot of a computer&#10;&#10;Description automatically generated"/>
+                    <pic:cNvPicPr/>
+                  </pic:nvPicPr>
+                  <pic:blipFill>
+                    <a:blip r:embed="rId24">
+                      <a:extLst>
+                        <a:ext uri="{28A0092B-C50C-407E-A947-70E740481C1C}">
+                          <a14:useLocalDpi xmlns:a14="http://schemas.microsoft.com/office/drawing/2010/main" val="0"/>
+                        </a:ext>
+                      </a:extLst>
+                    </a:blip>
+                    <a:stretch>
+                      <a:fillRect/>
+                    </a:stretch>
+                  </pic:blipFill>
+                  <pic:spPr>
+                    <a:xfrm>
+                      <a:off x="0" y="0"/>
+                      <a:ext cx="5731510" cy="3236595"/>
+                    </a:xfrm>
+                    <a:prstGeom prst="rect">
+                      <a:avLst/>
+                    </a:prstGeom>
+                  </pic:spPr>
+                </pic:pic>
+              </a:graphicData>
+            </a:graphic>
+            <wp14:sizeRelH relativeFrom="page">
+              <wp14:pctWidth>0</wp14:pctWidth>
+            </wp14:sizeRelH>
+            <wp14:sizeRelV relativeFrom="page">
+              <wp14:pctHeight>0</wp14:pctHeight>
+            </wp14:sizeRelV>
+          </wp:anchor>
+        </w:drawing>
+      </w:r>
+      <w:r>
+        <w:rPr>
+          <w:noProof/>
+          <w14:ligatures w14:val="standardContextual"/>
+        </w:rPr>
+        <w:drawing>
+          <wp:anchor distT="0" distB="0" distL="114300" distR="114300" simplePos="0" relativeHeight="251684864" behindDoc="0" locked="0" layoutInCell="1" allowOverlap="1" wp14:anchorId="0B8D6B9F" wp14:editId="33B6A911">
+            <wp:simplePos x="0" y="0"/>
+            <wp:positionH relativeFrom="column">
+              <wp:posOffset>0</wp:posOffset>
+            </wp:positionH>
+            <wp:positionV relativeFrom="paragraph">
+              <wp:posOffset>0</wp:posOffset>
+            </wp:positionV>
+            <wp:extent cx="5731510" cy="3338830"/>
+            <wp:effectExtent l="0" t="0" r="0" b="1270"/>
+            <wp:wrapTopAndBottom/>
+            <wp:docPr id="985239346" name="Picture 1" descr="A screenshot of a computer&#10;&#10;Description automatically generated"/>
+            <wp:cNvGraphicFramePr>
+              <a:graphicFrameLocks xmlns:a="http://schemas.openxmlformats.org/drawingml/2006/main" noChangeAspect="1"/>
+            </wp:cNvGraphicFramePr>
+            <a:graphic xmlns:a="http://schemas.openxmlformats.org/drawingml/2006/main">
+              <a:graphicData uri="http://schemas.openxmlformats.org/drawingml/2006/picture">
+                <pic:pic xmlns:pic="http://schemas.openxmlformats.org/drawingml/2006/picture">
+                  <pic:nvPicPr>
+                    <pic:cNvPr id="985239346" name="Picture 1" descr="A screenshot of a computer&#10;&#10;Description automatically generated"/>
+                    <pic:cNvPicPr/>
+                  </pic:nvPicPr>
+                  <pic:blipFill>
+                    <a:blip r:embed="rId25" cstate="print">
+                      <a:extLst>
+                        <a:ext uri="{28A0092B-C50C-407E-A947-70E740481C1C}">
+                          <a14:useLocalDpi xmlns:a14="http://schemas.microsoft.com/office/drawing/2010/main" val="0"/>
+                        </a:ext>
+                      </a:extLst>
+                    </a:blip>
+                    <a:stretch>
+                      <a:fillRect/>
+                    </a:stretch>
+                  </pic:blipFill>
+                  <pic:spPr>
+                    <a:xfrm>
+                      <a:off x="0" y="0"/>
+                      <a:ext cx="5731510" cy="3338830"/>
+                    </a:xfrm>
+                    <a:prstGeom prst="rect">
+                      <a:avLst/>
+                    </a:prstGeom>
+                  </pic:spPr>
+                </pic:pic>
+              </a:graphicData>
+            </a:graphic>
+            <wp14:sizeRelH relativeFrom="page">
+              <wp14:pctWidth>0</wp14:pctWidth>
+            </wp14:sizeRelH>
+            <wp14:sizeRelV relativeFrom="page">
+              <wp14:pctHeight>0</wp14:pctHeight>
+            </wp14:sizeRelV>
+          </wp:anchor>
+        </w:drawing>
+      </w:r>
+    </w:p>
+    <w:p>
+      <w:pPr>
+        <w:spacing w:line="360" w:lineRule="auto"/>
+        <w:jc w:val="both"/>
+      </w:pPr>
+      <w:r>
+        <w:rPr>
+          <w:noProof/>
+        </w:rPr>
+        <mc:AlternateContent>
+          <mc:Choice Requires="wps">
+            <w:drawing>
+              <wp:anchor distT="0" distB="0" distL="114300" distR="114300" simplePos="0" relativeHeight="251686912" behindDoc="0" locked="0" layoutInCell="1" allowOverlap="1" wp14:anchorId="56F3FB0A" wp14:editId="0975E4BE">
+                <wp:simplePos x="0" y="0"/>
+                <wp:positionH relativeFrom="column">
+                  <wp:posOffset>149901</wp:posOffset>
+                </wp:positionH>
+                <wp:positionV relativeFrom="paragraph">
+                  <wp:posOffset>3665116</wp:posOffset>
+                </wp:positionV>
+                <wp:extent cx="5731510" cy="635"/>
+                <wp:effectExtent l="0" t="0" r="0" b="12065"/>
+                <wp:wrapTopAndBottom/>
+                <wp:docPr id="298109434" name="Text Box 1"/>
                 <wp:cNvGraphicFramePr/>
                 <a:graphic xmlns:a="http://schemas.openxmlformats.org/drawingml/2006/main">
                   <a:graphicData uri="http://schemas.microsoft.com/office/word/2010/wordprocessingShape">
@@ -8905,20 +9425,7 @@
                                 <w:szCs w:val="20"/>
                                 <w:lang w:val="en-US"/>
                               </w:rPr>
-                              <w:t xml:space="preserve"> </w:t>
-                            </w:r>
-                            <w:r>
-                              <w:rPr>
-                                <w:b/>
-                                <w:bCs/>
-                                <w:i w:val="0"/>
-                                <w:iCs w:val="0"/>
-                                <w:color w:val="000000" w:themeColor="text1"/>
-                                <w:sz w:val="20"/>
-                                <w:szCs w:val="20"/>
-                                <w:lang w:val="en-US"/>
-                              </w:rPr>
-                              <w:t>for add agile mindset overview task.</w:t>
+                              <w:t xml:space="preserve"> for add agile mindset overview task.</w:t>
                             </w:r>
                           </w:p>
                         </w:txbxContent>
@@ -8937,7 +9444,7 @@
           </mc:Choice>
           <mc:Fallback>
             <w:pict>
-              <v:shape w14:anchorId="7B139C83" id="_x0000_s1036" type="#_x0000_t202" style="position:absolute;left:0;text-align:left;margin-left:-2.95pt;margin-top:571pt;width:451.3pt;height:.05pt;z-index:251689984;visibility:visible;mso-wrap-style:square;mso-wrap-distance-left:9pt;mso-wrap-distance-top:0;mso-wrap-distance-right:9pt;mso-wrap-distance-bottom:0;mso-position-horizontal:absolute;mso-position-horizontal-relative:text;mso-position-vertical:absolute;mso-position-vertical-relative:text;v-text-anchor:top" o:gfxdata="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" stroked="f">
+              <v:shape w14:anchorId="56F3FB0A" id="_x0000_s1037" type="#_x0000_t202" style="position:absolute;left:0;text-align:left;margin-left:11.8pt;margin-top:288.6pt;width:451.3pt;height:.05pt;z-index:251686912;visibility:visible;mso-wrap-style:square;mso-wrap-distance-left:9pt;mso-wrap-distance-top:0;mso-wrap-distance-right:9pt;mso-wrap-distance-bottom:0;mso-position-horizontal:absolute;mso-position-horizontal-relative:text;mso-position-vertical:absolute;mso-position-vertical-relative:text;v-text-anchor:top" o:gfxdata="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" stroked="f">
                 <v:textbox style="mso-fit-shape-to-text:t" inset="0,0,0,0">
                   <w:txbxContent>
                     <w:p>
@@ -9091,20 +9598,7 @@
                           <w:szCs w:val="20"/>
                           <w:lang w:val="en-US"/>
                         </w:rPr>
-                        <w:t xml:space="preserve"> </w:t>
-                      </w:r>
-                      <w:r>
-                        <w:rPr>
-                          <w:b/>
-                          <w:bCs/>
-                          <w:i w:val="0"/>
-                          <w:iCs w:val="0"/>
-                          <w:color w:val="000000" w:themeColor="text1"/>
-                          <w:sz w:val="20"/>
-                          <w:szCs w:val="20"/>
-                          <w:lang w:val="en-US"/>
-                        </w:rPr>
-                        <w:t>for add agile mindset overview task.</w:t>
+                        <w:t xml:space="preserve"> for add agile mindset overview task.</w:t>
                       </w:r>
                     </w:p>
                   </w:txbxContent>
@@ -9115,6 +9609,98 @@
           </mc:Fallback>
         </mc:AlternateContent>
       </w:r>
+    </w:p>
+    <w:p>
+      <w:pPr>
+        <w:pStyle w:val="Heading3"/>
+        <w:numPr>
+          <w:ilvl w:val="1"/>
+          <w:numId w:val="1"/>
+        </w:numPr>
+        <w:rPr>
+          <w:b/>
+          <w:bCs/>
+          <w:color w:val="000000" w:themeColor="text1"/>
+          <w:sz w:val="28"/>
+          <w:szCs w:val="28"/>
+        </w:rPr>
+      </w:pPr>
+      <w:r>
+        <w:rPr>
+          <w:b/>
+          <w:bCs/>
+          <w:color w:val="000000" w:themeColor="text1"/>
+          <w:sz w:val="28"/>
+          <w:szCs w:val="28"/>
+        </w:rPr>
+        <w:t xml:space="preserve">Task </w:t>
+      </w:r>
+      <w:r>
+        <w:rPr>
+          <w:b/>
+          <w:bCs/>
+          <w:color w:val="000000" w:themeColor="text1"/>
+          <w:sz w:val="28"/>
+          <w:szCs w:val="28"/>
+        </w:rPr>
+        <w:t>3</w:t>
+      </w:r>
+      <w:r>
+        <w:rPr>
+          <w:b/>
+          <w:bCs/>
+          <w:color w:val="000000" w:themeColor="text1"/>
+          <w:sz w:val="28"/>
+          <w:szCs w:val="28"/>
+        </w:rPr>
+        <w:t xml:space="preserve">: </w:t>
+      </w:r>
+      <w:r>
+        <w:rPr>
+          <w:b/>
+          <w:bCs/>
+          <w:color w:val="000000" w:themeColor="text1"/>
+          <w:sz w:val="28"/>
+          <w:szCs w:val="28"/>
+        </w:rPr>
+        <w:t>Add waterfall methodology</w:t>
+      </w:r>
+      <w:r>
+        <w:rPr>
+          <w:b/>
+          <w:bCs/>
+          <w:color w:val="000000" w:themeColor="text1"/>
+          <w:sz w:val="28"/>
+          <w:szCs w:val="28"/>
+        </w:rPr>
+        <w:t xml:space="preserve"> discussion</w:t>
+      </w:r>
+      <w:r>
+        <w:rPr>
+          <w:b/>
+          <w:bCs/>
+          <w:color w:val="000000" w:themeColor="text1"/>
+          <w:sz w:val="28"/>
+          <w:szCs w:val="28"/>
+        </w:rPr>
+        <w:t xml:space="preserve"> to chapter 3</w:t>
+      </w:r>
+    </w:p>
+    <w:p/>
+    <w:p>
+      <w:pPr>
+        <w:spacing w:line="360" w:lineRule="auto"/>
+        <w:jc w:val="both"/>
+      </w:pPr>
+      <w:r>
+        <w:t xml:space="preserve">This task involves discussing waterfall methodology in detail. </w:t>
+      </w:r>
+      <w:r>
+        <w:t xml:space="preserve">See Figure 14 and Figure 15 for the pull request and final task merge. </w:t>
+      </w:r>
+    </w:p>
+    <w:p/>
+    <w:p>
       <w:r>
         <w:rPr>
           <w:noProof/>
@@ -9122,18 +9708,18 @@
         <mc:AlternateContent>
           <mc:Choice Requires="wps">
             <w:drawing>
-              <wp:anchor distT="0" distB="0" distL="114300" distR="114300" simplePos="0" relativeHeight="251686912" behindDoc="0" locked="0" layoutInCell="1" allowOverlap="1" wp14:anchorId="56F3FB0A" wp14:editId="513B1BCD">
+              <wp:anchor distT="0" distB="0" distL="114300" distR="114300" simplePos="0" relativeHeight="251705344" behindDoc="0" locked="0" layoutInCell="1" allowOverlap="1" wp14:anchorId="6AD12493" wp14:editId="60BE0A2F">
                 <wp:simplePos x="0" y="0"/>
                 <wp:positionH relativeFrom="column">
-                  <wp:posOffset>364</wp:posOffset>
+                  <wp:posOffset>0</wp:posOffset>
                 </wp:positionH>
                 <wp:positionV relativeFrom="paragraph">
-                  <wp:posOffset>3544174</wp:posOffset>
+                  <wp:posOffset>6511071</wp:posOffset>
                 </wp:positionV>
                 <wp:extent cx="5731510" cy="635"/>
                 <wp:effectExtent l="0" t="0" r="0" b="12065"/>
                 <wp:wrapTopAndBottom/>
-                <wp:docPr id="298109434" name="Text Box 1"/>
+                <wp:docPr id="1883136153" name="Text Box 1"/>
                 <wp:cNvGraphicFramePr/>
                 <a:graphic xmlns:a="http://schemas.openxmlformats.org/drawingml/2006/main">
                   <a:graphicData uri="http://schemas.microsoft.com/office/word/2010/wordprocessingShape">
@@ -9230,7 +9816,7 @@
                                 <w:sz w:val="20"/>
                                 <w:szCs w:val="20"/>
                               </w:rPr>
-                              <w:t>12</w:t>
+                              <w:t>15</w:t>
                             </w:r>
                             <w:r>
                               <w:rPr>
@@ -9255,59 +9841,7 @@
                                 <w:szCs w:val="20"/>
                                 <w:lang w:val="en-US"/>
                               </w:rPr>
-                              <w:t xml:space="preserve"> </w:t>
-                            </w:r>
-                            <w:r>
-                              <w:rPr>
-                                <w:b/>
-                                <w:bCs/>
-                                <w:i w:val="0"/>
-                                <w:iCs w:val="0"/>
-                                <w:color w:val="000000" w:themeColor="text1"/>
-                                <w:sz w:val="20"/>
-                                <w:szCs w:val="20"/>
-                                <w:lang w:val="en-US"/>
-                              </w:rPr>
-                              <w:t>–</w:t>
-                            </w:r>
-                            <w:r>
-                              <w:rPr>
-                                <w:b/>
-                                <w:bCs/>
-                                <w:i w:val="0"/>
-                                <w:iCs w:val="0"/>
-                                <w:color w:val="000000" w:themeColor="text1"/>
-                                <w:sz w:val="20"/>
-                                <w:szCs w:val="20"/>
-                                <w:lang w:val="en-US"/>
-                              </w:rPr>
-                              <w:t xml:space="preserve"> </w:t>
-                            </w:r>
-                            <w:r>
-                              <w:rPr>
-                                <w:b/>
-                                <w:bCs/>
-                                <w:i w:val="0"/>
-                                <w:iCs w:val="0"/>
-                                <w:color w:val="000000" w:themeColor="text1"/>
-                                <w:sz w:val="20"/>
-                                <w:szCs w:val="20"/>
-                                <w:lang w:val="en-US"/>
-                              </w:rPr>
-                              <w:t>Pull request</w:t>
-                            </w:r>
-                            <w:r>
-                              <w:rPr>
-                                <w:b/>
-                                <w:bCs/>
-                                <w:i w:val="0"/>
-                                <w:iCs w:val="0"/>
-                                <w:color w:val="000000" w:themeColor="text1"/>
-                                <w:sz w:val="20"/>
-                                <w:szCs w:val="20"/>
-                                <w:lang w:val="en-US"/>
-                              </w:rPr>
-                              <w:t xml:space="preserve"> for add agile mindset overview task.</w:t>
+                              <w:t xml:space="preserve"> - Final merge for add waterfall methodology discussion.</w:t>
                             </w:r>
                           </w:p>
                         </w:txbxContent>
@@ -9326,7 +9860,7 @@
           </mc:Choice>
           <mc:Fallback>
             <w:pict>
-              <v:shape w14:anchorId="56F3FB0A" id="_x0000_s1037" type="#_x0000_t202" style="position:absolute;left:0;text-align:left;margin-left:.05pt;margin-top:279.05pt;width:451.3pt;height:.05pt;z-index:251686912;visibility:visible;mso-wrap-style:square;mso-wrap-distance-left:9pt;mso-wrap-distance-top:0;mso-wrap-distance-right:9pt;mso-wrap-distance-bottom:0;mso-position-horizontal:absolute;mso-position-horizontal-relative:text;mso-position-vertical:absolute;mso-position-vertical-relative:text;v-text-anchor:top" o:gfxdata="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" stroked="f">
+              <v:shape w14:anchorId="6AD12493" id="_x0000_s1038" type="#_x0000_t202" style="position:absolute;margin-left:0;margin-top:512.7pt;width:451.3pt;height:.05pt;z-index:251705344;visibility:visible;mso-wrap-style:square;mso-wrap-distance-left:9pt;mso-wrap-distance-top:0;mso-wrap-distance-right:9pt;mso-wrap-distance-bottom:0;mso-position-horizontal:absolute;mso-position-horizontal-relative:text;mso-position-vertical:absolute;mso-position-vertical-relative:text;v-text-anchor:top" o:gfxdata="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" stroked="f">
                 <v:textbox style="mso-fit-shape-to-text:t" inset="0,0,0,0">
                   <w:txbxContent>
                     <w:p>
@@ -9403,7 +9937,7 @@
                           <w:sz w:val="20"/>
                           <w:szCs w:val="20"/>
                         </w:rPr>
-                        <w:t>12</w:t>
+                        <w:t>15</w:t>
                       </w:r>
                       <w:r>
                         <w:rPr>
@@ -9428,59 +9962,7 @@
                           <w:szCs w:val="20"/>
                           <w:lang w:val="en-US"/>
                         </w:rPr>
-                        <w:t xml:space="preserve"> </w:t>
-                      </w:r>
-                      <w:r>
-                        <w:rPr>
-                          <w:b/>
-                          <w:bCs/>
-                          <w:i w:val="0"/>
-                          <w:iCs w:val="0"/>
-                          <w:color w:val="000000" w:themeColor="text1"/>
-                          <w:sz w:val="20"/>
-                          <w:szCs w:val="20"/>
-                          <w:lang w:val="en-US"/>
-                        </w:rPr>
-                        <w:t>–</w:t>
-                      </w:r>
-                      <w:r>
-                        <w:rPr>
-                          <w:b/>
-                          <w:bCs/>
-                          <w:i w:val="0"/>
-                          <w:iCs w:val="0"/>
-                          <w:color w:val="000000" w:themeColor="text1"/>
-                          <w:sz w:val="20"/>
-                          <w:szCs w:val="20"/>
-                          <w:lang w:val="en-US"/>
-                        </w:rPr>
-                        <w:t xml:space="preserve"> </w:t>
-                      </w:r>
-                      <w:r>
-                        <w:rPr>
-                          <w:b/>
-                          <w:bCs/>
-                          <w:i w:val="0"/>
-                          <w:iCs w:val="0"/>
-                          <w:color w:val="000000" w:themeColor="text1"/>
-                          <w:sz w:val="20"/>
-                          <w:szCs w:val="20"/>
-                          <w:lang w:val="en-US"/>
-                        </w:rPr>
-                        <w:t>Pull request</w:t>
-                      </w:r>
-                      <w:r>
-                        <w:rPr>
-                          <w:b/>
-                          <w:bCs/>
-                          <w:i w:val="0"/>
-                          <w:iCs w:val="0"/>
-                          <w:color w:val="000000" w:themeColor="text1"/>
-                          <w:sz w:val="20"/>
-                          <w:szCs w:val="20"/>
-                          <w:lang w:val="en-US"/>
-                        </w:rPr>
-                        <w:t xml:space="preserve"> for add agile mindset overview task.</w:t>
+                        <w:t xml:space="preserve"> - Final merge for add waterfall methodology discussion.</w:t>
                       </w:r>
                     </w:p>
                   </w:txbxContent>
@@ -9494,336 +9976,22 @@
       <w:r>
         <w:rPr>
           <w:noProof/>
-          <w14:ligatures w14:val="standardContextual"/>
-        </w:rPr>
-        <w:drawing>
-          <wp:anchor distT="0" distB="0" distL="114300" distR="114300" simplePos="0" relativeHeight="251687936" behindDoc="0" locked="0" layoutInCell="1" allowOverlap="1" wp14:anchorId="009D197A" wp14:editId="504F2E77">
-            <wp:simplePos x="0" y="0"/>
-            <wp:positionH relativeFrom="column">
-              <wp:posOffset>-21</wp:posOffset>
-            </wp:positionH>
-            <wp:positionV relativeFrom="paragraph">
-              <wp:posOffset>3936927</wp:posOffset>
-            </wp:positionV>
-            <wp:extent cx="5731510" cy="3236595"/>
-            <wp:effectExtent l="0" t="0" r="0" b="1905"/>
-            <wp:wrapTopAndBottom/>
-            <wp:docPr id="1774805045" name="Picture 2" descr="A screenshot of a computer&#10;&#10;Description automatically generated"/>
-            <wp:cNvGraphicFramePr>
-              <a:graphicFrameLocks xmlns:a="http://schemas.openxmlformats.org/drawingml/2006/main" noChangeAspect="1"/>
-            </wp:cNvGraphicFramePr>
-            <a:graphic xmlns:a="http://schemas.openxmlformats.org/drawingml/2006/main">
-              <a:graphicData uri="http://schemas.openxmlformats.org/drawingml/2006/picture">
-                <pic:pic xmlns:pic="http://schemas.openxmlformats.org/drawingml/2006/picture">
-                  <pic:nvPicPr>
-                    <pic:cNvPr id="1774805045" name="Picture 2" descr="A screenshot of a computer&#10;&#10;Description automatically generated"/>
-                    <pic:cNvPicPr/>
-                  </pic:nvPicPr>
-                  <pic:blipFill>
-                    <a:blip r:embed="rId24">
-                      <a:extLst>
-                        <a:ext uri="{28A0092B-C50C-407E-A947-70E740481C1C}">
-                          <a14:useLocalDpi xmlns:a14="http://schemas.microsoft.com/office/drawing/2010/main" val="0"/>
-                        </a:ext>
-                      </a:extLst>
-                    </a:blip>
-                    <a:stretch>
-                      <a:fillRect/>
-                    </a:stretch>
-                  </pic:blipFill>
-                  <pic:spPr>
-                    <a:xfrm>
-                      <a:off x="0" y="0"/>
-                      <a:ext cx="5731510" cy="3236595"/>
-                    </a:xfrm>
-                    <a:prstGeom prst="rect">
-                      <a:avLst/>
-                    </a:prstGeom>
-                  </pic:spPr>
-                </pic:pic>
-              </a:graphicData>
-            </a:graphic>
-            <wp14:sizeRelH relativeFrom="page">
-              <wp14:pctWidth>0</wp14:pctWidth>
-            </wp14:sizeRelH>
-            <wp14:sizeRelV relativeFrom="page">
-              <wp14:pctHeight>0</wp14:pctHeight>
-            </wp14:sizeRelV>
-          </wp:anchor>
-        </w:drawing>
-      </w:r>
-      <w:r>
-        <w:rPr>
-          <w:noProof/>
-          <w14:ligatures w14:val="standardContextual"/>
-        </w:rPr>
-        <w:drawing>
-          <wp:anchor distT="0" distB="0" distL="114300" distR="114300" simplePos="0" relativeHeight="251684864" behindDoc="0" locked="0" layoutInCell="1" allowOverlap="1" wp14:anchorId="0B8D6B9F" wp14:editId="0E05935A">
-            <wp:simplePos x="0" y="0"/>
-            <wp:positionH relativeFrom="column">
-              <wp:posOffset>0</wp:posOffset>
-            </wp:positionH>
-            <wp:positionV relativeFrom="paragraph">
-              <wp:posOffset>0</wp:posOffset>
-            </wp:positionV>
-            <wp:extent cx="5731510" cy="3338830"/>
-            <wp:effectExtent l="0" t="0" r="0" b="1270"/>
-            <wp:wrapTopAndBottom/>
-            <wp:docPr id="985239346" name="Picture 1" descr="A screenshot of a computer&#10;&#10;Description automatically generated"/>
-            <wp:cNvGraphicFramePr>
-              <a:graphicFrameLocks xmlns:a="http://schemas.openxmlformats.org/drawingml/2006/main" noChangeAspect="1"/>
-            </wp:cNvGraphicFramePr>
-            <a:graphic xmlns:a="http://schemas.openxmlformats.org/drawingml/2006/main">
-              <a:graphicData uri="http://schemas.openxmlformats.org/drawingml/2006/picture">
-                <pic:pic xmlns:pic="http://schemas.openxmlformats.org/drawingml/2006/picture">
-                  <pic:nvPicPr>
-                    <pic:cNvPr id="985239346" name="Picture 1" descr="A screenshot of a computer&#10;&#10;Description automatically generated"/>
-                    <pic:cNvPicPr/>
-                  </pic:nvPicPr>
-                  <pic:blipFill>
-                    <a:blip r:embed="rId25" cstate="print">
-                      <a:extLst>
-                        <a:ext uri="{28A0092B-C50C-407E-A947-70E740481C1C}">
-                          <a14:useLocalDpi xmlns:a14="http://schemas.microsoft.com/office/drawing/2010/main" val="0"/>
-                        </a:ext>
-                      </a:extLst>
-                    </a:blip>
-                    <a:stretch>
-                      <a:fillRect/>
-                    </a:stretch>
-                  </pic:blipFill>
-                  <pic:spPr>
-                    <a:xfrm>
-                      <a:off x="0" y="0"/>
-                      <a:ext cx="5731510" cy="3338830"/>
-                    </a:xfrm>
-                    <a:prstGeom prst="rect">
-                      <a:avLst/>
-                    </a:prstGeom>
-                  </pic:spPr>
-                </pic:pic>
-              </a:graphicData>
-            </a:graphic>
-            <wp14:sizeRelH relativeFrom="page">
-              <wp14:pctWidth>0</wp14:pctWidth>
-            </wp14:sizeRelH>
-            <wp14:sizeRelV relativeFrom="page">
-              <wp14:pctHeight>0</wp14:pctHeight>
-            </wp14:sizeRelV>
-          </wp:anchor>
-        </w:drawing>
-      </w:r>
-    </w:p>
-    <w:p>
-      <w:pPr>
-        <w:spacing w:line="360" w:lineRule="auto"/>
-        <w:jc w:val="both"/>
-      </w:pPr>
-      <w:r>
-        <w:t xml:space="preserve"> </w:t>
-      </w:r>
-    </w:p>
-    <w:p>
-      <w:pPr>
-        <w:pStyle w:val="Heading3"/>
-        <w:rPr>
-          <w:b/>
-          <w:bCs/>
-          <w:color w:val="000000" w:themeColor="text1"/>
-          <w:sz w:val="28"/>
-          <w:szCs w:val="28"/>
-        </w:rPr>
-      </w:pPr>
-    </w:p>
-    <w:p>
-      <w:pPr>
-        <w:spacing w:line="360" w:lineRule="auto"/>
-        <w:jc w:val="both"/>
-      </w:pPr>
-    </w:p>
-    <w:p>
-      <w:pPr>
-        <w:pStyle w:val="Heading2"/>
-        <w:numPr>
-          <w:ilvl w:val="0"/>
-          <w:numId w:val="1"/>
-        </w:numPr>
-        <w:rPr>
-          <w:b/>
-          <w:bCs/>
-          <w:sz w:val="32"/>
-          <w:szCs w:val="32"/>
-        </w:rPr>
-      </w:pPr>
-      <w:bookmarkStart w:id="10" w:name="_Toc151922700"/>
-      <w:r>
-        <w:rPr>
-          <w:b/>
-          <w:bCs/>
-          <w:sz w:val="32"/>
-          <w:szCs w:val="32"/>
-        </w:rPr>
-        <w:lastRenderedPageBreak/>
-        <w:t xml:space="preserve">Team member </w:t>
-      </w:r>
-      <w:r>
-        <w:rPr>
-          <w:b/>
-          <w:bCs/>
-          <w:sz w:val="32"/>
-          <w:szCs w:val="32"/>
-        </w:rPr>
-        <w:t>3</w:t>
-      </w:r>
-      <w:r>
-        <w:rPr>
-          <w:b/>
-          <w:bCs/>
-          <w:sz w:val="32"/>
-          <w:szCs w:val="32"/>
-        </w:rPr>
-        <w:t xml:space="preserve"> </w:t>
-      </w:r>
-      <w:r>
-        <w:rPr>
-          <w:b/>
-          <w:bCs/>
-          <w:sz w:val="32"/>
-          <w:szCs w:val="32"/>
-        </w:rPr>
-        <w:t>(Dinesh Madumal</w:t>
-      </w:r>
-      <w:r>
-        <w:rPr>
-          <w:b/>
-          <w:bCs/>
-          <w:sz w:val="32"/>
-          <w:szCs w:val="32"/>
-        </w:rPr>
-        <w:t>) tasks</w:t>
-      </w:r>
-      <w:bookmarkEnd w:id="10"/>
-    </w:p>
-    <w:p/>
-    <w:p>
-      <w:pPr>
-        <w:pStyle w:val="Heading3"/>
-        <w:numPr>
-          <w:ilvl w:val="1"/>
-          <w:numId w:val="1"/>
-        </w:numPr>
-        <w:rPr>
-          <w:b/>
-          <w:bCs/>
-          <w:color w:val="000000" w:themeColor="text1"/>
-          <w:sz w:val="28"/>
-          <w:szCs w:val="28"/>
-        </w:rPr>
-      </w:pPr>
-      <w:bookmarkStart w:id="11" w:name="_Toc151922701"/>
-      <w:r>
-        <w:rPr>
-          <w:b/>
-          <w:bCs/>
-          <w:color w:val="000000" w:themeColor="text1"/>
-          <w:sz w:val="28"/>
-          <w:szCs w:val="28"/>
-        </w:rPr>
-        <w:t xml:space="preserve">Task </w:t>
-      </w:r>
-      <w:r>
-        <w:rPr>
-          <w:b/>
-          <w:bCs/>
-          <w:color w:val="000000" w:themeColor="text1"/>
-          <w:sz w:val="28"/>
-          <w:szCs w:val="28"/>
-        </w:rPr>
-        <w:t>1</w:t>
-      </w:r>
-      <w:r>
-        <w:rPr>
-          <w:b/>
-          <w:bCs/>
-          <w:color w:val="000000" w:themeColor="text1"/>
-          <w:sz w:val="28"/>
-          <w:szCs w:val="28"/>
-        </w:rPr>
-        <w:t xml:space="preserve">: </w:t>
-      </w:r>
-      <w:r>
-        <w:rPr>
-          <w:b/>
-          <w:bCs/>
-          <w:color w:val="000000" w:themeColor="text1"/>
-          <w:sz w:val="28"/>
-          <w:szCs w:val="28"/>
-        </w:rPr>
-        <w:t>F</w:t>
-      </w:r>
-      <w:r>
-        <w:rPr>
-          <w:b/>
-          <w:bCs/>
-          <w:color w:val="000000" w:themeColor="text1"/>
-          <w:sz w:val="28"/>
-          <w:szCs w:val="28"/>
-        </w:rPr>
-        <w:t>ork repository</w:t>
-      </w:r>
-      <w:bookmarkEnd w:id="11"/>
-    </w:p>
-    <w:p/>
-    <w:p>
-      <w:pPr>
-        <w:spacing w:line="360" w:lineRule="auto"/>
-        <w:jc w:val="both"/>
-      </w:pPr>
-      <w:r>
-        <w:t>This task involves creating a personal copy of the main project created by another user (</w:t>
-      </w:r>
-      <w:proofErr w:type="spellStart"/>
-      <w:r>
-        <w:t>ViranScu</w:t>
-      </w:r>
-      <w:proofErr w:type="spellEnd"/>
-      <w:r>
-        <w:t xml:space="preserve">). </w:t>
-      </w:r>
-      <w:r>
-        <w:t>See Figure 12 for the screenshot of creating a new fork.</w:t>
-      </w:r>
-    </w:p>
-    <w:p>
-      <w:pPr>
-        <w:spacing w:line="360" w:lineRule="auto"/>
-        <w:jc w:val="both"/>
-      </w:pPr>
-    </w:p>
-    <w:p>
-      <w:pPr>
-        <w:spacing w:line="360" w:lineRule="auto"/>
-        <w:jc w:val="both"/>
-      </w:pPr>
-      <w:r>
-        <w:rPr>
-          <w:noProof/>
         </w:rPr>
         <mc:AlternateContent>
           <mc:Choice Requires="wps">
             <w:drawing>
-              <wp:anchor distT="0" distB="0" distL="114300" distR="114300" simplePos="0" relativeHeight="251693056" behindDoc="0" locked="0" layoutInCell="1" allowOverlap="1" wp14:anchorId="1C28D906" wp14:editId="419A8C9C">
+              <wp:anchor distT="0" distB="0" distL="114300" distR="114300" simplePos="0" relativeHeight="251702272" behindDoc="0" locked="0" layoutInCell="1" allowOverlap="1" wp14:anchorId="1138D9C1" wp14:editId="04B46BA8">
                 <wp:simplePos x="0" y="0"/>
                 <wp:positionH relativeFrom="column">
                   <wp:posOffset>0</wp:posOffset>
                 </wp:positionH>
                 <wp:positionV relativeFrom="paragraph">
-                  <wp:posOffset>2674620</wp:posOffset>
+                  <wp:posOffset>3148601</wp:posOffset>
                 </wp:positionV>
                 <wp:extent cx="5731510" cy="635"/>
                 <wp:effectExtent l="0" t="0" r="0" b="12065"/>
                 <wp:wrapTopAndBottom/>
-                <wp:docPr id="2027018513" name="Text Box 1"/>
+                <wp:docPr id="111207853" name="Text Box 1"/>
                 <wp:cNvGraphicFramePr/>
                 <a:graphic xmlns:a="http://schemas.openxmlformats.org/drawingml/2006/main">
                   <a:graphicData uri="http://schemas.microsoft.com/office/word/2010/wordprocessingShape">
@@ -9945,7 +10113,7 @@
                                 <w:szCs w:val="20"/>
                                 <w:lang w:val="en-US"/>
                               </w:rPr>
-                              <w:t xml:space="preserve"> - Create fork</w:t>
+                              <w:t xml:space="preserve"> - Pull request for adding waterfall methodology discussion.</w:t>
                             </w:r>
                           </w:p>
                         </w:txbxContent>
@@ -9964,7 +10132,7 @@
           </mc:Choice>
           <mc:Fallback>
             <w:pict>
-              <v:shape w14:anchorId="1C28D906" id="_x0000_s1038" type="#_x0000_t202" style="position:absolute;left:0;text-align:left;margin-left:0;margin-top:210.6pt;width:451.3pt;height:.05pt;z-index:251693056;visibility:visible;mso-wrap-style:square;mso-wrap-distance-left:9pt;mso-wrap-distance-top:0;mso-wrap-distance-right:9pt;mso-wrap-distance-bottom:0;mso-position-horizontal:absolute;mso-position-horizontal-relative:text;mso-position-vertical:absolute;mso-position-vertical-relative:text;v-text-anchor:top" o:gfxdata="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" stroked="f">
+              <v:shape w14:anchorId="1138D9C1" id="_x0000_s1039" type="#_x0000_t202" style="position:absolute;margin-left:0;margin-top:247.9pt;width:451.3pt;height:.05pt;z-index:251702272;visibility:visible;mso-wrap-style:square;mso-wrap-distance-left:9pt;mso-wrap-distance-top:0;mso-wrap-distance-right:9pt;mso-wrap-distance-bottom:0;mso-position-horizontal:absolute;mso-position-horizontal-relative:text;mso-position-vertical:absolute;mso-position-vertical-relative:text;v-text-anchor:top" o:gfxdata="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" stroked="f">
                 <v:textbox style="mso-fit-shape-to-text:t" inset="0,0,0,0">
                   <w:txbxContent>
                     <w:p>
@@ -10066,6 +10234,599 @@
                           <w:szCs w:val="20"/>
                           <w:lang w:val="en-US"/>
                         </w:rPr>
+                        <w:t xml:space="preserve"> - Pull request for adding waterfall methodology discussion.</w:t>
+                      </w:r>
+                    </w:p>
+                  </w:txbxContent>
+                </v:textbox>
+                <w10:wrap type="topAndBottom"/>
+              </v:shape>
+            </w:pict>
+          </mc:Fallback>
+        </mc:AlternateContent>
+      </w:r>
+      <w:r>
+        <w:rPr>
+          <w:noProof/>
+          <w14:ligatures w14:val="standardContextual"/>
+        </w:rPr>
+        <w:drawing>
+          <wp:anchor distT="0" distB="0" distL="114300" distR="114300" simplePos="0" relativeHeight="251700224" behindDoc="0" locked="0" layoutInCell="1" allowOverlap="1" wp14:anchorId="6CB87E02" wp14:editId="607B8D20">
+            <wp:simplePos x="0" y="0"/>
+            <wp:positionH relativeFrom="column">
+              <wp:posOffset>0</wp:posOffset>
+            </wp:positionH>
+            <wp:positionV relativeFrom="paragraph">
+              <wp:posOffset>0</wp:posOffset>
+            </wp:positionV>
+            <wp:extent cx="5731510" cy="3031490"/>
+            <wp:effectExtent l="0" t="0" r="0" b="3810"/>
+            <wp:wrapTopAndBottom/>
+            <wp:docPr id="1482276874" name="Picture 1" descr="A screenshot of a computer&#10;&#10;Description automatically generated"/>
+            <wp:cNvGraphicFramePr>
+              <a:graphicFrameLocks xmlns:a="http://schemas.openxmlformats.org/drawingml/2006/main" noChangeAspect="1"/>
+            </wp:cNvGraphicFramePr>
+            <a:graphic xmlns:a="http://schemas.openxmlformats.org/drawingml/2006/main">
+              <a:graphicData uri="http://schemas.openxmlformats.org/drawingml/2006/picture">
+                <pic:pic xmlns:pic="http://schemas.openxmlformats.org/drawingml/2006/picture">
+                  <pic:nvPicPr>
+                    <pic:cNvPr id="1482276874" name="Picture 1" descr="A screenshot of a computer&#10;&#10;Description automatically generated"/>
+                    <pic:cNvPicPr/>
+                  </pic:nvPicPr>
+                  <pic:blipFill>
+                    <a:blip r:embed="rId26" cstate="print">
+                      <a:extLst>
+                        <a:ext uri="{28A0092B-C50C-407E-A947-70E740481C1C}">
+                          <a14:useLocalDpi xmlns:a14="http://schemas.microsoft.com/office/drawing/2010/main" val="0"/>
+                        </a:ext>
+                      </a:extLst>
+                    </a:blip>
+                    <a:stretch>
+                      <a:fillRect/>
+                    </a:stretch>
+                  </pic:blipFill>
+                  <pic:spPr>
+                    <a:xfrm>
+                      <a:off x="0" y="0"/>
+                      <a:ext cx="5731510" cy="3031490"/>
+                    </a:xfrm>
+                    <a:prstGeom prst="rect">
+                      <a:avLst/>
+                    </a:prstGeom>
+                  </pic:spPr>
+                </pic:pic>
+              </a:graphicData>
+            </a:graphic>
+            <wp14:sizeRelH relativeFrom="page">
+              <wp14:pctWidth>0</wp14:pctWidth>
+            </wp14:sizeRelH>
+            <wp14:sizeRelV relativeFrom="page">
+              <wp14:pctHeight>0</wp14:pctHeight>
+            </wp14:sizeRelV>
+          </wp:anchor>
+        </w:drawing>
+      </w:r>
+    </w:p>
+    <w:p>
+      <w:r>
+        <w:rPr>
+          <w:noProof/>
+          <w14:ligatures w14:val="standardContextual"/>
+        </w:rPr>
+        <w:drawing>
+          <wp:anchor distT="0" distB="0" distL="114300" distR="114300" simplePos="0" relativeHeight="251703296" behindDoc="0" locked="0" layoutInCell="1" allowOverlap="1" wp14:anchorId="5A4FC0D5" wp14:editId="175EC90D">
+            <wp:simplePos x="0" y="0"/>
+            <wp:positionH relativeFrom="column">
+              <wp:posOffset>0</wp:posOffset>
+            </wp:positionH>
+            <wp:positionV relativeFrom="paragraph">
+              <wp:posOffset>3810</wp:posOffset>
+            </wp:positionV>
+            <wp:extent cx="5731510" cy="2694305"/>
+            <wp:effectExtent l="0" t="0" r="0" b="0"/>
+            <wp:wrapTopAndBottom/>
+            <wp:docPr id="1046894451" name="Picture 2"/>
+            <wp:cNvGraphicFramePr>
+              <a:graphicFrameLocks xmlns:a="http://schemas.openxmlformats.org/drawingml/2006/main" noChangeAspect="1"/>
+            </wp:cNvGraphicFramePr>
+            <a:graphic xmlns:a="http://schemas.openxmlformats.org/drawingml/2006/main">
+              <a:graphicData uri="http://schemas.openxmlformats.org/drawingml/2006/picture">
+                <pic:pic xmlns:pic="http://schemas.openxmlformats.org/drawingml/2006/picture">
+                  <pic:nvPicPr>
+                    <pic:cNvPr id="1046894451" name="Picture 1046894451"/>
+                    <pic:cNvPicPr/>
+                  </pic:nvPicPr>
+                  <pic:blipFill>
+                    <a:blip r:embed="rId27" cstate="print">
+                      <a:extLst>
+                        <a:ext uri="{28A0092B-C50C-407E-A947-70E740481C1C}">
+                          <a14:useLocalDpi xmlns:a14="http://schemas.microsoft.com/office/drawing/2010/main" val="0"/>
+                        </a:ext>
+                      </a:extLst>
+                    </a:blip>
+                    <a:stretch>
+                      <a:fillRect/>
+                    </a:stretch>
+                  </pic:blipFill>
+                  <pic:spPr>
+                    <a:xfrm>
+                      <a:off x="0" y="0"/>
+                      <a:ext cx="5731510" cy="2694305"/>
+                    </a:xfrm>
+                    <a:prstGeom prst="rect">
+                      <a:avLst/>
+                    </a:prstGeom>
+                  </pic:spPr>
+                </pic:pic>
+              </a:graphicData>
+            </a:graphic>
+            <wp14:sizeRelH relativeFrom="page">
+              <wp14:pctWidth>0</wp14:pctWidth>
+            </wp14:sizeRelH>
+            <wp14:sizeRelV relativeFrom="page">
+              <wp14:pctHeight>0</wp14:pctHeight>
+            </wp14:sizeRelV>
+          </wp:anchor>
+        </w:drawing>
+      </w:r>
+    </w:p>
+    <w:p>
+      <w:pPr>
+        <w:spacing w:line="360" w:lineRule="auto"/>
+        <w:jc w:val="both"/>
+      </w:pPr>
+    </w:p>
+    <w:p>
+      <w:pPr>
+        <w:spacing w:line="360" w:lineRule="auto"/>
+        <w:jc w:val="both"/>
+      </w:pPr>
+    </w:p>
+    <w:p>
+      <w:pPr>
+        <w:pStyle w:val="Heading3"/>
+        <w:rPr>
+          <w:b/>
+          <w:bCs/>
+          <w:color w:val="000000" w:themeColor="text1"/>
+          <w:sz w:val="28"/>
+          <w:szCs w:val="28"/>
+        </w:rPr>
+      </w:pPr>
+    </w:p>
+    <w:p/>
+    <w:p/>
+    <w:p>
+      <w:pPr>
+        <w:spacing w:line="360" w:lineRule="auto"/>
+        <w:jc w:val="both"/>
+      </w:pPr>
+    </w:p>
+    <w:p>
+      <w:pPr>
+        <w:pStyle w:val="Heading2"/>
+        <w:numPr>
+          <w:ilvl w:val="0"/>
+          <w:numId w:val="1"/>
+        </w:numPr>
+        <w:rPr>
+          <w:b/>
+          <w:bCs/>
+          <w:sz w:val="32"/>
+          <w:szCs w:val="32"/>
+        </w:rPr>
+      </w:pPr>
+      <w:bookmarkStart w:id="10" w:name="_Toc151922700"/>
+      <w:r>
+        <w:rPr>
+          <w:b/>
+          <w:bCs/>
+          <w:sz w:val="32"/>
+          <w:szCs w:val="32"/>
+        </w:rPr>
+        <w:lastRenderedPageBreak/>
+        <w:t xml:space="preserve">Team member </w:t>
+      </w:r>
+      <w:r>
+        <w:rPr>
+          <w:b/>
+          <w:bCs/>
+          <w:sz w:val="32"/>
+          <w:szCs w:val="32"/>
+        </w:rPr>
+        <w:t>3</w:t>
+      </w:r>
+      <w:r>
+        <w:rPr>
+          <w:b/>
+          <w:bCs/>
+          <w:sz w:val="32"/>
+          <w:szCs w:val="32"/>
+        </w:rPr>
+        <w:t xml:space="preserve"> </w:t>
+      </w:r>
+      <w:r>
+        <w:rPr>
+          <w:b/>
+          <w:bCs/>
+          <w:sz w:val="32"/>
+          <w:szCs w:val="32"/>
+        </w:rPr>
+        <w:t>(Dinesh Madumal</w:t>
+      </w:r>
+      <w:r>
+        <w:rPr>
+          <w:b/>
+          <w:bCs/>
+          <w:sz w:val="32"/>
+          <w:szCs w:val="32"/>
+        </w:rPr>
+        <w:t>) tasks</w:t>
+      </w:r>
+      <w:bookmarkEnd w:id="10"/>
+    </w:p>
+    <w:p/>
+    <w:p>
+      <w:pPr>
+        <w:pStyle w:val="Heading3"/>
+        <w:numPr>
+          <w:ilvl w:val="1"/>
+          <w:numId w:val="1"/>
+        </w:numPr>
+        <w:rPr>
+          <w:b/>
+          <w:bCs/>
+          <w:color w:val="000000" w:themeColor="text1"/>
+          <w:sz w:val="28"/>
+          <w:szCs w:val="28"/>
+        </w:rPr>
+      </w:pPr>
+      <w:bookmarkStart w:id="11" w:name="_Toc151922701"/>
+      <w:r>
+        <w:rPr>
+          <w:b/>
+          <w:bCs/>
+          <w:color w:val="000000" w:themeColor="text1"/>
+          <w:sz w:val="28"/>
+          <w:szCs w:val="28"/>
+        </w:rPr>
+        <w:t xml:space="preserve">Task </w:t>
+      </w:r>
+      <w:r>
+        <w:rPr>
+          <w:b/>
+          <w:bCs/>
+          <w:color w:val="000000" w:themeColor="text1"/>
+          <w:sz w:val="28"/>
+          <w:szCs w:val="28"/>
+        </w:rPr>
+        <w:t>1</w:t>
+      </w:r>
+      <w:r>
+        <w:rPr>
+          <w:b/>
+          <w:bCs/>
+          <w:color w:val="000000" w:themeColor="text1"/>
+          <w:sz w:val="28"/>
+          <w:szCs w:val="28"/>
+        </w:rPr>
+        <w:t xml:space="preserve">: </w:t>
+      </w:r>
+      <w:r>
+        <w:rPr>
+          <w:b/>
+          <w:bCs/>
+          <w:color w:val="000000" w:themeColor="text1"/>
+          <w:sz w:val="28"/>
+          <w:szCs w:val="28"/>
+        </w:rPr>
+        <w:t>F</w:t>
+      </w:r>
+      <w:r>
+        <w:rPr>
+          <w:b/>
+          <w:bCs/>
+          <w:color w:val="000000" w:themeColor="text1"/>
+          <w:sz w:val="28"/>
+          <w:szCs w:val="28"/>
+        </w:rPr>
+        <w:t>ork repository</w:t>
+      </w:r>
+      <w:bookmarkEnd w:id="11"/>
+    </w:p>
+    <w:p/>
+    <w:p>
+      <w:pPr>
+        <w:spacing w:line="360" w:lineRule="auto"/>
+        <w:jc w:val="both"/>
+      </w:pPr>
+      <w:r>
+        <w:t>This task involves creating a personal copy of the main project created by another user (</w:t>
+      </w:r>
+      <w:proofErr w:type="spellStart"/>
+      <w:r>
+        <w:t>ViranScu</w:t>
+      </w:r>
+      <w:proofErr w:type="spellEnd"/>
+      <w:r>
+        <w:t xml:space="preserve">). </w:t>
+      </w:r>
+      <w:r>
+        <w:t>See Figure 12 for the screenshot of creating a new fork.</w:t>
+      </w:r>
+    </w:p>
+    <w:p>
+      <w:pPr>
+        <w:spacing w:line="360" w:lineRule="auto"/>
+        <w:jc w:val="both"/>
+      </w:pPr>
+    </w:p>
+    <w:p>
+      <w:pPr>
+        <w:spacing w:line="360" w:lineRule="auto"/>
+        <w:jc w:val="both"/>
+      </w:pPr>
+      <w:r>
+        <w:rPr>
+          <w:noProof/>
+        </w:rPr>
+        <mc:AlternateContent>
+          <mc:Choice Requires="wps">
+            <w:drawing>
+              <wp:anchor distT="0" distB="0" distL="114300" distR="114300" simplePos="0" relativeHeight="251693056" behindDoc="0" locked="0" layoutInCell="1" allowOverlap="1" wp14:anchorId="1C28D906" wp14:editId="419A8C9C">
+                <wp:simplePos x="0" y="0"/>
+                <wp:positionH relativeFrom="column">
+                  <wp:posOffset>0</wp:posOffset>
+                </wp:positionH>
+                <wp:positionV relativeFrom="paragraph">
+                  <wp:posOffset>2674620</wp:posOffset>
+                </wp:positionV>
+                <wp:extent cx="5731510" cy="635"/>
+                <wp:effectExtent l="0" t="0" r="0" b="12065"/>
+                <wp:wrapTopAndBottom/>
+                <wp:docPr id="2027018513" name="Text Box 1"/>
+                <wp:cNvGraphicFramePr/>
+                <a:graphic xmlns:a="http://schemas.openxmlformats.org/drawingml/2006/main">
+                  <a:graphicData uri="http://schemas.microsoft.com/office/word/2010/wordprocessingShape">
+                    <wps:wsp>
+                      <wps:cNvSpPr txBox="1"/>
+                      <wps:spPr>
+                        <a:xfrm>
+                          <a:off x="0" y="0"/>
+                          <a:ext cx="5731510" cy="635"/>
+                        </a:xfrm>
+                        <a:prstGeom prst="rect">
+                          <a:avLst/>
+                        </a:prstGeom>
+                        <a:solidFill>
+                          <a:prstClr val="white"/>
+                        </a:solidFill>
+                        <a:ln>
+                          <a:noFill/>
+                        </a:ln>
+                      </wps:spPr>
+                      <wps:txbx>
+                        <w:txbxContent>
+                          <w:p>
+                            <w:pPr>
+                              <w:pStyle w:val="Caption"/>
+                              <w:jc w:val="center"/>
+                              <w:rPr>
+                                <w:b/>
+                                <w:bCs/>
+                                <w:i w:val="0"/>
+                                <w:iCs w:val="0"/>
+                                <w:noProof/>
+                                <w:color w:val="000000" w:themeColor="text1"/>
+                                <w:sz w:val="20"/>
+                                <w:szCs w:val="20"/>
+                              </w:rPr>
+                            </w:pPr>
+                            <w:r>
+                              <w:rPr>
+                                <w:b/>
+                                <w:bCs/>
+                                <w:i w:val="0"/>
+                                <w:iCs w:val="0"/>
+                                <w:color w:val="000000" w:themeColor="text1"/>
+                                <w:sz w:val="20"/>
+                                <w:szCs w:val="20"/>
+                              </w:rPr>
+                              <w:t xml:space="preserve">Figure </w:t>
+                            </w:r>
+                            <w:r>
+                              <w:rPr>
+                                <w:b/>
+                                <w:bCs/>
+                                <w:i w:val="0"/>
+                                <w:iCs w:val="0"/>
+                                <w:color w:val="000000" w:themeColor="text1"/>
+                                <w:sz w:val="20"/>
+                                <w:szCs w:val="20"/>
+                              </w:rPr>
+                              <w:fldChar w:fldCharType="begin"/>
+                            </w:r>
+                            <w:r>
+                              <w:rPr>
+                                <w:b/>
+                                <w:bCs/>
+                                <w:i w:val="0"/>
+                                <w:iCs w:val="0"/>
+                                <w:color w:val="000000" w:themeColor="text1"/>
+                                <w:sz w:val="20"/>
+                                <w:szCs w:val="20"/>
+                              </w:rPr>
+                              <w:instrText xml:space="preserve"> SEQ Figure \* ARABIC </w:instrText>
+                            </w:r>
+                            <w:r>
+                              <w:rPr>
+                                <w:b/>
+                                <w:bCs/>
+                                <w:i w:val="0"/>
+                                <w:iCs w:val="0"/>
+                                <w:color w:val="000000" w:themeColor="text1"/>
+                                <w:sz w:val="20"/>
+                                <w:szCs w:val="20"/>
+                              </w:rPr>
+                              <w:fldChar w:fldCharType="separate"/>
+                            </w:r>
+                            <w:r>
+                              <w:rPr>
+                                <w:b/>
+                                <w:bCs/>
+                                <w:i w:val="0"/>
+                                <w:iCs w:val="0"/>
+                                <w:noProof/>
+                                <w:color w:val="000000" w:themeColor="text1"/>
+                                <w:sz w:val="20"/>
+                                <w:szCs w:val="20"/>
+                              </w:rPr>
+                              <w:t>16</w:t>
+                            </w:r>
+                            <w:r>
+                              <w:rPr>
+                                <w:b/>
+                                <w:bCs/>
+                                <w:i w:val="0"/>
+                                <w:iCs w:val="0"/>
+                                <w:color w:val="000000" w:themeColor="text1"/>
+                                <w:sz w:val="20"/>
+                                <w:szCs w:val="20"/>
+                              </w:rPr>
+                              <w:fldChar w:fldCharType="end"/>
+                            </w:r>
+                            <w:r>
+                              <w:rPr>
+                                <w:b/>
+                                <w:bCs/>
+                                <w:i w:val="0"/>
+                                <w:iCs w:val="0"/>
+                                <w:color w:val="000000" w:themeColor="text1"/>
+                                <w:sz w:val="20"/>
+                                <w:szCs w:val="20"/>
+                                <w:lang w:val="en-US"/>
+                              </w:rPr>
+                              <w:t xml:space="preserve"> - Create fork</w:t>
+                            </w:r>
+                          </w:p>
+                        </w:txbxContent>
+                      </wps:txbx>
+                      <wps:bodyPr rot="0" spcFirstLastPara="0" vertOverflow="overflow" horzOverflow="overflow" vert="horz" wrap="square" lIns="0" tIns="0" rIns="0" bIns="0" numCol="1" spcCol="0" rtlCol="0" fromWordArt="0" anchor="t" anchorCtr="0" forceAA="0" compatLnSpc="1">
+                        <a:prstTxWarp prst="textNoShape">
+                          <a:avLst/>
+                        </a:prstTxWarp>
+                        <a:spAutoFit/>
+                      </wps:bodyPr>
+                    </wps:wsp>
+                  </a:graphicData>
+                </a:graphic>
+              </wp:anchor>
+            </w:drawing>
+          </mc:Choice>
+          <mc:Fallback>
+            <w:pict>
+              <v:shape w14:anchorId="1C28D906" id="_x0000_s1040" type="#_x0000_t202" style="position:absolute;left:0;text-align:left;margin-left:0;margin-top:210.6pt;width:451.3pt;height:.05pt;z-index:251693056;visibility:visible;mso-wrap-style:square;mso-wrap-distance-left:9pt;mso-wrap-distance-top:0;mso-wrap-distance-right:9pt;mso-wrap-distance-bottom:0;mso-position-horizontal:absolute;mso-position-horizontal-relative:text;mso-position-vertical:absolute;mso-position-vertical-relative:text;v-text-anchor:top" o:gfxdata="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" stroked="f">
+                <v:textbox style="mso-fit-shape-to-text:t" inset="0,0,0,0">
+                  <w:txbxContent>
+                    <w:p>
+                      <w:pPr>
+                        <w:pStyle w:val="Caption"/>
+                        <w:jc w:val="center"/>
+                        <w:rPr>
+                          <w:b/>
+                          <w:bCs/>
+                          <w:i w:val="0"/>
+                          <w:iCs w:val="0"/>
+                          <w:noProof/>
+                          <w:color w:val="000000" w:themeColor="text1"/>
+                          <w:sz w:val="20"/>
+                          <w:szCs w:val="20"/>
+                        </w:rPr>
+                      </w:pPr>
+                      <w:r>
+                        <w:rPr>
+                          <w:b/>
+                          <w:bCs/>
+                          <w:i w:val="0"/>
+                          <w:iCs w:val="0"/>
+                          <w:color w:val="000000" w:themeColor="text1"/>
+                          <w:sz w:val="20"/>
+                          <w:szCs w:val="20"/>
+                        </w:rPr>
+                        <w:t xml:space="preserve">Figure </w:t>
+                      </w:r>
+                      <w:r>
+                        <w:rPr>
+                          <w:b/>
+                          <w:bCs/>
+                          <w:i w:val="0"/>
+                          <w:iCs w:val="0"/>
+                          <w:color w:val="000000" w:themeColor="text1"/>
+                          <w:sz w:val="20"/>
+                          <w:szCs w:val="20"/>
+                        </w:rPr>
+                        <w:fldChar w:fldCharType="begin"/>
+                      </w:r>
+                      <w:r>
+                        <w:rPr>
+                          <w:b/>
+                          <w:bCs/>
+                          <w:i w:val="0"/>
+                          <w:iCs w:val="0"/>
+                          <w:color w:val="000000" w:themeColor="text1"/>
+                          <w:sz w:val="20"/>
+                          <w:szCs w:val="20"/>
+                        </w:rPr>
+                        <w:instrText xml:space="preserve"> SEQ Figure \* ARABIC </w:instrText>
+                      </w:r>
+                      <w:r>
+                        <w:rPr>
+                          <w:b/>
+                          <w:bCs/>
+                          <w:i w:val="0"/>
+                          <w:iCs w:val="0"/>
+                          <w:color w:val="000000" w:themeColor="text1"/>
+                          <w:sz w:val="20"/>
+                          <w:szCs w:val="20"/>
+                        </w:rPr>
+                        <w:fldChar w:fldCharType="separate"/>
+                      </w:r>
+                      <w:r>
+                        <w:rPr>
+                          <w:b/>
+                          <w:bCs/>
+                          <w:i w:val="0"/>
+                          <w:iCs w:val="0"/>
+                          <w:noProof/>
+                          <w:color w:val="000000" w:themeColor="text1"/>
+                          <w:sz w:val="20"/>
+                          <w:szCs w:val="20"/>
+                        </w:rPr>
+                        <w:t>16</w:t>
+                      </w:r>
+                      <w:r>
+                        <w:rPr>
+                          <w:b/>
+                          <w:bCs/>
+                          <w:i w:val="0"/>
+                          <w:iCs w:val="0"/>
+                          <w:color w:val="000000" w:themeColor="text1"/>
+                          <w:sz w:val="20"/>
+                          <w:szCs w:val="20"/>
+                        </w:rPr>
+                        <w:fldChar w:fldCharType="end"/>
+                      </w:r>
+                      <w:r>
+                        <w:rPr>
+                          <w:b/>
+                          <w:bCs/>
+                          <w:i w:val="0"/>
+                          <w:iCs w:val="0"/>
+                          <w:color w:val="000000" w:themeColor="text1"/>
+                          <w:sz w:val="20"/>
+                          <w:szCs w:val="20"/>
+                          <w:lang w:val="en-US"/>
+                        </w:rPr>
                         <w:t xml:space="preserve"> - Create fork</w:t>
                       </w:r>
                     </w:p>
@@ -10106,7 +10867,7 @@
                     <pic:cNvPicPr/>
                   </pic:nvPicPr>
                   <pic:blipFill>
-                    <a:blip r:embed="rId26" cstate="print">
+                    <a:blip r:embed="rId28" cstate="print">
                       <a:extLst>
                         <a:ext uri="{28A0092B-C50C-407E-A947-70E740481C1C}">
                           <a14:useLocalDpi xmlns:a14="http://schemas.microsoft.com/office/drawing/2010/main" val="0"/>
@@ -10905,7 +11666,7 @@
               </w:rPr>
               <w:t xml:space="preserve">: </w:t>
             </w:r>
-            <w:hyperlink r:id="rId27" w:history="1">
+            <w:hyperlink r:id="rId29" w:history="1">
               <w:r>
                 <w:rPr>
                   <w:rStyle w:val="Hyperlink"/>
@@ -11168,6 +11929,7 @@
                 <w:bCs/>
                 <w:color w:val="000000" w:themeColor="text1"/>
               </w:rPr>
+              <w:lastRenderedPageBreak/>
               <w:t>Criteria for Decision-Making</w:t>
             </w:r>
           </w:p>
@@ -11628,7 +12390,7 @@
         </w:rPr>
         <w:t xml:space="preserve">Agile software development transcends mere frameworks and practices, evolving into a comprehensive mindset that emphasizes collaboration, adaptability, and continuous improvement. Unlike traditional methodologies, such as Waterfall, Agile is not confined to a specific set of rules; rather, it is an umbrella term encompassing various frameworks and practices aligned with the values and principles articulated in the Manifesto for Agile Software Development. </w:t>
       </w:r>
-      <w:hyperlink r:id="rId28" w:history="1">
+      <w:hyperlink r:id="rId30" w:history="1">
         <w:r>
           <w:rPr>
             <w:rStyle w:val="Hyperlink"/>
@@ -11691,7 +12453,7 @@
         </w:rPr>
         <w:t xml:space="preserve">The foundation of Agile is laid out in the Manifesto for Agile Software Development and its accompanying 12 Principles. These values and principles guide how teams approach software development, change, and uncertainty. </w:t>
       </w:r>
-      <w:hyperlink r:id="rId29" w:history="1">
+      <w:hyperlink r:id="rId31" w:history="1">
         <w:r>
           <w:rPr>
             <w:rStyle w:val="Hyperlink"/>
@@ -11736,7 +12498,7 @@
                     </pic:cNvPicPr>
                   </pic:nvPicPr>
                   <pic:blipFill>
-                    <a:blip r:embed="rId30">
+                    <a:blip r:embed="rId32">
                       <a:extLst>
                         <a:ext uri="{28A0092B-C50C-407E-A947-70E740481C1C}">
                           <a14:useLocalDpi xmlns:a14="http://schemas.microsoft.com/office/drawing/2010/main" val="0"/>
@@ -11781,13 +12543,13 @@
           <w:rPr>
             <w:noProof/>
           </w:rPr>
-          <w:t>15</w:t>
+          <w:t>17</w:t>
         </w:r>
       </w:fldSimple>
       <w:r>
         <w:t>: Agile Manifesto (</w:t>
       </w:r>
-      <w:hyperlink r:id="rId31" w:history="1">
+      <w:hyperlink r:id="rId33" w:history="1">
         <w:r>
           <w:rPr>
             <w:rStyle w:val="Hyperlink"/>
@@ -11863,7 +12625,7 @@
         </w:rPr>
         <w:t xml:space="preserve">Agile as a Mindset: </w:t>
       </w:r>
-      <w:hyperlink r:id="rId32" w:history="1">
+      <w:hyperlink r:id="rId34" w:history="1">
         <w:r>
           <w:rPr>
             <w:rStyle w:val="Hyperlink"/>
@@ -11932,7 +12694,7 @@
           <w14:ligatures w14:val="standardContextual"/>
         </w:rPr>
         <w:drawing>
-          <wp:inline distT="0" distB="0" distL="0" distR="0" wp14:anchorId="7EA64D0F" wp14:editId="18DA6947">
+          <wp:inline distT="0" distB="0" distL="0" distR="0" wp14:anchorId="7EA64D0F" wp14:editId="6743EBB7">
             <wp:extent cx="5731510" cy="5060315"/>
             <wp:effectExtent l="0" t="0" r="2540" b="6985"/>
             <wp:docPr id="2" name="Picture 2"/>
@@ -11947,7 +12709,7 @@
                     <pic:cNvPicPr/>
                   </pic:nvPicPr>
                   <pic:blipFill>
-                    <a:blip r:embed="rId33" cstate="print">
+                    <a:blip r:embed="rId35" cstate="print">
                       <a:extLst>
                         <a:ext uri="{28A0092B-C50C-407E-A947-70E740481C1C}">
                           <a14:useLocalDpi xmlns:a14="http://schemas.microsoft.com/office/drawing/2010/main" val="0"/>
@@ -11986,7 +12748,7 @@
           <w:rPr>
             <w:noProof/>
           </w:rPr>
-          <w:t>16</w:t>
+          <w:t>18</w:t>
         </w:r>
       </w:fldSimple>
       <w:r>
@@ -12031,7 +12793,7 @@
         </w:rPr>
         <w:t xml:space="preserve">: </w:t>
       </w:r>
-      <w:hyperlink r:id="rId34" w:history="1">
+      <w:hyperlink r:id="rId36" w:history="1">
         <w:r>
           <w:rPr>
             <w:rStyle w:val="Hyperlink"/>
@@ -12094,7 +12856,7 @@
         <w:lastRenderedPageBreak/>
         <w:t xml:space="preserve">Four Pillars of the Agile Mindset: </w:t>
       </w:r>
-      <w:hyperlink r:id="rId35" w:history="1">
+      <w:hyperlink r:id="rId37" w:history="1">
         <w:r>
           <w:rPr>
             <w:rStyle w:val="Hyperlink"/>
@@ -12541,7 +13303,7 @@
         </w:rPr>
         <w:t xml:space="preserve">The Waterfall Model in project management operates sequentially on fixed dates, requirements, and predetermined outcomes. It follows a linear path where teams can work on their own without always having team discussions. This approach emphasizes completing one phase before moving on to the next. The model suits projects with stable and well-defined requirements but may face challenges with adaptability and frequent feedback. </w:t>
       </w:r>
-      <w:hyperlink r:id="rId36" w:history="1">
+      <w:hyperlink r:id="rId38" w:history="1">
         <w:r>
           <w:rPr>
             <w:rStyle w:val="Hyperlink"/>
@@ -12583,7 +13345,7 @@
                     <pic:cNvPicPr/>
                   </pic:nvPicPr>
                   <pic:blipFill>
-                    <a:blip r:embed="rId37">
+                    <a:blip r:embed="rId39">
                       <a:extLst>
                         <a:ext uri="{28A0092B-C50C-407E-A947-70E740481C1C}">
                           <a14:useLocalDpi xmlns:a14="http://schemas.microsoft.com/office/drawing/2010/main" val="0"/>
@@ -12668,7 +13430,7 @@
         </w:rPr>
         <w:t xml:space="preserve">Waterfall consists of five stages – requirements, design, implementation, verification, and maintenance – progressing in a fixed order. Unlike more flexible methods like Agile, Waterfall doesn't allow jumping between phases; each step must be finished before starting the next phase. </w:t>
       </w:r>
-      <w:hyperlink r:id="rId38" w:history="1">
+      <w:hyperlink r:id="rId40" w:history="1">
         <w:r>
           <w:rPr>
             <w:rStyle w:val="Hyperlink"/>
@@ -12700,7 +13462,7 @@
           <w14:ligatures w14:val="standardContextual"/>
         </w:rPr>
         <w:drawing>
-          <wp:inline distT="0" distB="0" distL="0" distR="0" wp14:anchorId="6248BFC0" wp14:editId="2F6D8D81">
+          <wp:inline distT="0" distB="0" distL="0" distR="0" wp14:anchorId="6248BFC0" wp14:editId="280F1FCE">
             <wp:extent cx="5096662" cy="3678225"/>
             <wp:effectExtent l="0" t="0" r="8890" b="0"/>
             <wp:docPr id="4" name="Picture 4"/>
@@ -12715,7 +13477,7 @@
                     <pic:cNvPicPr/>
                   </pic:nvPicPr>
                   <pic:blipFill>
-                    <a:blip r:embed="rId39" cstate="print">
+                    <a:blip r:embed="rId41" cstate="print">
                       <a:extLst>
                         <a:ext uri="{28A0092B-C50C-407E-A947-70E740481C1C}">
                           <a14:useLocalDpi xmlns:a14="http://schemas.microsoft.com/office/drawing/2010/main" val="0"/>
@@ -12760,7 +13522,7 @@
           <w:rPr>
             <w:noProof/>
           </w:rPr>
-          <w:t>17</w:t>
+          <w:t>19</w:t>
         </w:r>
       </w:fldSimple>
       <w:r>
@@ -12821,802 +13583,6 @@
         </w:rPr>
         <w:t xml:space="preserve"> </w:t>
       </w:r>
-      <w:hyperlink r:id="rId40" w:history="1">
-        <w:r>
-          <w:rPr>
-            <w:rStyle w:val="Hyperlink"/>
-            <w:rFonts w:ascii="Calibri" w:hAnsi="Calibri" w:cs="Calibri"/>
-          </w:rPr>
-          <w:t>https://www.atlassian.com/agile/project-management/waterfall-methodology</w:t>
-        </w:r>
-      </w:hyperlink>
-    </w:p>
-    <w:p>
-      <w:pPr>
-        <w:jc w:val="both"/>
-        <w:rPr>
-          <w:rFonts w:ascii="Calibri" w:hAnsi="Calibri" w:cs="Calibri"/>
-          <w:b/>
-        </w:rPr>
-      </w:pPr>
-    </w:p>
-    <w:p>
-      <w:pPr>
-        <w:jc w:val="both"/>
-        <w:rPr>
-          <w:rFonts w:ascii="Calibri" w:hAnsi="Calibri" w:cs="Calibri"/>
-        </w:rPr>
-      </w:pPr>
-    </w:p>
-    <w:p>
-      <w:pPr>
-        <w:jc w:val="both"/>
-        <w:rPr>
-          <w:rFonts w:ascii="Calibri" w:hAnsi="Calibri" w:cs="Calibri"/>
-        </w:rPr>
-      </w:pPr>
-      <w:r>
-        <w:rPr>
-          <w:rFonts w:ascii="Calibri" w:hAnsi="Calibri" w:cs="Calibri"/>
-        </w:rPr>
-        <w:t>Requirements:</w:t>
-      </w:r>
-    </w:p>
-    <w:p>
-      <w:pPr>
-        <w:jc w:val="both"/>
-        <w:rPr>
-          <w:rFonts w:ascii="Calibri" w:hAnsi="Calibri" w:cs="Calibri"/>
-        </w:rPr>
-      </w:pPr>
-    </w:p>
-    <w:p>
-      <w:pPr>
-        <w:pStyle w:val="ListParagraph"/>
-        <w:numPr>
-          <w:ilvl w:val="0"/>
-          <w:numId w:val="13"/>
-        </w:numPr>
-        <w:jc w:val="both"/>
-        <w:rPr>
-          <w:rFonts w:ascii="Calibri" w:hAnsi="Calibri" w:cs="Calibri"/>
-        </w:rPr>
-      </w:pPr>
-      <w:r>
-        <w:rPr>
-          <w:rFonts w:ascii="Calibri" w:hAnsi="Calibri" w:cs="Calibri"/>
-        </w:rPr>
-        <w:t>Describes what the system should do.</w:t>
-      </w:r>
-    </w:p>
-    <w:p>
-      <w:pPr>
-        <w:pStyle w:val="ListParagraph"/>
-        <w:numPr>
-          <w:ilvl w:val="0"/>
-          <w:numId w:val="13"/>
-        </w:numPr>
-        <w:jc w:val="both"/>
-        <w:rPr>
-          <w:rFonts w:ascii="Calibri" w:hAnsi="Calibri" w:cs="Calibri"/>
-        </w:rPr>
-      </w:pPr>
-      <w:r>
-        <w:rPr>
-          <w:rFonts w:ascii="Calibri" w:hAnsi="Calibri" w:cs="Calibri"/>
-        </w:rPr>
-        <w:t>Outlines the project's scope, team roles, timeline, and process details.</w:t>
-      </w:r>
-    </w:p>
-    <w:p>
-      <w:pPr>
-        <w:pStyle w:val="ListParagraph"/>
-        <w:numPr>
-          <w:ilvl w:val="0"/>
-          <w:numId w:val="13"/>
-        </w:numPr>
-        <w:jc w:val="both"/>
-        <w:rPr>
-          <w:rFonts w:ascii="Calibri" w:hAnsi="Calibri" w:cs="Calibri"/>
-        </w:rPr>
-      </w:pPr>
-      <w:r>
-        <w:rPr>
-          <w:rFonts w:ascii="Calibri" w:hAnsi="Calibri" w:cs="Calibri"/>
-        </w:rPr>
-        <w:t>Like planning the whole project from a bird's-eye view.</w:t>
-      </w:r>
-    </w:p>
-    <w:p>
-      <w:pPr>
-        <w:pStyle w:val="ListParagraph"/>
-        <w:jc w:val="both"/>
-        <w:rPr>
-          <w:rFonts w:ascii="Calibri" w:hAnsi="Calibri" w:cs="Calibri"/>
-        </w:rPr>
-      </w:pPr>
-    </w:p>
-    <w:p>
-      <w:pPr>
-        <w:jc w:val="both"/>
-        <w:rPr>
-          <w:rFonts w:ascii="Calibri" w:hAnsi="Calibri" w:cs="Calibri"/>
-        </w:rPr>
-      </w:pPr>
-      <w:r>
-        <w:rPr>
-          <w:rFonts w:ascii="Calibri" w:hAnsi="Calibri" w:cs="Calibri"/>
-        </w:rPr>
-        <w:t>Design:</w:t>
-      </w:r>
-    </w:p>
-    <w:p>
-      <w:pPr>
-        <w:jc w:val="both"/>
-        <w:rPr>
-          <w:rFonts w:ascii="Calibri" w:hAnsi="Calibri" w:cs="Calibri"/>
-        </w:rPr>
-      </w:pPr>
-    </w:p>
-    <w:p>
-      <w:pPr>
-        <w:pStyle w:val="ListParagraph"/>
-        <w:numPr>
-          <w:ilvl w:val="0"/>
-          <w:numId w:val="14"/>
-        </w:numPr>
-        <w:jc w:val="both"/>
-        <w:rPr>
-          <w:rFonts w:ascii="Calibri" w:hAnsi="Calibri" w:cs="Calibri"/>
-        </w:rPr>
-      </w:pPr>
-      <w:r>
-        <w:rPr>
-          <w:rFonts w:ascii="Calibri" w:hAnsi="Calibri" w:cs="Calibri"/>
-        </w:rPr>
-        <w:t>Creates schedules and project plans based on requirements.</w:t>
-      </w:r>
-    </w:p>
-    <w:p>
-      <w:pPr>
-        <w:pStyle w:val="ListParagraph"/>
-        <w:numPr>
-          <w:ilvl w:val="0"/>
-          <w:numId w:val="14"/>
-        </w:numPr>
-        <w:jc w:val="both"/>
-        <w:rPr>
-          <w:rFonts w:ascii="Calibri" w:hAnsi="Calibri" w:cs="Calibri"/>
-        </w:rPr>
-      </w:pPr>
-      <w:r>
-        <w:rPr>
-          <w:rFonts w:ascii="Calibri" w:hAnsi="Calibri" w:cs="Calibri"/>
-        </w:rPr>
-        <w:t>Specifies exact details for the project’s deliverables.</w:t>
-      </w:r>
-    </w:p>
-    <w:p>
-      <w:pPr>
-        <w:pStyle w:val="ListParagraph"/>
-        <w:numPr>
-          <w:ilvl w:val="0"/>
-          <w:numId w:val="14"/>
-        </w:numPr>
-        <w:jc w:val="both"/>
-        <w:rPr>
-          <w:rFonts w:ascii="Calibri" w:hAnsi="Calibri" w:cs="Calibri"/>
-        </w:rPr>
-      </w:pPr>
-      <w:r>
-        <w:rPr>
-          <w:rFonts w:ascii="Calibri" w:hAnsi="Calibri" w:cs="Calibri"/>
-        </w:rPr>
-        <w:t>Involves designing blueprints for software or product specifications for the software project/product.</w:t>
-      </w:r>
-    </w:p>
-    <w:p>
-      <w:pPr>
-        <w:pStyle w:val="ListParagraph"/>
-        <w:jc w:val="both"/>
-        <w:rPr>
-          <w:rFonts w:ascii="Calibri" w:hAnsi="Calibri" w:cs="Calibri"/>
-        </w:rPr>
-      </w:pPr>
-    </w:p>
-    <w:p>
-      <w:pPr>
-        <w:jc w:val="both"/>
-        <w:rPr>
-          <w:rFonts w:ascii="Calibri" w:hAnsi="Calibri" w:cs="Calibri"/>
-        </w:rPr>
-      </w:pPr>
-      <w:r>
-        <w:rPr>
-          <w:rFonts w:ascii="Calibri" w:hAnsi="Calibri" w:cs="Calibri"/>
-        </w:rPr>
-        <w:t>Implementation:</w:t>
-      </w:r>
-    </w:p>
-    <w:p>
-      <w:pPr>
-        <w:jc w:val="both"/>
-        <w:rPr>
-          <w:rFonts w:ascii="Calibri" w:hAnsi="Calibri" w:cs="Calibri"/>
-        </w:rPr>
-      </w:pPr>
-    </w:p>
-    <w:p>
-      <w:pPr>
-        <w:pStyle w:val="ListParagraph"/>
-        <w:numPr>
-          <w:ilvl w:val="0"/>
-          <w:numId w:val="15"/>
-        </w:numPr>
-        <w:jc w:val="both"/>
-        <w:rPr>
-          <w:rFonts w:ascii="Calibri" w:hAnsi="Calibri" w:cs="Calibri"/>
-        </w:rPr>
-      </w:pPr>
-      <w:r>
-        <w:rPr>
-          <w:rFonts w:ascii="Calibri" w:hAnsi="Calibri" w:cs="Calibri"/>
-        </w:rPr>
-        <w:t>Developers build the project/product based on the approved design.</w:t>
-      </w:r>
-    </w:p>
-    <w:p>
-      <w:pPr>
-        <w:pStyle w:val="ListParagraph"/>
-        <w:numPr>
-          <w:ilvl w:val="0"/>
-          <w:numId w:val="15"/>
-        </w:numPr>
-        <w:jc w:val="both"/>
-        <w:rPr>
-          <w:rFonts w:ascii="Calibri" w:hAnsi="Calibri" w:cs="Calibri"/>
-        </w:rPr>
-      </w:pPr>
-      <w:r>
-        <w:rPr>
-          <w:rFonts w:ascii="Calibri" w:hAnsi="Calibri" w:cs="Calibri"/>
-        </w:rPr>
-        <w:t>Involves creating a plan, gathering necessary data, and assigning tasks to the team.</w:t>
-      </w:r>
-    </w:p>
-    <w:p>
-      <w:pPr>
-        <w:pStyle w:val="ListParagraph"/>
-        <w:numPr>
-          <w:ilvl w:val="0"/>
-          <w:numId w:val="15"/>
-        </w:numPr>
-        <w:jc w:val="both"/>
-        <w:rPr>
-          <w:rFonts w:ascii="Calibri" w:hAnsi="Calibri" w:cs="Calibri"/>
-        </w:rPr>
-      </w:pPr>
-      <w:r>
-        <w:rPr>
-          <w:rFonts w:ascii="Calibri" w:hAnsi="Calibri" w:cs="Calibri"/>
-        </w:rPr>
-        <w:t>If there are issues, the project might need to go back to the design phase.</w:t>
-      </w:r>
-    </w:p>
-    <w:p>
-      <w:pPr>
-        <w:jc w:val="both"/>
-        <w:rPr>
-          <w:rFonts w:ascii="Calibri" w:hAnsi="Calibri" w:cs="Calibri"/>
-        </w:rPr>
-      </w:pPr>
-    </w:p>
-    <w:p>
-      <w:pPr>
-        <w:jc w:val="both"/>
-        <w:rPr>
-          <w:rFonts w:ascii="Calibri" w:hAnsi="Calibri" w:cs="Calibri"/>
-        </w:rPr>
-      </w:pPr>
-      <w:r>
-        <w:rPr>
-          <w:rFonts w:ascii="Calibri" w:hAnsi="Calibri" w:cs="Calibri"/>
-        </w:rPr>
-        <w:t>Verification:</w:t>
-      </w:r>
-    </w:p>
-    <w:p>
-      <w:pPr>
-        <w:jc w:val="both"/>
-        <w:rPr>
-          <w:rFonts w:ascii="Calibri" w:hAnsi="Calibri" w:cs="Calibri"/>
-        </w:rPr>
-      </w:pPr>
-    </w:p>
-    <w:p>
-      <w:pPr>
-        <w:pStyle w:val="ListParagraph"/>
-        <w:numPr>
-          <w:ilvl w:val="0"/>
-          <w:numId w:val="16"/>
-        </w:numPr>
-        <w:jc w:val="both"/>
-        <w:rPr>
-          <w:rFonts w:ascii="Calibri" w:hAnsi="Calibri" w:cs="Calibri"/>
-        </w:rPr>
-      </w:pPr>
-      <w:r>
-        <w:rPr>
-          <w:rFonts w:ascii="Calibri" w:hAnsi="Calibri" w:cs="Calibri"/>
-        </w:rPr>
-        <w:t>Quality assurance phase to ensure the product works well for users.</w:t>
-      </w:r>
-    </w:p>
-    <w:p>
-      <w:pPr>
-        <w:pStyle w:val="ListParagraph"/>
-        <w:numPr>
-          <w:ilvl w:val="0"/>
-          <w:numId w:val="16"/>
-        </w:numPr>
-        <w:jc w:val="both"/>
-        <w:rPr>
-          <w:rFonts w:ascii="Calibri" w:hAnsi="Calibri" w:cs="Calibri"/>
-        </w:rPr>
-      </w:pPr>
-      <w:r>
-        <w:rPr>
-          <w:rFonts w:ascii="Calibri" w:hAnsi="Calibri" w:cs="Calibri"/>
-        </w:rPr>
-        <w:t>Testing is done for all possible scenarios to avoid releasing a buggy product.</w:t>
-      </w:r>
-    </w:p>
-    <w:p>
-      <w:pPr>
-        <w:pStyle w:val="ListParagraph"/>
-        <w:numPr>
-          <w:ilvl w:val="0"/>
-          <w:numId w:val="16"/>
-        </w:numPr>
-        <w:jc w:val="both"/>
-        <w:rPr>
-          <w:rFonts w:ascii="Calibri" w:hAnsi="Calibri" w:cs="Calibri"/>
-        </w:rPr>
-      </w:pPr>
-      <w:r>
-        <w:rPr>
-          <w:rFonts w:ascii="Calibri" w:hAnsi="Calibri" w:cs="Calibri"/>
-        </w:rPr>
-        <w:t>Bugs and errors are documented and fixed.</w:t>
-      </w:r>
-    </w:p>
-    <w:p>
-      <w:pPr>
-        <w:jc w:val="both"/>
-        <w:rPr>
-          <w:rFonts w:ascii="Calibri" w:hAnsi="Calibri" w:cs="Calibri"/>
-        </w:rPr>
-      </w:pPr>
-    </w:p>
-    <w:p>
-      <w:pPr>
-        <w:jc w:val="both"/>
-        <w:rPr>
-          <w:rFonts w:ascii="Calibri" w:hAnsi="Calibri" w:cs="Calibri"/>
-        </w:rPr>
-      </w:pPr>
-      <w:r>
-        <w:rPr>
-          <w:rFonts w:ascii="Calibri" w:hAnsi="Calibri" w:cs="Calibri"/>
-        </w:rPr>
-        <w:t>Maintenance:</w:t>
-      </w:r>
-    </w:p>
-    <w:p>
-      <w:pPr>
-        <w:jc w:val="both"/>
-        <w:rPr>
-          <w:rFonts w:ascii="Calibri" w:hAnsi="Calibri" w:cs="Calibri"/>
-        </w:rPr>
-      </w:pPr>
-    </w:p>
-    <w:p>
-      <w:pPr>
-        <w:pStyle w:val="ListParagraph"/>
-        <w:numPr>
-          <w:ilvl w:val="0"/>
-          <w:numId w:val="17"/>
-        </w:numPr>
-        <w:jc w:val="both"/>
-        <w:rPr>
-          <w:rFonts w:ascii="Calibri" w:hAnsi="Calibri" w:cs="Calibri"/>
-        </w:rPr>
-      </w:pPr>
-      <w:r>
-        <w:rPr>
-          <w:rFonts w:ascii="Calibri" w:hAnsi="Calibri" w:cs="Calibri"/>
-        </w:rPr>
-        <w:t>After production release, any reported issues are addressed by the team.</w:t>
-      </w:r>
-    </w:p>
-    <w:p>
-      <w:pPr>
-        <w:pStyle w:val="ListParagraph"/>
-        <w:numPr>
-          <w:ilvl w:val="0"/>
-          <w:numId w:val="17"/>
-        </w:numPr>
-        <w:jc w:val="both"/>
-        <w:rPr>
-          <w:rFonts w:ascii="Calibri" w:hAnsi="Calibri" w:cs="Calibri"/>
-        </w:rPr>
-      </w:pPr>
-      <w:r>
-        <w:rPr>
-          <w:rFonts w:ascii="Calibri" w:hAnsi="Calibri" w:cs="Calibri"/>
-        </w:rPr>
-        <w:t>New versions of the product may be released based on customer feedback.</w:t>
-      </w:r>
-    </w:p>
-    <w:p>
-      <w:pPr>
-        <w:jc w:val="both"/>
-        <w:rPr>
-          <w:rFonts w:ascii="Calibri" w:hAnsi="Calibri" w:cs="Calibri"/>
-        </w:rPr>
-      </w:pPr>
-    </w:p>
-    <w:p>
-      <w:pPr>
-        <w:jc w:val="both"/>
-        <w:rPr>
-          <w:rFonts w:ascii="Calibri" w:hAnsi="Calibri" w:cs="Calibri"/>
-          <w:b/>
-        </w:rPr>
-      </w:pPr>
-      <w:r>
-        <w:rPr>
-          <w:rFonts w:ascii="Calibri" w:hAnsi="Calibri" w:cs="Calibri"/>
-          <w:b/>
-        </w:rPr>
-        <w:t>Benefits of following waterfall methodology:</w:t>
-      </w:r>
-      <w:r>
-        <w:rPr>
-          <w:rFonts w:ascii="Calibri" w:hAnsi="Calibri" w:cs="Calibri"/>
-          <w:b/>
-        </w:rPr>
-        <w:t xml:space="preserve"> </w:t>
-      </w:r>
-    </w:p>
-    <w:p>
-      <w:pPr>
-        <w:jc w:val="both"/>
-        <w:rPr>
-          <w:rFonts w:ascii="Calibri" w:hAnsi="Calibri" w:cs="Calibri"/>
-        </w:rPr>
-      </w:pPr>
-    </w:p>
-    <w:p>
-      <w:pPr>
-        <w:pStyle w:val="ListParagraph"/>
-        <w:numPr>
-          <w:ilvl w:val="0"/>
-          <w:numId w:val="18"/>
-        </w:numPr>
-        <w:jc w:val="both"/>
-        <w:rPr>
-          <w:rFonts w:ascii="Calibri" w:hAnsi="Calibri" w:cs="Calibri"/>
-        </w:rPr>
-      </w:pPr>
-      <w:r>
-        <w:rPr>
-          <w:rFonts w:ascii="Calibri" w:hAnsi="Calibri" w:cs="Calibri"/>
-          <w:b/>
-        </w:rPr>
-        <w:t>Clear Project Structure:</w:t>
-      </w:r>
-      <w:r>
-        <w:rPr>
-          <w:rFonts w:ascii="Calibri" w:hAnsi="Calibri" w:cs="Calibri"/>
-        </w:rPr>
-        <w:t xml:space="preserve"> Everyone understands the final goal and knows what tasks to complete and when.</w:t>
-      </w:r>
-    </w:p>
-    <w:p>
-      <w:pPr>
-        <w:jc w:val="both"/>
-        <w:rPr>
-          <w:rFonts w:ascii="Calibri" w:hAnsi="Calibri" w:cs="Calibri"/>
-        </w:rPr>
-      </w:pPr>
-    </w:p>
-    <w:p>
-      <w:pPr>
-        <w:pStyle w:val="ListParagraph"/>
-        <w:numPr>
-          <w:ilvl w:val="0"/>
-          <w:numId w:val="18"/>
-        </w:numPr>
-        <w:jc w:val="both"/>
-        <w:rPr>
-          <w:rFonts w:ascii="Calibri" w:hAnsi="Calibri" w:cs="Calibri"/>
-        </w:rPr>
-      </w:pPr>
-      <w:r>
-        <w:rPr>
-          <w:rFonts w:ascii="Calibri" w:hAnsi="Calibri" w:cs="Calibri"/>
-          <w:b/>
-        </w:rPr>
-        <w:t>Static Project Scope:</w:t>
-      </w:r>
-      <w:r>
-        <w:rPr>
-          <w:rFonts w:ascii="Calibri" w:hAnsi="Calibri" w:cs="Calibri"/>
-        </w:rPr>
-        <w:t xml:space="preserve"> Costs and timelines are determined early because the project scope remains relatively stable.</w:t>
-      </w:r>
-    </w:p>
-    <w:p>
-      <w:pPr>
-        <w:jc w:val="both"/>
-        <w:rPr>
-          <w:rFonts w:ascii="Calibri" w:hAnsi="Calibri" w:cs="Calibri"/>
-        </w:rPr>
-      </w:pPr>
-    </w:p>
-    <w:p>
-      <w:pPr>
-        <w:pStyle w:val="ListParagraph"/>
-        <w:numPr>
-          <w:ilvl w:val="0"/>
-          <w:numId w:val="18"/>
-        </w:numPr>
-        <w:jc w:val="both"/>
-        <w:rPr>
-          <w:rFonts w:ascii="Calibri" w:hAnsi="Calibri" w:cs="Calibri"/>
-        </w:rPr>
-      </w:pPr>
-      <w:r>
-        <w:rPr>
-          <w:rFonts w:ascii="Calibri" w:hAnsi="Calibri" w:cs="Calibri"/>
-          <w:b/>
-        </w:rPr>
-        <w:t>Easier Tracking:</w:t>
-      </w:r>
-      <w:r>
-        <w:rPr>
-          <w:rFonts w:ascii="Calibri" w:hAnsi="Calibri" w:cs="Calibri"/>
-        </w:rPr>
-        <w:t xml:space="preserve"> Progress is visible quickly with simpler tasks, and tools like Gantt charts help in monitoring.</w:t>
-      </w:r>
-    </w:p>
-    <w:p>
-      <w:pPr>
-        <w:jc w:val="both"/>
-        <w:rPr>
-          <w:rFonts w:ascii="Calibri" w:hAnsi="Calibri" w:cs="Calibri"/>
-        </w:rPr>
-      </w:pPr>
-    </w:p>
-    <w:p>
-      <w:pPr>
-        <w:pStyle w:val="ListParagraph"/>
-        <w:numPr>
-          <w:ilvl w:val="0"/>
-          <w:numId w:val="18"/>
-        </w:numPr>
-        <w:jc w:val="both"/>
-        <w:rPr>
-          <w:rFonts w:ascii="Calibri" w:hAnsi="Calibri" w:cs="Calibri"/>
-        </w:rPr>
-      </w:pPr>
-      <w:r>
-        <w:rPr>
-          <w:rFonts w:ascii="Calibri" w:hAnsi="Calibri" w:cs="Calibri"/>
-          <w:b/>
-        </w:rPr>
-        <w:t>Comprehensive Project Documentation:</w:t>
-      </w:r>
-      <w:r>
-        <w:rPr>
-          <w:rFonts w:ascii="Calibri" w:hAnsi="Calibri" w:cs="Calibri"/>
-        </w:rPr>
-        <w:t xml:space="preserve"> Waterfall provides a blueprint and a historical record, offering a complete overview of the project.</w:t>
-      </w:r>
-    </w:p>
-    <w:p>
-      <w:pPr>
-        <w:jc w:val="both"/>
-        <w:rPr>
-          <w:rFonts w:ascii="Calibri" w:hAnsi="Calibri" w:cs="Calibri"/>
-        </w:rPr>
-      </w:pPr>
-    </w:p>
-    <w:p>
-      <w:pPr>
-        <w:pStyle w:val="ListParagraph"/>
-        <w:numPr>
-          <w:ilvl w:val="0"/>
-          <w:numId w:val="18"/>
-        </w:numPr>
-        <w:jc w:val="both"/>
-        <w:rPr>
-          <w:rFonts w:ascii="Calibri" w:hAnsi="Calibri" w:cs="Calibri"/>
-        </w:rPr>
-      </w:pPr>
-      <w:r>
-        <w:rPr>
-          <w:rFonts w:ascii="Calibri" w:hAnsi="Calibri" w:cs="Calibri"/>
-          <w:b/>
-        </w:rPr>
-        <w:t>Improved Risk Management:</w:t>
-      </w:r>
-      <w:r>
-        <w:rPr>
-          <w:rFonts w:ascii="Calibri" w:hAnsi="Calibri" w:cs="Calibri"/>
-        </w:rPr>
-        <w:t xml:space="preserve"> Early planning reduces risks, such as fixing design problems before coding begins.</w:t>
-      </w:r>
-    </w:p>
-    <w:p>
-      <w:pPr>
-        <w:jc w:val="both"/>
-        <w:rPr>
-          <w:rFonts w:ascii="Calibri" w:hAnsi="Calibri" w:cs="Calibri"/>
-        </w:rPr>
-      </w:pPr>
-    </w:p>
-    <w:p>
-      <w:pPr>
-        <w:pStyle w:val="ListParagraph"/>
-        <w:numPr>
-          <w:ilvl w:val="0"/>
-          <w:numId w:val="18"/>
-        </w:numPr>
-        <w:jc w:val="both"/>
-        <w:rPr>
-          <w:rFonts w:ascii="Calibri" w:hAnsi="Calibri" w:cs="Calibri"/>
-        </w:rPr>
-      </w:pPr>
-      <w:r>
-        <w:rPr>
-          <w:rFonts w:ascii="Calibri" w:hAnsi="Calibri" w:cs="Calibri"/>
-          <w:b/>
-        </w:rPr>
-        <w:t>Enhanced Responsibility and Accountability</w:t>
-      </w:r>
-      <w:r>
-        <w:rPr>
-          <w:rFonts w:ascii="Calibri" w:hAnsi="Calibri" w:cs="Calibri"/>
-        </w:rPr>
-        <w:t>: Each phase has clear goals and timelines, promoting team accountability.</w:t>
-      </w:r>
-    </w:p>
-    <w:p>
-      <w:pPr>
-        <w:jc w:val="both"/>
-        <w:rPr>
-          <w:rFonts w:ascii="Calibri" w:hAnsi="Calibri" w:cs="Calibri"/>
-        </w:rPr>
-      </w:pPr>
-    </w:p>
-    <w:p>
-      <w:pPr>
-        <w:pStyle w:val="ListParagraph"/>
-        <w:numPr>
-          <w:ilvl w:val="0"/>
-          <w:numId w:val="18"/>
-        </w:numPr>
-        <w:jc w:val="both"/>
-        <w:rPr>
-          <w:rFonts w:ascii="Calibri" w:hAnsi="Calibri" w:cs="Calibri"/>
-        </w:rPr>
-      </w:pPr>
-      <w:r>
-        <w:rPr>
-          <w:rFonts w:ascii="Calibri" w:hAnsi="Calibri" w:cs="Calibri"/>
-          <w:b/>
-        </w:rPr>
-        <w:t>Fewer Delays Due to Additional Requirements:</w:t>
-      </w:r>
-      <w:r>
-        <w:rPr>
-          <w:rFonts w:ascii="Calibri" w:hAnsi="Calibri" w:cs="Calibri"/>
-        </w:rPr>
-        <w:t xml:space="preserve"> Completing the design early reduces extra requests, preventing delays and keeps the cost of changes low.</w:t>
-      </w:r>
-    </w:p>
-    <w:p>
-      <w:pPr>
-        <w:jc w:val="both"/>
-        <w:rPr>
-          <w:rFonts w:ascii="Calibri" w:hAnsi="Calibri" w:cs="Calibri"/>
-        </w:rPr>
-      </w:pPr>
-    </w:p>
-    <w:p>
-      <w:pPr>
-        <w:pStyle w:val="ListParagraph"/>
-        <w:numPr>
-          <w:ilvl w:val="0"/>
-          <w:numId w:val="18"/>
-        </w:numPr>
-        <w:jc w:val="both"/>
-        <w:rPr>
-          <w:rFonts w:ascii="Calibri" w:hAnsi="Calibri" w:cs="Calibri"/>
-        </w:rPr>
-      </w:pPr>
-      <w:r>
-        <w:rPr>
-          <w:rFonts w:ascii="Calibri" w:hAnsi="Calibri" w:cs="Calibri"/>
-          <w:b/>
-        </w:rPr>
-        <w:t>Easy Adaptation to Key Member Changes:</w:t>
-      </w:r>
-      <w:r>
-        <w:rPr>
-          <w:rFonts w:ascii="Calibri" w:hAnsi="Calibri" w:cs="Calibri"/>
-        </w:rPr>
-        <w:t xml:space="preserve"> Detailed documentation describes required skills, making it easy to transition when key team members leave. Even less-experienced team members can easily join in with Waterfall.</w:t>
-      </w:r>
-      <w:r>
-        <w:rPr>
-          <w:rFonts w:ascii="Calibri" w:hAnsi="Calibri" w:cs="Calibri"/>
-        </w:rPr>
-        <w:t xml:space="preserve"> </w:t>
-      </w:r>
-    </w:p>
-    <w:p>
-      <w:pPr>
-        <w:pStyle w:val="ListParagraph"/>
-        <w:rPr>
-          <w:rFonts w:ascii="Calibri" w:hAnsi="Calibri" w:cs="Calibri"/>
-        </w:rPr>
-      </w:pPr>
-    </w:p>
-    <w:p>
-      <w:pPr>
-        <w:pStyle w:val="ListParagraph"/>
-        <w:numPr>
-          <w:ilvl w:val="0"/>
-          <w:numId w:val="18"/>
-        </w:numPr>
-        <w:jc w:val="both"/>
-        <w:rPr>
-          <w:rFonts w:ascii="Calibri" w:hAnsi="Calibri" w:cs="Calibri"/>
-        </w:rPr>
-      </w:pPr>
-      <w:hyperlink r:id="rId41" w:history="1">
-        <w:r>
-          <w:rPr>
-            <w:rStyle w:val="Hyperlink"/>
-            <w:rFonts w:ascii="Calibri" w:hAnsi="Calibri" w:cs="Calibri"/>
-          </w:rPr>
-          <w:t>https://developer.ibm.com/articles/waterfall-model-advantages-disadvantages/</w:t>
-        </w:r>
-      </w:hyperlink>
-    </w:p>
-    <w:p>
-      <w:pPr>
-        <w:pStyle w:val="ListParagraph"/>
-        <w:rPr>
-          <w:rFonts w:ascii="Calibri" w:hAnsi="Calibri" w:cs="Calibri"/>
-        </w:rPr>
-      </w:pPr>
-    </w:p>
-    <w:p>
-      <w:pPr>
-        <w:pStyle w:val="ListParagraph"/>
-        <w:numPr>
-          <w:ilvl w:val="0"/>
-          <w:numId w:val="18"/>
-        </w:numPr>
-        <w:jc w:val="both"/>
-        <w:rPr>
-          <w:rFonts w:ascii="Calibri" w:hAnsi="Calibri" w:cs="Calibri"/>
-        </w:rPr>
-      </w:pPr>
       <w:hyperlink r:id="rId42" w:history="1">
         <w:r>
           <w:rPr>
@@ -13629,7 +13595,465 @@
     </w:p>
     <w:p>
       <w:pPr>
+        <w:jc w:val="both"/>
+        <w:rPr>
+          <w:rFonts w:ascii="Calibri" w:hAnsi="Calibri" w:cs="Calibri"/>
+          <w:b/>
+        </w:rPr>
+      </w:pPr>
+    </w:p>
+    <w:p>
+      <w:pPr>
+        <w:jc w:val="both"/>
+        <w:rPr>
+          <w:rFonts w:ascii="Calibri" w:hAnsi="Calibri" w:cs="Calibri"/>
+        </w:rPr>
+      </w:pPr>
+    </w:p>
+    <w:p>
+      <w:pPr>
+        <w:jc w:val="both"/>
+        <w:rPr>
+          <w:rFonts w:ascii="Calibri" w:hAnsi="Calibri" w:cs="Calibri"/>
+        </w:rPr>
+      </w:pPr>
+      <w:r>
+        <w:rPr>
+          <w:rFonts w:ascii="Calibri" w:hAnsi="Calibri" w:cs="Calibri"/>
+        </w:rPr>
+        <w:t>Requirements:</w:t>
+      </w:r>
+    </w:p>
+    <w:p>
+      <w:pPr>
+        <w:jc w:val="both"/>
+        <w:rPr>
+          <w:rFonts w:ascii="Calibri" w:hAnsi="Calibri" w:cs="Calibri"/>
+        </w:rPr>
+      </w:pPr>
+    </w:p>
+    <w:p>
+      <w:pPr>
         <w:pStyle w:val="ListParagraph"/>
+        <w:numPr>
+          <w:ilvl w:val="0"/>
+          <w:numId w:val="13"/>
+        </w:numPr>
+        <w:jc w:val="both"/>
+        <w:rPr>
+          <w:rFonts w:ascii="Calibri" w:hAnsi="Calibri" w:cs="Calibri"/>
+        </w:rPr>
+      </w:pPr>
+      <w:r>
+        <w:rPr>
+          <w:rFonts w:ascii="Calibri" w:hAnsi="Calibri" w:cs="Calibri"/>
+        </w:rPr>
+        <w:t>Describes what the system should do.</w:t>
+      </w:r>
+    </w:p>
+    <w:p>
+      <w:pPr>
+        <w:pStyle w:val="ListParagraph"/>
+        <w:numPr>
+          <w:ilvl w:val="0"/>
+          <w:numId w:val="13"/>
+        </w:numPr>
+        <w:jc w:val="both"/>
+        <w:rPr>
+          <w:rFonts w:ascii="Calibri" w:hAnsi="Calibri" w:cs="Calibri"/>
+        </w:rPr>
+      </w:pPr>
+      <w:r>
+        <w:rPr>
+          <w:rFonts w:ascii="Calibri" w:hAnsi="Calibri" w:cs="Calibri"/>
+        </w:rPr>
+        <w:t>Outlines the project's scope, team roles, timeline, and process details.</w:t>
+      </w:r>
+    </w:p>
+    <w:p>
+      <w:pPr>
+        <w:pStyle w:val="ListParagraph"/>
+        <w:numPr>
+          <w:ilvl w:val="0"/>
+          <w:numId w:val="13"/>
+        </w:numPr>
+        <w:jc w:val="both"/>
+        <w:rPr>
+          <w:rFonts w:ascii="Calibri" w:hAnsi="Calibri" w:cs="Calibri"/>
+        </w:rPr>
+      </w:pPr>
+      <w:r>
+        <w:rPr>
+          <w:rFonts w:ascii="Calibri" w:hAnsi="Calibri" w:cs="Calibri"/>
+        </w:rPr>
+        <w:t>Like planning the whole project from a bird's-eye view.</w:t>
+      </w:r>
+    </w:p>
+    <w:p>
+      <w:pPr>
+        <w:pStyle w:val="ListParagraph"/>
+        <w:jc w:val="both"/>
+        <w:rPr>
+          <w:rFonts w:ascii="Calibri" w:hAnsi="Calibri" w:cs="Calibri"/>
+        </w:rPr>
+      </w:pPr>
+    </w:p>
+    <w:p>
+      <w:pPr>
+        <w:jc w:val="both"/>
+        <w:rPr>
+          <w:rFonts w:ascii="Calibri" w:hAnsi="Calibri" w:cs="Calibri"/>
+        </w:rPr>
+      </w:pPr>
+      <w:r>
+        <w:rPr>
+          <w:rFonts w:ascii="Calibri" w:hAnsi="Calibri" w:cs="Calibri"/>
+        </w:rPr>
+        <w:t>Design:</w:t>
+      </w:r>
+    </w:p>
+    <w:p>
+      <w:pPr>
+        <w:jc w:val="both"/>
+        <w:rPr>
+          <w:rFonts w:ascii="Calibri" w:hAnsi="Calibri" w:cs="Calibri"/>
+        </w:rPr>
+      </w:pPr>
+    </w:p>
+    <w:p>
+      <w:pPr>
+        <w:pStyle w:val="ListParagraph"/>
+        <w:numPr>
+          <w:ilvl w:val="0"/>
+          <w:numId w:val="14"/>
+        </w:numPr>
+        <w:jc w:val="both"/>
+        <w:rPr>
+          <w:rFonts w:ascii="Calibri" w:hAnsi="Calibri" w:cs="Calibri"/>
+        </w:rPr>
+      </w:pPr>
+      <w:r>
+        <w:rPr>
+          <w:rFonts w:ascii="Calibri" w:hAnsi="Calibri" w:cs="Calibri"/>
+        </w:rPr>
+        <w:t>Creates schedules and project plans based on requirements.</w:t>
+      </w:r>
+    </w:p>
+    <w:p>
+      <w:pPr>
+        <w:pStyle w:val="ListParagraph"/>
+        <w:numPr>
+          <w:ilvl w:val="0"/>
+          <w:numId w:val="14"/>
+        </w:numPr>
+        <w:jc w:val="both"/>
+        <w:rPr>
+          <w:rFonts w:ascii="Calibri" w:hAnsi="Calibri" w:cs="Calibri"/>
+        </w:rPr>
+      </w:pPr>
+      <w:r>
+        <w:rPr>
+          <w:rFonts w:ascii="Calibri" w:hAnsi="Calibri" w:cs="Calibri"/>
+        </w:rPr>
+        <w:t>Specifies exact details for the project’s deliverables.</w:t>
+      </w:r>
+    </w:p>
+    <w:p>
+      <w:pPr>
+        <w:pStyle w:val="ListParagraph"/>
+        <w:numPr>
+          <w:ilvl w:val="0"/>
+          <w:numId w:val="14"/>
+        </w:numPr>
+        <w:jc w:val="both"/>
+        <w:rPr>
+          <w:rFonts w:ascii="Calibri" w:hAnsi="Calibri" w:cs="Calibri"/>
+        </w:rPr>
+      </w:pPr>
+      <w:r>
+        <w:rPr>
+          <w:rFonts w:ascii="Calibri" w:hAnsi="Calibri" w:cs="Calibri"/>
+        </w:rPr>
+        <w:t>Involves designing blueprints for software or product specifications for the software project/product.</w:t>
+      </w:r>
+    </w:p>
+    <w:p>
+      <w:pPr>
+        <w:pStyle w:val="ListParagraph"/>
+        <w:jc w:val="both"/>
+        <w:rPr>
+          <w:rFonts w:ascii="Calibri" w:hAnsi="Calibri" w:cs="Calibri"/>
+        </w:rPr>
+      </w:pPr>
+    </w:p>
+    <w:p>
+      <w:pPr>
+        <w:jc w:val="both"/>
+        <w:rPr>
+          <w:rFonts w:ascii="Calibri" w:hAnsi="Calibri" w:cs="Calibri"/>
+        </w:rPr>
+      </w:pPr>
+      <w:r>
+        <w:rPr>
+          <w:rFonts w:ascii="Calibri" w:hAnsi="Calibri" w:cs="Calibri"/>
+        </w:rPr>
+        <w:t>Implementation:</w:t>
+      </w:r>
+    </w:p>
+    <w:p>
+      <w:pPr>
+        <w:jc w:val="both"/>
+        <w:rPr>
+          <w:rFonts w:ascii="Calibri" w:hAnsi="Calibri" w:cs="Calibri"/>
+        </w:rPr>
+      </w:pPr>
+    </w:p>
+    <w:p>
+      <w:pPr>
+        <w:pStyle w:val="ListParagraph"/>
+        <w:numPr>
+          <w:ilvl w:val="0"/>
+          <w:numId w:val="15"/>
+        </w:numPr>
+        <w:jc w:val="both"/>
+        <w:rPr>
+          <w:rFonts w:ascii="Calibri" w:hAnsi="Calibri" w:cs="Calibri"/>
+        </w:rPr>
+      </w:pPr>
+      <w:r>
+        <w:rPr>
+          <w:rFonts w:ascii="Calibri" w:hAnsi="Calibri" w:cs="Calibri"/>
+        </w:rPr>
+        <w:t>Developers build the project/product based on the approved design.</w:t>
+      </w:r>
+    </w:p>
+    <w:p>
+      <w:pPr>
+        <w:pStyle w:val="ListParagraph"/>
+        <w:numPr>
+          <w:ilvl w:val="0"/>
+          <w:numId w:val="15"/>
+        </w:numPr>
+        <w:jc w:val="both"/>
+        <w:rPr>
+          <w:rFonts w:ascii="Calibri" w:hAnsi="Calibri" w:cs="Calibri"/>
+        </w:rPr>
+      </w:pPr>
+      <w:r>
+        <w:rPr>
+          <w:rFonts w:ascii="Calibri" w:hAnsi="Calibri" w:cs="Calibri"/>
+        </w:rPr>
+        <w:t>Involves creating a plan, gathering necessary data, and assigning tasks to the team.</w:t>
+      </w:r>
+    </w:p>
+    <w:p>
+      <w:pPr>
+        <w:pStyle w:val="ListParagraph"/>
+        <w:numPr>
+          <w:ilvl w:val="0"/>
+          <w:numId w:val="15"/>
+        </w:numPr>
+        <w:jc w:val="both"/>
+        <w:rPr>
+          <w:rFonts w:ascii="Calibri" w:hAnsi="Calibri" w:cs="Calibri"/>
+        </w:rPr>
+      </w:pPr>
+      <w:r>
+        <w:rPr>
+          <w:rFonts w:ascii="Calibri" w:hAnsi="Calibri" w:cs="Calibri"/>
+        </w:rPr>
+        <w:t>If there are issues, the project might need to go back to the design phase.</w:t>
+      </w:r>
+    </w:p>
+    <w:p>
+      <w:pPr>
+        <w:jc w:val="both"/>
+        <w:rPr>
+          <w:rFonts w:ascii="Calibri" w:hAnsi="Calibri" w:cs="Calibri"/>
+        </w:rPr>
+      </w:pPr>
+    </w:p>
+    <w:p>
+      <w:pPr>
+        <w:jc w:val="both"/>
+        <w:rPr>
+          <w:rFonts w:ascii="Calibri" w:hAnsi="Calibri" w:cs="Calibri"/>
+        </w:rPr>
+      </w:pPr>
+      <w:r>
+        <w:rPr>
+          <w:rFonts w:ascii="Calibri" w:hAnsi="Calibri" w:cs="Calibri"/>
+        </w:rPr>
+        <w:t>Verification:</w:t>
+      </w:r>
+    </w:p>
+    <w:p>
+      <w:pPr>
+        <w:jc w:val="both"/>
+        <w:rPr>
+          <w:rFonts w:ascii="Calibri" w:hAnsi="Calibri" w:cs="Calibri"/>
+        </w:rPr>
+      </w:pPr>
+    </w:p>
+    <w:p>
+      <w:pPr>
+        <w:pStyle w:val="ListParagraph"/>
+        <w:numPr>
+          <w:ilvl w:val="0"/>
+          <w:numId w:val="16"/>
+        </w:numPr>
+        <w:jc w:val="both"/>
+        <w:rPr>
+          <w:rFonts w:ascii="Calibri" w:hAnsi="Calibri" w:cs="Calibri"/>
+        </w:rPr>
+      </w:pPr>
+      <w:r>
+        <w:rPr>
+          <w:rFonts w:ascii="Calibri" w:hAnsi="Calibri" w:cs="Calibri"/>
+        </w:rPr>
+        <w:t>Quality assurance phase to ensure the product works well for users.</w:t>
+      </w:r>
+    </w:p>
+    <w:p>
+      <w:pPr>
+        <w:pStyle w:val="ListParagraph"/>
+        <w:numPr>
+          <w:ilvl w:val="0"/>
+          <w:numId w:val="16"/>
+        </w:numPr>
+        <w:jc w:val="both"/>
+        <w:rPr>
+          <w:rFonts w:ascii="Calibri" w:hAnsi="Calibri" w:cs="Calibri"/>
+        </w:rPr>
+      </w:pPr>
+      <w:r>
+        <w:rPr>
+          <w:rFonts w:ascii="Calibri" w:hAnsi="Calibri" w:cs="Calibri"/>
+        </w:rPr>
+        <w:t>Testing is done for all possible scenarios to avoid releasing a buggy product.</w:t>
+      </w:r>
+    </w:p>
+    <w:p>
+      <w:pPr>
+        <w:pStyle w:val="ListParagraph"/>
+        <w:numPr>
+          <w:ilvl w:val="0"/>
+          <w:numId w:val="16"/>
+        </w:numPr>
+        <w:jc w:val="both"/>
+        <w:rPr>
+          <w:rFonts w:ascii="Calibri" w:hAnsi="Calibri" w:cs="Calibri"/>
+        </w:rPr>
+      </w:pPr>
+      <w:r>
+        <w:rPr>
+          <w:rFonts w:ascii="Calibri" w:hAnsi="Calibri" w:cs="Calibri"/>
+        </w:rPr>
+        <w:t>Bugs and errors are documented and fixed.</w:t>
+      </w:r>
+    </w:p>
+    <w:p>
+      <w:pPr>
+        <w:jc w:val="both"/>
+        <w:rPr>
+          <w:rFonts w:ascii="Calibri" w:hAnsi="Calibri" w:cs="Calibri"/>
+        </w:rPr>
+      </w:pPr>
+    </w:p>
+    <w:p>
+      <w:pPr>
+        <w:jc w:val="both"/>
+        <w:rPr>
+          <w:rFonts w:ascii="Calibri" w:hAnsi="Calibri" w:cs="Calibri"/>
+        </w:rPr>
+      </w:pPr>
+      <w:r>
+        <w:rPr>
+          <w:rFonts w:ascii="Calibri" w:hAnsi="Calibri" w:cs="Calibri"/>
+        </w:rPr>
+        <w:t>Maintenance:</w:t>
+      </w:r>
+    </w:p>
+    <w:p>
+      <w:pPr>
+        <w:jc w:val="both"/>
+        <w:rPr>
+          <w:rFonts w:ascii="Calibri" w:hAnsi="Calibri" w:cs="Calibri"/>
+        </w:rPr>
+      </w:pPr>
+    </w:p>
+    <w:p>
+      <w:pPr>
+        <w:pStyle w:val="ListParagraph"/>
+        <w:numPr>
+          <w:ilvl w:val="0"/>
+          <w:numId w:val="17"/>
+        </w:numPr>
+        <w:jc w:val="both"/>
+        <w:rPr>
+          <w:rFonts w:ascii="Calibri" w:hAnsi="Calibri" w:cs="Calibri"/>
+        </w:rPr>
+      </w:pPr>
+      <w:r>
+        <w:rPr>
+          <w:rFonts w:ascii="Calibri" w:hAnsi="Calibri" w:cs="Calibri"/>
+        </w:rPr>
+        <w:t>After production release, any reported issues are addressed by the team.</w:t>
+      </w:r>
+    </w:p>
+    <w:p>
+      <w:pPr>
+        <w:pStyle w:val="ListParagraph"/>
+        <w:numPr>
+          <w:ilvl w:val="0"/>
+          <w:numId w:val="17"/>
+        </w:numPr>
+        <w:jc w:val="both"/>
+        <w:rPr>
+          <w:rFonts w:ascii="Calibri" w:hAnsi="Calibri" w:cs="Calibri"/>
+        </w:rPr>
+      </w:pPr>
+      <w:r>
+        <w:rPr>
+          <w:rFonts w:ascii="Calibri" w:hAnsi="Calibri" w:cs="Calibri"/>
+        </w:rPr>
+        <w:t>New versions of the product may be released based on customer feedback.</w:t>
+      </w:r>
+    </w:p>
+    <w:p>
+      <w:pPr>
+        <w:jc w:val="both"/>
+        <w:rPr>
+          <w:rFonts w:ascii="Calibri" w:hAnsi="Calibri" w:cs="Calibri"/>
+        </w:rPr>
+      </w:pPr>
+    </w:p>
+    <w:p>
+      <w:pPr>
+        <w:jc w:val="both"/>
+        <w:rPr>
+          <w:rFonts w:ascii="Calibri" w:hAnsi="Calibri" w:cs="Calibri"/>
+          <w:b/>
+        </w:rPr>
+      </w:pPr>
+      <w:r>
+        <w:rPr>
+          <w:rFonts w:ascii="Calibri" w:hAnsi="Calibri" w:cs="Calibri"/>
+          <w:b/>
+        </w:rPr>
+        <w:t>Benefits of following waterfall methodology:</w:t>
+      </w:r>
+      <w:r>
+        <w:rPr>
+          <w:rFonts w:ascii="Calibri" w:hAnsi="Calibri" w:cs="Calibri"/>
+          <w:b/>
+        </w:rPr>
+        <w:t xml:space="preserve"> </w:t>
+      </w:r>
+    </w:p>
+    <w:p>
+      <w:pPr>
+        <w:jc w:val="both"/>
         <w:rPr>
           <w:rFonts w:ascii="Calibri" w:hAnsi="Calibri" w:cs="Calibri"/>
         </w:rPr>
@@ -13647,58 +14071,25 @@
           <w:rFonts w:ascii="Calibri" w:hAnsi="Calibri" w:cs="Calibri"/>
         </w:rPr>
       </w:pPr>
-    </w:p>
-    <w:p>
-      <w:pPr>
-        <w:pStyle w:val="ListParagraph"/>
-        <w:rPr>
-          <w:rFonts w:ascii="Calibri" w:hAnsi="Calibri" w:cs="Calibri"/>
-        </w:rPr>
-      </w:pPr>
-    </w:p>
-    <w:p>
-      <w:pPr>
-        <w:jc w:val="both"/>
-        <w:rPr>
-          <w:rFonts w:ascii="Calibri" w:hAnsi="Calibri" w:cs="Calibri"/>
-          <w:b/>
-        </w:rPr>
-      </w:pPr>
-      <w:r>
-        <w:rPr>
-          <w:rFonts w:ascii="Calibri" w:hAnsi="Calibri" w:cs="Calibri"/>
-          <w:b/>
-        </w:rPr>
-        <w:t>Drawback</w:t>
-      </w:r>
-      <w:r>
-        <w:rPr>
-          <w:rFonts w:ascii="Calibri" w:hAnsi="Calibri" w:cs="Calibri"/>
-          <w:b/>
-        </w:rPr>
-        <w:t>s</w:t>
-      </w:r>
-      <w:r>
-        <w:rPr>
-          <w:rFonts w:ascii="Calibri" w:hAnsi="Calibri" w:cs="Calibri"/>
-          <w:b/>
-        </w:rPr>
-        <w:t xml:space="preserve"> of Waterfall Methodology</w:t>
-      </w:r>
-      <w:r>
-        <w:rPr>
-          <w:rFonts w:ascii="Calibri" w:hAnsi="Calibri" w:cs="Calibri"/>
-          <w:b/>
-        </w:rPr>
-        <w:t>:</w:t>
-      </w:r>
-    </w:p>
-    <w:p>
-      <w:pPr>
-        <w:jc w:val="both"/>
-        <w:rPr>
-          <w:rFonts w:ascii="Calibri" w:hAnsi="Calibri" w:cs="Calibri"/>
-          <w:b/>
+      <w:r>
+        <w:rPr>
+          <w:rFonts w:ascii="Calibri" w:hAnsi="Calibri" w:cs="Calibri"/>
+          <w:b/>
+        </w:rPr>
+        <w:t>Clear Project Structure:</w:t>
+      </w:r>
+      <w:r>
+        <w:rPr>
+          <w:rFonts w:ascii="Calibri" w:hAnsi="Calibri" w:cs="Calibri"/>
+        </w:rPr>
+        <w:t xml:space="preserve"> Everyone understands the final goal and knows what tasks to complete and when.</w:t>
+      </w:r>
+    </w:p>
+    <w:p>
+      <w:pPr>
+        <w:jc w:val="both"/>
+        <w:rPr>
+          <w:rFonts w:ascii="Calibri" w:hAnsi="Calibri" w:cs="Calibri"/>
         </w:rPr>
       </w:pPr>
     </w:p>
@@ -13707,29 +14098,30 @@
         <w:pStyle w:val="ListParagraph"/>
         <w:numPr>
           <w:ilvl w:val="0"/>
-          <w:numId w:val="19"/>
+          <w:numId w:val="18"/>
         </w:numPr>
-        <w:rPr>
-          <w:rFonts w:ascii="Calibri" w:hAnsi="Calibri" w:cs="Calibri"/>
-        </w:rPr>
-      </w:pPr>
-      <w:r>
-        <w:rPr>
-          <w:rFonts w:ascii="Calibri" w:hAnsi="Calibri" w:cs="Calibri"/>
-          <w:b/>
-        </w:rPr>
-        <w:t>Longer Delivery Times:</w:t>
-      </w:r>
-      <w:r>
-        <w:rPr>
-          <w:rFonts w:ascii="Calibri" w:hAnsi="Calibri" w:cs="Calibri"/>
-        </w:rPr>
-        <w:t xml:space="preserve"> The rigid, step-by-step nature of the Waterfall approach can extend the overall project duration. Since each phase must be completed before moving on, any delay in one phase affects the entire timeline.</w:t>
-      </w:r>
-    </w:p>
-    <w:p>
-      <w:pPr>
-        <w:pStyle w:val="ListParagraph"/>
+        <w:jc w:val="both"/>
+        <w:rPr>
+          <w:rFonts w:ascii="Calibri" w:hAnsi="Calibri" w:cs="Calibri"/>
+        </w:rPr>
+      </w:pPr>
+      <w:r>
+        <w:rPr>
+          <w:rFonts w:ascii="Calibri" w:hAnsi="Calibri" w:cs="Calibri"/>
+          <w:b/>
+        </w:rPr>
+        <w:t>Static Project Scope:</w:t>
+      </w:r>
+      <w:r>
+        <w:rPr>
+          <w:rFonts w:ascii="Calibri" w:hAnsi="Calibri" w:cs="Calibri"/>
+        </w:rPr>
+        <w:t xml:space="preserve"> Costs and timelines are determined early because the project scope remains relatively stable.</w:t>
+      </w:r>
+    </w:p>
+    <w:p>
+      <w:pPr>
+        <w:jc w:val="both"/>
         <w:rPr>
           <w:rFonts w:ascii="Calibri" w:hAnsi="Calibri" w:cs="Calibri"/>
         </w:rPr>
@@ -13740,29 +14132,30 @@
         <w:pStyle w:val="ListParagraph"/>
         <w:numPr>
           <w:ilvl w:val="0"/>
-          <w:numId w:val="19"/>
+          <w:numId w:val="18"/>
         </w:numPr>
-        <w:rPr>
-          <w:rFonts w:ascii="Calibri" w:hAnsi="Calibri" w:cs="Calibri"/>
-        </w:rPr>
-      </w:pPr>
-      <w:r>
-        <w:rPr>
-          <w:rFonts w:ascii="Calibri" w:hAnsi="Calibri" w:cs="Calibri"/>
-          <w:b/>
-        </w:rPr>
-        <w:t xml:space="preserve">Difficulty in Time Estimation: </w:t>
-      </w:r>
-      <w:r>
-        <w:rPr>
-          <w:rFonts w:ascii="Calibri" w:hAnsi="Calibri" w:cs="Calibri"/>
-        </w:rPr>
-        <w:t>Estimating the project's total duration is challenging due to various factors such as organizational processes, project-specific complexities, and unforeseen delays. This uncertainty can make planning and scheduling difficult.</w:t>
-      </w:r>
-    </w:p>
-    <w:p>
-      <w:pPr>
-        <w:pStyle w:val="ListParagraph"/>
+        <w:jc w:val="both"/>
+        <w:rPr>
+          <w:rFonts w:ascii="Calibri" w:hAnsi="Calibri" w:cs="Calibri"/>
+        </w:rPr>
+      </w:pPr>
+      <w:r>
+        <w:rPr>
+          <w:rFonts w:ascii="Calibri" w:hAnsi="Calibri" w:cs="Calibri"/>
+          <w:b/>
+        </w:rPr>
+        <w:t>Easier Tracking:</w:t>
+      </w:r>
+      <w:r>
+        <w:rPr>
+          <w:rFonts w:ascii="Calibri" w:hAnsi="Calibri" w:cs="Calibri"/>
+        </w:rPr>
+        <w:t xml:space="preserve"> Progress is visible quickly with simpler tasks, and tools like Gantt charts help in monitoring.</w:t>
+      </w:r>
+    </w:p>
+    <w:p>
+      <w:pPr>
+        <w:jc w:val="both"/>
         <w:rPr>
           <w:rFonts w:ascii="Calibri" w:hAnsi="Calibri" w:cs="Calibri"/>
         </w:rPr>
@@ -13773,43 +14166,30 @@
         <w:pStyle w:val="ListParagraph"/>
         <w:numPr>
           <w:ilvl w:val="0"/>
-          <w:numId w:val="19"/>
+          <w:numId w:val="18"/>
         </w:numPr>
-        <w:rPr>
-          <w:rFonts w:ascii="Calibri" w:hAnsi="Calibri" w:cs="Calibri"/>
-        </w:rPr>
-      </w:pPr>
-      <w:r>
-        <w:rPr>
-          <w:rFonts w:ascii="Calibri" w:hAnsi="Calibri" w:cs="Calibri"/>
-          <w:b/>
-        </w:rPr>
-        <w:t xml:space="preserve">Difficulty in </w:t>
-      </w:r>
-      <w:r>
-        <w:rPr>
-          <w:rFonts w:ascii="Calibri" w:hAnsi="Calibri" w:cs="Calibri"/>
-          <w:b/>
-        </w:rPr>
-        <w:t>Welcoming</w:t>
-      </w:r>
-      <w:r>
-        <w:rPr>
-          <w:rFonts w:ascii="Calibri" w:hAnsi="Calibri" w:cs="Calibri"/>
-          <w:b/>
-        </w:rPr>
-        <w:t xml:space="preserve"> New Requirements:</w:t>
-      </w:r>
-      <w:r>
-        <w:rPr>
-          <w:rFonts w:ascii="Calibri" w:hAnsi="Calibri" w:cs="Calibri"/>
-        </w:rPr>
-        <w:t xml:space="preserve"> Adapting to new requirements in a dynamic environment is challenging within the Waterfall Model. Any change in project requirements often necessitates revisiting the initial stages of requirements and design, causing potential disruptions.</w:t>
-      </w:r>
-    </w:p>
-    <w:p>
-      <w:pPr>
-        <w:pStyle w:val="ListParagraph"/>
+        <w:jc w:val="both"/>
+        <w:rPr>
+          <w:rFonts w:ascii="Calibri" w:hAnsi="Calibri" w:cs="Calibri"/>
+        </w:rPr>
+      </w:pPr>
+      <w:r>
+        <w:rPr>
+          <w:rFonts w:ascii="Calibri" w:hAnsi="Calibri" w:cs="Calibri"/>
+          <w:b/>
+        </w:rPr>
+        <w:t>Comprehensive Project Documentation:</w:t>
+      </w:r>
+      <w:r>
+        <w:rPr>
+          <w:rFonts w:ascii="Calibri" w:hAnsi="Calibri" w:cs="Calibri"/>
+        </w:rPr>
+        <w:t xml:space="preserve"> Waterfall provides a blueprint and a historical record, offering a complete overview of the project.</w:t>
+      </w:r>
+    </w:p>
+    <w:p>
+      <w:pPr>
+        <w:jc w:val="both"/>
         <w:rPr>
           <w:rFonts w:ascii="Calibri" w:hAnsi="Calibri" w:cs="Calibri"/>
         </w:rPr>
@@ -13820,75 +14200,64 @@
         <w:pStyle w:val="ListParagraph"/>
         <w:numPr>
           <w:ilvl w:val="0"/>
-          <w:numId w:val="19"/>
+          <w:numId w:val="18"/>
         </w:numPr>
-        <w:rPr>
-          <w:rFonts w:ascii="Calibri" w:hAnsi="Calibri" w:cs="Calibri"/>
-        </w:rPr>
-      </w:pPr>
-      <w:r>
-        <w:rPr>
-          <w:rFonts w:ascii="Calibri" w:hAnsi="Calibri" w:cs="Calibri"/>
-          <w:b/>
-        </w:rPr>
-        <w:t xml:space="preserve">Limited Client </w:t>
-      </w:r>
-      <w:r>
-        <w:rPr>
-          <w:rFonts w:ascii="Calibri" w:hAnsi="Calibri" w:cs="Calibri"/>
-          <w:b/>
-        </w:rPr>
-        <w:t>Involvement</w:t>
-      </w:r>
-      <w:r>
-        <w:rPr>
-          <w:rFonts w:ascii="Calibri" w:hAnsi="Calibri" w:cs="Calibri"/>
-          <w:b/>
-        </w:rPr>
-        <w:t>:</w:t>
-      </w:r>
-      <w:r>
-        <w:rPr>
-          <w:rFonts w:ascii="Calibri" w:hAnsi="Calibri" w:cs="Calibri"/>
-        </w:rPr>
-        <w:t xml:space="preserve"> Once the requirement phase concludes, client involvement and feedback become limited. This reduces the chances of incorporating valuable client input into the project during later stages, hindering the ability to make necessary improvements.</w:t>
-      </w:r>
+        <w:jc w:val="both"/>
+        <w:rPr>
+          <w:rFonts w:ascii="Calibri" w:hAnsi="Calibri" w:cs="Calibri"/>
+        </w:rPr>
+      </w:pPr>
+      <w:r>
+        <w:rPr>
+          <w:rFonts w:ascii="Calibri" w:hAnsi="Calibri" w:cs="Calibri"/>
+          <w:b/>
+        </w:rPr>
+        <w:t>Improved Risk Management:</w:t>
+      </w:r>
+      <w:r>
+        <w:rPr>
+          <w:rFonts w:ascii="Calibri" w:hAnsi="Calibri" w:cs="Calibri"/>
+        </w:rPr>
+        <w:t xml:space="preserve"> Early planning reduces risks, such as fixing design problems before coding begins.</w:t>
+      </w:r>
+    </w:p>
+    <w:p>
+      <w:pPr>
+        <w:jc w:val="both"/>
+        <w:rPr>
+          <w:rFonts w:ascii="Calibri" w:hAnsi="Calibri" w:cs="Calibri"/>
+        </w:rPr>
+      </w:pPr>
     </w:p>
     <w:p>
       <w:pPr>
         <w:pStyle w:val="ListParagraph"/>
         <w:numPr>
           <w:ilvl w:val="0"/>
-          <w:numId w:val="19"/>
+          <w:numId w:val="18"/>
         </w:numPr>
-        <w:rPr>
-          <w:rFonts w:ascii="Calibri" w:hAnsi="Calibri" w:cs="Calibri"/>
-        </w:rPr>
-      </w:pPr>
-      <w:r>
-        <w:rPr>
-          <w:rFonts w:ascii="Calibri" w:hAnsi="Calibri" w:cs="Calibri"/>
-          <w:b/>
-        </w:rPr>
-        <w:t>Lot of Change</w:t>
-      </w:r>
-      <w:r>
-        <w:rPr>
-          <w:rFonts w:ascii="Calibri" w:hAnsi="Calibri" w:cs="Calibri"/>
-          <w:b/>
-        </w:rPr>
-        <w:t xml:space="preserve"> Requests:</w:t>
-      </w:r>
-      <w:r>
-        <w:rPr>
-          <w:rFonts w:ascii="Calibri" w:hAnsi="Calibri" w:cs="Calibri"/>
-        </w:rPr>
-        <w:t xml:space="preserve"> Clients may have numerous change requests after the project's execution. This influx of feature requests can pose challenges in terms of maintenance and may cause delays in the final product launch.</w:t>
-      </w:r>
-    </w:p>
-    <w:p>
-      <w:pPr>
-        <w:pStyle w:val="ListParagraph"/>
+        <w:jc w:val="both"/>
+        <w:rPr>
+          <w:rFonts w:ascii="Calibri" w:hAnsi="Calibri" w:cs="Calibri"/>
+        </w:rPr>
+      </w:pPr>
+      <w:r>
+        <w:rPr>
+          <w:rFonts w:ascii="Calibri" w:hAnsi="Calibri" w:cs="Calibri"/>
+          <w:b/>
+        </w:rPr>
+        <w:t>Enhanced Responsibility and Accountability</w:t>
+      </w:r>
+      <w:r>
+        <w:rPr>
+          <w:rFonts w:ascii="Calibri" w:hAnsi="Calibri" w:cs="Calibri"/>
+        </w:rPr>
+        <w:t>: Each phase has clear goals and timelines, promoting team accountability.</w:t>
+      </w:r>
+    </w:p>
+    <w:p>
+      <w:pPr>
+        <w:jc w:val="both"/>
         <w:rPr>
           <w:rFonts w:ascii="Calibri" w:hAnsi="Calibri" w:cs="Calibri"/>
         </w:rPr>
@@ -13899,30 +14268,30 @@
         <w:pStyle w:val="ListParagraph"/>
         <w:numPr>
           <w:ilvl w:val="0"/>
-          <w:numId w:val="19"/>
+          <w:numId w:val="18"/>
         </w:numPr>
-        <w:rPr>
-          <w:rFonts w:ascii="Calibri" w:hAnsi="Calibri" w:cs="Calibri"/>
-        </w:rPr>
-      </w:pPr>
-      <w:r>
-        <w:rPr>
-          <w:rFonts w:ascii="Calibri" w:hAnsi="Calibri" w:cs="Calibri"/>
-          <w:b/>
-        </w:rPr>
-        <w:lastRenderedPageBreak/>
-        <w:t>Deadline Creep:</w:t>
-      </w:r>
-      <w:r>
-        <w:rPr>
-          <w:rFonts w:ascii="Calibri" w:hAnsi="Calibri" w:cs="Calibri"/>
-        </w:rPr>
-        <w:t xml:space="preserve"> Issues encountered in one phase of the project can bring the entire process to a halt. Addressing these problems may require revisiting previous phases, leading to delays and potential disruptions to the project timeline.</w:t>
-      </w:r>
-    </w:p>
-    <w:p>
-      <w:pPr>
-        <w:pStyle w:val="ListParagraph"/>
+        <w:jc w:val="both"/>
+        <w:rPr>
+          <w:rFonts w:ascii="Calibri" w:hAnsi="Calibri" w:cs="Calibri"/>
+        </w:rPr>
+      </w:pPr>
+      <w:r>
+        <w:rPr>
+          <w:rFonts w:ascii="Calibri" w:hAnsi="Calibri" w:cs="Calibri"/>
+          <w:b/>
+        </w:rPr>
+        <w:t>Fewer Delays Due to Additional Requirements:</w:t>
+      </w:r>
+      <w:r>
+        <w:rPr>
+          <w:rFonts w:ascii="Calibri" w:hAnsi="Calibri" w:cs="Calibri"/>
+        </w:rPr>
+        <w:t xml:space="preserve"> Completing the design early reduces extra requests, preventing delays and keeps the cost of changes low.</w:t>
+      </w:r>
+    </w:p>
+    <w:p>
+      <w:pPr>
+        <w:jc w:val="both"/>
         <w:rPr>
           <w:rFonts w:ascii="Calibri" w:hAnsi="Calibri" w:cs="Calibri"/>
         </w:rPr>
@@ -13933,7 +14302,47 @@
         <w:pStyle w:val="ListParagraph"/>
         <w:numPr>
           <w:ilvl w:val="0"/>
-          <w:numId w:val="19"/>
+          <w:numId w:val="18"/>
+        </w:numPr>
+        <w:jc w:val="both"/>
+        <w:rPr>
+          <w:rFonts w:ascii="Calibri" w:hAnsi="Calibri" w:cs="Calibri"/>
+        </w:rPr>
+      </w:pPr>
+      <w:r>
+        <w:rPr>
+          <w:rFonts w:ascii="Calibri" w:hAnsi="Calibri" w:cs="Calibri"/>
+          <w:b/>
+        </w:rPr>
+        <w:t>Easy Adaptation to Key Member Changes:</w:t>
+      </w:r>
+      <w:r>
+        <w:rPr>
+          <w:rFonts w:ascii="Calibri" w:hAnsi="Calibri" w:cs="Calibri"/>
+        </w:rPr>
+        <w:t xml:space="preserve"> Detailed documentation describes required skills, making it easy to transition when key team members leave. Even less-experienced team members can easily join in with Waterfall.</w:t>
+      </w:r>
+      <w:r>
+        <w:rPr>
+          <w:rFonts w:ascii="Calibri" w:hAnsi="Calibri" w:cs="Calibri"/>
+        </w:rPr>
+        <w:t xml:space="preserve"> </w:t>
+      </w:r>
+    </w:p>
+    <w:p>
+      <w:pPr>
+        <w:pStyle w:val="ListParagraph"/>
+        <w:rPr>
+          <w:rFonts w:ascii="Calibri" w:hAnsi="Calibri" w:cs="Calibri"/>
+        </w:rPr>
+      </w:pPr>
+    </w:p>
+    <w:p>
+      <w:pPr>
+        <w:pStyle w:val="ListParagraph"/>
+        <w:numPr>
+          <w:ilvl w:val="0"/>
+          <w:numId w:val="18"/>
         </w:numPr>
         <w:jc w:val="both"/>
         <w:rPr>
@@ -13963,7 +14372,7 @@
         <w:pStyle w:val="ListParagraph"/>
         <w:numPr>
           <w:ilvl w:val="0"/>
-          <w:numId w:val="19"/>
+          <w:numId w:val="18"/>
         </w:numPr>
         <w:jc w:val="both"/>
         <w:rPr>
@@ -13990,6 +14399,359 @@
     </w:p>
     <w:p>
       <w:pPr>
+        <w:pStyle w:val="ListParagraph"/>
+        <w:numPr>
+          <w:ilvl w:val="0"/>
+          <w:numId w:val="18"/>
+        </w:numPr>
+        <w:jc w:val="both"/>
+        <w:rPr>
+          <w:rFonts w:ascii="Calibri" w:hAnsi="Calibri" w:cs="Calibri"/>
+        </w:rPr>
+      </w:pPr>
+    </w:p>
+    <w:p>
+      <w:pPr>
+        <w:pStyle w:val="ListParagraph"/>
+        <w:rPr>
+          <w:rFonts w:ascii="Calibri" w:hAnsi="Calibri" w:cs="Calibri"/>
+        </w:rPr>
+      </w:pPr>
+    </w:p>
+    <w:p>
+      <w:pPr>
+        <w:jc w:val="both"/>
+        <w:rPr>
+          <w:rFonts w:ascii="Calibri" w:hAnsi="Calibri" w:cs="Calibri"/>
+          <w:b/>
+        </w:rPr>
+      </w:pPr>
+      <w:r>
+        <w:rPr>
+          <w:rFonts w:ascii="Calibri" w:hAnsi="Calibri" w:cs="Calibri"/>
+          <w:b/>
+        </w:rPr>
+        <w:t>Drawback</w:t>
+      </w:r>
+      <w:r>
+        <w:rPr>
+          <w:rFonts w:ascii="Calibri" w:hAnsi="Calibri" w:cs="Calibri"/>
+          <w:b/>
+        </w:rPr>
+        <w:t>s</w:t>
+      </w:r>
+      <w:r>
+        <w:rPr>
+          <w:rFonts w:ascii="Calibri" w:hAnsi="Calibri" w:cs="Calibri"/>
+          <w:b/>
+        </w:rPr>
+        <w:t xml:space="preserve"> of Waterfall Methodology</w:t>
+      </w:r>
+      <w:r>
+        <w:rPr>
+          <w:rFonts w:ascii="Calibri" w:hAnsi="Calibri" w:cs="Calibri"/>
+          <w:b/>
+        </w:rPr>
+        <w:t>:</w:t>
+      </w:r>
+    </w:p>
+    <w:p>
+      <w:pPr>
+        <w:jc w:val="both"/>
+        <w:rPr>
+          <w:rFonts w:ascii="Calibri" w:hAnsi="Calibri" w:cs="Calibri"/>
+          <w:b/>
+        </w:rPr>
+      </w:pPr>
+    </w:p>
+    <w:p>
+      <w:pPr>
+        <w:pStyle w:val="ListParagraph"/>
+        <w:numPr>
+          <w:ilvl w:val="0"/>
+          <w:numId w:val="19"/>
+        </w:numPr>
+        <w:rPr>
+          <w:rFonts w:ascii="Calibri" w:hAnsi="Calibri" w:cs="Calibri"/>
+        </w:rPr>
+      </w:pPr>
+      <w:r>
+        <w:rPr>
+          <w:rFonts w:ascii="Calibri" w:hAnsi="Calibri" w:cs="Calibri"/>
+          <w:b/>
+        </w:rPr>
+        <w:t>Longer Delivery Times:</w:t>
+      </w:r>
+      <w:r>
+        <w:rPr>
+          <w:rFonts w:ascii="Calibri" w:hAnsi="Calibri" w:cs="Calibri"/>
+        </w:rPr>
+        <w:t xml:space="preserve"> The rigid, step-by-step nature of the Waterfall approach can extend the overall project duration. Since each phase must be completed before moving on, any delay in one phase affects the entire timeline.</w:t>
+      </w:r>
+    </w:p>
+    <w:p>
+      <w:pPr>
+        <w:pStyle w:val="ListParagraph"/>
+        <w:rPr>
+          <w:rFonts w:ascii="Calibri" w:hAnsi="Calibri" w:cs="Calibri"/>
+        </w:rPr>
+      </w:pPr>
+    </w:p>
+    <w:p>
+      <w:pPr>
+        <w:pStyle w:val="ListParagraph"/>
+        <w:numPr>
+          <w:ilvl w:val="0"/>
+          <w:numId w:val="19"/>
+        </w:numPr>
+        <w:rPr>
+          <w:rFonts w:ascii="Calibri" w:hAnsi="Calibri" w:cs="Calibri"/>
+        </w:rPr>
+      </w:pPr>
+      <w:r>
+        <w:rPr>
+          <w:rFonts w:ascii="Calibri" w:hAnsi="Calibri" w:cs="Calibri"/>
+          <w:b/>
+        </w:rPr>
+        <w:t xml:space="preserve">Difficulty in Time Estimation: </w:t>
+      </w:r>
+      <w:r>
+        <w:rPr>
+          <w:rFonts w:ascii="Calibri" w:hAnsi="Calibri" w:cs="Calibri"/>
+        </w:rPr>
+        <w:t>Estimating the project's total duration is challenging due to various factors such as organizational processes, project-specific complexities, and unforeseen delays. This uncertainty can make planning and scheduling difficult.</w:t>
+      </w:r>
+    </w:p>
+    <w:p>
+      <w:pPr>
+        <w:pStyle w:val="ListParagraph"/>
+        <w:rPr>
+          <w:rFonts w:ascii="Calibri" w:hAnsi="Calibri" w:cs="Calibri"/>
+        </w:rPr>
+      </w:pPr>
+    </w:p>
+    <w:p>
+      <w:pPr>
+        <w:pStyle w:val="ListParagraph"/>
+        <w:numPr>
+          <w:ilvl w:val="0"/>
+          <w:numId w:val="19"/>
+        </w:numPr>
+        <w:rPr>
+          <w:rFonts w:ascii="Calibri" w:hAnsi="Calibri" w:cs="Calibri"/>
+        </w:rPr>
+      </w:pPr>
+      <w:r>
+        <w:rPr>
+          <w:rFonts w:ascii="Calibri" w:hAnsi="Calibri" w:cs="Calibri"/>
+          <w:b/>
+        </w:rPr>
+        <w:t xml:space="preserve">Difficulty in </w:t>
+      </w:r>
+      <w:r>
+        <w:rPr>
+          <w:rFonts w:ascii="Calibri" w:hAnsi="Calibri" w:cs="Calibri"/>
+          <w:b/>
+        </w:rPr>
+        <w:t>Welcoming</w:t>
+      </w:r>
+      <w:r>
+        <w:rPr>
+          <w:rFonts w:ascii="Calibri" w:hAnsi="Calibri" w:cs="Calibri"/>
+          <w:b/>
+        </w:rPr>
+        <w:t xml:space="preserve"> New Requirements:</w:t>
+      </w:r>
+      <w:r>
+        <w:rPr>
+          <w:rFonts w:ascii="Calibri" w:hAnsi="Calibri" w:cs="Calibri"/>
+        </w:rPr>
+        <w:t xml:space="preserve"> Adapting to new requirements in a dynamic environment is challenging within the Waterfall Model. Any change in project requirements often necessitates revisiting the initial stages of requirements and design, causing potential disruptions.</w:t>
+      </w:r>
+    </w:p>
+    <w:p>
+      <w:pPr>
+        <w:pStyle w:val="ListParagraph"/>
+        <w:rPr>
+          <w:rFonts w:ascii="Calibri" w:hAnsi="Calibri" w:cs="Calibri"/>
+        </w:rPr>
+      </w:pPr>
+    </w:p>
+    <w:p>
+      <w:pPr>
+        <w:pStyle w:val="ListParagraph"/>
+        <w:numPr>
+          <w:ilvl w:val="0"/>
+          <w:numId w:val="19"/>
+        </w:numPr>
+        <w:rPr>
+          <w:rFonts w:ascii="Calibri" w:hAnsi="Calibri" w:cs="Calibri"/>
+        </w:rPr>
+      </w:pPr>
+      <w:r>
+        <w:rPr>
+          <w:rFonts w:ascii="Calibri" w:hAnsi="Calibri" w:cs="Calibri"/>
+          <w:b/>
+        </w:rPr>
+        <w:t xml:space="preserve">Limited Client </w:t>
+      </w:r>
+      <w:r>
+        <w:rPr>
+          <w:rFonts w:ascii="Calibri" w:hAnsi="Calibri" w:cs="Calibri"/>
+          <w:b/>
+        </w:rPr>
+        <w:t>Involvement</w:t>
+      </w:r>
+      <w:r>
+        <w:rPr>
+          <w:rFonts w:ascii="Calibri" w:hAnsi="Calibri" w:cs="Calibri"/>
+          <w:b/>
+        </w:rPr>
+        <w:t>:</w:t>
+      </w:r>
+      <w:r>
+        <w:rPr>
+          <w:rFonts w:ascii="Calibri" w:hAnsi="Calibri" w:cs="Calibri"/>
+        </w:rPr>
+        <w:t xml:space="preserve"> Once the requirement phase concludes, client involvement and feedback become limited. This reduces the chances of incorporating valuable client input into the project during later stages, hindering the ability to make necessary improvements.</w:t>
+      </w:r>
+    </w:p>
+    <w:p>
+      <w:pPr>
+        <w:pStyle w:val="ListParagraph"/>
+        <w:numPr>
+          <w:ilvl w:val="0"/>
+          <w:numId w:val="19"/>
+        </w:numPr>
+        <w:rPr>
+          <w:rFonts w:ascii="Calibri" w:hAnsi="Calibri" w:cs="Calibri"/>
+        </w:rPr>
+      </w:pPr>
+      <w:r>
+        <w:rPr>
+          <w:rFonts w:ascii="Calibri" w:hAnsi="Calibri" w:cs="Calibri"/>
+          <w:b/>
+        </w:rPr>
+        <w:t>Lot of Change</w:t>
+      </w:r>
+      <w:r>
+        <w:rPr>
+          <w:rFonts w:ascii="Calibri" w:hAnsi="Calibri" w:cs="Calibri"/>
+          <w:b/>
+        </w:rPr>
+        <w:t xml:space="preserve"> Requests:</w:t>
+      </w:r>
+      <w:r>
+        <w:rPr>
+          <w:rFonts w:ascii="Calibri" w:hAnsi="Calibri" w:cs="Calibri"/>
+        </w:rPr>
+        <w:t xml:space="preserve"> Clients may have numerous change requests after the project's execution. This influx of feature requests can pose challenges in terms of maintenance and may cause delays in the final product launch.</w:t>
+      </w:r>
+    </w:p>
+    <w:p>
+      <w:pPr>
+        <w:pStyle w:val="ListParagraph"/>
+        <w:rPr>
+          <w:rFonts w:ascii="Calibri" w:hAnsi="Calibri" w:cs="Calibri"/>
+        </w:rPr>
+      </w:pPr>
+    </w:p>
+    <w:p>
+      <w:pPr>
+        <w:pStyle w:val="ListParagraph"/>
+        <w:numPr>
+          <w:ilvl w:val="0"/>
+          <w:numId w:val="19"/>
+        </w:numPr>
+        <w:rPr>
+          <w:rFonts w:ascii="Calibri" w:hAnsi="Calibri" w:cs="Calibri"/>
+        </w:rPr>
+      </w:pPr>
+      <w:r>
+        <w:rPr>
+          <w:rFonts w:ascii="Calibri" w:hAnsi="Calibri" w:cs="Calibri"/>
+          <w:b/>
+        </w:rPr>
+        <w:lastRenderedPageBreak/>
+        <w:t>Deadline Creep:</w:t>
+      </w:r>
+      <w:r>
+        <w:rPr>
+          <w:rFonts w:ascii="Calibri" w:hAnsi="Calibri" w:cs="Calibri"/>
+        </w:rPr>
+        <w:t xml:space="preserve"> Issues encountered in one phase of the project can bring the entire process to a halt. Addressing these problems may require revisiting previous phases, leading to delays and potential disruptions to the project timeline.</w:t>
+      </w:r>
+    </w:p>
+    <w:p>
+      <w:pPr>
+        <w:pStyle w:val="ListParagraph"/>
+        <w:rPr>
+          <w:rFonts w:ascii="Calibri" w:hAnsi="Calibri" w:cs="Calibri"/>
+        </w:rPr>
+      </w:pPr>
+    </w:p>
+    <w:p>
+      <w:pPr>
+        <w:pStyle w:val="ListParagraph"/>
+        <w:numPr>
+          <w:ilvl w:val="0"/>
+          <w:numId w:val="19"/>
+        </w:numPr>
+        <w:jc w:val="both"/>
+        <w:rPr>
+          <w:rFonts w:ascii="Calibri" w:hAnsi="Calibri" w:cs="Calibri"/>
+        </w:rPr>
+      </w:pPr>
+      <w:hyperlink r:id="rId45" w:history="1">
+        <w:r>
+          <w:rPr>
+            <w:rStyle w:val="Hyperlink"/>
+            <w:rFonts w:ascii="Calibri" w:hAnsi="Calibri" w:cs="Calibri"/>
+          </w:rPr>
+          <w:t>https://developer.ibm.com/articles/waterfall-model-advantages-disadvantages/</w:t>
+        </w:r>
+      </w:hyperlink>
+    </w:p>
+    <w:p>
+      <w:pPr>
+        <w:pStyle w:val="ListParagraph"/>
+        <w:rPr>
+          <w:rFonts w:ascii="Calibri" w:hAnsi="Calibri" w:cs="Calibri"/>
+        </w:rPr>
+      </w:pPr>
+    </w:p>
+    <w:p>
+      <w:pPr>
+        <w:pStyle w:val="ListParagraph"/>
+        <w:numPr>
+          <w:ilvl w:val="0"/>
+          <w:numId w:val="19"/>
+        </w:numPr>
+        <w:jc w:val="both"/>
+        <w:rPr>
+          <w:rFonts w:ascii="Calibri" w:hAnsi="Calibri" w:cs="Calibri"/>
+        </w:rPr>
+      </w:pPr>
+      <w:hyperlink r:id="rId46" w:history="1">
+        <w:r>
+          <w:rPr>
+            <w:rStyle w:val="Hyperlink"/>
+            <w:rFonts w:ascii="Calibri" w:hAnsi="Calibri" w:cs="Calibri"/>
+          </w:rPr>
+          <w:t>https://www.atlassian.com/agile/project-management/waterfall-methodology</w:t>
+        </w:r>
+      </w:hyperlink>
+    </w:p>
+    <w:p>
+      <w:pPr>
+        <w:pStyle w:val="ListParagraph"/>
+        <w:rPr>
+          <w:rFonts w:ascii="Calibri" w:hAnsi="Calibri" w:cs="Calibri"/>
+        </w:rPr>
+      </w:pPr>
+    </w:p>
+    <w:p>
+      <w:pPr>
         <w:jc w:val="both"/>
         <w:rPr>
           <w:rFonts w:ascii="Calibri" w:hAnsi="Calibri" w:cs="Calibri"/>
@@ -14128,7 +14890,7 @@
         </w:rPr>
         <w:t xml:space="preserve"> </w:t>
       </w:r>
-      <w:hyperlink r:id="rId45" w:history="1">
+      <w:hyperlink r:id="rId47" w:history="1">
         <w:r>
           <w:rPr>
             <w:rStyle w:val="Hyperlink"/>
@@ -14191,7 +14953,7 @@
         </w:rPr>
         <w:t xml:space="preserve"> </w:t>
       </w:r>
-      <w:hyperlink r:id="rId46" w:history="1">
+      <w:hyperlink r:id="rId48" w:history="1">
         <w:r>
           <w:rPr>
             <w:rStyle w:val="Hyperlink"/>
@@ -14211,7 +14973,7 @@
           <w:noProof/>
         </w:rPr>
         <w:drawing>
-          <wp:inline distT="0" distB="0" distL="0" distR="0" wp14:anchorId="0C587A5A" wp14:editId="5D5C0D0D">
+          <wp:inline distT="0" distB="0" distL="0" distR="0" wp14:anchorId="0C587A5A" wp14:editId="33A04F4E">
             <wp:extent cx="4683949" cy="3513221"/>
             <wp:effectExtent l="0" t="0" r="2540" b="0"/>
             <wp:docPr id="7" name="Picture 7" descr="https://i0.wp.com/jordanjob.me/wp-content/uploads/2015/12/Scrum-Diagram-JordanJob.me_.png?fit=3000%2C2250&amp;ssl=1"/>
@@ -14228,7 +14990,7 @@
                     </pic:cNvPicPr>
                   </pic:nvPicPr>
                   <pic:blipFill>
-                    <a:blip r:embed="rId47" cstate="print">
+                    <a:blip r:embed="rId49" cstate="print">
                       <a:extLst>
                         <a:ext uri="{28A0092B-C50C-407E-A947-70E740481C1C}">
                           <a14:useLocalDpi xmlns:a14="http://schemas.microsoft.com/office/drawing/2010/main" val="0"/>
@@ -14276,7 +15038,7 @@
           <w:rPr>
             <w:noProof/>
           </w:rPr>
-          <w:t>18</w:t>
+          <w:t>20</w:t>
         </w:r>
       </w:fldSimple>
       <w:r>
@@ -15195,7 +15957,7 @@
     </w:p>
     <w:p/>
     <w:p>
-      <w:hyperlink r:id="rId48" w:history="1">
+      <w:hyperlink r:id="rId50" w:history="1">
         <w:r>
           <w:rPr>
             <w:rStyle w:val="Hyperlink"/>
@@ -15205,7 +15967,7 @@
       </w:hyperlink>
     </w:p>
     <w:p>
-      <w:hyperlink r:id="rId49" w:history="1">
+      <w:hyperlink r:id="rId51" w:history="1">
         <w:r>
           <w:rPr>
             <w:rStyle w:val="Hyperlink"/>
@@ -15215,7 +15977,7 @@
       </w:hyperlink>
     </w:p>
     <w:p>
-      <w:hyperlink r:id="rId50" w:history="1">
+      <w:hyperlink r:id="rId52" w:history="1">
         <w:r>
           <w:rPr>
             <w:rStyle w:val="Hyperlink"/>
@@ -15225,7 +15987,7 @@
       </w:hyperlink>
     </w:p>
     <w:p>
-      <w:hyperlink r:id="rId51" w:history="1">
+      <w:hyperlink r:id="rId53" w:history="1">
         <w:r>
           <w:rPr>
             <w:rStyle w:val="Hyperlink"/>
@@ -15238,8 +16000,8 @@
     <w:p/>
     <w:p/>
     <w:sectPr>
-      <w:footerReference w:type="default" r:id="rId52"/>
-      <w:footerReference w:type="first" r:id="rId53"/>
+      <w:footerReference w:type="default" r:id="rId54"/>
+      <w:footerReference w:type="first" r:id="rId55"/>
       <w:pgSz w:w="11906" w:h="16838"/>
       <w:pgMar w:top="1440" w:right="1440" w:bottom="1440" w:left="1440" w:header="708" w:footer="708" w:gutter="0"/>
       <w:pgNumType w:start="1"/>

</xml_diff>

<commit_message>
Add task 3 to team member 3
This task includes screenshots of pull request and final merge of the task 3.
</commit_message>
<xml_diff>
--- a/Perth4_PROG6001_02.docx
+++ b/Perth4_PROG6001_02.docx
@@ -309,31 +309,59 @@
                 <w:sz w:val="28"/>
               </w:rPr>
             </w:pPr>
+            <w:proofErr w:type="spellStart"/>
             <w:r>
               <w:rPr>
                 <w:rFonts w:cstheme="minorHAnsi"/>
                 <w:b/>
                 <w:sz w:val="28"/>
               </w:rPr>
-              <w:t xml:space="preserve">Hewa </w:t>
-            </w:r>
-            <w:proofErr w:type="spellStart"/>
+              <w:t>Hewa</w:t>
+            </w:r>
+            <w:proofErr w:type="spellEnd"/>
             <w:r>
               <w:rPr>
                 <w:rFonts w:cstheme="minorHAnsi"/>
                 <w:b/>
                 <w:sz w:val="28"/>
               </w:rPr>
-              <w:t>Iddagodage</w:t>
-            </w:r>
-            <w:proofErr w:type="spellEnd"/>
+              <w:t xml:space="preserve"> </w:t>
+            </w:r>
+            <w:proofErr w:type="spellStart"/>
             <w:r>
               <w:rPr>
                 <w:rFonts w:cstheme="minorHAnsi"/>
                 <w:b/>
                 <w:sz w:val="28"/>
               </w:rPr>
-              <w:t xml:space="preserve"> Viran </w:t>
+              <w:t>Iddagodage</w:t>
+            </w:r>
+            <w:proofErr w:type="spellEnd"/>
+            <w:r>
+              <w:rPr>
+                <w:rFonts w:cstheme="minorHAnsi"/>
+                <w:b/>
+                <w:sz w:val="28"/>
+              </w:rPr>
+              <w:t xml:space="preserve"> </w:t>
+            </w:r>
+            <w:proofErr w:type="spellStart"/>
+            <w:r>
+              <w:rPr>
+                <w:rFonts w:cstheme="minorHAnsi"/>
+                <w:b/>
+                <w:sz w:val="28"/>
+              </w:rPr>
+              <w:t>Viran</w:t>
+            </w:r>
+            <w:proofErr w:type="spellEnd"/>
+            <w:r>
+              <w:rPr>
+                <w:rFonts w:cstheme="minorHAnsi"/>
+                <w:b/>
+                <w:sz w:val="28"/>
+              </w:rPr>
+              <w:t xml:space="preserve"> </w:t>
             </w:r>
             <w:proofErr w:type="spellStart"/>
             <w:r>
@@ -967,28 +995,53 @@
                 <w:lang w:val="en-US"/>
               </w:rPr>
             </w:pPr>
+            <w:proofErr w:type="spellStart"/>
             <w:r>
               <w:rPr>
                 <w:rFonts w:cstheme="minorHAnsi"/>
                 <w:lang w:val="en-US"/>
               </w:rPr>
-              <w:t xml:space="preserve">Hewa </w:t>
-            </w:r>
-            <w:proofErr w:type="spellStart"/>
+              <w:t>Hewa</w:t>
+            </w:r>
+            <w:proofErr w:type="spellEnd"/>
             <w:r>
               <w:rPr>
                 <w:rFonts w:cstheme="minorHAnsi"/>
                 <w:lang w:val="en-US"/>
               </w:rPr>
-              <w:t>Iddagodage</w:t>
-            </w:r>
-            <w:proofErr w:type="spellEnd"/>
+              <w:t xml:space="preserve"> </w:t>
+            </w:r>
+            <w:proofErr w:type="spellStart"/>
             <w:r>
               <w:rPr>
                 <w:rFonts w:cstheme="minorHAnsi"/>
                 <w:lang w:val="en-US"/>
               </w:rPr>
-              <w:t xml:space="preserve"> Viran </w:t>
+              <w:t>Iddagodage</w:t>
+            </w:r>
+            <w:proofErr w:type="spellEnd"/>
+            <w:r>
+              <w:rPr>
+                <w:rFonts w:cstheme="minorHAnsi"/>
+                <w:lang w:val="en-US"/>
+              </w:rPr>
+              <w:t xml:space="preserve"> </w:t>
+            </w:r>
+            <w:proofErr w:type="spellStart"/>
+            <w:r>
+              <w:rPr>
+                <w:rFonts w:cstheme="minorHAnsi"/>
+                <w:lang w:val="en-US"/>
+              </w:rPr>
+              <w:t>Viran</w:t>
+            </w:r>
+            <w:proofErr w:type="spellEnd"/>
+            <w:r>
+              <w:rPr>
+                <w:rFonts w:cstheme="minorHAnsi"/>
+                <w:lang w:val="en-US"/>
+              </w:rPr>
+              <w:t xml:space="preserve"> </w:t>
             </w:r>
             <w:proofErr w:type="spellStart"/>
             <w:r>
@@ -3615,7 +3668,7 @@
                 <v:stroke joinstyle="miter"/>
                 <v:path gradientshapeok="t" o:connecttype="rect"/>
               </v:shapetype>
-              <v:shape id="Text Box 1" o:spid="_x0000_s1026" type="#_x0000_t202" style="position:absolute;left:0;text-align:left;margin-left:0;margin-top:219.85pt;width:479.2pt;height:.05pt;z-index:251660288;visibility:visible;mso-wrap-style:square;mso-wrap-distance-left:9pt;mso-wrap-distance-top:0;mso-wrap-distance-right:9pt;mso-wrap-distance-bottom:0;mso-position-horizontal:absolute;mso-position-horizontal-relative:text;mso-position-vertical:absolute;mso-position-vertical-relative:text;v-text-anchor:top" o:gfxdata="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" stroked="f">
+              <v:shape id="Text Box 1" o:spid="_x0000_s1026" type="#_x0000_t202" style="position:absolute;left:0;text-align:left;margin-left:0;margin-top:219.85pt;width:479.2pt;height:.05pt;z-index:251660288;visibility:visible;mso-wrap-style:square;mso-wrap-distance-left:9pt;mso-wrap-distance-top:0;mso-wrap-distance-right:9pt;mso-wrap-distance-bottom:0;mso-position-horizontal:absolute;mso-position-horizontal-relative:text;mso-position-vertical:absolute;mso-position-vertical-relative:text;v-text-anchor:top" o:gfxdata="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" stroked="f">
                 <v:textbox style="mso-fit-shape-to-text:t" inset="0,0,0,0">
                   <w:txbxContent>
                     <w:p>
@@ -4174,7 +4227,7 @@
           </mc:Choice>
           <mc:Fallback>
             <w:pict>
-              <v:shape w14:anchorId="4A29976A" id="_x0000_s1027" type="#_x0000_t202" style="position:absolute;margin-left:0;margin-top:297.7pt;width:451.3pt;height:.05pt;z-index:251663360;visibility:visible;mso-wrap-style:square;mso-wrap-distance-left:9pt;mso-wrap-distance-top:0;mso-wrap-distance-right:9pt;mso-wrap-distance-bottom:0;mso-position-horizontal:absolute;mso-position-horizontal-relative:text;mso-position-vertical:absolute;mso-position-vertical-relative:text;v-text-anchor:top" o:gfxdata="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" stroked="f">
+              <v:shape w14:anchorId="4A29976A" id="_x0000_s1027" type="#_x0000_t202" style="position:absolute;margin-left:0;margin-top:297.7pt;width:451.3pt;height:.05pt;z-index:251663360;visibility:visible;mso-wrap-style:square;mso-wrap-distance-left:9pt;mso-wrap-distance-top:0;mso-wrap-distance-right:9pt;mso-wrap-distance-bottom:0;mso-position-horizontal:absolute;mso-position-horizontal-relative:text;mso-position-vertical:absolute;mso-position-vertical-relative:text;v-text-anchor:top" o:gfxdata="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" stroked="f">
                 <v:textbox style="mso-fit-shape-to-text:t" inset="0,0,0,0">
                   <w:txbxContent>
                     <w:p>
@@ -4566,7 +4619,27 @@
           <w:szCs w:val="32"/>
         </w:rPr>
         <w:lastRenderedPageBreak/>
-        <w:t xml:space="preserve">Team member 1 (Viran </w:t>
+        <w:t>Team member 1 (</w:t>
+      </w:r>
+      <w:proofErr w:type="spellStart"/>
+      <w:r>
+        <w:rPr>
+          <w:b/>
+          <w:bCs/>
+          <w:sz w:val="32"/>
+          <w:szCs w:val="32"/>
+        </w:rPr>
+        <w:t>Viran</w:t>
+      </w:r>
+      <w:proofErr w:type="spellEnd"/>
+      <w:r>
+        <w:rPr>
+          <w:b/>
+          <w:bCs/>
+          <w:sz w:val="32"/>
+          <w:szCs w:val="32"/>
+        </w:rPr>
+        <w:t xml:space="preserve"> </w:t>
       </w:r>
       <w:proofErr w:type="spellStart"/>
       <w:r>
@@ -4960,7 +5033,7 @@
           </mc:Choice>
           <mc:Fallback>
             <w:pict>
-              <v:shape w14:anchorId="3247D319" id="_x0000_s1028" type="#_x0000_t202" style="position:absolute;margin-left:3.55pt;margin-top:246.45pt;width:451.3pt;height:.05pt;z-index:251669504;visibility:visible;mso-wrap-style:square;mso-wrap-distance-left:9pt;mso-wrap-distance-top:0;mso-wrap-distance-right:9pt;mso-wrap-distance-bottom:0;mso-position-horizontal:absolute;mso-position-horizontal-relative:text;mso-position-vertical:absolute;mso-position-vertical-relative:text;v-text-anchor:top" o:gfxdata="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" stroked="f">
+              <v:shape w14:anchorId="3247D319" id="_x0000_s1028" type="#_x0000_t202" style="position:absolute;margin-left:3.55pt;margin-top:246.45pt;width:451.3pt;height:.05pt;z-index:251669504;visibility:visible;mso-wrap-style:square;mso-wrap-distance-left:9pt;mso-wrap-distance-top:0;mso-wrap-distance-right:9pt;mso-wrap-distance-bottom:0;mso-position-horizontal:absolute;mso-position-horizontal-relative:text;mso-position-vertical:absolute;mso-position-vertical-relative:text;v-text-anchor:top" o:gfxdata="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" stroked="f">
                 <v:textbox style="mso-fit-shape-to-text:t" inset="0,0,0,0">
                   <w:txbxContent>
                     <w:p>
@@ -5350,7 +5423,7 @@
           </mc:Choice>
           <mc:Fallback>
             <w:pict>
-              <v:shape w14:anchorId="7D01169E" id="_x0000_s1029" type="#_x0000_t202" style="position:absolute;margin-left:-12.9pt;margin-top:502.65pt;width:451.3pt;height:22.4pt;z-index:251671552;visibility:visible;mso-wrap-style:square;mso-height-percent:0;mso-wrap-distance-left:9pt;mso-wrap-distance-top:0;mso-wrap-distance-right:9pt;mso-wrap-distance-bottom:0;mso-position-horizontal:absolute;mso-position-horizontal-relative:text;mso-position-vertical:absolute;mso-position-vertical-relative:text;mso-height-percent:0;mso-height-relative:margin;v-text-anchor:top" o:gfxdata="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" stroked="f">
+              <v:shape w14:anchorId="7D01169E" id="_x0000_s1029" type="#_x0000_t202" style="position:absolute;margin-left:-12.9pt;margin-top:502.65pt;width:451.3pt;height:22.4pt;z-index:251671552;visibility:visible;mso-wrap-style:square;mso-height-percent:0;mso-wrap-distance-left:9pt;mso-wrap-distance-top:0;mso-wrap-distance-right:9pt;mso-wrap-distance-bottom:0;mso-position-horizontal:absolute;mso-position-horizontal-relative:text;mso-position-vertical:absolute;mso-position-vertical-relative:text;mso-height-percent:0;mso-height-relative:margin;v-text-anchor:top" o:gfxdata="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" stroked="f">
                 <v:textbox inset="0,0,0,0">
                   <w:txbxContent>
                     <w:p>
@@ -5787,7 +5860,13 @@
         <w:t>organisation background to the Request for Proposal</w:t>
       </w:r>
       <w:r>
-        <w:t xml:space="preserve"> (RFP). </w:t>
+        <w:t xml:space="preserve"> (RFP)</w:t>
+      </w:r>
+      <w:r>
+        <w:t xml:space="preserve"> in chapter 2</w:t>
+      </w:r>
+      <w:r>
+        <w:t xml:space="preserve">. </w:t>
       </w:r>
       <w:r>
         <w:t xml:space="preserve">See </w:t>
@@ -5796,13 +5875,10 @@
         <w:t>Figure</w:t>
       </w:r>
       <w:r>
-        <w:t xml:space="preserve"> 5 and </w:t>
-      </w:r>
-      <w:r>
-        <w:t>Figure</w:t>
-      </w:r>
-      <w:r>
-        <w:t xml:space="preserve"> 6 for the pull request and the final</w:t>
+        <w:t>s</w:t>
+      </w:r>
+      <w:r>
+        <w:t xml:space="preserve"> 5 and 6 for the pull request and the final</w:t>
       </w:r>
       <w:r>
         <w:t xml:space="preserve"> merge</w:t>
@@ -6159,7 +6235,7 @@
           </mc:Choice>
           <mc:Fallback>
             <w:pict>
-              <v:shape w14:anchorId="15152BD9" id="_x0000_s1030" type="#_x0000_t202" style="position:absolute;margin-left:0;margin-top:241.35pt;width:451.3pt;height:.05pt;z-index:251675648;visibility:visible;mso-wrap-style:square;mso-wrap-distance-left:9pt;mso-wrap-distance-top:0;mso-wrap-distance-right:9pt;mso-wrap-distance-bottom:0;mso-position-horizontal:absolute;mso-position-horizontal-relative:text;mso-position-vertical:absolute;mso-position-vertical-relative:text;v-text-anchor:top" o:gfxdata="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" stroked="f">
+              <v:shape w14:anchorId="15152BD9" id="_x0000_s1030" type="#_x0000_t202" style="position:absolute;margin-left:0;margin-top:241.35pt;width:451.3pt;height:.05pt;z-index:251675648;visibility:visible;mso-wrap-style:square;mso-wrap-distance-left:9pt;mso-wrap-distance-top:0;mso-wrap-distance-right:9pt;mso-wrap-distance-bottom:0;mso-position-horizontal:absolute;mso-position-horizontal-relative:text;mso-position-vertical:absolute;mso-position-vertical-relative:text;v-text-anchor:top" o:gfxdata="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" stroked="f">
                 <v:textbox style="mso-fit-shape-to-text:t" inset="0,0,0,0">
                   <w:txbxContent>
                     <w:p>
@@ -6469,7 +6545,13 @@
         <w:t>scheduling</w:t>
       </w:r>
       <w:r>
-        <w:t xml:space="preserve"> for the proposal process. </w:t>
+        <w:t xml:space="preserve"> for the proposal process</w:t>
+      </w:r>
+      <w:r>
+        <w:t xml:space="preserve"> in chapter 2</w:t>
+      </w:r>
+      <w:r>
+        <w:t xml:space="preserve">. </w:t>
       </w:r>
       <w:r>
         <w:t xml:space="preserve">Refer to </w:t>
@@ -6478,13 +6560,10 @@
         <w:t>Figure</w:t>
       </w:r>
       <w:r>
-        <w:t xml:space="preserve"> 7 and </w:t>
-      </w:r>
-      <w:r>
-        <w:t>Figure</w:t>
-      </w:r>
-      <w:r>
-        <w:t xml:space="preserve"> 8 for the pull request and final </w:t>
+        <w:t>s</w:t>
+      </w:r>
+      <w:r>
+        <w:t xml:space="preserve"> 7 and 8 for the pull request and final </w:t>
       </w:r>
       <w:r>
         <w:t>task merge</w:t>
@@ -6729,7 +6808,7 @@
           </mc:Choice>
           <mc:Fallback>
             <w:pict>
-              <v:shape w14:anchorId="20119F8C" id="_x0000_s1031" type="#_x0000_t202" style="position:absolute;margin-left:0;margin-top:262.6pt;width:451.3pt;height:.05pt;z-index:251678720;visibility:visible;mso-wrap-style:square;mso-wrap-distance-left:9pt;mso-wrap-distance-top:0;mso-wrap-distance-right:9pt;mso-wrap-distance-bottom:0;mso-position-horizontal:absolute;mso-position-horizontal-relative:text;mso-position-vertical:absolute;mso-position-vertical-relative:text;v-text-anchor:top" o:gfxdata="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" stroked="f">
+              <v:shape w14:anchorId="20119F8C" id="_x0000_s1031" type="#_x0000_t202" style="position:absolute;margin-left:0;margin-top:262.6pt;width:451.3pt;height:.05pt;z-index:251678720;visibility:visible;mso-wrap-style:square;mso-wrap-distance-left:9pt;mso-wrap-distance-top:0;mso-wrap-distance-right:9pt;mso-wrap-distance-bottom:0;mso-position-horizontal:absolute;mso-position-horizontal-relative:text;mso-position-vertical:absolute;mso-position-vertical-relative:text;v-text-anchor:top" o:gfxdata="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" stroked="f">
                 <v:textbox style="mso-fit-shape-to-text:t" inset="0,0,0,0">
                   <w:txbxContent>
                     <w:p>
@@ -7144,7 +7223,7 @@
           </mc:Choice>
           <mc:Fallback>
             <w:pict>
-              <v:shape w14:anchorId="5635B722" id="_x0000_s1032" type="#_x0000_t202" style="position:absolute;margin-left:2.95pt;margin-top:273.95pt;width:451.3pt;height:.05pt;z-index:251680768;visibility:visible;mso-wrap-style:square;mso-wrap-distance-left:9pt;mso-wrap-distance-top:0;mso-wrap-distance-right:9pt;mso-wrap-distance-bottom:0;mso-position-horizontal:absolute;mso-position-horizontal-relative:text;mso-position-vertical:absolute;mso-position-vertical-relative:text;v-text-anchor:top" o:gfxdata="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" stroked="f">
+              <v:shape w14:anchorId="5635B722" id="_x0000_s1032" type="#_x0000_t202" style="position:absolute;margin-left:2.95pt;margin-top:273.95pt;width:451.3pt;height:.05pt;z-index:251680768;visibility:visible;mso-wrap-style:square;mso-wrap-distance-left:9pt;mso-wrap-distance-top:0;mso-wrap-distance-right:9pt;mso-wrap-distance-bottom:0;mso-position-horizontal:absolute;mso-position-horizontal-relative:text;mso-position-vertical:absolute;mso-position-vertical-relative:text;v-text-anchor:top" o:gfxdata="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" stroked="f">
                 <v:textbox style="mso-fit-shape-to-text:t" inset="0,0,0,0">
                   <w:txbxContent>
                     <w:p>
@@ -7343,20 +7422,6 @@
     </w:p>
     <w:p>
       <w:pPr>
-        <w:rPr>
-          <w:rFonts w:cstheme="minorHAnsi"/>
-        </w:rPr>
-      </w:pPr>
-    </w:p>
-    <w:p>
-      <w:pPr>
-        <w:rPr>
-          <w:rFonts w:cstheme="minorHAnsi"/>
-        </w:rPr>
-      </w:pPr>
-    </w:p>
-    <w:p>
-      <w:pPr>
         <w:pStyle w:val="Heading3"/>
         <w:numPr>
           <w:ilvl w:val="1"/>
@@ -7444,7 +7509,13 @@
         <w:t>This task involves adding screenshots of pull requests and final merges of tasks related to team member 2.</w:t>
       </w:r>
       <w:r>
-        <w:t xml:space="preserve"> Refer to Figure 9 and Figure 10 for the pull request and final </w:t>
+        <w:t xml:space="preserve"> Refer to Figure</w:t>
+      </w:r>
+      <w:r>
+        <w:t>s</w:t>
+      </w:r>
+      <w:r>
+        <w:t xml:space="preserve"> 9 and 10 for the pull request and final </w:t>
       </w:r>
       <w:r>
         <w:t>task merge</w:t>
@@ -7616,7 +7687,7 @@
           </mc:Choice>
           <mc:Fallback>
             <w:pict>
-              <v:shape w14:anchorId="35F42038" id="_x0000_s1033" type="#_x0000_t202" style="position:absolute;margin-left:0;margin-top:277.85pt;width:451.3pt;height:.05pt;z-index:251696128;visibility:visible;mso-wrap-style:square;mso-wrap-distance-left:9pt;mso-wrap-distance-top:0;mso-wrap-distance-right:9pt;mso-wrap-distance-bottom:0;mso-position-horizontal:absolute;mso-position-horizontal-relative:text;mso-position-vertical:absolute;mso-position-vertical-relative:text;v-text-anchor:top" o:gfxdata="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" stroked="f">
+              <v:shape w14:anchorId="35F42038" id="_x0000_s1033" type="#_x0000_t202" style="position:absolute;margin-left:0;margin-top:277.85pt;width:451.3pt;height:.05pt;z-index:251696128;visibility:visible;mso-wrap-style:square;mso-wrap-distance-left:9pt;mso-wrap-distance-top:0;mso-wrap-distance-right:9pt;mso-wrap-distance-bottom:0;mso-position-horizontal:absolute;mso-position-horizontal-relative:text;mso-position-vertical:absolute;mso-position-vertical-relative:text;v-text-anchor:top" o:gfxdata="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" stroked="f">
                 <v:textbox style="mso-fit-shape-to-text:t" inset="0,0,0,0">
                   <w:txbxContent>
                     <w:p>
@@ -7960,7 +8031,7 @@
           </mc:Choice>
           <mc:Fallback>
             <w:pict>
-              <v:shape w14:anchorId="3664DD60" id="_x0000_s1034" type="#_x0000_t202" style="position:absolute;left:0;text-align:left;margin-left:-3.5pt;margin-top:532.1pt;width:451.3pt;height:.05pt;z-index:251699200;visibility:visible;mso-wrap-style:square;mso-wrap-distance-left:9pt;mso-wrap-distance-top:0;mso-wrap-distance-right:9pt;mso-wrap-distance-bottom:0;mso-position-horizontal:absolute;mso-position-horizontal-relative:text;mso-position-vertical:absolute;mso-position-vertical-relative:text;v-text-anchor:top" o:gfxdata="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" stroked="f">
+              <v:shape w14:anchorId="3664DD60" id="_x0000_s1034" type="#_x0000_t202" style="position:absolute;left:0;text-align:left;margin-left:-3.5pt;margin-top:532.1pt;width:451.3pt;height:.05pt;z-index:251699200;visibility:visible;mso-wrap-style:square;mso-wrap-distance-left:9pt;mso-wrap-distance-top:0;mso-wrap-distance-right:9pt;mso-wrap-distance-bottom:0;mso-position-horizontal:absolute;mso-position-horizontal-relative:text;mso-position-vertical:absolute;mso-position-vertical-relative:text;v-text-anchor:top" o:gfxdata="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" stroked="f">
                 <v:textbox style="mso-fit-shape-to-text:t" inset="0,0,0,0">
                   <w:txbxContent>
                     <w:p>
@@ -8178,6 +8249,7 @@
         </w:rPr>
         <w:t xml:space="preserve"> (</w:t>
       </w:r>
+      <w:proofErr w:type="spellStart"/>
       <w:r>
         <w:rPr>
           <w:b/>
@@ -8185,7 +8257,17 @@
           <w:sz w:val="32"/>
           <w:szCs w:val="32"/>
         </w:rPr>
-        <w:t xml:space="preserve">Sanduni </w:t>
+        <w:t>Sanduni</w:t>
+      </w:r>
+      <w:proofErr w:type="spellEnd"/>
+      <w:r>
+        <w:rPr>
+          <w:b/>
+          <w:bCs/>
+          <w:sz w:val="32"/>
+          <w:szCs w:val="32"/>
+        </w:rPr>
+        <w:t xml:space="preserve"> </w:t>
       </w:r>
       <w:proofErr w:type="spellStart"/>
       <w:r>
@@ -8443,7 +8525,7 @@
           </mc:Choice>
           <mc:Fallback>
             <w:pict>
-              <v:shape w14:anchorId="5964F124" id="_x0000_s1035" type="#_x0000_t202" style="position:absolute;left:0;text-align:left;margin-left:0;margin-top:260.85pt;width:472.15pt;height:.05pt;z-index:251683840;visibility:visible;mso-wrap-style:square;mso-wrap-distance-left:9pt;mso-wrap-distance-top:0;mso-wrap-distance-right:9pt;mso-wrap-distance-bottom:0;mso-position-horizontal:absolute;mso-position-horizontal-relative:text;mso-position-vertical:absolute;mso-position-vertical-relative:text;v-text-anchor:top" o:gfxdata="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" stroked="f">
+              <v:shape w14:anchorId="5964F124" id="_x0000_s1035" type="#_x0000_t202" style="position:absolute;left:0;text-align:left;margin-left:0;margin-top:260.85pt;width:472.15pt;height:.05pt;z-index:251683840;visibility:visible;mso-wrap-style:square;mso-wrap-distance-left:9pt;mso-wrap-distance-top:0;mso-wrap-distance-right:9pt;mso-wrap-distance-bottom:0;mso-position-horizontal:absolute;mso-position-horizontal-relative:text;mso-position-vertical:absolute;mso-position-vertical-relative:text;v-text-anchor:top" o:gfxdata="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" stroked="f">
                 <v:textbox style="mso-fit-shape-to-text:t" inset="0,0,0,0">
                   <w:txbxContent>
                     <w:p>
@@ -8562,7 +8644,7 @@
           <w14:ligatures w14:val="standardContextual"/>
         </w:rPr>
         <w:drawing>
-          <wp:anchor distT="0" distB="0" distL="114300" distR="114300" simplePos="0" relativeHeight="251681792" behindDoc="0" locked="0" layoutInCell="1" allowOverlap="1" wp14:anchorId="734F300F" wp14:editId="5F06A76B">
+          <wp:anchor distT="0" distB="0" distL="114300" distR="114300" simplePos="0" relativeHeight="251681792" behindDoc="0" locked="0" layoutInCell="1" allowOverlap="1" wp14:anchorId="734F300F" wp14:editId="484A6837">
             <wp:simplePos x="0" y="0"/>
             <wp:positionH relativeFrom="column">
               <wp:posOffset>0</wp:posOffset>
@@ -9017,7 +9099,7 @@
           </mc:Choice>
           <mc:Fallback>
             <w:pict>
-              <v:shape w14:anchorId="7B139C83" id="_x0000_s1036" type="#_x0000_t202" style="position:absolute;left:0;text-align:left;margin-left:-2.95pt;margin-top:282.4pt;width:451.3pt;height:.05pt;z-index:251689984;visibility:visible;mso-wrap-style:square;mso-wrap-distance-left:9pt;mso-wrap-distance-top:0;mso-wrap-distance-right:9pt;mso-wrap-distance-bottom:0;mso-position-horizontal:absolute;mso-position-horizontal-relative:text;mso-position-vertical:absolute;mso-position-vertical-relative:text;v-text-anchor:top" o:gfxdata="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" stroked="f">
+              <v:shape w14:anchorId="7B139C83" id="_x0000_s1036" type="#_x0000_t202" style="position:absolute;left:0;text-align:left;margin-left:-2.95pt;margin-top:282.4pt;width:451.3pt;height:.05pt;z-index:251689984;visibility:visible;mso-wrap-style:square;mso-wrap-distance-left:9pt;mso-wrap-distance-top:0;mso-wrap-distance-right:9pt;mso-wrap-distance-bottom:0;mso-position-horizontal:absolute;mso-position-horizontal-relative:text;mso-position-vertical:absolute;mso-position-vertical-relative:text;v-text-anchor:top" o:gfxdata="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" stroked="f">
                 <v:textbox style="mso-fit-shape-to-text:t" inset="0,0,0,0">
                   <w:txbxContent>
                     <w:p>
@@ -9262,7 +9344,7 @@
           <w14:ligatures w14:val="standardContextual"/>
         </w:rPr>
         <w:drawing>
-          <wp:anchor distT="0" distB="0" distL="114300" distR="114300" simplePos="0" relativeHeight="251684864" behindDoc="0" locked="0" layoutInCell="1" allowOverlap="1" wp14:anchorId="0B8D6B9F" wp14:editId="747F9F14">
+          <wp:anchor distT="0" distB="0" distL="114300" distR="114300" simplePos="0" relativeHeight="251684864" behindDoc="0" locked="0" layoutInCell="1" allowOverlap="1" wp14:anchorId="0B8D6B9F" wp14:editId="6FC088BB">
             <wp:simplePos x="0" y="0"/>
             <wp:positionH relativeFrom="column">
               <wp:posOffset>0</wp:posOffset>
@@ -9534,7 +9616,7 @@
           </mc:Choice>
           <mc:Fallback>
             <w:pict>
-              <v:shape w14:anchorId="56F3FB0A" id="_x0000_s1037" type="#_x0000_t202" style="position:absolute;left:0;text-align:left;margin-left:11.8pt;margin-top:288.6pt;width:451.3pt;height:.05pt;z-index:251686912;visibility:visible;mso-wrap-style:square;mso-wrap-distance-left:9pt;mso-wrap-distance-top:0;mso-wrap-distance-right:9pt;mso-wrap-distance-bottom:0;mso-position-horizontal:absolute;mso-position-horizontal-relative:text;mso-position-vertical:absolute;mso-position-vertical-relative:text;v-text-anchor:top" o:gfxdata="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" stroked="f">
+              <v:shape w14:anchorId="56F3FB0A" id="_x0000_s1037" type="#_x0000_t202" style="position:absolute;left:0;text-align:left;margin-left:11.8pt;margin-top:288.6pt;width:451.3pt;height:.05pt;z-index:251686912;visibility:visible;mso-wrap-style:square;mso-wrap-distance-left:9pt;mso-wrap-distance-top:0;mso-wrap-distance-right:9pt;mso-wrap-distance-bottom:0;mso-position-horizontal:absolute;mso-position-horizontal-relative:text;mso-position-vertical:absolute;mso-position-vertical-relative:text;v-text-anchor:top" o:gfxdata="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" stroked="f">
                 <v:textbox style="mso-fit-shape-to-text:t" inset="0,0,0,0">
                   <w:txbxContent>
                     <w:p>
@@ -10016,7 +10098,7 @@
           </mc:Choice>
           <mc:Fallback>
             <w:pict>
-              <v:shape w14:anchorId="6AD12493" id="_x0000_s1038" type="#_x0000_t202" style="position:absolute;margin-left:4.7pt;margin-top:259.35pt;width:451.3pt;height:.05pt;z-index:251705344;visibility:visible;mso-wrap-style:square;mso-wrap-distance-left:9pt;mso-wrap-distance-top:0;mso-wrap-distance-right:9pt;mso-wrap-distance-bottom:0;mso-position-horizontal:absolute;mso-position-horizontal-relative:text;mso-position-vertical:absolute;mso-position-vertical-relative:text;v-text-anchor:top" o:gfxdata="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" stroked="f">
+              <v:shape w14:anchorId="6AD12493" id="_x0000_s1038" type="#_x0000_t202" style="position:absolute;margin-left:4.7pt;margin-top:259.35pt;width:451.3pt;height:.05pt;z-index:251705344;visibility:visible;mso-wrap-style:square;mso-wrap-distance-left:9pt;mso-wrap-distance-top:0;mso-wrap-distance-right:9pt;mso-wrap-distance-bottom:0;mso-position-horizontal:absolute;mso-position-horizontal-relative:text;mso-position-vertical:absolute;mso-position-vertical-relative:text;v-text-anchor:top" o:gfxdata="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" stroked="f">
                 <v:textbox style="mso-fit-shape-to-text:t" inset="0,0,0,0">
                   <w:txbxContent>
                     <w:p>
@@ -10518,7 +10600,7 @@
           </mc:Choice>
           <mc:Fallback>
             <w:pict>
-              <v:shape w14:anchorId="1138D9C1" id="_x0000_s1039" type="#_x0000_t202" style="position:absolute;margin-left:0;margin-top:231.05pt;width:451.3pt;height:.05pt;z-index:251702272;visibility:visible;mso-wrap-style:square;mso-wrap-distance-left:9pt;mso-wrap-distance-top:0;mso-wrap-distance-right:9pt;mso-wrap-distance-bottom:0;mso-position-horizontal:absolute;mso-position-horizontal-relative:text;mso-position-vertical:absolute;mso-position-vertical-relative:text;v-text-anchor:top" o:gfxdata="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" stroked="f">
+              <v:shape w14:anchorId="1138D9C1" id="_x0000_s1039" type="#_x0000_t202" style="position:absolute;margin-left:0;margin-top:231.05pt;width:451.3pt;height:.05pt;z-index:251702272;visibility:visible;mso-wrap-style:square;mso-wrap-distance-left:9pt;mso-wrap-distance-top:0;mso-wrap-distance-right:9pt;mso-wrap-distance-bottom:0;mso-position-horizontal:absolute;mso-position-horizontal-relative:text;mso-position-vertical:absolute;mso-position-vertical-relative:text;v-text-anchor:top" o:gfxdata="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" stroked="f">
                 <v:textbox style="mso-fit-shape-to-text:t" inset="0,0,0,0">
                   <w:txbxContent>
                     <w:p>
@@ -11038,7 +11120,7 @@
           </mc:Choice>
           <mc:Fallback>
             <w:pict>
-              <v:shape w14:anchorId="1C28D906" id="_x0000_s1040" type="#_x0000_t202" style="position:absolute;margin-left:0;margin-top:210.6pt;width:451.3pt;height:.05pt;z-index:251693056;visibility:visible;mso-wrap-style:square;mso-wrap-distance-left:9pt;mso-wrap-distance-top:0;mso-wrap-distance-right:9pt;mso-wrap-distance-bottom:0;mso-position-horizontal:absolute;mso-position-horizontal-relative:text;mso-position-vertical:absolute;mso-position-vertical-relative:text;v-text-anchor:top" o:gfxdata="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" stroked="f">
+              <v:shape w14:anchorId="1C28D906" id="_x0000_s1040" type="#_x0000_t202" style="position:absolute;margin-left:0;margin-top:210.6pt;width:451.3pt;height:.05pt;z-index:251693056;visibility:visible;mso-wrap-style:square;mso-wrap-distance-left:9pt;mso-wrap-distance-top:0;mso-wrap-distance-right:9pt;mso-wrap-distance-bottom:0;mso-position-horizontal:absolute;mso-position-horizontal-relative:text;mso-position-vertical:absolute;mso-position-vertical-relative:text;v-text-anchor:top" o:gfxdata="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" stroked="f">
                 <v:textbox style="mso-fit-shape-to-text:t" inset="0,0,0,0">
                   <w:txbxContent>
                     <w:p>
@@ -11521,7 +11603,7 @@
           </mc:Choice>
           <mc:Fallback>
             <w:pict>
-              <v:shape w14:anchorId="79025481" id="_x0000_s1041" type="#_x0000_t202" style="position:absolute;left:0;text-align:left;margin-left:7.05pt;margin-top:249.8pt;width:451.3pt;height:.05pt;z-index:251711488;visibility:visible;mso-wrap-style:square;mso-wrap-distance-left:9pt;mso-wrap-distance-top:0;mso-wrap-distance-right:9pt;mso-wrap-distance-bottom:0;mso-position-horizontal:absolute;mso-position-horizontal-relative:text;mso-position-vertical:absolute;mso-position-vertical-relative:text;v-text-anchor:top" o:gfxdata="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" stroked="f">
+              <v:shape w14:anchorId="79025481" id="_x0000_s1041" type="#_x0000_t202" style="position:absolute;left:0;text-align:left;margin-left:7.05pt;margin-top:249.8pt;width:451.3pt;height:.05pt;z-index:251711488;visibility:visible;mso-wrap-style:square;mso-wrap-distance-left:9pt;mso-wrap-distance-top:0;mso-wrap-distance-right:9pt;mso-wrap-distance-bottom:0;mso-position-horizontal:absolute;mso-position-horizontal-relative:text;mso-position-vertical:absolute;mso-position-vertical-relative:text;v-text-anchor:top" o:gfxdata="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" stroked="f">
                 <v:textbox style="mso-fit-shape-to-text:t" inset="0,0,0,0">
                   <w:txbxContent>
                     <w:p>
@@ -12021,7 +12103,7 @@
           </mc:Choice>
           <mc:Fallback>
             <w:pict>
-              <v:shape w14:anchorId="2E9B80B6" id="_x0000_s1042" type="#_x0000_t202" style="position:absolute;margin-left:7.1pt;margin-top:223.25pt;width:451.3pt;height:.05pt;z-index:251708416;visibility:visible;mso-wrap-style:square;mso-wrap-distance-left:9pt;mso-wrap-distance-top:0;mso-wrap-distance-right:9pt;mso-wrap-distance-bottom:0;mso-position-horizontal:absolute;mso-position-horizontal-relative:text;mso-position-vertical:absolute;mso-position-vertical-relative:text;v-text-anchor:top" o:gfxdata="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" stroked="f">
+              <v:shape w14:anchorId="2E9B80B6" id="_x0000_s1042" type="#_x0000_t202" style="position:absolute;margin-left:7.1pt;margin-top:223.25pt;width:451.3pt;height:.05pt;z-index:251708416;visibility:visible;mso-wrap-style:square;mso-wrap-distance-left:9pt;mso-wrap-distance-top:0;mso-wrap-distance-right:9pt;mso-wrap-distance-bottom:0;mso-position-horizontal:absolute;mso-position-horizontal-relative:text;mso-position-vertical:absolute;mso-position-vertical-relative:text;v-text-anchor:top" o:gfxdata="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" stroked="f">
                 <v:textbox style="mso-fit-shape-to-text:t" inset="0,0,0,0">
                   <w:txbxContent>
                     <w:p>
@@ -12188,7 +12270,104 @@
       </w:r>
     </w:p>
     <w:p/>
+    <w:p>
+      <w:pPr>
+        <w:pStyle w:val="Heading3"/>
+        <w:numPr>
+          <w:ilvl w:val="1"/>
+          <w:numId w:val="1"/>
+        </w:numPr>
+        <w:rPr>
+          <w:b/>
+          <w:bCs/>
+          <w:color w:val="000000" w:themeColor="text1"/>
+          <w:sz w:val="28"/>
+          <w:szCs w:val="28"/>
+        </w:rPr>
+      </w:pPr>
+      <w:r>
+        <w:rPr>
+          <w:b/>
+          <w:bCs/>
+          <w:color w:val="000000" w:themeColor="text1"/>
+          <w:sz w:val="28"/>
+          <w:szCs w:val="28"/>
+        </w:rPr>
+        <w:t xml:space="preserve">Task </w:t>
+      </w:r>
+      <w:r>
+        <w:rPr>
+          <w:b/>
+          <w:bCs/>
+          <w:color w:val="000000" w:themeColor="text1"/>
+          <w:sz w:val="28"/>
+          <w:szCs w:val="28"/>
+        </w:rPr>
+        <w:t>3</w:t>
+      </w:r>
+      <w:r>
+        <w:rPr>
+          <w:b/>
+          <w:bCs/>
+          <w:color w:val="000000" w:themeColor="text1"/>
+          <w:sz w:val="28"/>
+          <w:szCs w:val="28"/>
+        </w:rPr>
+        <w:t xml:space="preserve">: </w:t>
+      </w:r>
+      <w:r>
+        <w:rPr>
+          <w:b/>
+          <w:bCs/>
+          <w:color w:val="000000" w:themeColor="text1"/>
+          <w:sz w:val="28"/>
+          <w:szCs w:val="28"/>
+        </w:rPr>
+        <w:t xml:space="preserve">Add </w:t>
+      </w:r>
+      <w:r>
+        <w:rPr>
+          <w:b/>
+          <w:bCs/>
+          <w:color w:val="000000" w:themeColor="text1"/>
+          <w:sz w:val="28"/>
+          <w:szCs w:val="28"/>
+        </w:rPr>
+        <w:t>project summary</w:t>
+      </w:r>
+      <w:r>
+        <w:rPr>
+          <w:b/>
+          <w:bCs/>
+          <w:color w:val="000000" w:themeColor="text1"/>
+          <w:sz w:val="28"/>
+          <w:szCs w:val="28"/>
+        </w:rPr>
+        <w:t xml:space="preserve"> to RFP</w:t>
+      </w:r>
+    </w:p>
     <w:p/>
+    <w:p>
+      <w:pPr>
+        <w:spacing w:line="360" w:lineRule="auto"/>
+        <w:jc w:val="both"/>
+      </w:pPr>
+      <w:r>
+        <w:t>This task involves adding details of the project summary to Request for Proposal (RFP)</w:t>
+      </w:r>
+      <w:r>
+        <w:t xml:space="preserve"> in chapter 2</w:t>
+      </w:r>
+      <w:r>
+        <w:t>.</w:t>
+      </w:r>
+      <w:r>
+        <w:t xml:space="preserve"> See Figures 19 and 20 for the pull request and the final merge of the task.</w:t>
+      </w:r>
+      <w:r>
+        <w:t xml:space="preserve"> </w:t>
+      </w:r>
+    </w:p>
     <w:p/>
     <w:p>
       <w:pPr>
@@ -12216,6 +12395,686 @@
           <w:rFonts w:cstheme="minorHAnsi"/>
         </w:rPr>
       </w:pPr>
+      <w:r>
+        <w:rPr>
+          <w:noProof/>
+        </w:rPr>
+        <w:lastRenderedPageBreak/>
+        <mc:AlternateContent>
+          <mc:Choice Requires="wps">
+            <w:drawing>
+              <wp:anchor distT="0" distB="0" distL="114300" distR="114300" simplePos="0" relativeHeight="251717632" behindDoc="0" locked="0" layoutInCell="1" allowOverlap="1" wp14:anchorId="62C1A2FB" wp14:editId="37A07A91">
+                <wp:simplePos x="0" y="0"/>
+                <wp:positionH relativeFrom="column">
+                  <wp:posOffset>0</wp:posOffset>
+                </wp:positionH>
+                <wp:positionV relativeFrom="paragraph">
+                  <wp:posOffset>6626006</wp:posOffset>
+                </wp:positionV>
+                <wp:extent cx="5731510" cy="635"/>
+                <wp:effectExtent l="0" t="0" r="0" b="12065"/>
+                <wp:wrapTopAndBottom/>
+                <wp:docPr id="1965002393" name="Text Box 1"/>
+                <wp:cNvGraphicFramePr/>
+                <a:graphic xmlns:a="http://schemas.openxmlformats.org/drawingml/2006/main">
+                  <a:graphicData uri="http://schemas.microsoft.com/office/word/2010/wordprocessingShape">
+                    <wps:wsp>
+                      <wps:cNvSpPr txBox="1"/>
+                      <wps:spPr>
+                        <a:xfrm>
+                          <a:off x="0" y="0"/>
+                          <a:ext cx="5731510" cy="635"/>
+                        </a:xfrm>
+                        <a:prstGeom prst="rect">
+                          <a:avLst/>
+                        </a:prstGeom>
+                        <a:solidFill>
+                          <a:prstClr val="white"/>
+                        </a:solidFill>
+                        <a:ln>
+                          <a:noFill/>
+                        </a:ln>
+                      </wps:spPr>
+                      <wps:txbx>
+                        <w:txbxContent>
+                          <w:p>
+                            <w:pPr>
+                              <w:pStyle w:val="Caption"/>
+                              <w:jc w:val="center"/>
+                              <w:rPr>
+                                <w:rFonts w:cstheme="minorHAnsi"/>
+                                <w:b/>
+                                <w:bCs/>
+                                <w:i w:val="0"/>
+                                <w:iCs w:val="0"/>
+                                <w:noProof/>
+                                <w:color w:val="000000" w:themeColor="text1"/>
+                                <w:sz w:val="20"/>
+                                <w:szCs w:val="20"/>
+                              </w:rPr>
+                            </w:pPr>
+                            <w:r>
+                              <w:rPr>
+                                <w:b/>
+                                <w:bCs/>
+                                <w:i w:val="0"/>
+                                <w:iCs w:val="0"/>
+                                <w:color w:val="000000" w:themeColor="text1"/>
+                                <w:sz w:val="20"/>
+                                <w:szCs w:val="20"/>
+                              </w:rPr>
+                              <w:t xml:space="preserve">Figure </w:t>
+                            </w:r>
+                            <w:r>
+                              <w:rPr>
+                                <w:b/>
+                                <w:bCs/>
+                                <w:i w:val="0"/>
+                                <w:iCs w:val="0"/>
+                                <w:color w:val="000000" w:themeColor="text1"/>
+                                <w:sz w:val="20"/>
+                                <w:szCs w:val="20"/>
+                              </w:rPr>
+                              <w:fldChar w:fldCharType="begin"/>
+                            </w:r>
+                            <w:r>
+                              <w:rPr>
+                                <w:b/>
+                                <w:bCs/>
+                                <w:i w:val="0"/>
+                                <w:iCs w:val="0"/>
+                                <w:color w:val="000000" w:themeColor="text1"/>
+                                <w:sz w:val="20"/>
+                                <w:szCs w:val="20"/>
+                              </w:rPr>
+                              <w:instrText xml:space="preserve"> SEQ Figure \* ARABIC </w:instrText>
+                            </w:r>
+                            <w:r>
+                              <w:rPr>
+                                <w:b/>
+                                <w:bCs/>
+                                <w:i w:val="0"/>
+                                <w:iCs w:val="0"/>
+                                <w:color w:val="000000" w:themeColor="text1"/>
+                                <w:sz w:val="20"/>
+                                <w:szCs w:val="20"/>
+                              </w:rPr>
+                              <w:fldChar w:fldCharType="separate"/>
+                            </w:r>
+                            <w:r>
+                              <w:rPr>
+                                <w:b/>
+                                <w:bCs/>
+                                <w:i w:val="0"/>
+                                <w:iCs w:val="0"/>
+                                <w:noProof/>
+                                <w:color w:val="000000" w:themeColor="text1"/>
+                                <w:sz w:val="20"/>
+                                <w:szCs w:val="20"/>
+                              </w:rPr>
+                              <w:t>20</w:t>
+                            </w:r>
+                            <w:r>
+                              <w:rPr>
+                                <w:b/>
+                                <w:bCs/>
+                                <w:i w:val="0"/>
+                                <w:iCs w:val="0"/>
+                                <w:color w:val="000000" w:themeColor="text1"/>
+                                <w:sz w:val="20"/>
+                                <w:szCs w:val="20"/>
+                              </w:rPr>
+                              <w:fldChar w:fldCharType="end"/>
+                            </w:r>
+                            <w:r>
+                              <w:rPr>
+                                <w:b/>
+                                <w:bCs/>
+                                <w:i w:val="0"/>
+                                <w:iCs w:val="0"/>
+                                <w:color w:val="000000" w:themeColor="text1"/>
+                                <w:sz w:val="20"/>
+                                <w:szCs w:val="20"/>
+                                <w:lang w:val="en-US"/>
+                              </w:rPr>
+                              <w:t xml:space="preserve"> - Final merge for adding project summary to RFP.</w:t>
+                            </w:r>
+                          </w:p>
+                        </w:txbxContent>
+                      </wps:txbx>
+                      <wps:bodyPr rot="0" spcFirstLastPara="0" vertOverflow="overflow" horzOverflow="overflow" vert="horz" wrap="square" lIns="0" tIns="0" rIns="0" bIns="0" numCol="1" spcCol="0" rtlCol="0" fromWordArt="0" anchor="t" anchorCtr="0" forceAA="0" compatLnSpc="1">
+                        <a:prstTxWarp prst="textNoShape">
+                          <a:avLst/>
+                        </a:prstTxWarp>
+                        <a:spAutoFit/>
+                      </wps:bodyPr>
+                    </wps:wsp>
+                  </a:graphicData>
+                </a:graphic>
+              </wp:anchor>
+            </w:drawing>
+          </mc:Choice>
+          <mc:Fallback>
+            <w:pict>
+              <v:shape w14:anchorId="62C1A2FB" id="_x0000_s1043" type="#_x0000_t202" style="position:absolute;margin-left:0;margin-top:521.75pt;width:451.3pt;height:.05pt;z-index:251717632;visibility:visible;mso-wrap-style:square;mso-wrap-distance-left:9pt;mso-wrap-distance-top:0;mso-wrap-distance-right:9pt;mso-wrap-distance-bottom:0;mso-position-horizontal:absolute;mso-position-horizontal-relative:text;mso-position-vertical:absolute;mso-position-vertical-relative:text;v-text-anchor:top" o:gfxdata="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" stroked="f">
+                <v:textbox style="mso-fit-shape-to-text:t" inset="0,0,0,0">
+                  <w:txbxContent>
+                    <w:p>
+                      <w:pPr>
+                        <w:pStyle w:val="Caption"/>
+                        <w:jc w:val="center"/>
+                        <w:rPr>
+                          <w:rFonts w:cstheme="minorHAnsi"/>
+                          <w:b/>
+                          <w:bCs/>
+                          <w:i w:val="0"/>
+                          <w:iCs w:val="0"/>
+                          <w:noProof/>
+                          <w:color w:val="000000" w:themeColor="text1"/>
+                          <w:sz w:val="20"/>
+                          <w:szCs w:val="20"/>
+                        </w:rPr>
+                      </w:pPr>
+                      <w:r>
+                        <w:rPr>
+                          <w:b/>
+                          <w:bCs/>
+                          <w:i w:val="0"/>
+                          <w:iCs w:val="0"/>
+                          <w:color w:val="000000" w:themeColor="text1"/>
+                          <w:sz w:val="20"/>
+                          <w:szCs w:val="20"/>
+                        </w:rPr>
+                        <w:t xml:space="preserve">Figure </w:t>
+                      </w:r>
+                      <w:r>
+                        <w:rPr>
+                          <w:b/>
+                          <w:bCs/>
+                          <w:i w:val="0"/>
+                          <w:iCs w:val="0"/>
+                          <w:color w:val="000000" w:themeColor="text1"/>
+                          <w:sz w:val="20"/>
+                          <w:szCs w:val="20"/>
+                        </w:rPr>
+                        <w:fldChar w:fldCharType="begin"/>
+                      </w:r>
+                      <w:r>
+                        <w:rPr>
+                          <w:b/>
+                          <w:bCs/>
+                          <w:i w:val="0"/>
+                          <w:iCs w:val="0"/>
+                          <w:color w:val="000000" w:themeColor="text1"/>
+                          <w:sz w:val="20"/>
+                          <w:szCs w:val="20"/>
+                        </w:rPr>
+                        <w:instrText xml:space="preserve"> SEQ Figure \* ARABIC </w:instrText>
+                      </w:r>
+                      <w:r>
+                        <w:rPr>
+                          <w:b/>
+                          <w:bCs/>
+                          <w:i w:val="0"/>
+                          <w:iCs w:val="0"/>
+                          <w:color w:val="000000" w:themeColor="text1"/>
+                          <w:sz w:val="20"/>
+                          <w:szCs w:val="20"/>
+                        </w:rPr>
+                        <w:fldChar w:fldCharType="separate"/>
+                      </w:r>
+                      <w:r>
+                        <w:rPr>
+                          <w:b/>
+                          <w:bCs/>
+                          <w:i w:val="0"/>
+                          <w:iCs w:val="0"/>
+                          <w:noProof/>
+                          <w:color w:val="000000" w:themeColor="text1"/>
+                          <w:sz w:val="20"/>
+                          <w:szCs w:val="20"/>
+                        </w:rPr>
+                        <w:t>20</w:t>
+                      </w:r>
+                      <w:r>
+                        <w:rPr>
+                          <w:b/>
+                          <w:bCs/>
+                          <w:i w:val="0"/>
+                          <w:iCs w:val="0"/>
+                          <w:color w:val="000000" w:themeColor="text1"/>
+                          <w:sz w:val="20"/>
+                          <w:szCs w:val="20"/>
+                        </w:rPr>
+                        <w:fldChar w:fldCharType="end"/>
+                      </w:r>
+                      <w:r>
+                        <w:rPr>
+                          <w:b/>
+                          <w:bCs/>
+                          <w:i w:val="0"/>
+                          <w:iCs w:val="0"/>
+                          <w:color w:val="000000" w:themeColor="text1"/>
+                          <w:sz w:val="20"/>
+                          <w:szCs w:val="20"/>
+                          <w:lang w:val="en-US"/>
+                        </w:rPr>
+                        <w:t xml:space="preserve"> - Final merge for adding project summary to RFP.</w:t>
+                      </w:r>
+                    </w:p>
+                  </w:txbxContent>
+                </v:textbox>
+                <w10:wrap type="topAndBottom"/>
+              </v:shape>
+            </w:pict>
+          </mc:Fallback>
+        </mc:AlternateContent>
+      </w:r>
+      <w:r>
+        <w:rPr>
+          <w:noProof/>
+        </w:rPr>
+        <mc:AlternateContent>
+          <mc:Choice Requires="wps">
+            <w:drawing>
+              <wp:anchor distT="0" distB="0" distL="114300" distR="114300" simplePos="0" relativeHeight="251714560" behindDoc="0" locked="0" layoutInCell="1" allowOverlap="1" wp14:anchorId="0F00B89C" wp14:editId="0C81C81D">
+                <wp:simplePos x="0" y="0"/>
+                <wp:positionH relativeFrom="column">
+                  <wp:posOffset>0</wp:posOffset>
+                </wp:positionH>
+                <wp:positionV relativeFrom="paragraph">
+                  <wp:posOffset>3267221</wp:posOffset>
+                </wp:positionV>
+                <wp:extent cx="5731510" cy="635"/>
+                <wp:effectExtent l="0" t="0" r="0" b="12065"/>
+                <wp:wrapTopAndBottom/>
+                <wp:docPr id="1286165664" name="Text Box 1"/>
+                <wp:cNvGraphicFramePr/>
+                <a:graphic xmlns:a="http://schemas.openxmlformats.org/drawingml/2006/main">
+                  <a:graphicData uri="http://schemas.microsoft.com/office/word/2010/wordprocessingShape">
+                    <wps:wsp>
+                      <wps:cNvSpPr txBox="1"/>
+                      <wps:spPr>
+                        <a:xfrm>
+                          <a:off x="0" y="0"/>
+                          <a:ext cx="5731510" cy="635"/>
+                        </a:xfrm>
+                        <a:prstGeom prst="rect">
+                          <a:avLst/>
+                        </a:prstGeom>
+                        <a:solidFill>
+                          <a:prstClr val="white"/>
+                        </a:solidFill>
+                        <a:ln>
+                          <a:noFill/>
+                        </a:ln>
+                      </wps:spPr>
+                      <wps:txbx>
+                        <w:txbxContent>
+                          <w:p>
+                            <w:pPr>
+                              <w:pStyle w:val="Caption"/>
+                              <w:jc w:val="center"/>
+                              <w:rPr>
+                                <w:rFonts w:cstheme="minorHAnsi"/>
+                                <w:b/>
+                                <w:bCs/>
+                                <w:i w:val="0"/>
+                                <w:iCs w:val="0"/>
+                                <w:noProof/>
+                                <w:color w:val="000000" w:themeColor="text1"/>
+                                <w:sz w:val="20"/>
+                                <w:szCs w:val="20"/>
+                              </w:rPr>
+                            </w:pPr>
+                            <w:r>
+                              <w:rPr>
+                                <w:b/>
+                                <w:bCs/>
+                                <w:i w:val="0"/>
+                                <w:iCs w:val="0"/>
+                                <w:color w:val="000000" w:themeColor="text1"/>
+                                <w:sz w:val="20"/>
+                                <w:szCs w:val="20"/>
+                              </w:rPr>
+                              <w:t xml:space="preserve">Figure </w:t>
+                            </w:r>
+                            <w:r>
+                              <w:rPr>
+                                <w:b/>
+                                <w:bCs/>
+                                <w:i w:val="0"/>
+                                <w:iCs w:val="0"/>
+                                <w:color w:val="000000" w:themeColor="text1"/>
+                                <w:sz w:val="20"/>
+                                <w:szCs w:val="20"/>
+                              </w:rPr>
+                              <w:fldChar w:fldCharType="begin"/>
+                            </w:r>
+                            <w:r>
+                              <w:rPr>
+                                <w:b/>
+                                <w:bCs/>
+                                <w:i w:val="0"/>
+                                <w:iCs w:val="0"/>
+                                <w:color w:val="000000" w:themeColor="text1"/>
+                                <w:sz w:val="20"/>
+                                <w:szCs w:val="20"/>
+                              </w:rPr>
+                              <w:instrText xml:space="preserve"> SEQ Figure \* ARABIC </w:instrText>
+                            </w:r>
+                            <w:r>
+                              <w:rPr>
+                                <w:b/>
+                                <w:bCs/>
+                                <w:i w:val="0"/>
+                                <w:iCs w:val="0"/>
+                                <w:color w:val="000000" w:themeColor="text1"/>
+                                <w:sz w:val="20"/>
+                                <w:szCs w:val="20"/>
+                              </w:rPr>
+                              <w:fldChar w:fldCharType="separate"/>
+                            </w:r>
+                            <w:r>
+                              <w:rPr>
+                                <w:b/>
+                                <w:bCs/>
+                                <w:i w:val="0"/>
+                                <w:iCs w:val="0"/>
+                                <w:noProof/>
+                                <w:color w:val="000000" w:themeColor="text1"/>
+                                <w:sz w:val="20"/>
+                                <w:szCs w:val="20"/>
+                              </w:rPr>
+                              <w:t>19</w:t>
+                            </w:r>
+                            <w:r>
+                              <w:rPr>
+                                <w:b/>
+                                <w:bCs/>
+                                <w:i w:val="0"/>
+                                <w:iCs w:val="0"/>
+                                <w:color w:val="000000" w:themeColor="text1"/>
+                                <w:sz w:val="20"/>
+                                <w:szCs w:val="20"/>
+                              </w:rPr>
+                              <w:fldChar w:fldCharType="end"/>
+                            </w:r>
+                            <w:r>
+                              <w:rPr>
+                                <w:b/>
+                                <w:bCs/>
+                                <w:i w:val="0"/>
+                                <w:iCs w:val="0"/>
+                                <w:color w:val="000000" w:themeColor="text1"/>
+                                <w:sz w:val="20"/>
+                                <w:szCs w:val="20"/>
+                                <w:lang w:val="en-US"/>
+                              </w:rPr>
+                              <w:t xml:space="preserve"> - Pull request for adding project summary to RFP.</w:t>
+                            </w:r>
+                          </w:p>
+                        </w:txbxContent>
+                      </wps:txbx>
+                      <wps:bodyPr rot="0" spcFirstLastPara="0" vertOverflow="overflow" horzOverflow="overflow" vert="horz" wrap="square" lIns="0" tIns="0" rIns="0" bIns="0" numCol="1" spcCol="0" rtlCol="0" fromWordArt="0" anchor="t" anchorCtr="0" forceAA="0" compatLnSpc="1">
+                        <a:prstTxWarp prst="textNoShape">
+                          <a:avLst/>
+                        </a:prstTxWarp>
+                        <a:spAutoFit/>
+                      </wps:bodyPr>
+                    </wps:wsp>
+                  </a:graphicData>
+                </a:graphic>
+              </wp:anchor>
+            </w:drawing>
+          </mc:Choice>
+          <mc:Fallback>
+            <w:pict>
+              <v:shape w14:anchorId="0F00B89C" id="_x0000_s1044" type="#_x0000_t202" style="position:absolute;margin-left:0;margin-top:257.25pt;width:451.3pt;height:.05pt;z-index:251714560;visibility:visible;mso-wrap-style:square;mso-wrap-distance-left:9pt;mso-wrap-distance-top:0;mso-wrap-distance-right:9pt;mso-wrap-distance-bottom:0;mso-position-horizontal:absolute;mso-position-horizontal-relative:text;mso-position-vertical:absolute;mso-position-vertical-relative:text;v-text-anchor:top" o:gfxdata="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" stroked="f">
+                <v:textbox style="mso-fit-shape-to-text:t" inset="0,0,0,0">
+                  <w:txbxContent>
+                    <w:p>
+                      <w:pPr>
+                        <w:pStyle w:val="Caption"/>
+                        <w:jc w:val="center"/>
+                        <w:rPr>
+                          <w:rFonts w:cstheme="minorHAnsi"/>
+                          <w:b/>
+                          <w:bCs/>
+                          <w:i w:val="0"/>
+                          <w:iCs w:val="0"/>
+                          <w:noProof/>
+                          <w:color w:val="000000" w:themeColor="text1"/>
+                          <w:sz w:val="20"/>
+                          <w:szCs w:val="20"/>
+                        </w:rPr>
+                      </w:pPr>
+                      <w:r>
+                        <w:rPr>
+                          <w:b/>
+                          <w:bCs/>
+                          <w:i w:val="0"/>
+                          <w:iCs w:val="0"/>
+                          <w:color w:val="000000" w:themeColor="text1"/>
+                          <w:sz w:val="20"/>
+                          <w:szCs w:val="20"/>
+                        </w:rPr>
+                        <w:t xml:space="preserve">Figure </w:t>
+                      </w:r>
+                      <w:r>
+                        <w:rPr>
+                          <w:b/>
+                          <w:bCs/>
+                          <w:i w:val="0"/>
+                          <w:iCs w:val="0"/>
+                          <w:color w:val="000000" w:themeColor="text1"/>
+                          <w:sz w:val="20"/>
+                          <w:szCs w:val="20"/>
+                        </w:rPr>
+                        <w:fldChar w:fldCharType="begin"/>
+                      </w:r>
+                      <w:r>
+                        <w:rPr>
+                          <w:b/>
+                          <w:bCs/>
+                          <w:i w:val="0"/>
+                          <w:iCs w:val="0"/>
+                          <w:color w:val="000000" w:themeColor="text1"/>
+                          <w:sz w:val="20"/>
+                          <w:szCs w:val="20"/>
+                        </w:rPr>
+                        <w:instrText xml:space="preserve"> SEQ Figure \* ARABIC </w:instrText>
+                      </w:r>
+                      <w:r>
+                        <w:rPr>
+                          <w:b/>
+                          <w:bCs/>
+                          <w:i w:val="0"/>
+                          <w:iCs w:val="0"/>
+                          <w:color w:val="000000" w:themeColor="text1"/>
+                          <w:sz w:val="20"/>
+                          <w:szCs w:val="20"/>
+                        </w:rPr>
+                        <w:fldChar w:fldCharType="separate"/>
+                      </w:r>
+                      <w:r>
+                        <w:rPr>
+                          <w:b/>
+                          <w:bCs/>
+                          <w:i w:val="0"/>
+                          <w:iCs w:val="0"/>
+                          <w:noProof/>
+                          <w:color w:val="000000" w:themeColor="text1"/>
+                          <w:sz w:val="20"/>
+                          <w:szCs w:val="20"/>
+                        </w:rPr>
+                        <w:t>19</w:t>
+                      </w:r>
+                      <w:r>
+                        <w:rPr>
+                          <w:b/>
+                          <w:bCs/>
+                          <w:i w:val="0"/>
+                          <w:iCs w:val="0"/>
+                          <w:color w:val="000000" w:themeColor="text1"/>
+                          <w:sz w:val="20"/>
+                          <w:szCs w:val="20"/>
+                        </w:rPr>
+                        <w:fldChar w:fldCharType="end"/>
+                      </w:r>
+                      <w:r>
+                        <w:rPr>
+                          <w:b/>
+                          <w:bCs/>
+                          <w:i w:val="0"/>
+                          <w:iCs w:val="0"/>
+                          <w:color w:val="000000" w:themeColor="text1"/>
+                          <w:sz w:val="20"/>
+                          <w:szCs w:val="20"/>
+                          <w:lang w:val="en-US"/>
+                        </w:rPr>
+                        <w:t xml:space="preserve"> - Pull request for adding project summary to RFP.</w:t>
+                      </w:r>
+                    </w:p>
+                  </w:txbxContent>
+                </v:textbox>
+                <w10:wrap type="topAndBottom"/>
+              </v:shape>
+            </w:pict>
+          </mc:Fallback>
+        </mc:AlternateContent>
+      </w:r>
+      <w:r>
+        <w:rPr>
+          <w:rFonts w:cstheme="minorHAnsi"/>
+          <w:noProof/>
+          <w14:ligatures w14:val="standardContextual"/>
+        </w:rPr>
+        <w:drawing>
+          <wp:anchor distT="0" distB="0" distL="114300" distR="114300" simplePos="0" relativeHeight="251712512" behindDoc="0" locked="0" layoutInCell="1" allowOverlap="1" wp14:anchorId="1B0A5907" wp14:editId="046ABDC8">
+            <wp:simplePos x="0" y="0"/>
+            <wp:positionH relativeFrom="column">
+              <wp:posOffset>0</wp:posOffset>
+            </wp:positionH>
+            <wp:positionV relativeFrom="paragraph">
+              <wp:posOffset>0</wp:posOffset>
+            </wp:positionV>
+            <wp:extent cx="5731510" cy="3142615"/>
+            <wp:effectExtent l="0" t="0" r="0" b="0"/>
+            <wp:wrapTopAndBottom/>
+            <wp:docPr id="1838036491" name="Picture 1" descr="A screenshot of a computer&#10;&#10;Description automatically generated"/>
+            <wp:cNvGraphicFramePr>
+              <a:graphicFrameLocks xmlns:a="http://schemas.openxmlformats.org/drawingml/2006/main" noChangeAspect="1"/>
+            </wp:cNvGraphicFramePr>
+            <a:graphic xmlns:a="http://schemas.openxmlformats.org/drawingml/2006/main">
+              <a:graphicData uri="http://schemas.openxmlformats.org/drawingml/2006/picture">
+                <pic:pic xmlns:pic="http://schemas.openxmlformats.org/drawingml/2006/picture">
+                  <pic:nvPicPr>
+                    <pic:cNvPr id="1838036491" name="Picture 1" descr="A screenshot of a computer&#10;&#10;Description automatically generated"/>
+                    <pic:cNvPicPr/>
+                  </pic:nvPicPr>
+                  <pic:blipFill>
+                    <a:blip r:embed="rId31" cstate="print">
+                      <a:extLst>
+                        <a:ext uri="{28A0092B-C50C-407E-A947-70E740481C1C}">
+                          <a14:useLocalDpi xmlns:a14="http://schemas.microsoft.com/office/drawing/2010/main" val="0"/>
+                        </a:ext>
+                      </a:extLst>
+                    </a:blip>
+                    <a:stretch>
+                      <a:fillRect/>
+                    </a:stretch>
+                  </pic:blipFill>
+                  <pic:spPr>
+                    <a:xfrm>
+                      <a:off x="0" y="0"/>
+                      <a:ext cx="5731510" cy="3142615"/>
+                    </a:xfrm>
+                    <a:prstGeom prst="rect">
+                      <a:avLst/>
+                    </a:prstGeom>
+                  </pic:spPr>
+                </pic:pic>
+              </a:graphicData>
+            </a:graphic>
+            <wp14:sizeRelH relativeFrom="page">
+              <wp14:pctWidth>0</wp14:pctWidth>
+            </wp14:sizeRelH>
+            <wp14:sizeRelV relativeFrom="page">
+              <wp14:pctHeight>0</wp14:pctHeight>
+            </wp14:sizeRelV>
+          </wp:anchor>
+        </w:drawing>
+      </w:r>
+    </w:p>
+    <w:p>
+      <w:pPr>
+        <w:rPr>
+          <w:rFonts w:cstheme="minorHAnsi"/>
+        </w:rPr>
+      </w:pPr>
+      <w:r>
+        <w:rPr>
+          <w:rFonts w:cstheme="minorHAnsi"/>
+          <w:noProof/>
+          <w14:ligatures w14:val="standardContextual"/>
+        </w:rPr>
+        <w:drawing>
+          <wp:anchor distT="0" distB="0" distL="114300" distR="114300" simplePos="0" relativeHeight="251715584" behindDoc="0" locked="0" layoutInCell="1" allowOverlap="1" wp14:anchorId="55812CDA" wp14:editId="42E27336">
+            <wp:simplePos x="0" y="0"/>
+            <wp:positionH relativeFrom="column">
+              <wp:posOffset>0</wp:posOffset>
+            </wp:positionH>
+            <wp:positionV relativeFrom="paragraph">
+              <wp:posOffset>0</wp:posOffset>
+            </wp:positionV>
+            <wp:extent cx="5731510" cy="2694305"/>
+            <wp:effectExtent l="0" t="0" r="0" b="0"/>
+            <wp:wrapTopAndBottom/>
+            <wp:docPr id="2028100947" name="Picture 2" descr="A screenshot of a web browser&#10;&#10;Description automatically generated"/>
+            <wp:cNvGraphicFramePr>
+              <a:graphicFrameLocks xmlns:a="http://schemas.openxmlformats.org/drawingml/2006/main" noChangeAspect="1"/>
+            </wp:cNvGraphicFramePr>
+            <a:graphic xmlns:a="http://schemas.openxmlformats.org/drawingml/2006/main">
+              <a:graphicData uri="http://schemas.openxmlformats.org/drawingml/2006/picture">
+                <pic:pic xmlns:pic="http://schemas.openxmlformats.org/drawingml/2006/picture">
+                  <pic:nvPicPr>
+                    <pic:cNvPr id="2028100947" name="Picture 2" descr="A screenshot of a web browser&#10;&#10;Description automatically generated"/>
+                    <pic:cNvPicPr/>
+                  </pic:nvPicPr>
+                  <pic:blipFill>
+                    <a:blip r:embed="rId32" cstate="print">
+                      <a:extLst>
+                        <a:ext uri="{28A0092B-C50C-407E-A947-70E740481C1C}">
+                          <a14:useLocalDpi xmlns:a14="http://schemas.microsoft.com/office/drawing/2010/main" val="0"/>
+                        </a:ext>
+                      </a:extLst>
+                    </a:blip>
+                    <a:stretch>
+                      <a:fillRect/>
+                    </a:stretch>
+                  </pic:blipFill>
+                  <pic:spPr>
+                    <a:xfrm>
+                      <a:off x="0" y="0"/>
+                      <a:ext cx="5731510" cy="2694305"/>
+                    </a:xfrm>
+                    <a:prstGeom prst="rect">
+                      <a:avLst/>
+                    </a:prstGeom>
+                  </pic:spPr>
+                </pic:pic>
+              </a:graphicData>
+            </a:graphic>
+            <wp14:sizeRelH relativeFrom="page">
+              <wp14:pctWidth>0</wp14:pctWidth>
+            </wp14:sizeRelH>
+            <wp14:sizeRelV relativeFrom="page">
+              <wp14:pctHeight>0</wp14:pctHeight>
+            </wp14:sizeRelV>
+          </wp:anchor>
+        </w:drawing>
+      </w:r>
     </w:p>
     <w:p>
       <w:pPr>
@@ -12267,6 +13126,69 @@
         </w:rPr>
         <w:tab/>
       </w:r>
+    </w:p>
+    <w:p>
+      <w:pPr>
+        <w:rPr>
+          <w:rFonts w:cstheme="minorHAnsi"/>
+        </w:rPr>
+      </w:pPr>
+    </w:p>
+    <w:p>
+      <w:pPr>
+        <w:rPr>
+          <w:rFonts w:cstheme="minorHAnsi"/>
+        </w:rPr>
+      </w:pPr>
+    </w:p>
+    <w:p>
+      <w:pPr>
+        <w:rPr>
+          <w:rFonts w:cstheme="minorHAnsi"/>
+        </w:rPr>
+      </w:pPr>
+    </w:p>
+    <w:p>
+      <w:pPr>
+        <w:rPr>
+          <w:rFonts w:cstheme="minorHAnsi"/>
+        </w:rPr>
+      </w:pPr>
+    </w:p>
+    <w:p>
+      <w:pPr>
+        <w:rPr>
+          <w:rFonts w:cstheme="minorHAnsi"/>
+        </w:rPr>
+      </w:pPr>
+    </w:p>
+    <w:p>
+      <w:pPr>
+        <w:rPr>
+          <w:rFonts w:cstheme="minorHAnsi"/>
+        </w:rPr>
+      </w:pPr>
+    </w:p>
+    <w:p>
+      <w:pPr>
+        <w:rPr>
+          <w:rFonts w:cstheme="minorHAnsi"/>
+        </w:rPr>
+      </w:pPr>
+    </w:p>
+    <w:p>
+      <w:pPr>
+        <w:rPr>
+          <w:rFonts w:cstheme="minorHAnsi"/>
+        </w:rPr>
+      </w:pPr>
+    </w:p>
+    <w:p>
+      <w:pPr>
+        <w:rPr>
+          <w:rFonts w:cstheme="minorHAnsi"/>
+        </w:rPr>
+      </w:pPr>
     </w:p>
     <w:p>
       <w:pPr>
@@ -12942,7 +13864,7 @@
               </w:rPr>
               <w:t xml:space="preserve">: </w:t>
             </w:r>
-            <w:hyperlink r:id="rId31" w:history="1">
+            <w:hyperlink r:id="rId33" w:history="1">
               <w:r>
                 <w:rPr>
                   <w:rStyle w:val="Hyperlink"/>
@@ -13216,6 +14138,8 @@
           </w:tcPr>
           <w:p>
             <w:pPr>
+              <w:spacing w:line="360" w:lineRule="auto"/>
+              <w:jc w:val="both"/>
               <w:rPr>
                 <w:rFonts w:cstheme="minorHAnsi"/>
               </w:rPr>
@@ -13234,6 +14158,8 @@
                 <w:ilvl w:val="0"/>
                 <w:numId w:val="12"/>
               </w:numPr>
+              <w:spacing w:line="360" w:lineRule="auto"/>
+              <w:jc w:val="both"/>
               <w:rPr>
                 <w:rFonts w:cstheme="minorHAnsi"/>
               </w:rPr>
@@ -13260,6 +14186,8 @@
                 <w:ilvl w:val="0"/>
                 <w:numId w:val="12"/>
               </w:numPr>
+              <w:spacing w:line="360" w:lineRule="auto"/>
+              <w:jc w:val="both"/>
               <w:rPr>
                 <w:rFonts w:cstheme="minorHAnsi"/>
               </w:rPr>
@@ -13286,6 +14214,8 @@
                 <w:ilvl w:val="0"/>
                 <w:numId w:val="12"/>
               </w:numPr>
+              <w:spacing w:line="360" w:lineRule="auto"/>
+              <w:jc w:val="both"/>
               <w:rPr>
                 <w:rFonts w:cstheme="minorHAnsi"/>
               </w:rPr>
@@ -13312,6 +14242,8 @@
                 <w:ilvl w:val="0"/>
                 <w:numId w:val="12"/>
               </w:numPr>
+              <w:spacing w:line="360" w:lineRule="auto"/>
+              <w:jc w:val="both"/>
               <w:rPr>
                 <w:rFonts w:cstheme="minorHAnsi"/>
               </w:rPr>
@@ -13344,6 +14276,8 @@
                 <w:ilvl w:val="0"/>
                 <w:numId w:val="12"/>
               </w:numPr>
+              <w:spacing w:line="360" w:lineRule="auto"/>
+              <w:jc w:val="both"/>
               <w:rPr>
                 <w:rFonts w:cstheme="minorHAnsi"/>
               </w:rPr>
@@ -13370,6 +14304,8 @@
                 <w:ilvl w:val="0"/>
                 <w:numId w:val="12"/>
               </w:numPr>
+              <w:spacing w:line="360" w:lineRule="auto"/>
+              <w:jc w:val="both"/>
               <w:rPr>
                 <w:rFonts w:cstheme="minorHAnsi"/>
               </w:rPr>
@@ -13423,6 +14359,8 @@
           </w:tcPr>
           <w:p>
             <w:pPr>
+              <w:spacing w:line="360" w:lineRule="auto"/>
+              <w:jc w:val="both"/>
               <w:rPr>
                 <w:rFonts w:cstheme="minorHAnsi"/>
               </w:rPr>
@@ -13441,6 +14379,8 @@
                 <w:ilvl w:val="0"/>
                 <w:numId w:val="24"/>
               </w:numPr>
+              <w:spacing w:line="360" w:lineRule="auto"/>
+              <w:jc w:val="both"/>
               <w:rPr>
                 <w:rFonts w:cstheme="minorHAnsi"/>
               </w:rPr>
@@ -13449,13 +14389,7 @@
               <w:rPr>
                 <w:rFonts w:cstheme="minorHAnsi"/>
               </w:rPr>
-              <w:t xml:space="preserve">Customer relations database for managing product and service information, including details of devices left to </w:t>
-            </w:r>
-            <w:r>
-              <w:rPr>
-                <w:rFonts w:cstheme="minorHAnsi"/>
-              </w:rPr>
-              <w:t>repair.</w:t>
+              <w:t>Customer relations database for managing product and service information, including details of devices left to repair.</w:t>
             </w:r>
           </w:p>
           <w:p>
@@ -13465,6 +14399,8 @@
                 <w:ilvl w:val="0"/>
                 <w:numId w:val="24"/>
               </w:numPr>
+              <w:spacing w:line="360" w:lineRule="auto"/>
+              <w:jc w:val="both"/>
               <w:rPr>
                 <w:rFonts w:cstheme="minorHAnsi"/>
               </w:rPr>
@@ -13473,13 +14409,7 @@
               <w:rPr>
                 <w:rFonts w:cstheme="minorHAnsi"/>
               </w:rPr>
-              <w:t xml:space="preserve">Digital marketing system that includes modern marketing techniques that connect to the Customer relations database and accommodate prospective customers on our </w:t>
-            </w:r>
-            <w:r>
-              <w:rPr>
-                <w:rFonts w:cstheme="minorHAnsi"/>
-              </w:rPr>
-              <w:t>website.</w:t>
+              <w:t>Digital marketing system that includes modern marketing techniques that connect to the Customer relations database and accommodate prospective customers on our website.</w:t>
             </w:r>
           </w:p>
           <w:p>
@@ -13489,6 +14419,8 @@
                 <w:ilvl w:val="0"/>
                 <w:numId w:val="24"/>
               </w:numPr>
+              <w:spacing w:line="360" w:lineRule="auto"/>
+              <w:jc w:val="both"/>
               <w:rPr>
                 <w:rFonts w:cstheme="minorHAnsi"/>
               </w:rPr>
@@ -13527,13 +14459,7 @@
               <w:rPr>
                 <w:rFonts w:cstheme="minorHAnsi"/>
               </w:rPr>
-              <w:t xml:space="preserve"> and facilitating location-specific product searches across all our </w:t>
-            </w:r>
-            <w:r>
-              <w:rPr>
-                <w:rFonts w:cstheme="minorHAnsi"/>
-              </w:rPr>
-              <w:t>branches.</w:t>
+              <w:t xml:space="preserve"> and facilitating location-specific product searches across all our branches.</w:t>
             </w:r>
           </w:p>
           <w:p>
@@ -13543,6 +14469,8 @@
                 <w:ilvl w:val="0"/>
                 <w:numId w:val="24"/>
               </w:numPr>
+              <w:spacing w:line="360" w:lineRule="auto"/>
+              <w:jc w:val="both"/>
               <w:rPr>
                 <w:rFonts w:cstheme="minorHAnsi"/>
               </w:rPr>
@@ -13551,29 +14479,14 @@
               <w:rPr>
                 <w:rFonts w:cstheme="minorHAnsi"/>
               </w:rPr>
-              <w:t xml:space="preserve">Comprehensive report for management on customer relations, </w:t>
-            </w:r>
-            <w:r>
-              <w:rPr>
-                <w:rFonts w:cstheme="minorHAnsi"/>
-              </w:rPr>
-              <w:t>marketing,</w:t>
-            </w:r>
-            <w:r>
-              <w:rPr>
-                <w:rFonts w:cstheme="minorHAnsi"/>
-              </w:rPr>
-              <w:t xml:space="preserve"> and stock status to inform </w:t>
-            </w:r>
-            <w:r>
-              <w:rPr>
-                <w:rFonts w:cstheme="minorHAnsi"/>
-              </w:rPr>
-              <w:t>decision-making.</w:t>
+              <w:lastRenderedPageBreak/>
+              <w:t>Comprehensive report for management on customer relations, marketing, and stock status to inform decision-making.</w:t>
             </w:r>
           </w:p>
           <w:p>
             <w:pPr>
+              <w:spacing w:line="360" w:lineRule="auto"/>
+              <w:jc w:val="both"/>
               <w:rPr>
                 <w:rFonts w:cstheme="minorHAnsi"/>
               </w:rPr>
@@ -13715,77 +14628,6 @@
           <w:szCs w:val="48"/>
         </w:rPr>
       </w:pPr>
-    </w:p>
-    <w:p>
-      <w:pPr>
-        <w:pStyle w:val="Heading1"/>
-        <w:jc w:val="center"/>
-        <w:rPr>
-          <w:b/>
-          <w:bCs/>
-          <w:sz w:val="48"/>
-          <w:szCs w:val="48"/>
-        </w:rPr>
-      </w:pPr>
-      <w:bookmarkStart w:id="16" w:name="_Toc151927943"/>
-      <w:r>
-        <w:rPr>
-          <w:b/>
-          <w:bCs/>
-          <w:sz w:val="48"/>
-          <w:szCs w:val="48"/>
-        </w:rPr>
-        <w:t xml:space="preserve">Chapter </w:t>
-      </w:r>
-      <w:r>
-        <w:rPr>
-          <w:b/>
-          <w:bCs/>
-          <w:sz w:val="48"/>
-          <w:szCs w:val="48"/>
-        </w:rPr>
-        <w:t>3</w:t>
-      </w:r>
-      <w:r>
-        <w:rPr>
-          <w:b/>
-          <w:bCs/>
-          <w:sz w:val="48"/>
-          <w:szCs w:val="48"/>
-        </w:rPr>
-        <w:t xml:space="preserve"> -</w:t>
-      </w:r>
-      <w:r>
-        <w:t xml:space="preserve"> </w:t>
-      </w:r>
-      <w:r>
-        <w:rPr>
-          <w:b/>
-          <w:bCs/>
-          <w:sz w:val="48"/>
-          <w:szCs w:val="48"/>
-        </w:rPr>
-        <w:t>Software Development Methods, Processes and</w:t>
-      </w:r>
-      <w:r>
-        <w:rPr>
-          <w:b/>
-          <w:bCs/>
-          <w:sz w:val="48"/>
-          <w:szCs w:val="48"/>
-        </w:rPr>
-        <w:t xml:space="preserve"> </w:t>
-      </w:r>
-      <w:r>
-        <w:rPr>
-          <w:b/>
-          <w:bCs/>
-          <w:sz w:val="48"/>
-          <w:szCs w:val="48"/>
-        </w:rPr>
-        <w:t>Techniques</w:t>
-      </w:r>
-      <w:bookmarkEnd w:id="16"/>
     </w:p>
     <w:p/>
     <w:p/>
@@ -13809,6 +14651,104 @@
     <w:p/>
     <w:p/>
     <w:p/>
+    <w:p/>
+    <w:p/>
+    <w:p/>
+    <w:p>
+      <w:pPr>
+        <w:pStyle w:val="Heading1"/>
+        <w:jc w:val="center"/>
+        <w:rPr>
+          <w:b/>
+          <w:bCs/>
+          <w:sz w:val="48"/>
+          <w:szCs w:val="48"/>
+        </w:rPr>
+      </w:pPr>
+      <w:bookmarkStart w:id="16" w:name="_Toc151927943"/>
+      <w:r>
+        <w:rPr>
+          <w:b/>
+          <w:bCs/>
+          <w:sz w:val="48"/>
+          <w:szCs w:val="48"/>
+        </w:rPr>
+        <w:t xml:space="preserve">Chapter </w:t>
+      </w:r>
+      <w:r>
+        <w:rPr>
+          <w:b/>
+          <w:bCs/>
+          <w:sz w:val="48"/>
+          <w:szCs w:val="48"/>
+        </w:rPr>
+        <w:t>3</w:t>
+      </w:r>
+      <w:r>
+        <w:rPr>
+          <w:b/>
+          <w:bCs/>
+          <w:sz w:val="48"/>
+          <w:szCs w:val="48"/>
+        </w:rPr>
+        <w:t xml:space="preserve"> -</w:t>
+      </w:r>
+      <w:r>
+        <w:t xml:space="preserve"> </w:t>
+      </w:r>
+      <w:r>
+        <w:rPr>
+          <w:b/>
+          <w:bCs/>
+          <w:sz w:val="48"/>
+          <w:szCs w:val="48"/>
+        </w:rPr>
+        <w:t>Software Development Methods, Processes and</w:t>
+      </w:r>
+      <w:r>
+        <w:rPr>
+          <w:b/>
+          <w:bCs/>
+          <w:sz w:val="48"/>
+          <w:szCs w:val="48"/>
+        </w:rPr>
+        <w:t xml:space="preserve"> </w:t>
+      </w:r>
+      <w:r>
+        <w:rPr>
+          <w:b/>
+          <w:bCs/>
+          <w:sz w:val="48"/>
+          <w:szCs w:val="48"/>
+        </w:rPr>
+        <w:t>Techniques</w:t>
+      </w:r>
+      <w:bookmarkEnd w:id="16"/>
+    </w:p>
+    <w:p/>
+    <w:p/>
+    <w:p/>
+    <w:p/>
+    <w:p/>
+    <w:p/>
+    <w:p/>
+    <w:p/>
+    <w:p/>
+    <w:p/>
+    <w:p/>
+    <w:p/>
+    <w:p/>
+    <w:p/>
+    <w:p/>
+    <w:p/>
+    <w:p/>
+    <w:p/>
+    <w:p/>
+    <w:p/>
+    <w:p/>
+    <w:p/>
+    <w:p/>
+    <w:p/>
     <w:p>
       <w:pPr>
         <w:pStyle w:val="Heading2"/>
@@ -13879,7 +14819,7 @@
         </w:rPr>
         <w:t xml:space="preserve">Agile software development transcends mere frameworks and practices, evolving into a comprehensive mindset that emphasizes collaboration, adaptability, and continuous improvement. Unlike traditional methodologies, such as Waterfall, Agile is not confined to a specific set of rules; rather, it is an umbrella term encompassing various frameworks and practices aligned with the values and principles articulated in the Manifesto for Agile Software Development. </w:t>
       </w:r>
-      <w:hyperlink r:id="rId32" w:history="1">
+      <w:hyperlink r:id="rId34" w:history="1">
         <w:r>
           <w:rPr>
             <w:rStyle w:val="Hyperlink"/>
@@ -13942,7 +14882,7 @@
         </w:rPr>
         <w:t xml:space="preserve">The foundation of Agile is laid out in the Manifesto for Agile Software Development and its accompanying 12 Principles. These values and principles guide how teams approach software development, change, and uncertainty. </w:t>
       </w:r>
-      <w:hyperlink r:id="rId33" w:history="1">
+      <w:hyperlink r:id="rId35" w:history="1">
         <w:r>
           <w:rPr>
             <w:rStyle w:val="Hyperlink"/>
@@ -13987,7 +14927,7 @@
                     </pic:cNvPicPr>
                   </pic:nvPicPr>
                   <pic:blipFill>
-                    <a:blip r:embed="rId34">
+                    <a:blip r:embed="rId36">
                       <a:extLst>
                         <a:ext uri="{28A0092B-C50C-407E-A947-70E740481C1C}">
                           <a14:useLocalDpi xmlns:a14="http://schemas.microsoft.com/office/drawing/2010/main" val="0"/>
@@ -14032,13 +14972,13 @@
           <w:rPr>
             <w:noProof/>
           </w:rPr>
-          <w:t>19</w:t>
+          <w:t>21</w:t>
         </w:r>
       </w:fldSimple>
       <w:r>
         <w:t>: Agile Manifesto (</w:t>
       </w:r>
-      <w:hyperlink r:id="rId35" w:history="1">
+      <w:hyperlink r:id="rId37" w:history="1">
         <w:r>
           <w:rPr>
             <w:rStyle w:val="Hyperlink"/>
@@ -14114,7 +15054,7 @@
         </w:rPr>
         <w:t xml:space="preserve">Agile as a Mindset: </w:t>
       </w:r>
-      <w:hyperlink r:id="rId36" w:history="1">
+      <w:hyperlink r:id="rId38" w:history="1">
         <w:r>
           <w:rPr>
             <w:rStyle w:val="Hyperlink"/>
@@ -14183,7 +15123,7 @@
           <w14:ligatures w14:val="standardContextual"/>
         </w:rPr>
         <w:drawing>
-          <wp:inline distT="0" distB="0" distL="0" distR="0" wp14:anchorId="7EA64D0F" wp14:editId="75349280">
+          <wp:inline distT="0" distB="0" distL="0" distR="0" wp14:anchorId="7EA64D0F" wp14:editId="43214E2A">
             <wp:extent cx="5731510" cy="5060315"/>
             <wp:effectExtent l="0" t="0" r="2540" b="6985"/>
             <wp:docPr id="2" name="Picture 2"/>
@@ -14198,7 +15138,7 @@
                     <pic:cNvPicPr/>
                   </pic:nvPicPr>
                   <pic:blipFill>
-                    <a:blip r:embed="rId37" cstate="print">
+                    <a:blip r:embed="rId39" cstate="print">
                       <a:extLst>
                         <a:ext uri="{28A0092B-C50C-407E-A947-70E740481C1C}">
                           <a14:useLocalDpi xmlns:a14="http://schemas.microsoft.com/office/drawing/2010/main" val="0"/>
@@ -14237,7 +15177,7 @@
           <w:rPr>
             <w:noProof/>
           </w:rPr>
-          <w:t>20</w:t>
+          <w:t>22</w:t>
         </w:r>
       </w:fldSimple>
       <w:r>
@@ -14282,7 +15222,7 @@
         </w:rPr>
         <w:t xml:space="preserve">: </w:t>
       </w:r>
-      <w:hyperlink r:id="rId38" w:history="1">
+      <w:hyperlink r:id="rId40" w:history="1">
         <w:r>
           <w:rPr>
             <w:rStyle w:val="Hyperlink"/>
@@ -14345,7 +15285,7 @@
         <w:lastRenderedPageBreak/>
         <w:t xml:space="preserve">Four Pillars of the Agile Mindset: </w:t>
       </w:r>
-      <w:hyperlink r:id="rId39" w:history="1">
+      <w:hyperlink r:id="rId41" w:history="1">
         <w:r>
           <w:rPr>
             <w:rStyle w:val="Hyperlink"/>
@@ -14792,7 +15732,7 @@
         </w:rPr>
         <w:t xml:space="preserve">The Waterfall Model in project management operates sequentially on fixed dates, requirements, and predetermined outcomes. It follows a linear path where teams can work on their own without always having team discussions. This approach emphasizes completing one phase before moving on to the next. The model suits projects with stable and well-defined requirements but may face challenges with adaptability and frequent feedback. </w:t>
       </w:r>
-      <w:hyperlink r:id="rId40" w:history="1">
+      <w:hyperlink r:id="rId42" w:history="1">
         <w:r>
           <w:rPr>
             <w:rStyle w:val="Hyperlink"/>
@@ -14834,7 +15774,7 @@
                     <pic:cNvPicPr/>
                   </pic:nvPicPr>
                   <pic:blipFill>
-                    <a:blip r:embed="rId41">
+                    <a:blip r:embed="rId43">
                       <a:extLst>
                         <a:ext uri="{28A0092B-C50C-407E-A947-70E740481C1C}">
                           <a14:useLocalDpi xmlns:a14="http://schemas.microsoft.com/office/drawing/2010/main" val="0"/>
@@ -14919,7 +15859,7 @@
         </w:rPr>
         <w:t xml:space="preserve">Waterfall consists of five stages – requirements, design, implementation, verification, and maintenance – progressing in a fixed order. Unlike more flexible methods like Agile, Waterfall doesn't allow jumping between phases; each step must be finished before starting the next phase. </w:t>
       </w:r>
-      <w:hyperlink r:id="rId42" w:history="1">
+      <w:hyperlink r:id="rId44" w:history="1">
         <w:r>
           <w:rPr>
             <w:rStyle w:val="Hyperlink"/>
@@ -14951,7 +15891,7 @@
           <w14:ligatures w14:val="standardContextual"/>
         </w:rPr>
         <w:drawing>
-          <wp:inline distT="0" distB="0" distL="0" distR="0" wp14:anchorId="6248BFC0" wp14:editId="338AF70E">
+          <wp:inline distT="0" distB="0" distL="0" distR="0" wp14:anchorId="6248BFC0" wp14:editId="229EDA16">
             <wp:extent cx="5096662" cy="3678225"/>
             <wp:effectExtent l="0" t="0" r="8890" b="0"/>
             <wp:docPr id="4" name="Picture 4"/>
@@ -14966,7 +15906,7 @@
                     <pic:cNvPicPr/>
                   </pic:nvPicPr>
                   <pic:blipFill>
-                    <a:blip r:embed="rId43" cstate="print">
+                    <a:blip r:embed="rId45" cstate="print">
                       <a:extLst>
                         <a:ext uri="{28A0092B-C50C-407E-A947-70E740481C1C}">
                           <a14:useLocalDpi xmlns:a14="http://schemas.microsoft.com/office/drawing/2010/main" val="0"/>
@@ -15011,7 +15951,7 @@
           <w:rPr>
             <w:noProof/>
           </w:rPr>
-          <w:t>21</w:t>
+          <w:t>23</w:t>
         </w:r>
       </w:fldSimple>
       <w:r>
@@ -15072,802 +16012,6 @@
         </w:rPr>
         <w:t xml:space="preserve"> </w:t>
       </w:r>
-      <w:hyperlink r:id="rId44" w:history="1">
-        <w:r>
-          <w:rPr>
-            <w:rStyle w:val="Hyperlink"/>
-            <w:rFonts w:ascii="Calibri" w:hAnsi="Calibri" w:cs="Calibri"/>
-          </w:rPr>
-          <w:t>https://www.atlassian.com/agile/project-management/waterfall-methodology</w:t>
-        </w:r>
-      </w:hyperlink>
-    </w:p>
-    <w:p>
-      <w:pPr>
-        <w:jc w:val="both"/>
-        <w:rPr>
-          <w:rFonts w:ascii="Calibri" w:hAnsi="Calibri" w:cs="Calibri"/>
-          <w:b/>
-        </w:rPr>
-      </w:pPr>
-    </w:p>
-    <w:p>
-      <w:pPr>
-        <w:jc w:val="both"/>
-        <w:rPr>
-          <w:rFonts w:ascii="Calibri" w:hAnsi="Calibri" w:cs="Calibri"/>
-        </w:rPr>
-      </w:pPr>
-    </w:p>
-    <w:p>
-      <w:pPr>
-        <w:jc w:val="both"/>
-        <w:rPr>
-          <w:rFonts w:ascii="Calibri" w:hAnsi="Calibri" w:cs="Calibri"/>
-        </w:rPr>
-      </w:pPr>
-      <w:r>
-        <w:rPr>
-          <w:rFonts w:ascii="Calibri" w:hAnsi="Calibri" w:cs="Calibri"/>
-        </w:rPr>
-        <w:t>Requirements:</w:t>
-      </w:r>
-    </w:p>
-    <w:p>
-      <w:pPr>
-        <w:jc w:val="both"/>
-        <w:rPr>
-          <w:rFonts w:ascii="Calibri" w:hAnsi="Calibri" w:cs="Calibri"/>
-        </w:rPr>
-      </w:pPr>
-    </w:p>
-    <w:p>
-      <w:pPr>
-        <w:pStyle w:val="ListParagraph"/>
-        <w:numPr>
-          <w:ilvl w:val="0"/>
-          <w:numId w:val="13"/>
-        </w:numPr>
-        <w:jc w:val="both"/>
-        <w:rPr>
-          <w:rFonts w:ascii="Calibri" w:hAnsi="Calibri" w:cs="Calibri"/>
-        </w:rPr>
-      </w:pPr>
-      <w:r>
-        <w:rPr>
-          <w:rFonts w:ascii="Calibri" w:hAnsi="Calibri" w:cs="Calibri"/>
-        </w:rPr>
-        <w:t>Describes what the system should do.</w:t>
-      </w:r>
-    </w:p>
-    <w:p>
-      <w:pPr>
-        <w:pStyle w:val="ListParagraph"/>
-        <w:numPr>
-          <w:ilvl w:val="0"/>
-          <w:numId w:val="13"/>
-        </w:numPr>
-        <w:jc w:val="both"/>
-        <w:rPr>
-          <w:rFonts w:ascii="Calibri" w:hAnsi="Calibri" w:cs="Calibri"/>
-        </w:rPr>
-      </w:pPr>
-      <w:r>
-        <w:rPr>
-          <w:rFonts w:ascii="Calibri" w:hAnsi="Calibri" w:cs="Calibri"/>
-        </w:rPr>
-        <w:t>Outlines the project's scope, team roles, timeline, and process details.</w:t>
-      </w:r>
-    </w:p>
-    <w:p>
-      <w:pPr>
-        <w:pStyle w:val="ListParagraph"/>
-        <w:numPr>
-          <w:ilvl w:val="0"/>
-          <w:numId w:val="13"/>
-        </w:numPr>
-        <w:jc w:val="both"/>
-        <w:rPr>
-          <w:rFonts w:ascii="Calibri" w:hAnsi="Calibri" w:cs="Calibri"/>
-        </w:rPr>
-      </w:pPr>
-      <w:r>
-        <w:rPr>
-          <w:rFonts w:ascii="Calibri" w:hAnsi="Calibri" w:cs="Calibri"/>
-        </w:rPr>
-        <w:t>Like planning the whole project from a bird's-eye view.</w:t>
-      </w:r>
-    </w:p>
-    <w:p>
-      <w:pPr>
-        <w:pStyle w:val="ListParagraph"/>
-        <w:jc w:val="both"/>
-        <w:rPr>
-          <w:rFonts w:ascii="Calibri" w:hAnsi="Calibri" w:cs="Calibri"/>
-        </w:rPr>
-      </w:pPr>
-    </w:p>
-    <w:p>
-      <w:pPr>
-        <w:jc w:val="both"/>
-        <w:rPr>
-          <w:rFonts w:ascii="Calibri" w:hAnsi="Calibri" w:cs="Calibri"/>
-        </w:rPr>
-      </w:pPr>
-      <w:r>
-        <w:rPr>
-          <w:rFonts w:ascii="Calibri" w:hAnsi="Calibri" w:cs="Calibri"/>
-        </w:rPr>
-        <w:t>Design:</w:t>
-      </w:r>
-    </w:p>
-    <w:p>
-      <w:pPr>
-        <w:jc w:val="both"/>
-        <w:rPr>
-          <w:rFonts w:ascii="Calibri" w:hAnsi="Calibri" w:cs="Calibri"/>
-        </w:rPr>
-      </w:pPr>
-    </w:p>
-    <w:p>
-      <w:pPr>
-        <w:pStyle w:val="ListParagraph"/>
-        <w:numPr>
-          <w:ilvl w:val="0"/>
-          <w:numId w:val="14"/>
-        </w:numPr>
-        <w:jc w:val="both"/>
-        <w:rPr>
-          <w:rFonts w:ascii="Calibri" w:hAnsi="Calibri" w:cs="Calibri"/>
-        </w:rPr>
-      </w:pPr>
-      <w:r>
-        <w:rPr>
-          <w:rFonts w:ascii="Calibri" w:hAnsi="Calibri" w:cs="Calibri"/>
-        </w:rPr>
-        <w:t>Creates schedules and project plans based on requirements.</w:t>
-      </w:r>
-    </w:p>
-    <w:p>
-      <w:pPr>
-        <w:pStyle w:val="ListParagraph"/>
-        <w:numPr>
-          <w:ilvl w:val="0"/>
-          <w:numId w:val="14"/>
-        </w:numPr>
-        <w:jc w:val="both"/>
-        <w:rPr>
-          <w:rFonts w:ascii="Calibri" w:hAnsi="Calibri" w:cs="Calibri"/>
-        </w:rPr>
-      </w:pPr>
-      <w:r>
-        <w:rPr>
-          <w:rFonts w:ascii="Calibri" w:hAnsi="Calibri" w:cs="Calibri"/>
-        </w:rPr>
-        <w:t>Specifies exact details for the project’s deliverables.</w:t>
-      </w:r>
-    </w:p>
-    <w:p>
-      <w:pPr>
-        <w:pStyle w:val="ListParagraph"/>
-        <w:numPr>
-          <w:ilvl w:val="0"/>
-          <w:numId w:val="14"/>
-        </w:numPr>
-        <w:jc w:val="both"/>
-        <w:rPr>
-          <w:rFonts w:ascii="Calibri" w:hAnsi="Calibri" w:cs="Calibri"/>
-        </w:rPr>
-      </w:pPr>
-      <w:r>
-        <w:rPr>
-          <w:rFonts w:ascii="Calibri" w:hAnsi="Calibri" w:cs="Calibri"/>
-        </w:rPr>
-        <w:t>Involves designing blueprints for software or product specifications for the software project/product.</w:t>
-      </w:r>
-    </w:p>
-    <w:p>
-      <w:pPr>
-        <w:pStyle w:val="ListParagraph"/>
-        <w:jc w:val="both"/>
-        <w:rPr>
-          <w:rFonts w:ascii="Calibri" w:hAnsi="Calibri" w:cs="Calibri"/>
-        </w:rPr>
-      </w:pPr>
-    </w:p>
-    <w:p>
-      <w:pPr>
-        <w:jc w:val="both"/>
-        <w:rPr>
-          <w:rFonts w:ascii="Calibri" w:hAnsi="Calibri" w:cs="Calibri"/>
-        </w:rPr>
-      </w:pPr>
-      <w:r>
-        <w:rPr>
-          <w:rFonts w:ascii="Calibri" w:hAnsi="Calibri" w:cs="Calibri"/>
-        </w:rPr>
-        <w:t>Implementation:</w:t>
-      </w:r>
-    </w:p>
-    <w:p>
-      <w:pPr>
-        <w:jc w:val="both"/>
-        <w:rPr>
-          <w:rFonts w:ascii="Calibri" w:hAnsi="Calibri" w:cs="Calibri"/>
-        </w:rPr>
-      </w:pPr>
-    </w:p>
-    <w:p>
-      <w:pPr>
-        <w:pStyle w:val="ListParagraph"/>
-        <w:numPr>
-          <w:ilvl w:val="0"/>
-          <w:numId w:val="15"/>
-        </w:numPr>
-        <w:jc w:val="both"/>
-        <w:rPr>
-          <w:rFonts w:ascii="Calibri" w:hAnsi="Calibri" w:cs="Calibri"/>
-        </w:rPr>
-      </w:pPr>
-      <w:r>
-        <w:rPr>
-          <w:rFonts w:ascii="Calibri" w:hAnsi="Calibri" w:cs="Calibri"/>
-        </w:rPr>
-        <w:t>Developers build the project/product based on the approved design.</w:t>
-      </w:r>
-    </w:p>
-    <w:p>
-      <w:pPr>
-        <w:pStyle w:val="ListParagraph"/>
-        <w:numPr>
-          <w:ilvl w:val="0"/>
-          <w:numId w:val="15"/>
-        </w:numPr>
-        <w:jc w:val="both"/>
-        <w:rPr>
-          <w:rFonts w:ascii="Calibri" w:hAnsi="Calibri" w:cs="Calibri"/>
-        </w:rPr>
-      </w:pPr>
-      <w:r>
-        <w:rPr>
-          <w:rFonts w:ascii="Calibri" w:hAnsi="Calibri" w:cs="Calibri"/>
-        </w:rPr>
-        <w:t>Involves creating a plan, gathering necessary data, and assigning tasks to the team.</w:t>
-      </w:r>
-    </w:p>
-    <w:p>
-      <w:pPr>
-        <w:pStyle w:val="ListParagraph"/>
-        <w:numPr>
-          <w:ilvl w:val="0"/>
-          <w:numId w:val="15"/>
-        </w:numPr>
-        <w:jc w:val="both"/>
-        <w:rPr>
-          <w:rFonts w:ascii="Calibri" w:hAnsi="Calibri" w:cs="Calibri"/>
-        </w:rPr>
-      </w:pPr>
-      <w:r>
-        <w:rPr>
-          <w:rFonts w:ascii="Calibri" w:hAnsi="Calibri" w:cs="Calibri"/>
-        </w:rPr>
-        <w:t>If there are issues, the project might need to go back to the design phase.</w:t>
-      </w:r>
-    </w:p>
-    <w:p>
-      <w:pPr>
-        <w:jc w:val="both"/>
-        <w:rPr>
-          <w:rFonts w:ascii="Calibri" w:hAnsi="Calibri" w:cs="Calibri"/>
-        </w:rPr>
-      </w:pPr>
-    </w:p>
-    <w:p>
-      <w:pPr>
-        <w:jc w:val="both"/>
-        <w:rPr>
-          <w:rFonts w:ascii="Calibri" w:hAnsi="Calibri" w:cs="Calibri"/>
-        </w:rPr>
-      </w:pPr>
-      <w:r>
-        <w:rPr>
-          <w:rFonts w:ascii="Calibri" w:hAnsi="Calibri" w:cs="Calibri"/>
-        </w:rPr>
-        <w:t>Verification:</w:t>
-      </w:r>
-    </w:p>
-    <w:p>
-      <w:pPr>
-        <w:jc w:val="both"/>
-        <w:rPr>
-          <w:rFonts w:ascii="Calibri" w:hAnsi="Calibri" w:cs="Calibri"/>
-        </w:rPr>
-      </w:pPr>
-    </w:p>
-    <w:p>
-      <w:pPr>
-        <w:pStyle w:val="ListParagraph"/>
-        <w:numPr>
-          <w:ilvl w:val="0"/>
-          <w:numId w:val="16"/>
-        </w:numPr>
-        <w:jc w:val="both"/>
-        <w:rPr>
-          <w:rFonts w:ascii="Calibri" w:hAnsi="Calibri" w:cs="Calibri"/>
-        </w:rPr>
-      </w:pPr>
-      <w:r>
-        <w:rPr>
-          <w:rFonts w:ascii="Calibri" w:hAnsi="Calibri" w:cs="Calibri"/>
-        </w:rPr>
-        <w:t>Quality assurance phase to ensure the product works well for users.</w:t>
-      </w:r>
-    </w:p>
-    <w:p>
-      <w:pPr>
-        <w:pStyle w:val="ListParagraph"/>
-        <w:numPr>
-          <w:ilvl w:val="0"/>
-          <w:numId w:val="16"/>
-        </w:numPr>
-        <w:jc w:val="both"/>
-        <w:rPr>
-          <w:rFonts w:ascii="Calibri" w:hAnsi="Calibri" w:cs="Calibri"/>
-        </w:rPr>
-      </w:pPr>
-      <w:r>
-        <w:rPr>
-          <w:rFonts w:ascii="Calibri" w:hAnsi="Calibri" w:cs="Calibri"/>
-        </w:rPr>
-        <w:t>Testing is done for all possible scenarios to avoid releasing a buggy product.</w:t>
-      </w:r>
-    </w:p>
-    <w:p>
-      <w:pPr>
-        <w:pStyle w:val="ListParagraph"/>
-        <w:numPr>
-          <w:ilvl w:val="0"/>
-          <w:numId w:val="16"/>
-        </w:numPr>
-        <w:jc w:val="both"/>
-        <w:rPr>
-          <w:rFonts w:ascii="Calibri" w:hAnsi="Calibri" w:cs="Calibri"/>
-        </w:rPr>
-      </w:pPr>
-      <w:r>
-        <w:rPr>
-          <w:rFonts w:ascii="Calibri" w:hAnsi="Calibri" w:cs="Calibri"/>
-        </w:rPr>
-        <w:t>Bugs and errors are documented and fixed.</w:t>
-      </w:r>
-    </w:p>
-    <w:p>
-      <w:pPr>
-        <w:jc w:val="both"/>
-        <w:rPr>
-          <w:rFonts w:ascii="Calibri" w:hAnsi="Calibri" w:cs="Calibri"/>
-        </w:rPr>
-      </w:pPr>
-    </w:p>
-    <w:p>
-      <w:pPr>
-        <w:jc w:val="both"/>
-        <w:rPr>
-          <w:rFonts w:ascii="Calibri" w:hAnsi="Calibri" w:cs="Calibri"/>
-        </w:rPr>
-      </w:pPr>
-      <w:r>
-        <w:rPr>
-          <w:rFonts w:ascii="Calibri" w:hAnsi="Calibri" w:cs="Calibri"/>
-        </w:rPr>
-        <w:t>Maintenance:</w:t>
-      </w:r>
-    </w:p>
-    <w:p>
-      <w:pPr>
-        <w:jc w:val="both"/>
-        <w:rPr>
-          <w:rFonts w:ascii="Calibri" w:hAnsi="Calibri" w:cs="Calibri"/>
-        </w:rPr>
-      </w:pPr>
-    </w:p>
-    <w:p>
-      <w:pPr>
-        <w:pStyle w:val="ListParagraph"/>
-        <w:numPr>
-          <w:ilvl w:val="0"/>
-          <w:numId w:val="17"/>
-        </w:numPr>
-        <w:jc w:val="both"/>
-        <w:rPr>
-          <w:rFonts w:ascii="Calibri" w:hAnsi="Calibri" w:cs="Calibri"/>
-        </w:rPr>
-      </w:pPr>
-      <w:r>
-        <w:rPr>
-          <w:rFonts w:ascii="Calibri" w:hAnsi="Calibri" w:cs="Calibri"/>
-        </w:rPr>
-        <w:t>After production release, any reported issues are addressed by the team.</w:t>
-      </w:r>
-    </w:p>
-    <w:p>
-      <w:pPr>
-        <w:pStyle w:val="ListParagraph"/>
-        <w:numPr>
-          <w:ilvl w:val="0"/>
-          <w:numId w:val="17"/>
-        </w:numPr>
-        <w:jc w:val="both"/>
-        <w:rPr>
-          <w:rFonts w:ascii="Calibri" w:hAnsi="Calibri" w:cs="Calibri"/>
-        </w:rPr>
-      </w:pPr>
-      <w:r>
-        <w:rPr>
-          <w:rFonts w:ascii="Calibri" w:hAnsi="Calibri" w:cs="Calibri"/>
-        </w:rPr>
-        <w:t>New versions of the product may be released based on customer feedback.</w:t>
-      </w:r>
-    </w:p>
-    <w:p>
-      <w:pPr>
-        <w:jc w:val="both"/>
-        <w:rPr>
-          <w:rFonts w:ascii="Calibri" w:hAnsi="Calibri" w:cs="Calibri"/>
-        </w:rPr>
-      </w:pPr>
-    </w:p>
-    <w:p>
-      <w:pPr>
-        <w:jc w:val="both"/>
-        <w:rPr>
-          <w:rFonts w:ascii="Calibri" w:hAnsi="Calibri" w:cs="Calibri"/>
-          <w:b/>
-        </w:rPr>
-      </w:pPr>
-      <w:r>
-        <w:rPr>
-          <w:rFonts w:ascii="Calibri" w:hAnsi="Calibri" w:cs="Calibri"/>
-          <w:b/>
-        </w:rPr>
-        <w:t>Benefits of following waterfall methodology:</w:t>
-      </w:r>
-      <w:r>
-        <w:rPr>
-          <w:rFonts w:ascii="Calibri" w:hAnsi="Calibri" w:cs="Calibri"/>
-          <w:b/>
-        </w:rPr>
-        <w:t xml:space="preserve"> </w:t>
-      </w:r>
-    </w:p>
-    <w:p>
-      <w:pPr>
-        <w:jc w:val="both"/>
-        <w:rPr>
-          <w:rFonts w:ascii="Calibri" w:hAnsi="Calibri" w:cs="Calibri"/>
-        </w:rPr>
-      </w:pPr>
-    </w:p>
-    <w:p>
-      <w:pPr>
-        <w:pStyle w:val="ListParagraph"/>
-        <w:numPr>
-          <w:ilvl w:val="0"/>
-          <w:numId w:val="18"/>
-        </w:numPr>
-        <w:jc w:val="both"/>
-        <w:rPr>
-          <w:rFonts w:ascii="Calibri" w:hAnsi="Calibri" w:cs="Calibri"/>
-        </w:rPr>
-      </w:pPr>
-      <w:r>
-        <w:rPr>
-          <w:rFonts w:ascii="Calibri" w:hAnsi="Calibri" w:cs="Calibri"/>
-          <w:b/>
-        </w:rPr>
-        <w:t>Clear Project Structure:</w:t>
-      </w:r>
-      <w:r>
-        <w:rPr>
-          <w:rFonts w:ascii="Calibri" w:hAnsi="Calibri" w:cs="Calibri"/>
-        </w:rPr>
-        <w:t xml:space="preserve"> Everyone understands the final goal and knows what tasks to complete and when.</w:t>
-      </w:r>
-    </w:p>
-    <w:p>
-      <w:pPr>
-        <w:jc w:val="both"/>
-        <w:rPr>
-          <w:rFonts w:ascii="Calibri" w:hAnsi="Calibri" w:cs="Calibri"/>
-        </w:rPr>
-      </w:pPr>
-    </w:p>
-    <w:p>
-      <w:pPr>
-        <w:pStyle w:val="ListParagraph"/>
-        <w:numPr>
-          <w:ilvl w:val="0"/>
-          <w:numId w:val="18"/>
-        </w:numPr>
-        <w:jc w:val="both"/>
-        <w:rPr>
-          <w:rFonts w:ascii="Calibri" w:hAnsi="Calibri" w:cs="Calibri"/>
-        </w:rPr>
-      </w:pPr>
-      <w:r>
-        <w:rPr>
-          <w:rFonts w:ascii="Calibri" w:hAnsi="Calibri" w:cs="Calibri"/>
-          <w:b/>
-        </w:rPr>
-        <w:t>Static Project Scope:</w:t>
-      </w:r>
-      <w:r>
-        <w:rPr>
-          <w:rFonts w:ascii="Calibri" w:hAnsi="Calibri" w:cs="Calibri"/>
-        </w:rPr>
-        <w:t xml:space="preserve"> Costs and timelines are determined early because the project scope remains relatively stable.</w:t>
-      </w:r>
-    </w:p>
-    <w:p>
-      <w:pPr>
-        <w:jc w:val="both"/>
-        <w:rPr>
-          <w:rFonts w:ascii="Calibri" w:hAnsi="Calibri" w:cs="Calibri"/>
-        </w:rPr>
-      </w:pPr>
-    </w:p>
-    <w:p>
-      <w:pPr>
-        <w:pStyle w:val="ListParagraph"/>
-        <w:numPr>
-          <w:ilvl w:val="0"/>
-          <w:numId w:val="18"/>
-        </w:numPr>
-        <w:jc w:val="both"/>
-        <w:rPr>
-          <w:rFonts w:ascii="Calibri" w:hAnsi="Calibri" w:cs="Calibri"/>
-        </w:rPr>
-      </w:pPr>
-      <w:r>
-        <w:rPr>
-          <w:rFonts w:ascii="Calibri" w:hAnsi="Calibri" w:cs="Calibri"/>
-          <w:b/>
-        </w:rPr>
-        <w:t>Easier Tracking:</w:t>
-      </w:r>
-      <w:r>
-        <w:rPr>
-          <w:rFonts w:ascii="Calibri" w:hAnsi="Calibri" w:cs="Calibri"/>
-        </w:rPr>
-        <w:t xml:space="preserve"> Progress is visible quickly with simpler tasks, and tools like Gantt charts help in monitoring.</w:t>
-      </w:r>
-    </w:p>
-    <w:p>
-      <w:pPr>
-        <w:jc w:val="both"/>
-        <w:rPr>
-          <w:rFonts w:ascii="Calibri" w:hAnsi="Calibri" w:cs="Calibri"/>
-        </w:rPr>
-      </w:pPr>
-    </w:p>
-    <w:p>
-      <w:pPr>
-        <w:pStyle w:val="ListParagraph"/>
-        <w:numPr>
-          <w:ilvl w:val="0"/>
-          <w:numId w:val="18"/>
-        </w:numPr>
-        <w:jc w:val="both"/>
-        <w:rPr>
-          <w:rFonts w:ascii="Calibri" w:hAnsi="Calibri" w:cs="Calibri"/>
-        </w:rPr>
-      </w:pPr>
-      <w:r>
-        <w:rPr>
-          <w:rFonts w:ascii="Calibri" w:hAnsi="Calibri" w:cs="Calibri"/>
-          <w:b/>
-        </w:rPr>
-        <w:t>Comprehensive Project Documentation:</w:t>
-      </w:r>
-      <w:r>
-        <w:rPr>
-          <w:rFonts w:ascii="Calibri" w:hAnsi="Calibri" w:cs="Calibri"/>
-        </w:rPr>
-        <w:t xml:space="preserve"> Waterfall provides a blueprint and a historical record, offering a complete overview of the project.</w:t>
-      </w:r>
-    </w:p>
-    <w:p>
-      <w:pPr>
-        <w:jc w:val="both"/>
-        <w:rPr>
-          <w:rFonts w:ascii="Calibri" w:hAnsi="Calibri" w:cs="Calibri"/>
-        </w:rPr>
-      </w:pPr>
-    </w:p>
-    <w:p>
-      <w:pPr>
-        <w:pStyle w:val="ListParagraph"/>
-        <w:numPr>
-          <w:ilvl w:val="0"/>
-          <w:numId w:val="18"/>
-        </w:numPr>
-        <w:jc w:val="both"/>
-        <w:rPr>
-          <w:rFonts w:ascii="Calibri" w:hAnsi="Calibri" w:cs="Calibri"/>
-        </w:rPr>
-      </w:pPr>
-      <w:r>
-        <w:rPr>
-          <w:rFonts w:ascii="Calibri" w:hAnsi="Calibri" w:cs="Calibri"/>
-          <w:b/>
-        </w:rPr>
-        <w:t>Improved Risk Management:</w:t>
-      </w:r>
-      <w:r>
-        <w:rPr>
-          <w:rFonts w:ascii="Calibri" w:hAnsi="Calibri" w:cs="Calibri"/>
-        </w:rPr>
-        <w:t xml:space="preserve"> Early planning reduces risks, such as fixing design problems before coding begins.</w:t>
-      </w:r>
-    </w:p>
-    <w:p>
-      <w:pPr>
-        <w:jc w:val="both"/>
-        <w:rPr>
-          <w:rFonts w:ascii="Calibri" w:hAnsi="Calibri" w:cs="Calibri"/>
-        </w:rPr>
-      </w:pPr>
-    </w:p>
-    <w:p>
-      <w:pPr>
-        <w:pStyle w:val="ListParagraph"/>
-        <w:numPr>
-          <w:ilvl w:val="0"/>
-          <w:numId w:val="18"/>
-        </w:numPr>
-        <w:jc w:val="both"/>
-        <w:rPr>
-          <w:rFonts w:ascii="Calibri" w:hAnsi="Calibri" w:cs="Calibri"/>
-        </w:rPr>
-      </w:pPr>
-      <w:r>
-        <w:rPr>
-          <w:rFonts w:ascii="Calibri" w:hAnsi="Calibri" w:cs="Calibri"/>
-          <w:b/>
-        </w:rPr>
-        <w:t>Enhanced Responsibility and Accountability</w:t>
-      </w:r>
-      <w:r>
-        <w:rPr>
-          <w:rFonts w:ascii="Calibri" w:hAnsi="Calibri" w:cs="Calibri"/>
-        </w:rPr>
-        <w:t>: Each phase has clear goals and timelines, promoting team accountability.</w:t>
-      </w:r>
-    </w:p>
-    <w:p>
-      <w:pPr>
-        <w:jc w:val="both"/>
-        <w:rPr>
-          <w:rFonts w:ascii="Calibri" w:hAnsi="Calibri" w:cs="Calibri"/>
-        </w:rPr>
-      </w:pPr>
-    </w:p>
-    <w:p>
-      <w:pPr>
-        <w:pStyle w:val="ListParagraph"/>
-        <w:numPr>
-          <w:ilvl w:val="0"/>
-          <w:numId w:val="18"/>
-        </w:numPr>
-        <w:jc w:val="both"/>
-        <w:rPr>
-          <w:rFonts w:ascii="Calibri" w:hAnsi="Calibri" w:cs="Calibri"/>
-        </w:rPr>
-      </w:pPr>
-      <w:r>
-        <w:rPr>
-          <w:rFonts w:ascii="Calibri" w:hAnsi="Calibri" w:cs="Calibri"/>
-          <w:b/>
-        </w:rPr>
-        <w:t>Fewer Delays Due to Additional Requirements:</w:t>
-      </w:r>
-      <w:r>
-        <w:rPr>
-          <w:rFonts w:ascii="Calibri" w:hAnsi="Calibri" w:cs="Calibri"/>
-        </w:rPr>
-        <w:t xml:space="preserve"> Completing the design early reduces extra requests, preventing delays and keeps the cost of changes low.</w:t>
-      </w:r>
-    </w:p>
-    <w:p>
-      <w:pPr>
-        <w:jc w:val="both"/>
-        <w:rPr>
-          <w:rFonts w:ascii="Calibri" w:hAnsi="Calibri" w:cs="Calibri"/>
-        </w:rPr>
-      </w:pPr>
-    </w:p>
-    <w:p>
-      <w:pPr>
-        <w:pStyle w:val="ListParagraph"/>
-        <w:numPr>
-          <w:ilvl w:val="0"/>
-          <w:numId w:val="18"/>
-        </w:numPr>
-        <w:jc w:val="both"/>
-        <w:rPr>
-          <w:rFonts w:ascii="Calibri" w:hAnsi="Calibri" w:cs="Calibri"/>
-        </w:rPr>
-      </w:pPr>
-      <w:r>
-        <w:rPr>
-          <w:rFonts w:ascii="Calibri" w:hAnsi="Calibri" w:cs="Calibri"/>
-          <w:b/>
-        </w:rPr>
-        <w:t>Easy Adaptation to Key Member Changes:</w:t>
-      </w:r>
-      <w:r>
-        <w:rPr>
-          <w:rFonts w:ascii="Calibri" w:hAnsi="Calibri" w:cs="Calibri"/>
-        </w:rPr>
-        <w:t xml:space="preserve"> Detailed documentation describes required skills, making it easy to transition when key team members leave. Even less-experienced team members can easily join in with Waterfall.</w:t>
-      </w:r>
-      <w:r>
-        <w:rPr>
-          <w:rFonts w:ascii="Calibri" w:hAnsi="Calibri" w:cs="Calibri"/>
-        </w:rPr>
-        <w:t xml:space="preserve"> </w:t>
-      </w:r>
-    </w:p>
-    <w:p>
-      <w:pPr>
-        <w:pStyle w:val="ListParagraph"/>
-        <w:rPr>
-          <w:rFonts w:ascii="Calibri" w:hAnsi="Calibri" w:cs="Calibri"/>
-        </w:rPr>
-      </w:pPr>
-    </w:p>
-    <w:p>
-      <w:pPr>
-        <w:pStyle w:val="ListParagraph"/>
-        <w:numPr>
-          <w:ilvl w:val="0"/>
-          <w:numId w:val="18"/>
-        </w:numPr>
-        <w:jc w:val="both"/>
-        <w:rPr>
-          <w:rFonts w:ascii="Calibri" w:hAnsi="Calibri" w:cs="Calibri"/>
-        </w:rPr>
-      </w:pPr>
-      <w:hyperlink r:id="rId45" w:history="1">
-        <w:r>
-          <w:rPr>
-            <w:rStyle w:val="Hyperlink"/>
-            <w:rFonts w:ascii="Calibri" w:hAnsi="Calibri" w:cs="Calibri"/>
-          </w:rPr>
-          <w:t>https://developer.ibm.com/articles/waterfall-model-advantages-disadvantages/</w:t>
-        </w:r>
-      </w:hyperlink>
-    </w:p>
-    <w:p>
-      <w:pPr>
-        <w:pStyle w:val="ListParagraph"/>
-        <w:rPr>
-          <w:rFonts w:ascii="Calibri" w:hAnsi="Calibri" w:cs="Calibri"/>
-        </w:rPr>
-      </w:pPr>
-    </w:p>
-    <w:p>
-      <w:pPr>
-        <w:pStyle w:val="ListParagraph"/>
-        <w:numPr>
-          <w:ilvl w:val="0"/>
-          <w:numId w:val="18"/>
-        </w:numPr>
-        <w:jc w:val="both"/>
-        <w:rPr>
-          <w:rFonts w:ascii="Calibri" w:hAnsi="Calibri" w:cs="Calibri"/>
-        </w:rPr>
-      </w:pPr>
       <w:hyperlink r:id="rId46" w:history="1">
         <w:r>
           <w:rPr>
@@ -15880,7 +16024,465 @@
     </w:p>
     <w:p>
       <w:pPr>
+        <w:jc w:val="both"/>
+        <w:rPr>
+          <w:rFonts w:ascii="Calibri" w:hAnsi="Calibri" w:cs="Calibri"/>
+          <w:b/>
+        </w:rPr>
+      </w:pPr>
+    </w:p>
+    <w:p>
+      <w:pPr>
+        <w:jc w:val="both"/>
+        <w:rPr>
+          <w:rFonts w:ascii="Calibri" w:hAnsi="Calibri" w:cs="Calibri"/>
+        </w:rPr>
+      </w:pPr>
+    </w:p>
+    <w:p>
+      <w:pPr>
+        <w:jc w:val="both"/>
+        <w:rPr>
+          <w:rFonts w:ascii="Calibri" w:hAnsi="Calibri" w:cs="Calibri"/>
+        </w:rPr>
+      </w:pPr>
+      <w:r>
+        <w:rPr>
+          <w:rFonts w:ascii="Calibri" w:hAnsi="Calibri" w:cs="Calibri"/>
+        </w:rPr>
+        <w:t>Requirements:</w:t>
+      </w:r>
+    </w:p>
+    <w:p>
+      <w:pPr>
+        <w:jc w:val="both"/>
+        <w:rPr>
+          <w:rFonts w:ascii="Calibri" w:hAnsi="Calibri" w:cs="Calibri"/>
+        </w:rPr>
+      </w:pPr>
+    </w:p>
+    <w:p>
+      <w:pPr>
         <w:pStyle w:val="ListParagraph"/>
+        <w:numPr>
+          <w:ilvl w:val="0"/>
+          <w:numId w:val="13"/>
+        </w:numPr>
+        <w:jc w:val="both"/>
+        <w:rPr>
+          <w:rFonts w:ascii="Calibri" w:hAnsi="Calibri" w:cs="Calibri"/>
+        </w:rPr>
+      </w:pPr>
+      <w:r>
+        <w:rPr>
+          <w:rFonts w:ascii="Calibri" w:hAnsi="Calibri" w:cs="Calibri"/>
+        </w:rPr>
+        <w:t>Describes what the system should do.</w:t>
+      </w:r>
+    </w:p>
+    <w:p>
+      <w:pPr>
+        <w:pStyle w:val="ListParagraph"/>
+        <w:numPr>
+          <w:ilvl w:val="0"/>
+          <w:numId w:val="13"/>
+        </w:numPr>
+        <w:jc w:val="both"/>
+        <w:rPr>
+          <w:rFonts w:ascii="Calibri" w:hAnsi="Calibri" w:cs="Calibri"/>
+        </w:rPr>
+      </w:pPr>
+      <w:r>
+        <w:rPr>
+          <w:rFonts w:ascii="Calibri" w:hAnsi="Calibri" w:cs="Calibri"/>
+        </w:rPr>
+        <w:t>Outlines the project's scope, team roles, timeline, and process details.</w:t>
+      </w:r>
+    </w:p>
+    <w:p>
+      <w:pPr>
+        <w:pStyle w:val="ListParagraph"/>
+        <w:numPr>
+          <w:ilvl w:val="0"/>
+          <w:numId w:val="13"/>
+        </w:numPr>
+        <w:jc w:val="both"/>
+        <w:rPr>
+          <w:rFonts w:ascii="Calibri" w:hAnsi="Calibri" w:cs="Calibri"/>
+        </w:rPr>
+      </w:pPr>
+      <w:r>
+        <w:rPr>
+          <w:rFonts w:ascii="Calibri" w:hAnsi="Calibri" w:cs="Calibri"/>
+        </w:rPr>
+        <w:t>Like planning the whole project from a bird's-eye view.</w:t>
+      </w:r>
+    </w:p>
+    <w:p>
+      <w:pPr>
+        <w:pStyle w:val="ListParagraph"/>
+        <w:jc w:val="both"/>
+        <w:rPr>
+          <w:rFonts w:ascii="Calibri" w:hAnsi="Calibri" w:cs="Calibri"/>
+        </w:rPr>
+      </w:pPr>
+    </w:p>
+    <w:p>
+      <w:pPr>
+        <w:jc w:val="both"/>
+        <w:rPr>
+          <w:rFonts w:ascii="Calibri" w:hAnsi="Calibri" w:cs="Calibri"/>
+        </w:rPr>
+      </w:pPr>
+      <w:r>
+        <w:rPr>
+          <w:rFonts w:ascii="Calibri" w:hAnsi="Calibri" w:cs="Calibri"/>
+        </w:rPr>
+        <w:t>Design:</w:t>
+      </w:r>
+    </w:p>
+    <w:p>
+      <w:pPr>
+        <w:jc w:val="both"/>
+        <w:rPr>
+          <w:rFonts w:ascii="Calibri" w:hAnsi="Calibri" w:cs="Calibri"/>
+        </w:rPr>
+      </w:pPr>
+    </w:p>
+    <w:p>
+      <w:pPr>
+        <w:pStyle w:val="ListParagraph"/>
+        <w:numPr>
+          <w:ilvl w:val="0"/>
+          <w:numId w:val="14"/>
+        </w:numPr>
+        <w:jc w:val="both"/>
+        <w:rPr>
+          <w:rFonts w:ascii="Calibri" w:hAnsi="Calibri" w:cs="Calibri"/>
+        </w:rPr>
+      </w:pPr>
+      <w:r>
+        <w:rPr>
+          <w:rFonts w:ascii="Calibri" w:hAnsi="Calibri" w:cs="Calibri"/>
+        </w:rPr>
+        <w:t>Creates schedules and project plans based on requirements.</w:t>
+      </w:r>
+    </w:p>
+    <w:p>
+      <w:pPr>
+        <w:pStyle w:val="ListParagraph"/>
+        <w:numPr>
+          <w:ilvl w:val="0"/>
+          <w:numId w:val="14"/>
+        </w:numPr>
+        <w:jc w:val="both"/>
+        <w:rPr>
+          <w:rFonts w:ascii="Calibri" w:hAnsi="Calibri" w:cs="Calibri"/>
+        </w:rPr>
+      </w:pPr>
+      <w:r>
+        <w:rPr>
+          <w:rFonts w:ascii="Calibri" w:hAnsi="Calibri" w:cs="Calibri"/>
+        </w:rPr>
+        <w:t>Specifies exact details for the project’s deliverables.</w:t>
+      </w:r>
+    </w:p>
+    <w:p>
+      <w:pPr>
+        <w:pStyle w:val="ListParagraph"/>
+        <w:numPr>
+          <w:ilvl w:val="0"/>
+          <w:numId w:val="14"/>
+        </w:numPr>
+        <w:jc w:val="both"/>
+        <w:rPr>
+          <w:rFonts w:ascii="Calibri" w:hAnsi="Calibri" w:cs="Calibri"/>
+        </w:rPr>
+      </w:pPr>
+      <w:r>
+        <w:rPr>
+          <w:rFonts w:ascii="Calibri" w:hAnsi="Calibri" w:cs="Calibri"/>
+        </w:rPr>
+        <w:t>Involves designing blueprints for software or product specifications for the software project/product.</w:t>
+      </w:r>
+    </w:p>
+    <w:p>
+      <w:pPr>
+        <w:pStyle w:val="ListParagraph"/>
+        <w:jc w:val="both"/>
+        <w:rPr>
+          <w:rFonts w:ascii="Calibri" w:hAnsi="Calibri" w:cs="Calibri"/>
+        </w:rPr>
+      </w:pPr>
+    </w:p>
+    <w:p>
+      <w:pPr>
+        <w:jc w:val="both"/>
+        <w:rPr>
+          <w:rFonts w:ascii="Calibri" w:hAnsi="Calibri" w:cs="Calibri"/>
+        </w:rPr>
+      </w:pPr>
+      <w:r>
+        <w:rPr>
+          <w:rFonts w:ascii="Calibri" w:hAnsi="Calibri" w:cs="Calibri"/>
+        </w:rPr>
+        <w:t>Implementation:</w:t>
+      </w:r>
+    </w:p>
+    <w:p>
+      <w:pPr>
+        <w:jc w:val="both"/>
+        <w:rPr>
+          <w:rFonts w:ascii="Calibri" w:hAnsi="Calibri" w:cs="Calibri"/>
+        </w:rPr>
+      </w:pPr>
+    </w:p>
+    <w:p>
+      <w:pPr>
+        <w:pStyle w:val="ListParagraph"/>
+        <w:numPr>
+          <w:ilvl w:val="0"/>
+          <w:numId w:val="15"/>
+        </w:numPr>
+        <w:jc w:val="both"/>
+        <w:rPr>
+          <w:rFonts w:ascii="Calibri" w:hAnsi="Calibri" w:cs="Calibri"/>
+        </w:rPr>
+      </w:pPr>
+      <w:r>
+        <w:rPr>
+          <w:rFonts w:ascii="Calibri" w:hAnsi="Calibri" w:cs="Calibri"/>
+        </w:rPr>
+        <w:t>Developers build the project/product based on the approved design.</w:t>
+      </w:r>
+    </w:p>
+    <w:p>
+      <w:pPr>
+        <w:pStyle w:val="ListParagraph"/>
+        <w:numPr>
+          <w:ilvl w:val="0"/>
+          <w:numId w:val="15"/>
+        </w:numPr>
+        <w:jc w:val="both"/>
+        <w:rPr>
+          <w:rFonts w:ascii="Calibri" w:hAnsi="Calibri" w:cs="Calibri"/>
+        </w:rPr>
+      </w:pPr>
+      <w:r>
+        <w:rPr>
+          <w:rFonts w:ascii="Calibri" w:hAnsi="Calibri" w:cs="Calibri"/>
+        </w:rPr>
+        <w:t>Involves creating a plan, gathering necessary data, and assigning tasks to the team.</w:t>
+      </w:r>
+    </w:p>
+    <w:p>
+      <w:pPr>
+        <w:pStyle w:val="ListParagraph"/>
+        <w:numPr>
+          <w:ilvl w:val="0"/>
+          <w:numId w:val="15"/>
+        </w:numPr>
+        <w:jc w:val="both"/>
+        <w:rPr>
+          <w:rFonts w:ascii="Calibri" w:hAnsi="Calibri" w:cs="Calibri"/>
+        </w:rPr>
+      </w:pPr>
+      <w:r>
+        <w:rPr>
+          <w:rFonts w:ascii="Calibri" w:hAnsi="Calibri" w:cs="Calibri"/>
+        </w:rPr>
+        <w:t>If there are issues, the project might need to go back to the design phase.</w:t>
+      </w:r>
+    </w:p>
+    <w:p>
+      <w:pPr>
+        <w:jc w:val="both"/>
+        <w:rPr>
+          <w:rFonts w:ascii="Calibri" w:hAnsi="Calibri" w:cs="Calibri"/>
+        </w:rPr>
+      </w:pPr>
+    </w:p>
+    <w:p>
+      <w:pPr>
+        <w:jc w:val="both"/>
+        <w:rPr>
+          <w:rFonts w:ascii="Calibri" w:hAnsi="Calibri" w:cs="Calibri"/>
+        </w:rPr>
+      </w:pPr>
+      <w:r>
+        <w:rPr>
+          <w:rFonts w:ascii="Calibri" w:hAnsi="Calibri" w:cs="Calibri"/>
+        </w:rPr>
+        <w:t>Verification:</w:t>
+      </w:r>
+    </w:p>
+    <w:p>
+      <w:pPr>
+        <w:jc w:val="both"/>
+        <w:rPr>
+          <w:rFonts w:ascii="Calibri" w:hAnsi="Calibri" w:cs="Calibri"/>
+        </w:rPr>
+      </w:pPr>
+    </w:p>
+    <w:p>
+      <w:pPr>
+        <w:pStyle w:val="ListParagraph"/>
+        <w:numPr>
+          <w:ilvl w:val="0"/>
+          <w:numId w:val="16"/>
+        </w:numPr>
+        <w:jc w:val="both"/>
+        <w:rPr>
+          <w:rFonts w:ascii="Calibri" w:hAnsi="Calibri" w:cs="Calibri"/>
+        </w:rPr>
+      </w:pPr>
+      <w:r>
+        <w:rPr>
+          <w:rFonts w:ascii="Calibri" w:hAnsi="Calibri" w:cs="Calibri"/>
+        </w:rPr>
+        <w:t>Quality assurance phase to ensure the product works well for users.</w:t>
+      </w:r>
+    </w:p>
+    <w:p>
+      <w:pPr>
+        <w:pStyle w:val="ListParagraph"/>
+        <w:numPr>
+          <w:ilvl w:val="0"/>
+          <w:numId w:val="16"/>
+        </w:numPr>
+        <w:jc w:val="both"/>
+        <w:rPr>
+          <w:rFonts w:ascii="Calibri" w:hAnsi="Calibri" w:cs="Calibri"/>
+        </w:rPr>
+      </w:pPr>
+      <w:r>
+        <w:rPr>
+          <w:rFonts w:ascii="Calibri" w:hAnsi="Calibri" w:cs="Calibri"/>
+        </w:rPr>
+        <w:t>Testing is done for all possible scenarios to avoid releasing a buggy product.</w:t>
+      </w:r>
+    </w:p>
+    <w:p>
+      <w:pPr>
+        <w:pStyle w:val="ListParagraph"/>
+        <w:numPr>
+          <w:ilvl w:val="0"/>
+          <w:numId w:val="16"/>
+        </w:numPr>
+        <w:jc w:val="both"/>
+        <w:rPr>
+          <w:rFonts w:ascii="Calibri" w:hAnsi="Calibri" w:cs="Calibri"/>
+        </w:rPr>
+      </w:pPr>
+      <w:r>
+        <w:rPr>
+          <w:rFonts w:ascii="Calibri" w:hAnsi="Calibri" w:cs="Calibri"/>
+        </w:rPr>
+        <w:t>Bugs and errors are documented and fixed.</w:t>
+      </w:r>
+    </w:p>
+    <w:p>
+      <w:pPr>
+        <w:jc w:val="both"/>
+        <w:rPr>
+          <w:rFonts w:ascii="Calibri" w:hAnsi="Calibri" w:cs="Calibri"/>
+        </w:rPr>
+      </w:pPr>
+    </w:p>
+    <w:p>
+      <w:pPr>
+        <w:jc w:val="both"/>
+        <w:rPr>
+          <w:rFonts w:ascii="Calibri" w:hAnsi="Calibri" w:cs="Calibri"/>
+        </w:rPr>
+      </w:pPr>
+      <w:r>
+        <w:rPr>
+          <w:rFonts w:ascii="Calibri" w:hAnsi="Calibri" w:cs="Calibri"/>
+        </w:rPr>
+        <w:t>Maintenance:</w:t>
+      </w:r>
+    </w:p>
+    <w:p>
+      <w:pPr>
+        <w:jc w:val="both"/>
+        <w:rPr>
+          <w:rFonts w:ascii="Calibri" w:hAnsi="Calibri" w:cs="Calibri"/>
+        </w:rPr>
+      </w:pPr>
+    </w:p>
+    <w:p>
+      <w:pPr>
+        <w:pStyle w:val="ListParagraph"/>
+        <w:numPr>
+          <w:ilvl w:val="0"/>
+          <w:numId w:val="17"/>
+        </w:numPr>
+        <w:jc w:val="both"/>
+        <w:rPr>
+          <w:rFonts w:ascii="Calibri" w:hAnsi="Calibri" w:cs="Calibri"/>
+        </w:rPr>
+      </w:pPr>
+      <w:r>
+        <w:rPr>
+          <w:rFonts w:ascii="Calibri" w:hAnsi="Calibri" w:cs="Calibri"/>
+        </w:rPr>
+        <w:t>After production release, any reported issues are addressed by the team.</w:t>
+      </w:r>
+    </w:p>
+    <w:p>
+      <w:pPr>
+        <w:pStyle w:val="ListParagraph"/>
+        <w:numPr>
+          <w:ilvl w:val="0"/>
+          <w:numId w:val="17"/>
+        </w:numPr>
+        <w:jc w:val="both"/>
+        <w:rPr>
+          <w:rFonts w:ascii="Calibri" w:hAnsi="Calibri" w:cs="Calibri"/>
+        </w:rPr>
+      </w:pPr>
+      <w:r>
+        <w:rPr>
+          <w:rFonts w:ascii="Calibri" w:hAnsi="Calibri" w:cs="Calibri"/>
+        </w:rPr>
+        <w:t>New versions of the product may be released based on customer feedback.</w:t>
+      </w:r>
+    </w:p>
+    <w:p>
+      <w:pPr>
+        <w:jc w:val="both"/>
+        <w:rPr>
+          <w:rFonts w:ascii="Calibri" w:hAnsi="Calibri" w:cs="Calibri"/>
+        </w:rPr>
+      </w:pPr>
+    </w:p>
+    <w:p>
+      <w:pPr>
+        <w:jc w:val="both"/>
+        <w:rPr>
+          <w:rFonts w:ascii="Calibri" w:hAnsi="Calibri" w:cs="Calibri"/>
+          <w:b/>
+        </w:rPr>
+      </w:pPr>
+      <w:r>
+        <w:rPr>
+          <w:rFonts w:ascii="Calibri" w:hAnsi="Calibri" w:cs="Calibri"/>
+          <w:b/>
+        </w:rPr>
+        <w:t>Benefits of following waterfall methodology:</w:t>
+      </w:r>
+      <w:r>
+        <w:rPr>
+          <w:rFonts w:ascii="Calibri" w:hAnsi="Calibri" w:cs="Calibri"/>
+          <w:b/>
+        </w:rPr>
+        <w:t xml:space="preserve"> </w:t>
+      </w:r>
+    </w:p>
+    <w:p>
+      <w:pPr>
+        <w:jc w:val="both"/>
         <w:rPr>
           <w:rFonts w:ascii="Calibri" w:hAnsi="Calibri" w:cs="Calibri"/>
         </w:rPr>
@@ -15898,58 +16500,25 @@
           <w:rFonts w:ascii="Calibri" w:hAnsi="Calibri" w:cs="Calibri"/>
         </w:rPr>
       </w:pPr>
-    </w:p>
-    <w:p>
-      <w:pPr>
-        <w:pStyle w:val="ListParagraph"/>
-        <w:rPr>
-          <w:rFonts w:ascii="Calibri" w:hAnsi="Calibri" w:cs="Calibri"/>
-        </w:rPr>
-      </w:pPr>
+      <w:r>
+        <w:rPr>
+          <w:rFonts w:ascii="Calibri" w:hAnsi="Calibri" w:cs="Calibri"/>
+          <w:b/>
+        </w:rPr>
+        <w:t>Clear Project Structure:</w:t>
+      </w:r>
+      <w:r>
+        <w:rPr>
+          <w:rFonts w:ascii="Calibri" w:hAnsi="Calibri" w:cs="Calibri"/>
+        </w:rPr>
+        <w:t xml:space="preserve"> Everyone understands the final goal and knows what tasks to complete and when.</w:t>
+      </w:r>
     </w:p>
     <w:p>
       <w:pPr>
         <w:jc w:val="both"/>
         <w:rPr>
           <w:rFonts w:ascii="Calibri" w:hAnsi="Calibri" w:cs="Calibri"/>
-          <w:b/>
-        </w:rPr>
-      </w:pPr>
-      <w:r>
-        <w:rPr>
-          <w:rFonts w:ascii="Calibri" w:hAnsi="Calibri" w:cs="Calibri"/>
-          <w:b/>
-        </w:rPr>
-        <w:t>Drawback</w:t>
-      </w:r>
-      <w:r>
-        <w:rPr>
-          <w:rFonts w:ascii="Calibri" w:hAnsi="Calibri" w:cs="Calibri"/>
-          <w:b/>
-        </w:rPr>
-        <w:t>s</w:t>
-      </w:r>
-      <w:r>
-        <w:rPr>
-          <w:rFonts w:ascii="Calibri" w:hAnsi="Calibri" w:cs="Calibri"/>
-          <w:b/>
-        </w:rPr>
-        <w:t xml:space="preserve"> of Waterfall Methodology</w:t>
-      </w:r>
-      <w:r>
-        <w:rPr>
-          <w:rFonts w:ascii="Calibri" w:hAnsi="Calibri" w:cs="Calibri"/>
-          <w:b/>
-        </w:rPr>
-        <w:t>:</w:t>
-      </w:r>
-    </w:p>
-    <w:p>
-      <w:pPr>
-        <w:jc w:val="both"/>
-        <w:rPr>
-          <w:rFonts w:ascii="Calibri" w:hAnsi="Calibri" w:cs="Calibri"/>
-          <w:b/>
         </w:rPr>
       </w:pPr>
     </w:p>
@@ -15958,29 +16527,30 @@
         <w:pStyle w:val="ListParagraph"/>
         <w:numPr>
           <w:ilvl w:val="0"/>
-          <w:numId w:val="19"/>
+          <w:numId w:val="18"/>
         </w:numPr>
-        <w:rPr>
-          <w:rFonts w:ascii="Calibri" w:hAnsi="Calibri" w:cs="Calibri"/>
-        </w:rPr>
-      </w:pPr>
-      <w:r>
-        <w:rPr>
-          <w:rFonts w:ascii="Calibri" w:hAnsi="Calibri" w:cs="Calibri"/>
-          <w:b/>
-        </w:rPr>
-        <w:t>Longer Delivery Times:</w:t>
-      </w:r>
-      <w:r>
-        <w:rPr>
-          <w:rFonts w:ascii="Calibri" w:hAnsi="Calibri" w:cs="Calibri"/>
-        </w:rPr>
-        <w:t xml:space="preserve"> The rigid, step-by-step nature of the Waterfall approach can extend the overall project duration. Since each phase must be completed before moving on, any delay in one phase affects the entire timeline.</w:t>
-      </w:r>
-    </w:p>
-    <w:p>
-      <w:pPr>
-        <w:pStyle w:val="ListParagraph"/>
+        <w:jc w:val="both"/>
+        <w:rPr>
+          <w:rFonts w:ascii="Calibri" w:hAnsi="Calibri" w:cs="Calibri"/>
+        </w:rPr>
+      </w:pPr>
+      <w:r>
+        <w:rPr>
+          <w:rFonts w:ascii="Calibri" w:hAnsi="Calibri" w:cs="Calibri"/>
+          <w:b/>
+        </w:rPr>
+        <w:t>Static Project Scope:</w:t>
+      </w:r>
+      <w:r>
+        <w:rPr>
+          <w:rFonts w:ascii="Calibri" w:hAnsi="Calibri" w:cs="Calibri"/>
+        </w:rPr>
+        <w:t xml:space="preserve"> Costs and timelines are determined early because the project scope remains relatively stable.</w:t>
+      </w:r>
+    </w:p>
+    <w:p>
+      <w:pPr>
+        <w:jc w:val="both"/>
         <w:rPr>
           <w:rFonts w:ascii="Calibri" w:hAnsi="Calibri" w:cs="Calibri"/>
         </w:rPr>
@@ -15991,29 +16561,30 @@
         <w:pStyle w:val="ListParagraph"/>
         <w:numPr>
           <w:ilvl w:val="0"/>
-          <w:numId w:val="19"/>
+          <w:numId w:val="18"/>
         </w:numPr>
-        <w:rPr>
-          <w:rFonts w:ascii="Calibri" w:hAnsi="Calibri" w:cs="Calibri"/>
-        </w:rPr>
-      </w:pPr>
-      <w:r>
-        <w:rPr>
-          <w:rFonts w:ascii="Calibri" w:hAnsi="Calibri" w:cs="Calibri"/>
-          <w:b/>
-        </w:rPr>
-        <w:t xml:space="preserve">Difficulty in Time Estimation: </w:t>
-      </w:r>
-      <w:r>
-        <w:rPr>
-          <w:rFonts w:ascii="Calibri" w:hAnsi="Calibri" w:cs="Calibri"/>
-        </w:rPr>
-        <w:t>Estimating the project's total duration is challenging due to various factors such as organizational processes, project-specific complexities, and unforeseen delays. This uncertainty can make planning and scheduling difficult.</w:t>
-      </w:r>
-    </w:p>
-    <w:p>
-      <w:pPr>
-        <w:pStyle w:val="ListParagraph"/>
+        <w:jc w:val="both"/>
+        <w:rPr>
+          <w:rFonts w:ascii="Calibri" w:hAnsi="Calibri" w:cs="Calibri"/>
+        </w:rPr>
+      </w:pPr>
+      <w:r>
+        <w:rPr>
+          <w:rFonts w:ascii="Calibri" w:hAnsi="Calibri" w:cs="Calibri"/>
+          <w:b/>
+        </w:rPr>
+        <w:t>Easier Tracking:</w:t>
+      </w:r>
+      <w:r>
+        <w:rPr>
+          <w:rFonts w:ascii="Calibri" w:hAnsi="Calibri" w:cs="Calibri"/>
+        </w:rPr>
+        <w:t xml:space="preserve"> Progress is visible quickly with simpler tasks, and tools like Gantt charts help in monitoring.</w:t>
+      </w:r>
+    </w:p>
+    <w:p>
+      <w:pPr>
+        <w:jc w:val="both"/>
         <w:rPr>
           <w:rFonts w:ascii="Calibri" w:hAnsi="Calibri" w:cs="Calibri"/>
         </w:rPr>
@@ -16024,43 +16595,30 @@
         <w:pStyle w:val="ListParagraph"/>
         <w:numPr>
           <w:ilvl w:val="0"/>
-          <w:numId w:val="19"/>
+          <w:numId w:val="18"/>
         </w:numPr>
-        <w:rPr>
-          <w:rFonts w:ascii="Calibri" w:hAnsi="Calibri" w:cs="Calibri"/>
-        </w:rPr>
-      </w:pPr>
-      <w:r>
-        <w:rPr>
-          <w:rFonts w:ascii="Calibri" w:hAnsi="Calibri" w:cs="Calibri"/>
-          <w:b/>
-        </w:rPr>
-        <w:t xml:space="preserve">Difficulty in </w:t>
-      </w:r>
-      <w:r>
-        <w:rPr>
-          <w:rFonts w:ascii="Calibri" w:hAnsi="Calibri" w:cs="Calibri"/>
-          <w:b/>
-        </w:rPr>
-        <w:t>Welcoming</w:t>
-      </w:r>
-      <w:r>
-        <w:rPr>
-          <w:rFonts w:ascii="Calibri" w:hAnsi="Calibri" w:cs="Calibri"/>
-          <w:b/>
-        </w:rPr>
-        <w:t xml:space="preserve"> New Requirements:</w:t>
-      </w:r>
-      <w:r>
-        <w:rPr>
-          <w:rFonts w:ascii="Calibri" w:hAnsi="Calibri" w:cs="Calibri"/>
-        </w:rPr>
-        <w:t xml:space="preserve"> Adapting to new requirements in a dynamic environment is challenging within the Waterfall Model. Any change in project requirements often necessitates revisiting the initial stages of requirements and design, causing potential disruptions.</w:t>
-      </w:r>
-    </w:p>
-    <w:p>
-      <w:pPr>
-        <w:pStyle w:val="ListParagraph"/>
+        <w:jc w:val="both"/>
+        <w:rPr>
+          <w:rFonts w:ascii="Calibri" w:hAnsi="Calibri" w:cs="Calibri"/>
+        </w:rPr>
+      </w:pPr>
+      <w:r>
+        <w:rPr>
+          <w:rFonts w:ascii="Calibri" w:hAnsi="Calibri" w:cs="Calibri"/>
+          <w:b/>
+        </w:rPr>
+        <w:t>Comprehensive Project Documentation:</w:t>
+      </w:r>
+      <w:r>
+        <w:rPr>
+          <w:rFonts w:ascii="Calibri" w:hAnsi="Calibri" w:cs="Calibri"/>
+        </w:rPr>
+        <w:t xml:space="preserve"> Waterfall provides a blueprint and a historical record, offering a complete overview of the project.</w:t>
+      </w:r>
+    </w:p>
+    <w:p>
+      <w:pPr>
+        <w:jc w:val="both"/>
         <w:rPr>
           <w:rFonts w:ascii="Calibri" w:hAnsi="Calibri" w:cs="Calibri"/>
         </w:rPr>
@@ -16071,75 +16629,64 @@
         <w:pStyle w:val="ListParagraph"/>
         <w:numPr>
           <w:ilvl w:val="0"/>
-          <w:numId w:val="19"/>
+          <w:numId w:val="18"/>
         </w:numPr>
-        <w:rPr>
-          <w:rFonts w:ascii="Calibri" w:hAnsi="Calibri" w:cs="Calibri"/>
-        </w:rPr>
-      </w:pPr>
-      <w:r>
-        <w:rPr>
-          <w:rFonts w:ascii="Calibri" w:hAnsi="Calibri" w:cs="Calibri"/>
-          <w:b/>
-        </w:rPr>
-        <w:t xml:space="preserve">Limited Client </w:t>
-      </w:r>
-      <w:r>
-        <w:rPr>
-          <w:rFonts w:ascii="Calibri" w:hAnsi="Calibri" w:cs="Calibri"/>
-          <w:b/>
-        </w:rPr>
-        <w:t>Involvement</w:t>
-      </w:r>
-      <w:r>
-        <w:rPr>
-          <w:rFonts w:ascii="Calibri" w:hAnsi="Calibri" w:cs="Calibri"/>
-          <w:b/>
-        </w:rPr>
-        <w:t>:</w:t>
-      </w:r>
-      <w:r>
-        <w:rPr>
-          <w:rFonts w:ascii="Calibri" w:hAnsi="Calibri" w:cs="Calibri"/>
-        </w:rPr>
-        <w:t xml:space="preserve"> Once the requirement phase concludes, client involvement and feedback become limited. This reduces the chances of incorporating valuable client input into the project during later stages, hindering the ability to make necessary improvements.</w:t>
-      </w:r>
+        <w:jc w:val="both"/>
+        <w:rPr>
+          <w:rFonts w:ascii="Calibri" w:hAnsi="Calibri" w:cs="Calibri"/>
+        </w:rPr>
+      </w:pPr>
+      <w:r>
+        <w:rPr>
+          <w:rFonts w:ascii="Calibri" w:hAnsi="Calibri" w:cs="Calibri"/>
+          <w:b/>
+        </w:rPr>
+        <w:t>Improved Risk Management:</w:t>
+      </w:r>
+      <w:r>
+        <w:rPr>
+          <w:rFonts w:ascii="Calibri" w:hAnsi="Calibri" w:cs="Calibri"/>
+        </w:rPr>
+        <w:t xml:space="preserve"> Early planning reduces risks, such as fixing design problems before coding begins.</w:t>
+      </w:r>
+    </w:p>
+    <w:p>
+      <w:pPr>
+        <w:jc w:val="both"/>
+        <w:rPr>
+          <w:rFonts w:ascii="Calibri" w:hAnsi="Calibri" w:cs="Calibri"/>
+        </w:rPr>
+      </w:pPr>
     </w:p>
     <w:p>
       <w:pPr>
         <w:pStyle w:val="ListParagraph"/>
         <w:numPr>
           <w:ilvl w:val="0"/>
-          <w:numId w:val="19"/>
+          <w:numId w:val="18"/>
         </w:numPr>
-        <w:rPr>
-          <w:rFonts w:ascii="Calibri" w:hAnsi="Calibri" w:cs="Calibri"/>
-        </w:rPr>
-      </w:pPr>
-      <w:r>
-        <w:rPr>
-          <w:rFonts w:ascii="Calibri" w:hAnsi="Calibri" w:cs="Calibri"/>
-          <w:b/>
-        </w:rPr>
-        <w:t>Lot of Change</w:t>
-      </w:r>
-      <w:r>
-        <w:rPr>
-          <w:rFonts w:ascii="Calibri" w:hAnsi="Calibri" w:cs="Calibri"/>
-          <w:b/>
-        </w:rPr>
-        <w:t xml:space="preserve"> Requests:</w:t>
-      </w:r>
-      <w:r>
-        <w:rPr>
-          <w:rFonts w:ascii="Calibri" w:hAnsi="Calibri" w:cs="Calibri"/>
-        </w:rPr>
-        <w:t xml:space="preserve"> Clients may have numerous change requests after the project's execution. This influx of feature requests can pose challenges in terms of maintenance and may cause delays in the final product launch.</w:t>
-      </w:r>
-    </w:p>
-    <w:p>
-      <w:pPr>
-        <w:pStyle w:val="ListParagraph"/>
+        <w:jc w:val="both"/>
+        <w:rPr>
+          <w:rFonts w:ascii="Calibri" w:hAnsi="Calibri" w:cs="Calibri"/>
+        </w:rPr>
+      </w:pPr>
+      <w:r>
+        <w:rPr>
+          <w:rFonts w:ascii="Calibri" w:hAnsi="Calibri" w:cs="Calibri"/>
+          <w:b/>
+        </w:rPr>
+        <w:t>Enhanced Responsibility and Accountability</w:t>
+      </w:r>
+      <w:r>
+        <w:rPr>
+          <w:rFonts w:ascii="Calibri" w:hAnsi="Calibri" w:cs="Calibri"/>
+        </w:rPr>
+        <w:t>: Each phase has clear goals and timelines, promoting team accountability.</w:t>
+      </w:r>
+    </w:p>
+    <w:p>
+      <w:pPr>
+        <w:jc w:val="both"/>
         <w:rPr>
           <w:rFonts w:ascii="Calibri" w:hAnsi="Calibri" w:cs="Calibri"/>
         </w:rPr>
@@ -16150,30 +16697,30 @@
         <w:pStyle w:val="ListParagraph"/>
         <w:numPr>
           <w:ilvl w:val="0"/>
-          <w:numId w:val="19"/>
+          <w:numId w:val="18"/>
         </w:numPr>
-        <w:rPr>
-          <w:rFonts w:ascii="Calibri" w:hAnsi="Calibri" w:cs="Calibri"/>
-        </w:rPr>
-      </w:pPr>
-      <w:r>
-        <w:rPr>
-          <w:rFonts w:ascii="Calibri" w:hAnsi="Calibri" w:cs="Calibri"/>
-          <w:b/>
-        </w:rPr>
-        <w:lastRenderedPageBreak/>
-        <w:t>Deadline Creep:</w:t>
-      </w:r>
-      <w:r>
-        <w:rPr>
-          <w:rFonts w:ascii="Calibri" w:hAnsi="Calibri" w:cs="Calibri"/>
-        </w:rPr>
-        <w:t xml:space="preserve"> Issues encountered in one phase of the project can bring the entire process to a halt. Addressing these problems may require revisiting previous phases, leading to delays and potential disruptions to the project timeline.</w:t>
-      </w:r>
-    </w:p>
-    <w:p>
-      <w:pPr>
-        <w:pStyle w:val="ListParagraph"/>
+        <w:jc w:val="both"/>
+        <w:rPr>
+          <w:rFonts w:ascii="Calibri" w:hAnsi="Calibri" w:cs="Calibri"/>
+        </w:rPr>
+      </w:pPr>
+      <w:r>
+        <w:rPr>
+          <w:rFonts w:ascii="Calibri" w:hAnsi="Calibri" w:cs="Calibri"/>
+          <w:b/>
+        </w:rPr>
+        <w:t>Fewer Delays Due to Additional Requirements:</w:t>
+      </w:r>
+      <w:r>
+        <w:rPr>
+          <w:rFonts w:ascii="Calibri" w:hAnsi="Calibri" w:cs="Calibri"/>
+        </w:rPr>
+        <w:t xml:space="preserve"> Completing the design early reduces extra requests, preventing delays and keeps the cost of changes low.</w:t>
+      </w:r>
+    </w:p>
+    <w:p>
+      <w:pPr>
+        <w:jc w:val="both"/>
         <w:rPr>
           <w:rFonts w:ascii="Calibri" w:hAnsi="Calibri" w:cs="Calibri"/>
         </w:rPr>
@@ -16184,7 +16731,47 @@
         <w:pStyle w:val="ListParagraph"/>
         <w:numPr>
           <w:ilvl w:val="0"/>
-          <w:numId w:val="19"/>
+          <w:numId w:val="18"/>
+        </w:numPr>
+        <w:jc w:val="both"/>
+        <w:rPr>
+          <w:rFonts w:ascii="Calibri" w:hAnsi="Calibri" w:cs="Calibri"/>
+        </w:rPr>
+      </w:pPr>
+      <w:r>
+        <w:rPr>
+          <w:rFonts w:ascii="Calibri" w:hAnsi="Calibri" w:cs="Calibri"/>
+          <w:b/>
+        </w:rPr>
+        <w:t>Easy Adaptation to Key Member Changes:</w:t>
+      </w:r>
+      <w:r>
+        <w:rPr>
+          <w:rFonts w:ascii="Calibri" w:hAnsi="Calibri" w:cs="Calibri"/>
+        </w:rPr>
+        <w:t xml:space="preserve"> Detailed documentation describes required skills, making it easy to transition when key team members leave. Even less-experienced team members can easily join in with Waterfall.</w:t>
+      </w:r>
+      <w:r>
+        <w:rPr>
+          <w:rFonts w:ascii="Calibri" w:hAnsi="Calibri" w:cs="Calibri"/>
+        </w:rPr>
+        <w:t xml:space="preserve"> </w:t>
+      </w:r>
+    </w:p>
+    <w:p>
+      <w:pPr>
+        <w:pStyle w:val="ListParagraph"/>
+        <w:rPr>
+          <w:rFonts w:ascii="Calibri" w:hAnsi="Calibri" w:cs="Calibri"/>
+        </w:rPr>
+      </w:pPr>
+    </w:p>
+    <w:p>
+      <w:pPr>
+        <w:pStyle w:val="ListParagraph"/>
+        <w:numPr>
+          <w:ilvl w:val="0"/>
+          <w:numId w:val="18"/>
         </w:numPr>
         <w:jc w:val="both"/>
         <w:rPr>
@@ -16214,7 +16801,7 @@
         <w:pStyle w:val="ListParagraph"/>
         <w:numPr>
           <w:ilvl w:val="0"/>
-          <w:numId w:val="19"/>
+          <w:numId w:val="18"/>
         </w:numPr>
         <w:jc w:val="both"/>
         <w:rPr>
@@ -16241,6 +16828,359 @@
     </w:p>
     <w:p>
       <w:pPr>
+        <w:pStyle w:val="ListParagraph"/>
+        <w:numPr>
+          <w:ilvl w:val="0"/>
+          <w:numId w:val="18"/>
+        </w:numPr>
+        <w:jc w:val="both"/>
+        <w:rPr>
+          <w:rFonts w:ascii="Calibri" w:hAnsi="Calibri" w:cs="Calibri"/>
+        </w:rPr>
+      </w:pPr>
+    </w:p>
+    <w:p>
+      <w:pPr>
+        <w:pStyle w:val="ListParagraph"/>
+        <w:rPr>
+          <w:rFonts w:ascii="Calibri" w:hAnsi="Calibri" w:cs="Calibri"/>
+        </w:rPr>
+      </w:pPr>
+    </w:p>
+    <w:p>
+      <w:pPr>
+        <w:jc w:val="both"/>
+        <w:rPr>
+          <w:rFonts w:ascii="Calibri" w:hAnsi="Calibri" w:cs="Calibri"/>
+          <w:b/>
+        </w:rPr>
+      </w:pPr>
+      <w:r>
+        <w:rPr>
+          <w:rFonts w:ascii="Calibri" w:hAnsi="Calibri" w:cs="Calibri"/>
+          <w:b/>
+        </w:rPr>
+        <w:t>Drawback</w:t>
+      </w:r>
+      <w:r>
+        <w:rPr>
+          <w:rFonts w:ascii="Calibri" w:hAnsi="Calibri" w:cs="Calibri"/>
+          <w:b/>
+        </w:rPr>
+        <w:t>s</w:t>
+      </w:r>
+      <w:r>
+        <w:rPr>
+          <w:rFonts w:ascii="Calibri" w:hAnsi="Calibri" w:cs="Calibri"/>
+          <w:b/>
+        </w:rPr>
+        <w:t xml:space="preserve"> of Waterfall Methodology</w:t>
+      </w:r>
+      <w:r>
+        <w:rPr>
+          <w:rFonts w:ascii="Calibri" w:hAnsi="Calibri" w:cs="Calibri"/>
+          <w:b/>
+        </w:rPr>
+        <w:t>:</w:t>
+      </w:r>
+    </w:p>
+    <w:p>
+      <w:pPr>
+        <w:jc w:val="both"/>
+        <w:rPr>
+          <w:rFonts w:ascii="Calibri" w:hAnsi="Calibri" w:cs="Calibri"/>
+          <w:b/>
+        </w:rPr>
+      </w:pPr>
+    </w:p>
+    <w:p>
+      <w:pPr>
+        <w:pStyle w:val="ListParagraph"/>
+        <w:numPr>
+          <w:ilvl w:val="0"/>
+          <w:numId w:val="19"/>
+        </w:numPr>
+        <w:rPr>
+          <w:rFonts w:ascii="Calibri" w:hAnsi="Calibri" w:cs="Calibri"/>
+        </w:rPr>
+      </w:pPr>
+      <w:r>
+        <w:rPr>
+          <w:rFonts w:ascii="Calibri" w:hAnsi="Calibri" w:cs="Calibri"/>
+          <w:b/>
+        </w:rPr>
+        <w:t>Longer Delivery Times:</w:t>
+      </w:r>
+      <w:r>
+        <w:rPr>
+          <w:rFonts w:ascii="Calibri" w:hAnsi="Calibri" w:cs="Calibri"/>
+        </w:rPr>
+        <w:t xml:space="preserve"> The rigid, step-by-step nature of the Waterfall approach can extend the overall project duration. Since each phase must be completed before moving on, any delay in one phase affects the entire timeline.</w:t>
+      </w:r>
+    </w:p>
+    <w:p>
+      <w:pPr>
+        <w:pStyle w:val="ListParagraph"/>
+        <w:rPr>
+          <w:rFonts w:ascii="Calibri" w:hAnsi="Calibri" w:cs="Calibri"/>
+        </w:rPr>
+      </w:pPr>
+    </w:p>
+    <w:p>
+      <w:pPr>
+        <w:pStyle w:val="ListParagraph"/>
+        <w:numPr>
+          <w:ilvl w:val="0"/>
+          <w:numId w:val="19"/>
+        </w:numPr>
+        <w:rPr>
+          <w:rFonts w:ascii="Calibri" w:hAnsi="Calibri" w:cs="Calibri"/>
+        </w:rPr>
+      </w:pPr>
+      <w:r>
+        <w:rPr>
+          <w:rFonts w:ascii="Calibri" w:hAnsi="Calibri" w:cs="Calibri"/>
+          <w:b/>
+        </w:rPr>
+        <w:t xml:space="preserve">Difficulty in Time Estimation: </w:t>
+      </w:r>
+      <w:r>
+        <w:rPr>
+          <w:rFonts w:ascii="Calibri" w:hAnsi="Calibri" w:cs="Calibri"/>
+        </w:rPr>
+        <w:t>Estimating the project's total duration is challenging due to various factors such as organizational processes, project-specific complexities, and unforeseen delays. This uncertainty can make planning and scheduling difficult.</w:t>
+      </w:r>
+    </w:p>
+    <w:p>
+      <w:pPr>
+        <w:pStyle w:val="ListParagraph"/>
+        <w:rPr>
+          <w:rFonts w:ascii="Calibri" w:hAnsi="Calibri" w:cs="Calibri"/>
+        </w:rPr>
+      </w:pPr>
+    </w:p>
+    <w:p>
+      <w:pPr>
+        <w:pStyle w:val="ListParagraph"/>
+        <w:numPr>
+          <w:ilvl w:val="0"/>
+          <w:numId w:val="19"/>
+        </w:numPr>
+        <w:rPr>
+          <w:rFonts w:ascii="Calibri" w:hAnsi="Calibri" w:cs="Calibri"/>
+        </w:rPr>
+      </w:pPr>
+      <w:r>
+        <w:rPr>
+          <w:rFonts w:ascii="Calibri" w:hAnsi="Calibri" w:cs="Calibri"/>
+          <w:b/>
+        </w:rPr>
+        <w:t xml:space="preserve">Difficulty in </w:t>
+      </w:r>
+      <w:r>
+        <w:rPr>
+          <w:rFonts w:ascii="Calibri" w:hAnsi="Calibri" w:cs="Calibri"/>
+          <w:b/>
+        </w:rPr>
+        <w:t>Welcoming</w:t>
+      </w:r>
+      <w:r>
+        <w:rPr>
+          <w:rFonts w:ascii="Calibri" w:hAnsi="Calibri" w:cs="Calibri"/>
+          <w:b/>
+        </w:rPr>
+        <w:t xml:space="preserve"> New Requirements:</w:t>
+      </w:r>
+      <w:r>
+        <w:rPr>
+          <w:rFonts w:ascii="Calibri" w:hAnsi="Calibri" w:cs="Calibri"/>
+        </w:rPr>
+        <w:t xml:space="preserve"> Adapting to new requirements in a dynamic environment is challenging within the Waterfall Model. Any change in project requirements often necessitates revisiting the initial stages of requirements and design, causing potential disruptions.</w:t>
+      </w:r>
+    </w:p>
+    <w:p>
+      <w:pPr>
+        <w:pStyle w:val="ListParagraph"/>
+        <w:rPr>
+          <w:rFonts w:ascii="Calibri" w:hAnsi="Calibri" w:cs="Calibri"/>
+        </w:rPr>
+      </w:pPr>
+    </w:p>
+    <w:p>
+      <w:pPr>
+        <w:pStyle w:val="ListParagraph"/>
+        <w:numPr>
+          <w:ilvl w:val="0"/>
+          <w:numId w:val="19"/>
+        </w:numPr>
+        <w:rPr>
+          <w:rFonts w:ascii="Calibri" w:hAnsi="Calibri" w:cs="Calibri"/>
+        </w:rPr>
+      </w:pPr>
+      <w:r>
+        <w:rPr>
+          <w:rFonts w:ascii="Calibri" w:hAnsi="Calibri" w:cs="Calibri"/>
+          <w:b/>
+        </w:rPr>
+        <w:t xml:space="preserve">Limited Client </w:t>
+      </w:r>
+      <w:r>
+        <w:rPr>
+          <w:rFonts w:ascii="Calibri" w:hAnsi="Calibri" w:cs="Calibri"/>
+          <w:b/>
+        </w:rPr>
+        <w:t>Involvement</w:t>
+      </w:r>
+      <w:r>
+        <w:rPr>
+          <w:rFonts w:ascii="Calibri" w:hAnsi="Calibri" w:cs="Calibri"/>
+          <w:b/>
+        </w:rPr>
+        <w:t>:</w:t>
+      </w:r>
+      <w:r>
+        <w:rPr>
+          <w:rFonts w:ascii="Calibri" w:hAnsi="Calibri" w:cs="Calibri"/>
+        </w:rPr>
+        <w:t xml:space="preserve"> Once the requirement phase concludes, client involvement and feedback become limited. This reduces the chances of incorporating valuable client input into the project during later stages, hindering the ability to make necessary improvements.</w:t>
+      </w:r>
+    </w:p>
+    <w:p>
+      <w:pPr>
+        <w:pStyle w:val="ListParagraph"/>
+        <w:numPr>
+          <w:ilvl w:val="0"/>
+          <w:numId w:val="19"/>
+        </w:numPr>
+        <w:rPr>
+          <w:rFonts w:ascii="Calibri" w:hAnsi="Calibri" w:cs="Calibri"/>
+        </w:rPr>
+      </w:pPr>
+      <w:r>
+        <w:rPr>
+          <w:rFonts w:ascii="Calibri" w:hAnsi="Calibri" w:cs="Calibri"/>
+          <w:b/>
+        </w:rPr>
+        <w:t>Lot of Change</w:t>
+      </w:r>
+      <w:r>
+        <w:rPr>
+          <w:rFonts w:ascii="Calibri" w:hAnsi="Calibri" w:cs="Calibri"/>
+          <w:b/>
+        </w:rPr>
+        <w:t xml:space="preserve"> Requests:</w:t>
+      </w:r>
+      <w:r>
+        <w:rPr>
+          <w:rFonts w:ascii="Calibri" w:hAnsi="Calibri" w:cs="Calibri"/>
+        </w:rPr>
+        <w:t xml:space="preserve"> Clients may have numerous change requests after the project's execution. This influx of feature requests can pose challenges in terms of maintenance and may cause delays in the final product launch.</w:t>
+      </w:r>
+    </w:p>
+    <w:p>
+      <w:pPr>
+        <w:pStyle w:val="ListParagraph"/>
+        <w:rPr>
+          <w:rFonts w:ascii="Calibri" w:hAnsi="Calibri" w:cs="Calibri"/>
+        </w:rPr>
+      </w:pPr>
+    </w:p>
+    <w:p>
+      <w:pPr>
+        <w:pStyle w:val="ListParagraph"/>
+        <w:numPr>
+          <w:ilvl w:val="0"/>
+          <w:numId w:val="19"/>
+        </w:numPr>
+        <w:rPr>
+          <w:rFonts w:ascii="Calibri" w:hAnsi="Calibri" w:cs="Calibri"/>
+        </w:rPr>
+      </w:pPr>
+      <w:r>
+        <w:rPr>
+          <w:rFonts w:ascii="Calibri" w:hAnsi="Calibri" w:cs="Calibri"/>
+          <w:b/>
+        </w:rPr>
+        <w:lastRenderedPageBreak/>
+        <w:t>Deadline Creep:</w:t>
+      </w:r>
+      <w:r>
+        <w:rPr>
+          <w:rFonts w:ascii="Calibri" w:hAnsi="Calibri" w:cs="Calibri"/>
+        </w:rPr>
+        <w:t xml:space="preserve"> Issues encountered in one phase of the project can bring the entire process to a halt. Addressing these problems may require revisiting previous phases, leading to delays and potential disruptions to the project timeline.</w:t>
+      </w:r>
+    </w:p>
+    <w:p>
+      <w:pPr>
+        <w:pStyle w:val="ListParagraph"/>
+        <w:rPr>
+          <w:rFonts w:ascii="Calibri" w:hAnsi="Calibri" w:cs="Calibri"/>
+        </w:rPr>
+      </w:pPr>
+    </w:p>
+    <w:p>
+      <w:pPr>
+        <w:pStyle w:val="ListParagraph"/>
+        <w:numPr>
+          <w:ilvl w:val="0"/>
+          <w:numId w:val="19"/>
+        </w:numPr>
+        <w:jc w:val="both"/>
+        <w:rPr>
+          <w:rFonts w:ascii="Calibri" w:hAnsi="Calibri" w:cs="Calibri"/>
+        </w:rPr>
+      </w:pPr>
+      <w:hyperlink r:id="rId49" w:history="1">
+        <w:r>
+          <w:rPr>
+            <w:rStyle w:val="Hyperlink"/>
+            <w:rFonts w:ascii="Calibri" w:hAnsi="Calibri" w:cs="Calibri"/>
+          </w:rPr>
+          <w:t>https://developer.ibm.com/articles/waterfall-model-advantages-disadvantages/</w:t>
+        </w:r>
+      </w:hyperlink>
+    </w:p>
+    <w:p>
+      <w:pPr>
+        <w:pStyle w:val="ListParagraph"/>
+        <w:rPr>
+          <w:rFonts w:ascii="Calibri" w:hAnsi="Calibri" w:cs="Calibri"/>
+        </w:rPr>
+      </w:pPr>
+    </w:p>
+    <w:p>
+      <w:pPr>
+        <w:pStyle w:val="ListParagraph"/>
+        <w:numPr>
+          <w:ilvl w:val="0"/>
+          <w:numId w:val="19"/>
+        </w:numPr>
+        <w:jc w:val="both"/>
+        <w:rPr>
+          <w:rFonts w:ascii="Calibri" w:hAnsi="Calibri" w:cs="Calibri"/>
+        </w:rPr>
+      </w:pPr>
+      <w:hyperlink r:id="rId50" w:history="1">
+        <w:r>
+          <w:rPr>
+            <w:rStyle w:val="Hyperlink"/>
+            <w:rFonts w:ascii="Calibri" w:hAnsi="Calibri" w:cs="Calibri"/>
+          </w:rPr>
+          <w:t>https://www.atlassian.com/agile/project-management/waterfall-methodology</w:t>
+        </w:r>
+      </w:hyperlink>
+    </w:p>
+    <w:p>
+      <w:pPr>
+        <w:pStyle w:val="ListParagraph"/>
+        <w:rPr>
+          <w:rFonts w:ascii="Calibri" w:hAnsi="Calibri" w:cs="Calibri"/>
+        </w:rPr>
+      </w:pPr>
+    </w:p>
+    <w:p>
+      <w:pPr>
         <w:jc w:val="both"/>
         <w:rPr>
           <w:rFonts w:ascii="Calibri" w:hAnsi="Calibri" w:cs="Calibri"/>
@@ -16379,7 +17319,7 @@
         </w:rPr>
         <w:t xml:space="preserve"> </w:t>
       </w:r>
-      <w:hyperlink r:id="rId49" w:history="1">
+      <w:hyperlink r:id="rId51" w:history="1">
         <w:r>
           <w:rPr>
             <w:rStyle w:val="Hyperlink"/>
@@ -16442,7 +17382,7 @@
         </w:rPr>
         <w:t xml:space="preserve"> </w:t>
       </w:r>
-      <w:hyperlink r:id="rId50" w:history="1">
+      <w:hyperlink r:id="rId52" w:history="1">
         <w:r>
           <w:rPr>
             <w:rStyle w:val="Hyperlink"/>
@@ -16462,7 +17402,7 @@
           <w:noProof/>
         </w:rPr>
         <w:drawing>
-          <wp:inline distT="0" distB="0" distL="0" distR="0" wp14:anchorId="0C587A5A" wp14:editId="63B95D58">
+          <wp:inline distT="0" distB="0" distL="0" distR="0" wp14:anchorId="0C587A5A" wp14:editId="2E08CCA0">
             <wp:extent cx="4683949" cy="3513221"/>
             <wp:effectExtent l="0" t="0" r="2540" b="0"/>
             <wp:docPr id="7" name="Picture 7" descr="https://i0.wp.com/jordanjob.me/wp-content/uploads/2015/12/Scrum-Diagram-JordanJob.me_.png?fit=3000%2C2250&amp;ssl=1"/>
@@ -16479,7 +17419,7 @@
                     </pic:cNvPicPr>
                   </pic:nvPicPr>
                   <pic:blipFill>
-                    <a:blip r:embed="rId51" cstate="print">
+                    <a:blip r:embed="rId53" cstate="print">
                       <a:extLst>
                         <a:ext uri="{28A0092B-C50C-407E-A947-70E740481C1C}">
                           <a14:useLocalDpi xmlns:a14="http://schemas.microsoft.com/office/drawing/2010/main" val="0"/>
@@ -16527,7 +17467,7 @@
           <w:rPr>
             <w:noProof/>
           </w:rPr>
-          <w:t>22</w:t>
+          <w:t>24</w:t>
         </w:r>
       </w:fldSimple>
       <w:r>
@@ -17446,7 +18386,7 @@
     </w:p>
     <w:p/>
     <w:p>
-      <w:hyperlink r:id="rId52" w:history="1">
+      <w:hyperlink r:id="rId54" w:history="1">
         <w:r>
           <w:rPr>
             <w:rStyle w:val="Hyperlink"/>
@@ -17456,7 +18396,7 @@
       </w:hyperlink>
     </w:p>
     <w:p>
-      <w:hyperlink r:id="rId53" w:history="1">
+      <w:hyperlink r:id="rId55" w:history="1">
         <w:r>
           <w:rPr>
             <w:rStyle w:val="Hyperlink"/>
@@ -17466,7 +18406,7 @@
       </w:hyperlink>
     </w:p>
     <w:p>
-      <w:hyperlink r:id="rId54" w:history="1">
+      <w:hyperlink r:id="rId56" w:history="1">
         <w:r>
           <w:rPr>
             <w:rStyle w:val="Hyperlink"/>
@@ -17476,7 +18416,7 @@
       </w:hyperlink>
     </w:p>
     <w:p>
-      <w:hyperlink r:id="rId55" w:history="1">
+      <w:hyperlink r:id="rId57" w:history="1">
         <w:r>
           <w:rPr>
             <w:rStyle w:val="Hyperlink"/>
@@ -17489,8 +18429,8 @@
     <w:p/>
     <w:p/>
     <w:sectPr>
-      <w:footerReference w:type="default" r:id="rId56"/>
-      <w:footerReference w:type="first" r:id="rId57"/>
+      <w:footerReference w:type="default" r:id="rId58"/>
+      <w:footerReference w:type="first" r:id="rId59"/>
       <w:pgSz w:w="11906" w:h="16838"/>
       <w:pgMar w:top="1440" w:right="1440" w:bottom="1440" w:left="1440" w:header="708" w:footer="708" w:gutter="0"/>
       <w:pgNumType w:start="1"/>

</xml_diff>

<commit_message>
Add detailed overview of the project
Add detailed overview of the project to request for proposal
</commit_message>
<xml_diff>
--- a/Perth4_PROG6001_02.docx
+++ b/Perth4_PROG6001_02.docx
@@ -8562,7 +8562,7 @@
           <w14:ligatures w14:val="standardContextual"/>
         </w:rPr>
         <w:drawing>
-          <wp:anchor distT="0" distB="0" distL="114300" distR="114300" simplePos="0" relativeHeight="251681792" behindDoc="0" locked="0" layoutInCell="1" allowOverlap="1" wp14:anchorId="734F300F" wp14:editId="5F06A76B">
+          <wp:anchor distT="0" distB="0" distL="114300" distR="114300" simplePos="0" relativeHeight="251681792" behindDoc="0" locked="0" layoutInCell="1" allowOverlap="1" wp14:anchorId="734F300F" wp14:editId="6DBF0C5D">
             <wp:simplePos x="0" y="0"/>
             <wp:positionH relativeFrom="column">
               <wp:posOffset>0</wp:posOffset>
@@ -9262,7 +9262,7 @@
           <w14:ligatures w14:val="standardContextual"/>
         </w:rPr>
         <w:drawing>
-          <wp:anchor distT="0" distB="0" distL="114300" distR="114300" simplePos="0" relativeHeight="251684864" behindDoc="0" locked="0" layoutInCell="1" allowOverlap="1" wp14:anchorId="0B8D6B9F" wp14:editId="747F9F14">
+          <wp:anchor distT="0" distB="0" distL="114300" distR="114300" simplePos="0" relativeHeight="251684864" behindDoc="0" locked="0" layoutInCell="1" allowOverlap="1" wp14:anchorId="0B8D6B9F" wp14:editId="19FBD8F6">
             <wp:simplePos x="0" y="0"/>
             <wp:positionH relativeFrom="column">
               <wp:posOffset>0</wp:posOffset>
@@ -13449,13 +13449,7 @@
               <w:rPr>
                 <w:rFonts w:cstheme="minorHAnsi"/>
               </w:rPr>
-              <w:t xml:space="preserve">Customer relations database for managing product and service information, including details of devices left to </w:t>
-            </w:r>
-            <w:r>
-              <w:rPr>
-                <w:rFonts w:cstheme="minorHAnsi"/>
-              </w:rPr>
-              <w:t>repair.</w:t>
+              <w:t>Customer relations database for managing product and service information, including details of devices left to repair.</w:t>
             </w:r>
           </w:p>
           <w:p>
@@ -13473,13 +13467,7 @@
               <w:rPr>
                 <w:rFonts w:cstheme="minorHAnsi"/>
               </w:rPr>
-              <w:t xml:space="preserve">Digital marketing system that includes modern marketing techniques that connect to the Customer relations database and accommodate prospective customers on our </w:t>
-            </w:r>
-            <w:r>
-              <w:rPr>
-                <w:rFonts w:cstheme="minorHAnsi"/>
-              </w:rPr>
-              <w:t>website.</w:t>
+              <w:t>Digital marketing system that includes modern marketing techniques that connect to the Customer relations database and accommodate prospective customers on our website.</w:t>
             </w:r>
           </w:p>
           <w:p>
@@ -13527,13 +13515,7 @@
               <w:rPr>
                 <w:rFonts w:cstheme="minorHAnsi"/>
               </w:rPr>
-              <w:t xml:space="preserve"> and facilitating location-specific product searches across all our </w:t>
-            </w:r>
-            <w:r>
-              <w:rPr>
-                <w:rFonts w:cstheme="minorHAnsi"/>
-              </w:rPr>
-              <w:t>branches.</w:t>
+              <w:t xml:space="preserve"> and facilitating location-specific product searches across all our branches.</w:t>
             </w:r>
           </w:p>
           <w:p>
@@ -13551,25 +13533,7 @@
               <w:rPr>
                 <w:rFonts w:cstheme="minorHAnsi"/>
               </w:rPr>
-              <w:t xml:space="preserve">Comprehensive report for management on customer relations, </w:t>
-            </w:r>
-            <w:r>
-              <w:rPr>
-                <w:rFonts w:cstheme="minorHAnsi"/>
-              </w:rPr>
-              <w:t>marketing,</w:t>
-            </w:r>
-            <w:r>
-              <w:rPr>
-                <w:rFonts w:cstheme="minorHAnsi"/>
-              </w:rPr>
-              <w:t xml:space="preserve"> and stock status to inform </w:t>
-            </w:r>
-            <w:r>
-              <w:rPr>
-                <w:rFonts w:cstheme="minorHAnsi"/>
-              </w:rPr>
-              <w:t>decision-making.</w:t>
+              <w:t>Comprehensive report for management on customer relations, marketing, and stock status to inform decision-making.</w:t>
             </w:r>
           </w:p>
           <w:p>
@@ -13685,11 +13649,677 @@
                 <w:rFonts w:cstheme="minorHAnsi"/>
               </w:rPr>
               <w:t xml:space="preserve"> 2024.</w:t>
+            </w:r>
+          </w:p>
+        </w:tc>
+      </w:tr>
+      <w:tr>
+        <w:tc>
+          <w:tcPr>
+            <w:tcW w:w="2405" w:type="dxa"/>
+            <w:shd w:val="clear" w:color="auto" w:fill="DBDBDB" w:themeFill="accent3" w:themeFillTint="66"/>
+          </w:tcPr>
+          <w:p>
+            <w:pPr>
+              <w:rPr>
+                <w:rFonts w:cstheme="minorHAnsi"/>
+                <w:b/>
+                <w:bCs/>
+                <w:color w:val="000000" w:themeColor="text1"/>
+              </w:rPr>
+            </w:pPr>
+            <w:r>
+              <w:rPr>
+                <w:rFonts w:cstheme="minorHAnsi"/>
+                <w:b/>
+                <w:bCs/>
+                <w:color w:val="000000" w:themeColor="text1"/>
+              </w:rPr>
+              <w:lastRenderedPageBreak/>
+              <w:t>Detailed Overview of the Project</w:t>
+            </w:r>
+          </w:p>
+        </w:tc>
+        <w:tc>
+          <w:tcPr>
+            <w:tcW w:w="6611" w:type="dxa"/>
+          </w:tcPr>
+          <w:p>
+            <w:pPr>
+              <w:rPr>
+                <w:rFonts w:cstheme="minorHAnsi"/>
+                <w:b/>
+                <w:bCs/>
+              </w:rPr>
+            </w:pPr>
+            <w:r>
+              <w:rPr>
+                <w:rFonts w:cstheme="minorHAnsi"/>
+                <w:b/>
+                <w:bCs/>
+              </w:rPr>
+              <w:t>Types of Users:</w:t>
+            </w:r>
+          </w:p>
+          <w:p>
+            <w:pPr>
+              <w:pStyle w:val="ListParagraph"/>
+              <w:numPr>
+                <w:ilvl w:val="0"/>
+                <w:numId w:val="25"/>
+              </w:numPr>
+              <w:rPr>
+                <w:rFonts w:cstheme="minorHAnsi"/>
+              </w:rPr>
+            </w:pPr>
+            <w:r>
+              <w:rPr>
+                <w:rFonts w:cstheme="minorHAnsi"/>
+                <w:b/>
+                <w:bCs/>
+              </w:rPr>
+              <w:t>Customers</w:t>
+            </w:r>
+            <w:r>
+              <w:rPr>
+                <w:rFonts w:cstheme="minorHAnsi"/>
+              </w:rPr>
+              <w:t>: Individuals or businesses purchasing technology products, including mobile accessories, and seeking device repairs from our company</w:t>
+            </w:r>
+          </w:p>
+          <w:p>
+            <w:pPr>
+              <w:pStyle w:val="ListParagraph"/>
+              <w:numPr>
+                <w:ilvl w:val="0"/>
+                <w:numId w:val="25"/>
+              </w:numPr>
+              <w:rPr>
+                <w:rFonts w:cstheme="minorHAnsi"/>
+              </w:rPr>
+            </w:pPr>
+            <w:r>
+              <w:rPr>
+                <w:rFonts w:cstheme="minorHAnsi"/>
+                <w:b/>
+                <w:bCs/>
+              </w:rPr>
+              <w:t>Employees</w:t>
+            </w:r>
+            <w:r>
+              <w:rPr>
+                <w:rFonts w:cstheme="minorHAnsi"/>
+              </w:rPr>
+              <w:t>: All our staff across our four branch shops</w:t>
+            </w:r>
+          </w:p>
+          <w:p>
+            <w:pPr>
+              <w:rPr>
+                <w:rFonts w:cstheme="minorHAnsi"/>
+              </w:rPr>
+            </w:pPr>
+          </w:p>
+          <w:p>
+            <w:pPr>
+              <w:rPr>
+                <w:rFonts w:cstheme="minorHAnsi"/>
+                <w:b/>
+                <w:bCs/>
+              </w:rPr>
+            </w:pPr>
+            <w:r>
+              <w:rPr>
+                <w:rFonts w:cstheme="minorHAnsi"/>
+                <w:b/>
+                <w:bCs/>
+              </w:rPr>
+              <w:t>Audience Targeting/Profiling:</w:t>
+            </w:r>
+          </w:p>
+          <w:p>
+            <w:pPr>
+              <w:pStyle w:val="ListParagraph"/>
+              <w:numPr>
+                <w:ilvl w:val="0"/>
+                <w:numId w:val="26"/>
+              </w:numPr>
+              <w:rPr>
+                <w:rFonts w:cstheme="minorHAnsi"/>
+                <w:b/>
+                <w:bCs/>
+              </w:rPr>
+            </w:pPr>
+            <w:r>
+              <w:rPr>
+                <w:rFonts w:cstheme="minorHAnsi"/>
+                <w:b/>
+                <w:bCs/>
+              </w:rPr>
+              <w:t>Demographics:</w:t>
+            </w:r>
+          </w:p>
+          <w:p>
+            <w:pPr>
+              <w:pStyle w:val="ListParagraph"/>
+              <w:numPr>
+                <w:ilvl w:val="0"/>
+                <w:numId w:val="27"/>
+              </w:numPr>
+              <w:rPr>
+                <w:rFonts w:cstheme="minorHAnsi"/>
+                <w:b/>
+                <w:bCs/>
+              </w:rPr>
+            </w:pPr>
+            <w:r>
+              <w:rPr>
+                <w:rFonts w:cstheme="minorHAnsi"/>
+                <w:b/>
+                <w:bCs/>
+              </w:rPr>
+              <w:t xml:space="preserve">Customers: </w:t>
+            </w:r>
+            <w:r>
+              <w:rPr>
+                <w:rFonts w:cstheme="minorHAnsi"/>
+              </w:rPr>
+              <w:t>Tech-savvy individuals or businesses</w:t>
+            </w:r>
+          </w:p>
+          <w:p>
+            <w:pPr>
+              <w:pStyle w:val="ListParagraph"/>
+              <w:numPr>
+                <w:ilvl w:val="0"/>
+                <w:numId w:val="27"/>
+              </w:numPr>
+              <w:rPr>
+                <w:rFonts w:cstheme="minorHAnsi"/>
+                <w:b/>
+                <w:bCs/>
+              </w:rPr>
+            </w:pPr>
+            <w:r>
+              <w:rPr>
+                <w:rFonts w:cstheme="minorHAnsi"/>
+                <w:b/>
+                <w:bCs/>
+              </w:rPr>
+              <w:t xml:space="preserve">Employees: </w:t>
+            </w:r>
+            <w:r>
+              <w:rPr>
+                <w:rFonts w:cstheme="minorHAnsi"/>
+              </w:rPr>
+              <w:t>Various personnel with skills in customer service, marketing, etc.</w:t>
+            </w:r>
+          </w:p>
+          <w:p>
+            <w:pPr>
+              <w:pStyle w:val="ListParagraph"/>
+              <w:numPr>
+                <w:ilvl w:val="0"/>
+                <w:numId w:val="26"/>
+              </w:numPr>
+              <w:rPr>
+                <w:rFonts w:cstheme="minorHAnsi"/>
+                <w:b/>
+                <w:bCs/>
+              </w:rPr>
+            </w:pPr>
+            <w:r>
+              <w:rPr>
+                <w:rFonts w:cstheme="minorHAnsi"/>
+                <w:b/>
+                <w:bCs/>
+              </w:rPr>
+              <w:t>Geographics:</w:t>
+            </w:r>
+          </w:p>
+          <w:p>
+            <w:pPr>
+              <w:pStyle w:val="ListParagraph"/>
+              <w:numPr>
+                <w:ilvl w:val="0"/>
+                <w:numId w:val="28"/>
+              </w:numPr>
+              <w:rPr>
+                <w:rFonts w:cstheme="minorHAnsi"/>
+              </w:rPr>
+            </w:pPr>
+            <w:r>
+              <w:rPr>
+                <w:rFonts w:cstheme="minorHAnsi"/>
+              </w:rPr>
+              <w:t>Currently focus on the locations of the four branch shops and future expansion plans to cover a wider area.</w:t>
+            </w:r>
+          </w:p>
+          <w:p>
+            <w:pPr>
+              <w:pStyle w:val="ListParagraph"/>
+              <w:numPr>
+                <w:ilvl w:val="0"/>
+                <w:numId w:val="26"/>
+              </w:numPr>
+              <w:rPr>
+                <w:rFonts w:cstheme="minorHAnsi"/>
+                <w:b/>
+                <w:bCs/>
+              </w:rPr>
+            </w:pPr>
+            <w:r>
+              <w:rPr>
+                <w:rFonts w:cstheme="minorHAnsi"/>
+                <w:b/>
+                <w:bCs/>
+              </w:rPr>
+              <w:t>Behaviour/Psychographics</w:t>
+            </w:r>
+            <w:r>
+              <w:rPr>
+                <w:rFonts w:cstheme="minorHAnsi"/>
+                <w:b/>
+                <w:bCs/>
+              </w:rPr>
+              <w:t>:</w:t>
+            </w:r>
+          </w:p>
+          <w:p>
+            <w:pPr>
+              <w:pStyle w:val="ListParagraph"/>
+              <w:numPr>
+                <w:ilvl w:val="0"/>
+                <w:numId w:val="28"/>
+              </w:numPr>
+              <w:rPr>
+                <w:rFonts w:cstheme="minorHAnsi"/>
+                <w:b/>
+                <w:bCs/>
+              </w:rPr>
+            </w:pPr>
+            <w:r>
+              <w:rPr>
+                <w:rFonts w:cstheme="minorHAnsi"/>
+                <w:b/>
+                <w:bCs/>
+              </w:rPr>
+              <w:t xml:space="preserve">Customers: </w:t>
+            </w:r>
+            <w:r>
+              <w:rPr>
+                <w:rFonts w:cstheme="minorHAnsi"/>
+              </w:rPr>
+              <w:t>Interest in technology products, latest technology trends and seeking convenient repair services</w:t>
+            </w:r>
+          </w:p>
+          <w:p>
+            <w:pPr>
+              <w:pStyle w:val="ListParagraph"/>
+              <w:numPr>
+                <w:ilvl w:val="0"/>
+                <w:numId w:val="28"/>
+              </w:numPr>
+              <w:rPr>
+                <w:rFonts w:cstheme="minorHAnsi"/>
+                <w:b/>
+                <w:bCs/>
+              </w:rPr>
+            </w:pPr>
+            <w:r>
+              <w:rPr>
+                <w:rFonts w:cstheme="minorHAnsi"/>
+                <w:b/>
+                <w:bCs/>
+              </w:rPr>
+              <w:t xml:space="preserve">Employees: </w:t>
+            </w:r>
+            <w:r>
+              <w:rPr>
+                <w:rFonts w:cstheme="minorHAnsi"/>
+              </w:rPr>
+              <w:t>Proficient with technology, flexible and capable of handling multiple responsibilities</w:t>
+            </w:r>
+          </w:p>
+          <w:p>
+            <w:pPr>
+              <w:rPr>
+                <w:rFonts w:cstheme="minorHAnsi"/>
+                <w:b/>
+                <w:bCs/>
+              </w:rPr>
+            </w:pPr>
+            <w:r>
+              <w:rPr>
+                <w:rFonts w:cstheme="minorHAnsi"/>
+                <w:b/>
+                <w:bCs/>
+              </w:rPr>
+              <w:t>Size of Overall Audience/ User Base:</w:t>
+            </w:r>
+          </w:p>
+          <w:p>
+            <w:pPr>
+              <w:pStyle w:val="ListParagraph"/>
+              <w:numPr>
+                <w:ilvl w:val="0"/>
+                <w:numId w:val="26"/>
+              </w:numPr>
+              <w:rPr>
+                <w:rFonts w:cstheme="minorHAnsi"/>
+                <w:b/>
+                <w:bCs/>
+              </w:rPr>
+            </w:pPr>
+            <w:r>
+              <w:rPr>
+                <w:rFonts w:cstheme="minorHAnsi"/>
+                <w:b/>
+                <w:bCs/>
+              </w:rPr>
+              <w:t xml:space="preserve">Current: </w:t>
+            </w:r>
+            <w:r>
+              <w:rPr>
+                <w:rFonts w:cstheme="minorHAnsi"/>
+              </w:rPr>
+              <w:t>Customers and employees in all four branches</w:t>
+            </w:r>
+          </w:p>
+          <w:p>
+            <w:pPr>
+              <w:pStyle w:val="ListParagraph"/>
+              <w:numPr>
+                <w:ilvl w:val="0"/>
+                <w:numId w:val="26"/>
+              </w:numPr>
+              <w:rPr>
+                <w:rFonts w:cstheme="minorHAnsi"/>
+                <w:b/>
+                <w:bCs/>
+              </w:rPr>
+            </w:pPr>
+            <w:r>
+              <w:rPr>
+                <w:rFonts w:cstheme="minorHAnsi"/>
+                <w:b/>
+                <w:bCs/>
+              </w:rPr>
+              <w:t>Projected:</w:t>
+            </w:r>
+            <w:r>
+              <w:rPr>
+                <w:rFonts w:cstheme="minorHAnsi"/>
+                <w:b/>
+                <w:bCs/>
+              </w:rPr>
+              <w:t xml:space="preserve"> </w:t>
+            </w:r>
+            <w:r>
+              <w:rPr>
+                <w:rFonts w:cstheme="minorHAnsi"/>
+              </w:rPr>
+              <w:t>As</w:t>
+            </w:r>
+            <w:r>
+              <w:rPr>
+                <w:rFonts w:cstheme="minorHAnsi"/>
+              </w:rPr>
+              <w:t xml:space="preserve"> we plan to expand our business, the user base is expected to grow exponentially</w:t>
+            </w:r>
+          </w:p>
+          <w:p>
+            <w:pPr>
+              <w:rPr>
+                <w:rFonts w:cstheme="minorHAnsi"/>
+                <w:b/>
+                <w:bCs/>
+              </w:rPr>
+            </w:pPr>
+            <w:r>
+              <w:rPr>
+                <w:rFonts w:cstheme="minorHAnsi"/>
+                <w:b/>
+                <w:bCs/>
+              </w:rPr>
+              <w:t>Other User Characteristics:</w:t>
+            </w:r>
+          </w:p>
+          <w:p>
+            <w:pPr>
+              <w:pStyle w:val="ListParagraph"/>
+              <w:numPr>
+                <w:ilvl w:val="0"/>
+                <w:numId w:val="29"/>
+              </w:numPr>
+              <w:rPr>
+                <w:rFonts w:cstheme="minorHAnsi"/>
+                <w:b/>
+                <w:bCs/>
+              </w:rPr>
+            </w:pPr>
+            <w:r>
+              <w:rPr>
+                <w:rFonts w:cstheme="minorHAnsi"/>
+                <w:b/>
+                <w:bCs/>
+              </w:rPr>
+              <w:t>Associated Web/ Technology:</w:t>
+            </w:r>
+          </w:p>
+          <w:p>
+            <w:pPr>
+              <w:pStyle w:val="ListParagraph"/>
+              <w:numPr>
+                <w:ilvl w:val="0"/>
+                <w:numId w:val="30"/>
+              </w:numPr>
+              <w:rPr>
+                <w:rFonts w:cstheme="minorHAnsi"/>
+                <w:b/>
+                <w:bCs/>
+              </w:rPr>
+            </w:pPr>
+            <w:r>
+              <w:rPr>
+                <w:rFonts w:cstheme="minorHAnsi"/>
+              </w:rPr>
+              <w:t>Customers may interact with our company through the existing website for product information and promotions.</w:t>
+            </w:r>
+          </w:p>
+          <w:p>
+            <w:pPr>
+              <w:pStyle w:val="ListParagraph"/>
+              <w:numPr>
+                <w:ilvl w:val="0"/>
+                <w:numId w:val="30"/>
+              </w:numPr>
+              <w:rPr>
+                <w:rFonts w:cstheme="minorHAnsi"/>
+              </w:rPr>
+            </w:pPr>
+            <w:r>
+              <w:rPr>
+                <w:rFonts w:cstheme="minorHAnsi"/>
+              </w:rPr>
+              <w:t>Employees</w:t>
+            </w:r>
+            <w:r>
+              <w:rPr>
+                <w:rFonts w:cstheme="minorHAnsi"/>
+              </w:rPr>
+              <w:t xml:space="preserve"> will use the integrated business management system for daily operations.</w:t>
+            </w:r>
+          </w:p>
+          <w:p>
+            <w:pPr>
+              <w:pStyle w:val="ListParagraph"/>
+              <w:numPr>
+                <w:ilvl w:val="0"/>
+                <w:numId w:val="29"/>
+              </w:numPr>
+              <w:rPr>
+                <w:rFonts w:cstheme="minorHAnsi"/>
+                <w:b/>
+                <w:bCs/>
+              </w:rPr>
+            </w:pPr>
+            <w:r>
+              <w:rPr>
+                <w:rFonts w:cstheme="minorHAnsi"/>
+                <w:b/>
+                <w:bCs/>
+              </w:rPr>
+              <w:t>Usage Times:</w:t>
+            </w:r>
+          </w:p>
+          <w:p>
+            <w:pPr>
+              <w:pStyle w:val="ListParagraph"/>
+              <w:numPr>
+                <w:ilvl w:val="0"/>
+                <w:numId w:val="31"/>
+              </w:numPr>
+              <w:rPr>
+                <w:rFonts w:cstheme="minorHAnsi"/>
+                <w:b/>
+                <w:bCs/>
+              </w:rPr>
+            </w:pPr>
+            <w:r>
+              <w:rPr>
+                <w:rFonts w:cstheme="minorHAnsi"/>
+                <w:b/>
+                <w:bCs/>
+              </w:rPr>
+              <w:t xml:space="preserve">Customers: </w:t>
+            </w:r>
+            <w:r>
+              <w:rPr>
+                <w:rFonts w:cstheme="minorHAnsi"/>
+              </w:rPr>
+              <w:t>Any time during the day</w:t>
+            </w:r>
+          </w:p>
+          <w:p>
+            <w:pPr>
+              <w:pStyle w:val="ListParagraph"/>
+              <w:numPr>
+                <w:ilvl w:val="0"/>
+                <w:numId w:val="31"/>
+              </w:numPr>
+              <w:rPr>
+                <w:rFonts w:cstheme="minorHAnsi"/>
+                <w:b/>
+                <w:bCs/>
+              </w:rPr>
+            </w:pPr>
+            <w:r>
+              <w:rPr>
+                <w:rFonts w:cstheme="minorHAnsi"/>
+                <w:b/>
+                <w:bCs/>
+              </w:rPr>
+              <w:t xml:space="preserve">Employees: </w:t>
+            </w:r>
+            <w:r>
+              <w:rPr>
+                <w:rFonts w:cstheme="minorHAnsi"/>
+              </w:rPr>
+              <w:t>During their</w:t>
+            </w:r>
+            <w:r>
+              <w:rPr>
+                <w:rFonts w:cstheme="minorHAnsi"/>
+              </w:rPr>
+              <w:t xml:space="preserve"> work shifts</w:t>
+            </w:r>
+          </w:p>
+          <w:p>
+            <w:pPr>
+              <w:pStyle w:val="ListParagraph"/>
+              <w:numPr>
+                <w:ilvl w:val="0"/>
+                <w:numId w:val="29"/>
+              </w:numPr>
+              <w:rPr>
+                <w:rFonts w:cstheme="minorHAnsi"/>
+                <w:b/>
+                <w:bCs/>
+              </w:rPr>
+            </w:pPr>
+            <w:r>
+              <w:rPr>
+                <w:rFonts w:cstheme="minorHAnsi"/>
+                <w:b/>
+                <w:bCs/>
+              </w:rPr>
+              <w:t>Preferences:</w:t>
+            </w:r>
+          </w:p>
+          <w:p>
+            <w:pPr>
+              <w:pStyle w:val="ListParagraph"/>
+              <w:numPr>
+                <w:ilvl w:val="0"/>
+                <w:numId w:val="32"/>
+              </w:numPr>
+              <w:rPr>
+                <w:rFonts w:cstheme="minorHAnsi"/>
+                <w:b/>
+                <w:bCs/>
+              </w:rPr>
+            </w:pPr>
+            <w:r>
+              <w:rPr>
+                <w:rFonts w:cstheme="minorHAnsi"/>
+                <w:b/>
+                <w:bCs/>
+              </w:rPr>
+              <w:t xml:space="preserve">Customers: </w:t>
+            </w:r>
+            <w:r>
+              <w:rPr>
+                <w:rFonts w:cstheme="minorHAnsi"/>
+              </w:rPr>
+              <w:t>Online interactions, including digital marketing</w:t>
+            </w:r>
+          </w:p>
+          <w:p>
+            <w:pPr>
+              <w:pStyle w:val="ListParagraph"/>
+              <w:numPr>
+                <w:ilvl w:val="0"/>
+                <w:numId w:val="32"/>
+              </w:numPr>
+              <w:rPr>
+                <w:rFonts w:cstheme="minorHAnsi"/>
+              </w:rPr>
+            </w:pPr>
+            <w:r>
+              <w:rPr>
+                <w:rFonts w:cstheme="minorHAnsi"/>
+                <w:b/>
+                <w:bCs/>
+              </w:rPr>
+              <w:t xml:space="preserve">Employees: </w:t>
+            </w:r>
+            <w:r>
+              <w:rPr>
+                <w:rFonts w:cstheme="minorHAnsi"/>
+              </w:rPr>
+              <w:t>user-friendly system to manage daily tasks efficiently</w:t>
             </w:r>
           </w:p>
         </w:tc>
       </w:tr>
     </w:tbl>
+    <w:p/>
+    <w:p/>
+    <w:p/>
+    <w:p/>
+    <w:p/>
+    <w:p/>
     <w:p/>
     <w:p/>
     <w:p/>
@@ -14183,7 +14813,7 @@
           <w14:ligatures w14:val="standardContextual"/>
         </w:rPr>
         <w:drawing>
-          <wp:inline distT="0" distB="0" distL="0" distR="0" wp14:anchorId="7EA64D0F" wp14:editId="75349280">
+          <wp:inline distT="0" distB="0" distL="0" distR="0" wp14:anchorId="7EA64D0F" wp14:editId="2DE3DF57">
             <wp:extent cx="5731510" cy="5060315"/>
             <wp:effectExtent l="0" t="0" r="2540" b="6985"/>
             <wp:docPr id="2" name="Picture 2"/>
@@ -14951,7 +15581,7 @@
           <w14:ligatures w14:val="standardContextual"/>
         </w:rPr>
         <w:drawing>
-          <wp:inline distT="0" distB="0" distL="0" distR="0" wp14:anchorId="6248BFC0" wp14:editId="338AF70E">
+          <wp:inline distT="0" distB="0" distL="0" distR="0" wp14:anchorId="6248BFC0" wp14:editId="76120F5A">
             <wp:extent cx="5096662" cy="3678225"/>
             <wp:effectExtent l="0" t="0" r="8890" b="0"/>
             <wp:docPr id="4" name="Picture 4"/>
@@ -18000,6 +18630,119 @@
     </w:lvl>
   </w:abstractNum>
   <w:abstractNum w:abstractNumId="1" w15:restartNumberingAfterBreak="0">
+    <w:nsid w:val="0E406815"/>
+    <w:multiLevelType w:val="hybridMultilevel"/>
+    <w:tmpl w:val="96BE9F1A"/>
+    <w:lvl w:ilvl="0" w:tplc="0C090005">
+      <w:start w:val="1"/>
+      <w:numFmt w:val="bullet"/>
+      <w:lvlText w:val=""/>
+      <w:lvlJc w:val="left"/>
+      <w:pPr>
+        <w:ind w:left="1440" w:hanging="360"/>
+      </w:pPr>
+      <w:rPr>
+        <w:rFonts w:ascii="Wingdings" w:hAnsi="Wingdings" w:hint="default"/>
+      </w:rPr>
+    </w:lvl>
+    <w:lvl w:ilvl="1" w:tplc="0C090003" w:tentative="1">
+      <w:start w:val="1"/>
+      <w:numFmt w:val="bullet"/>
+      <w:lvlText w:val="o"/>
+      <w:lvlJc w:val="left"/>
+      <w:pPr>
+        <w:ind w:left="2160" w:hanging="360"/>
+      </w:pPr>
+      <w:rPr>
+        <w:rFonts w:ascii="Courier New" w:hAnsi="Courier New" w:cs="Courier New" w:hint="default"/>
+      </w:rPr>
+    </w:lvl>
+    <w:lvl w:ilvl="2" w:tplc="0C090005" w:tentative="1">
+      <w:start w:val="1"/>
+      <w:numFmt w:val="bullet"/>
+      <w:lvlText w:val=""/>
+      <w:lvlJc w:val="left"/>
+      <w:pPr>
+        <w:ind w:left="2880" w:hanging="360"/>
+      </w:pPr>
+      <w:rPr>
+        <w:rFonts w:ascii="Wingdings" w:hAnsi="Wingdings" w:hint="default"/>
+      </w:rPr>
+    </w:lvl>
+    <w:lvl w:ilvl="3" w:tplc="0C090001" w:tentative="1">
+      <w:start w:val="1"/>
+      <w:numFmt w:val="bullet"/>
+      <w:lvlText w:val=""/>
+      <w:lvlJc w:val="left"/>
+      <w:pPr>
+        <w:ind w:left="3600" w:hanging="360"/>
+      </w:pPr>
+      <w:rPr>
+        <w:rFonts w:ascii="Symbol" w:hAnsi="Symbol" w:hint="default"/>
+      </w:rPr>
+    </w:lvl>
+    <w:lvl w:ilvl="4" w:tplc="0C090003" w:tentative="1">
+      <w:start w:val="1"/>
+      <w:numFmt w:val="bullet"/>
+      <w:lvlText w:val="o"/>
+      <w:lvlJc w:val="left"/>
+      <w:pPr>
+        <w:ind w:left="4320" w:hanging="360"/>
+      </w:pPr>
+      <w:rPr>
+        <w:rFonts w:ascii="Courier New" w:hAnsi="Courier New" w:cs="Courier New" w:hint="default"/>
+      </w:rPr>
+    </w:lvl>
+    <w:lvl w:ilvl="5" w:tplc="0C090005" w:tentative="1">
+      <w:start w:val="1"/>
+      <w:numFmt w:val="bullet"/>
+      <w:lvlText w:val=""/>
+      <w:lvlJc w:val="left"/>
+      <w:pPr>
+        <w:ind w:left="5040" w:hanging="360"/>
+      </w:pPr>
+      <w:rPr>
+        <w:rFonts w:ascii="Wingdings" w:hAnsi="Wingdings" w:hint="default"/>
+      </w:rPr>
+    </w:lvl>
+    <w:lvl w:ilvl="6" w:tplc="0C090001" w:tentative="1">
+      <w:start w:val="1"/>
+      <w:numFmt w:val="bullet"/>
+      <w:lvlText w:val=""/>
+      <w:lvlJc w:val="left"/>
+      <w:pPr>
+        <w:ind w:left="5760" w:hanging="360"/>
+      </w:pPr>
+      <w:rPr>
+        <w:rFonts w:ascii="Symbol" w:hAnsi="Symbol" w:hint="default"/>
+      </w:rPr>
+    </w:lvl>
+    <w:lvl w:ilvl="7" w:tplc="0C090003" w:tentative="1">
+      <w:start w:val="1"/>
+      <w:numFmt w:val="bullet"/>
+      <w:lvlText w:val="o"/>
+      <w:lvlJc w:val="left"/>
+      <w:pPr>
+        <w:ind w:left="6480" w:hanging="360"/>
+      </w:pPr>
+      <w:rPr>
+        <w:rFonts w:ascii="Courier New" w:hAnsi="Courier New" w:cs="Courier New" w:hint="default"/>
+      </w:rPr>
+    </w:lvl>
+    <w:lvl w:ilvl="8" w:tplc="0C090005" w:tentative="1">
+      <w:start w:val="1"/>
+      <w:numFmt w:val="bullet"/>
+      <w:lvlText w:val=""/>
+      <w:lvlJc w:val="left"/>
+      <w:pPr>
+        <w:ind w:left="7200" w:hanging="360"/>
+      </w:pPr>
+      <w:rPr>
+        <w:rFonts w:ascii="Wingdings" w:hAnsi="Wingdings" w:hint="default"/>
+      </w:rPr>
+    </w:lvl>
+  </w:abstractNum>
+  <w:abstractNum w:abstractNumId="2" w15:restartNumberingAfterBreak="0">
     <w:nsid w:val="12267288"/>
     <w:multiLevelType w:val="hybridMultilevel"/>
     <w:tmpl w:val="207A4918"/>
@@ -18112,7 +18855,7 @@
       </w:rPr>
     </w:lvl>
   </w:abstractNum>
-  <w:abstractNum w:abstractNumId="2" w15:restartNumberingAfterBreak="0">
+  <w:abstractNum w:abstractNumId="3" w15:restartNumberingAfterBreak="0">
     <w:nsid w:val="13240F14"/>
     <w:multiLevelType w:val="multilevel"/>
     <w:tmpl w:val="0809001F"/>
@@ -18198,7 +18941,7 @@
       </w:pPr>
     </w:lvl>
   </w:abstractNum>
-  <w:abstractNum w:abstractNumId="3" w15:restartNumberingAfterBreak="0">
+  <w:abstractNum w:abstractNumId="4" w15:restartNumberingAfterBreak="0">
     <w:nsid w:val="13A97BC5"/>
     <w:multiLevelType w:val="hybridMultilevel"/>
     <w:tmpl w:val="2B78E16C"/>
@@ -18311,7 +19054,7 @@
       </w:rPr>
     </w:lvl>
   </w:abstractNum>
-  <w:abstractNum w:abstractNumId="4" w15:restartNumberingAfterBreak="0">
+  <w:abstractNum w:abstractNumId="5" w15:restartNumberingAfterBreak="0">
     <w:nsid w:val="1420381F"/>
     <w:multiLevelType w:val="multilevel"/>
     <w:tmpl w:val="0809001F"/>
@@ -18397,7 +19140,7 @@
       </w:pPr>
     </w:lvl>
   </w:abstractNum>
-  <w:abstractNum w:abstractNumId="5" w15:restartNumberingAfterBreak="0">
+  <w:abstractNum w:abstractNumId="6" w15:restartNumberingAfterBreak="0">
     <w:nsid w:val="154D6039"/>
     <w:multiLevelType w:val="hybridMultilevel"/>
     <w:tmpl w:val="7406A10A"/>
@@ -18510,7 +19253,7 @@
       </w:rPr>
     </w:lvl>
   </w:abstractNum>
-  <w:abstractNum w:abstractNumId="6" w15:restartNumberingAfterBreak="0">
+  <w:abstractNum w:abstractNumId="7" w15:restartNumberingAfterBreak="0">
     <w:nsid w:val="15A3559C"/>
     <w:multiLevelType w:val="hybridMultilevel"/>
     <w:tmpl w:val="228804B0"/>
@@ -18623,7 +19366,7 @@
       </w:rPr>
     </w:lvl>
   </w:abstractNum>
-  <w:abstractNum w:abstractNumId="7" w15:restartNumberingAfterBreak="0">
+  <w:abstractNum w:abstractNumId="8" w15:restartNumberingAfterBreak="0">
     <w:nsid w:val="16EA3A3A"/>
     <w:multiLevelType w:val="hybridMultilevel"/>
     <w:tmpl w:val="E38C2B12"/>
@@ -18736,7 +19479,7 @@
       </w:rPr>
     </w:lvl>
   </w:abstractNum>
-  <w:abstractNum w:abstractNumId="8" w15:restartNumberingAfterBreak="0">
+  <w:abstractNum w:abstractNumId="9" w15:restartNumberingAfterBreak="0">
     <w:nsid w:val="1E3A3BE8"/>
     <w:multiLevelType w:val="hybridMultilevel"/>
     <w:tmpl w:val="C85AB200"/>
@@ -18849,7 +19592,7 @@
       </w:rPr>
     </w:lvl>
   </w:abstractNum>
-  <w:abstractNum w:abstractNumId="9" w15:restartNumberingAfterBreak="0">
+  <w:abstractNum w:abstractNumId="10" w15:restartNumberingAfterBreak="0">
     <w:nsid w:val="23216055"/>
     <w:multiLevelType w:val="hybridMultilevel"/>
     <w:tmpl w:val="E07A56E4"/>
@@ -18962,7 +19705,120 @@
       </w:rPr>
     </w:lvl>
   </w:abstractNum>
-  <w:abstractNum w:abstractNumId="10" w15:restartNumberingAfterBreak="0">
+  <w:abstractNum w:abstractNumId="11" w15:restartNumberingAfterBreak="0">
+    <w:nsid w:val="23327551"/>
+    <w:multiLevelType w:val="hybridMultilevel"/>
+    <w:tmpl w:val="E94816AA"/>
+    <w:lvl w:ilvl="0" w:tplc="0C090005">
+      <w:start w:val="1"/>
+      <w:numFmt w:val="bullet"/>
+      <w:lvlText w:val=""/>
+      <w:lvlJc w:val="left"/>
+      <w:pPr>
+        <w:ind w:left="1440" w:hanging="360"/>
+      </w:pPr>
+      <w:rPr>
+        <w:rFonts w:ascii="Wingdings" w:hAnsi="Wingdings" w:hint="default"/>
+      </w:rPr>
+    </w:lvl>
+    <w:lvl w:ilvl="1" w:tplc="0C090003" w:tentative="1">
+      <w:start w:val="1"/>
+      <w:numFmt w:val="bullet"/>
+      <w:lvlText w:val="o"/>
+      <w:lvlJc w:val="left"/>
+      <w:pPr>
+        <w:ind w:left="2160" w:hanging="360"/>
+      </w:pPr>
+      <w:rPr>
+        <w:rFonts w:ascii="Courier New" w:hAnsi="Courier New" w:cs="Courier New" w:hint="default"/>
+      </w:rPr>
+    </w:lvl>
+    <w:lvl w:ilvl="2" w:tplc="0C090005" w:tentative="1">
+      <w:start w:val="1"/>
+      <w:numFmt w:val="bullet"/>
+      <w:lvlText w:val=""/>
+      <w:lvlJc w:val="left"/>
+      <w:pPr>
+        <w:ind w:left="2880" w:hanging="360"/>
+      </w:pPr>
+      <w:rPr>
+        <w:rFonts w:ascii="Wingdings" w:hAnsi="Wingdings" w:hint="default"/>
+      </w:rPr>
+    </w:lvl>
+    <w:lvl w:ilvl="3" w:tplc="0C090001" w:tentative="1">
+      <w:start w:val="1"/>
+      <w:numFmt w:val="bullet"/>
+      <w:lvlText w:val=""/>
+      <w:lvlJc w:val="left"/>
+      <w:pPr>
+        <w:ind w:left="3600" w:hanging="360"/>
+      </w:pPr>
+      <w:rPr>
+        <w:rFonts w:ascii="Symbol" w:hAnsi="Symbol" w:hint="default"/>
+      </w:rPr>
+    </w:lvl>
+    <w:lvl w:ilvl="4" w:tplc="0C090003" w:tentative="1">
+      <w:start w:val="1"/>
+      <w:numFmt w:val="bullet"/>
+      <w:lvlText w:val="o"/>
+      <w:lvlJc w:val="left"/>
+      <w:pPr>
+        <w:ind w:left="4320" w:hanging="360"/>
+      </w:pPr>
+      <w:rPr>
+        <w:rFonts w:ascii="Courier New" w:hAnsi="Courier New" w:cs="Courier New" w:hint="default"/>
+      </w:rPr>
+    </w:lvl>
+    <w:lvl w:ilvl="5" w:tplc="0C090005" w:tentative="1">
+      <w:start w:val="1"/>
+      <w:numFmt w:val="bullet"/>
+      <w:lvlText w:val=""/>
+      <w:lvlJc w:val="left"/>
+      <w:pPr>
+        <w:ind w:left="5040" w:hanging="360"/>
+      </w:pPr>
+      <w:rPr>
+        <w:rFonts w:ascii="Wingdings" w:hAnsi="Wingdings" w:hint="default"/>
+      </w:rPr>
+    </w:lvl>
+    <w:lvl w:ilvl="6" w:tplc="0C090001" w:tentative="1">
+      <w:start w:val="1"/>
+      <w:numFmt w:val="bullet"/>
+      <w:lvlText w:val=""/>
+      <w:lvlJc w:val="left"/>
+      <w:pPr>
+        <w:ind w:left="5760" w:hanging="360"/>
+      </w:pPr>
+      <w:rPr>
+        <w:rFonts w:ascii="Symbol" w:hAnsi="Symbol" w:hint="default"/>
+      </w:rPr>
+    </w:lvl>
+    <w:lvl w:ilvl="7" w:tplc="0C090003" w:tentative="1">
+      <w:start w:val="1"/>
+      <w:numFmt w:val="bullet"/>
+      <w:lvlText w:val="o"/>
+      <w:lvlJc w:val="left"/>
+      <w:pPr>
+        <w:ind w:left="6480" w:hanging="360"/>
+      </w:pPr>
+      <w:rPr>
+        <w:rFonts w:ascii="Courier New" w:hAnsi="Courier New" w:cs="Courier New" w:hint="default"/>
+      </w:rPr>
+    </w:lvl>
+    <w:lvl w:ilvl="8" w:tplc="0C090005" w:tentative="1">
+      <w:start w:val="1"/>
+      <w:numFmt w:val="bullet"/>
+      <w:lvlText w:val=""/>
+      <w:lvlJc w:val="left"/>
+      <w:pPr>
+        <w:ind w:left="7200" w:hanging="360"/>
+      </w:pPr>
+      <w:rPr>
+        <w:rFonts w:ascii="Wingdings" w:hAnsi="Wingdings" w:hint="default"/>
+      </w:rPr>
+    </w:lvl>
+  </w:abstractNum>
+  <w:abstractNum w:abstractNumId="12" w15:restartNumberingAfterBreak="0">
     <w:nsid w:val="26A00F50"/>
     <w:multiLevelType w:val="multilevel"/>
     <w:tmpl w:val="0809001F"/>
@@ -19048,7 +19904,7 @@
       </w:pPr>
     </w:lvl>
   </w:abstractNum>
-  <w:abstractNum w:abstractNumId="11" w15:restartNumberingAfterBreak="0">
+  <w:abstractNum w:abstractNumId="13" w15:restartNumberingAfterBreak="0">
     <w:nsid w:val="2A6D5129"/>
     <w:multiLevelType w:val="hybridMultilevel"/>
     <w:tmpl w:val="CF7ECEA8"/>
@@ -19161,7 +20017,7 @@
       </w:rPr>
     </w:lvl>
   </w:abstractNum>
-  <w:abstractNum w:abstractNumId="12" w15:restartNumberingAfterBreak="0">
+  <w:abstractNum w:abstractNumId="14" w15:restartNumberingAfterBreak="0">
     <w:nsid w:val="2CCA7533"/>
     <w:multiLevelType w:val="hybridMultilevel"/>
     <w:tmpl w:val="CE24C350"/>
@@ -19274,7 +20130,7 @@
       </w:rPr>
     </w:lvl>
   </w:abstractNum>
-  <w:abstractNum w:abstractNumId="13" w15:restartNumberingAfterBreak="0">
+  <w:abstractNum w:abstractNumId="15" w15:restartNumberingAfterBreak="0">
     <w:nsid w:val="2D3459D5"/>
     <w:multiLevelType w:val="hybridMultilevel"/>
     <w:tmpl w:val="F8A47200"/>
@@ -19387,7 +20243,7 @@
       </w:rPr>
     </w:lvl>
   </w:abstractNum>
-  <w:abstractNum w:abstractNumId="14" w15:restartNumberingAfterBreak="0">
+  <w:abstractNum w:abstractNumId="16" w15:restartNumberingAfterBreak="0">
     <w:nsid w:val="2DA25B58"/>
     <w:multiLevelType w:val="hybridMultilevel"/>
     <w:tmpl w:val="F41EB19E"/>
@@ -19500,7 +20356,120 @@
       </w:rPr>
     </w:lvl>
   </w:abstractNum>
-  <w:abstractNum w:abstractNumId="15" w15:restartNumberingAfterBreak="0">
+  <w:abstractNum w:abstractNumId="17" w15:restartNumberingAfterBreak="0">
+    <w:nsid w:val="35CB7BD1"/>
+    <w:multiLevelType w:val="hybridMultilevel"/>
+    <w:tmpl w:val="AE9AE8B0"/>
+    <w:lvl w:ilvl="0" w:tplc="0C090005">
+      <w:start w:val="1"/>
+      <w:numFmt w:val="bullet"/>
+      <w:lvlText w:val=""/>
+      <w:lvlJc w:val="left"/>
+      <w:pPr>
+        <w:ind w:left="1440" w:hanging="360"/>
+      </w:pPr>
+      <w:rPr>
+        <w:rFonts w:ascii="Wingdings" w:hAnsi="Wingdings" w:hint="default"/>
+      </w:rPr>
+    </w:lvl>
+    <w:lvl w:ilvl="1" w:tplc="0C090003" w:tentative="1">
+      <w:start w:val="1"/>
+      <w:numFmt w:val="bullet"/>
+      <w:lvlText w:val="o"/>
+      <w:lvlJc w:val="left"/>
+      <w:pPr>
+        <w:ind w:left="2160" w:hanging="360"/>
+      </w:pPr>
+      <w:rPr>
+        <w:rFonts w:ascii="Courier New" w:hAnsi="Courier New" w:cs="Courier New" w:hint="default"/>
+      </w:rPr>
+    </w:lvl>
+    <w:lvl w:ilvl="2" w:tplc="0C090005" w:tentative="1">
+      <w:start w:val="1"/>
+      <w:numFmt w:val="bullet"/>
+      <w:lvlText w:val=""/>
+      <w:lvlJc w:val="left"/>
+      <w:pPr>
+        <w:ind w:left="2880" w:hanging="360"/>
+      </w:pPr>
+      <w:rPr>
+        <w:rFonts w:ascii="Wingdings" w:hAnsi="Wingdings" w:hint="default"/>
+      </w:rPr>
+    </w:lvl>
+    <w:lvl w:ilvl="3" w:tplc="0C090001" w:tentative="1">
+      <w:start w:val="1"/>
+      <w:numFmt w:val="bullet"/>
+      <w:lvlText w:val=""/>
+      <w:lvlJc w:val="left"/>
+      <w:pPr>
+        <w:ind w:left="3600" w:hanging="360"/>
+      </w:pPr>
+      <w:rPr>
+        <w:rFonts w:ascii="Symbol" w:hAnsi="Symbol" w:hint="default"/>
+      </w:rPr>
+    </w:lvl>
+    <w:lvl w:ilvl="4" w:tplc="0C090003" w:tentative="1">
+      <w:start w:val="1"/>
+      <w:numFmt w:val="bullet"/>
+      <w:lvlText w:val="o"/>
+      <w:lvlJc w:val="left"/>
+      <w:pPr>
+        <w:ind w:left="4320" w:hanging="360"/>
+      </w:pPr>
+      <w:rPr>
+        <w:rFonts w:ascii="Courier New" w:hAnsi="Courier New" w:cs="Courier New" w:hint="default"/>
+      </w:rPr>
+    </w:lvl>
+    <w:lvl w:ilvl="5" w:tplc="0C090005" w:tentative="1">
+      <w:start w:val="1"/>
+      <w:numFmt w:val="bullet"/>
+      <w:lvlText w:val=""/>
+      <w:lvlJc w:val="left"/>
+      <w:pPr>
+        <w:ind w:left="5040" w:hanging="360"/>
+      </w:pPr>
+      <w:rPr>
+        <w:rFonts w:ascii="Wingdings" w:hAnsi="Wingdings" w:hint="default"/>
+      </w:rPr>
+    </w:lvl>
+    <w:lvl w:ilvl="6" w:tplc="0C090001" w:tentative="1">
+      <w:start w:val="1"/>
+      <w:numFmt w:val="bullet"/>
+      <w:lvlText w:val=""/>
+      <w:lvlJc w:val="left"/>
+      <w:pPr>
+        <w:ind w:left="5760" w:hanging="360"/>
+      </w:pPr>
+      <w:rPr>
+        <w:rFonts w:ascii="Symbol" w:hAnsi="Symbol" w:hint="default"/>
+      </w:rPr>
+    </w:lvl>
+    <w:lvl w:ilvl="7" w:tplc="0C090003" w:tentative="1">
+      <w:start w:val="1"/>
+      <w:numFmt w:val="bullet"/>
+      <w:lvlText w:val="o"/>
+      <w:lvlJc w:val="left"/>
+      <w:pPr>
+        <w:ind w:left="6480" w:hanging="360"/>
+      </w:pPr>
+      <w:rPr>
+        <w:rFonts w:ascii="Courier New" w:hAnsi="Courier New" w:cs="Courier New" w:hint="default"/>
+      </w:rPr>
+    </w:lvl>
+    <w:lvl w:ilvl="8" w:tplc="0C090005" w:tentative="1">
+      <w:start w:val="1"/>
+      <w:numFmt w:val="bullet"/>
+      <w:lvlText w:val=""/>
+      <w:lvlJc w:val="left"/>
+      <w:pPr>
+        <w:ind w:left="7200" w:hanging="360"/>
+      </w:pPr>
+      <w:rPr>
+        <w:rFonts w:ascii="Wingdings" w:hAnsi="Wingdings" w:hint="default"/>
+      </w:rPr>
+    </w:lvl>
+  </w:abstractNum>
+  <w:abstractNum w:abstractNumId="18" w15:restartNumberingAfterBreak="0">
     <w:nsid w:val="37BA15F5"/>
     <w:multiLevelType w:val="hybridMultilevel"/>
     <w:tmpl w:val="1D5E2824"/>
@@ -19613,7 +20582,7 @@
       </w:rPr>
     </w:lvl>
   </w:abstractNum>
-  <w:abstractNum w:abstractNumId="16" w15:restartNumberingAfterBreak="0">
+  <w:abstractNum w:abstractNumId="19" w15:restartNumberingAfterBreak="0">
     <w:nsid w:val="42AF62A6"/>
     <w:multiLevelType w:val="hybridMultilevel"/>
     <w:tmpl w:val="B220F7A4"/>
@@ -19726,7 +20695,7 @@
       </w:rPr>
     </w:lvl>
   </w:abstractNum>
-  <w:abstractNum w:abstractNumId="17" w15:restartNumberingAfterBreak="0">
+  <w:abstractNum w:abstractNumId="20" w15:restartNumberingAfterBreak="0">
     <w:nsid w:val="42F87588"/>
     <w:multiLevelType w:val="hybridMultilevel"/>
     <w:tmpl w:val="4DDE9756"/>
@@ -19839,7 +20808,120 @@
       </w:rPr>
     </w:lvl>
   </w:abstractNum>
-  <w:abstractNum w:abstractNumId="18" w15:restartNumberingAfterBreak="0">
+  <w:abstractNum w:abstractNumId="21" w15:restartNumberingAfterBreak="0">
+    <w:nsid w:val="59387D5B"/>
+    <w:multiLevelType w:val="hybridMultilevel"/>
+    <w:tmpl w:val="94B8EE54"/>
+    <w:lvl w:ilvl="0" w:tplc="0C090001">
+      <w:start w:val="1"/>
+      <w:numFmt w:val="bullet"/>
+      <w:lvlText w:val=""/>
+      <w:lvlJc w:val="left"/>
+      <w:pPr>
+        <w:ind w:left="720" w:hanging="360"/>
+      </w:pPr>
+      <w:rPr>
+        <w:rFonts w:ascii="Symbol" w:hAnsi="Symbol" w:hint="default"/>
+      </w:rPr>
+    </w:lvl>
+    <w:lvl w:ilvl="1" w:tplc="0C090003" w:tentative="1">
+      <w:start w:val="1"/>
+      <w:numFmt w:val="bullet"/>
+      <w:lvlText w:val="o"/>
+      <w:lvlJc w:val="left"/>
+      <w:pPr>
+        <w:ind w:left="1440" w:hanging="360"/>
+      </w:pPr>
+      <w:rPr>
+        <w:rFonts w:ascii="Courier New" w:hAnsi="Courier New" w:cs="Courier New" w:hint="default"/>
+      </w:rPr>
+    </w:lvl>
+    <w:lvl w:ilvl="2" w:tplc="0C090005" w:tentative="1">
+      <w:start w:val="1"/>
+      <w:numFmt w:val="bullet"/>
+      <w:lvlText w:val=""/>
+      <w:lvlJc w:val="left"/>
+      <w:pPr>
+        <w:ind w:left="2160" w:hanging="360"/>
+      </w:pPr>
+      <w:rPr>
+        <w:rFonts w:ascii="Wingdings" w:hAnsi="Wingdings" w:hint="default"/>
+      </w:rPr>
+    </w:lvl>
+    <w:lvl w:ilvl="3" w:tplc="0C090001" w:tentative="1">
+      <w:start w:val="1"/>
+      <w:numFmt w:val="bullet"/>
+      <w:lvlText w:val=""/>
+      <w:lvlJc w:val="left"/>
+      <w:pPr>
+        <w:ind w:left="2880" w:hanging="360"/>
+      </w:pPr>
+      <w:rPr>
+        <w:rFonts w:ascii="Symbol" w:hAnsi="Symbol" w:hint="default"/>
+      </w:rPr>
+    </w:lvl>
+    <w:lvl w:ilvl="4" w:tplc="0C090003" w:tentative="1">
+      <w:start w:val="1"/>
+      <w:numFmt w:val="bullet"/>
+      <w:lvlText w:val="o"/>
+      <w:lvlJc w:val="left"/>
+      <w:pPr>
+        <w:ind w:left="3600" w:hanging="360"/>
+      </w:pPr>
+      <w:rPr>
+        <w:rFonts w:ascii="Courier New" w:hAnsi="Courier New" w:cs="Courier New" w:hint="default"/>
+      </w:rPr>
+    </w:lvl>
+    <w:lvl w:ilvl="5" w:tplc="0C090005" w:tentative="1">
+      <w:start w:val="1"/>
+      <w:numFmt w:val="bullet"/>
+      <w:lvlText w:val=""/>
+      <w:lvlJc w:val="left"/>
+      <w:pPr>
+        <w:ind w:left="4320" w:hanging="360"/>
+      </w:pPr>
+      <w:rPr>
+        <w:rFonts w:ascii="Wingdings" w:hAnsi="Wingdings" w:hint="default"/>
+      </w:rPr>
+    </w:lvl>
+    <w:lvl w:ilvl="6" w:tplc="0C090001" w:tentative="1">
+      <w:start w:val="1"/>
+      <w:numFmt w:val="bullet"/>
+      <w:lvlText w:val=""/>
+      <w:lvlJc w:val="left"/>
+      <w:pPr>
+        <w:ind w:left="5040" w:hanging="360"/>
+      </w:pPr>
+      <w:rPr>
+        <w:rFonts w:ascii="Symbol" w:hAnsi="Symbol" w:hint="default"/>
+      </w:rPr>
+    </w:lvl>
+    <w:lvl w:ilvl="7" w:tplc="0C090003" w:tentative="1">
+      <w:start w:val="1"/>
+      <w:numFmt w:val="bullet"/>
+      <w:lvlText w:val="o"/>
+      <w:lvlJc w:val="left"/>
+      <w:pPr>
+        <w:ind w:left="5760" w:hanging="360"/>
+      </w:pPr>
+      <w:rPr>
+        <w:rFonts w:ascii="Courier New" w:hAnsi="Courier New" w:cs="Courier New" w:hint="default"/>
+      </w:rPr>
+    </w:lvl>
+    <w:lvl w:ilvl="8" w:tplc="0C090005" w:tentative="1">
+      <w:start w:val="1"/>
+      <w:numFmt w:val="bullet"/>
+      <w:lvlText w:val=""/>
+      <w:lvlJc w:val="left"/>
+      <w:pPr>
+        <w:ind w:left="6480" w:hanging="360"/>
+      </w:pPr>
+      <w:rPr>
+        <w:rFonts w:ascii="Wingdings" w:hAnsi="Wingdings" w:hint="default"/>
+      </w:rPr>
+    </w:lvl>
+  </w:abstractNum>
+  <w:abstractNum w:abstractNumId="22" w15:restartNumberingAfterBreak="0">
     <w:nsid w:val="5ADC6AEE"/>
     <w:multiLevelType w:val="hybridMultilevel"/>
     <w:tmpl w:val="DA9A0574"/>
@@ -19952,7 +21034,7 @@
       </w:rPr>
     </w:lvl>
   </w:abstractNum>
-  <w:abstractNum w:abstractNumId="19" w15:restartNumberingAfterBreak="0">
+  <w:abstractNum w:abstractNumId="23" w15:restartNumberingAfterBreak="0">
     <w:nsid w:val="5C38104F"/>
     <w:multiLevelType w:val="hybridMultilevel"/>
     <w:tmpl w:val="C95C81FE"/>
@@ -20065,7 +21147,120 @@
       </w:rPr>
     </w:lvl>
   </w:abstractNum>
-  <w:abstractNum w:abstractNumId="20" w15:restartNumberingAfterBreak="0">
+  <w:abstractNum w:abstractNumId="24" w15:restartNumberingAfterBreak="0">
+    <w:nsid w:val="5E010C0E"/>
+    <w:multiLevelType w:val="hybridMultilevel"/>
+    <w:tmpl w:val="5238B352"/>
+    <w:lvl w:ilvl="0" w:tplc="0C090005">
+      <w:start w:val="1"/>
+      <w:numFmt w:val="bullet"/>
+      <w:lvlText w:val=""/>
+      <w:lvlJc w:val="left"/>
+      <w:pPr>
+        <w:ind w:left="1440" w:hanging="360"/>
+      </w:pPr>
+      <w:rPr>
+        <w:rFonts w:ascii="Wingdings" w:hAnsi="Wingdings" w:hint="default"/>
+      </w:rPr>
+    </w:lvl>
+    <w:lvl w:ilvl="1" w:tplc="0C090003" w:tentative="1">
+      <w:start w:val="1"/>
+      <w:numFmt w:val="bullet"/>
+      <w:lvlText w:val="o"/>
+      <w:lvlJc w:val="left"/>
+      <w:pPr>
+        <w:ind w:left="2160" w:hanging="360"/>
+      </w:pPr>
+      <w:rPr>
+        <w:rFonts w:ascii="Courier New" w:hAnsi="Courier New" w:cs="Courier New" w:hint="default"/>
+      </w:rPr>
+    </w:lvl>
+    <w:lvl w:ilvl="2" w:tplc="0C090005" w:tentative="1">
+      <w:start w:val="1"/>
+      <w:numFmt w:val="bullet"/>
+      <w:lvlText w:val=""/>
+      <w:lvlJc w:val="left"/>
+      <w:pPr>
+        <w:ind w:left="2880" w:hanging="360"/>
+      </w:pPr>
+      <w:rPr>
+        <w:rFonts w:ascii="Wingdings" w:hAnsi="Wingdings" w:hint="default"/>
+      </w:rPr>
+    </w:lvl>
+    <w:lvl w:ilvl="3" w:tplc="0C090001" w:tentative="1">
+      <w:start w:val="1"/>
+      <w:numFmt w:val="bullet"/>
+      <w:lvlText w:val=""/>
+      <w:lvlJc w:val="left"/>
+      <w:pPr>
+        <w:ind w:left="3600" w:hanging="360"/>
+      </w:pPr>
+      <w:rPr>
+        <w:rFonts w:ascii="Symbol" w:hAnsi="Symbol" w:hint="default"/>
+      </w:rPr>
+    </w:lvl>
+    <w:lvl w:ilvl="4" w:tplc="0C090003" w:tentative="1">
+      <w:start w:val="1"/>
+      <w:numFmt w:val="bullet"/>
+      <w:lvlText w:val="o"/>
+      <w:lvlJc w:val="left"/>
+      <w:pPr>
+        <w:ind w:left="4320" w:hanging="360"/>
+      </w:pPr>
+      <w:rPr>
+        <w:rFonts w:ascii="Courier New" w:hAnsi="Courier New" w:cs="Courier New" w:hint="default"/>
+      </w:rPr>
+    </w:lvl>
+    <w:lvl w:ilvl="5" w:tplc="0C090005" w:tentative="1">
+      <w:start w:val="1"/>
+      <w:numFmt w:val="bullet"/>
+      <w:lvlText w:val=""/>
+      <w:lvlJc w:val="left"/>
+      <w:pPr>
+        <w:ind w:left="5040" w:hanging="360"/>
+      </w:pPr>
+      <w:rPr>
+        <w:rFonts w:ascii="Wingdings" w:hAnsi="Wingdings" w:hint="default"/>
+      </w:rPr>
+    </w:lvl>
+    <w:lvl w:ilvl="6" w:tplc="0C090001" w:tentative="1">
+      <w:start w:val="1"/>
+      <w:numFmt w:val="bullet"/>
+      <w:lvlText w:val=""/>
+      <w:lvlJc w:val="left"/>
+      <w:pPr>
+        <w:ind w:left="5760" w:hanging="360"/>
+      </w:pPr>
+      <w:rPr>
+        <w:rFonts w:ascii="Symbol" w:hAnsi="Symbol" w:hint="default"/>
+      </w:rPr>
+    </w:lvl>
+    <w:lvl w:ilvl="7" w:tplc="0C090003" w:tentative="1">
+      <w:start w:val="1"/>
+      <w:numFmt w:val="bullet"/>
+      <w:lvlText w:val="o"/>
+      <w:lvlJc w:val="left"/>
+      <w:pPr>
+        <w:ind w:left="6480" w:hanging="360"/>
+      </w:pPr>
+      <w:rPr>
+        <w:rFonts w:ascii="Courier New" w:hAnsi="Courier New" w:cs="Courier New" w:hint="default"/>
+      </w:rPr>
+    </w:lvl>
+    <w:lvl w:ilvl="8" w:tplc="0C090005" w:tentative="1">
+      <w:start w:val="1"/>
+      <w:numFmt w:val="bullet"/>
+      <w:lvlText w:val=""/>
+      <w:lvlJc w:val="left"/>
+      <w:pPr>
+        <w:ind w:left="7200" w:hanging="360"/>
+      </w:pPr>
+      <w:rPr>
+        <w:rFonts w:ascii="Wingdings" w:hAnsi="Wingdings" w:hint="default"/>
+      </w:rPr>
+    </w:lvl>
+  </w:abstractNum>
+  <w:abstractNum w:abstractNumId="25" w15:restartNumberingAfterBreak="0">
     <w:nsid w:val="624110D4"/>
     <w:multiLevelType w:val="hybridMultilevel"/>
     <w:tmpl w:val="84B468DE"/>
@@ -20178,7 +21373,7 @@
       </w:rPr>
     </w:lvl>
   </w:abstractNum>
-  <w:abstractNum w:abstractNumId="21" w15:restartNumberingAfterBreak="0">
+  <w:abstractNum w:abstractNumId="26" w15:restartNumberingAfterBreak="0">
     <w:nsid w:val="687E7DAA"/>
     <w:multiLevelType w:val="hybridMultilevel"/>
     <w:tmpl w:val="57EECE48"/>
@@ -20291,7 +21486,233 @@
       </w:rPr>
     </w:lvl>
   </w:abstractNum>
-  <w:abstractNum w:abstractNumId="22" w15:restartNumberingAfterBreak="0">
+  <w:abstractNum w:abstractNumId="27" w15:restartNumberingAfterBreak="0">
+    <w:nsid w:val="6C4F739C"/>
+    <w:multiLevelType w:val="hybridMultilevel"/>
+    <w:tmpl w:val="37F883B6"/>
+    <w:lvl w:ilvl="0" w:tplc="0C090001">
+      <w:start w:val="1"/>
+      <w:numFmt w:val="bullet"/>
+      <w:lvlText w:val=""/>
+      <w:lvlJc w:val="left"/>
+      <w:pPr>
+        <w:ind w:left="720" w:hanging="360"/>
+      </w:pPr>
+      <w:rPr>
+        <w:rFonts w:ascii="Symbol" w:hAnsi="Symbol" w:hint="default"/>
+      </w:rPr>
+    </w:lvl>
+    <w:lvl w:ilvl="1" w:tplc="0C090003" w:tentative="1">
+      <w:start w:val="1"/>
+      <w:numFmt w:val="bullet"/>
+      <w:lvlText w:val="o"/>
+      <w:lvlJc w:val="left"/>
+      <w:pPr>
+        <w:ind w:left="1440" w:hanging="360"/>
+      </w:pPr>
+      <w:rPr>
+        <w:rFonts w:ascii="Courier New" w:hAnsi="Courier New" w:cs="Courier New" w:hint="default"/>
+      </w:rPr>
+    </w:lvl>
+    <w:lvl w:ilvl="2" w:tplc="0C090005" w:tentative="1">
+      <w:start w:val="1"/>
+      <w:numFmt w:val="bullet"/>
+      <w:lvlText w:val=""/>
+      <w:lvlJc w:val="left"/>
+      <w:pPr>
+        <w:ind w:left="2160" w:hanging="360"/>
+      </w:pPr>
+      <w:rPr>
+        <w:rFonts w:ascii="Wingdings" w:hAnsi="Wingdings" w:hint="default"/>
+      </w:rPr>
+    </w:lvl>
+    <w:lvl w:ilvl="3" w:tplc="0C090001" w:tentative="1">
+      <w:start w:val="1"/>
+      <w:numFmt w:val="bullet"/>
+      <w:lvlText w:val=""/>
+      <w:lvlJc w:val="left"/>
+      <w:pPr>
+        <w:ind w:left="2880" w:hanging="360"/>
+      </w:pPr>
+      <w:rPr>
+        <w:rFonts w:ascii="Symbol" w:hAnsi="Symbol" w:hint="default"/>
+      </w:rPr>
+    </w:lvl>
+    <w:lvl w:ilvl="4" w:tplc="0C090003" w:tentative="1">
+      <w:start w:val="1"/>
+      <w:numFmt w:val="bullet"/>
+      <w:lvlText w:val="o"/>
+      <w:lvlJc w:val="left"/>
+      <w:pPr>
+        <w:ind w:left="3600" w:hanging="360"/>
+      </w:pPr>
+      <w:rPr>
+        <w:rFonts w:ascii="Courier New" w:hAnsi="Courier New" w:cs="Courier New" w:hint="default"/>
+      </w:rPr>
+    </w:lvl>
+    <w:lvl w:ilvl="5" w:tplc="0C090005" w:tentative="1">
+      <w:start w:val="1"/>
+      <w:numFmt w:val="bullet"/>
+      <w:lvlText w:val=""/>
+      <w:lvlJc w:val="left"/>
+      <w:pPr>
+        <w:ind w:left="4320" w:hanging="360"/>
+      </w:pPr>
+      <w:rPr>
+        <w:rFonts w:ascii="Wingdings" w:hAnsi="Wingdings" w:hint="default"/>
+      </w:rPr>
+    </w:lvl>
+    <w:lvl w:ilvl="6" w:tplc="0C090001" w:tentative="1">
+      <w:start w:val="1"/>
+      <w:numFmt w:val="bullet"/>
+      <w:lvlText w:val=""/>
+      <w:lvlJc w:val="left"/>
+      <w:pPr>
+        <w:ind w:left="5040" w:hanging="360"/>
+      </w:pPr>
+      <w:rPr>
+        <w:rFonts w:ascii="Symbol" w:hAnsi="Symbol" w:hint="default"/>
+      </w:rPr>
+    </w:lvl>
+    <w:lvl w:ilvl="7" w:tplc="0C090003" w:tentative="1">
+      <w:start w:val="1"/>
+      <w:numFmt w:val="bullet"/>
+      <w:lvlText w:val="o"/>
+      <w:lvlJc w:val="left"/>
+      <w:pPr>
+        <w:ind w:left="5760" w:hanging="360"/>
+      </w:pPr>
+      <w:rPr>
+        <w:rFonts w:ascii="Courier New" w:hAnsi="Courier New" w:cs="Courier New" w:hint="default"/>
+      </w:rPr>
+    </w:lvl>
+    <w:lvl w:ilvl="8" w:tplc="0C090005" w:tentative="1">
+      <w:start w:val="1"/>
+      <w:numFmt w:val="bullet"/>
+      <w:lvlText w:val=""/>
+      <w:lvlJc w:val="left"/>
+      <w:pPr>
+        <w:ind w:left="6480" w:hanging="360"/>
+      </w:pPr>
+      <w:rPr>
+        <w:rFonts w:ascii="Wingdings" w:hAnsi="Wingdings" w:hint="default"/>
+      </w:rPr>
+    </w:lvl>
+  </w:abstractNum>
+  <w:abstractNum w:abstractNumId="28" w15:restartNumberingAfterBreak="0">
+    <w:nsid w:val="6E300088"/>
+    <w:multiLevelType w:val="hybridMultilevel"/>
+    <w:tmpl w:val="3D2AD7F0"/>
+    <w:lvl w:ilvl="0" w:tplc="0C090005">
+      <w:start w:val="1"/>
+      <w:numFmt w:val="bullet"/>
+      <w:lvlText w:val=""/>
+      <w:lvlJc w:val="left"/>
+      <w:pPr>
+        <w:ind w:left="1440" w:hanging="360"/>
+      </w:pPr>
+      <w:rPr>
+        <w:rFonts w:ascii="Wingdings" w:hAnsi="Wingdings" w:hint="default"/>
+      </w:rPr>
+    </w:lvl>
+    <w:lvl w:ilvl="1" w:tplc="0C090003" w:tentative="1">
+      <w:start w:val="1"/>
+      <w:numFmt w:val="bullet"/>
+      <w:lvlText w:val="o"/>
+      <w:lvlJc w:val="left"/>
+      <w:pPr>
+        <w:ind w:left="2160" w:hanging="360"/>
+      </w:pPr>
+      <w:rPr>
+        <w:rFonts w:ascii="Courier New" w:hAnsi="Courier New" w:cs="Courier New" w:hint="default"/>
+      </w:rPr>
+    </w:lvl>
+    <w:lvl w:ilvl="2" w:tplc="0C090005" w:tentative="1">
+      <w:start w:val="1"/>
+      <w:numFmt w:val="bullet"/>
+      <w:lvlText w:val=""/>
+      <w:lvlJc w:val="left"/>
+      <w:pPr>
+        <w:ind w:left="2880" w:hanging="360"/>
+      </w:pPr>
+      <w:rPr>
+        <w:rFonts w:ascii="Wingdings" w:hAnsi="Wingdings" w:hint="default"/>
+      </w:rPr>
+    </w:lvl>
+    <w:lvl w:ilvl="3" w:tplc="0C090001" w:tentative="1">
+      <w:start w:val="1"/>
+      <w:numFmt w:val="bullet"/>
+      <w:lvlText w:val=""/>
+      <w:lvlJc w:val="left"/>
+      <w:pPr>
+        <w:ind w:left="3600" w:hanging="360"/>
+      </w:pPr>
+      <w:rPr>
+        <w:rFonts w:ascii="Symbol" w:hAnsi="Symbol" w:hint="default"/>
+      </w:rPr>
+    </w:lvl>
+    <w:lvl w:ilvl="4" w:tplc="0C090003" w:tentative="1">
+      <w:start w:val="1"/>
+      <w:numFmt w:val="bullet"/>
+      <w:lvlText w:val="o"/>
+      <w:lvlJc w:val="left"/>
+      <w:pPr>
+        <w:ind w:left="4320" w:hanging="360"/>
+      </w:pPr>
+      <w:rPr>
+        <w:rFonts w:ascii="Courier New" w:hAnsi="Courier New" w:cs="Courier New" w:hint="default"/>
+      </w:rPr>
+    </w:lvl>
+    <w:lvl w:ilvl="5" w:tplc="0C090005" w:tentative="1">
+      <w:start w:val="1"/>
+      <w:numFmt w:val="bullet"/>
+      <w:lvlText w:val=""/>
+      <w:lvlJc w:val="left"/>
+      <w:pPr>
+        <w:ind w:left="5040" w:hanging="360"/>
+      </w:pPr>
+      <w:rPr>
+        <w:rFonts w:ascii="Wingdings" w:hAnsi="Wingdings" w:hint="default"/>
+      </w:rPr>
+    </w:lvl>
+    <w:lvl w:ilvl="6" w:tplc="0C090001" w:tentative="1">
+      <w:start w:val="1"/>
+      <w:numFmt w:val="bullet"/>
+      <w:lvlText w:val=""/>
+      <w:lvlJc w:val="left"/>
+      <w:pPr>
+        <w:ind w:left="5760" w:hanging="360"/>
+      </w:pPr>
+      <w:rPr>
+        <w:rFonts w:ascii="Symbol" w:hAnsi="Symbol" w:hint="default"/>
+      </w:rPr>
+    </w:lvl>
+    <w:lvl w:ilvl="7" w:tplc="0C090003" w:tentative="1">
+      <w:start w:val="1"/>
+      <w:numFmt w:val="bullet"/>
+      <w:lvlText w:val="o"/>
+      <w:lvlJc w:val="left"/>
+      <w:pPr>
+        <w:ind w:left="6480" w:hanging="360"/>
+      </w:pPr>
+      <w:rPr>
+        <w:rFonts w:ascii="Courier New" w:hAnsi="Courier New" w:cs="Courier New" w:hint="default"/>
+      </w:rPr>
+    </w:lvl>
+    <w:lvl w:ilvl="8" w:tplc="0C090005" w:tentative="1">
+      <w:start w:val="1"/>
+      <w:numFmt w:val="bullet"/>
+      <w:lvlText w:val=""/>
+      <w:lvlJc w:val="left"/>
+      <w:pPr>
+        <w:ind w:left="7200" w:hanging="360"/>
+      </w:pPr>
+      <w:rPr>
+        <w:rFonts w:ascii="Wingdings" w:hAnsi="Wingdings" w:hint="default"/>
+      </w:rPr>
+    </w:lvl>
+  </w:abstractNum>
+  <w:abstractNum w:abstractNumId="29" w15:restartNumberingAfterBreak="0">
     <w:nsid w:val="74FE09DB"/>
     <w:multiLevelType w:val="hybridMultilevel"/>
     <w:tmpl w:val="69984B06"/>
@@ -20404,7 +21825,120 @@
       </w:rPr>
     </w:lvl>
   </w:abstractNum>
-  <w:abstractNum w:abstractNumId="23" w15:restartNumberingAfterBreak="0">
+  <w:abstractNum w:abstractNumId="30" w15:restartNumberingAfterBreak="0">
+    <w:nsid w:val="765A2E20"/>
+    <w:multiLevelType w:val="hybridMultilevel"/>
+    <w:tmpl w:val="921CE5E0"/>
+    <w:lvl w:ilvl="0" w:tplc="0C090001">
+      <w:start w:val="1"/>
+      <w:numFmt w:val="bullet"/>
+      <w:lvlText w:val=""/>
+      <w:lvlJc w:val="left"/>
+      <w:pPr>
+        <w:ind w:left="720" w:hanging="360"/>
+      </w:pPr>
+      <w:rPr>
+        <w:rFonts w:ascii="Symbol" w:hAnsi="Symbol" w:hint="default"/>
+      </w:rPr>
+    </w:lvl>
+    <w:lvl w:ilvl="1" w:tplc="0C090003" w:tentative="1">
+      <w:start w:val="1"/>
+      <w:numFmt w:val="bullet"/>
+      <w:lvlText w:val="o"/>
+      <w:lvlJc w:val="left"/>
+      <w:pPr>
+        <w:ind w:left="1440" w:hanging="360"/>
+      </w:pPr>
+      <w:rPr>
+        <w:rFonts w:ascii="Courier New" w:hAnsi="Courier New" w:cs="Courier New" w:hint="default"/>
+      </w:rPr>
+    </w:lvl>
+    <w:lvl w:ilvl="2" w:tplc="0C090005" w:tentative="1">
+      <w:start w:val="1"/>
+      <w:numFmt w:val="bullet"/>
+      <w:lvlText w:val=""/>
+      <w:lvlJc w:val="left"/>
+      <w:pPr>
+        <w:ind w:left="2160" w:hanging="360"/>
+      </w:pPr>
+      <w:rPr>
+        <w:rFonts w:ascii="Wingdings" w:hAnsi="Wingdings" w:hint="default"/>
+      </w:rPr>
+    </w:lvl>
+    <w:lvl w:ilvl="3" w:tplc="0C090001" w:tentative="1">
+      <w:start w:val="1"/>
+      <w:numFmt w:val="bullet"/>
+      <w:lvlText w:val=""/>
+      <w:lvlJc w:val="left"/>
+      <w:pPr>
+        <w:ind w:left="2880" w:hanging="360"/>
+      </w:pPr>
+      <w:rPr>
+        <w:rFonts w:ascii="Symbol" w:hAnsi="Symbol" w:hint="default"/>
+      </w:rPr>
+    </w:lvl>
+    <w:lvl w:ilvl="4" w:tplc="0C090003" w:tentative="1">
+      <w:start w:val="1"/>
+      <w:numFmt w:val="bullet"/>
+      <w:lvlText w:val="o"/>
+      <w:lvlJc w:val="left"/>
+      <w:pPr>
+        <w:ind w:left="3600" w:hanging="360"/>
+      </w:pPr>
+      <w:rPr>
+        <w:rFonts w:ascii="Courier New" w:hAnsi="Courier New" w:cs="Courier New" w:hint="default"/>
+      </w:rPr>
+    </w:lvl>
+    <w:lvl w:ilvl="5" w:tplc="0C090005" w:tentative="1">
+      <w:start w:val="1"/>
+      <w:numFmt w:val="bullet"/>
+      <w:lvlText w:val=""/>
+      <w:lvlJc w:val="left"/>
+      <w:pPr>
+        <w:ind w:left="4320" w:hanging="360"/>
+      </w:pPr>
+      <w:rPr>
+        <w:rFonts w:ascii="Wingdings" w:hAnsi="Wingdings" w:hint="default"/>
+      </w:rPr>
+    </w:lvl>
+    <w:lvl w:ilvl="6" w:tplc="0C090001" w:tentative="1">
+      <w:start w:val="1"/>
+      <w:numFmt w:val="bullet"/>
+      <w:lvlText w:val=""/>
+      <w:lvlJc w:val="left"/>
+      <w:pPr>
+        <w:ind w:left="5040" w:hanging="360"/>
+      </w:pPr>
+      <w:rPr>
+        <w:rFonts w:ascii="Symbol" w:hAnsi="Symbol" w:hint="default"/>
+      </w:rPr>
+    </w:lvl>
+    <w:lvl w:ilvl="7" w:tplc="0C090003" w:tentative="1">
+      <w:start w:val="1"/>
+      <w:numFmt w:val="bullet"/>
+      <w:lvlText w:val="o"/>
+      <w:lvlJc w:val="left"/>
+      <w:pPr>
+        <w:ind w:left="5760" w:hanging="360"/>
+      </w:pPr>
+      <w:rPr>
+        <w:rFonts w:ascii="Courier New" w:hAnsi="Courier New" w:cs="Courier New" w:hint="default"/>
+      </w:rPr>
+    </w:lvl>
+    <w:lvl w:ilvl="8" w:tplc="0C090005" w:tentative="1">
+      <w:start w:val="1"/>
+      <w:numFmt w:val="bullet"/>
+      <w:lvlText w:val=""/>
+      <w:lvlJc w:val="left"/>
+      <w:pPr>
+        <w:ind w:left="6480" w:hanging="360"/>
+      </w:pPr>
+      <w:rPr>
+        <w:rFonts w:ascii="Wingdings" w:hAnsi="Wingdings" w:hint="default"/>
+      </w:rPr>
+    </w:lvl>
+  </w:abstractNum>
+  <w:abstractNum w:abstractNumId="31" w15:restartNumberingAfterBreak="0">
     <w:nsid w:val="7B0A746F"/>
     <w:multiLevelType w:val="hybridMultilevel"/>
     <w:tmpl w:val="27B8446C"/>
@@ -20518,76 +22052,100 @@
     </w:lvl>
   </w:abstractNum>
   <w:num w:numId="1" w16cid:durableId="376003800">
+    <w:abstractNumId w:val="3"/>
+  </w:num>
+  <w:num w:numId="2" w16cid:durableId="1229193303">
+    <w:abstractNumId w:val="22"/>
+  </w:num>
+  <w:num w:numId="3" w16cid:durableId="1651979037">
+    <w:abstractNumId w:val="12"/>
+  </w:num>
+  <w:num w:numId="4" w16cid:durableId="1744449233">
+    <w:abstractNumId w:val="7"/>
+  </w:num>
+  <w:num w:numId="5" w16cid:durableId="1576089486">
     <w:abstractNumId w:val="2"/>
   </w:num>
-  <w:num w:numId="2" w16cid:durableId="1229193303">
-    <w:abstractNumId w:val="18"/>
+  <w:num w:numId="6" w16cid:durableId="290671909">
+    <w:abstractNumId w:val="23"/>
   </w:num>
-  <w:num w:numId="3" w16cid:durableId="1651979037">
-    <w:abstractNumId w:val="10"/>
+  <w:num w:numId="7" w16cid:durableId="1883202016">
+    <w:abstractNumId w:val="13"/>
   </w:num>
-  <w:num w:numId="4" w16cid:durableId="1744449233">
-    <w:abstractNumId w:val="6"/>
-  </w:num>
-  <w:num w:numId="5" w16cid:durableId="1576089486">
-    <w:abstractNumId w:val="1"/>
-  </w:num>
-  <w:num w:numId="6" w16cid:durableId="290671909">
+  <w:num w:numId="8" w16cid:durableId="1449160201">
     <w:abstractNumId w:val="19"/>
   </w:num>
-  <w:num w:numId="7" w16cid:durableId="1883202016">
-    <w:abstractNumId w:val="11"/>
-  </w:num>
-  <w:num w:numId="8" w16cid:durableId="1449160201">
+  <w:num w:numId="9" w16cid:durableId="1754234113">
     <w:abstractNumId w:val="16"/>
   </w:num>
-  <w:num w:numId="9" w16cid:durableId="1754234113">
-    <w:abstractNumId w:val="14"/>
-  </w:num>
   <w:num w:numId="10" w16cid:durableId="1824391625">
-    <w:abstractNumId w:val="20"/>
+    <w:abstractNumId w:val="25"/>
   </w:num>
   <w:num w:numId="11" w16cid:durableId="16662890">
-    <w:abstractNumId w:val="4"/>
+    <w:abstractNumId w:val="5"/>
   </w:num>
   <w:num w:numId="12" w16cid:durableId="1468933462">
-    <w:abstractNumId w:val="13"/>
+    <w:abstractNumId w:val="15"/>
   </w:num>
   <w:num w:numId="13" w16cid:durableId="926696034">
     <w:abstractNumId w:val="0"/>
   </w:num>
   <w:num w:numId="14" w16cid:durableId="822743398">
+    <w:abstractNumId w:val="10"/>
+  </w:num>
+  <w:num w:numId="15" w16cid:durableId="2107768839">
+    <w:abstractNumId w:val="31"/>
+  </w:num>
+  <w:num w:numId="16" w16cid:durableId="410540745">
+    <w:abstractNumId w:val="26"/>
+  </w:num>
+  <w:num w:numId="17" w16cid:durableId="162165908">
+    <w:abstractNumId w:val="14"/>
+  </w:num>
+  <w:num w:numId="18" w16cid:durableId="1168860057">
+    <w:abstractNumId w:val="29"/>
+  </w:num>
+  <w:num w:numId="19" w16cid:durableId="1118374290">
+    <w:abstractNumId w:val="18"/>
+  </w:num>
+  <w:num w:numId="20" w16cid:durableId="1667589430">
     <w:abstractNumId w:val="9"/>
   </w:num>
-  <w:num w:numId="15" w16cid:durableId="2107768839">
-    <w:abstractNumId w:val="23"/>
+  <w:num w:numId="21" w16cid:durableId="910433315">
+    <w:abstractNumId w:val="20"/>
   </w:num>
-  <w:num w:numId="16" w16cid:durableId="410540745">
+  <w:num w:numId="22" w16cid:durableId="2072532630">
+    <w:abstractNumId w:val="6"/>
+  </w:num>
+  <w:num w:numId="23" w16cid:durableId="1275163998">
+    <w:abstractNumId w:val="8"/>
+  </w:num>
+  <w:num w:numId="24" w16cid:durableId="1369644864">
+    <w:abstractNumId w:val="4"/>
+  </w:num>
+  <w:num w:numId="25" w16cid:durableId="1929314336">
+    <w:abstractNumId w:val="30"/>
+  </w:num>
+  <w:num w:numId="26" w16cid:durableId="1245259159">
     <w:abstractNumId w:val="21"/>
   </w:num>
-  <w:num w:numId="17" w16cid:durableId="162165908">
-    <w:abstractNumId w:val="12"/>
-  </w:num>
-  <w:num w:numId="18" w16cid:durableId="1168860057">
-    <w:abstractNumId w:val="22"/>
-  </w:num>
-  <w:num w:numId="19" w16cid:durableId="1118374290">
-    <w:abstractNumId w:val="15"/>
-  </w:num>
-  <w:num w:numId="20" w16cid:durableId="1667589430">
-    <w:abstractNumId w:val="8"/>
-  </w:num>
-  <w:num w:numId="21" w16cid:durableId="910433315">
+  <w:num w:numId="27" w16cid:durableId="869954492">
     <w:abstractNumId w:val="17"/>
   </w:num>
-  <w:num w:numId="22" w16cid:durableId="2072532630">
-    <w:abstractNumId w:val="5"/>
+  <w:num w:numId="28" w16cid:durableId="436952931">
+    <w:abstractNumId w:val="11"/>
   </w:num>
-  <w:num w:numId="23" w16cid:durableId="1275163998">
-    <w:abstractNumId w:val="7"/>
+  <w:num w:numId="29" w16cid:durableId="1984503121">
+    <w:abstractNumId w:val="27"/>
   </w:num>
-  <w:num w:numId="24" w16cid:durableId="1369644864">
-    <w:abstractNumId w:val="3"/>
+  <w:num w:numId="30" w16cid:durableId="784353623">
+    <w:abstractNumId w:val="24"/>
+  </w:num>
+  <w:num w:numId="31" w16cid:durableId="17971576">
+    <w:abstractNumId w:val="28"/>
+  </w:num>
+  <w:num w:numId="32" w16cid:durableId="1477182670">
+    <w:abstractNumId w:val="1"/>
   </w:num>
   <w:numIdMacAtCleanup w:val="22"/>
 </w:numbering>

</xml_diff>

<commit_message>
Add project's target market/users
Add project's target market/users to the request for proposal
</commit_message>
<xml_diff>
--- a/Perth4_PROG6001_02.docx
+++ b/Perth4_PROG6001_02.docx
@@ -309,59 +309,31 @@
                 <w:sz w:val="28"/>
               </w:rPr>
             </w:pPr>
-            <w:proofErr w:type="spellStart"/>
             <w:r>
               <w:rPr>
                 <w:rFonts w:cstheme="minorHAnsi"/>
                 <w:b/>
                 <w:sz w:val="28"/>
               </w:rPr>
-              <w:t>Hewa</w:t>
-            </w:r>
-            <w:proofErr w:type="spellEnd"/>
+              <w:t xml:space="preserve">Hewa </w:t>
+            </w:r>
+            <w:proofErr w:type="spellStart"/>
             <w:r>
               <w:rPr>
                 <w:rFonts w:cstheme="minorHAnsi"/>
                 <w:b/>
                 <w:sz w:val="28"/>
               </w:rPr>
-              <w:t xml:space="preserve"> </w:t>
-            </w:r>
-            <w:proofErr w:type="spellStart"/>
+              <w:t>Iddagodage</w:t>
+            </w:r>
+            <w:proofErr w:type="spellEnd"/>
             <w:r>
               <w:rPr>
                 <w:rFonts w:cstheme="minorHAnsi"/>
                 <w:b/>
                 <w:sz w:val="28"/>
               </w:rPr>
-              <w:t>Iddagodage</w:t>
-            </w:r>
-            <w:proofErr w:type="spellEnd"/>
-            <w:r>
-              <w:rPr>
-                <w:rFonts w:cstheme="minorHAnsi"/>
-                <w:b/>
-                <w:sz w:val="28"/>
-              </w:rPr>
-              <w:t xml:space="preserve"> </w:t>
-            </w:r>
-            <w:proofErr w:type="spellStart"/>
-            <w:r>
-              <w:rPr>
-                <w:rFonts w:cstheme="minorHAnsi"/>
-                <w:b/>
-                <w:sz w:val="28"/>
-              </w:rPr>
-              <w:t>Viran</w:t>
-            </w:r>
-            <w:proofErr w:type="spellEnd"/>
-            <w:r>
-              <w:rPr>
-                <w:rFonts w:cstheme="minorHAnsi"/>
-                <w:b/>
-                <w:sz w:val="28"/>
-              </w:rPr>
-              <w:t xml:space="preserve"> </w:t>
+              <w:t xml:space="preserve"> Viran </w:t>
             </w:r>
             <w:proofErr w:type="spellStart"/>
             <w:r>
@@ -995,13 +967,20 @@
                 <w:lang w:val="en-US"/>
               </w:rPr>
             </w:pPr>
+            <w:r>
+              <w:rPr>
+                <w:rFonts w:cstheme="minorHAnsi"/>
+                <w:lang w:val="en-US"/>
+              </w:rPr>
+              <w:t xml:space="preserve">Hewa </w:t>
+            </w:r>
             <w:proofErr w:type="spellStart"/>
             <w:r>
               <w:rPr>
                 <w:rFonts w:cstheme="minorHAnsi"/>
                 <w:lang w:val="en-US"/>
               </w:rPr>
-              <w:t>Hewa</w:t>
+              <w:t>Iddagodage</w:t>
             </w:r>
             <w:proofErr w:type="spellEnd"/>
             <w:r>
@@ -1009,39 +988,7 @@
                 <w:rFonts w:cstheme="minorHAnsi"/>
                 <w:lang w:val="en-US"/>
               </w:rPr>
-              <w:t xml:space="preserve"> </w:t>
-            </w:r>
-            <w:proofErr w:type="spellStart"/>
-            <w:r>
-              <w:rPr>
-                <w:rFonts w:cstheme="minorHAnsi"/>
-                <w:lang w:val="en-US"/>
-              </w:rPr>
-              <w:t>Iddagodage</w:t>
-            </w:r>
-            <w:proofErr w:type="spellEnd"/>
-            <w:r>
-              <w:rPr>
-                <w:rFonts w:cstheme="minorHAnsi"/>
-                <w:lang w:val="en-US"/>
-              </w:rPr>
-              <w:t xml:space="preserve"> </w:t>
-            </w:r>
-            <w:proofErr w:type="spellStart"/>
-            <w:r>
-              <w:rPr>
-                <w:rFonts w:cstheme="minorHAnsi"/>
-                <w:lang w:val="en-US"/>
-              </w:rPr>
-              <w:t>Viran</w:t>
-            </w:r>
-            <w:proofErr w:type="spellEnd"/>
-            <w:r>
-              <w:rPr>
-                <w:rFonts w:cstheme="minorHAnsi"/>
-                <w:lang w:val="en-US"/>
-              </w:rPr>
-              <w:t xml:space="preserve"> </w:t>
+              <w:t xml:space="preserve"> Viran </w:t>
             </w:r>
             <w:proofErr w:type="spellStart"/>
             <w:r>
@@ -3668,7 +3615,7 @@
                 <v:stroke joinstyle="miter"/>
                 <v:path gradientshapeok="t" o:connecttype="rect"/>
               </v:shapetype>
-              <v:shape id="Text Box 1" o:spid="_x0000_s1026" type="#_x0000_t202" style="position:absolute;left:0;text-align:left;margin-left:0;margin-top:219.85pt;width:479.2pt;height:.05pt;z-index:251660288;visibility:visible;mso-wrap-style:square;mso-wrap-distance-left:9pt;mso-wrap-distance-top:0;mso-wrap-distance-right:9pt;mso-wrap-distance-bottom:0;mso-position-horizontal:absolute;mso-position-horizontal-relative:text;mso-position-vertical:absolute;mso-position-vertical-relative:text;v-text-anchor:top" o:gfxdata="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" stroked="f">
+              <v:shape id="Text Box 1" o:spid="_x0000_s1026" type="#_x0000_t202" style="position:absolute;left:0;text-align:left;margin-left:0;margin-top:219.85pt;width:479.2pt;height:.05pt;z-index:251660288;visibility:visible;mso-wrap-style:square;mso-wrap-distance-left:9pt;mso-wrap-distance-top:0;mso-wrap-distance-right:9pt;mso-wrap-distance-bottom:0;mso-position-horizontal:absolute;mso-position-horizontal-relative:text;mso-position-vertical:absolute;mso-position-vertical-relative:text;v-text-anchor:top" o:gfxdata="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" stroked="f">
                 <v:textbox style="mso-fit-shape-to-text:t" inset="0,0,0,0">
                   <w:txbxContent>
                     <w:p>
@@ -4227,7 +4174,7 @@
           </mc:Choice>
           <mc:Fallback>
             <w:pict>
-              <v:shape w14:anchorId="4A29976A" id="_x0000_s1027" type="#_x0000_t202" style="position:absolute;margin-left:0;margin-top:297.7pt;width:451.3pt;height:.05pt;z-index:251663360;visibility:visible;mso-wrap-style:square;mso-wrap-distance-left:9pt;mso-wrap-distance-top:0;mso-wrap-distance-right:9pt;mso-wrap-distance-bottom:0;mso-position-horizontal:absolute;mso-position-horizontal-relative:text;mso-position-vertical:absolute;mso-position-vertical-relative:text;v-text-anchor:top" o:gfxdata="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" stroked="f">
+              <v:shape w14:anchorId="4A29976A" id="_x0000_s1027" type="#_x0000_t202" style="position:absolute;margin-left:0;margin-top:297.7pt;width:451.3pt;height:.05pt;z-index:251663360;visibility:visible;mso-wrap-style:square;mso-wrap-distance-left:9pt;mso-wrap-distance-top:0;mso-wrap-distance-right:9pt;mso-wrap-distance-bottom:0;mso-position-horizontal:absolute;mso-position-horizontal-relative:text;mso-position-vertical:absolute;mso-position-vertical-relative:text;v-text-anchor:top" o:gfxdata="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" stroked="f">
                 <v:textbox style="mso-fit-shape-to-text:t" inset="0,0,0,0">
                   <w:txbxContent>
                     <w:p>
@@ -4619,27 +4566,7 @@
           <w:szCs w:val="32"/>
         </w:rPr>
         <w:lastRenderedPageBreak/>
-        <w:t>Team member 1 (</w:t>
-      </w:r>
-      <w:proofErr w:type="spellStart"/>
-      <w:r>
-        <w:rPr>
-          <w:b/>
-          <w:bCs/>
-          <w:sz w:val="32"/>
-          <w:szCs w:val="32"/>
-        </w:rPr>
-        <w:t>Viran</w:t>
-      </w:r>
-      <w:proofErr w:type="spellEnd"/>
-      <w:r>
-        <w:rPr>
-          <w:b/>
-          <w:bCs/>
-          <w:sz w:val="32"/>
-          <w:szCs w:val="32"/>
-        </w:rPr>
-        <w:t xml:space="preserve"> </w:t>
+        <w:t xml:space="preserve">Team member 1 (Viran </w:t>
       </w:r>
       <w:proofErr w:type="spellStart"/>
       <w:r>
@@ -5033,7 +4960,7 @@
           </mc:Choice>
           <mc:Fallback>
             <w:pict>
-              <v:shape w14:anchorId="3247D319" id="_x0000_s1028" type="#_x0000_t202" style="position:absolute;margin-left:3.55pt;margin-top:246.45pt;width:451.3pt;height:.05pt;z-index:251669504;visibility:visible;mso-wrap-style:square;mso-wrap-distance-left:9pt;mso-wrap-distance-top:0;mso-wrap-distance-right:9pt;mso-wrap-distance-bottom:0;mso-position-horizontal:absolute;mso-position-horizontal-relative:text;mso-position-vertical:absolute;mso-position-vertical-relative:text;v-text-anchor:top" o:gfxdata="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" stroked="f">
+              <v:shape w14:anchorId="3247D319" id="_x0000_s1028" type="#_x0000_t202" style="position:absolute;margin-left:3.55pt;margin-top:246.45pt;width:451.3pt;height:.05pt;z-index:251669504;visibility:visible;mso-wrap-style:square;mso-wrap-distance-left:9pt;mso-wrap-distance-top:0;mso-wrap-distance-right:9pt;mso-wrap-distance-bottom:0;mso-position-horizontal:absolute;mso-position-horizontal-relative:text;mso-position-vertical:absolute;mso-position-vertical-relative:text;v-text-anchor:top" o:gfxdata="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" stroked="f">
                 <v:textbox style="mso-fit-shape-to-text:t" inset="0,0,0,0">
                   <w:txbxContent>
                     <w:p>
@@ -5423,7 +5350,7 @@
           </mc:Choice>
           <mc:Fallback>
             <w:pict>
-              <v:shape w14:anchorId="7D01169E" id="_x0000_s1029" type="#_x0000_t202" style="position:absolute;margin-left:-12.9pt;margin-top:502.65pt;width:451.3pt;height:22.4pt;z-index:251671552;visibility:visible;mso-wrap-style:square;mso-height-percent:0;mso-wrap-distance-left:9pt;mso-wrap-distance-top:0;mso-wrap-distance-right:9pt;mso-wrap-distance-bottom:0;mso-position-horizontal:absolute;mso-position-horizontal-relative:text;mso-position-vertical:absolute;mso-position-vertical-relative:text;mso-height-percent:0;mso-height-relative:margin;v-text-anchor:top" o:gfxdata="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" stroked="f">
+              <v:shape w14:anchorId="7D01169E" id="_x0000_s1029" type="#_x0000_t202" style="position:absolute;margin-left:-12.9pt;margin-top:502.65pt;width:451.3pt;height:22.4pt;z-index:251671552;visibility:visible;mso-wrap-style:square;mso-height-percent:0;mso-wrap-distance-left:9pt;mso-wrap-distance-top:0;mso-wrap-distance-right:9pt;mso-wrap-distance-bottom:0;mso-position-horizontal:absolute;mso-position-horizontal-relative:text;mso-position-vertical:absolute;mso-position-vertical-relative:text;mso-height-percent:0;mso-height-relative:margin;v-text-anchor:top" o:gfxdata="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" stroked="f">
                 <v:textbox inset="0,0,0,0">
                   <w:txbxContent>
                     <w:p>
@@ -6235,7 +6162,7 @@
           </mc:Choice>
           <mc:Fallback>
             <w:pict>
-              <v:shape w14:anchorId="15152BD9" id="_x0000_s1030" type="#_x0000_t202" style="position:absolute;margin-left:0;margin-top:241.35pt;width:451.3pt;height:.05pt;z-index:251675648;visibility:visible;mso-wrap-style:square;mso-wrap-distance-left:9pt;mso-wrap-distance-top:0;mso-wrap-distance-right:9pt;mso-wrap-distance-bottom:0;mso-position-horizontal:absolute;mso-position-horizontal-relative:text;mso-position-vertical:absolute;mso-position-vertical-relative:text;v-text-anchor:top" o:gfxdata="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" stroked="f">
+              <v:shape w14:anchorId="15152BD9" id="_x0000_s1030" type="#_x0000_t202" style="position:absolute;margin-left:0;margin-top:241.35pt;width:451.3pt;height:.05pt;z-index:251675648;visibility:visible;mso-wrap-style:square;mso-wrap-distance-left:9pt;mso-wrap-distance-top:0;mso-wrap-distance-right:9pt;mso-wrap-distance-bottom:0;mso-position-horizontal:absolute;mso-position-horizontal-relative:text;mso-position-vertical:absolute;mso-position-vertical-relative:text;v-text-anchor:top" o:gfxdata="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" stroked="f">
                 <v:textbox style="mso-fit-shape-to-text:t" inset="0,0,0,0">
                   <w:txbxContent>
                     <w:p>
@@ -6808,7 +6735,7 @@
           </mc:Choice>
           <mc:Fallback>
             <w:pict>
-              <v:shape w14:anchorId="20119F8C" id="_x0000_s1031" type="#_x0000_t202" style="position:absolute;margin-left:0;margin-top:262.6pt;width:451.3pt;height:.05pt;z-index:251678720;visibility:visible;mso-wrap-style:square;mso-wrap-distance-left:9pt;mso-wrap-distance-top:0;mso-wrap-distance-right:9pt;mso-wrap-distance-bottom:0;mso-position-horizontal:absolute;mso-position-horizontal-relative:text;mso-position-vertical:absolute;mso-position-vertical-relative:text;v-text-anchor:top" o:gfxdata="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" stroked="f">
+              <v:shape w14:anchorId="20119F8C" id="_x0000_s1031" type="#_x0000_t202" style="position:absolute;margin-left:0;margin-top:262.6pt;width:451.3pt;height:.05pt;z-index:251678720;visibility:visible;mso-wrap-style:square;mso-wrap-distance-left:9pt;mso-wrap-distance-top:0;mso-wrap-distance-right:9pt;mso-wrap-distance-bottom:0;mso-position-horizontal:absolute;mso-position-horizontal-relative:text;mso-position-vertical:absolute;mso-position-vertical-relative:text;v-text-anchor:top" o:gfxdata="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" stroked="f">
                 <v:textbox style="mso-fit-shape-to-text:t" inset="0,0,0,0">
                   <w:txbxContent>
                     <w:p>
@@ -7223,7 +7150,7 @@
           </mc:Choice>
           <mc:Fallback>
             <w:pict>
-              <v:shape w14:anchorId="5635B722" id="_x0000_s1032" type="#_x0000_t202" style="position:absolute;margin-left:2.95pt;margin-top:273.95pt;width:451.3pt;height:.05pt;z-index:251680768;visibility:visible;mso-wrap-style:square;mso-wrap-distance-left:9pt;mso-wrap-distance-top:0;mso-wrap-distance-right:9pt;mso-wrap-distance-bottom:0;mso-position-horizontal:absolute;mso-position-horizontal-relative:text;mso-position-vertical:absolute;mso-position-vertical-relative:text;v-text-anchor:top" o:gfxdata="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" stroked="f">
+              <v:shape w14:anchorId="5635B722" id="_x0000_s1032" type="#_x0000_t202" style="position:absolute;margin-left:2.95pt;margin-top:273.95pt;width:451.3pt;height:.05pt;z-index:251680768;visibility:visible;mso-wrap-style:square;mso-wrap-distance-left:9pt;mso-wrap-distance-top:0;mso-wrap-distance-right:9pt;mso-wrap-distance-bottom:0;mso-position-horizontal:absolute;mso-position-horizontal-relative:text;mso-position-vertical:absolute;mso-position-vertical-relative:text;v-text-anchor:top" o:gfxdata="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" stroked="f">
                 <v:textbox style="mso-fit-shape-to-text:t" inset="0,0,0,0">
                   <w:txbxContent>
                     <w:p>
@@ -7687,7 +7614,7 @@
           </mc:Choice>
           <mc:Fallback>
             <w:pict>
-              <v:shape w14:anchorId="35F42038" id="_x0000_s1033" type="#_x0000_t202" style="position:absolute;margin-left:0;margin-top:277.85pt;width:451.3pt;height:.05pt;z-index:251696128;visibility:visible;mso-wrap-style:square;mso-wrap-distance-left:9pt;mso-wrap-distance-top:0;mso-wrap-distance-right:9pt;mso-wrap-distance-bottom:0;mso-position-horizontal:absolute;mso-position-horizontal-relative:text;mso-position-vertical:absolute;mso-position-vertical-relative:text;v-text-anchor:top" o:gfxdata="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" stroked="f">
+              <v:shape w14:anchorId="35F42038" id="_x0000_s1033" type="#_x0000_t202" style="position:absolute;margin-left:0;margin-top:277.85pt;width:451.3pt;height:.05pt;z-index:251696128;visibility:visible;mso-wrap-style:square;mso-wrap-distance-left:9pt;mso-wrap-distance-top:0;mso-wrap-distance-right:9pt;mso-wrap-distance-bottom:0;mso-position-horizontal:absolute;mso-position-horizontal-relative:text;mso-position-vertical:absolute;mso-position-vertical-relative:text;v-text-anchor:top" o:gfxdata="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" stroked="f">
                 <v:textbox style="mso-fit-shape-to-text:t" inset="0,0,0,0">
                   <w:txbxContent>
                     <w:p>
@@ -8031,7 +7958,7 @@
           </mc:Choice>
           <mc:Fallback>
             <w:pict>
-              <v:shape w14:anchorId="3664DD60" id="_x0000_s1034" type="#_x0000_t202" style="position:absolute;left:0;text-align:left;margin-left:-3.5pt;margin-top:532.1pt;width:451.3pt;height:.05pt;z-index:251699200;visibility:visible;mso-wrap-style:square;mso-wrap-distance-left:9pt;mso-wrap-distance-top:0;mso-wrap-distance-right:9pt;mso-wrap-distance-bottom:0;mso-position-horizontal:absolute;mso-position-horizontal-relative:text;mso-position-vertical:absolute;mso-position-vertical-relative:text;v-text-anchor:top" o:gfxdata="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" stroked="f">
+              <v:shape w14:anchorId="3664DD60" id="_x0000_s1034" type="#_x0000_t202" style="position:absolute;left:0;text-align:left;margin-left:-3.5pt;margin-top:532.1pt;width:451.3pt;height:.05pt;z-index:251699200;visibility:visible;mso-wrap-style:square;mso-wrap-distance-left:9pt;mso-wrap-distance-top:0;mso-wrap-distance-right:9pt;mso-wrap-distance-bottom:0;mso-position-horizontal:absolute;mso-position-horizontal-relative:text;mso-position-vertical:absolute;mso-position-vertical-relative:text;v-text-anchor:top" o:gfxdata="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" stroked="f">
                 <v:textbox style="mso-fit-shape-to-text:t" inset="0,0,0,0">
                   <w:txbxContent>
                     <w:p>
@@ -8249,7 +8176,6 @@
         </w:rPr>
         <w:t xml:space="preserve"> (</w:t>
       </w:r>
-      <w:proofErr w:type="spellStart"/>
       <w:r>
         <w:rPr>
           <w:b/>
@@ -8257,17 +8183,7 @@
           <w:sz w:val="32"/>
           <w:szCs w:val="32"/>
         </w:rPr>
-        <w:t>Sanduni</w:t>
-      </w:r>
-      <w:proofErr w:type="spellEnd"/>
-      <w:r>
-        <w:rPr>
-          <w:b/>
-          <w:bCs/>
-          <w:sz w:val="32"/>
-          <w:szCs w:val="32"/>
-        </w:rPr>
-        <w:t xml:space="preserve"> </w:t>
+        <w:t xml:space="preserve">Sanduni </w:t>
       </w:r>
       <w:proofErr w:type="spellStart"/>
       <w:r>
@@ -8525,7 +8441,7 @@
           </mc:Choice>
           <mc:Fallback>
             <w:pict>
-              <v:shape w14:anchorId="5964F124" id="_x0000_s1035" type="#_x0000_t202" style="position:absolute;left:0;text-align:left;margin-left:0;margin-top:260.85pt;width:472.15pt;height:.05pt;z-index:251683840;visibility:visible;mso-wrap-style:square;mso-wrap-distance-left:9pt;mso-wrap-distance-top:0;mso-wrap-distance-right:9pt;mso-wrap-distance-bottom:0;mso-position-horizontal:absolute;mso-position-horizontal-relative:text;mso-position-vertical:absolute;mso-position-vertical-relative:text;v-text-anchor:top" o:gfxdata="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" stroked="f">
+              <v:shape w14:anchorId="5964F124" id="_x0000_s1035" type="#_x0000_t202" style="position:absolute;left:0;text-align:left;margin-left:0;margin-top:260.85pt;width:472.15pt;height:.05pt;z-index:251683840;visibility:visible;mso-wrap-style:square;mso-wrap-distance-left:9pt;mso-wrap-distance-top:0;mso-wrap-distance-right:9pt;mso-wrap-distance-bottom:0;mso-position-horizontal:absolute;mso-position-horizontal-relative:text;mso-position-vertical:absolute;mso-position-vertical-relative:text;v-text-anchor:top" o:gfxdata="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" stroked="f">
                 <v:textbox style="mso-fit-shape-to-text:t" inset="0,0,0,0">
                   <w:txbxContent>
                     <w:p>
@@ -8644,7 +8560,7 @@
           <w14:ligatures w14:val="standardContextual"/>
         </w:rPr>
         <w:drawing>
-          <wp:anchor distT="0" distB="0" distL="114300" distR="114300" simplePos="0" relativeHeight="251681792" behindDoc="0" locked="0" layoutInCell="1" allowOverlap="1" wp14:anchorId="734F300F" wp14:editId="484A6837">
+          <wp:anchor distT="0" distB="0" distL="114300" distR="114300" simplePos="0" relativeHeight="251681792" behindDoc="0" locked="0" layoutInCell="1" allowOverlap="1" wp14:anchorId="734F300F" wp14:editId="752BF06A">
             <wp:simplePos x="0" y="0"/>
             <wp:positionH relativeFrom="column">
               <wp:posOffset>0</wp:posOffset>
@@ -9099,7 +9015,7 @@
           </mc:Choice>
           <mc:Fallback>
             <w:pict>
-              <v:shape w14:anchorId="7B139C83" id="_x0000_s1036" type="#_x0000_t202" style="position:absolute;left:0;text-align:left;margin-left:-2.95pt;margin-top:282.4pt;width:451.3pt;height:.05pt;z-index:251689984;visibility:visible;mso-wrap-style:square;mso-wrap-distance-left:9pt;mso-wrap-distance-top:0;mso-wrap-distance-right:9pt;mso-wrap-distance-bottom:0;mso-position-horizontal:absolute;mso-position-horizontal-relative:text;mso-position-vertical:absolute;mso-position-vertical-relative:text;v-text-anchor:top" o:gfxdata="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" stroked="f">
+              <v:shape w14:anchorId="7B139C83" id="_x0000_s1036" type="#_x0000_t202" style="position:absolute;left:0;text-align:left;margin-left:-2.95pt;margin-top:282.4pt;width:451.3pt;height:.05pt;z-index:251689984;visibility:visible;mso-wrap-style:square;mso-wrap-distance-left:9pt;mso-wrap-distance-top:0;mso-wrap-distance-right:9pt;mso-wrap-distance-bottom:0;mso-position-horizontal:absolute;mso-position-horizontal-relative:text;mso-position-vertical:absolute;mso-position-vertical-relative:text;v-text-anchor:top" o:gfxdata="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" stroked="f">
                 <v:textbox style="mso-fit-shape-to-text:t" inset="0,0,0,0">
                   <w:txbxContent>
                     <w:p>
@@ -9344,7 +9260,7 @@
           <w14:ligatures w14:val="standardContextual"/>
         </w:rPr>
         <w:drawing>
-          <wp:anchor distT="0" distB="0" distL="114300" distR="114300" simplePos="0" relativeHeight="251684864" behindDoc="0" locked="0" layoutInCell="1" allowOverlap="1" wp14:anchorId="0B8D6B9F" wp14:editId="6FC088BB">
+          <wp:anchor distT="0" distB="0" distL="114300" distR="114300" simplePos="0" relativeHeight="251684864" behindDoc="0" locked="0" layoutInCell="1" allowOverlap="1" wp14:anchorId="0B8D6B9F" wp14:editId="3A694FEC">
             <wp:simplePos x="0" y="0"/>
             <wp:positionH relativeFrom="column">
               <wp:posOffset>0</wp:posOffset>
@@ -9616,7 +9532,7 @@
           </mc:Choice>
           <mc:Fallback>
             <w:pict>
-              <v:shape w14:anchorId="56F3FB0A" id="_x0000_s1037" type="#_x0000_t202" style="position:absolute;left:0;text-align:left;margin-left:11.8pt;margin-top:288.6pt;width:451.3pt;height:.05pt;z-index:251686912;visibility:visible;mso-wrap-style:square;mso-wrap-distance-left:9pt;mso-wrap-distance-top:0;mso-wrap-distance-right:9pt;mso-wrap-distance-bottom:0;mso-position-horizontal:absolute;mso-position-horizontal-relative:text;mso-position-vertical:absolute;mso-position-vertical-relative:text;v-text-anchor:top" o:gfxdata="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" stroked="f">
+              <v:shape w14:anchorId="56F3FB0A" id="_x0000_s1037" type="#_x0000_t202" style="position:absolute;left:0;text-align:left;margin-left:11.8pt;margin-top:288.6pt;width:451.3pt;height:.05pt;z-index:251686912;visibility:visible;mso-wrap-style:square;mso-wrap-distance-left:9pt;mso-wrap-distance-top:0;mso-wrap-distance-right:9pt;mso-wrap-distance-bottom:0;mso-position-horizontal:absolute;mso-position-horizontal-relative:text;mso-position-vertical:absolute;mso-position-vertical-relative:text;v-text-anchor:top" o:gfxdata="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" stroked="f">
                 <v:textbox style="mso-fit-shape-to-text:t" inset="0,0,0,0">
                   <w:txbxContent>
                     <w:p>
@@ -10098,7 +10014,7 @@
           </mc:Choice>
           <mc:Fallback>
             <w:pict>
-              <v:shape w14:anchorId="6AD12493" id="_x0000_s1038" type="#_x0000_t202" style="position:absolute;margin-left:4.7pt;margin-top:259.35pt;width:451.3pt;height:.05pt;z-index:251705344;visibility:visible;mso-wrap-style:square;mso-wrap-distance-left:9pt;mso-wrap-distance-top:0;mso-wrap-distance-right:9pt;mso-wrap-distance-bottom:0;mso-position-horizontal:absolute;mso-position-horizontal-relative:text;mso-position-vertical:absolute;mso-position-vertical-relative:text;v-text-anchor:top" o:gfxdata="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" stroked="f">
+              <v:shape w14:anchorId="6AD12493" id="_x0000_s1038" type="#_x0000_t202" style="position:absolute;margin-left:4.7pt;margin-top:259.35pt;width:451.3pt;height:.05pt;z-index:251705344;visibility:visible;mso-wrap-style:square;mso-wrap-distance-left:9pt;mso-wrap-distance-top:0;mso-wrap-distance-right:9pt;mso-wrap-distance-bottom:0;mso-position-horizontal:absolute;mso-position-horizontal-relative:text;mso-position-vertical:absolute;mso-position-vertical-relative:text;v-text-anchor:top" o:gfxdata="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" stroked="f">
                 <v:textbox style="mso-fit-shape-to-text:t" inset="0,0,0,0">
                   <w:txbxContent>
                     <w:p>
@@ -10600,7 +10516,7 @@
           </mc:Choice>
           <mc:Fallback>
             <w:pict>
-              <v:shape w14:anchorId="1138D9C1" id="_x0000_s1039" type="#_x0000_t202" style="position:absolute;margin-left:0;margin-top:231.05pt;width:451.3pt;height:.05pt;z-index:251702272;visibility:visible;mso-wrap-style:square;mso-wrap-distance-left:9pt;mso-wrap-distance-top:0;mso-wrap-distance-right:9pt;mso-wrap-distance-bottom:0;mso-position-horizontal:absolute;mso-position-horizontal-relative:text;mso-position-vertical:absolute;mso-position-vertical-relative:text;v-text-anchor:top" o:gfxdata="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" stroked="f">
+              <v:shape w14:anchorId="1138D9C1" id="_x0000_s1039" type="#_x0000_t202" style="position:absolute;margin-left:0;margin-top:231.05pt;width:451.3pt;height:.05pt;z-index:251702272;visibility:visible;mso-wrap-style:square;mso-wrap-distance-left:9pt;mso-wrap-distance-top:0;mso-wrap-distance-right:9pt;mso-wrap-distance-bottom:0;mso-position-horizontal:absolute;mso-position-horizontal-relative:text;mso-position-vertical:absolute;mso-position-vertical-relative:text;v-text-anchor:top" o:gfxdata="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" stroked="f">
                 <v:textbox style="mso-fit-shape-to-text:t" inset="0,0,0,0">
                   <w:txbxContent>
                     <w:p>
@@ -11120,7 +11036,7 @@
           </mc:Choice>
           <mc:Fallback>
             <w:pict>
-              <v:shape w14:anchorId="1C28D906" id="_x0000_s1040" type="#_x0000_t202" style="position:absolute;margin-left:0;margin-top:210.6pt;width:451.3pt;height:.05pt;z-index:251693056;visibility:visible;mso-wrap-style:square;mso-wrap-distance-left:9pt;mso-wrap-distance-top:0;mso-wrap-distance-right:9pt;mso-wrap-distance-bottom:0;mso-position-horizontal:absolute;mso-position-horizontal-relative:text;mso-position-vertical:absolute;mso-position-vertical-relative:text;v-text-anchor:top" o:gfxdata="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" stroked="f">
+              <v:shape w14:anchorId="1C28D906" id="_x0000_s1040" type="#_x0000_t202" style="position:absolute;margin-left:0;margin-top:210.6pt;width:451.3pt;height:.05pt;z-index:251693056;visibility:visible;mso-wrap-style:square;mso-wrap-distance-left:9pt;mso-wrap-distance-top:0;mso-wrap-distance-right:9pt;mso-wrap-distance-bottom:0;mso-position-horizontal:absolute;mso-position-horizontal-relative:text;mso-position-vertical:absolute;mso-position-vertical-relative:text;v-text-anchor:top" o:gfxdata="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" stroked="f">
                 <v:textbox style="mso-fit-shape-to-text:t" inset="0,0,0,0">
                   <w:txbxContent>
                     <w:p>
@@ -11603,7 +11519,7 @@
           </mc:Choice>
           <mc:Fallback>
             <w:pict>
-              <v:shape w14:anchorId="79025481" id="_x0000_s1041" type="#_x0000_t202" style="position:absolute;left:0;text-align:left;margin-left:7.05pt;margin-top:249.8pt;width:451.3pt;height:.05pt;z-index:251711488;visibility:visible;mso-wrap-style:square;mso-wrap-distance-left:9pt;mso-wrap-distance-top:0;mso-wrap-distance-right:9pt;mso-wrap-distance-bottom:0;mso-position-horizontal:absolute;mso-position-horizontal-relative:text;mso-position-vertical:absolute;mso-position-vertical-relative:text;v-text-anchor:top" o:gfxdata="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" stroked="f">
+              <v:shape w14:anchorId="79025481" id="_x0000_s1041" type="#_x0000_t202" style="position:absolute;left:0;text-align:left;margin-left:7.05pt;margin-top:249.8pt;width:451.3pt;height:.05pt;z-index:251711488;visibility:visible;mso-wrap-style:square;mso-wrap-distance-left:9pt;mso-wrap-distance-top:0;mso-wrap-distance-right:9pt;mso-wrap-distance-bottom:0;mso-position-horizontal:absolute;mso-position-horizontal-relative:text;mso-position-vertical:absolute;mso-position-vertical-relative:text;v-text-anchor:top" o:gfxdata="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" stroked="f">
                 <v:textbox style="mso-fit-shape-to-text:t" inset="0,0,0,0">
                   <w:txbxContent>
                     <w:p>
@@ -12103,7 +12019,7 @@
           </mc:Choice>
           <mc:Fallback>
             <w:pict>
-              <v:shape w14:anchorId="2E9B80B6" id="_x0000_s1042" type="#_x0000_t202" style="position:absolute;margin-left:7.1pt;margin-top:223.25pt;width:451.3pt;height:.05pt;z-index:251708416;visibility:visible;mso-wrap-style:square;mso-wrap-distance-left:9pt;mso-wrap-distance-top:0;mso-wrap-distance-right:9pt;mso-wrap-distance-bottom:0;mso-position-horizontal:absolute;mso-position-horizontal-relative:text;mso-position-vertical:absolute;mso-position-vertical-relative:text;v-text-anchor:top" o:gfxdata="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" stroked="f">
+              <v:shape w14:anchorId="2E9B80B6" id="_x0000_s1042" type="#_x0000_t202" style="position:absolute;margin-left:7.1pt;margin-top:223.25pt;width:451.3pt;height:.05pt;z-index:251708416;visibility:visible;mso-wrap-style:square;mso-wrap-distance-left:9pt;mso-wrap-distance-top:0;mso-wrap-distance-right:9pt;mso-wrap-distance-bottom:0;mso-position-horizontal:absolute;mso-position-horizontal-relative:text;mso-position-vertical:absolute;mso-position-vertical-relative:text;v-text-anchor:top" o:gfxdata="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" stroked="f">
                 <v:textbox style="mso-fit-shape-to-text:t" inset="0,0,0,0">
                   <w:txbxContent>
                     <w:p>
@@ -12323,27 +12239,7 @@
           <w:sz w:val="28"/>
           <w:szCs w:val="28"/>
         </w:rPr>
-        <w:t xml:space="preserve">Add </w:t>
-      </w:r>
-      <w:r>
-        <w:rPr>
-          <w:b/>
-          <w:bCs/>
-          <w:color w:val="000000" w:themeColor="text1"/>
-          <w:sz w:val="28"/>
-          <w:szCs w:val="28"/>
-        </w:rPr>
-        <w:t>project summary</w:t>
-      </w:r>
-      <w:r>
-        <w:rPr>
-          <w:b/>
-          <w:bCs/>
-          <w:color w:val="000000" w:themeColor="text1"/>
-          <w:sz w:val="28"/>
-          <w:szCs w:val="28"/>
-        </w:rPr>
-        <w:t xml:space="preserve"> to RFP</w:t>
+        <w:t>Add project summary to RFP</w:t>
       </w:r>
     </w:p>
     <w:p/>
@@ -12556,7 +12452,7 @@
           </mc:Choice>
           <mc:Fallback>
             <w:pict>
-              <v:shape w14:anchorId="62C1A2FB" id="_x0000_s1043" type="#_x0000_t202" style="position:absolute;margin-left:0;margin-top:521.75pt;width:451.3pt;height:.05pt;z-index:251717632;visibility:visible;mso-wrap-style:square;mso-wrap-distance-left:9pt;mso-wrap-distance-top:0;mso-wrap-distance-right:9pt;mso-wrap-distance-bottom:0;mso-position-horizontal:absolute;mso-position-horizontal-relative:text;mso-position-vertical:absolute;mso-position-vertical-relative:text;v-text-anchor:top" o:gfxdata="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" stroked="f">
+              <v:shape w14:anchorId="62C1A2FB" id="_x0000_s1043" type="#_x0000_t202" style="position:absolute;margin-left:0;margin-top:521.75pt;width:451.3pt;height:.05pt;z-index:251717632;visibility:visible;mso-wrap-style:square;mso-wrap-distance-left:9pt;mso-wrap-distance-top:0;mso-wrap-distance-right:9pt;mso-wrap-distance-bottom:0;mso-position-horizontal:absolute;mso-position-horizontal-relative:text;mso-position-vertical:absolute;mso-position-vertical-relative:text;v-text-anchor:top" o:gfxdata="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" stroked="f">
                 <v:textbox style="mso-fit-shape-to-text:t" inset="0,0,0,0">
                   <w:txbxContent>
                     <w:p>
@@ -12830,7 +12726,7 @@
           </mc:Choice>
           <mc:Fallback>
             <w:pict>
-              <v:shape w14:anchorId="0F00B89C" id="_x0000_s1044" type="#_x0000_t202" style="position:absolute;margin-left:0;margin-top:257.25pt;width:451.3pt;height:.05pt;z-index:251714560;visibility:visible;mso-wrap-style:square;mso-wrap-distance-left:9pt;mso-wrap-distance-top:0;mso-wrap-distance-right:9pt;mso-wrap-distance-bottom:0;mso-position-horizontal:absolute;mso-position-horizontal-relative:text;mso-position-vertical:absolute;mso-position-vertical-relative:text;v-text-anchor:top" o:gfxdata="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" stroked="f">
+              <v:shape w14:anchorId="0F00B89C" id="_x0000_s1044" type="#_x0000_t202" style="position:absolute;margin-left:0;margin-top:257.25pt;width:451.3pt;height:.05pt;z-index:251714560;visibility:visible;mso-wrap-style:square;mso-wrap-distance-left:9pt;mso-wrap-distance-top:0;mso-wrap-distance-right:9pt;mso-wrap-distance-bottom:0;mso-position-horizontal:absolute;mso-position-horizontal-relative:text;mso-position-vertical:absolute;mso-position-vertical-relative:text;v-text-anchor:top" o:gfxdata="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" stroked="f">
                 <v:textbox style="mso-fit-shape-to-text:t" inset="0,0,0,0">
                   <w:txbxContent>
                     <w:p>
@@ -13020,7 +12916,7 @@
           <w14:ligatures w14:val="standardContextual"/>
         </w:rPr>
         <w:drawing>
-          <wp:anchor distT="0" distB="0" distL="114300" distR="114300" simplePos="0" relativeHeight="251715584" behindDoc="0" locked="0" layoutInCell="1" allowOverlap="1" wp14:anchorId="55812CDA" wp14:editId="42E27336">
+          <wp:anchor distT="0" distB="0" distL="114300" distR="114300" simplePos="0" relativeHeight="251715584" behindDoc="0" locked="0" layoutInCell="1" allowOverlap="1" wp14:anchorId="55812CDA" wp14:editId="1C8521AB">
             <wp:simplePos x="0" y="0"/>
             <wp:positionH relativeFrom="column">
               <wp:posOffset>0</wp:posOffset>
@@ -14602,6 +14498,662 @@
           </w:p>
         </w:tc>
       </w:tr>
+      <w:tr>
+        <w:tc>
+          <w:tcPr>
+            <w:tcW w:w="2405" w:type="dxa"/>
+            <w:shd w:val="clear" w:color="auto" w:fill="DBDBDB" w:themeFill="accent3" w:themeFillTint="66"/>
+          </w:tcPr>
+          <w:p>
+            <w:pPr>
+              <w:rPr>
+                <w:rFonts w:cstheme="minorHAnsi"/>
+                <w:b/>
+                <w:bCs/>
+                <w:color w:val="000000" w:themeColor="text1"/>
+              </w:rPr>
+            </w:pPr>
+            <w:r>
+              <w:rPr>
+                <w:rFonts w:cstheme="minorHAnsi"/>
+                <w:b/>
+                <w:bCs/>
+                <w:color w:val="000000" w:themeColor="text1"/>
+              </w:rPr>
+              <w:lastRenderedPageBreak/>
+              <w:t>Project’s Target Market/Users</w:t>
+            </w:r>
+          </w:p>
+        </w:tc>
+        <w:tc>
+          <w:tcPr>
+            <w:tcW w:w="6611" w:type="dxa"/>
+          </w:tcPr>
+          <w:p>
+            <w:pPr>
+              <w:rPr>
+                <w:rFonts w:cstheme="minorHAnsi"/>
+                <w:b/>
+                <w:bCs/>
+              </w:rPr>
+            </w:pPr>
+            <w:r>
+              <w:rPr>
+                <w:rFonts w:cstheme="minorHAnsi"/>
+                <w:b/>
+                <w:bCs/>
+              </w:rPr>
+              <w:t>Types of Users:</w:t>
+            </w:r>
+          </w:p>
+          <w:p>
+            <w:pPr>
+              <w:pStyle w:val="ListParagraph"/>
+              <w:numPr>
+                <w:ilvl w:val="0"/>
+                <w:numId w:val="25"/>
+              </w:numPr>
+              <w:rPr>
+                <w:rFonts w:cstheme="minorHAnsi"/>
+              </w:rPr>
+            </w:pPr>
+            <w:r>
+              <w:rPr>
+                <w:rFonts w:cstheme="minorHAnsi"/>
+                <w:b/>
+                <w:bCs/>
+              </w:rPr>
+              <w:t>Customers</w:t>
+            </w:r>
+            <w:r>
+              <w:rPr>
+                <w:rFonts w:cstheme="minorHAnsi"/>
+              </w:rPr>
+              <w:t>: Individuals or businesses purchasing technology products, including mobile accessories, and seeking device repairs from our company</w:t>
+            </w:r>
+          </w:p>
+          <w:p>
+            <w:pPr>
+              <w:pStyle w:val="ListParagraph"/>
+              <w:numPr>
+                <w:ilvl w:val="0"/>
+                <w:numId w:val="25"/>
+              </w:numPr>
+              <w:rPr>
+                <w:rFonts w:cstheme="minorHAnsi"/>
+              </w:rPr>
+            </w:pPr>
+            <w:r>
+              <w:rPr>
+                <w:rFonts w:cstheme="minorHAnsi"/>
+                <w:b/>
+                <w:bCs/>
+              </w:rPr>
+              <w:t>Employees</w:t>
+            </w:r>
+            <w:r>
+              <w:rPr>
+                <w:rFonts w:cstheme="minorHAnsi"/>
+              </w:rPr>
+              <w:t>: All our staff across our four branch shops</w:t>
+            </w:r>
+          </w:p>
+          <w:p>
+            <w:pPr>
+              <w:rPr>
+                <w:rFonts w:cstheme="minorHAnsi"/>
+                <w:b/>
+                <w:bCs/>
+              </w:rPr>
+            </w:pPr>
+            <w:r>
+              <w:rPr>
+                <w:rFonts w:cstheme="minorHAnsi"/>
+                <w:b/>
+                <w:bCs/>
+              </w:rPr>
+              <w:t>Audience Targeting/Profiling:</w:t>
+            </w:r>
+          </w:p>
+          <w:p>
+            <w:pPr>
+              <w:pStyle w:val="ListParagraph"/>
+              <w:numPr>
+                <w:ilvl w:val="0"/>
+                <w:numId w:val="26"/>
+              </w:numPr>
+              <w:rPr>
+                <w:rFonts w:cstheme="minorHAnsi"/>
+                <w:b/>
+                <w:bCs/>
+              </w:rPr>
+            </w:pPr>
+            <w:r>
+              <w:rPr>
+                <w:rFonts w:cstheme="minorHAnsi"/>
+                <w:b/>
+                <w:bCs/>
+              </w:rPr>
+              <w:t>Demographics:</w:t>
+            </w:r>
+          </w:p>
+          <w:p>
+            <w:pPr>
+              <w:pStyle w:val="ListParagraph"/>
+              <w:numPr>
+                <w:ilvl w:val="0"/>
+                <w:numId w:val="27"/>
+              </w:numPr>
+              <w:rPr>
+                <w:rFonts w:cstheme="minorHAnsi"/>
+                <w:b/>
+                <w:bCs/>
+              </w:rPr>
+            </w:pPr>
+            <w:r>
+              <w:rPr>
+                <w:rFonts w:cstheme="minorHAnsi"/>
+                <w:b/>
+                <w:bCs/>
+              </w:rPr>
+              <w:t xml:space="preserve">Customers: </w:t>
+            </w:r>
+            <w:r>
+              <w:rPr>
+                <w:rFonts w:cstheme="minorHAnsi"/>
+              </w:rPr>
+              <w:t>Tech-savvy individuals or businesses</w:t>
+            </w:r>
+          </w:p>
+          <w:p>
+            <w:pPr>
+              <w:pStyle w:val="ListParagraph"/>
+              <w:numPr>
+                <w:ilvl w:val="0"/>
+                <w:numId w:val="27"/>
+              </w:numPr>
+              <w:rPr>
+                <w:rFonts w:cstheme="minorHAnsi"/>
+                <w:b/>
+                <w:bCs/>
+              </w:rPr>
+            </w:pPr>
+            <w:r>
+              <w:rPr>
+                <w:rFonts w:cstheme="minorHAnsi"/>
+                <w:b/>
+                <w:bCs/>
+              </w:rPr>
+              <w:t xml:space="preserve">Employees: </w:t>
+            </w:r>
+            <w:r>
+              <w:rPr>
+                <w:rFonts w:cstheme="minorHAnsi"/>
+              </w:rPr>
+              <w:t>Various personnel with skills in customer service, marketing, etc.</w:t>
+            </w:r>
+          </w:p>
+          <w:p>
+            <w:pPr>
+              <w:pStyle w:val="ListParagraph"/>
+              <w:numPr>
+                <w:ilvl w:val="0"/>
+                <w:numId w:val="26"/>
+              </w:numPr>
+              <w:rPr>
+                <w:rFonts w:cstheme="minorHAnsi"/>
+                <w:b/>
+                <w:bCs/>
+              </w:rPr>
+            </w:pPr>
+            <w:r>
+              <w:rPr>
+                <w:rFonts w:cstheme="minorHAnsi"/>
+                <w:b/>
+                <w:bCs/>
+              </w:rPr>
+              <w:t>Geographics:</w:t>
+            </w:r>
+          </w:p>
+          <w:p>
+            <w:pPr>
+              <w:pStyle w:val="ListParagraph"/>
+              <w:numPr>
+                <w:ilvl w:val="0"/>
+                <w:numId w:val="28"/>
+              </w:numPr>
+              <w:rPr>
+                <w:rFonts w:cstheme="minorHAnsi"/>
+              </w:rPr>
+            </w:pPr>
+            <w:r>
+              <w:rPr>
+                <w:rFonts w:cstheme="minorHAnsi"/>
+              </w:rPr>
+              <w:t>Currently focus on the locations of the four branch shops and future expansion plans to cover a wider area.</w:t>
+            </w:r>
+          </w:p>
+          <w:p>
+            <w:pPr>
+              <w:pStyle w:val="ListParagraph"/>
+              <w:numPr>
+                <w:ilvl w:val="0"/>
+                <w:numId w:val="26"/>
+              </w:numPr>
+              <w:rPr>
+                <w:rFonts w:cstheme="minorHAnsi"/>
+                <w:b/>
+                <w:bCs/>
+              </w:rPr>
+            </w:pPr>
+            <w:r>
+              <w:rPr>
+                <w:rFonts w:cstheme="minorHAnsi"/>
+                <w:b/>
+                <w:bCs/>
+              </w:rPr>
+              <w:t>Behaviour/Psychographics</w:t>
+            </w:r>
+            <w:r>
+              <w:rPr>
+                <w:rFonts w:cstheme="minorHAnsi"/>
+                <w:b/>
+                <w:bCs/>
+              </w:rPr>
+              <w:t>:</w:t>
+            </w:r>
+          </w:p>
+          <w:p>
+            <w:pPr>
+              <w:pStyle w:val="ListParagraph"/>
+              <w:numPr>
+                <w:ilvl w:val="0"/>
+                <w:numId w:val="28"/>
+              </w:numPr>
+              <w:rPr>
+                <w:rFonts w:cstheme="minorHAnsi"/>
+                <w:b/>
+                <w:bCs/>
+              </w:rPr>
+            </w:pPr>
+            <w:r>
+              <w:rPr>
+                <w:rFonts w:cstheme="minorHAnsi"/>
+                <w:b/>
+                <w:bCs/>
+              </w:rPr>
+              <w:t xml:space="preserve">Customers: </w:t>
+            </w:r>
+            <w:r>
+              <w:rPr>
+                <w:rFonts w:cstheme="minorHAnsi"/>
+              </w:rPr>
+              <w:t>Interest in technology products, latest technology trends and seeking convenient repair services</w:t>
+            </w:r>
+          </w:p>
+          <w:p>
+            <w:pPr>
+              <w:pStyle w:val="ListParagraph"/>
+              <w:numPr>
+                <w:ilvl w:val="0"/>
+                <w:numId w:val="28"/>
+              </w:numPr>
+              <w:rPr>
+                <w:rFonts w:cstheme="minorHAnsi"/>
+                <w:b/>
+                <w:bCs/>
+              </w:rPr>
+            </w:pPr>
+            <w:r>
+              <w:rPr>
+                <w:rFonts w:cstheme="minorHAnsi"/>
+                <w:b/>
+                <w:bCs/>
+              </w:rPr>
+              <w:t xml:space="preserve">Employees: </w:t>
+            </w:r>
+            <w:r>
+              <w:rPr>
+                <w:rFonts w:cstheme="minorHAnsi"/>
+              </w:rPr>
+              <w:t>Proficient with technology, flexible and capable of handling multiple responsibilities</w:t>
+            </w:r>
+          </w:p>
+          <w:p>
+            <w:pPr>
+              <w:rPr>
+                <w:rFonts w:cstheme="minorHAnsi"/>
+                <w:b/>
+                <w:bCs/>
+              </w:rPr>
+            </w:pPr>
+            <w:r>
+              <w:rPr>
+                <w:rFonts w:cstheme="minorHAnsi"/>
+                <w:b/>
+                <w:bCs/>
+              </w:rPr>
+              <w:t>Size of Overall Audience/ User Base:</w:t>
+            </w:r>
+          </w:p>
+          <w:p>
+            <w:pPr>
+              <w:pStyle w:val="ListParagraph"/>
+              <w:numPr>
+                <w:ilvl w:val="0"/>
+                <w:numId w:val="26"/>
+              </w:numPr>
+              <w:rPr>
+                <w:rFonts w:cstheme="minorHAnsi"/>
+                <w:b/>
+                <w:bCs/>
+              </w:rPr>
+            </w:pPr>
+            <w:r>
+              <w:rPr>
+                <w:rFonts w:cstheme="minorHAnsi"/>
+                <w:b/>
+                <w:bCs/>
+              </w:rPr>
+              <w:t xml:space="preserve">Current: </w:t>
+            </w:r>
+            <w:r>
+              <w:rPr>
+                <w:rFonts w:cstheme="minorHAnsi"/>
+              </w:rPr>
+              <w:t>Customers and employees in all four branches</w:t>
+            </w:r>
+          </w:p>
+          <w:p>
+            <w:pPr>
+              <w:pStyle w:val="ListParagraph"/>
+              <w:numPr>
+                <w:ilvl w:val="0"/>
+                <w:numId w:val="26"/>
+              </w:numPr>
+              <w:rPr>
+                <w:rFonts w:cstheme="minorHAnsi"/>
+                <w:b/>
+                <w:bCs/>
+              </w:rPr>
+            </w:pPr>
+            <w:r>
+              <w:rPr>
+                <w:rFonts w:cstheme="minorHAnsi"/>
+                <w:b/>
+                <w:bCs/>
+              </w:rPr>
+              <w:t>Projected:</w:t>
+            </w:r>
+            <w:r>
+              <w:rPr>
+                <w:rFonts w:cstheme="minorHAnsi"/>
+                <w:b/>
+                <w:bCs/>
+              </w:rPr>
+              <w:t xml:space="preserve"> </w:t>
+            </w:r>
+            <w:r>
+              <w:rPr>
+                <w:rFonts w:cstheme="minorHAnsi"/>
+              </w:rPr>
+              <w:t>As</w:t>
+            </w:r>
+            <w:r>
+              <w:rPr>
+                <w:rFonts w:cstheme="minorHAnsi"/>
+              </w:rPr>
+              <w:t xml:space="preserve"> we plan to expand our business, the user base is expected to grow exponentially</w:t>
+            </w:r>
+          </w:p>
+          <w:p>
+            <w:pPr>
+              <w:rPr>
+                <w:rFonts w:cstheme="minorHAnsi"/>
+                <w:b/>
+                <w:bCs/>
+              </w:rPr>
+            </w:pPr>
+            <w:r>
+              <w:rPr>
+                <w:rFonts w:cstheme="minorHAnsi"/>
+                <w:b/>
+                <w:bCs/>
+              </w:rPr>
+              <w:t>Other User Characteristics:</w:t>
+            </w:r>
+          </w:p>
+          <w:p>
+            <w:pPr>
+              <w:pStyle w:val="ListParagraph"/>
+              <w:numPr>
+                <w:ilvl w:val="0"/>
+                <w:numId w:val="29"/>
+              </w:numPr>
+              <w:rPr>
+                <w:rFonts w:cstheme="minorHAnsi"/>
+                <w:b/>
+                <w:bCs/>
+              </w:rPr>
+            </w:pPr>
+            <w:r>
+              <w:rPr>
+                <w:rFonts w:cstheme="minorHAnsi"/>
+                <w:b/>
+                <w:bCs/>
+              </w:rPr>
+              <w:t>Associated Web/ Technology:</w:t>
+            </w:r>
+          </w:p>
+          <w:p>
+            <w:pPr>
+              <w:pStyle w:val="ListParagraph"/>
+              <w:numPr>
+                <w:ilvl w:val="0"/>
+                <w:numId w:val="30"/>
+              </w:numPr>
+              <w:rPr>
+                <w:rFonts w:cstheme="minorHAnsi"/>
+                <w:b/>
+                <w:bCs/>
+              </w:rPr>
+            </w:pPr>
+            <w:r>
+              <w:rPr>
+                <w:rFonts w:cstheme="minorHAnsi"/>
+              </w:rPr>
+              <w:lastRenderedPageBreak/>
+              <w:t>Customers may interact with our company through the existing website for product information and promotions.</w:t>
+            </w:r>
+          </w:p>
+          <w:p>
+            <w:pPr>
+              <w:pStyle w:val="ListParagraph"/>
+              <w:numPr>
+                <w:ilvl w:val="0"/>
+                <w:numId w:val="30"/>
+              </w:numPr>
+              <w:rPr>
+                <w:rFonts w:cstheme="minorHAnsi"/>
+              </w:rPr>
+            </w:pPr>
+            <w:r>
+              <w:rPr>
+                <w:rFonts w:cstheme="minorHAnsi"/>
+              </w:rPr>
+              <w:t>Employees</w:t>
+            </w:r>
+            <w:r>
+              <w:rPr>
+                <w:rFonts w:cstheme="minorHAnsi"/>
+              </w:rPr>
+              <w:t xml:space="preserve"> will use the integrated business management system for daily operations.</w:t>
+            </w:r>
+          </w:p>
+          <w:p>
+            <w:pPr>
+              <w:pStyle w:val="ListParagraph"/>
+              <w:numPr>
+                <w:ilvl w:val="0"/>
+                <w:numId w:val="29"/>
+              </w:numPr>
+              <w:rPr>
+                <w:rFonts w:cstheme="minorHAnsi"/>
+                <w:b/>
+                <w:bCs/>
+              </w:rPr>
+            </w:pPr>
+            <w:r>
+              <w:rPr>
+                <w:rFonts w:cstheme="minorHAnsi"/>
+                <w:b/>
+                <w:bCs/>
+              </w:rPr>
+              <w:t>Usage Times:</w:t>
+            </w:r>
+          </w:p>
+          <w:p>
+            <w:pPr>
+              <w:pStyle w:val="ListParagraph"/>
+              <w:numPr>
+                <w:ilvl w:val="0"/>
+                <w:numId w:val="31"/>
+              </w:numPr>
+              <w:rPr>
+                <w:rFonts w:cstheme="minorHAnsi"/>
+                <w:b/>
+                <w:bCs/>
+              </w:rPr>
+            </w:pPr>
+            <w:r>
+              <w:rPr>
+                <w:rFonts w:cstheme="minorHAnsi"/>
+                <w:b/>
+                <w:bCs/>
+              </w:rPr>
+              <w:t xml:space="preserve">Customers: </w:t>
+            </w:r>
+            <w:r>
+              <w:rPr>
+                <w:rFonts w:cstheme="minorHAnsi"/>
+              </w:rPr>
+              <w:t>Any time during the day</w:t>
+            </w:r>
+          </w:p>
+          <w:p>
+            <w:pPr>
+              <w:pStyle w:val="ListParagraph"/>
+              <w:numPr>
+                <w:ilvl w:val="0"/>
+                <w:numId w:val="31"/>
+              </w:numPr>
+              <w:rPr>
+                <w:rFonts w:cstheme="minorHAnsi"/>
+                <w:b/>
+                <w:bCs/>
+              </w:rPr>
+            </w:pPr>
+            <w:r>
+              <w:rPr>
+                <w:rFonts w:cstheme="minorHAnsi"/>
+                <w:b/>
+                <w:bCs/>
+              </w:rPr>
+              <w:t xml:space="preserve">Employees: </w:t>
+            </w:r>
+            <w:r>
+              <w:rPr>
+                <w:rFonts w:cstheme="minorHAnsi"/>
+              </w:rPr>
+              <w:t>During their</w:t>
+            </w:r>
+            <w:r>
+              <w:rPr>
+                <w:rFonts w:cstheme="minorHAnsi"/>
+              </w:rPr>
+              <w:t xml:space="preserve"> work shifts</w:t>
+            </w:r>
+          </w:p>
+          <w:p>
+            <w:pPr>
+              <w:pStyle w:val="ListParagraph"/>
+              <w:numPr>
+                <w:ilvl w:val="0"/>
+                <w:numId w:val="29"/>
+              </w:numPr>
+              <w:rPr>
+                <w:rFonts w:cstheme="minorHAnsi"/>
+                <w:b/>
+                <w:bCs/>
+              </w:rPr>
+            </w:pPr>
+            <w:r>
+              <w:rPr>
+                <w:rFonts w:cstheme="minorHAnsi"/>
+                <w:b/>
+                <w:bCs/>
+              </w:rPr>
+              <w:t>Preferences:</w:t>
+            </w:r>
+          </w:p>
+          <w:p>
+            <w:pPr>
+              <w:pStyle w:val="ListParagraph"/>
+              <w:numPr>
+                <w:ilvl w:val="0"/>
+                <w:numId w:val="32"/>
+              </w:numPr>
+              <w:rPr>
+                <w:rFonts w:cstheme="minorHAnsi"/>
+                <w:b/>
+                <w:bCs/>
+              </w:rPr>
+            </w:pPr>
+            <w:r>
+              <w:rPr>
+                <w:rFonts w:cstheme="minorHAnsi"/>
+                <w:b/>
+                <w:bCs/>
+              </w:rPr>
+              <w:t xml:space="preserve">Customers: </w:t>
+            </w:r>
+            <w:r>
+              <w:rPr>
+                <w:rFonts w:cstheme="minorHAnsi"/>
+              </w:rPr>
+              <w:t>Online interactions, including digital marketing</w:t>
+            </w:r>
+          </w:p>
+          <w:p>
+            <w:pPr>
+              <w:pStyle w:val="ListParagraph"/>
+              <w:numPr>
+                <w:ilvl w:val="0"/>
+                <w:numId w:val="32"/>
+              </w:numPr>
+              <w:spacing w:line="360" w:lineRule="auto"/>
+              <w:jc w:val="both"/>
+              <w:rPr>
+                <w:rFonts w:cstheme="minorHAnsi"/>
+              </w:rPr>
+            </w:pPr>
+            <w:r>
+              <w:rPr>
+                <w:rFonts w:cstheme="minorHAnsi"/>
+                <w:b/>
+                <w:bCs/>
+              </w:rPr>
+              <w:t xml:space="preserve">Employees: </w:t>
+            </w:r>
+            <w:r>
+              <w:rPr>
+                <w:rFonts w:cstheme="minorHAnsi"/>
+              </w:rPr>
+              <w:t>user-friendly system to manage daily tasks efficiently</w:t>
+            </w:r>
+          </w:p>
+        </w:tc>
+      </w:tr>
     </w:tbl>
     <w:p/>
     <w:p/>
@@ -14629,6 +15181,11 @@
         </w:rPr>
       </w:pPr>
     </w:p>
+    <w:p/>
+    <w:p/>
+    <w:p/>
+    <w:p/>
+    <w:p/>
     <w:p/>
     <w:p/>
     <w:p/>
@@ -15123,7 +15680,7 @@
           <w14:ligatures w14:val="standardContextual"/>
         </w:rPr>
         <w:drawing>
-          <wp:inline distT="0" distB="0" distL="0" distR="0" wp14:anchorId="7EA64D0F" wp14:editId="43214E2A">
+          <wp:inline distT="0" distB="0" distL="0" distR="0" wp14:anchorId="7EA64D0F" wp14:editId="03F3014A">
             <wp:extent cx="5731510" cy="5060315"/>
             <wp:effectExtent l="0" t="0" r="2540" b="6985"/>
             <wp:docPr id="2" name="Picture 2"/>
@@ -15891,7 +16448,7 @@
           <w14:ligatures w14:val="standardContextual"/>
         </w:rPr>
         <w:drawing>
-          <wp:inline distT="0" distB="0" distL="0" distR="0" wp14:anchorId="6248BFC0" wp14:editId="229EDA16">
+          <wp:inline distT="0" distB="0" distL="0" distR="0" wp14:anchorId="6248BFC0" wp14:editId="7797570A">
             <wp:extent cx="5096662" cy="3678225"/>
             <wp:effectExtent l="0" t="0" r="8890" b="0"/>
             <wp:docPr id="4" name="Picture 4"/>
@@ -18940,6 +19497,119 @@
     </w:lvl>
   </w:abstractNum>
   <w:abstractNum w:abstractNumId="1" w15:restartNumberingAfterBreak="0">
+    <w:nsid w:val="0E406815"/>
+    <w:multiLevelType w:val="hybridMultilevel"/>
+    <w:tmpl w:val="9B522084"/>
+    <w:lvl w:ilvl="0" w:tplc="0C090005">
+      <w:start w:val="1"/>
+      <w:numFmt w:val="bullet"/>
+      <w:lvlText w:val=""/>
+      <w:lvlJc w:val="left"/>
+      <w:pPr>
+        <w:ind w:left="1440" w:hanging="360"/>
+      </w:pPr>
+      <w:rPr>
+        <w:rFonts w:ascii="Wingdings" w:hAnsi="Wingdings" w:hint="default"/>
+      </w:rPr>
+    </w:lvl>
+    <w:lvl w:ilvl="1" w:tplc="0C090003" w:tentative="1">
+      <w:start w:val="1"/>
+      <w:numFmt w:val="bullet"/>
+      <w:lvlText w:val="o"/>
+      <w:lvlJc w:val="left"/>
+      <w:pPr>
+        <w:ind w:left="2160" w:hanging="360"/>
+      </w:pPr>
+      <w:rPr>
+        <w:rFonts w:ascii="Courier New" w:hAnsi="Courier New" w:cs="Courier New" w:hint="default"/>
+      </w:rPr>
+    </w:lvl>
+    <w:lvl w:ilvl="2" w:tplc="0C090005" w:tentative="1">
+      <w:start w:val="1"/>
+      <w:numFmt w:val="bullet"/>
+      <w:lvlText w:val=""/>
+      <w:lvlJc w:val="left"/>
+      <w:pPr>
+        <w:ind w:left="2880" w:hanging="360"/>
+      </w:pPr>
+      <w:rPr>
+        <w:rFonts w:ascii="Wingdings" w:hAnsi="Wingdings" w:hint="default"/>
+      </w:rPr>
+    </w:lvl>
+    <w:lvl w:ilvl="3" w:tplc="0C090001" w:tentative="1">
+      <w:start w:val="1"/>
+      <w:numFmt w:val="bullet"/>
+      <w:lvlText w:val=""/>
+      <w:lvlJc w:val="left"/>
+      <w:pPr>
+        <w:ind w:left="3600" w:hanging="360"/>
+      </w:pPr>
+      <w:rPr>
+        <w:rFonts w:ascii="Symbol" w:hAnsi="Symbol" w:hint="default"/>
+      </w:rPr>
+    </w:lvl>
+    <w:lvl w:ilvl="4" w:tplc="0C090003" w:tentative="1">
+      <w:start w:val="1"/>
+      <w:numFmt w:val="bullet"/>
+      <w:lvlText w:val="o"/>
+      <w:lvlJc w:val="left"/>
+      <w:pPr>
+        <w:ind w:left="4320" w:hanging="360"/>
+      </w:pPr>
+      <w:rPr>
+        <w:rFonts w:ascii="Courier New" w:hAnsi="Courier New" w:cs="Courier New" w:hint="default"/>
+      </w:rPr>
+    </w:lvl>
+    <w:lvl w:ilvl="5" w:tplc="0C090005" w:tentative="1">
+      <w:start w:val="1"/>
+      <w:numFmt w:val="bullet"/>
+      <w:lvlText w:val=""/>
+      <w:lvlJc w:val="left"/>
+      <w:pPr>
+        <w:ind w:left="5040" w:hanging="360"/>
+      </w:pPr>
+      <w:rPr>
+        <w:rFonts w:ascii="Wingdings" w:hAnsi="Wingdings" w:hint="default"/>
+      </w:rPr>
+    </w:lvl>
+    <w:lvl w:ilvl="6" w:tplc="0C090001" w:tentative="1">
+      <w:start w:val="1"/>
+      <w:numFmt w:val="bullet"/>
+      <w:lvlText w:val=""/>
+      <w:lvlJc w:val="left"/>
+      <w:pPr>
+        <w:ind w:left="5760" w:hanging="360"/>
+      </w:pPr>
+      <w:rPr>
+        <w:rFonts w:ascii="Symbol" w:hAnsi="Symbol" w:hint="default"/>
+      </w:rPr>
+    </w:lvl>
+    <w:lvl w:ilvl="7" w:tplc="0C090003" w:tentative="1">
+      <w:start w:val="1"/>
+      <w:numFmt w:val="bullet"/>
+      <w:lvlText w:val="o"/>
+      <w:lvlJc w:val="left"/>
+      <w:pPr>
+        <w:ind w:left="6480" w:hanging="360"/>
+      </w:pPr>
+      <w:rPr>
+        <w:rFonts w:ascii="Courier New" w:hAnsi="Courier New" w:cs="Courier New" w:hint="default"/>
+      </w:rPr>
+    </w:lvl>
+    <w:lvl w:ilvl="8" w:tplc="0C090005" w:tentative="1">
+      <w:start w:val="1"/>
+      <w:numFmt w:val="bullet"/>
+      <w:lvlText w:val=""/>
+      <w:lvlJc w:val="left"/>
+      <w:pPr>
+        <w:ind w:left="7200" w:hanging="360"/>
+      </w:pPr>
+      <w:rPr>
+        <w:rFonts w:ascii="Wingdings" w:hAnsi="Wingdings" w:hint="default"/>
+      </w:rPr>
+    </w:lvl>
+  </w:abstractNum>
+  <w:abstractNum w:abstractNumId="2" w15:restartNumberingAfterBreak="0">
     <w:nsid w:val="12267288"/>
     <w:multiLevelType w:val="hybridMultilevel"/>
     <w:tmpl w:val="207A4918"/>
@@ -19052,7 +19722,7 @@
       </w:rPr>
     </w:lvl>
   </w:abstractNum>
-  <w:abstractNum w:abstractNumId="2" w15:restartNumberingAfterBreak="0">
+  <w:abstractNum w:abstractNumId="3" w15:restartNumberingAfterBreak="0">
     <w:nsid w:val="13240F14"/>
     <w:multiLevelType w:val="multilevel"/>
     <w:tmpl w:val="0809001F"/>
@@ -19138,7 +19808,7 @@
       </w:pPr>
     </w:lvl>
   </w:abstractNum>
-  <w:abstractNum w:abstractNumId="3" w15:restartNumberingAfterBreak="0">
+  <w:abstractNum w:abstractNumId="4" w15:restartNumberingAfterBreak="0">
     <w:nsid w:val="13A97BC5"/>
     <w:multiLevelType w:val="hybridMultilevel"/>
     <w:tmpl w:val="2B78E16C"/>
@@ -19251,7 +19921,7 @@
       </w:rPr>
     </w:lvl>
   </w:abstractNum>
-  <w:abstractNum w:abstractNumId="4" w15:restartNumberingAfterBreak="0">
+  <w:abstractNum w:abstractNumId="5" w15:restartNumberingAfterBreak="0">
     <w:nsid w:val="1420381F"/>
     <w:multiLevelType w:val="multilevel"/>
     <w:tmpl w:val="0809001F"/>
@@ -19337,7 +20007,7 @@
       </w:pPr>
     </w:lvl>
   </w:abstractNum>
-  <w:abstractNum w:abstractNumId="5" w15:restartNumberingAfterBreak="0">
+  <w:abstractNum w:abstractNumId="6" w15:restartNumberingAfterBreak="0">
     <w:nsid w:val="154D6039"/>
     <w:multiLevelType w:val="hybridMultilevel"/>
     <w:tmpl w:val="7406A10A"/>
@@ -19450,7 +20120,7 @@
       </w:rPr>
     </w:lvl>
   </w:abstractNum>
-  <w:abstractNum w:abstractNumId="6" w15:restartNumberingAfterBreak="0">
+  <w:abstractNum w:abstractNumId="7" w15:restartNumberingAfterBreak="0">
     <w:nsid w:val="15A3559C"/>
     <w:multiLevelType w:val="hybridMultilevel"/>
     <w:tmpl w:val="228804B0"/>
@@ -19563,7 +20233,7 @@
       </w:rPr>
     </w:lvl>
   </w:abstractNum>
-  <w:abstractNum w:abstractNumId="7" w15:restartNumberingAfterBreak="0">
+  <w:abstractNum w:abstractNumId="8" w15:restartNumberingAfterBreak="0">
     <w:nsid w:val="16EA3A3A"/>
     <w:multiLevelType w:val="hybridMultilevel"/>
     <w:tmpl w:val="E38C2B12"/>
@@ -19676,7 +20346,7 @@
       </w:rPr>
     </w:lvl>
   </w:abstractNum>
-  <w:abstractNum w:abstractNumId="8" w15:restartNumberingAfterBreak="0">
+  <w:abstractNum w:abstractNumId="9" w15:restartNumberingAfterBreak="0">
     <w:nsid w:val="1E3A3BE8"/>
     <w:multiLevelType w:val="hybridMultilevel"/>
     <w:tmpl w:val="C85AB200"/>
@@ -19789,7 +20459,7 @@
       </w:rPr>
     </w:lvl>
   </w:abstractNum>
-  <w:abstractNum w:abstractNumId="9" w15:restartNumberingAfterBreak="0">
+  <w:abstractNum w:abstractNumId="10" w15:restartNumberingAfterBreak="0">
     <w:nsid w:val="23216055"/>
     <w:multiLevelType w:val="hybridMultilevel"/>
     <w:tmpl w:val="E07A56E4"/>
@@ -19902,7 +20572,120 @@
       </w:rPr>
     </w:lvl>
   </w:abstractNum>
-  <w:abstractNum w:abstractNumId="10" w15:restartNumberingAfterBreak="0">
+  <w:abstractNum w:abstractNumId="11" w15:restartNumberingAfterBreak="0">
+    <w:nsid w:val="23327551"/>
+    <w:multiLevelType w:val="hybridMultilevel"/>
+    <w:tmpl w:val="E94816AA"/>
+    <w:lvl w:ilvl="0" w:tplc="0C090005">
+      <w:start w:val="1"/>
+      <w:numFmt w:val="bullet"/>
+      <w:lvlText w:val=""/>
+      <w:lvlJc w:val="left"/>
+      <w:pPr>
+        <w:ind w:left="1440" w:hanging="360"/>
+      </w:pPr>
+      <w:rPr>
+        <w:rFonts w:ascii="Wingdings" w:hAnsi="Wingdings" w:hint="default"/>
+      </w:rPr>
+    </w:lvl>
+    <w:lvl w:ilvl="1" w:tplc="0C090003" w:tentative="1">
+      <w:start w:val="1"/>
+      <w:numFmt w:val="bullet"/>
+      <w:lvlText w:val="o"/>
+      <w:lvlJc w:val="left"/>
+      <w:pPr>
+        <w:ind w:left="2160" w:hanging="360"/>
+      </w:pPr>
+      <w:rPr>
+        <w:rFonts w:ascii="Courier New" w:hAnsi="Courier New" w:cs="Courier New" w:hint="default"/>
+      </w:rPr>
+    </w:lvl>
+    <w:lvl w:ilvl="2" w:tplc="0C090005" w:tentative="1">
+      <w:start w:val="1"/>
+      <w:numFmt w:val="bullet"/>
+      <w:lvlText w:val=""/>
+      <w:lvlJc w:val="left"/>
+      <w:pPr>
+        <w:ind w:left="2880" w:hanging="360"/>
+      </w:pPr>
+      <w:rPr>
+        <w:rFonts w:ascii="Wingdings" w:hAnsi="Wingdings" w:hint="default"/>
+      </w:rPr>
+    </w:lvl>
+    <w:lvl w:ilvl="3" w:tplc="0C090001" w:tentative="1">
+      <w:start w:val="1"/>
+      <w:numFmt w:val="bullet"/>
+      <w:lvlText w:val=""/>
+      <w:lvlJc w:val="left"/>
+      <w:pPr>
+        <w:ind w:left="3600" w:hanging="360"/>
+      </w:pPr>
+      <w:rPr>
+        <w:rFonts w:ascii="Symbol" w:hAnsi="Symbol" w:hint="default"/>
+      </w:rPr>
+    </w:lvl>
+    <w:lvl w:ilvl="4" w:tplc="0C090003" w:tentative="1">
+      <w:start w:val="1"/>
+      <w:numFmt w:val="bullet"/>
+      <w:lvlText w:val="o"/>
+      <w:lvlJc w:val="left"/>
+      <w:pPr>
+        <w:ind w:left="4320" w:hanging="360"/>
+      </w:pPr>
+      <w:rPr>
+        <w:rFonts w:ascii="Courier New" w:hAnsi="Courier New" w:cs="Courier New" w:hint="default"/>
+      </w:rPr>
+    </w:lvl>
+    <w:lvl w:ilvl="5" w:tplc="0C090005" w:tentative="1">
+      <w:start w:val="1"/>
+      <w:numFmt w:val="bullet"/>
+      <w:lvlText w:val=""/>
+      <w:lvlJc w:val="left"/>
+      <w:pPr>
+        <w:ind w:left="5040" w:hanging="360"/>
+      </w:pPr>
+      <w:rPr>
+        <w:rFonts w:ascii="Wingdings" w:hAnsi="Wingdings" w:hint="default"/>
+      </w:rPr>
+    </w:lvl>
+    <w:lvl w:ilvl="6" w:tplc="0C090001" w:tentative="1">
+      <w:start w:val="1"/>
+      <w:numFmt w:val="bullet"/>
+      <w:lvlText w:val=""/>
+      <w:lvlJc w:val="left"/>
+      <w:pPr>
+        <w:ind w:left="5760" w:hanging="360"/>
+      </w:pPr>
+      <w:rPr>
+        <w:rFonts w:ascii="Symbol" w:hAnsi="Symbol" w:hint="default"/>
+      </w:rPr>
+    </w:lvl>
+    <w:lvl w:ilvl="7" w:tplc="0C090003" w:tentative="1">
+      <w:start w:val="1"/>
+      <w:numFmt w:val="bullet"/>
+      <w:lvlText w:val="o"/>
+      <w:lvlJc w:val="left"/>
+      <w:pPr>
+        <w:ind w:left="6480" w:hanging="360"/>
+      </w:pPr>
+      <w:rPr>
+        <w:rFonts w:ascii="Courier New" w:hAnsi="Courier New" w:cs="Courier New" w:hint="default"/>
+      </w:rPr>
+    </w:lvl>
+    <w:lvl w:ilvl="8" w:tplc="0C090005" w:tentative="1">
+      <w:start w:val="1"/>
+      <w:numFmt w:val="bullet"/>
+      <w:lvlText w:val=""/>
+      <w:lvlJc w:val="left"/>
+      <w:pPr>
+        <w:ind w:left="7200" w:hanging="360"/>
+      </w:pPr>
+      <w:rPr>
+        <w:rFonts w:ascii="Wingdings" w:hAnsi="Wingdings" w:hint="default"/>
+      </w:rPr>
+    </w:lvl>
+  </w:abstractNum>
+  <w:abstractNum w:abstractNumId="12" w15:restartNumberingAfterBreak="0">
     <w:nsid w:val="26A00F50"/>
     <w:multiLevelType w:val="multilevel"/>
     <w:tmpl w:val="0809001F"/>
@@ -19988,7 +20771,7 @@
       </w:pPr>
     </w:lvl>
   </w:abstractNum>
-  <w:abstractNum w:abstractNumId="11" w15:restartNumberingAfterBreak="0">
+  <w:abstractNum w:abstractNumId="13" w15:restartNumberingAfterBreak="0">
     <w:nsid w:val="2A6D5129"/>
     <w:multiLevelType w:val="hybridMultilevel"/>
     <w:tmpl w:val="CF7ECEA8"/>
@@ -20101,7 +20884,7 @@
       </w:rPr>
     </w:lvl>
   </w:abstractNum>
-  <w:abstractNum w:abstractNumId="12" w15:restartNumberingAfterBreak="0">
+  <w:abstractNum w:abstractNumId="14" w15:restartNumberingAfterBreak="0">
     <w:nsid w:val="2CCA7533"/>
     <w:multiLevelType w:val="hybridMultilevel"/>
     <w:tmpl w:val="CE24C350"/>
@@ -20214,7 +20997,7 @@
       </w:rPr>
     </w:lvl>
   </w:abstractNum>
-  <w:abstractNum w:abstractNumId="13" w15:restartNumberingAfterBreak="0">
+  <w:abstractNum w:abstractNumId="15" w15:restartNumberingAfterBreak="0">
     <w:nsid w:val="2D3459D5"/>
     <w:multiLevelType w:val="hybridMultilevel"/>
     <w:tmpl w:val="F8A47200"/>
@@ -20327,7 +21110,7 @@
       </w:rPr>
     </w:lvl>
   </w:abstractNum>
-  <w:abstractNum w:abstractNumId="14" w15:restartNumberingAfterBreak="0">
+  <w:abstractNum w:abstractNumId="16" w15:restartNumberingAfterBreak="0">
     <w:nsid w:val="2DA25B58"/>
     <w:multiLevelType w:val="hybridMultilevel"/>
     <w:tmpl w:val="F41EB19E"/>
@@ -20440,7 +21223,120 @@
       </w:rPr>
     </w:lvl>
   </w:abstractNum>
-  <w:abstractNum w:abstractNumId="15" w15:restartNumberingAfterBreak="0">
+  <w:abstractNum w:abstractNumId="17" w15:restartNumberingAfterBreak="0">
+    <w:nsid w:val="35CB7BD1"/>
+    <w:multiLevelType w:val="hybridMultilevel"/>
+    <w:tmpl w:val="AE9AE8B0"/>
+    <w:lvl w:ilvl="0" w:tplc="0C090005">
+      <w:start w:val="1"/>
+      <w:numFmt w:val="bullet"/>
+      <w:lvlText w:val=""/>
+      <w:lvlJc w:val="left"/>
+      <w:pPr>
+        <w:ind w:left="1440" w:hanging="360"/>
+      </w:pPr>
+      <w:rPr>
+        <w:rFonts w:ascii="Wingdings" w:hAnsi="Wingdings" w:hint="default"/>
+      </w:rPr>
+    </w:lvl>
+    <w:lvl w:ilvl="1" w:tplc="0C090003" w:tentative="1">
+      <w:start w:val="1"/>
+      <w:numFmt w:val="bullet"/>
+      <w:lvlText w:val="o"/>
+      <w:lvlJc w:val="left"/>
+      <w:pPr>
+        <w:ind w:left="2160" w:hanging="360"/>
+      </w:pPr>
+      <w:rPr>
+        <w:rFonts w:ascii="Courier New" w:hAnsi="Courier New" w:cs="Courier New" w:hint="default"/>
+      </w:rPr>
+    </w:lvl>
+    <w:lvl w:ilvl="2" w:tplc="0C090005" w:tentative="1">
+      <w:start w:val="1"/>
+      <w:numFmt w:val="bullet"/>
+      <w:lvlText w:val=""/>
+      <w:lvlJc w:val="left"/>
+      <w:pPr>
+        <w:ind w:left="2880" w:hanging="360"/>
+      </w:pPr>
+      <w:rPr>
+        <w:rFonts w:ascii="Wingdings" w:hAnsi="Wingdings" w:hint="default"/>
+      </w:rPr>
+    </w:lvl>
+    <w:lvl w:ilvl="3" w:tplc="0C090001" w:tentative="1">
+      <w:start w:val="1"/>
+      <w:numFmt w:val="bullet"/>
+      <w:lvlText w:val=""/>
+      <w:lvlJc w:val="left"/>
+      <w:pPr>
+        <w:ind w:left="3600" w:hanging="360"/>
+      </w:pPr>
+      <w:rPr>
+        <w:rFonts w:ascii="Symbol" w:hAnsi="Symbol" w:hint="default"/>
+      </w:rPr>
+    </w:lvl>
+    <w:lvl w:ilvl="4" w:tplc="0C090003" w:tentative="1">
+      <w:start w:val="1"/>
+      <w:numFmt w:val="bullet"/>
+      <w:lvlText w:val="o"/>
+      <w:lvlJc w:val="left"/>
+      <w:pPr>
+        <w:ind w:left="4320" w:hanging="360"/>
+      </w:pPr>
+      <w:rPr>
+        <w:rFonts w:ascii="Courier New" w:hAnsi="Courier New" w:cs="Courier New" w:hint="default"/>
+      </w:rPr>
+    </w:lvl>
+    <w:lvl w:ilvl="5" w:tplc="0C090005" w:tentative="1">
+      <w:start w:val="1"/>
+      <w:numFmt w:val="bullet"/>
+      <w:lvlText w:val=""/>
+      <w:lvlJc w:val="left"/>
+      <w:pPr>
+        <w:ind w:left="5040" w:hanging="360"/>
+      </w:pPr>
+      <w:rPr>
+        <w:rFonts w:ascii="Wingdings" w:hAnsi="Wingdings" w:hint="default"/>
+      </w:rPr>
+    </w:lvl>
+    <w:lvl w:ilvl="6" w:tplc="0C090001" w:tentative="1">
+      <w:start w:val="1"/>
+      <w:numFmt w:val="bullet"/>
+      <w:lvlText w:val=""/>
+      <w:lvlJc w:val="left"/>
+      <w:pPr>
+        <w:ind w:left="5760" w:hanging="360"/>
+      </w:pPr>
+      <w:rPr>
+        <w:rFonts w:ascii="Symbol" w:hAnsi="Symbol" w:hint="default"/>
+      </w:rPr>
+    </w:lvl>
+    <w:lvl w:ilvl="7" w:tplc="0C090003" w:tentative="1">
+      <w:start w:val="1"/>
+      <w:numFmt w:val="bullet"/>
+      <w:lvlText w:val="o"/>
+      <w:lvlJc w:val="left"/>
+      <w:pPr>
+        <w:ind w:left="6480" w:hanging="360"/>
+      </w:pPr>
+      <w:rPr>
+        <w:rFonts w:ascii="Courier New" w:hAnsi="Courier New" w:cs="Courier New" w:hint="default"/>
+      </w:rPr>
+    </w:lvl>
+    <w:lvl w:ilvl="8" w:tplc="0C090005" w:tentative="1">
+      <w:start w:val="1"/>
+      <w:numFmt w:val="bullet"/>
+      <w:lvlText w:val=""/>
+      <w:lvlJc w:val="left"/>
+      <w:pPr>
+        <w:ind w:left="7200" w:hanging="360"/>
+      </w:pPr>
+      <w:rPr>
+        <w:rFonts w:ascii="Wingdings" w:hAnsi="Wingdings" w:hint="default"/>
+      </w:rPr>
+    </w:lvl>
+  </w:abstractNum>
+  <w:abstractNum w:abstractNumId="18" w15:restartNumberingAfterBreak="0">
     <w:nsid w:val="37BA15F5"/>
     <w:multiLevelType w:val="hybridMultilevel"/>
     <w:tmpl w:val="1D5E2824"/>
@@ -20553,7 +21449,7 @@
       </w:rPr>
     </w:lvl>
   </w:abstractNum>
-  <w:abstractNum w:abstractNumId="16" w15:restartNumberingAfterBreak="0">
+  <w:abstractNum w:abstractNumId="19" w15:restartNumberingAfterBreak="0">
     <w:nsid w:val="42AF62A6"/>
     <w:multiLevelType w:val="hybridMultilevel"/>
     <w:tmpl w:val="B220F7A4"/>
@@ -20666,7 +21562,7 @@
       </w:rPr>
     </w:lvl>
   </w:abstractNum>
-  <w:abstractNum w:abstractNumId="17" w15:restartNumberingAfterBreak="0">
+  <w:abstractNum w:abstractNumId="20" w15:restartNumberingAfterBreak="0">
     <w:nsid w:val="42F87588"/>
     <w:multiLevelType w:val="hybridMultilevel"/>
     <w:tmpl w:val="4DDE9756"/>
@@ -20779,7 +21675,120 @@
       </w:rPr>
     </w:lvl>
   </w:abstractNum>
-  <w:abstractNum w:abstractNumId="18" w15:restartNumberingAfterBreak="0">
+  <w:abstractNum w:abstractNumId="21" w15:restartNumberingAfterBreak="0">
+    <w:nsid w:val="59387D5B"/>
+    <w:multiLevelType w:val="hybridMultilevel"/>
+    <w:tmpl w:val="94B8EE54"/>
+    <w:lvl w:ilvl="0" w:tplc="0C090001">
+      <w:start w:val="1"/>
+      <w:numFmt w:val="bullet"/>
+      <w:lvlText w:val=""/>
+      <w:lvlJc w:val="left"/>
+      <w:pPr>
+        <w:ind w:left="720" w:hanging="360"/>
+      </w:pPr>
+      <w:rPr>
+        <w:rFonts w:ascii="Symbol" w:hAnsi="Symbol" w:hint="default"/>
+      </w:rPr>
+    </w:lvl>
+    <w:lvl w:ilvl="1" w:tplc="0C090003" w:tentative="1">
+      <w:start w:val="1"/>
+      <w:numFmt w:val="bullet"/>
+      <w:lvlText w:val="o"/>
+      <w:lvlJc w:val="left"/>
+      <w:pPr>
+        <w:ind w:left="1440" w:hanging="360"/>
+      </w:pPr>
+      <w:rPr>
+        <w:rFonts w:ascii="Courier New" w:hAnsi="Courier New" w:cs="Courier New" w:hint="default"/>
+      </w:rPr>
+    </w:lvl>
+    <w:lvl w:ilvl="2" w:tplc="0C090005" w:tentative="1">
+      <w:start w:val="1"/>
+      <w:numFmt w:val="bullet"/>
+      <w:lvlText w:val=""/>
+      <w:lvlJc w:val="left"/>
+      <w:pPr>
+        <w:ind w:left="2160" w:hanging="360"/>
+      </w:pPr>
+      <w:rPr>
+        <w:rFonts w:ascii="Wingdings" w:hAnsi="Wingdings" w:hint="default"/>
+      </w:rPr>
+    </w:lvl>
+    <w:lvl w:ilvl="3" w:tplc="0C090001" w:tentative="1">
+      <w:start w:val="1"/>
+      <w:numFmt w:val="bullet"/>
+      <w:lvlText w:val=""/>
+      <w:lvlJc w:val="left"/>
+      <w:pPr>
+        <w:ind w:left="2880" w:hanging="360"/>
+      </w:pPr>
+      <w:rPr>
+        <w:rFonts w:ascii="Symbol" w:hAnsi="Symbol" w:hint="default"/>
+      </w:rPr>
+    </w:lvl>
+    <w:lvl w:ilvl="4" w:tplc="0C090003" w:tentative="1">
+      <w:start w:val="1"/>
+      <w:numFmt w:val="bullet"/>
+      <w:lvlText w:val="o"/>
+      <w:lvlJc w:val="left"/>
+      <w:pPr>
+        <w:ind w:left="3600" w:hanging="360"/>
+      </w:pPr>
+      <w:rPr>
+        <w:rFonts w:ascii="Courier New" w:hAnsi="Courier New" w:cs="Courier New" w:hint="default"/>
+      </w:rPr>
+    </w:lvl>
+    <w:lvl w:ilvl="5" w:tplc="0C090005" w:tentative="1">
+      <w:start w:val="1"/>
+      <w:numFmt w:val="bullet"/>
+      <w:lvlText w:val=""/>
+      <w:lvlJc w:val="left"/>
+      <w:pPr>
+        <w:ind w:left="4320" w:hanging="360"/>
+      </w:pPr>
+      <w:rPr>
+        <w:rFonts w:ascii="Wingdings" w:hAnsi="Wingdings" w:hint="default"/>
+      </w:rPr>
+    </w:lvl>
+    <w:lvl w:ilvl="6" w:tplc="0C090001" w:tentative="1">
+      <w:start w:val="1"/>
+      <w:numFmt w:val="bullet"/>
+      <w:lvlText w:val=""/>
+      <w:lvlJc w:val="left"/>
+      <w:pPr>
+        <w:ind w:left="5040" w:hanging="360"/>
+      </w:pPr>
+      <w:rPr>
+        <w:rFonts w:ascii="Symbol" w:hAnsi="Symbol" w:hint="default"/>
+      </w:rPr>
+    </w:lvl>
+    <w:lvl w:ilvl="7" w:tplc="0C090003" w:tentative="1">
+      <w:start w:val="1"/>
+      <w:numFmt w:val="bullet"/>
+      <w:lvlText w:val="o"/>
+      <w:lvlJc w:val="left"/>
+      <w:pPr>
+        <w:ind w:left="5760" w:hanging="360"/>
+      </w:pPr>
+      <w:rPr>
+        <w:rFonts w:ascii="Courier New" w:hAnsi="Courier New" w:cs="Courier New" w:hint="default"/>
+      </w:rPr>
+    </w:lvl>
+    <w:lvl w:ilvl="8" w:tplc="0C090005" w:tentative="1">
+      <w:start w:val="1"/>
+      <w:numFmt w:val="bullet"/>
+      <w:lvlText w:val=""/>
+      <w:lvlJc w:val="left"/>
+      <w:pPr>
+        <w:ind w:left="6480" w:hanging="360"/>
+      </w:pPr>
+      <w:rPr>
+        <w:rFonts w:ascii="Wingdings" w:hAnsi="Wingdings" w:hint="default"/>
+      </w:rPr>
+    </w:lvl>
+  </w:abstractNum>
+  <w:abstractNum w:abstractNumId="22" w15:restartNumberingAfterBreak="0">
     <w:nsid w:val="5ADC6AEE"/>
     <w:multiLevelType w:val="hybridMultilevel"/>
     <w:tmpl w:val="DA9A0574"/>
@@ -20892,7 +21901,7 @@
       </w:rPr>
     </w:lvl>
   </w:abstractNum>
-  <w:abstractNum w:abstractNumId="19" w15:restartNumberingAfterBreak="0">
+  <w:abstractNum w:abstractNumId="23" w15:restartNumberingAfterBreak="0">
     <w:nsid w:val="5C38104F"/>
     <w:multiLevelType w:val="hybridMultilevel"/>
     <w:tmpl w:val="C95C81FE"/>
@@ -21005,7 +22014,120 @@
       </w:rPr>
     </w:lvl>
   </w:abstractNum>
-  <w:abstractNum w:abstractNumId="20" w15:restartNumberingAfterBreak="0">
+  <w:abstractNum w:abstractNumId="24" w15:restartNumberingAfterBreak="0">
+    <w:nsid w:val="5E010C0E"/>
+    <w:multiLevelType w:val="hybridMultilevel"/>
+    <w:tmpl w:val="5238B352"/>
+    <w:lvl w:ilvl="0" w:tplc="0C090005">
+      <w:start w:val="1"/>
+      <w:numFmt w:val="bullet"/>
+      <w:lvlText w:val=""/>
+      <w:lvlJc w:val="left"/>
+      <w:pPr>
+        <w:ind w:left="1440" w:hanging="360"/>
+      </w:pPr>
+      <w:rPr>
+        <w:rFonts w:ascii="Wingdings" w:hAnsi="Wingdings" w:hint="default"/>
+      </w:rPr>
+    </w:lvl>
+    <w:lvl w:ilvl="1" w:tplc="0C090003" w:tentative="1">
+      <w:start w:val="1"/>
+      <w:numFmt w:val="bullet"/>
+      <w:lvlText w:val="o"/>
+      <w:lvlJc w:val="left"/>
+      <w:pPr>
+        <w:ind w:left="2160" w:hanging="360"/>
+      </w:pPr>
+      <w:rPr>
+        <w:rFonts w:ascii="Courier New" w:hAnsi="Courier New" w:cs="Courier New" w:hint="default"/>
+      </w:rPr>
+    </w:lvl>
+    <w:lvl w:ilvl="2" w:tplc="0C090005" w:tentative="1">
+      <w:start w:val="1"/>
+      <w:numFmt w:val="bullet"/>
+      <w:lvlText w:val=""/>
+      <w:lvlJc w:val="left"/>
+      <w:pPr>
+        <w:ind w:left="2880" w:hanging="360"/>
+      </w:pPr>
+      <w:rPr>
+        <w:rFonts w:ascii="Wingdings" w:hAnsi="Wingdings" w:hint="default"/>
+      </w:rPr>
+    </w:lvl>
+    <w:lvl w:ilvl="3" w:tplc="0C090001" w:tentative="1">
+      <w:start w:val="1"/>
+      <w:numFmt w:val="bullet"/>
+      <w:lvlText w:val=""/>
+      <w:lvlJc w:val="left"/>
+      <w:pPr>
+        <w:ind w:left="3600" w:hanging="360"/>
+      </w:pPr>
+      <w:rPr>
+        <w:rFonts w:ascii="Symbol" w:hAnsi="Symbol" w:hint="default"/>
+      </w:rPr>
+    </w:lvl>
+    <w:lvl w:ilvl="4" w:tplc="0C090003" w:tentative="1">
+      <w:start w:val="1"/>
+      <w:numFmt w:val="bullet"/>
+      <w:lvlText w:val="o"/>
+      <w:lvlJc w:val="left"/>
+      <w:pPr>
+        <w:ind w:left="4320" w:hanging="360"/>
+      </w:pPr>
+      <w:rPr>
+        <w:rFonts w:ascii="Courier New" w:hAnsi="Courier New" w:cs="Courier New" w:hint="default"/>
+      </w:rPr>
+    </w:lvl>
+    <w:lvl w:ilvl="5" w:tplc="0C090005" w:tentative="1">
+      <w:start w:val="1"/>
+      <w:numFmt w:val="bullet"/>
+      <w:lvlText w:val=""/>
+      <w:lvlJc w:val="left"/>
+      <w:pPr>
+        <w:ind w:left="5040" w:hanging="360"/>
+      </w:pPr>
+      <w:rPr>
+        <w:rFonts w:ascii="Wingdings" w:hAnsi="Wingdings" w:hint="default"/>
+      </w:rPr>
+    </w:lvl>
+    <w:lvl w:ilvl="6" w:tplc="0C090001" w:tentative="1">
+      <w:start w:val="1"/>
+      <w:numFmt w:val="bullet"/>
+      <w:lvlText w:val=""/>
+      <w:lvlJc w:val="left"/>
+      <w:pPr>
+        <w:ind w:left="5760" w:hanging="360"/>
+      </w:pPr>
+      <w:rPr>
+        <w:rFonts w:ascii="Symbol" w:hAnsi="Symbol" w:hint="default"/>
+      </w:rPr>
+    </w:lvl>
+    <w:lvl w:ilvl="7" w:tplc="0C090003" w:tentative="1">
+      <w:start w:val="1"/>
+      <w:numFmt w:val="bullet"/>
+      <w:lvlText w:val="o"/>
+      <w:lvlJc w:val="left"/>
+      <w:pPr>
+        <w:ind w:left="6480" w:hanging="360"/>
+      </w:pPr>
+      <w:rPr>
+        <w:rFonts w:ascii="Courier New" w:hAnsi="Courier New" w:cs="Courier New" w:hint="default"/>
+      </w:rPr>
+    </w:lvl>
+    <w:lvl w:ilvl="8" w:tplc="0C090005" w:tentative="1">
+      <w:start w:val="1"/>
+      <w:numFmt w:val="bullet"/>
+      <w:lvlText w:val=""/>
+      <w:lvlJc w:val="left"/>
+      <w:pPr>
+        <w:ind w:left="7200" w:hanging="360"/>
+      </w:pPr>
+      <w:rPr>
+        <w:rFonts w:ascii="Wingdings" w:hAnsi="Wingdings" w:hint="default"/>
+      </w:rPr>
+    </w:lvl>
+  </w:abstractNum>
+  <w:abstractNum w:abstractNumId="25" w15:restartNumberingAfterBreak="0">
     <w:nsid w:val="624110D4"/>
     <w:multiLevelType w:val="hybridMultilevel"/>
     <w:tmpl w:val="84B468DE"/>
@@ -21118,7 +22240,7 @@
       </w:rPr>
     </w:lvl>
   </w:abstractNum>
-  <w:abstractNum w:abstractNumId="21" w15:restartNumberingAfterBreak="0">
+  <w:abstractNum w:abstractNumId="26" w15:restartNumberingAfterBreak="0">
     <w:nsid w:val="687E7DAA"/>
     <w:multiLevelType w:val="hybridMultilevel"/>
     <w:tmpl w:val="57EECE48"/>
@@ -21231,7 +22353,233 @@
       </w:rPr>
     </w:lvl>
   </w:abstractNum>
-  <w:abstractNum w:abstractNumId="22" w15:restartNumberingAfterBreak="0">
+  <w:abstractNum w:abstractNumId="27" w15:restartNumberingAfterBreak="0">
+    <w:nsid w:val="6C4F739C"/>
+    <w:multiLevelType w:val="hybridMultilevel"/>
+    <w:tmpl w:val="37F883B6"/>
+    <w:lvl w:ilvl="0" w:tplc="0C090001">
+      <w:start w:val="1"/>
+      <w:numFmt w:val="bullet"/>
+      <w:lvlText w:val=""/>
+      <w:lvlJc w:val="left"/>
+      <w:pPr>
+        <w:ind w:left="720" w:hanging="360"/>
+      </w:pPr>
+      <w:rPr>
+        <w:rFonts w:ascii="Symbol" w:hAnsi="Symbol" w:hint="default"/>
+      </w:rPr>
+    </w:lvl>
+    <w:lvl w:ilvl="1" w:tplc="0C090003" w:tentative="1">
+      <w:start w:val="1"/>
+      <w:numFmt w:val="bullet"/>
+      <w:lvlText w:val="o"/>
+      <w:lvlJc w:val="left"/>
+      <w:pPr>
+        <w:ind w:left="1440" w:hanging="360"/>
+      </w:pPr>
+      <w:rPr>
+        <w:rFonts w:ascii="Courier New" w:hAnsi="Courier New" w:cs="Courier New" w:hint="default"/>
+      </w:rPr>
+    </w:lvl>
+    <w:lvl w:ilvl="2" w:tplc="0C090005" w:tentative="1">
+      <w:start w:val="1"/>
+      <w:numFmt w:val="bullet"/>
+      <w:lvlText w:val=""/>
+      <w:lvlJc w:val="left"/>
+      <w:pPr>
+        <w:ind w:left="2160" w:hanging="360"/>
+      </w:pPr>
+      <w:rPr>
+        <w:rFonts w:ascii="Wingdings" w:hAnsi="Wingdings" w:hint="default"/>
+      </w:rPr>
+    </w:lvl>
+    <w:lvl w:ilvl="3" w:tplc="0C090001" w:tentative="1">
+      <w:start w:val="1"/>
+      <w:numFmt w:val="bullet"/>
+      <w:lvlText w:val=""/>
+      <w:lvlJc w:val="left"/>
+      <w:pPr>
+        <w:ind w:left="2880" w:hanging="360"/>
+      </w:pPr>
+      <w:rPr>
+        <w:rFonts w:ascii="Symbol" w:hAnsi="Symbol" w:hint="default"/>
+      </w:rPr>
+    </w:lvl>
+    <w:lvl w:ilvl="4" w:tplc="0C090003" w:tentative="1">
+      <w:start w:val="1"/>
+      <w:numFmt w:val="bullet"/>
+      <w:lvlText w:val="o"/>
+      <w:lvlJc w:val="left"/>
+      <w:pPr>
+        <w:ind w:left="3600" w:hanging="360"/>
+      </w:pPr>
+      <w:rPr>
+        <w:rFonts w:ascii="Courier New" w:hAnsi="Courier New" w:cs="Courier New" w:hint="default"/>
+      </w:rPr>
+    </w:lvl>
+    <w:lvl w:ilvl="5" w:tplc="0C090005" w:tentative="1">
+      <w:start w:val="1"/>
+      <w:numFmt w:val="bullet"/>
+      <w:lvlText w:val=""/>
+      <w:lvlJc w:val="left"/>
+      <w:pPr>
+        <w:ind w:left="4320" w:hanging="360"/>
+      </w:pPr>
+      <w:rPr>
+        <w:rFonts w:ascii="Wingdings" w:hAnsi="Wingdings" w:hint="default"/>
+      </w:rPr>
+    </w:lvl>
+    <w:lvl w:ilvl="6" w:tplc="0C090001" w:tentative="1">
+      <w:start w:val="1"/>
+      <w:numFmt w:val="bullet"/>
+      <w:lvlText w:val=""/>
+      <w:lvlJc w:val="left"/>
+      <w:pPr>
+        <w:ind w:left="5040" w:hanging="360"/>
+      </w:pPr>
+      <w:rPr>
+        <w:rFonts w:ascii="Symbol" w:hAnsi="Symbol" w:hint="default"/>
+      </w:rPr>
+    </w:lvl>
+    <w:lvl w:ilvl="7" w:tplc="0C090003" w:tentative="1">
+      <w:start w:val="1"/>
+      <w:numFmt w:val="bullet"/>
+      <w:lvlText w:val="o"/>
+      <w:lvlJc w:val="left"/>
+      <w:pPr>
+        <w:ind w:left="5760" w:hanging="360"/>
+      </w:pPr>
+      <w:rPr>
+        <w:rFonts w:ascii="Courier New" w:hAnsi="Courier New" w:cs="Courier New" w:hint="default"/>
+      </w:rPr>
+    </w:lvl>
+    <w:lvl w:ilvl="8" w:tplc="0C090005" w:tentative="1">
+      <w:start w:val="1"/>
+      <w:numFmt w:val="bullet"/>
+      <w:lvlText w:val=""/>
+      <w:lvlJc w:val="left"/>
+      <w:pPr>
+        <w:ind w:left="6480" w:hanging="360"/>
+      </w:pPr>
+      <w:rPr>
+        <w:rFonts w:ascii="Wingdings" w:hAnsi="Wingdings" w:hint="default"/>
+      </w:rPr>
+    </w:lvl>
+  </w:abstractNum>
+  <w:abstractNum w:abstractNumId="28" w15:restartNumberingAfterBreak="0">
+    <w:nsid w:val="6E300088"/>
+    <w:multiLevelType w:val="hybridMultilevel"/>
+    <w:tmpl w:val="3D2AD7F0"/>
+    <w:lvl w:ilvl="0" w:tplc="0C090005">
+      <w:start w:val="1"/>
+      <w:numFmt w:val="bullet"/>
+      <w:lvlText w:val=""/>
+      <w:lvlJc w:val="left"/>
+      <w:pPr>
+        <w:ind w:left="1440" w:hanging="360"/>
+      </w:pPr>
+      <w:rPr>
+        <w:rFonts w:ascii="Wingdings" w:hAnsi="Wingdings" w:hint="default"/>
+      </w:rPr>
+    </w:lvl>
+    <w:lvl w:ilvl="1" w:tplc="0C090003" w:tentative="1">
+      <w:start w:val="1"/>
+      <w:numFmt w:val="bullet"/>
+      <w:lvlText w:val="o"/>
+      <w:lvlJc w:val="left"/>
+      <w:pPr>
+        <w:ind w:left="2160" w:hanging="360"/>
+      </w:pPr>
+      <w:rPr>
+        <w:rFonts w:ascii="Courier New" w:hAnsi="Courier New" w:cs="Courier New" w:hint="default"/>
+      </w:rPr>
+    </w:lvl>
+    <w:lvl w:ilvl="2" w:tplc="0C090005" w:tentative="1">
+      <w:start w:val="1"/>
+      <w:numFmt w:val="bullet"/>
+      <w:lvlText w:val=""/>
+      <w:lvlJc w:val="left"/>
+      <w:pPr>
+        <w:ind w:left="2880" w:hanging="360"/>
+      </w:pPr>
+      <w:rPr>
+        <w:rFonts w:ascii="Wingdings" w:hAnsi="Wingdings" w:hint="default"/>
+      </w:rPr>
+    </w:lvl>
+    <w:lvl w:ilvl="3" w:tplc="0C090001" w:tentative="1">
+      <w:start w:val="1"/>
+      <w:numFmt w:val="bullet"/>
+      <w:lvlText w:val=""/>
+      <w:lvlJc w:val="left"/>
+      <w:pPr>
+        <w:ind w:left="3600" w:hanging="360"/>
+      </w:pPr>
+      <w:rPr>
+        <w:rFonts w:ascii="Symbol" w:hAnsi="Symbol" w:hint="default"/>
+      </w:rPr>
+    </w:lvl>
+    <w:lvl w:ilvl="4" w:tplc="0C090003" w:tentative="1">
+      <w:start w:val="1"/>
+      <w:numFmt w:val="bullet"/>
+      <w:lvlText w:val="o"/>
+      <w:lvlJc w:val="left"/>
+      <w:pPr>
+        <w:ind w:left="4320" w:hanging="360"/>
+      </w:pPr>
+      <w:rPr>
+        <w:rFonts w:ascii="Courier New" w:hAnsi="Courier New" w:cs="Courier New" w:hint="default"/>
+      </w:rPr>
+    </w:lvl>
+    <w:lvl w:ilvl="5" w:tplc="0C090005" w:tentative="1">
+      <w:start w:val="1"/>
+      <w:numFmt w:val="bullet"/>
+      <w:lvlText w:val=""/>
+      <w:lvlJc w:val="left"/>
+      <w:pPr>
+        <w:ind w:left="5040" w:hanging="360"/>
+      </w:pPr>
+      <w:rPr>
+        <w:rFonts w:ascii="Wingdings" w:hAnsi="Wingdings" w:hint="default"/>
+      </w:rPr>
+    </w:lvl>
+    <w:lvl w:ilvl="6" w:tplc="0C090001" w:tentative="1">
+      <w:start w:val="1"/>
+      <w:numFmt w:val="bullet"/>
+      <w:lvlText w:val=""/>
+      <w:lvlJc w:val="left"/>
+      <w:pPr>
+        <w:ind w:left="5760" w:hanging="360"/>
+      </w:pPr>
+      <w:rPr>
+        <w:rFonts w:ascii="Symbol" w:hAnsi="Symbol" w:hint="default"/>
+      </w:rPr>
+    </w:lvl>
+    <w:lvl w:ilvl="7" w:tplc="0C090003" w:tentative="1">
+      <w:start w:val="1"/>
+      <w:numFmt w:val="bullet"/>
+      <w:lvlText w:val="o"/>
+      <w:lvlJc w:val="left"/>
+      <w:pPr>
+        <w:ind w:left="6480" w:hanging="360"/>
+      </w:pPr>
+      <w:rPr>
+        <w:rFonts w:ascii="Courier New" w:hAnsi="Courier New" w:cs="Courier New" w:hint="default"/>
+      </w:rPr>
+    </w:lvl>
+    <w:lvl w:ilvl="8" w:tplc="0C090005" w:tentative="1">
+      <w:start w:val="1"/>
+      <w:numFmt w:val="bullet"/>
+      <w:lvlText w:val=""/>
+      <w:lvlJc w:val="left"/>
+      <w:pPr>
+        <w:ind w:left="7200" w:hanging="360"/>
+      </w:pPr>
+      <w:rPr>
+        <w:rFonts w:ascii="Wingdings" w:hAnsi="Wingdings" w:hint="default"/>
+      </w:rPr>
+    </w:lvl>
+  </w:abstractNum>
+  <w:abstractNum w:abstractNumId="29" w15:restartNumberingAfterBreak="0">
     <w:nsid w:val="74FE09DB"/>
     <w:multiLevelType w:val="hybridMultilevel"/>
     <w:tmpl w:val="69984B06"/>
@@ -21344,7 +22692,120 @@
       </w:rPr>
     </w:lvl>
   </w:abstractNum>
-  <w:abstractNum w:abstractNumId="23" w15:restartNumberingAfterBreak="0">
+  <w:abstractNum w:abstractNumId="30" w15:restartNumberingAfterBreak="0">
+    <w:nsid w:val="765A2E20"/>
+    <w:multiLevelType w:val="hybridMultilevel"/>
+    <w:tmpl w:val="921CE5E0"/>
+    <w:lvl w:ilvl="0" w:tplc="0C090001">
+      <w:start w:val="1"/>
+      <w:numFmt w:val="bullet"/>
+      <w:lvlText w:val=""/>
+      <w:lvlJc w:val="left"/>
+      <w:pPr>
+        <w:ind w:left="720" w:hanging="360"/>
+      </w:pPr>
+      <w:rPr>
+        <w:rFonts w:ascii="Symbol" w:hAnsi="Symbol" w:hint="default"/>
+      </w:rPr>
+    </w:lvl>
+    <w:lvl w:ilvl="1" w:tplc="0C090003" w:tentative="1">
+      <w:start w:val="1"/>
+      <w:numFmt w:val="bullet"/>
+      <w:lvlText w:val="o"/>
+      <w:lvlJc w:val="left"/>
+      <w:pPr>
+        <w:ind w:left="1440" w:hanging="360"/>
+      </w:pPr>
+      <w:rPr>
+        <w:rFonts w:ascii="Courier New" w:hAnsi="Courier New" w:cs="Courier New" w:hint="default"/>
+      </w:rPr>
+    </w:lvl>
+    <w:lvl w:ilvl="2" w:tplc="0C090005" w:tentative="1">
+      <w:start w:val="1"/>
+      <w:numFmt w:val="bullet"/>
+      <w:lvlText w:val=""/>
+      <w:lvlJc w:val="left"/>
+      <w:pPr>
+        <w:ind w:left="2160" w:hanging="360"/>
+      </w:pPr>
+      <w:rPr>
+        <w:rFonts w:ascii="Wingdings" w:hAnsi="Wingdings" w:hint="default"/>
+      </w:rPr>
+    </w:lvl>
+    <w:lvl w:ilvl="3" w:tplc="0C090001" w:tentative="1">
+      <w:start w:val="1"/>
+      <w:numFmt w:val="bullet"/>
+      <w:lvlText w:val=""/>
+      <w:lvlJc w:val="left"/>
+      <w:pPr>
+        <w:ind w:left="2880" w:hanging="360"/>
+      </w:pPr>
+      <w:rPr>
+        <w:rFonts w:ascii="Symbol" w:hAnsi="Symbol" w:hint="default"/>
+      </w:rPr>
+    </w:lvl>
+    <w:lvl w:ilvl="4" w:tplc="0C090003" w:tentative="1">
+      <w:start w:val="1"/>
+      <w:numFmt w:val="bullet"/>
+      <w:lvlText w:val="o"/>
+      <w:lvlJc w:val="left"/>
+      <w:pPr>
+        <w:ind w:left="3600" w:hanging="360"/>
+      </w:pPr>
+      <w:rPr>
+        <w:rFonts w:ascii="Courier New" w:hAnsi="Courier New" w:cs="Courier New" w:hint="default"/>
+      </w:rPr>
+    </w:lvl>
+    <w:lvl w:ilvl="5" w:tplc="0C090005" w:tentative="1">
+      <w:start w:val="1"/>
+      <w:numFmt w:val="bullet"/>
+      <w:lvlText w:val=""/>
+      <w:lvlJc w:val="left"/>
+      <w:pPr>
+        <w:ind w:left="4320" w:hanging="360"/>
+      </w:pPr>
+      <w:rPr>
+        <w:rFonts w:ascii="Wingdings" w:hAnsi="Wingdings" w:hint="default"/>
+      </w:rPr>
+    </w:lvl>
+    <w:lvl w:ilvl="6" w:tplc="0C090001" w:tentative="1">
+      <w:start w:val="1"/>
+      <w:numFmt w:val="bullet"/>
+      <w:lvlText w:val=""/>
+      <w:lvlJc w:val="left"/>
+      <w:pPr>
+        <w:ind w:left="5040" w:hanging="360"/>
+      </w:pPr>
+      <w:rPr>
+        <w:rFonts w:ascii="Symbol" w:hAnsi="Symbol" w:hint="default"/>
+      </w:rPr>
+    </w:lvl>
+    <w:lvl w:ilvl="7" w:tplc="0C090003" w:tentative="1">
+      <w:start w:val="1"/>
+      <w:numFmt w:val="bullet"/>
+      <w:lvlText w:val="o"/>
+      <w:lvlJc w:val="left"/>
+      <w:pPr>
+        <w:ind w:left="5760" w:hanging="360"/>
+      </w:pPr>
+      <w:rPr>
+        <w:rFonts w:ascii="Courier New" w:hAnsi="Courier New" w:cs="Courier New" w:hint="default"/>
+      </w:rPr>
+    </w:lvl>
+    <w:lvl w:ilvl="8" w:tplc="0C090005" w:tentative="1">
+      <w:start w:val="1"/>
+      <w:numFmt w:val="bullet"/>
+      <w:lvlText w:val=""/>
+      <w:lvlJc w:val="left"/>
+      <w:pPr>
+        <w:ind w:left="6480" w:hanging="360"/>
+      </w:pPr>
+      <w:rPr>
+        <w:rFonts w:ascii="Wingdings" w:hAnsi="Wingdings" w:hint="default"/>
+      </w:rPr>
+    </w:lvl>
+  </w:abstractNum>
+  <w:abstractNum w:abstractNumId="31" w15:restartNumberingAfterBreak="0">
     <w:nsid w:val="7B0A746F"/>
     <w:multiLevelType w:val="hybridMultilevel"/>
     <w:tmpl w:val="27B8446C"/>
@@ -21458,76 +22919,100 @@
     </w:lvl>
   </w:abstractNum>
   <w:num w:numId="1" w16cid:durableId="376003800">
+    <w:abstractNumId w:val="3"/>
+  </w:num>
+  <w:num w:numId="2" w16cid:durableId="1229193303">
+    <w:abstractNumId w:val="22"/>
+  </w:num>
+  <w:num w:numId="3" w16cid:durableId="1651979037">
+    <w:abstractNumId w:val="12"/>
+  </w:num>
+  <w:num w:numId="4" w16cid:durableId="1744449233">
+    <w:abstractNumId w:val="7"/>
+  </w:num>
+  <w:num w:numId="5" w16cid:durableId="1576089486">
     <w:abstractNumId w:val="2"/>
   </w:num>
-  <w:num w:numId="2" w16cid:durableId="1229193303">
-    <w:abstractNumId w:val="18"/>
+  <w:num w:numId="6" w16cid:durableId="290671909">
+    <w:abstractNumId w:val="23"/>
   </w:num>
-  <w:num w:numId="3" w16cid:durableId="1651979037">
-    <w:abstractNumId w:val="10"/>
+  <w:num w:numId="7" w16cid:durableId="1883202016">
+    <w:abstractNumId w:val="13"/>
   </w:num>
-  <w:num w:numId="4" w16cid:durableId="1744449233">
-    <w:abstractNumId w:val="6"/>
-  </w:num>
-  <w:num w:numId="5" w16cid:durableId="1576089486">
-    <w:abstractNumId w:val="1"/>
-  </w:num>
-  <w:num w:numId="6" w16cid:durableId="290671909">
+  <w:num w:numId="8" w16cid:durableId="1449160201">
     <w:abstractNumId w:val="19"/>
   </w:num>
-  <w:num w:numId="7" w16cid:durableId="1883202016">
-    <w:abstractNumId w:val="11"/>
-  </w:num>
-  <w:num w:numId="8" w16cid:durableId="1449160201">
+  <w:num w:numId="9" w16cid:durableId="1754234113">
     <w:abstractNumId w:val="16"/>
   </w:num>
-  <w:num w:numId="9" w16cid:durableId="1754234113">
-    <w:abstractNumId w:val="14"/>
-  </w:num>
   <w:num w:numId="10" w16cid:durableId="1824391625">
-    <w:abstractNumId w:val="20"/>
+    <w:abstractNumId w:val="25"/>
   </w:num>
   <w:num w:numId="11" w16cid:durableId="16662890">
-    <w:abstractNumId w:val="4"/>
+    <w:abstractNumId w:val="5"/>
   </w:num>
   <w:num w:numId="12" w16cid:durableId="1468933462">
-    <w:abstractNumId w:val="13"/>
+    <w:abstractNumId w:val="15"/>
   </w:num>
   <w:num w:numId="13" w16cid:durableId="926696034">
     <w:abstractNumId w:val="0"/>
   </w:num>
   <w:num w:numId="14" w16cid:durableId="822743398">
+    <w:abstractNumId w:val="10"/>
+  </w:num>
+  <w:num w:numId="15" w16cid:durableId="2107768839">
+    <w:abstractNumId w:val="31"/>
+  </w:num>
+  <w:num w:numId="16" w16cid:durableId="410540745">
+    <w:abstractNumId w:val="26"/>
+  </w:num>
+  <w:num w:numId="17" w16cid:durableId="162165908">
+    <w:abstractNumId w:val="14"/>
+  </w:num>
+  <w:num w:numId="18" w16cid:durableId="1168860057">
+    <w:abstractNumId w:val="29"/>
+  </w:num>
+  <w:num w:numId="19" w16cid:durableId="1118374290">
+    <w:abstractNumId w:val="18"/>
+  </w:num>
+  <w:num w:numId="20" w16cid:durableId="1667589430">
     <w:abstractNumId w:val="9"/>
   </w:num>
-  <w:num w:numId="15" w16cid:durableId="2107768839">
-    <w:abstractNumId w:val="23"/>
+  <w:num w:numId="21" w16cid:durableId="910433315">
+    <w:abstractNumId w:val="20"/>
   </w:num>
-  <w:num w:numId="16" w16cid:durableId="410540745">
+  <w:num w:numId="22" w16cid:durableId="2072532630">
+    <w:abstractNumId w:val="6"/>
+  </w:num>
+  <w:num w:numId="23" w16cid:durableId="1275163998">
+    <w:abstractNumId w:val="8"/>
+  </w:num>
+  <w:num w:numId="24" w16cid:durableId="1369644864">
+    <w:abstractNumId w:val="4"/>
+  </w:num>
+  <w:num w:numId="25" w16cid:durableId="1929314336">
+    <w:abstractNumId w:val="30"/>
+  </w:num>
+  <w:num w:numId="26" w16cid:durableId="1245259159">
     <w:abstractNumId w:val="21"/>
   </w:num>
-  <w:num w:numId="17" w16cid:durableId="162165908">
-    <w:abstractNumId w:val="12"/>
-  </w:num>
-  <w:num w:numId="18" w16cid:durableId="1168860057">
-    <w:abstractNumId w:val="22"/>
-  </w:num>
-  <w:num w:numId="19" w16cid:durableId="1118374290">
-    <w:abstractNumId w:val="15"/>
-  </w:num>
-  <w:num w:numId="20" w16cid:durableId="1667589430">
-    <w:abstractNumId w:val="8"/>
-  </w:num>
-  <w:num w:numId="21" w16cid:durableId="910433315">
+  <w:num w:numId="27" w16cid:durableId="869954492">
     <w:abstractNumId w:val="17"/>
   </w:num>
-  <w:num w:numId="22" w16cid:durableId="2072532630">
-    <w:abstractNumId w:val="5"/>
+  <w:num w:numId="28" w16cid:durableId="436952931">
+    <w:abstractNumId w:val="11"/>
   </w:num>
-  <w:num w:numId="23" w16cid:durableId="1275163998">
-    <w:abstractNumId w:val="7"/>
+  <w:num w:numId="29" w16cid:durableId="1984503121">
+    <w:abstractNumId w:val="27"/>
   </w:num>
-  <w:num w:numId="24" w16cid:durableId="1369644864">
-    <w:abstractNumId w:val="3"/>
+  <w:num w:numId="30" w16cid:durableId="784353623">
+    <w:abstractNumId w:val="24"/>
+  </w:num>
+  <w:num w:numId="31" w16cid:durableId="17971576">
+    <w:abstractNumId w:val="28"/>
+  </w:num>
+  <w:num w:numId="32" w16cid:durableId="1477182670">
+    <w:abstractNumId w:val="1"/>
   </w:num>
   <w:numIdMacAtCleanup w:val="22"/>
 </w:numbering>

</xml_diff>